<commit_message>
Init eeb project structure by Yeoman.
</commit_message>
<xml_diff>
--- a/doc/Documentazione.docx
+++ b/doc/Documentazione.docx
@@ -1,6 +1,6 @@
 
 <file path=word/document.xml><?xml version="1.0" encoding="utf-8"?>
-<w:document xmlns:wpc="http://schemas.microsoft.com/office/word/2010/wordprocessingCanvas" xmlns:mc="http://schemas.openxmlformats.org/markup-compatibility/2006" xmlns:o="urn:schemas-microsoft-com:office:office" xmlns:r="http://schemas.openxmlformats.org/officeDocument/2006/relationships" xmlns:m="http://schemas.openxmlformats.org/officeDocument/2006/math" xmlns:v="urn:schemas-microsoft-com:vml" xmlns:wp14="http://schemas.microsoft.com/office/word/2010/wordprocessingDrawing" xmlns:wp="http://schemas.openxmlformats.org/drawingml/2006/wordprocessingDrawing" xmlns:w10="urn:schemas-microsoft-com:office:word" xmlns:w="http://schemas.openxmlformats.org/wordprocessingml/2006/main" xmlns:w14="http://schemas.microsoft.com/office/word/2010/wordml" xmlns:w15="http://schemas.microsoft.com/office/word/2012/wordml" xmlns:wpg="http://schemas.microsoft.com/office/word/2010/wordprocessingGroup" xmlns:wpi="http://schemas.microsoft.com/office/word/2010/wordprocessingInk" xmlns:wne="http://schemas.microsoft.com/office/word/2006/wordml" xmlns:wps="http://schemas.microsoft.com/office/word/2010/wordprocessingShape" mc:Ignorable="w14 w15 wp14">
+<w:document xmlns:wpc="http://schemas.microsoft.com/office/word/2010/wordprocessingCanvas" xmlns:mo="http://schemas.microsoft.com/office/mac/office/2008/main" xmlns:mc="http://schemas.openxmlformats.org/markup-compatibility/2006" xmlns:mv="urn:schemas-microsoft-com:mac:vml" xmlns:o="urn:schemas-microsoft-com:office:office" xmlns:r="http://schemas.openxmlformats.org/officeDocument/2006/relationships" xmlns:m="http://schemas.openxmlformats.org/officeDocument/2006/math" xmlns:v="urn:schemas-microsoft-com:vml" xmlns:wp14="http://schemas.microsoft.com/office/word/2010/wordprocessingDrawing" xmlns:wp="http://schemas.openxmlformats.org/drawingml/2006/wordprocessingDrawing" xmlns:w10="urn:schemas-microsoft-com:office:word" xmlns:w="http://schemas.openxmlformats.org/wordprocessingml/2006/main" xmlns:w14="http://schemas.microsoft.com/office/word/2010/wordml" xmlns:wpg="http://schemas.microsoft.com/office/word/2010/wordprocessingGroup" xmlns:wpi="http://schemas.microsoft.com/office/word/2010/wordprocessingInk" xmlns:wne="http://schemas.microsoft.com/office/word/2006/wordml" xmlns:wps="http://schemas.microsoft.com/office/word/2010/wordprocessingShape" mc:Ignorable="w14 wp14">
   <w:body>
     <w:sdt>
       <w:sdtPr>
@@ -46,7 +46,7 @@
                     <wp:positionV relativeFrom="margin">
                       <wp:align>top</wp:align>
                     </wp:positionV>
-                    <wp:extent cx="5783580" cy="1196340"/>
+                    <wp:extent cx="5783580" cy="918210"/>
                     <wp:effectExtent l="0" t="0" r="0" b="3810"/>
                     <wp:wrapNone/>
                     <wp:docPr id="62" name="Casella di testo 62"/>
@@ -58,7 +58,7 @@
                           <wps:spPr>
                             <a:xfrm>
                               <a:off x="0" y="0"/>
-                              <a:ext cx="5783580" cy="1196340"/>
+                              <a:ext cx="5783580" cy="918210"/>
                             </a:xfrm>
                             <a:prstGeom prst="rect">
                               <a:avLst/>
@@ -156,6 +156,7 @@
                                     <w:dataBinding w:prefixMappings="xmlns:ns0='http://purl.org/dc/elements/1.1/' xmlns:ns1='http://schemas.openxmlformats.org/package/2006/metadata/core-properties' " w:xpath="/ns1:coreProperties[1]/ns0:subject[1]" w:storeItemID="{6C3C8BC8-F283-45AE-878A-BAB7291924A1}"/>
                                     <w:text/>
                                   </w:sdtPr>
+                                  <w:sdtEndPr/>
                                   <w:sdtContent>
                                     <w:r>
                                       <w:rPr>
@@ -192,7 +193,7 @@
                   </wp:anchor>
                 </w:drawing>
               </mc:Choice>
-              <mc:Fallback>
+              <mc:Fallback xmlns:w15="http://schemas.microsoft.com/office/word/2012/wordml">
                 <w:pict>
                   <v:shapetype w14:anchorId="75FAE3E4" id="_x0000_t202" coordsize="21600,21600" o:spt="202" path="m,l,21600r21600,l21600,xe">
                     <v:stroke joinstyle="miter"/>
@@ -433,7 +434,7 @@
                               </a:ln>
                               <a:extLst>
                                 <a:ext uri="{91240B29-F687-4f45-9708-019B960494DF}">
-                                  <a14:hiddenLine xmlns:a14="http://schemas.microsoft.com/office/drawing/2010/main" xmlns:w="http://schemas.openxmlformats.org/wordprocessingml/2006/main" xmlns:w10="urn:schemas-microsoft-com:office:word" xmlns:v="urn:schemas-microsoft-com:vml" xmlns:o="urn:schemas-microsoft-com:office:office" xmlns:mv="urn:schemas-microsoft-com:mac:vml" xmlns:mo="http://schemas.microsoft.com/office/mac/office/2008/main" xmlns="" w="9525">
+                                  <a14:hiddenLine xmlns:a14="http://schemas.microsoft.com/office/drawing/2010/main" w="9525">
                                     <a:solidFill>
                                       <a:srgbClr val="000000"/>
                                     </a:solidFill>
@@ -520,7 +521,7 @@
                               </a:ln>
                               <a:extLst>
                                 <a:ext uri="{91240B29-F687-4f45-9708-019B960494DF}">
-                                  <a14:hiddenLine xmlns:a14="http://schemas.microsoft.com/office/drawing/2010/main" xmlns:w="http://schemas.openxmlformats.org/wordprocessingml/2006/main" xmlns:w10="urn:schemas-microsoft-com:office:word" xmlns:v="urn:schemas-microsoft-com:vml" xmlns:o="urn:schemas-microsoft-com:office:office" xmlns:mv="urn:schemas-microsoft-com:mac:vml" xmlns:mo="http://schemas.microsoft.com/office/mac/office/2008/main" xmlns="" w="9525">
+                                  <a14:hiddenLine xmlns:a14="http://schemas.microsoft.com/office/drawing/2010/main" w="9525">
                                     <a:solidFill>
                                       <a:srgbClr val="000000"/>
                                     </a:solidFill>
@@ -607,7 +608,7 @@
                               </a:ln>
                               <a:extLst>
                                 <a:ext uri="{91240B29-F687-4f45-9708-019B960494DF}">
-                                  <a14:hiddenLine xmlns:a14="http://schemas.microsoft.com/office/drawing/2010/main" xmlns:w="http://schemas.openxmlformats.org/wordprocessingml/2006/main" xmlns:w10="urn:schemas-microsoft-com:office:word" xmlns:v="urn:schemas-microsoft-com:vml" xmlns:o="urn:schemas-microsoft-com:office:office" xmlns:mv="urn:schemas-microsoft-com:mac:vml" xmlns:mo="http://schemas.microsoft.com/office/mac/office/2008/main" xmlns="" w="9525">
+                                  <a14:hiddenLine xmlns:a14="http://schemas.microsoft.com/office/drawing/2010/main" w="9525">
                                     <a:solidFill>
                                       <a:srgbClr val="000000"/>
                                     </a:solidFill>
@@ -694,7 +695,7 @@
                               </a:ln>
                               <a:extLst>
                                 <a:ext uri="{91240B29-F687-4f45-9708-019B960494DF}">
-                                  <a14:hiddenLine xmlns:a14="http://schemas.microsoft.com/office/drawing/2010/main" xmlns:w="http://schemas.openxmlformats.org/wordprocessingml/2006/main" xmlns:w10="urn:schemas-microsoft-com:office:word" xmlns:v="urn:schemas-microsoft-com:vml" xmlns:o="urn:schemas-microsoft-com:office:office" xmlns:mv="urn:schemas-microsoft-com:mac:vml" xmlns:mo="http://schemas.microsoft.com/office/mac/office/2008/main" xmlns="" w="9525">
+                                  <a14:hiddenLine xmlns:a14="http://schemas.microsoft.com/office/drawing/2010/main" w="9525">
                                     <a:solidFill>
                                       <a:srgbClr val="000000"/>
                                     </a:solidFill>
@@ -781,7 +782,7 @@
                               </a:ln>
                               <a:extLst>
                                 <a:ext uri="{91240B29-F687-4f45-9708-019B960494DF}">
-                                  <a14:hiddenLine xmlns:a14="http://schemas.microsoft.com/office/drawing/2010/main" xmlns:w="http://schemas.openxmlformats.org/wordprocessingml/2006/main" xmlns:w10="urn:schemas-microsoft-com:office:word" xmlns:v="urn:schemas-microsoft-com:vml" xmlns:o="urn:schemas-microsoft-com:office:office" xmlns:mv="urn:schemas-microsoft-com:mac:vml" xmlns:mo="http://schemas.microsoft.com/office/mac/office/2008/main" xmlns="" w="9525">
+                                  <a14:hiddenLine xmlns:a14="http://schemas.microsoft.com/office/drawing/2010/main" w="9525">
                                     <a:solidFill>
                                       <a:srgbClr val="000000"/>
                                     </a:solidFill>
@@ -810,7 +811,7 @@
                   </wp:anchor>
                 </w:drawing>
               </mc:Choice>
-              <mc:Fallback>
+              <mc:Fallback xmlns:w15="http://schemas.microsoft.com/office/word/2012/wordml">
                 <w:pict>
                   <v:group w14:anchorId="7ABB822B" id="Gruppo 2" o:spid="_x0000_s1026" style="position:absolute;margin-left:0;margin-top:0;width:432.65pt;height:448.55pt;z-index:-251656192;mso-width-percent:706;mso-height-percent:566;mso-left-percent:220;mso-top-percent:300;mso-position-horizontal-relative:page;mso-position-vertical-relative:page;mso-width-percent:706;mso-height-percent:566;mso-left-percent:220;mso-top-percent:300" coordsize="43291,44910" o:gfxdata="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">
                     <o:lock v:ext="edit" aspectratio="t"/>
@@ -952,7 +953,7 @@
                   </wp:anchor>
                 </w:drawing>
               </mc:Choice>
-              <mc:Fallback>
+              <mc:Fallback xmlns:w15="http://schemas.microsoft.com/office/word/2012/wordml">
                 <w:pict>
                   <v:shape w14:anchorId="3F08AEA9" id="Casella di testo 69" o:spid="_x0000_s1027" type="#_x0000_t202" style="position:absolute;left:0;text-align:left;margin-left:0;margin-top:0;width:455.4pt;height:42.7pt;z-index:251659264;visibility:visible;mso-wrap-style:square;mso-width-percent:765;mso-height-percent:0;mso-wrap-distance-left:9pt;mso-wrap-distance-top:0;mso-wrap-distance-right:9pt;mso-wrap-distance-bottom:0;mso-position-horizontal:center;mso-position-horizontal-relative:page;mso-position-vertical:bottom;mso-position-vertical-relative:margin;mso-width-percent:765;mso-height-percent:0;mso-width-relative:page;mso-height-relative:margin;v-text-anchor:bottom" o:gfxdata="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" filled="f" stroked="f" strokeweight=".5pt">
                     <v:textbox style="mso-fit-shape-to-text:t" inset="0,0,0,0">
@@ -1024,9 +1025,9 @@
     <w:p>
       <w:pPr>
         <w:sectPr>
-          <w:footerReference w:type="default" r:id="rId8"/>
-          <w:headerReference w:type="first" r:id="rId9"/>
-          <w:footerReference w:type="first" r:id="rId10"/>
+          <w:footerReference w:type="default" r:id="rId9"/>
+          <w:headerReference w:type="first" r:id="rId10"/>
+          <w:footerReference w:type="first" r:id="rId11"/>
           <w:pgSz w:w="11906" w:h="16838"/>
           <w:pgMar w:top="1417" w:right="1134" w:bottom="1134" w:left="1134" w:header="708" w:footer="708" w:gutter="0"/>
           <w:pgNumType w:start="0"/>
@@ -1043,6 +1044,7 @@
           <w:docPartUnique/>
         </w:docPartObj>
       </w:sdtPr>
+      <w:sdtEndPr/>
       <w:sdtContent>
         <w:p>
           <w:pPr>
@@ -3836,7 +3838,6 @@
             <w:rPr>
               <w:noProof/>
             </w:rPr>
-            <w:lastRenderedPageBreak/>
             <w:t>4.4</w:t>
           </w:r>
           <w:r>
@@ -3912,6 +3913,7 @@
             <w:rPr>
               <w:noProof/>
             </w:rPr>
+            <w:lastRenderedPageBreak/>
             <w:t>5</w:t>
           </w:r>
           <w:r>
@@ -5001,8 +5003,8 @@
     <w:p>
       <w:pPr>
         <w:sectPr>
-          <w:footerReference w:type="default" r:id="rId11"/>
-          <w:footerReference w:type="first" r:id="rId12"/>
+          <w:footerReference w:type="default" r:id="rId12"/>
+          <w:footerReference w:type="first" r:id="rId13"/>
           <w:pgSz w:w="11906" w:h="16838"/>
           <w:pgMar w:top="1417" w:right="1134" w:bottom="1134" w:left="1134" w:header="708" w:footer="708" w:gutter="0"/>
           <w:pgNumType w:fmt="upperRoman" w:start="1"/>
@@ -5052,7 +5054,7 @@
         <w:tblLook w:val="04A0" w:firstRow="1" w:lastRow="0" w:firstColumn="1" w:lastColumn="0" w:noHBand="0" w:noVBand="1"/>
       </w:tblPr>
       <w:tblGrid>
-        <w:gridCol w:w="465"/>
+        <w:gridCol w:w="469"/>
         <w:gridCol w:w="9207"/>
       </w:tblGrid>
       <w:tr>
@@ -5547,7 +5549,6 @@
       </w:pPr>
       <w:bookmarkStart w:id="7" w:name="_Toc222391555"/>
       <w:r>
-        <w:lastRenderedPageBreak/>
         <w:t>Requisiti trasformati</w:t>
       </w:r>
       <w:bookmarkEnd w:id="7"/>
@@ -5580,6 +5581,7 @@
               <w:jc w:val="center"/>
             </w:pPr>
             <w:r>
+              <w:lastRenderedPageBreak/>
               <w:t>Centro commerciale (requisiti riscritti)</w:t>
             </w:r>
           </w:p>
@@ -5859,20 +5861,20 @@
     </w:p>
     <w:p>
       <w:r>
+        <w:t>Per ogni attività si deve memorizzare il nome della struttura nel quale è collocata ed il piano (nel caso degli edifici).</w:t>
+      </w:r>
+    </w:p>
+    <w:p>
+      <w:r>
+        <w:t>Informazioni di interesse per le attività sono il nome (o ragione sociale), numero di dipendenti, la partita iva. Se l’attività è in franchising si vuole memorizzare il nome e il cognome del responsabile. Se l’attività non è in franchising si vuole memorizzare il nome e cognome del proprietario.</w:t>
+      </w:r>
+    </w:p>
+    <w:p>
+      <w:pPr>
+        <w:pStyle w:val="Titolo4"/>
+      </w:pPr>
+      <w:r>
         <w:lastRenderedPageBreak/>
-        <w:t>Per ogni attività si deve memorizzare il nome della struttura nel quale è collocata ed il piano (nel caso degli edifici).</w:t>
-      </w:r>
-    </w:p>
-    <w:p>
-      <w:r>
-        <w:t>Informazioni di interesse per le attività sono il nome (o ragione sociale), numero di dipendenti, la partita iva. Se l’attività è in franchising si vuole memorizzare il nome e il cognome del responsabile. Se l’attività non è in franchising si vuole memorizzare il nome e cognome del proprietario.</w:t>
-      </w:r>
-    </w:p>
-    <w:p>
-      <w:pPr>
-        <w:pStyle w:val="Titolo4"/>
-      </w:pPr>
-      <w:r>
         <w:t>Frasi relative a</w:t>
       </w:r>
       <w:r>
@@ -6599,7 +6601,7 @@
                     </pic:cNvPicPr>
                   </pic:nvPicPr>
                   <pic:blipFill>
-                    <a:blip r:embed="rId13">
+                    <a:blip r:embed="rId14">
                       <a:extLst>
                         <a:ext uri="{28A0092B-C50C-407E-A947-70E740481C1C}">
                           <a14:useLocalDpi xmlns:a14="http://schemas.microsoft.com/office/drawing/2010/main" val="0"/>
@@ -6676,7 +6678,7 @@
                     </pic:cNvPicPr>
                   </pic:nvPicPr>
                   <pic:blipFill>
-                    <a:blip r:embed="rId14">
+                    <a:blip r:embed="rId15">
                       <a:extLst>
                         <a:ext uri="{28A0092B-C50C-407E-A947-70E740481C1C}">
                           <a14:useLocalDpi xmlns:a14="http://schemas.microsoft.com/office/drawing/2010/main" val="0"/>
@@ -6743,7 +6745,7 @@
                     </pic:cNvPicPr>
                   </pic:nvPicPr>
                   <pic:blipFill>
-                    <a:blip r:embed="rId15">
+                    <a:blip r:embed="rId16">
                       <a:extLst>
                         <a:ext uri="{28A0092B-C50C-407E-A947-70E740481C1C}">
                           <a14:useLocalDpi xmlns:a14="http://schemas.microsoft.com/office/drawing/2010/main" val="0"/>
@@ -6811,7 +6813,7 @@
                     </pic:cNvPicPr>
                   </pic:nvPicPr>
                   <pic:blipFill>
-                    <a:blip r:embed="rId16">
+                    <a:blip r:embed="rId17">
                       <a:extLst>
                         <a:ext uri="{28A0092B-C50C-407E-A947-70E740481C1C}">
                           <a14:useLocalDpi xmlns:a14="http://schemas.microsoft.com/office/drawing/2010/main" val="0"/>
@@ -6882,7 +6884,7 @@
                     </pic:cNvPicPr>
                   </pic:nvPicPr>
                   <pic:blipFill>
-                    <a:blip r:embed="rId17">
+                    <a:blip r:embed="rId18">
                       <a:extLst>
                         <a:ext uri="{28A0092B-C50C-407E-A947-70E740481C1C}">
                           <a14:useLocalDpi xmlns:a14="http://schemas.microsoft.com/office/drawing/2010/main" val="0"/>
@@ -7044,11 +7046,7 @@
               <w:cnfStyle w:val="000000100000" w:firstRow="0" w:lastRow="0" w:firstColumn="0" w:lastColumn="0" w:oddVBand="0" w:evenVBand="0" w:oddHBand="1" w:evenHBand="0" w:firstRowFirstColumn="0" w:firstRowLastColumn="0" w:lastRowFirstColumn="0" w:lastRowLastColumn="0"/>
             </w:pPr>
             <w:r>
-              <w:t xml:space="preserve">Può essere di diverso tipo e si trova in una sola </w:t>
-            </w:r>
-            <w:r>
-              <w:lastRenderedPageBreak/>
-              <w:t>struttura.</w:t>
+              <w:t>Può essere di diverso tipo e si trova in una sola struttura.</w:t>
             </w:r>
           </w:p>
         </w:tc>
@@ -7061,7 +7059,6 @@
               <w:cnfStyle w:val="000000100000" w:firstRow="0" w:lastRow="0" w:firstColumn="0" w:lastColumn="0" w:oddVBand="0" w:evenVBand="0" w:oddHBand="1" w:evenHBand="0" w:firstRowFirstColumn="0" w:firstRowLastColumn="0" w:lastRowFirstColumn="0" w:lastRowLastColumn="0"/>
             </w:pPr>
             <w:r>
-              <w:lastRenderedPageBreak/>
               <w:t>PIVA</w:t>
             </w:r>
             <w:r>
@@ -7075,16 +7072,16 @@
             </w:pPr>
             <w:proofErr w:type="spellStart"/>
             <w:r>
+              <w:t>NumDip</w:t>
+            </w:r>
+            <w:proofErr w:type="spellEnd"/>
+          </w:p>
+          <w:p>
+            <w:pPr>
+              <w:cnfStyle w:val="000000100000" w:firstRow="0" w:lastRow="0" w:firstColumn="0" w:lastColumn="0" w:oddVBand="0" w:evenVBand="0" w:oddHBand="1" w:evenHBand="0" w:firstRowFirstColumn="0" w:firstRowLastColumn="0" w:lastRowFirstColumn="0" w:lastRowLastColumn="0"/>
+            </w:pPr>
+            <w:r>
               <w:lastRenderedPageBreak/>
-              <w:t>NumDip</w:t>
-            </w:r>
-            <w:proofErr w:type="spellEnd"/>
-          </w:p>
-          <w:p>
-            <w:pPr>
-              <w:cnfStyle w:val="000000100000" w:firstRow="0" w:lastRow="0" w:firstColumn="0" w:lastColumn="0" w:oddVBand="0" w:evenVBand="0" w:oddHBand="1" w:evenHBand="0" w:firstRowFirstColumn="0" w:firstRowLastColumn="0" w:lastRowFirstColumn="0" w:lastRowLastColumn="0"/>
-            </w:pPr>
-            <w:r>
               <w:t>Franchising</w:t>
             </w:r>
           </w:p>
@@ -8450,7 +8447,6 @@
         </w:numPr>
       </w:pPr>
       <w:r>
-        <w:lastRenderedPageBreak/>
         <w:t>Il proprietario di una attività si ottiene, se l’attività non è in franchising, visitando la relazione Management.</w:t>
       </w:r>
       <w:r>
@@ -9734,7 +9730,6 @@
         </w:numPr>
       </w:pPr>
       <w:r>
-        <w:lastRenderedPageBreak/>
         <w:t>Quasi tutti i ristoranti hanno specificato una tipologia di ristorante.</w:t>
       </w:r>
     </w:p>
@@ -9747,6 +9742,7 @@
         </w:numPr>
       </w:pPr>
       <w:r>
+        <w:lastRenderedPageBreak/>
         <w:t>Ogni attività ha una media di 20 dipendenze attive in ogni momento.</w:t>
       </w:r>
     </w:p>
@@ -9797,7 +9793,7 @@
         <w:tblLook w:val="04A0" w:firstRow="1" w:lastRow="0" w:firstColumn="1" w:lastColumn="0" w:noHBand="0" w:noVBand="1"/>
       </w:tblPr>
       <w:tblGrid>
-        <w:gridCol w:w="551"/>
+        <w:gridCol w:w="556"/>
         <w:gridCol w:w="696"/>
         <w:gridCol w:w="1701"/>
       </w:tblGrid>
@@ -10350,7 +10346,7 @@
       </w:tblPr>
       <w:tblGrid>
         <w:gridCol w:w="2101"/>
-        <w:gridCol w:w="1147"/>
+        <w:gridCol w:w="1150"/>
         <w:gridCol w:w="782"/>
         <w:gridCol w:w="992"/>
       </w:tblGrid>
@@ -10563,7 +10559,7 @@
       </w:tblPr>
       <w:tblGrid>
         <w:gridCol w:w="2101"/>
-        <w:gridCol w:w="1147"/>
+        <w:gridCol w:w="1150"/>
         <w:gridCol w:w="782"/>
         <w:gridCol w:w="992"/>
       </w:tblGrid>
@@ -10776,7 +10772,7 @@
       </w:tblPr>
       <w:tblGrid>
         <w:gridCol w:w="2101"/>
-        <w:gridCol w:w="1147"/>
+        <w:gridCol w:w="1150"/>
         <w:gridCol w:w="782"/>
         <w:gridCol w:w="992"/>
       </w:tblGrid>
@@ -11057,7 +11053,7 @@
       </w:tblPr>
       <w:tblGrid>
         <w:gridCol w:w="2101"/>
-        <w:gridCol w:w="1147"/>
+        <w:gridCol w:w="1150"/>
         <w:gridCol w:w="782"/>
         <w:gridCol w:w="992"/>
       </w:tblGrid>
@@ -11346,7 +11342,7 @@
       </w:tblPr>
       <w:tblGrid>
         <w:gridCol w:w="2101"/>
-        <w:gridCol w:w="1147"/>
+        <w:gridCol w:w="1150"/>
         <w:gridCol w:w="782"/>
         <w:gridCol w:w="992"/>
       </w:tblGrid>
@@ -11494,7 +11490,6 @@
               <w:rPr>
                 <w:b w:val="0"/>
               </w:rPr>
-              <w:lastRenderedPageBreak/>
               <w:t>Attività</w:t>
             </w:r>
           </w:p>
@@ -11630,6 +11625,7 @@
               <w:rPr>
                 <w:b w:val="0"/>
               </w:rPr>
+              <w:lastRenderedPageBreak/>
               <w:t>Attività</w:t>
             </w:r>
           </w:p>
@@ -11706,7 +11702,7 @@
       </w:tblPr>
       <w:tblGrid>
         <w:gridCol w:w="2101"/>
-        <w:gridCol w:w="1147"/>
+        <w:gridCol w:w="1150"/>
         <w:gridCol w:w="782"/>
         <w:gridCol w:w="992"/>
       </w:tblGrid>
@@ -11990,7 +11986,7 @@
       </w:tblPr>
       <w:tblGrid>
         <w:gridCol w:w="2101"/>
-        <w:gridCol w:w="1147"/>
+        <w:gridCol w:w="1150"/>
         <w:gridCol w:w="782"/>
         <w:gridCol w:w="992"/>
       </w:tblGrid>
@@ -12139,7 +12135,7 @@
       </w:tblPr>
       <w:tblGrid>
         <w:gridCol w:w="2101"/>
-        <w:gridCol w:w="1147"/>
+        <w:gridCol w:w="1150"/>
         <w:gridCol w:w="782"/>
         <w:gridCol w:w="992"/>
       </w:tblGrid>
@@ -12423,7 +12419,7 @@
       </w:tblPr>
       <w:tblGrid>
         <w:gridCol w:w="2101"/>
-        <w:gridCol w:w="1147"/>
+        <w:gridCol w:w="1150"/>
         <w:gridCol w:w="782"/>
         <w:gridCol w:w="992"/>
       </w:tblGrid>
@@ -12806,7 +12802,6 @@
     </w:p>
     <w:p>
       <w:r>
-        <w:lastRenderedPageBreak/>
         <w:t>Le operazioni che fanno uso del numero dei dipendenti sono le operazioni 5 e 7.</w:t>
       </w:r>
     </w:p>
@@ -12824,6 +12819,7 @@
         </w:numPr>
       </w:pPr>
       <w:r>
+        <w:lastRenderedPageBreak/>
         <w:t xml:space="preserve">Assumendo che la dimensione dell’attributo </w:t>
       </w:r>
       <w:proofErr w:type="spellStart"/>
@@ -12920,7 +12916,7 @@
       </w:tblPr>
       <w:tblGrid>
         <w:gridCol w:w="2101"/>
-        <w:gridCol w:w="1147"/>
+        <w:gridCol w:w="1150"/>
         <w:gridCol w:w="782"/>
         <w:gridCol w:w="992"/>
       </w:tblGrid>
@@ -13189,13 +13185,7 @@
         <w:spacing w:before="240"/>
       </w:pPr>
       <w:r>
-        <w:t xml:space="preserve">La tavola degli accessi per l’operazione </w:t>
-      </w:r>
-      <w:r>
-        <w:t>7</w:t>
-      </w:r>
-      <w:r>
-        <w:t xml:space="preserve"> è così definita:</w:t>
+        <w:t>La tavola degli accessi per l’operazione 7 è così definita:</w:t>
       </w:r>
     </w:p>
     <w:tbl>
@@ -13207,7 +13197,7 @@
       </w:tblPr>
       <w:tblGrid>
         <w:gridCol w:w="2101"/>
-        <w:gridCol w:w="1147"/>
+        <w:gridCol w:w="1150"/>
         <w:gridCol w:w="782"/>
         <w:gridCol w:w="992"/>
       </w:tblGrid>
@@ -13558,13 +13548,7 @@
               <w:rPr>
                 <w:rFonts w:ascii="Cambria Math" w:hAnsi="Cambria Math"/>
               </w:rPr>
-              <m:t>100*</m:t>
-            </m:r>
-            <m:r>
-              <w:rPr>
-                <w:rFonts w:ascii="Cambria Math" w:hAnsi="Cambria Math"/>
-              </w:rPr>
-              <m:t>4</m:t>
+              <m:t>100*4</m:t>
             </m:r>
           </m:e>
         </m:d>
@@ -13588,19 +13572,7 @@
               <w:rPr>
                 <w:rFonts w:ascii="Cambria Math" w:hAnsi="Cambria Math"/>
               </w:rPr>
-              <m:t>1*</m:t>
-            </m:r>
-            <m:r>
-              <w:rPr>
-                <w:rFonts w:ascii="Cambria Math" w:hAnsi="Cambria Math"/>
-              </w:rPr>
-              <m:t>8</m:t>
-            </m:r>
-            <m:r>
-              <w:rPr>
-                <w:rFonts w:ascii="Cambria Math" w:hAnsi="Cambria Math"/>
-              </w:rPr>
-              <m:t>400</m:t>
+              <m:t>1*8400</m:t>
             </m:r>
           </m:e>
         </m:d>
@@ -13700,7 +13672,7 @@
                     </pic:cNvPicPr>
                   </pic:nvPicPr>
                   <pic:blipFill>
-                    <a:blip r:embed="rId18">
+                    <a:blip r:embed="rId19">
                       <a:extLst>
                         <a:ext uri="{28A0092B-C50C-407E-A947-70E740481C1C}">
                           <a14:useLocalDpi xmlns:a14="http://schemas.microsoft.com/office/drawing/2010/main" val="0"/>
@@ -13777,7 +13749,7 @@
                     </pic:cNvPicPr>
                   </pic:nvPicPr>
                   <pic:blipFill>
-                    <a:blip r:embed="rId19">
+                    <a:blip r:embed="rId20">
                       <a:extLst>
                         <a:ext uri="{28A0092B-C50C-407E-A947-70E740481C1C}">
                           <a14:useLocalDpi xmlns:a14="http://schemas.microsoft.com/office/drawing/2010/main" val="0"/>
@@ -13851,7 +13823,7 @@
                     </pic:cNvPicPr>
                   </pic:nvPicPr>
                   <pic:blipFill>
-                    <a:blip r:embed="rId20">
+                    <a:blip r:embed="rId21">
                       <a:extLst>
                         <a:ext uri="{28A0092B-C50C-407E-A947-70E740481C1C}">
                           <a14:useLocalDpi xmlns:a14="http://schemas.microsoft.com/office/drawing/2010/main" val="0"/>
@@ -14201,6 +14173,22 @@
     </w:p>
     <w:p>
       <w:pPr>
+        <w:spacing w:before="240"/>
+      </w:pPr>
+      <w:r>
+        <w:t>Per Tipo Struttura il codice viene mantenuto, poiché utile a rappresentare la struttura, ma viene introdotto anche un ID seriale generato automaticamente.</w:t>
+      </w:r>
+    </w:p>
+    <w:p>
+      <w:pPr>
+        <w:spacing w:before="240"/>
+      </w:pPr>
+      <w:r>
+        <w:t>Anche in Tipo Attività si genera un ID seriale in maniera automatica.</w:t>
+      </w:r>
+    </w:p>
+    <w:p>
+      <w:pPr>
         <w:pStyle w:val="Titolo2"/>
       </w:pPr>
       <w:bookmarkStart w:id="29" w:name="_Toc222391578"/>
@@ -14229,10 +14217,11 @@
           <w:noProof/>
           <w:lang w:eastAsia="it-IT"/>
         </w:rPr>
+        <w:lastRenderedPageBreak/>
         <w:drawing>
-          <wp:inline distT="0" distB="0" distL="0" distR="0" wp14:anchorId="00D37519" wp14:editId="3C80ABDF">
-            <wp:extent cx="6119413" cy="3209925"/>
-            <wp:effectExtent l="0" t="0" r="0" b="0"/>
+          <wp:inline distT="0" distB="0" distL="0" distR="0" wp14:anchorId="00D37519" wp14:editId="6EDB7C9E">
+            <wp:extent cx="6119413" cy="3209924"/>
+            <wp:effectExtent l="0" t="0" r="2540" b="0"/>
             <wp:docPr id="10" name="Immagine 10"/>
             <wp:cNvGraphicFramePr>
               <a:graphicFrameLocks xmlns:a="http://schemas.openxmlformats.org/drawingml/2006/main" noChangeAspect="1"/>
@@ -14247,7 +14236,7 @@
                     </pic:cNvPicPr>
                   </pic:nvPicPr>
                   <pic:blipFill>
-                    <a:blip r:embed="rId21">
+                    <a:blip r:embed="rId22">
                       <a:extLst>
                         <a:ext uri="{28A0092B-C50C-407E-A947-70E740481C1C}">
                           <a14:useLocalDpi xmlns:a14="http://schemas.microsoft.com/office/drawing/2010/main" val="0"/>
@@ -14261,7 +14250,7 @@
                   <pic:spPr bwMode="auto">
                     <a:xfrm>
                       <a:off x="0" y="0"/>
-                      <a:ext cx="6119413" cy="3209925"/>
+                      <a:ext cx="6119413" cy="3209924"/>
                     </a:xfrm>
                     <a:prstGeom prst="rect">
                       <a:avLst/>
@@ -14284,7 +14273,6 @@
       </w:pPr>
       <w:bookmarkStart w:id="30" w:name="_Toc222391579"/>
       <w:r>
-        <w:lastRenderedPageBreak/>
         <w:t>Modello logico</w:t>
       </w:r>
       <w:bookmarkEnd w:id="30"/>
@@ -14379,7 +14367,13 @@
         <w:t>id</w:t>
       </w:r>
       <w:r>
-        <w:t>, descrizione)</w:t>
+        <w:t xml:space="preserve">, </w:t>
+      </w:r>
+      <w:r>
+        <w:t xml:space="preserve">codice, </w:t>
+      </w:r>
+      <w:r>
+        <w:t>descrizione)</w:t>
       </w:r>
     </w:p>
     <w:p>
@@ -14490,10 +14484,7 @@
       </w:r>
       <w:proofErr w:type="spellEnd"/>
       <w:r>
-        <w:t xml:space="preserve">, piva, codice, </w:t>
-      </w:r>
-      <w:r>
-        <w:t xml:space="preserve">franchising, </w:t>
+        <w:t xml:space="preserve">, piva, codice, franchising, </w:t>
       </w:r>
       <w:proofErr w:type="spellStart"/>
       <w:r>
@@ -14862,8 +14853,16 @@
         <w:rPr>
           <w:rStyle w:val="CodiceCarattere"/>
         </w:rPr>
-        <w:t>/script.sql</w:t>
-      </w:r>
+        <w:t>/</w:t>
+      </w:r>
+      <w:proofErr w:type="spellStart"/>
+      <w:r>
+        <w:rPr>
+          <w:rStyle w:val="CodiceCarattere"/>
+        </w:rPr>
+        <w:t>script.sql</w:t>
+      </w:r>
+      <w:proofErr w:type="spellEnd"/>
       <w:r>
         <w:t>.</w:t>
       </w:r>
@@ -14898,10 +14897,18 @@
         <w:pStyle w:val="Titolo3"/>
       </w:pPr>
       <w:r>
-        <w:t xml:space="preserve">Indice b-tree su </w:t>
+        <w:t>Indice b-</w:t>
       </w:r>
       <w:proofErr w:type="spellStart"/>
       <w:r>
+        <w:t>tree</w:t>
+      </w:r>
+      <w:proofErr w:type="spellEnd"/>
+      <w:r>
+        <w:t xml:space="preserve"> su </w:t>
+      </w:r>
+      <w:proofErr w:type="spellStart"/>
+      <w:r>
         <w:t>attivita.nome</w:t>
       </w:r>
       <w:proofErr w:type="spellEnd"/>
@@ -14916,10 +14923,18 @@
         <w:pStyle w:val="Titolo3"/>
       </w:pPr>
       <w:r>
-        <w:t xml:space="preserve">Indice b-tree su </w:t>
+        <w:t>Indice b-</w:t>
       </w:r>
       <w:proofErr w:type="spellStart"/>
       <w:r>
+        <w:t>tree</w:t>
+      </w:r>
+      <w:proofErr w:type="spellEnd"/>
+      <w:r>
+        <w:t xml:space="preserve"> su </w:t>
+      </w:r>
+      <w:proofErr w:type="spellStart"/>
+      <w:r>
         <w:t>dipendente.cognome</w:t>
       </w:r>
       <w:proofErr w:type="spellEnd"/>
@@ -14963,10 +14978,18 @@
         <w:pStyle w:val="Titolo3"/>
       </w:pPr>
       <w:r>
-        <w:t xml:space="preserve">Indice b-tree su </w:t>
+        <w:t>Indice b-</w:t>
       </w:r>
       <w:proofErr w:type="spellStart"/>
       <w:r>
+        <w:t>tree</w:t>
+      </w:r>
+      <w:proofErr w:type="spellEnd"/>
+      <w:r>
+        <w:t xml:space="preserve"> su </w:t>
+      </w:r>
+      <w:proofErr w:type="spellStart"/>
+      <w:r>
         <w:t>tipo_attivita.descrizione</w:t>
       </w:r>
       <w:proofErr w:type="spellEnd"/>
@@ -14984,20 +15007,22 @@
         <w:pStyle w:val="Titolo3"/>
       </w:pPr>
       <w:r>
-        <w:t xml:space="preserve">Indice b-tree su </w:t>
+        <w:t>Indice b-</w:t>
       </w:r>
       <w:proofErr w:type="spellStart"/>
       <w:r>
-        <w:t>tipo_</w:t>
-      </w:r>
-      <w:r>
-        <w:t>struttura</w:t>
-      </w:r>
-      <w:r>
-        <w:t>.descrizione</w:t>
+        <w:t>tree</w:t>
       </w:r>
       <w:proofErr w:type="spellEnd"/>
       <w:r>
+        <w:t xml:space="preserve"> su </w:t>
+      </w:r>
+      <w:proofErr w:type="spellStart"/>
+      <w:r>
+        <w:t>tipo_struttura.descrizione</w:t>
+      </w:r>
+      <w:proofErr w:type="spellEnd"/>
+      <w:r>
         <w:t xml:space="preserve"> </w:t>
       </w:r>
     </w:p>
@@ -15068,34 +15093,135 @@
     </w:p>
     <w:p>
       <w:pPr>
+        <w:pStyle w:val="Titolo4"/>
+      </w:pPr>
+      <w:r>
+        <w:t>Inserimento</w:t>
+      </w:r>
+    </w:p>
+    <w:p>
+      <w:r>
+        <w:t>TODO: inserire script.</w:t>
+      </w:r>
+    </w:p>
+    <w:p>
+      <w:pPr>
+        <w:pStyle w:val="Titolo4"/>
+      </w:pPr>
+      <w:r>
+        <w:t>Cancellazione</w:t>
+      </w:r>
+    </w:p>
+    <w:p>
+      <w:r>
+        <w:t>TODO: Inserire script.</w:t>
+      </w:r>
+    </w:p>
+    <w:p>
+      <w:pPr>
+        <w:pStyle w:val="Titolo4"/>
+      </w:pPr>
+      <w:r>
+        <w:t>Aggiornamento</w:t>
+      </w:r>
+    </w:p>
+    <w:p>
+      <w:r>
+        <w:t>TODO: Inserire 2 script.</w:t>
+      </w:r>
+    </w:p>
+    <w:p>
+      <w:pPr>
+        <w:pStyle w:val="Titolo2"/>
+      </w:pPr>
+      <w:bookmarkStart w:id="35" w:name="_Toc222391584"/>
+      <w:r>
+        <w:t>Funzioni</w:t>
+      </w:r>
+      <w:bookmarkEnd w:id="35"/>
+    </w:p>
+    <w:p>
+      <w:pPr>
         <w:pStyle w:val="Titolo3"/>
       </w:pPr>
       <w:r>
-        <w:t>Aggiunta di manager dipendente</w:t>
-      </w:r>
-    </w:p>
-    <w:p>
-      <w:r>
-        <w:t>Poiché un manager deve essere dipendente dell’attività che vuole gestire, se non lo è già, viene inserito un record nella tabella dipendenza.</w:t>
-      </w:r>
-    </w:p>
-    <w:p>
-      <w:pPr>
-        <w:pStyle w:val="Titolo2"/>
-      </w:pPr>
-      <w:bookmarkStart w:id="35" w:name="_Toc222391584"/>
-      <w:r>
-        <w:t>Funzioni</w:t>
-      </w:r>
-      <w:bookmarkEnd w:id="35"/>
+        <w:t>Cerca dipendente</w:t>
+      </w:r>
+    </w:p>
+    <w:p>
+      <w:r>
+        <w:t>La funzione riceve in ingresso una stringa che può essere la combinazione, in qualsiasi ordine, di nome e cognome del dipendente, o di una parte. Ad esempio, per ricercare Mario Rossi si potrebbero passare in input le stringhe “mar”, “rossi ma”, “</w:t>
+      </w:r>
+      <w:proofErr w:type="spellStart"/>
+      <w:r>
+        <w:t>mario</w:t>
+      </w:r>
+      <w:proofErr w:type="spellEnd"/>
+      <w:r>
+        <w:t xml:space="preserve"> r”, ecc. Tale funzione si rivela essenziale per gestire in maniera ottimale l’auto-complete di una eventuale ricerca.</w:t>
+      </w:r>
+    </w:p>
+    <w:p>
+      <w:r>
+        <w:lastRenderedPageBreak/>
+        <w:t>TODO: inserire script.</w:t>
+      </w:r>
     </w:p>
     <w:p>
       <w:pPr>
         <w:pStyle w:val="Titolo3"/>
       </w:pPr>
       <w:r>
-        <w:t>Verifica di manager dipendente</w:t>
-      </w:r>
+        <w:t>Esistenza di sessione</w:t>
+      </w:r>
+    </w:p>
+    <w:p>
+      <w:r>
+        <w:t xml:space="preserve">La funzione riceva in ingresso una stringa che rappresenta un possibile </w:t>
+      </w:r>
+      <w:proofErr w:type="spellStart"/>
+      <w:r>
+        <w:t>authcode</w:t>
+      </w:r>
+      <w:proofErr w:type="spellEnd"/>
+      <w:r>
+        <w:t>. Se l’</w:t>
+      </w:r>
+      <w:proofErr w:type="spellStart"/>
+      <w:r>
+        <w:t>authcode</w:t>
+      </w:r>
+      <w:proofErr w:type="spellEnd"/>
+      <w:r>
+        <w:t xml:space="preserve"> viene ritrovato, la funzione restituisce </w:t>
+      </w:r>
+      <w:proofErr w:type="spellStart"/>
+      <w:r>
+        <w:rPr>
+          <w:rStyle w:val="CodiceCarattere"/>
+        </w:rPr>
+        <w:t>true</w:t>
+      </w:r>
+      <w:proofErr w:type="spellEnd"/>
+      <w:r>
+        <w:t xml:space="preserve">, altrimenti restituisce </w:t>
+      </w:r>
+      <w:r>
+        <w:rPr>
+          <w:rStyle w:val="CodiceCarattere"/>
+        </w:rPr>
+        <w:t>false</w:t>
+      </w:r>
+      <w:r>
+        <w:t>.</w:t>
+      </w:r>
+    </w:p>
+    <w:p>
+      <w:r>
+        <w:t>TODO: inserire script.</w:t>
+      </w:r>
+    </w:p>
+    <w:p>
       <w:bookmarkStart w:id="36" w:name="_GoBack"/>
       <w:bookmarkEnd w:id="36"/>
     </w:p>
@@ -15164,7 +15290,15 @@
       </w:r>
       <w:proofErr w:type="spellEnd"/>
       <w:r>
-        <w:t xml:space="preserve"> come servlet container;</w:t>
+        <w:t xml:space="preserve"> come </w:t>
+      </w:r>
+      <w:proofErr w:type="spellStart"/>
+      <w:r>
+        <w:t>servlet</w:t>
+      </w:r>
+      <w:proofErr w:type="spellEnd"/>
+      <w:r>
+        <w:t xml:space="preserve"> container;</w:t>
       </w:r>
     </w:p>
     <w:p>
@@ -15200,7 +15334,15 @@
         <w:t>Jersey</w:t>
       </w:r>
       <w:r>
-        <w:t xml:space="preserve"> come framework che implementa le specifiche JAX-RS, per la realizzazione dello strato di comunicazione con i client ed esposizione dell’interfaccia del servizio Web.</w:t>
+        <w:t xml:space="preserve"> come </w:t>
+      </w:r>
+      <w:proofErr w:type="spellStart"/>
+      <w:r>
+        <w:t>framework</w:t>
+      </w:r>
+      <w:proofErr w:type="spellEnd"/>
+      <w:r>
+        <w:t xml:space="preserve"> che implementa le specifiche JAX-RS, per la realizzazione dello strato di comunicazione con i client ed esposizione dell’interfaccia del servizio Web.</w:t>
       </w:r>
     </w:p>
     <w:p>
@@ -15296,7 +15438,15 @@
     </w:p>
     <w:p>
       <w:r>
-        <w:t xml:space="preserve">La funzionalità è abilitata inserendo, ad ogni richiesta ricevuta da un client, l’header </w:t>
+        <w:t>La funzionalità è abilitata inserendo, ad ogni richiesta ricevuta da un client, l’</w:t>
+      </w:r>
+      <w:proofErr w:type="spellStart"/>
+      <w:r>
+        <w:t>header</w:t>
+      </w:r>
+      <w:proofErr w:type="spellEnd"/>
+      <w:r>
+        <w:t xml:space="preserve"> </w:t>
       </w:r>
       <w:r>
         <w:rPr>
@@ -15411,17 +15561,40 @@
       <w:r>
         <w:t xml:space="preserve">emergente </w:t>
       </w:r>
-      <w:r>
-        <w:t xml:space="preserve">framework MVC lato client, </w:t>
-      </w:r>
+      <w:proofErr w:type="spellStart"/>
+      <w:r>
+        <w:t>framework</w:t>
+      </w:r>
+      <w:proofErr w:type="spellEnd"/>
+      <w:r>
+        <w:t xml:space="preserve"> MVC lato client, </w:t>
+      </w:r>
+      <w:proofErr w:type="spellStart"/>
       <w:r>
         <w:rPr>
           <w:b/>
         </w:rPr>
         <w:t>AngularJS</w:t>
       </w:r>
-      <w:r>
-        <w:t xml:space="preserve"> (di Google). Fortemente basato sul concetto di Dependency Injection, esso permette di utilizzare moduli </w:t>
+      <w:proofErr w:type="spellEnd"/>
+      <w:r>
+        <w:t xml:space="preserve"> (di Google). Fortemente basato sul concetto di </w:t>
+      </w:r>
+      <w:proofErr w:type="spellStart"/>
+      <w:r>
+        <w:t>Dependency</w:t>
+      </w:r>
+      <w:proofErr w:type="spellEnd"/>
+      <w:r>
+        <w:t xml:space="preserve"> </w:t>
+      </w:r>
+      <w:proofErr w:type="spellStart"/>
+      <w:r>
+        <w:t>Injection</w:t>
+      </w:r>
+      <w:proofErr w:type="spellEnd"/>
+      <w:r>
+        <w:t xml:space="preserve">, esso permette di utilizzare moduli </w:t>
       </w:r>
       <w:r>
         <w:t xml:space="preserve">di codice </w:t>
@@ -15483,7 +15656,23 @@
         <w:t>Bootstrap</w:t>
       </w:r>
       <w:r>
-        <w:t xml:space="preserve"> (di Twitter), che mette a disposizione stili CSS predefiniti e plugin JavaScript che favoriscono una presentazione di tipo “responsive”</w:t>
+        <w:t xml:space="preserve"> (di </w:t>
+      </w:r>
+      <w:proofErr w:type="spellStart"/>
+      <w:r>
+        <w:t>Twitter</w:t>
+      </w:r>
+      <w:proofErr w:type="spellEnd"/>
+      <w:r>
+        <w:t xml:space="preserve">), che mette a disposizione stili CSS predefiniti e </w:t>
+      </w:r>
+      <w:proofErr w:type="spellStart"/>
+      <w:r>
+        <w:t>plugin</w:t>
+      </w:r>
+      <w:proofErr w:type="spellEnd"/>
+      <w:r>
+        <w:t xml:space="preserve"> JavaScript che favoriscono una presentazione di tipo “responsive”</w:t>
       </w:r>
       <w:r>
         <w:t>.</w:t>
@@ -15497,14 +15686,32 @@
           <w:numId w:val="3"/>
         </w:numPr>
       </w:pPr>
+      <w:proofErr w:type="spellStart"/>
       <w:r>
         <w:rPr>
           <w:b/>
         </w:rPr>
         <w:t>angular-resource</w:t>
       </w:r>
-      <w:r>
-        <w:t xml:space="preserve"> è una parte opzionale di AngularJS che espone un service per la definizione e l’utilizzo di risorse REST in maniera immediata, con pieno supporto al CORS e al caching automatico (opzionale). </w:t>
+      <w:proofErr w:type="spellEnd"/>
+      <w:r>
+        <w:t xml:space="preserve"> è una parte opzionale di </w:t>
+      </w:r>
+      <w:proofErr w:type="spellStart"/>
+      <w:r>
+        <w:t>AngularJS</w:t>
+      </w:r>
+      <w:proofErr w:type="spellEnd"/>
+      <w:r>
+        <w:t xml:space="preserve"> che espone un service per la definizione e l’utilizzo di risorse REST in maniera immediata, con pieno supporto al CORS e al </w:t>
+      </w:r>
+      <w:proofErr w:type="spellStart"/>
+      <w:r>
+        <w:t>caching</w:t>
+      </w:r>
+      <w:proofErr w:type="spellEnd"/>
+      <w:r>
+        <w:t xml:space="preserve"> automatico (opzionale). </w:t>
       </w:r>
     </w:p>
     <w:p>
@@ -15515,12 +15722,14 @@
           <w:numId w:val="3"/>
         </w:numPr>
       </w:pPr>
+      <w:proofErr w:type="spellStart"/>
       <w:r>
         <w:rPr>
           <w:b/>
         </w:rPr>
         <w:t>jQuery</w:t>
       </w:r>
+      <w:proofErr w:type="spellEnd"/>
       <w:r>
         <w:t xml:space="preserve"> </w:t>
       </w:r>
@@ -15531,7 +15740,15 @@
         <w:t>per la manipolazione del DOM</w:t>
       </w:r>
       <w:r>
-        <w:t xml:space="preserve"> da AngularJS.</w:t>
+        <w:t xml:space="preserve"> da </w:t>
+      </w:r>
+      <w:proofErr w:type="spellStart"/>
+      <w:r>
+        <w:t>AngularJS</w:t>
+      </w:r>
+      <w:proofErr w:type="spellEnd"/>
+      <w:r>
+        <w:t>.</w:t>
       </w:r>
     </w:p>
     <w:p>
@@ -15542,12 +15759,14 @@
           <w:numId w:val="3"/>
         </w:numPr>
       </w:pPr>
+      <w:proofErr w:type="spellStart"/>
       <w:r>
         <w:rPr>
           <w:b/>
         </w:rPr>
         <w:t>angular-ui</w:t>
       </w:r>
+      <w:proofErr w:type="spellEnd"/>
       <w:r>
         <w:t xml:space="preserve"> </w:t>
       </w:r>
@@ -15555,7 +15774,15 @@
         <w:t xml:space="preserve">è un </w:t>
       </w:r>
       <w:r>
-        <w:t xml:space="preserve">pacchetto aggiuntivo di AngularJS </w:t>
+        <w:t xml:space="preserve">pacchetto aggiuntivo di </w:t>
+      </w:r>
+      <w:proofErr w:type="spellStart"/>
+      <w:r>
+        <w:t>AngularJS</w:t>
+      </w:r>
+      <w:proofErr w:type="spellEnd"/>
+      <w:r>
+        <w:t xml:space="preserve"> </w:t>
       </w:r>
       <w:r>
         <w:t>che fornisce ulteriori direttive, filtri e componenti.</w:t>
@@ -15569,23 +15796,38 @@
           <w:numId w:val="3"/>
         </w:numPr>
       </w:pPr>
+      <w:proofErr w:type="spellStart"/>
       <w:r>
         <w:rPr>
           <w:b/>
         </w:rPr>
         <w:t>yeoman</w:t>
       </w:r>
+      <w:proofErr w:type="spellEnd"/>
       <w:r>
         <w:t xml:space="preserve"> </w:t>
       </w:r>
       <w:r>
         <w:t xml:space="preserve">è un </w:t>
       </w:r>
-      <w:r>
-        <w:t>tool per la gestione del progetto a livello di dipendenze fra</w:t>
-      </w:r>
-      <w:r>
-        <w:t xml:space="preserve"> pacchetti, building e testing.</w:t>
+      <w:proofErr w:type="spellStart"/>
+      <w:r>
+        <w:t>tool</w:t>
+      </w:r>
+      <w:proofErr w:type="spellEnd"/>
+      <w:r>
+        <w:t xml:space="preserve"> per la gestione del progetto a livello di dipendenze fra</w:t>
+      </w:r>
+      <w:r>
+        <w:t xml:space="preserve"> pacchetti, building e </w:t>
+      </w:r>
+      <w:proofErr w:type="spellStart"/>
+      <w:r>
+        <w:t>testing</w:t>
+      </w:r>
+      <w:proofErr w:type="spellEnd"/>
+      <w:r>
+        <w:t>.</w:t>
       </w:r>
     </w:p>
     <w:p>
@@ -15599,12 +15841,28 @@
       <w:r>
         <w:t xml:space="preserve">L’IDE scelto per lo sviluppo delle diverse componenti dell’applicazione Web è </w:t>
       </w:r>
+      <w:proofErr w:type="spellStart"/>
       <w:r>
         <w:rPr>
           <w:b/>
         </w:rPr>
-        <w:t>JetBrains WebStorm</w:t>
-      </w:r>
+        <w:t>JetBrains</w:t>
+      </w:r>
+      <w:proofErr w:type="spellEnd"/>
+      <w:r>
+        <w:rPr>
+          <w:b/>
+        </w:rPr>
+        <w:t xml:space="preserve"> </w:t>
+      </w:r>
+      <w:proofErr w:type="spellStart"/>
+      <w:r>
+        <w:rPr>
+          <w:b/>
+        </w:rPr>
+        <w:t>WebStorm</w:t>
+      </w:r>
+      <w:proofErr w:type="spellEnd"/>
       <w:r>
         <w:t xml:space="preserve"> 5.0.4.</w:t>
       </w:r>
@@ -15631,48 +15889,88 @@
     </w:p>
     <w:p>
       <w:r>
-        <w:t xml:space="preserve">Il Router utilizzato è quello integrato in AngularJS, </w:t>
+        <w:t xml:space="preserve">Il Router utilizzato è quello integrato in </w:t>
+      </w:r>
+      <w:proofErr w:type="spellStart"/>
+      <w:r>
+        <w:t>AngularJS</w:t>
+      </w:r>
+      <w:proofErr w:type="spellEnd"/>
+      <w:r>
+        <w:t xml:space="preserve">, </w:t>
       </w:r>
       <w:r>
         <w:rPr>
           <w:rStyle w:val="CodiceCarattere"/>
         </w:rPr>
-        <w:t>$routeProvider</w:t>
-      </w:r>
-      <w:r>
-        <w:t>, che permette di far corrispondere, a determinati template URL, un Controller ed una View, che vengono automaticamente iniettati nel contesto applicativo e nel DOM.</w:t>
-      </w:r>
-    </w:p>
-    <w:p>
-      <w:r>
-        <w:t>Seguendo il paradigma REST anche per l’applicazione Web, ogni URL identifica una particolare risorsa ed azione relativa.</w:t>
-      </w:r>
-    </w:p>
-    <w:p>
-      <w:r>
-        <w:t>TODO: aggiungere risorse ed azioni supportate.</w:t>
-      </w:r>
-    </w:p>
-    <w:p>
-      <w:pPr>
-        <w:pStyle w:val="Titolo3"/>
-      </w:pPr>
-      <w:bookmarkStart w:id="44" w:name="_Toc222391592"/>
-      <w:r>
-        <w:t>Controller</w:t>
-      </w:r>
-      <w:bookmarkEnd w:id="44"/>
-    </w:p>
-    <w:p>
-      <w:r>
-        <w:t xml:space="preserve">In conformità al paradigma MVC, ogni Controller è associato ad una View e viene iniettato automaticamente in corrispondenza di una View che lo dichiara o di una template URL risolta dal </w:t>
-      </w:r>
+        <w:t>$</w:t>
+      </w:r>
+      <w:proofErr w:type="spellStart"/>
       <w:r>
         <w:rPr>
           <w:rStyle w:val="CodiceCarattere"/>
         </w:rPr>
-        <w:t>$routeProvider</w:t>
-      </w:r>
+        <w:t>routeProvider</w:t>
+      </w:r>
+      <w:proofErr w:type="spellEnd"/>
+      <w:r>
+        <w:t xml:space="preserve">, che permette di far corrispondere, a determinati </w:t>
+      </w:r>
+      <w:proofErr w:type="spellStart"/>
+      <w:r>
+        <w:t>template</w:t>
+      </w:r>
+      <w:proofErr w:type="spellEnd"/>
+      <w:r>
+        <w:t xml:space="preserve"> URL, un Controller ed una View, che vengono automaticamente iniettati nel contesto applicativo e nel DOM.</w:t>
+      </w:r>
+    </w:p>
+    <w:p>
+      <w:r>
+        <w:t>Seguendo il paradigma REST anche per l’applicazione Web, ogni URL identifica una particolare risorsa ed azione relativa.</w:t>
+      </w:r>
+    </w:p>
+    <w:p>
+      <w:r>
+        <w:t>TODO: aggiungere risorse ed azioni supportate.</w:t>
+      </w:r>
+    </w:p>
+    <w:p>
+      <w:pPr>
+        <w:pStyle w:val="Titolo3"/>
+      </w:pPr>
+      <w:bookmarkStart w:id="44" w:name="_Toc222391592"/>
+      <w:r>
+        <w:t>Controller</w:t>
+      </w:r>
+      <w:bookmarkEnd w:id="44"/>
+    </w:p>
+    <w:p>
+      <w:r>
+        <w:t xml:space="preserve">In conformità al paradigma MVC, ogni Controller è associato ad una View e viene iniettato automaticamente in corrispondenza di una View che lo dichiara o di una </w:t>
+      </w:r>
+      <w:proofErr w:type="spellStart"/>
+      <w:r>
+        <w:t>template</w:t>
+      </w:r>
+      <w:proofErr w:type="spellEnd"/>
+      <w:r>
+        <w:t xml:space="preserve"> URL risolta dal </w:t>
+      </w:r>
+      <w:r>
+        <w:rPr>
+          <w:rStyle w:val="CodiceCarattere"/>
+        </w:rPr>
+        <w:t>$</w:t>
+      </w:r>
+      <w:proofErr w:type="spellStart"/>
+      <w:r>
+        <w:rPr>
+          <w:rStyle w:val="CodiceCarattere"/>
+        </w:rPr>
+        <w:t>routeProvider</w:t>
+      </w:r>
+      <w:proofErr w:type="spellEnd"/>
       <w:r>
         <w:t>.</w:t>
       </w:r>
@@ -15719,18 +16017,18 @@
       </w:pPr>
       <w:bookmarkStart w:id="45" w:name="_Toc222391593"/>
       <w:r>
+        <w:t>View</w:t>
+      </w:r>
+      <w:bookmarkEnd w:id="45"/>
+    </w:p>
+    <w:p>
+      <w:r>
+        <w:t>Le View sono, banalmente, pagine parziali che possono essere iniettate in qualsiasi punto dell’applicazione e che sono fortemente accoppiate ad un Controller che gestisce i dati che esse presentano.</w:t>
+      </w:r>
+    </w:p>
+    <w:p>
+      <w:r>
         <w:lastRenderedPageBreak/>
-        <w:t>View</w:t>
-      </w:r>
-      <w:bookmarkEnd w:id="45"/>
-    </w:p>
-    <w:p>
-      <w:r>
-        <w:t>Le View sono, banalmente, pagine parziali che possono essere iniettate in qualsiasi punto dell’applicazione e che sono fortemente accoppiate ad un Controller che gestisce i dati che esse presentano.</w:t>
-      </w:r>
-    </w:p>
-    <w:p>
-      <w:r>
         <w:t>TODO: aggiungere View e relativi Controller.</w:t>
       </w:r>
     </w:p>
@@ -15818,7 +16116,15 @@
       </w:r>
       <w:proofErr w:type="spellEnd"/>
       <w:r>
-        <w:t xml:space="preserve"> di AngularJS.</w:t>
+        <w:t xml:space="preserve"> di </w:t>
+      </w:r>
+      <w:proofErr w:type="spellStart"/>
+      <w:r>
+        <w:t>AngularJS</w:t>
+      </w:r>
+      <w:proofErr w:type="spellEnd"/>
+      <w:r>
+        <w:t>.</w:t>
       </w:r>
       <w:r>
         <w:br w:type="page"/>
@@ -15970,31 +16276,57 @@
       <w:r>
         <w:t xml:space="preserve">Si definiscono gli script SQL utilizzati per la creazione del DW, presenti nel file </w:t>
       </w:r>
+      <w:proofErr w:type="spellStart"/>
       <w:r>
         <w:rPr>
           <w:rStyle w:val="CodiceCarattere"/>
         </w:rPr>
         <w:t>dw</w:t>
       </w:r>
+      <w:proofErr w:type="spellEnd"/>
       <w:r>
         <w:rPr>
           <w:rStyle w:val="CodiceCarattere"/>
         </w:rPr>
-        <w:t>/script.sql</w:t>
-      </w:r>
-      <w:r>
-        <w:t>. È stato utilizzato il pacchetto open source Mondrian per la definizione e l’utilizzo del cubo multidimensionale realizzato tramite il DW qui presentato.</w:t>
-      </w:r>
-    </w:p>
-    <w:p>
-      <w:r>
-        <w:t xml:space="preserve">Il software Schema Workbench è stato utilizzato per creare lo schema multidimensionale a partire dal DW di tipo relazionale. È stato creato un file XML che definisce il cubo, la tabella dei fatti con misure, le dimensioni e le relative gerarchie. È possibile ritrovare l’XML al percorso </w:t>
-      </w:r>
+        <w:t>/</w:t>
+      </w:r>
+      <w:proofErr w:type="spellStart"/>
       <w:r>
         <w:rPr>
           <w:rStyle w:val="CodiceCarattere"/>
         </w:rPr>
-        <w:t>dw/cube.xml</w:t>
+        <w:t>script.sql</w:t>
+      </w:r>
+      <w:proofErr w:type="spellEnd"/>
+      <w:r>
+        <w:t xml:space="preserve">. È stato utilizzato il pacchetto open source </w:t>
+      </w:r>
+      <w:proofErr w:type="spellStart"/>
+      <w:r>
+        <w:t>Mondrian</w:t>
+      </w:r>
+      <w:proofErr w:type="spellEnd"/>
+      <w:r>
+        <w:t xml:space="preserve"> per la definizione e l’utilizzo del cubo multidimensionale realizzato tramite il DW qui presentato.</w:t>
+      </w:r>
+    </w:p>
+    <w:p>
+      <w:r>
+        <w:t xml:space="preserve">Il software Schema Workbench è stato utilizzato per creare lo schema multidimensionale a partire dal DW di tipo relazionale. È stato creato un file XML che definisce il cubo, la tabella dei fatti con misure, le dimensioni e le relative gerarchie. È possibile ritrovare l’XML al percorso </w:t>
+      </w:r>
+      <w:proofErr w:type="spellStart"/>
+      <w:r>
+        <w:rPr>
+          <w:rStyle w:val="CodiceCarattere"/>
+        </w:rPr>
+        <w:t>dw</w:t>
+      </w:r>
+      <w:proofErr w:type="spellEnd"/>
+      <w:r>
+        <w:rPr>
+          <w:rStyle w:val="CodiceCarattere"/>
+        </w:rPr>
+        <w:t>/cube.xml</w:t>
       </w:r>
       <w:r>
         <w:t>.</w:t>
@@ -16007,11 +16339,27 @@
         </w:rPr>
       </w:pPr>
       <w:r>
-        <w:t>È possibile esplorare ed analizzare il cubo tramite la pagina TODO: inserire pagina, realizzata tramite il plugin TODO: inserire eventuale plugin.</w:t>
+        <w:t xml:space="preserve">È possibile esplorare ed analizzare il cubo tramite la pagina TODO: inserire pagina, realizzata tramite il </w:t>
+      </w:r>
+      <w:proofErr w:type="spellStart"/>
+      <w:r>
+        <w:t>plugin</w:t>
+      </w:r>
+      <w:proofErr w:type="spellEnd"/>
+      <w:r>
+        <w:t xml:space="preserve"> TODO: inserire eventuale </w:t>
+      </w:r>
+      <w:proofErr w:type="spellStart"/>
+      <w:r>
+        <w:t>plugin</w:t>
+      </w:r>
+      <w:proofErr w:type="spellEnd"/>
+      <w:r>
+        <w:t>.</w:t>
       </w:r>
     </w:p>
     <w:sectPr>
-      <w:footerReference w:type="first" r:id="rId22"/>
+      <w:footerReference w:type="first" r:id="rId23"/>
       <w:pgSz w:w="11906" w:h="16838"/>
       <w:pgMar w:top="1417" w:right="1134" w:bottom="1134" w:left="1134" w:header="708" w:footer="708" w:gutter="0"/>
       <w:pgNumType w:start="1"/>
@@ -16023,7 +16371,7 @@
 </file>
 
 <file path=word/endnotes.xml><?xml version="1.0" encoding="utf-8"?>
-<w:endnotes xmlns:wpc="http://schemas.microsoft.com/office/word/2010/wordprocessingCanvas" xmlns:mc="http://schemas.openxmlformats.org/markup-compatibility/2006" xmlns:o="urn:schemas-microsoft-com:office:office" xmlns:r="http://schemas.openxmlformats.org/officeDocument/2006/relationships" xmlns:m="http://schemas.openxmlformats.org/officeDocument/2006/math" xmlns:v="urn:schemas-microsoft-com:vml" xmlns:wp14="http://schemas.microsoft.com/office/word/2010/wordprocessingDrawing" xmlns:wp="http://schemas.openxmlformats.org/drawingml/2006/wordprocessingDrawing" xmlns:w10="urn:schemas-microsoft-com:office:word" xmlns:w="http://schemas.openxmlformats.org/wordprocessingml/2006/main" xmlns:w14="http://schemas.microsoft.com/office/word/2010/wordml" xmlns:w15="http://schemas.microsoft.com/office/word/2012/wordml" xmlns:wpg="http://schemas.microsoft.com/office/word/2010/wordprocessingGroup" xmlns:wpi="http://schemas.microsoft.com/office/word/2010/wordprocessingInk" xmlns:wne="http://schemas.microsoft.com/office/word/2006/wordml" xmlns:wps="http://schemas.microsoft.com/office/word/2010/wordprocessingShape" mc:Ignorable="w14 w15 wp14">
+<w:endnotes xmlns:wpc="http://schemas.microsoft.com/office/word/2010/wordprocessingCanvas" xmlns:mo="http://schemas.microsoft.com/office/mac/office/2008/main" xmlns:mc="http://schemas.openxmlformats.org/markup-compatibility/2006" xmlns:mv="urn:schemas-microsoft-com:mac:vml" xmlns:o="urn:schemas-microsoft-com:office:office" xmlns:r="http://schemas.openxmlformats.org/officeDocument/2006/relationships" xmlns:m="http://schemas.openxmlformats.org/officeDocument/2006/math" xmlns:v="urn:schemas-microsoft-com:vml" xmlns:wp14="http://schemas.microsoft.com/office/word/2010/wordprocessingDrawing" xmlns:wp="http://schemas.openxmlformats.org/drawingml/2006/wordprocessingDrawing" xmlns:w10="urn:schemas-microsoft-com:office:word" xmlns:w="http://schemas.openxmlformats.org/wordprocessingml/2006/main" xmlns:w14="http://schemas.microsoft.com/office/word/2010/wordml" xmlns:wpg="http://schemas.microsoft.com/office/word/2010/wordprocessingGroup" xmlns:wpi="http://schemas.microsoft.com/office/word/2010/wordprocessingInk" xmlns:wne="http://schemas.microsoft.com/office/word/2006/wordml" xmlns:wps="http://schemas.microsoft.com/office/word/2010/wordprocessingShape" mc:Ignorable="w14 wp14">
   <w:endnote w:type="separator" w:id="-1">
     <w:p>
       <w:r>
@@ -16042,7 +16390,7 @@
 </file>
 
 <file path=word/footer1.xml><?xml version="1.0" encoding="utf-8"?>
-<w:ftr xmlns:wpc="http://schemas.microsoft.com/office/word/2010/wordprocessingCanvas" xmlns:mc="http://schemas.openxmlformats.org/markup-compatibility/2006" xmlns:o="urn:schemas-microsoft-com:office:office" xmlns:r="http://schemas.openxmlformats.org/officeDocument/2006/relationships" xmlns:m="http://schemas.openxmlformats.org/officeDocument/2006/math" xmlns:v="urn:schemas-microsoft-com:vml" xmlns:wp14="http://schemas.microsoft.com/office/word/2010/wordprocessingDrawing" xmlns:wp="http://schemas.openxmlformats.org/drawingml/2006/wordprocessingDrawing" xmlns:w10="urn:schemas-microsoft-com:office:word" xmlns:w="http://schemas.openxmlformats.org/wordprocessingml/2006/main" xmlns:w14="http://schemas.microsoft.com/office/word/2010/wordml" xmlns:w15="http://schemas.microsoft.com/office/word/2012/wordml" xmlns:wpg="http://schemas.microsoft.com/office/word/2010/wordprocessingGroup" xmlns:wpi="http://schemas.microsoft.com/office/word/2010/wordprocessingInk" xmlns:wne="http://schemas.microsoft.com/office/word/2006/wordml" xmlns:wps="http://schemas.microsoft.com/office/word/2010/wordprocessingShape" mc:Ignorable="w14 w15 wp14">
+<w:ftr xmlns:wpc="http://schemas.microsoft.com/office/word/2010/wordprocessingCanvas" xmlns:mo="http://schemas.microsoft.com/office/mac/office/2008/main" xmlns:mc="http://schemas.openxmlformats.org/markup-compatibility/2006" xmlns:mv="urn:schemas-microsoft-com:mac:vml" xmlns:o="urn:schemas-microsoft-com:office:office" xmlns:r="http://schemas.openxmlformats.org/officeDocument/2006/relationships" xmlns:m="http://schemas.openxmlformats.org/officeDocument/2006/math" xmlns:v="urn:schemas-microsoft-com:vml" xmlns:wp14="http://schemas.microsoft.com/office/word/2010/wordprocessingDrawing" xmlns:wp="http://schemas.openxmlformats.org/drawingml/2006/wordprocessingDrawing" xmlns:w10="urn:schemas-microsoft-com:office:word" xmlns:w="http://schemas.openxmlformats.org/wordprocessingml/2006/main" xmlns:w14="http://schemas.microsoft.com/office/word/2010/wordml" xmlns:wpg="http://schemas.microsoft.com/office/word/2010/wordprocessingGroup" xmlns:wpi="http://schemas.microsoft.com/office/word/2010/wordprocessingInk" xmlns:wne="http://schemas.microsoft.com/office/word/2006/wordml" xmlns:wps="http://schemas.microsoft.com/office/word/2010/wordprocessingShape" mc:Ignorable="w14 wp14">
   <w:p>
     <w:pPr>
       <w:pStyle w:val="Pidipagina"/>
@@ -16053,7 +16401,7 @@
 </file>
 
 <file path=word/footer2.xml><?xml version="1.0" encoding="utf-8"?>
-<w:ftr xmlns:wpc="http://schemas.microsoft.com/office/word/2010/wordprocessingCanvas" xmlns:mc="http://schemas.openxmlformats.org/markup-compatibility/2006" xmlns:o="urn:schemas-microsoft-com:office:office" xmlns:r="http://schemas.openxmlformats.org/officeDocument/2006/relationships" xmlns:m="http://schemas.openxmlformats.org/officeDocument/2006/math" xmlns:v="urn:schemas-microsoft-com:vml" xmlns:wp14="http://schemas.microsoft.com/office/word/2010/wordprocessingDrawing" xmlns:wp="http://schemas.openxmlformats.org/drawingml/2006/wordprocessingDrawing" xmlns:w10="urn:schemas-microsoft-com:office:word" xmlns:w="http://schemas.openxmlformats.org/wordprocessingml/2006/main" xmlns:w14="http://schemas.microsoft.com/office/word/2010/wordml" xmlns:w15="http://schemas.microsoft.com/office/word/2012/wordml" xmlns:wpg="http://schemas.microsoft.com/office/word/2010/wordprocessingGroup" xmlns:wpi="http://schemas.microsoft.com/office/word/2010/wordprocessingInk" xmlns:wne="http://schemas.microsoft.com/office/word/2006/wordml" xmlns:wps="http://schemas.microsoft.com/office/word/2010/wordprocessingShape" mc:Ignorable="w14 w15 wp14">
+<w:ftr xmlns:wpc="http://schemas.microsoft.com/office/word/2010/wordprocessingCanvas" xmlns:mo="http://schemas.microsoft.com/office/mac/office/2008/main" xmlns:mc="http://schemas.openxmlformats.org/markup-compatibility/2006" xmlns:mv="urn:schemas-microsoft-com:mac:vml" xmlns:o="urn:schemas-microsoft-com:office:office" xmlns:r="http://schemas.openxmlformats.org/officeDocument/2006/relationships" xmlns:m="http://schemas.openxmlformats.org/officeDocument/2006/math" xmlns:v="urn:schemas-microsoft-com:vml" xmlns:wp14="http://schemas.microsoft.com/office/word/2010/wordprocessingDrawing" xmlns:wp="http://schemas.openxmlformats.org/drawingml/2006/wordprocessingDrawing" xmlns:w10="urn:schemas-microsoft-com:office:word" xmlns:w="http://schemas.openxmlformats.org/wordprocessingml/2006/main" xmlns:w14="http://schemas.microsoft.com/office/word/2010/wordml" xmlns:wpg="http://schemas.microsoft.com/office/word/2010/wordprocessingGroup" xmlns:wpi="http://schemas.microsoft.com/office/word/2010/wordprocessingInk" xmlns:wne="http://schemas.microsoft.com/office/word/2006/wordml" xmlns:wps="http://schemas.microsoft.com/office/word/2010/wordprocessingShape" mc:Ignorable="w14 wp14">
   <w:p>
     <w:pPr>
       <w:pStyle w:val="Pidipagina"/>
@@ -16070,7 +16418,7 @@
 </file>
 
 <file path=word/footer3.xml><?xml version="1.0" encoding="utf-8"?>
-<w:ftr xmlns:wpc="http://schemas.microsoft.com/office/word/2010/wordprocessingCanvas" xmlns:mc="http://schemas.openxmlformats.org/markup-compatibility/2006" xmlns:o="urn:schemas-microsoft-com:office:office" xmlns:r="http://schemas.openxmlformats.org/officeDocument/2006/relationships" xmlns:m="http://schemas.openxmlformats.org/officeDocument/2006/math" xmlns:v="urn:schemas-microsoft-com:vml" xmlns:wp14="http://schemas.microsoft.com/office/word/2010/wordprocessingDrawing" xmlns:wp="http://schemas.openxmlformats.org/drawingml/2006/wordprocessingDrawing" xmlns:w10="urn:schemas-microsoft-com:office:word" xmlns:w="http://schemas.openxmlformats.org/wordprocessingml/2006/main" xmlns:w14="http://schemas.microsoft.com/office/word/2010/wordml" xmlns:w15="http://schemas.microsoft.com/office/word/2012/wordml" xmlns:wpg="http://schemas.microsoft.com/office/word/2010/wordprocessingGroup" xmlns:wpi="http://schemas.microsoft.com/office/word/2010/wordprocessingInk" xmlns:wne="http://schemas.microsoft.com/office/word/2006/wordml" xmlns:wps="http://schemas.microsoft.com/office/word/2010/wordprocessingShape" mc:Ignorable="w14 w15 wp14">
+<w:ftr xmlns:wpc="http://schemas.microsoft.com/office/word/2010/wordprocessingCanvas" xmlns:mo="http://schemas.microsoft.com/office/mac/office/2008/main" xmlns:mc="http://schemas.openxmlformats.org/markup-compatibility/2006" xmlns:mv="urn:schemas-microsoft-com:mac:vml" xmlns:o="urn:schemas-microsoft-com:office:office" xmlns:r="http://schemas.openxmlformats.org/officeDocument/2006/relationships" xmlns:m="http://schemas.openxmlformats.org/officeDocument/2006/math" xmlns:v="urn:schemas-microsoft-com:vml" xmlns:wp14="http://schemas.microsoft.com/office/word/2010/wordprocessingDrawing" xmlns:wp="http://schemas.openxmlformats.org/drawingml/2006/wordprocessingDrawing" xmlns:w10="urn:schemas-microsoft-com:office:word" xmlns:w="http://schemas.openxmlformats.org/wordprocessingml/2006/main" xmlns:w14="http://schemas.microsoft.com/office/word/2010/wordml" xmlns:wpg="http://schemas.microsoft.com/office/word/2010/wordprocessingGroup" xmlns:wpi="http://schemas.microsoft.com/office/word/2010/wordprocessingInk" xmlns:wne="http://schemas.microsoft.com/office/word/2006/wordml" xmlns:wps="http://schemas.microsoft.com/office/word/2010/wordprocessingShape" mc:Ignorable="w14 wp14">
   <w:sdt>
     <w:sdtPr>
       <w:id w:val="-179202089"/>
@@ -16079,6 +16427,7 @@
         <w:docPartUnique/>
       </w:docPartObj>
     </w:sdtPr>
+    <w:sdtEndPr/>
     <w:sdtContent>
       <w:p>
         <w:pPr>
@@ -16098,7 +16447,7 @@
           <w:rPr>
             <w:noProof/>
           </w:rPr>
-          <w:t>20</w:t>
+          <w:t>16</w:t>
         </w:r>
         <w:r>
           <w:fldChar w:fldCharType="end"/>
@@ -16116,7 +16465,7 @@
 </file>
 
 <file path=word/footer4.xml><?xml version="1.0" encoding="utf-8"?>
-<w:ftr xmlns:wpc="http://schemas.microsoft.com/office/word/2010/wordprocessingCanvas" xmlns:mc="http://schemas.openxmlformats.org/markup-compatibility/2006" xmlns:o="urn:schemas-microsoft-com:office:office" xmlns:r="http://schemas.openxmlformats.org/officeDocument/2006/relationships" xmlns:m="http://schemas.openxmlformats.org/officeDocument/2006/math" xmlns:v="urn:schemas-microsoft-com:vml" xmlns:wp14="http://schemas.microsoft.com/office/word/2010/wordprocessingDrawing" xmlns:wp="http://schemas.openxmlformats.org/drawingml/2006/wordprocessingDrawing" xmlns:w10="urn:schemas-microsoft-com:office:word" xmlns:w="http://schemas.openxmlformats.org/wordprocessingml/2006/main" xmlns:w14="http://schemas.microsoft.com/office/word/2010/wordml" xmlns:w15="http://schemas.microsoft.com/office/word/2012/wordml" xmlns:wpg="http://schemas.microsoft.com/office/word/2010/wordprocessingGroup" xmlns:wpi="http://schemas.microsoft.com/office/word/2010/wordprocessingInk" xmlns:wne="http://schemas.microsoft.com/office/word/2006/wordml" xmlns:wps="http://schemas.microsoft.com/office/word/2010/wordprocessingShape" mc:Ignorable="w14 w15 wp14">
+<w:ftr xmlns:wpc="http://schemas.microsoft.com/office/word/2010/wordprocessingCanvas" xmlns:mo="http://schemas.microsoft.com/office/mac/office/2008/main" xmlns:mc="http://schemas.openxmlformats.org/markup-compatibility/2006" xmlns:mv="urn:schemas-microsoft-com:mac:vml" xmlns:o="urn:schemas-microsoft-com:office:office" xmlns:r="http://schemas.openxmlformats.org/officeDocument/2006/relationships" xmlns:m="http://schemas.openxmlformats.org/officeDocument/2006/math" xmlns:v="urn:schemas-microsoft-com:vml" xmlns:wp14="http://schemas.microsoft.com/office/word/2010/wordprocessingDrawing" xmlns:wp="http://schemas.openxmlformats.org/drawingml/2006/wordprocessingDrawing" xmlns:w10="urn:schemas-microsoft-com:office:word" xmlns:w="http://schemas.openxmlformats.org/wordprocessingml/2006/main" xmlns:w14="http://schemas.microsoft.com/office/word/2010/wordml" xmlns:wpg="http://schemas.microsoft.com/office/word/2010/wordprocessingGroup" xmlns:wpi="http://schemas.microsoft.com/office/word/2010/wordprocessingInk" xmlns:wne="http://schemas.microsoft.com/office/word/2006/wordml" xmlns:wps="http://schemas.microsoft.com/office/word/2010/wordprocessingShape" mc:Ignorable="w14 wp14">
   <w:sdt>
     <w:sdtPr>
       <w:id w:val="-1442918406"/>
@@ -16125,6 +16474,7 @@
         <w:docPartUnique/>
       </w:docPartObj>
     </w:sdtPr>
+    <w:sdtEndPr/>
     <w:sdtContent>
       <w:p>
         <w:pPr>
@@ -16161,7 +16511,7 @@
 </file>
 
 <file path=word/footer5.xml><?xml version="1.0" encoding="utf-8"?>
-<w:ftr xmlns:wpc="http://schemas.microsoft.com/office/word/2010/wordprocessingCanvas" xmlns:mc="http://schemas.openxmlformats.org/markup-compatibility/2006" xmlns:o="urn:schemas-microsoft-com:office:office" xmlns:r="http://schemas.openxmlformats.org/officeDocument/2006/relationships" xmlns:m="http://schemas.openxmlformats.org/officeDocument/2006/math" xmlns:v="urn:schemas-microsoft-com:vml" xmlns:wp14="http://schemas.microsoft.com/office/word/2010/wordprocessingDrawing" xmlns:wp="http://schemas.openxmlformats.org/drawingml/2006/wordprocessingDrawing" xmlns:w10="urn:schemas-microsoft-com:office:word" xmlns:w="http://schemas.openxmlformats.org/wordprocessingml/2006/main" xmlns:w14="http://schemas.microsoft.com/office/word/2010/wordml" xmlns:w15="http://schemas.microsoft.com/office/word/2012/wordml" xmlns:wpg="http://schemas.microsoft.com/office/word/2010/wordprocessingGroup" xmlns:wpi="http://schemas.microsoft.com/office/word/2010/wordprocessingInk" xmlns:wne="http://schemas.microsoft.com/office/word/2006/wordml" xmlns:wps="http://schemas.microsoft.com/office/word/2010/wordprocessingShape" mc:Ignorable="w14 w15 wp14">
+<w:ftr xmlns:wpc="http://schemas.microsoft.com/office/word/2010/wordprocessingCanvas" xmlns:mo="http://schemas.microsoft.com/office/mac/office/2008/main" xmlns:mc="http://schemas.openxmlformats.org/markup-compatibility/2006" xmlns:mv="urn:schemas-microsoft-com:mac:vml" xmlns:o="urn:schemas-microsoft-com:office:office" xmlns:r="http://schemas.openxmlformats.org/officeDocument/2006/relationships" xmlns:m="http://schemas.openxmlformats.org/officeDocument/2006/math" xmlns:v="urn:schemas-microsoft-com:vml" xmlns:wp14="http://schemas.microsoft.com/office/word/2010/wordprocessingDrawing" xmlns:wp="http://schemas.openxmlformats.org/drawingml/2006/wordprocessingDrawing" xmlns:w10="urn:schemas-microsoft-com:office:word" xmlns:w="http://schemas.openxmlformats.org/wordprocessingml/2006/main" xmlns:w14="http://schemas.microsoft.com/office/word/2010/wordml" xmlns:wpg="http://schemas.microsoft.com/office/word/2010/wordprocessingGroup" xmlns:wpi="http://schemas.microsoft.com/office/word/2010/wordprocessingInk" xmlns:wne="http://schemas.microsoft.com/office/word/2006/wordml" xmlns:wps="http://schemas.microsoft.com/office/word/2010/wordprocessingShape" mc:Ignorable="w14 wp14">
   <w:sdt>
     <w:sdtPr>
       <w:id w:val="-455402831"/>
@@ -16170,6 +16520,7 @@
         <w:docPartUnique/>
       </w:docPartObj>
     </w:sdtPr>
+    <w:sdtEndPr/>
     <w:sdtContent>
       <w:p>
         <w:pPr>
@@ -16205,7 +16556,7 @@
 </file>
 
 <file path=word/footnotes.xml><?xml version="1.0" encoding="utf-8"?>
-<w:footnotes xmlns:wpc="http://schemas.microsoft.com/office/word/2010/wordprocessingCanvas" xmlns:mc="http://schemas.openxmlformats.org/markup-compatibility/2006" xmlns:o="urn:schemas-microsoft-com:office:office" xmlns:r="http://schemas.openxmlformats.org/officeDocument/2006/relationships" xmlns:m="http://schemas.openxmlformats.org/officeDocument/2006/math" xmlns:v="urn:schemas-microsoft-com:vml" xmlns:wp14="http://schemas.microsoft.com/office/word/2010/wordprocessingDrawing" xmlns:wp="http://schemas.openxmlformats.org/drawingml/2006/wordprocessingDrawing" xmlns:w10="urn:schemas-microsoft-com:office:word" xmlns:w="http://schemas.openxmlformats.org/wordprocessingml/2006/main" xmlns:w14="http://schemas.microsoft.com/office/word/2010/wordml" xmlns:w15="http://schemas.microsoft.com/office/word/2012/wordml" xmlns:wpg="http://schemas.microsoft.com/office/word/2010/wordprocessingGroup" xmlns:wpi="http://schemas.microsoft.com/office/word/2010/wordprocessingInk" xmlns:wne="http://schemas.microsoft.com/office/word/2006/wordml" xmlns:wps="http://schemas.microsoft.com/office/word/2010/wordprocessingShape" mc:Ignorable="w14 w15 wp14">
+<w:footnotes xmlns:wpc="http://schemas.microsoft.com/office/word/2010/wordprocessingCanvas" xmlns:mo="http://schemas.microsoft.com/office/mac/office/2008/main" xmlns:mc="http://schemas.openxmlformats.org/markup-compatibility/2006" xmlns:mv="urn:schemas-microsoft-com:mac:vml" xmlns:o="urn:schemas-microsoft-com:office:office" xmlns:r="http://schemas.openxmlformats.org/officeDocument/2006/relationships" xmlns:m="http://schemas.openxmlformats.org/officeDocument/2006/math" xmlns:v="urn:schemas-microsoft-com:vml" xmlns:wp14="http://schemas.microsoft.com/office/word/2010/wordprocessingDrawing" xmlns:wp="http://schemas.openxmlformats.org/drawingml/2006/wordprocessingDrawing" xmlns:w10="urn:schemas-microsoft-com:office:word" xmlns:w="http://schemas.openxmlformats.org/wordprocessingml/2006/main" xmlns:w14="http://schemas.microsoft.com/office/word/2010/wordml" xmlns:wpg="http://schemas.microsoft.com/office/word/2010/wordprocessingGroup" xmlns:wpi="http://schemas.microsoft.com/office/word/2010/wordprocessingInk" xmlns:wne="http://schemas.microsoft.com/office/word/2006/wordml" xmlns:wps="http://schemas.microsoft.com/office/word/2010/wordprocessingShape" mc:Ignorable="w14 wp14">
   <w:footnote w:type="separator" w:id="-1">
     <w:p>
       <w:r>
@@ -16224,7 +16575,7 @@
 </file>
 
 <file path=word/header1.xml><?xml version="1.0" encoding="utf-8"?>
-<w:hdr xmlns:wpc="http://schemas.microsoft.com/office/word/2010/wordprocessingCanvas" xmlns:mc="http://schemas.openxmlformats.org/markup-compatibility/2006" xmlns:o="urn:schemas-microsoft-com:office:office" xmlns:r="http://schemas.openxmlformats.org/officeDocument/2006/relationships" xmlns:m="http://schemas.openxmlformats.org/officeDocument/2006/math" xmlns:v="urn:schemas-microsoft-com:vml" xmlns:wp14="http://schemas.microsoft.com/office/word/2010/wordprocessingDrawing" xmlns:wp="http://schemas.openxmlformats.org/drawingml/2006/wordprocessingDrawing" xmlns:w10="urn:schemas-microsoft-com:office:word" xmlns:w="http://schemas.openxmlformats.org/wordprocessingml/2006/main" xmlns:w14="http://schemas.microsoft.com/office/word/2010/wordml" xmlns:w15="http://schemas.microsoft.com/office/word/2012/wordml" xmlns:wpg="http://schemas.microsoft.com/office/word/2010/wordprocessingGroup" xmlns:wpi="http://schemas.microsoft.com/office/word/2010/wordprocessingInk" xmlns:wne="http://schemas.microsoft.com/office/word/2006/wordml" xmlns:wps="http://schemas.microsoft.com/office/word/2010/wordprocessingShape" mc:Ignorable="w14 w15 wp14">
+<w:hdr xmlns:wpc="http://schemas.microsoft.com/office/word/2010/wordprocessingCanvas" xmlns:mo="http://schemas.microsoft.com/office/mac/office/2008/main" xmlns:mc="http://schemas.openxmlformats.org/markup-compatibility/2006" xmlns:mv="urn:schemas-microsoft-com:mac:vml" xmlns:o="urn:schemas-microsoft-com:office:office" xmlns:r="http://schemas.openxmlformats.org/officeDocument/2006/relationships" xmlns:m="http://schemas.openxmlformats.org/officeDocument/2006/math" xmlns:v="urn:schemas-microsoft-com:vml" xmlns:wp14="http://schemas.microsoft.com/office/word/2010/wordprocessingDrawing" xmlns:wp="http://schemas.openxmlformats.org/drawingml/2006/wordprocessingDrawing" xmlns:w10="urn:schemas-microsoft-com:office:word" xmlns:w="http://schemas.openxmlformats.org/wordprocessingml/2006/main" xmlns:w14="http://schemas.microsoft.com/office/word/2010/wordml" xmlns:wpg="http://schemas.microsoft.com/office/word/2010/wordprocessingGroup" xmlns:wpi="http://schemas.microsoft.com/office/word/2010/wordprocessingInk" xmlns:wne="http://schemas.microsoft.com/office/word/2006/wordml" xmlns:wps="http://schemas.microsoft.com/office/word/2010/wordprocessingShape" mc:Ignorable="w14 wp14">
   <w:p>
     <w:pPr>
       <w:pStyle w:val="Intestazione"/>
@@ -16235,7 +16586,7 @@
 </file>
 
 <file path=word/numbering.xml><?xml version="1.0" encoding="utf-8"?>
-<w:numbering xmlns:wpc="http://schemas.microsoft.com/office/word/2010/wordprocessingCanvas" xmlns:mc="http://schemas.openxmlformats.org/markup-compatibility/2006" xmlns:o="urn:schemas-microsoft-com:office:office" xmlns:r="http://schemas.openxmlformats.org/officeDocument/2006/relationships" xmlns:m="http://schemas.openxmlformats.org/officeDocument/2006/math" xmlns:v="urn:schemas-microsoft-com:vml" xmlns:wp14="http://schemas.microsoft.com/office/word/2010/wordprocessingDrawing" xmlns:wp="http://schemas.openxmlformats.org/drawingml/2006/wordprocessingDrawing" xmlns:w10="urn:schemas-microsoft-com:office:word" xmlns:w="http://schemas.openxmlformats.org/wordprocessingml/2006/main" xmlns:w14="http://schemas.microsoft.com/office/word/2010/wordml" xmlns:w15="http://schemas.microsoft.com/office/word/2012/wordml" xmlns:wpg="http://schemas.microsoft.com/office/word/2010/wordprocessingGroup" xmlns:wpi="http://schemas.microsoft.com/office/word/2010/wordprocessingInk" xmlns:wne="http://schemas.microsoft.com/office/word/2006/wordml" xmlns:wps="http://schemas.microsoft.com/office/word/2010/wordprocessingShape" mc:Ignorable="w14 w15 wp14">
+<w:numbering xmlns:wpc="http://schemas.microsoft.com/office/word/2010/wordprocessingCanvas" xmlns:mo="http://schemas.microsoft.com/office/mac/office/2008/main" xmlns:mc="http://schemas.openxmlformats.org/markup-compatibility/2006" xmlns:mv="urn:schemas-microsoft-com:mac:vml" xmlns:o="urn:schemas-microsoft-com:office:office" xmlns:r="http://schemas.openxmlformats.org/officeDocument/2006/relationships" xmlns:m="http://schemas.openxmlformats.org/officeDocument/2006/math" xmlns:v="urn:schemas-microsoft-com:vml" xmlns:wp14="http://schemas.microsoft.com/office/word/2010/wordprocessingDrawing" xmlns:wp="http://schemas.openxmlformats.org/drawingml/2006/wordprocessingDrawing" xmlns:w10="urn:schemas-microsoft-com:office:word" xmlns:w="http://schemas.openxmlformats.org/wordprocessingml/2006/main" xmlns:w14="http://schemas.microsoft.com/office/word/2010/wordml" xmlns:wpg="http://schemas.microsoft.com/office/word/2010/wordprocessingGroup" xmlns:wpi="http://schemas.microsoft.com/office/word/2010/wordprocessingInk" xmlns:wne="http://schemas.microsoft.com/office/word/2006/wordml" xmlns:wps="http://schemas.microsoft.com/office/word/2010/wordprocessingShape" mc:Ignorable="w14 wp14">
   <w:abstractNum w:abstractNumId="0">
     <w:nsid w:val="02505BBC"/>
     <w:multiLevelType w:val="hybridMultilevel"/>
@@ -17997,7 +18348,7 @@
 </file>
 
 <file path=word/styles.xml><?xml version="1.0" encoding="utf-8"?>
-<w:styles xmlns:mc="http://schemas.openxmlformats.org/markup-compatibility/2006" xmlns:r="http://schemas.openxmlformats.org/officeDocument/2006/relationships" xmlns:w="http://schemas.openxmlformats.org/wordprocessingml/2006/main" xmlns:w14="http://schemas.microsoft.com/office/word/2010/wordml" xmlns:w15="http://schemas.microsoft.com/office/word/2012/wordml" mc:Ignorable="w14 w15">
+<w:styles xmlns:mc="http://schemas.openxmlformats.org/markup-compatibility/2006" xmlns:r="http://schemas.openxmlformats.org/officeDocument/2006/relationships" xmlns:w="http://schemas.openxmlformats.org/wordprocessingml/2006/main" xmlns:w14="http://schemas.microsoft.com/office/word/2010/wordml" mc:Ignorable="w14">
   <w:docDefaults>
     <w:rPrDefault>
       <w:rPr>
@@ -18013,369 +18364,153 @@
       </w:pPr>
     </w:pPrDefault>
   </w:docDefaults>
-  <w:latentStyles w:defLockedState="0" w:defUIPriority="99" w:defSemiHidden="0" w:defUnhideWhenUsed="0" w:defQFormat="0" w:count="371">
-    <w:lsdException w:name="Normal" w:uiPriority="0" w:qFormat="1"/>
-    <w:lsdException w:name="heading 1" w:uiPriority="9" w:qFormat="1"/>
-    <w:lsdException w:name="heading 2" w:semiHidden="1" w:uiPriority="9" w:unhideWhenUsed="1" w:qFormat="1"/>
-    <w:lsdException w:name="heading 3" w:semiHidden="1" w:uiPriority="9" w:unhideWhenUsed="1" w:qFormat="1"/>
-    <w:lsdException w:name="heading 4" w:semiHidden="1" w:uiPriority="9" w:unhideWhenUsed="1" w:qFormat="1"/>
-    <w:lsdException w:name="heading 5" w:semiHidden="1" w:uiPriority="9" w:unhideWhenUsed="1" w:qFormat="1"/>
-    <w:lsdException w:name="heading 6" w:semiHidden="1" w:uiPriority="9" w:unhideWhenUsed="1" w:qFormat="1"/>
-    <w:lsdException w:name="heading 7" w:semiHidden="1" w:uiPriority="9" w:unhideWhenUsed="1" w:qFormat="1"/>
-    <w:lsdException w:name="heading 8" w:semiHidden="1" w:uiPriority="9" w:unhideWhenUsed="1" w:qFormat="1"/>
-    <w:lsdException w:name="heading 9" w:semiHidden="1" w:uiPriority="9" w:unhideWhenUsed="1" w:qFormat="1"/>
-    <w:lsdException w:name="index 1" w:semiHidden="1" w:unhideWhenUsed="1"/>
-    <w:lsdException w:name="index 2" w:semiHidden="1" w:unhideWhenUsed="1"/>
-    <w:lsdException w:name="index 3" w:semiHidden="1" w:unhideWhenUsed="1"/>
-    <w:lsdException w:name="index 4" w:semiHidden="1" w:unhideWhenUsed="1"/>
-    <w:lsdException w:name="index 5" w:semiHidden="1" w:unhideWhenUsed="1"/>
-    <w:lsdException w:name="index 6" w:semiHidden="1" w:unhideWhenUsed="1"/>
-    <w:lsdException w:name="index 7" w:semiHidden="1" w:unhideWhenUsed="1"/>
-    <w:lsdException w:name="index 8" w:semiHidden="1" w:unhideWhenUsed="1"/>
-    <w:lsdException w:name="index 9" w:semiHidden="1" w:unhideWhenUsed="1"/>
-    <w:lsdException w:name="toc 1" w:semiHidden="1" w:uiPriority="39" w:unhideWhenUsed="1"/>
-    <w:lsdException w:name="toc 2" w:semiHidden="1" w:uiPriority="39" w:unhideWhenUsed="1"/>
-    <w:lsdException w:name="toc 3" w:semiHidden="1" w:uiPriority="39" w:unhideWhenUsed="1"/>
-    <w:lsdException w:name="toc 4" w:semiHidden="1" w:uiPriority="39" w:unhideWhenUsed="1"/>
-    <w:lsdException w:name="toc 5" w:semiHidden="1" w:uiPriority="39" w:unhideWhenUsed="1"/>
-    <w:lsdException w:name="toc 6" w:semiHidden="1" w:uiPriority="39" w:unhideWhenUsed="1"/>
-    <w:lsdException w:name="toc 7" w:semiHidden="1" w:uiPriority="39" w:unhideWhenUsed="1"/>
-    <w:lsdException w:name="toc 8" w:semiHidden="1" w:uiPriority="39" w:unhideWhenUsed="1"/>
-    <w:lsdException w:name="toc 9" w:semiHidden="1" w:uiPriority="39" w:unhideWhenUsed="1"/>
-    <w:lsdException w:name="Normal Indent" w:semiHidden="1" w:unhideWhenUsed="1"/>
-    <w:lsdException w:name="footnote text" w:semiHidden="1" w:unhideWhenUsed="1"/>
-    <w:lsdException w:name="annotation text" w:semiHidden="1" w:unhideWhenUsed="1"/>
-    <w:lsdException w:name="header" w:semiHidden="1" w:unhideWhenUsed="1"/>
-    <w:lsdException w:name="footer" w:semiHidden="1" w:unhideWhenUsed="1"/>
-    <w:lsdException w:name="index heading" w:semiHidden="1" w:unhideWhenUsed="1"/>
-    <w:lsdException w:name="caption" w:semiHidden="1" w:uiPriority="35" w:unhideWhenUsed="1" w:qFormat="1"/>
-    <w:lsdException w:name="table of figures" w:semiHidden="1" w:unhideWhenUsed="1"/>
-    <w:lsdException w:name="envelope address" w:semiHidden="1" w:unhideWhenUsed="1"/>
-    <w:lsdException w:name="envelope return" w:semiHidden="1" w:unhideWhenUsed="1"/>
-    <w:lsdException w:name="footnote reference" w:semiHidden="1" w:unhideWhenUsed="1"/>
-    <w:lsdException w:name="annotation reference" w:semiHidden="1" w:unhideWhenUsed="1"/>
-    <w:lsdException w:name="line number" w:semiHidden="1" w:unhideWhenUsed="1"/>
-    <w:lsdException w:name="page number" w:semiHidden="1" w:unhideWhenUsed="1"/>
-    <w:lsdException w:name="endnote reference" w:semiHidden="1" w:unhideWhenUsed="1"/>
-    <w:lsdException w:name="endnote text" w:semiHidden="1" w:unhideWhenUsed="1"/>
-    <w:lsdException w:name="table of authorities" w:semiHidden="1" w:unhideWhenUsed="1"/>
-    <w:lsdException w:name="macro" w:semiHidden="1" w:unhideWhenUsed="1"/>
-    <w:lsdException w:name="toa heading" w:semiHidden="1" w:unhideWhenUsed="1"/>
-    <w:lsdException w:name="List" w:semiHidden="1" w:unhideWhenUsed="1"/>
-    <w:lsdException w:name="List Bullet" w:semiHidden="1" w:unhideWhenUsed="1"/>
-    <w:lsdException w:name="List Number" w:semiHidden="1" w:unhideWhenUsed="1"/>
-    <w:lsdException w:name="List 2" w:semiHidden="1" w:unhideWhenUsed="1"/>
-    <w:lsdException w:name="List 3" w:semiHidden="1" w:unhideWhenUsed="1"/>
-    <w:lsdException w:name="List 4" w:semiHidden="1" w:unhideWhenUsed="1"/>
-    <w:lsdException w:name="List 5" w:semiHidden="1" w:unhideWhenUsed="1"/>
-    <w:lsdException w:name="List Bullet 2" w:semiHidden="1" w:unhideWhenUsed="1"/>
-    <w:lsdException w:name="List Bullet 3" w:semiHidden="1" w:unhideWhenUsed="1"/>
-    <w:lsdException w:name="List Bullet 4" w:semiHidden="1" w:unhideWhenUsed="1"/>
-    <w:lsdException w:name="List Bullet 5" w:semiHidden="1" w:unhideWhenUsed="1"/>
-    <w:lsdException w:name="List Number 2" w:semiHidden="1" w:unhideWhenUsed="1"/>
-    <w:lsdException w:name="List Number 3" w:semiHidden="1" w:unhideWhenUsed="1"/>
-    <w:lsdException w:name="List Number 4" w:semiHidden="1" w:unhideWhenUsed="1"/>
-    <w:lsdException w:name="List Number 5" w:semiHidden="1" w:unhideWhenUsed="1"/>
-    <w:lsdException w:name="Title" w:uiPriority="10" w:qFormat="1"/>
-    <w:lsdException w:name="Closing" w:semiHidden="1" w:unhideWhenUsed="1"/>
-    <w:lsdException w:name="Signature" w:semiHidden="1" w:unhideWhenUsed="1"/>
-    <w:lsdException w:name="Default Paragraph Font" w:semiHidden="1" w:uiPriority="1" w:unhideWhenUsed="1"/>
-    <w:lsdException w:name="Body Text" w:semiHidden="1" w:unhideWhenUsed="1"/>
-    <w:lsdException w:name="Body Text Indent" w:semiHidden="1" w:unhideWhenUsed="1"/>
-    <w:lsdException w:name="List Continue" w:semiHidden="1" w:unhideWhenUsed="1"/>
-    <w:lsdException w:name="List Continue 2" w:semiHidden="1" w:unhideWhenUsed="1"/>
-    <w:lsdException w:name="List Continue 3" w:semiHidden="1" w:unhideWhenUsed="1"/>
-    <w:lsdException w:name="List Continue 4" w:semiHidden="1" w:unhideWhenUsed="1"/>
-    <w:lsdException w:name="List Continue 5" w:semiHidden="1" w:unhideWhenUsed="1"/>
-    <w:lsdException w:name="Message Header" w:semiHidden="1" w:unhideWhenUsed="1"/>
-    <w:lsdException w:name="Subtitle" w:uiPriority="11" w:qFormat="1"/>
-    <w:lsdException w:name="Salutation" w:semiHidden="1" w:unhideWhenUsed="1"/>
-    <w:lsdException w:name="Date" w:semiHidden="1" w:unhideWhenUsed="1"/>
-    <w:lsdException w:name="Body Text First Indent" w:semiHidden="1" w:unhideWhenUsed="1"/>
-    <w:lsdException w:name="Body Text First Indent 2" w:semiHidden="1" w:unhideWhenUsed="1"/>
-    <w:lsdException w:name="Note Heading" w:semiHidden="1" w:unhideWhenUsed="1"/>
-    <w:lsdException w:name="Body Text 2" w:semiHidden="1" w:unhideWhenUsed="1"/>
-    <w:lsdException w:name="Body Text 3" w:semiHidden="1" w:unhideWhenUsed="1"/>
-    <w:lsdException w:name="Body Text Indent 2" w:semiHidden="1" w:unhideWhenUsed="1"/>
-    <w:lsdException w:name="Body Text Indent 3" w:semiHidden="1" w:unhideWhenUsed="1"/>
-    <w:lsdException w:name="Block Text" w:semiHidden="1" w:unhideWhenUsed="1"/>
-    <w:lsdException w:name="Hyperlink" w:semiHidden="1" w:unhideWhenUsed="1"/>
-    <w:lsdException w:name="FollowedHyperlink" w:semiHidden="1" w:unhideWhenUsed="1"/>
-    <w:lsdException w:name="Strong" w:uiPriority="22" w:qFormat="1"/>
-    <w:lsdException w:name="Emphasis" w:uiPriority="20" w:qFormat="1"/>
-    <w:lsdException w:name="Document Map" w:semiHidden="1" w:unhideWhenUsed="1"/>
-    <w:lsdException w:name="Plain Text" w:semiHidden="1" w:unhideWhenUsed="1"/>
-    <w:lsdException w:name="E-mail Signature" w:semiHidden="1" w:unhideWhenUsed="1"/>
-    <w:lsdException w:name="HTML Top of Form" w:semiHidden="1" w:unhideWhenUsed="1"/>
-    <w:lsdException w:name="HTML Bottom of Form" w:semiHidden="1" w:unhideWhenUsed="1"/>
-    <w:lsdException w:name="Normal (Web)" w:semiHidden="1" w:unhideWhenUsed="1"/>
-    <w:lsdException w:name="HTML Acronym" w:semiHidden="1" w:unhideWhenUsed="1"/>
-    <w:lsdException w:name="HTML Address" w:semiHidden="1" w:unhideWhenUsed="1"/>
-    <w:lsdException w:name="HTML Cite" w:semiHidden="1" w:unhideWhenUsed="1"/>
-    <w:lsdException w:name="HTML Code" w:semiHidden="1" w:unhideWhenUsed="1"/>
-    <w:lsdException w:name="HTML Definition" w:semiHidden="1" w:unhideWhenUsed="1"/>
-    <w:lsdException w:name="HTML Keyboard" w:semiHidden="1" w:unhideWhenUsed="1"/>
-    <w:lsdException w:name="HTML Preformatted" w:semiHidden="1" w:unhideWhenUsed="1"/>
-    <w:lsdException w:name="HTML Sample" w:semiHidden="1" w:unhideWhenUsed="1"/>
-    <w:lsdException w:name="HTML Typewriter" w:semiHidden="1" w:unhideWhenUsed="1"/>
-    <w:lsdException w:name="HTML Variable" w:semiHidden="1" w:unhideWhenUsed="1"/>
-    <w:lsdException w:name="Normal Table" w:semiHidden="1" w:unhideWhenUsed="1"/>
-    <w:lsdException w:name="annotation subject" w:semiHidden="1" w:unhideWhenUsed="1"/>
-    <w:lsdException w:name="No List" w:semiHidden="1" w:unhideWhenUsed="1"/>
-    <w:lsdException w:name="Outline List 1" w:semiHidden="1" w:unhideWhenUsed="1"/>
-    <w:lsdException w:name="Outline List 2" w:semiHidden="1" w:unhideWhenUsed="1"/>
-    <w:lsdException w:name="Outline List 3" w:semiHidden="1" w:unhideWhenUsed="1"/>
-    <w:lsdException w:name="Table Simple 1" w:semiHidden="1" w:unhideWhenUsed="1"/>
-    <w:lsdException w:name="Table Simple 2" w:semiHidden="1" w:unhideWhenUsed="1"/>
-    <w:lsdException w:name="Table Simple 3" w:semiHidden="1" w:unhideWhenUsed="1"/>
-    <w:lsdException w:name="Table Classic 1" w:semiHidden="1" w:unhideWhenUsed="1"/>
-    <w:lsdException w:name="Table Classic 2" w:semiHidden="1" w:unhideWhenUsed="1"/>
-    <w:lsdException w:name="Table Classic 3" w:semiHidden="1" w:unhideWhenUsed="1"/>
-    <w:lsdException w:name="Table Classic 4" w:semiHidden="1" w:unhideWhenUsed="1"/>
-    <w:lsdException w:name="Table Colorful 1" w:semiHidden="1" w:unhideWhenUsed="1"/>
-    <w:lsdException w:name="Table Colorful 2" w:semiHidden="1" w:unhideWhenUsed="1"/>
-    <w:lsdException w:name="Table Colorful 3" w:semiHidden="1" w:unhideWhenUsed="1"/>
-    <w:lsdException w:name="Table Columns 1" w:semiHidden="1" w:unhideWhenUsed="1"/>
-    <w:lsdException w:name="Table Columns 2" w:semiHidden="1" w:unhideWhenUsed="1"/>
-    <w:lsdException w:name="Table Columns 3" w:semiHidden="1" w:unhideWhenUsed="1"/>
-    <w:lsdException w:name="Table Columns 4" w:semiHidden="1" w:unhideWhenUsed="1"/>
-    <w:lsdException w:name="Table Columns 5" w:semiHidden="1" w:unhideWhenUsed="1"/>
-    <w:lsdException w:name="Table Grid 1" w:semiHidden="1" w:unhideWhenUsed="1"/>
-    <w:lsdException w:name="Table Grid 2" w:semiHidden="1" w:unhideWhenUsed="1"/>
-    <w:lsdException w:name="Table Grid 3" w:semiHidden="1" w:unhideWhenUsed="1"/>
-    <w:lsdException w:name="Table Grid 4" w:semiHidden="1" w:unhideWhenUsed="1"/>
-    <w:lsdException w:name="Table Grid 5" w:semiHidden="1" w:unhideWhenUsed="1"/>
-    <w:lsdException w:name="Table Grid 6" w:semiHidden="1" w:unhideWhenUsed="1"/>
-    <w:lsdException w:name="Table Grid 7" w:semiHidden="1" w:unhideWhenUsed="1"/>
-    <w:lsdException w:name="Table Grid 8" w:semiHidden="1" w:unhideWhenUsed="1"/>
-    <w:lsdException w:name="Table List 1" w:semiHidden="1" w:unhideWhenUsed="1"/>
-    <w:lsdException w:name="Table List 2" w:semiHidden="1" w:unhideWhenUsed="1"/>
-    <w:lsdException w:name="Table List 3" w:semiHidden="1" w:unhideWhenUsed="1"/>
-    <w:lsdException w:name="Table List 4" w:semiHidden="1" w:unhideWhenUsed="1"/>
-    <w:lsdException w:name="Table List 5" w:semiHidden="1" w:unhideWhenUsed="1"/>
-    <w:lsdException w:name="Table List 6" w:semiHidden="1" w:unhideWhenUsed="1"/>
-    <w:lsdException w:name="Table List 7" w:semiHidden="1" w:unhideWhenUsed="1"/>
-    <w:lsdException w:name="Table List 8" w:semiHidden="1" w:unhideWhenUsed="1"/>
-    <w:lsdException w:name="Table 3D effects 1" w:semiHidden="1" w:unhideWhenUsed="1"/>
-    <w:lsdException w:name="Table 3D effects 2" w:semiHidden="1" w:unhideWhenUsed="1"/>
-    <w:lsdException w:name="Table 3D effects 3" w:semiHidden="1" w:unhideWhenUsed="1"/>
-    <w:lsdException w:name="Table Contemporary" w:semiHidden="1" w:unhideWhenUsed="1"/>
-    <w:lsdException w:name="Table Elegant" w:semiHidden="1" w:unhideWhenUsed="1"/>
-    <w:lsdException w:name="Table Professional" w:semiHidden="1" w:unhideWhenUsed="1"/>
-    <w:lsdException w:name="Table Subtle 1" w:semiHidden="1" w:unhideWhenUsed="1"/>
-    <w:lsdException w:name="Table Subtle 2" w:semiHidden="1" w:unhideWhenUsed="1"/>
-    <w:lsdException w:name="Table Web 1" w:semiHidden="1" w:unhideWhenUsed="1"/>
-    <w:lsdException w:name="Table Web 2" w:semiHidden="1" w:unhideWhenUsed="1"/>
-    <w:lsdException w:name="Table Web 3" w:semiHidden="1" w:unhideWhenUsed="1"/>
-    <w:lsdException w:name="Balloon Text" w:semiHidden="1" w:unhideWhenUsed="1"/>
-    <w:lsdException w:name="Table Grid" w:uiPriority="39"/>
-    <w:lsdException w:name="Table Theme" w:semiHidden="1" w:unhideWhenUsed="1"/>
-    <w:lsdException w:name="Placeholder Text" w:semiHidden="1"/>
-    <w:lsdException w:name="No Spacing" w:uiPriority="1" w:qFormat="1"/>
-    <w:lsdException w:name="Light Shading" w:uiPriority="60"/>
-    <w:lsdException w:name="Light List" w:uiPriority="61"/>
-    <w:lsdException w:name="Light Grid" w:uiPriority="62"/>
-    <w:lsdException w:name="Medium Shading 1" w:uiPriority="63"/>
-    <w:lsdException w:name="Medium Shading 2" w:uiPriority="64"/>
-    <w:lsdException w:name="Medium List 1" w:uiPriority="65"/>
-    <w:lsdException w:name="Medium List 2" w:uiPriority="66"/>
-    <w:lsdException w:name="Medium Grid 1" w:uiPriority="67"/>
-    <w:lsdException w:name="Medium Grid 2" w:uiPriority="68"/>
-    <w:lsdException w:name="Medium Grid 3" w:uiPriority="69"/>
-    <w:lsdException w:name="Dark List" w:uiPriority="70"/>
-    <w:lsdException w:name="Colorful Shading" w:uiPriority="71"/>
-    <w:lsdException w:name="Colorful List" w:uiPriority="72"/>
-    <w:lsdException w:name="Colorful Grid" w:uiPriority="73"/>
-    <w:lsdException w:name="Light Shading Accent 1" w:uiPriority="60"/>
-    <w:lsdException w:name="Light List Accent 1" w:uiPriority="61"/>
-    <w:lsdException w:name="Light Grid Accent 1" w:uiPriority="62"/>
-    <w:lsdException w:name="Medium Shading 1 Accent 1" w:uiPriority="63"/>
-    <w:lsdException w:name="Medium Shading 2 Accent 1" w:uiPriority="64"/>
-    <w:lsdException w:name="Medium List 1 Accent 1" w:uiPriority="65"/>
-    <w:lsdException w:name="Revision" w:semiHidden="1"/>
-    <w:lsdException w:name="List Paragraph" w:uiPriority="34" w:qFormat="1"/>
-    <w:lsdException w:name="Quote" w:uiPriority="29" w:qFormat="1"/>
-    <w:lsdException w:name="Intense Quote" w:uiPriority="30" w:qFormat="1"/>
-    <w:lsdException w:name="Medium List 2 Accent 1" w:uiPriority="66"/>
-    <w:lsdException w:name="Medium Grid 1 Accent 1" w:uiPriority="67"/>
-    <w:lsdException w:name="Medium Grid 2 Accent 1" w:uiPriority="68"/>
-    <w:lsdException w:name="Medium Grid 3 Accent 1" w:uiPriority="69"/>
-    <w:lsdException w:name="Dark List Accent 1" w:uiPriority="70"/>
-    <w:lsdException w:name="Colorful Shading Accent 1" w:uiPriority="71"/>
-    <w:lsdException w:name="Colorful List Accent 1" w:uiPriority="72"/>
-    <w:lsdException w:name="Colorful Grid Accent 1" w:uiPriority="73"/>
-    <w:lsdException w:name="Light Shading Accent 2" w:uiPriority="60"/>
-    <w:lsdException w:name="Light List Accent 2" w:uiPriority="61"/>
-    <w:lsdException w:name="Light Grid Accent 2" w:uiPriority="62"/>
-    <w:lsdException w:name="Medium Shading 1 Accent 2" w:uiPriority="63"/>
-    <w:lsdException w:name="Medium Shading 2 Accent 2" w:uiPriority="64"/>
-    <w:lsdException w:name="Medium List 1 Accent 2" w:uiPriority="65"/>
-    <w:lsdException w:name="Medium List 2 Accent 2" w:uiPriority="66"/>
-    <w:lsdException w:name="Medium Grid 1 Accent 2" w:uiPriority="67"/>
-    <w:lsdException w:name="Medium Grid 2 Accent 2" w:uiPriority="68"/>
-    <w:lsdException w:name="Medium Grid 3 Accent 2" w:uiPriority="69"/>
-    <w:lsdException w:name="Dark List Accent 2" w:uiPriority="70"/>
-    <w:lsdException w:name="Colorful Shading Accent 2" w:uiPriority="71"/>
-    <w:lsdException w:name="Colorful List Accent 2" w:uiPriority="72"/>
-    <w:lsdException w:name="Colorful Grid Accent 2" w:uiPriority="73"/>
-    <w:lsdException w:name="Light Shading Accent 3" w:uiPriority="60"/>
-    <w:lsdException w:name="Light List Accent 3" w:uiPriority="61"/>
-    <w:lsdException w:name="Light Grid Accent 3" w:uiPriority="62"/>
-    <w:lsdException w:name="Medium Shading 1 Accent 3" w:uiPriority="63"/>
-    <w:lsdException w:name="Medium Shading 2 Accent 3" w:uiPriority="64"/>
-    <w:lsdException w:name="Medium List 1 Accent 3" w:uiPriority="65"/>
-    <w:lsdException w:name="Medium List 2 Accent 3" w:uiPriority="66"/>
-    <w:lsdException w:name="Medium Grid 1 Accent 3" w:uiPriority="67"/>
-    <w:lsdException w:name="Medium Grid 2 Accent 3" w:uiPriority="68"/>
-    <w:lsdException w:name="Medium Grid 3 Accent 3" w:uiPriority="69"/>
-    <w:lsdException w:name="Dark List Accent 3" w:uiPriority="70"/>
-    <w:lsdException w:name="Colorful Shading Accent 3" w:uiPriority="71"/>
-    <w:lsdException w:name="Colorful List Accent 3" w:uiPriority="72"/>
-    <w:lsdException w:name="Colorful Grid Accent 3" w:uiPriority="73"/>
-    <w:lsdException w:name="Light Shading Accent 4" w:uiPriority="60"/>
-    <w:lsdException w:name="Light List Accent 4" w:uiPriority="61"/>
-    <w:lsdException w:name="Light Grid Accent 4" w:uiPriority="62"/>
-    <w:lsdException w:name="Medium Shading 1 Accent 4" w:uiPriority="63"/>
-    <w:lsdException w:name="Medium Shading 2 Accent 4" w:uiPriority="64"/>
-    <w:lsdException w:name="Medium List 1 Accent 4" w:uiPriority="65"/>
-    <w:lsdException w:name="Medium List 2 Accent 4" w:uiPriority="66"/>
-    <w:lsdException w:name="Medium Grid 1 Accent 4" w:uiPriority="67"/>
-    <w:lsdException w:name="Medium Grid 2 Accent 4" w:uiPriority="68"/>
-    <w:lsdException w:name="Medium Grid 3 Accent 4" w:uiPriority="69"/>
-    <w:lsdException w:name="Dark List Accent 4" w:uiPriority="70"/>
-    <w:lsdException w:name="Colorful Shading Accent 4" w:uiPriority="71"/>
-    <w:lsdException w:name="Colorful List Accent 4" w:uiPriority="72"/>
-    <w:lsdException w:name="Colorful Grid Accent 4" w:uiPriority="73"/>
-    <w:lsdException w:name="Light Shading Accent 5" w:uiPriority="60"/>
-    <w:lsdException w:name="Light List Accent 5" w:uiPriority="61"/>
-    <w:lsdException w:name="Light Grid Accent 5" w:uiPriority="62"/>
-    <w:lsdException w:name="Medium Shading 1 Accent 5" w:uiPriority="63"/>
-    <w:lsdException w:name="Medium Shading 2 Accent 5" w:uiPriority="64"/>
-    <w:lsdException w:name="Medium List 1 Accent 5" w:uiPriority="65"/>
-    <w:lsdException w:name="Medium List 2 Accent 5" w:uiPriority="66"/>
-    <w:lsdException w:name="Medium Grid 1 Accent 5" w:uiPriority="67"/>
-    <w:lsdException w:name="Medium Grid 2 Accent 5" w:uiPriority="68"/>
-    <w:lsdException w:name="Medium Grid 3 Accent 5" w:uiPriority="69"/>
-    <w:lsdException w:name="Dark List Accent 5" w:uiPriority="70"/>
-    <w:lsdException w:name="Colorful Shading Accent 5" w:uiPriority="71"/>
-    <w:lsdException w:name="Colorful List Accent 5" w:uiPriority="72"/>
-    <w:lsdException w:name="Colorful Grid Accent 5" w:uiPriority="73"/>
-    <w:lsdException w:name="Light Shading Accent 6" w:uiPriority="60"/>
-    <w:lsdException w:name="Light List Accent 6" w:uiPriority="61"/>
-    <w:lsdException w:name="Light Grid Accent 6" w:uiPriority="62"/>
-    <w:lsdException w:name="Medium Shading 1 Accent 6" w:uiPriority="63"/>
-    <w:lsdException w:name="Medium Shading 2 Accent 6" w:uiPriority="64"/>
-    <w:lsdException w:name="Medium List 1 Accent 6" w:uiPriority="65"/>
-    <w:lsdException w:name="Medium List 2 Accent 6" w:uiPriority="66"/>
-    <w:lsdException w:name="Medium Grid 1 Accent 6" w:uiPriority="67"/>
-    <w:lsdException w:name="Medium Grid 2 Accent 6" w:uiPriority="68"/>
-    <w:lsdException w:name="Medium Grid 3 Accent 6" w:uiPriority="69"/>
-    <w:lsdException w:name="Dark List Accent 6" w:uiPriority="70"/>
-    <w:lsdException w:name="Colorful Shading Accent 6" w:uiPriority="71"/>
-    <w:lsdException w:name="Colorful List Accent 6" w:uiPriority="72"/>
-    <w:lsdException w:name="Colorful Grid Accent 6" w:uiPriority="73"/>
-    <w:lsdException w:name="Subtle Emphasis" w:uiPriority="19" w:qFormat="1"/>
-    <w:lsdException w:name="Intense Emphasis" w:uiPriority="21" w:qFormat="1"/>
-    <w:lsdException w:name="Subtle Reference" w:uiPriority="31" w:qFormat="1"/>
-    <w:lsdException w:name="Intense Reference" w:uiPriority="32" w:qFormat="1"/>
-    <w:lsdException w:name="Book Title" w:uiPriority="33" w:qFormat="1"/>
-    <w:lsdException w:name="Bibliography" w:semiHidden="1" w:uiPriority="37" w:unhideWhenUsed="1"/>
-    <w:lsdException w:name="TOC Heading" w:semiHidden="1" w:uiPriority="39" w:unhideWhenUsed="1" w:qFormat="1"/>
-    <w:lsdException w:name="Grid Table 4" w:uiPriority="49"/>
-    <w:lsdException w:name="Grid Table 5 Dark" w:uiPriority="50"/>
-    <w:lsdException w:name="Grid Table 6 Colorful" w:uiPriority="51"/>
-    <w:lsdException w:name="Grid Table 7 Colorful" w:uiPriority="52"/>
-    <w:lsdException w:name="Grid Table 1 Light Accent 1" w:uiPriority="46"/>
-    <w:lsdException w:name="Grid Table 2 Accent 1" w:uiPriority="47"/>
-    <w:lsdException w:name="Grid Table 3 Accent 1" w:uiPriority="48"/>
-    <w:lsdException w:name="Grid Table 4 Accent 1" w:uiPriority="49"/>
-    <w:lsdException w:name="Grid Table 5 Dark Accent 1" w:uiPriority="50"/>
-    <w:lsdException w:name="Grid Table 6 Colorful Accent 1" w:uiPriority="51"/>
-    <w:lsdException w:name="Grid Table 7 Colorful Accent 1" w:uiPriority="52"/>
-    <w:lsdException w:name="Grid Table 1 Light Accent 2" w:uiPriority="46"/>
-    <w:lsdException w:name="Grid Table 2 Accent 2" w:uiPriority="47"/>
-    <w:lsdException w:name="Grid Table 3 Accent 2" w:uiPriority="48"/>
-    <w:lsdException w:name="Grid Table 4 Accent 2" w:uiPriority="49"/>
-    <w:lsdException w:name="Grid Table 5 Dark Accent 2" w:uiPriority="50"/>
-    <w:lsdException w:name="Grid Table 6 Colorful Accent 2" w:uiPriority="51"/>
-    <w:lsdException w:name="Grid Table 7 Colorful Accent 2" w:uiPriority="52"/>
-    <w:lsdException w:name="Grid Table 1 Light Accent 3" w:uiPriority="46"/>
-    <w:lsdException w:name="Grid Table 2 Accent 3" w:uiPriority="47"/>
-    <w:lsdException w:name="Grid Table 3 Accent 3" w:uiPriority="48"/>
-    <w:lsdException w:name="Grid Table 4 Accent 3" w:uiPriority="49"/>
-    <w:lsdException w:name="Grid Table 5 Dark Accent 3" w:uiPriority="50"/>
-    <w:lsdException w:name="Grid Table 6 Colorful Accent 3" w:uiPriority="51"/>
-    <w:lsdException w:name="Grid Table 7 Colorful Accent 3" w:uiPriority="52"/>
-    <w:lsdException w:name="Grid Table 1 Light Accent 4" w:uiPriority="46"/>
-    <w:lsdException w:name="Grid Table 2 Accent 4" w:uiPriority="47"/>
-    <w:lsdException w:name="Grid Table 3 Accent 4" w:uiPriority="48"/>
-    <w:lsdException w:name="Grid Table 4 Accent 4" w:uiPriority="49"/>
-    <w:lsdException w:name="Grid Table 5 Dark Accent 4" w:uiPriority="50"/>
-    <w:lsdException w:name="Grid Table 6 Colorful Accent 4" w:uiPriority="51"/>
-    <w:lsdException w:name="Grid Table 7 Colorful Accent 4" w:uiPriority="52"/>
-    <w:lsdException w:name="Grid Table 1 Light Accent 5" w:uiPriority="46"/>
-    <w:lsdException w:name="Grid Table 2 Accent 5" w:uiPriority="47"/>
-    <w:lsdException w:name="Grid Table 3 Accent 5" w:uiPriority="48"/>
-    <w:lsdException w:name="Grid Table 4 Accent 5" w:uiPriority="49"/>
-    <w:lsdException w:name="Grid Table 5 Dark Accent 5" w:uiPriority="50"/>
-    <w:lsdException w:name="Grid Table 6 Colorful Accent 5" w:uiPriority="51"/>
-    <w:lsdException w:name="Grid Table 7 Colorful Accent 5" w:uiPriority="52"/>
-    <w:lsdException w:name="Grid Table 1 Light Accent 6" w:uiPriority="46"/>
-    <w:lsdException w:name="Grid Table 2 Accent 6" w:uiPriority="47"/>
-    <w:lsdException w:name="Grid Table 3 Accent 6" w:uiPriority="48"/>
-    <w:lsdException w:name="Grid Table 4 Accent 6" w:uiPriority="49"/>
-    <w:lsdException w:name="Grid Table 5 Dark Accent 6" w:uiPriority="50"/>
-    <w:lsdException w:name="Grid Table 6 Colorful Accent 6" w:uiPriority="51"/>
-    <w:lsdException w:name="Grid Table 7 Colorful Accent 6" w:uiPriority="52"/>
-    <w:lsdException w:name="List Table 1 Light" w:uiPriority="46"/>
-    <w:lsdException w:name="List Table 2" w:uiPriority="47"/>
-    <w:lsdException w:name="List Table 3" w:uiPriority="48"/>
-    <w:lsdException w:name="List Table 4" w:uiPriority="49"/>
-    <w:lsdException w:name="List Table 5 Dark" w:uiPriority="50"/>
-    <w:lsdException w:name="List Table 6 Colorful" w:uiPriority="51"/>
-    <w:lsdException w:name="List Table 7 Colorful" w:uiPriority="52"/>
-    <w:lsdException w:name="List Table 1 Light Accent 1" w:uiPriority="46"/>
-    <w:lsdException w:name="List Table 2 Accent 1" w:uiPriority="47"/>
-    <w:lsdException w:name="List Table 3 Accent 1" w:uiPriority="48"/>
-    <w:lsdException w:name="List Table 4 Accent 1" w:uiPriority="49"/>
-    <w:lsdException w:name="List Table 5 Dark Accent 1" w:uiPriority="50"/>
-    <w:lsdException w:name="List Table 6 Colorful Accent 1" w:uiPriority="51"/>
-    <w:lsdException w:name="List Table 7 Colorful Accent 1" w:uiPriority="52"/>
-    <w:lsdException w:name="List Table 1 Light Accent 2" w:uiPriority="46"/>
-    <w:lsdException w:name="List Table 2 Accent 2" w:uiPriority="47"/>
-    <w:lsdException w:name="List Table 3 Accent 2" w:uiPriority="48"/>
-    <w:lsdException w:name="List Table 4 Accent 2" w:uiPriority="49"/>
-    <w:lsdException w:name="List Table 5 Dark Accent 2" w:uiPriority="50"/>
-    <w:lsdException w:name="List Table 6 Colorful Accent 2" w:uiPriority="51"/>
-    <w:lsdException w:name="List Table 7 Colorful Accent 2" w:uiPriority="52"/>
-    <w:lsdException w:name="List Table 1 Light Accent 3" w:uiPriority="46"/>
-    <w:lsdException w:name="List Table 2 Accent 3" w:uiPriority="47"/>
-    <w:lsdException w:name="List Table 3 Accent 3" w:uiPriority="48"/>
-    <w:lsdException w:name="List Table 4 Accent 3" w:uiPriority="49"/>
-    <w:lsdException w:name="List Table 5 Dark Accent 3" w:uiPriority="50"/>
-    <w:lsdException w:name="List Table 6 Colorful Accent 3" w:uiPriority="51"/>
-    <w:lsdException w:name="List Table 7 Colorful Accent 3" w:uiPriority="52"/>
-    <w:lsdException w:name="List Table 1 Light Accent 4" w:uiPriority="46"/>
-    <w:lsdException w:name="List Table 2 Accent 4" w:uiPriority="47"/>
-    <w:lsdException w:name="List Table 3 Accent 4" w:uiPriority="48"/>
-    <w:lsdException w:name="List Table 4 Accent 4" w:uiPriority="49"/>
-    <w:lsdException w:name="List Table 5 Dark Accent 4" w:uiPriority="50"/>
-    <w:lsdException w:name="List Table 6 Colorful Accent 4" w:uiPriority="51"/>
-    <w:lsdException w:name="List Table 7 Colorful Accent 4" w:uiPriority="52"/>
-    <w:lsdException w:name="List Table 1 Light Accent 5" w:uiPriority="46"/>
-    <w:lsdException w:name="List Table 2 Accent 5" w:uiPriority="47"/>
-    <w:lsdException w:name="List Table 3 Accent 5" w:uiPriority="48"/>
-    <w:lsdException w:name="List Table 4 Accent 5" w:uiPriority="49"/>
-    <w:lsdException w:name="List Table 5 Dark Accent 5" w:uiPriority="50"/>
-    <w:lsdException w:name="List Table 6 Colorful Accent 5" w:uiPriority="51"/>
-    <w:lsdException w:name="List Table 7 Colorful Accent 5" w:uiPriority="52"/>
-    <w:lsdException w:name="List Table 1 Light Accent 6" w:uiPriority="46"/>
-    <w:lsdException w:name="List Table 2 Accent 6" w:uiPriority="47"/>
-    <w:lsdException w:name="List Table 3 Accent 6" w:uiPriority="48"/>
-    <w:lsdException w:name="List Table 4 Accent 6" w:uiPriority="49"/>
-    <w:lsdException w:name="List Table 5 Dark Accent 6" w:uiPriority="50"/>
-    <w:lsdException w:name="List Table 6 Colorful Accent 6" w:uiPriority="51"/>
-    <w:lsdException w:name="List Table 7 Colorful Accent 6" w:uiPriority="52"/>
+  <w:latentStyles w:defLockedState="0" w:defUIPriority="99" w:defSemiHidden="1" w:defUnhideWhenUsed="1" w:defQFormat="0" w:count="276">
+    <w:lsdException w:name="Normal" w:semiHidden="0" w:uiPriority="0" w:unhideWhenUsed="0" w:qFormat="1"/>
+    <w:lsdException w:name="heading 1" w:semiHidden="0" w:uiPriority="9" w:unhideWhenUsed="0" w:qFormat="1"/>
+    <w:lsdException w:name="heading 2" w:uiPriority="9" w:qFormat="1"/>
+    <w:lsdException w:name="heading 3" w:uiPriority="9" w:qFormat="1"/>
+    <w:lsdException w:name="heading 4" w:uiPriority="9" w:qFormat="1"/>
+    <w:lsdException w:name="heading 5" w:uiPriority="9" w:qFormat="1"/>
+    <w:lsdException w:name="heading 6" w:uiPriority="9" w:qFormat="1"/>
+    <w:lsdException w:name="heading 7" w:uiPriority="9" w:qFormat="1"/>
+    <w:lsdException w:name="heading 8" w:uiPriority="9" w:qFormat="1"/>
+    <w:lsdException w:name="heading 9" w:uiPriority="9" w:qFormat="1"/>
+    <w:lsdException w:name="toc 1" w:uiPriority="39"/>
+    <w:lsdException w:name="toc 2" w:uiPriority="39"/>
+    <w:lsdException w:name="toc 3" w:uiPriority="39"/>
+    <w:lsdException w:name="toc 4" w:uiPriority="39"/>
+    <w:lsdException w:name="toc 5" w:uiPriority="39"/>
+    <w:lsdException w:name="toc 6" w:uiPriority="39"/>
+    <w:lsdException w:name="toc 7" w:uiPriority="39"/>
+    <w:lsdException w:name="toc 8" w:uiPriority="39"/>
+    <w:lsdException w:name="toc 9" w:uiPriority="39"/>
+    <w:lsdException w:name="caption" w:uiPriority="35" w:qFormat="1"/>
+    <w:lsdException w:name="Title" w:semiHidden="0" w:uiPriority="10" w:unhideWhenUsed="0" w:qFormat="1"/>
+    <w:lsdException w:name="Default Paragraph Font" w:uiPriority="1"/>
+    <w:lsdException w:name="Subtitle" w:semiHidden="0" w:uiPriority="11" w:unhideWhenUsed="0" w:qFormat="1"/>
+    <w:lsdException w:name="Strong" w:semiHidden="0" w:uiPriority="22" w:unhideWhenUsed="0" w:qFormat="1"/>
+    <w:lsdException w:name="Emphasis" w:semiHidden="0" w:uiPriority="20" w:unhideWhenUsed="0" w:qFormat="1"/>
+    <w:lsdException w:name="Table Grid" w:semiHidden="0" w:uiPriority="39" w:unhideWhenUsed="0"/>
+    <w:lsdException w:name="Note Level 1" w:semiHidden="0" w:unhideWhenUsed="0"/>
+    <w:lsdException w:name="Note Level 2" w:semiHidden="0" w:unhideWhenUsed="0"/>
+    <w:lsdException w:name="Note Level 3" w:semiHidden="0" w:unhideWhenUsed="0"/>
+    <w:lsdException w:name="Note Level 4" w:semiHidden="0" w:unhideWhenUsed="0"/>
+    <w:lsdException w:name="Note Level 5" w:semiHidden="0" w:unhideWhenUsed="0"/>
+    <w:lsdException w:name="Note Level 6" w:semiHidden="0" w:unhideWhenUsed="0"/>
+    <w:lsdException w:name="Note Level 7" w:semiHidden="0" w:unhideWhenUsed="0"/>
+    <w:lsdException w:name="Note Level 8" w:semiHidden="0" w:unhideWhenUsed="0"/>
+    <w:lsdException w:name="Note Level 9" w:semiHidden="0" w:unhideWhenUsed="0"/>
+    <w:lsdException w:name="Placeholder Text" w:unhideWhenUsed="0"/>
+    <w:lsdException w:name="No Spacing" w:semiHidden="0" w:uiPriority="1" w:unhideWhenUsed="0" w:qFormat="1"/>
+    <w:lsdException w:name="Light Shading" w:semiHidden="0" w:uiPriority="60" w:unhideWhenUsed="0"/>
+    <w:lsdException w:name="Light List" w:semiHidden="0" w:uiPriority="61" w:unhideWhenUsed="0"/>
+    <w:lsdException w:name="Light Grid" w:semiHidden="0" w:uiPriority="62" w:unhideWhenUsed="0"/>
+    <w:lsdException w:name="Medium Shading 1" w:semiHidden="0" w:uiPriority="63" w:unhideWhenUsed="0"/>
+    <w:lsdException w:name="Medium Shading 2" w:semiHidden="0" w:uiPriority="64" w:unhideWhenUsed="0"/>
+    <w:lsdException w:name="Medium List 1" w:semiHidden="0" w:uiPriority="65" w:unhideWhenUsed="0"/>
+    <w:lsdException w:name="Medium List 2" w:semiHidden="0" w:uiPriority="66" w:unhideWhenUsed="0"/>
+    <w:lsdException w:name="Medium Grid 1" w:semiHidden="0" w:uiPriority="67" w:unhideWhenUsed="0"/>
+    <w:lsdException w:name="Medium Grid 2" w:semiHidden="0" w:uiPriority="68" w:unhideWhenUsed="0"/>
+    <w:lsdException w:name="Medium Grid 3" w:semiHidden="0" w:uiPriority="69" w:unhideWhenUsed="0"/>
+    <w:lsdException w:name="Dark List" w:semiHidden="0" w:uiPriority="70" w:unhideWhenUsed="0"/>
+    <w:lsdException w:name="Colorful Shading" w:semiHidden="0" w:uiPriority="71" w:unhideWhenUsed="0"/>
+    <w:lsdException w:name="Colorful List" w:semiHidden="0" w:uiPriority="72" w:unhideWhenUsed="0"/>
+    <w:lsdException w:name="Colorful Grid" w:semiHidden="0" w:uiPriority="73" w:unhideWhenUsed="0"/>
+    <w:lsdException w:name="Light Shading Accent 1" w:semiHidden="0" w:uiPriority="60" w:unhideWhenUsed="0"/>
+    <w:lsdException w:name="Light List Accent 1" w:semiHidden="0" w:uiPriority="61" w:unhideWhenUsed="0"/>
+    <w:lsdException w:name="Light Grid Accent 1" w:semiHidden="0" w:uiPriority="62" w:unhideWhenUsed="0"/>
+    <w:lsdException w:name="Medium Shading 1 Accent 1" w:semiHidden="0" w:uiPriority="63" w:unhideWhenUsed="0"/>
+    <w:lsdException w:name="Medium Shading 2 Accent 1" w:semiHidden="0" w:uiPriority="64" w:unhideWhenUsed="0"/>
+    <w:lsdException w:name="Medium List 1 Accent 1" w:semiHidden="0" w:uiPriority="65" w:unhideWhenUsed="0"/>
+    <w:lsdException w:name="Revision" w:unhideWhenUsed="0"/>
+    <w:lsdException w:name="List Paragraph" w:semiHidden="0" w:uiPriority="34" w:unhideWhenUsed="0" w:qFormat="1"/>
+    <w:lsdException w:name="Quote" w:semiHidden="0" w:uiPriority="29" w:unhideWhenUsed="0" w:qFormat="1"/>
+    <w:lsdException w:name="Intense Quote" w:semiHidden="0" w:uiPriority="30" w:unhideWhenUsed="0" w:qFormat="1"/>
+    <w:lsdException w:name="Medium List 2 Accent 1" w:semiHidden="0" w:uiPriority="66" w:unhideWhenUsed="0"/>
+    <w:lsdException w:name="Medium Grid 1 Accent 1" w:semiHidden="0" w:uiPriority="67" w:unhideWhenUsed="0"/>
+    <w:lsdException w:name="Medium Grid 2 Accent 1" w:semiHidden="0" w:uiPriority="68" w:unhideWhenUsed="0"/>
+    <w:lsdException w:name="Medium Grid 3 Accent 1" w:semiHidden="0" w:uiPriority="69" w:unhideWhenUsed="0"/>
+    <w:lsdException w:name="Dark List Accent 1" w:semiHidden="0" w:uiPriority="70" w:unhideWhenUsed="0"/>
+    <w:lsdException w:name="Colorful Shading Accent 1" w:semiHidden="0" w:uiPriority="71" w:unhideWhenUsed="0"/>
+    <w:lsdException w:name="Colorful List Accent 1" w:semiHidden="0" w:uiPriority="72" w:unhideWhenUsed="0"/>
+    <w:lsdException w:name="Colorful Grid Accent 1" w:semiHidden="0" w:uiPriority="73" w:unhideWhenUsed="0"/>
+    <w:lsdException w:name="Light Shading Accent 2" w:semiHidden="0" w:uiPriority="60" w:unhideWhenUsed="0"/>
+    <w:lsdException w:name="Light List Accent 2" w:semiHidden="0" w:uiPriority="61" w:unhideWhenUsed="0"/>
+    <w:lsdException w:name="Light Grid Accent 2" w:semiHidden="0" w:uiPriority="62" w:unhideWhenUsed="0"/>
+    <w:lsdException w:name="Medium Shading 1 Accent 2" w:semiHidden="0" w:uiPriority="63" w:unhideWhenUsed="0"/>
+    <w:lsdException w:name="Medium Shading 2 Accent 2" w:semiHidden="0" w:uiPriority="64" w:unhideWhenUsed="0"/>
+    <w:lsdException w:name="Medium List 1 Accent 2" w:semiHidden="0" w:uiPriority="65" w:unhideWhenUsed="0"/>
+    <w:lsdException w:name="Medium List 2 Accent 2" w:semiHidden="0" w:uiPriority="66" w:unhideWhenUsed="0"/>
+    <w:lsdException w:name="Medium Grid 1 Accent 2" w:semiHidden="0" w:uiPriority="67" w:unhideWhenUsed="0"/>
+    <w:lsdException w:name="Medium Grid 2 Accent 2" w:semiHidden="0" w:uiPriority="68" w:unhideWhenUsed="0"/>
+    <w:lsdException w:name="Medium Grid 3 Accent 2" w:semiHidden="0" w:uiPriority="69" w:unhideWhenUsed="0"/>
+    <w:lsdException w:name="Dark List Accent 2" w:semiHidden="0" w:uiPriority="70" w:unhideWhenUsed="0"/>
+    <w:lsdException w:name="Colorful Shading Accent 2" w:semiHidden="0" w:uiPriority="71" w:unhideWhenUsed="0"/>
+    <w:lsdException w:name="Colorful List Accent 2" w:semiHidden="0" w:uiPriority="72" w:unhideWhenUsed="0"/>
+    <w:lsdException w:name="Colorful Grid Accent 2" w:semiHidden="0" w:uiPriority="73" w:unhideWhenUsed="0"/>
+    <w:lsdException w:name="Light Shading Accent 3" w:semiHidden="0" w:uiPriority="60" w:unhideWhenUsed="0"/>
+    <w:lsdException w:name="Light List Accent 3" w:semiHidden="0" w:uiPriority="61" w:unhideWhenUsed="0"/>
+    <w:lsdException w:name="Light Grid Accent 3" w:semiHidden="0" w:uiPriority="62" w:unhideWhenUsed="0"/>
+    <w:lsdException w:name="Medium Shading 1 Accent 3" w:semiHidden="0" w:uiPriority="63" w:unhideWhenUsed="0"/>
+    <w:lsdException w:name="Medium Shading 2 Accent 3" w:semiHidden="0" w:uiPriority="64" w:unhideWhenUsed="0"/>
+    <w:lsdException w:name="Medium List 1 Accent 3" w:semiHidden="0" w:uiPriority="65" w:unhideWhenUsed="0"/>
+    <w:lsdException w:name="Medium List 2 Accent 3" w:semiHidden="0" w:uiPriority="66" w:unhideWhenUsed="0"/>
+    <w:lsdException w:name="Medium Grid 1 Accent 3" w:semiHidden="0" w:uiPriority="67" w:unhideWhenUsed="0"/>
+    <w:lsdException w:name="Medium Grid 2 Accent 3" w:semiHidden="0" w:uiPriority="68" w:unhideWhenUsed="0"/>
+    <w:lsdException w:name="Medium Grid 3 Accent 3" w:semiHidden="0" w:uiPriority="69" w:unhideWhenUsed="0"/>
+    <w:lsdException w:name="Dark List Accent 3" w:semiHidden="0" w:uiPriority="70" w:unhideWhenUsed="0"/>
+    <w:lsdException w:name="Colorful Shading Accent 3" w:semiHidden="0" w:uiPriority="71" w:unhideWhenUsed="0"/>
+    <w:lsdException w:name="Colorful List Accent 3" w:semiHidden="0" w:uiPriority="72" w:unhideWhenUsed="0"/>
+    <w:lsdException w:name="Colorful Grid Accent 3" w:semiHidden="0" w:uiPriority="73" w:unhideWhenUsed="0"/>
+    <w:lsdException w:name="Light Shading Accent 4" w:semiHidden="0" w:uiPriority="60" w:unhideWhenUsed="0"/>
+    <w:lsdException w:name="Light List Accent 4" w:semiHidden="0" w:uiPriority="61" w:unhideWhenUsed="0"/>
+    <w:lsdException w:name="Light Grid Accent 4" w:semiHidden="0" w:uiPriority="62" w:unhideWhenUsed="0"/>
+    <w:lsdException w:name="Medium Shading 1 Accent 4" w:semiHidden="0" w:uiPriority="63" w:unhideWhenUsed="0"/>
+    <w:lsdException w:name="Medium Shading 2 Accent 4" w:semiHidden="0" w:uiPriority="64" w:unhideWhenUsed="0"/>
+    <w:lsdException w:name="Medium List 1 Accent 4" w:semiHidden="0" w:uiPriority="65" w:unhideWhenUsed="0"/>
+    <w:lsdException w:name="Medium List 2 Accent 4" w:semiHidden="0" w:uiPriority="66" w:unhideWhenUsed="0"/>
+    <w:lsdException w:name="Medium Grid 1 Accent 4" w:semiHidden="0" w:uiPriority="67" w:unhideWhenUsed="0"/>
+    <w:lsdException w:name="Medium Grid 2 Accent 4" w:semiHidden="0" w:uiPriority="68" w:unhideWhenUsed="0"/>
+    <w:lsdException w:name="Medium Grid 3 Accent 4" w:semiHidden="0" w:uiPriority="69" w:unhideWhenUsed="0"/>
+    <w:lsdException w:name="Dark List Accent 4" w:semiHidden="0" w:uiPriority="70" w:unhideWhenUsed="0"/>
+    <w:lsdException w:name="Colorful Shading Accent 4" w:semiHidden="0" w:uiPriority="71" w:unhideWhenUsed="0"/>
+    <w:lsdException w:name="Colorful List Accent 4" w:semiHidden="0" w:uiPriority="72" w:unhideWhenUsed="0"/>
+    <w:lsdException w:name="Colorful Grid Accent 4" w:semiHidden="0" w:uiPriority="73" w:unhideWhenUsed="0"/>
+    <w:lsdException w:name="Light Shading Accent 5" w:semiHidden="0" w:uiPriority="60" w:unhideWhenUsed="0"/>
+    <w:lsdException w:name="Light List Accent 5" w:semiHidden="0" w:uiPriority="61" w:unhideWhenUsed="0"/>
+    <w:lsdException w:name="Light Grid Accent 5" w:semiHidden="0" w:uiPriority="62" w:unhideWhenUsed="0"/>
+    <w:lsdException w:name="Medium Shading 1 Accent 5" w:semiHidden="0" w:uiPriority="63" w:unhideWhenUsed="0"/>
+    <w:lsdException w:name="Medium Shading 2 Accent 5" w:semiHidden="0" w:uiPriority="64" w:unhideWhenUsed="0"/>
+    <w:lsdException w:name="Medium List 1 Accent 5" w:semiHidden="0" w:uiPriority="65" w:unhideWhenUsed="0"/>
+    <w:lsdException w:name="Medium List 2 Accent 5" w:semiHidden="0" w:uiPriority="66" w:unhideWhenUsed="0"/>
+    <w:lsdException w:name="Medium Grid 1 Accent 5" w:semiHidden="0" w:uiPriority="67" w:unhideWhenUsed="0"/>
+    <w:lsdException w:name="Medium Grid 2 Accent 5" w:semiHidden="0" w:uiPriority="68" w:unhideWhenUsed="0"/>
+    <w:lsdException w:name="Medium Grid 3 Accent 5" w:semiHidden="0" w:uiPriority="69" w:unhideWhenUsed="0"/>
+    <w:lsdException w:name="Dark List Accent 5" w:semiHidden="0" w:uiPriority="70" w:unhideWhenUsed="0"/>
+    <w:lsdException w:name="Colorful Shading Accent 5" w:semiHidden="0" w:uiPriority="71" w:unhideWhenUsed="0"/>
+    <w:lsdException w:name="Colorful List Accent 5" w:semiHidden="0" w:uiPriority="72" w:unhideWhenUsed="0"/>
+    <w:lsdException w:name="Colorful Grid Accent 5" w:semiHidden="0" w:uiPriority="73" w:unhideWhenUsed="0"/>
+    <w:lsdException w:name="Light Shading Accent 6" w:semiHidden="0" w:uiPriority="60" w:unhideWhenUsed="0"/>
+    <w:lsdException w:name="Light List Accent 6" w:semiHidden="0" w:uiPriority="61" w:unhideWhenUsed="0"/>
+    <w:lsdException w:name="Light Grid Accent 6" w:semiHidden="0" w:uiPriority="62" w:unhideWhenUsed="0"/>
+    <w:lsdException w:name="Medium Shading 1 Accent 6" w:semiHidden="0" w:uiPriority="63" w:unhideWhenUsed="0"/>
+    <w:lsdException w:name="Medium Shading 2 Accent 6" w:semiHidden="0" w:uiPriority="64" w:unhideWhenUsed="0"/>
+    <w:lsdException w:name="Medium List 1 Accent 6" w:semiHidden="0" w:uiPriority="65" w:unhideWhenUsed="0"/>
+    <w:lsdException w:name="Medium List 2 Accent 6" w:semiHidden="0" w:uiPriority="66" w:unhideWhenUsed="0"/>
+    <w:lsdException w:name="Medium Grid 1 Accent 6" w:semiHidden="0" w:uiPriority="67" w:unhideWhenUsed="0"/>
+    <w:lsdException w:name="Medium Grid 2 Accent 6" w:semiHidden="0" w:uiPriority="68" w:unhideWhenUsed="0"/>
+    <w:lsdException w:name="Medium Grid 3 Accent 6" w:semiHidden="0" w:uiPriority="69" w:unhideWhenUsed="0"/>
+    <w:lsdException w:name="Dark List Accent 6" w:semiHidden="0" w:uiPriority="70" w:unhideWhenUsed="0"/>
+    <w:lsdException w:name="Colorful Shading Accent 6" w:semiHidden="0" w:uiPriority="71" w:unhideWhenUsed="0"/>
+    <w:lsdException w:name="Colorful List Accent 6" w:semiHidden="0" w:uiPriority="72" w:unhideWhenUsed="0"/>
+    <w:lsdException w:name="Colorful Grid Accent 6" w:semiHidden="0" w:uiPriority="73" w:unhideWhenUsed="0"/>
+    <w:lsdException w:name="Subtle Emphasis" w:semiHidden="0" w:uiPriority="19" w:unhideWhenUsed="0" w:qFormat="1"/>
+    <w:lsdException w:name="Intense Emphasis" w:semiHidden="0" w:uiPriority="21" w:unhideWhenUsed="0" w:qFormat="1"/>
+    <w:lsdException w:name="Subtle Reference" w:semiHidden="0" w:uiPriority="31" w:unhideWhenUsed="0" w:qFormat="1"/>
+    <w:lsdException w:name="Intense Reference" w:semiHidden="0" w:uiPriority="32" w:unhideWhenUsed="0" w:qFormat="1"/>
+    <w:lsdException w:name="Book Title" w:semiHidden="0" w:uiPriority="33" w:unhideWhenUsed="0" w:qFormat="1"/>
+    <w:lsdException w:name="Bibliography" w:uiPriority="37"/>
+    <w:lsdException w:name="TOC Heading" w:uiPriority="39" w:qFormat="1"/>
   </w:latentStyles>
   <w:style w:type="paragraph" w:default="1" w:styleId="Normale">
     <w:name w:val="Normal"/>
@@ -18623,7 +18758,7 @@
       <w:szCs w:val="21"/>
     </w:rPr>
   </w:style>
-  <w:style w:type="character" w:default="1" w:styleId="Carpredefinitoparagrafo">
+  <w:style w:type="character" w:default="1" w:styleId="Caratterepredefinitoparagrafo">
     <w:name w:val="Default Paragraph Font"/>
     <w:uiPriority w:val="1"/>
     <w:semiHidden/>
@@ -18666,7 +18801,7 @@
   </w:style>
   <w:style w:type="character" w:customStyle="1" w:styleId="NessunaspaziaturaCarattere">
     <w:name w:val="Nessuna spaziatura Carattere"/>
-    <w:basedOn w:val="Carpredefinitoparagrafo"/>
+    <w:basedOn w:val="Caratterepredefinitoparagrafo"/>
     <w:link w:val="Nessunaspaziatura"/>
     <w:uiPriority w:val="1"/>
     <w:rsid w:val="00690E3C"/>
@@ -18677,7 +18812,7 @@
   </w:style>
   <w:style w:type="character" w:customStyle="1" w:styleId="Titolo2Carattere">
     <w:name w:val="Titolo 2 Carattere"/>
-    <w:basedOn w:val="Carpredefinitoparagrafo"/>
+    <w:basedOn w:val="Caratterepredefinitoparagrafo"/>
     <w:link w:val="Titolo2"/>
     <w:uiPriority w:val="9"/>
     <w:rsid w:val="00042481"/>
@@ -18690,7 +18825,7 @@
   </w:style>
   <w:style w:type="character" w:customStyle="1" w:styleId="Titolo1Carattere">
     <w:name w:val="Titolo 1 Carattere"/>
-    <w:basedOn w:val="Carpredefinitoparagrafo"/>
+    <w:basedOn w:val="Caratterepredefinitoparagrafo"/>
     <w:link w:val="Titolo1"/>
     <w:uiPriority w:val="9"/>
     <w:rsid w:val="005543FF"/>
@@ -18723,7 +18858,7 @@
   </w:style>
   <w:style w:type="character" w:customStyle="1" w:styleId="TitoloCarattere">
     <w:name w:val="Titolo Carattere"/>
-    <w:basedOn w:val="Carpredefinitoparagrafo"/>
+    <w:basedOn w:val="Caratterepredefinitoparagrafo"/>
     <w:link w:val="Titolo"/>
     <w:uiPriority w:val="10"/>
     <w:rsid w:val="00985762"/>
@@ -18768,7 +18903,7 @@
   </w:style>
   <w:style w:type="character" w:styleId="Collegamentoipertestuale">
     <w:name w:val="Hyperlink"/>
-    <w:basedOn w:val="Carpredefinitoparagrafo"/>
+    <w:basedOn w:val="Caratterepredefinitoparagrafo"/>
     <w:uiPriority w:val="99"/>
     <w:unhideWhenUsed/>
     <w:rsid w:val="00985762"/>
@@ -18794,7 +18929,7 @@
   </w:style>
   <w:style w:type="character" w:customStyle="1" w:styleId="IntestazioneCarattere">
     <w:name w:val="Intestazione Carattere"/>
-    <w:basedOn w:val="Carpredefinitoparagrafo"/>
+    <w:basedOn w:val="Caratterepredefinitoparagrafo"/>
     <w:link w:val="Intestazione"/>
     <w:uiPriority w:val="99"/>
     <w:rsid w:val="00985762"/>
@@ -18816,14 +18951,14 @@
   </w:style>
   <w:style w:type="character" w:customStyle="1" w:styleId="PidipaginaCarattere">
     <w:name w:val="Piè di pagina Carattere"/>
-    <w:basedOn w:val="Carpredefinitoparagrafo"/>
+    <w:basedOn w:val="Caratterepredefinitoparagrafo"/>
     <w:link w:val="Pidipagina"/>
     <w:uiPriority w:val="99"/>
     <w:rsid w:val="00985762"/>
   </w:style>
   <w:style w:type="character" w:customStyle="1" w:styleId="Titolo3Carattere">
     <w:name w:val="Titolo 3 Carattere"/>
-    <w:basedOn w:val="Carpredefinitoparagrafo"/>
+    <w:basedOn w:val="Caratterepredefinitoparagrafo"/>
     <w:link w:val="Titolo3"/>
     <w:uiPriority w:val="9"/>
     <w:rsid w:val="000266FD"/>
@@ -18836,7 +18971,7 @@
   </w:style>
   <w:style w:type="character" w:customStyle="1" w:styleId="Titolo4Carattere">
     <w:name w:val="Titolo 4 Carattere"/>
-    <w:basedOn w:val="Carpredefinitoparagrafo"/>
+    <w:basedOn w:val="Caratterepredefinitoparagrafo"/>
     <w:link w:val="Titolo4"/>
     <w:uiPriority w:val="9"/>
     <w:rsid w:val="00B168E6"/>
@@ -18874,7 +19009,7 @@
   </w:style>
   <w:style w:type="character" w:customStyle="1" w:styleId="Titolo5Carattere">
     <w:name w:val="Titolo 5 Carattere"/>
-    <w:basedOn w:val="Carpredefinitoparagrafo"/>
+    <w:basedOn w:val="Caratterepredefinitoparagrafo"/>
     <w:link w:val="Titolo5"/>
     <w:uiPriority w:val="9"/>
     <w:rsid w:val="00C2544B"/>
@@ -18885,7 +19020,7 @@
   </w:style>
   <w:style w:type="character" w:customStyle="1" w:styleId="Titolo6Carattere">
     <w:name w:val="Titolo 6 Carattere"/>
-    <w:basedOn w:val="Carpredefinitoparagrafo"/>
+    <w:basedOn w:val="Caratterepredefinitoparagrafo"/>
     <w:link w:val="Titolo6"/>
     <w:uiPriority w:val="9"/>
     <w:semiHidden/>
@@ -18897,7 +19032,7 @@
   </w:style>
   <w:style w:type="character" w:customStyle="1" w:styleId="Titolo7Carattere">
     <w:name w:val="Titolo 7 Carattere"/>
-    <w:basedOn w:val="Carpredefinitoparagrafo"/>
+    <w:basedOn w:val="Caratterepredefinitoparagrafo"/>
     <w:link w:val="Titolo7"/>
     <w:uiPriority w:val="9"/>
     <w:semiHidden/>
@@ -18911,7 +19046,7 @@
   </w:style>
   <w:style w:type="character" w:customStyle="1" w:styleId="Titolo8Carattere">
     <w:name w:val="Titolo 8 Carattere"/>
-    <w:basedOn w:val="Carpredefinitoparagrafo"/>
+    <w:basedOn w:val="Caratterepredefinitoparagrafo"/>
     <w:link w:val="Titolo8"/>
     <w:uiPriority w:val="9"/>
     <w:semiHidden/>
@@ -18925,7 +19060,7 @@
   </w:style>
   <w:style w:type="character" w:customStyle="1" w:styleId="Titolo9Carattere">
     <w:name w:val="Titolo 9 Carattere"/>
-    <w:basedOn w:val="Carpredefinitoparagrafo"/>
+    <w:basedOn w:val="Caratterepredefinitoparagrafo"/>
     <w:link w:val="Titolo9"/>
     <w:uiPriority w:val="9"/>
     <w:semiHidden/>
@@ -18988,7 +19123,7 @@
   </w:style>
   <w:style w:type="character" w:customStyle="1" w:styleId="CodiceCarattere">
     <w:name w:val="Codice Carattere"/>
-    <w:basedOn w:val="Carpredefinitoparagrafo"/>
+    <w:basedOn w:val="Caratterepredefinitoparagrafo"/>
     <w:link w:val="Codice"/>
     <w:rsid w:val="006606CA"/>
     <w:rPr>
@@ -19225,7 +19360,7 @@
   </w:style>
   <w:style w:type="character" w:customStyle="1" w:styleId="MappadocumentoCarattere">
     <w:name w:val="Mappa documento Carattere"/>
-    <w:basedOn w:val="Carpredefinitoparagrafo"/>
+    <w:basedOn w:val="Caratterepredefinitoparagrafo"/>
     <w:link w:val="Mappadocumento"/>
     <w:uiPriority w:val="99"/>
     <w:semiHidden/>
@@ -19255,7 +19390,7 @@
   </w:style>
   <w:style w:type="character" w:customStyle="1" w:styleId="TestofumettoCarattere">
     <w:name w:val="Testo fumetto Carattere"/>
-    <w:basedOn w:val="Carpredefinitoparagrafo"/>
+    <w:basedOn w:val="Caratterepredefinitoparagrafo"/>
     <w:link w:val="Testofumetto"/>
     <w:uiPriority w:val="99"/>
     <w:semiHidden/>
@@ -19360,7 +19495,7 @@
   </w:style>
   <w:style w:type="character" w:styleId="Numeropagina">
     <w:name w:val="page number"/>
-    <w:basedOn w:val="Carpredefinitoparagrafo"/>
+    <w:basedOn w:val="Caratterepredefinitoparagrafo"/>
     <w:uiPriority w:val="99"/>
     <w:semiHidden/>
     <w:unhideWhenUsed/>
@@ -19368,7 +19503,7 @@
   </w:style>
   <w:style w:type="character" w:styleId="Testosegnaposto">
     <w:name w:val="Placeholder Text"/>
-    <w:basedOn w:val="Carpredefinitoparagrafo"/>
+    <w:basedOn w:val="Caratterepredefinitoparagrafo"/>
     <w:uiPriority w:val="99"/>
     <w:semiHidden/>
     <w:rsid w:val="005B2FC9"/>
@@ -19379,170 +19514,15 @@
 </w:styles>
 </file>
 
-<file path=word/glossary/document.xml><?xml version="1.0" encoding="utf-8"?>
-<w:glossaryDocument xmlns:wpc="http://schemas.microsoft.com/office/word/2010/wordprocessingCanvas" xmlns:mc="http://schemas.openxmlformats.org/markup-compatibility/2006" xmlns:o="urn:schemas-microsoft-com:office:office" xmlns:r="http://schemas.openxmlformats.org/officeDocument/2006/relationships" xmlns:m="http://schemas.openxmlformats.org/officeDocument/2006/math" xmlns:v="urn:schemas-microsoft-com:vml" xmlns:wp14="http://schemas.microsoft.com/office/word/2010/wordprocessingDrawing" xmlns:wp="http://schemas.openxmlformats.org/drawingml/2006/wordprocessingDrawing" xmlns:w10="urn:schemas-microsoft-com:office:word" xmlns:w="http://schemas.openxmlformats.org/wordprocessingml/2006/main" xmlns:w14="http://schemas.microsoft.com/office/word/2010/wordml" xmlns:w15="http://schemas.microsoft.com/office/word/2012/wordml" xmlns:wpg="http://schemas.microsoft.com/office/word/2010/wordprocessingGroup" xmlns:wpi="http://schemas.microsoft.com/office/word/2010/wordprocessingInk" xmlns:wne="http://schemas.microsoft.com/office/word/2006/wordml" xmlns:wps="http://schemas.microsoft.com/office/word/2010/wordprocessingShape" mc:Ignorable="w14 w15 wp14"/>
-</file>
-
-<file path=word/glossary/fontTable.xml><?xml version="1.0" encoding="utf-8"?>
-<w:fonts xmlns:mc="http://schemas.openxmlformats.org/markup-compatibility/2006" xmlns:r="http://schemas.openxmlformats.org/officeDocument/2006/relationships" xmlns:w="http://schemas.openxmlformats.org/wordprocessingml/2006/main" xmlns:w14="http://schemas.microsoft.com/office/word/2010/wordml" xmlns:w15="http://schemas.microsoft.com/office/word/2012/wordml" mc:Ignorable="w14 w15">
-  <w:font w:name="Symbol">
-    <w:panose1 w:val="05050102010706020507"/>
-    <w:charset w:val="02"/>
-    <w:family w:val="roman"/>
-    <w:pitch w:val="variable"/>
-    <w:sig w:usb0="00000000" w:usb1="10000000" w:usb2="00000000" w:usb3="00000000" w:csb0="80000000" w:csb1="00000000"/>
-  </w:font>
-  <w:font w:name="Times New Roman">
-    <w:panose1 w:val="02020603050405020304"/>
-    <w:charset w:val="00"/>
-    <w:family w:val="roman"/>
-    <w:pitch w:val="variable"/>
-    <w:sig w:usb0="E0002AFF" w:usb1="C0007841" w:usb2="00000009" w:usb3="00000000" w:csb0="000001FF" w:csb1="00000000"/>
-  </w:font>
-  <w:font w:name="Courier New">
-    <w:panose1 w:val="02070309020205020404"/>
-    <w:charset w:val="00"/>
-    <w:family w:val="modern"/>
-    <w:pitch w:val="fixed"/>
-    <w:sig w:usb0="E0002AFF" w:usb1="C0007843" w:usb2="00000009" w:usb3="00000000" w:csb0="000001FF" w:csb1="00000000"/>
-  </w:font>
-  <w:font w:name="Wingdings">
-    <w:panose1 w:val="05000000000000000000"/>
-    <w:charset w:val="02"/>
-    <w:family w:val="auto"/>
-    <w:pitch w:val="variable"/>
-    <w:sig w:usb0="00000000" w:usb1="10000000" w:usb2="00000000" w:usb3="00000000" w:csb0="80000000" w:csb1="00000000"/>
-  </w:font>
-  <w:font w:name="Calibri">
-    <w:panose1 w:val="020F0502020204030204"/>
-    <w:charset w:val="00"/>
-    <w:family w:val="swiss"/>
-    <w:pitch w:val="variable"/>
-    <w:sig w:usb0="E00002FF" w:usb1="4000ACFF" w:usb2="00000001" w:usb3="00000000" w:csb0="0000019F" w:csb1="00000000"/>
-  </w:font>
-  <w:font w:name="Roboto Regular">
-    <w:panose1 w:val="00000000000000000000"/>
-    <w:charset w:val="00"/>
-    <w:family w:val="auto"/>
-    <w:pitch w:val="variable"/>
-    <w:sig w:usb0="E00002EF" w:usb1="5000205B" w:usb2="00000020" w:usb3="00000000" w:csb0="0000019F" w:csb1="00000000"/>
-  </w:font>
-  <w:font w:name="Roboto Medium">
-    <w:panose1 w:val="00000000000000000000"/>
-    <w:charset w:val="00"/>
-    <w:family w:val="auto"/>
-    <w:pitch w:val="variable"/>
-    <w:sig w:usb0="E00002EF" w:usb1="5000205B" w:usb2="00000020" w:usb3="00000000" w:csb0="0000019F" w:csb1="00000000"/>
-  </w:font>
-  <w:font w:name="MS Gothic">
-    <w:altName w:val="ＭＳ ゴシック"/>
-    <w:panose1 w:val="020B0609070205080204"/>
-    <w:charset w:val="80"/>
-    <w:family w:val="modern"/>
-    <w:pitch w:val="fixed"/>
-    <w:sig w:usb0="E00002FF" w:usb1="6AC7FDFB" w:usb2="00000012" w:usb3="00000000" w:csb0="0002009F" w:csb1="00000000"/>
-  </w:font>
-  <w:font w:name="Calibri Light">
-    <w:panose1 w:val="020F0302020204030204"/>
-    <w:charset w:val="00"/>
-    <w:family w:val="swiss"/>
-    <w:pitch w:val="variable"/>
-    <w:sig w:usb0="A00002EF" w:usb1="4000207B" w:usb2="00000000" w:usb3="00000000" w:csb0="0000019F" w:csb1="00000000"/>
-  </w:font>
-  <w:font w:name="MS Mincho">
-    <w:altName w:val="ＭＳ 明朝"/>
-    <w:panose1 w:val="02020609040205080304"/>
-    <w:charset w:val="80"/>
-    <w:family w:val="modern"/>
-    <w:pitch w:val="fixed"/>
-    <w:sig w:usb0="E00002FF" w:usb1="6AC7FDFB" w:usb2="00000012" w:usb3="00000000" w:csb0="0002009F" w:csb1="00000000"/>
-  </w:font>
-  <w:font w:name="Consolas">
-    <w:panose1 w:val="020B0609020204030204"/>
-    <w:charset w:val="00"/>
-    <w:family w:val="modern"/>
-    <w:pitch w:val="fixed"/>
-    <w:sig w:usb0="E10002FF" w:usb1="4000FCFF" w:usb2="00000009" w:usb3="00000000" w:csb0="0000019F" w:csb1="00000000"/>
-  </w:font>
-  <w:font w:name="Lucida Grande">
-    <w:charset w:val="00"/>
-    <w:family w:val="auto"/>
-    <w:pitch w:val="variable"/>
-    <w:sig w:usb0="E1000AEF" w:usb1="5000A1FF" w:usb2="00000000" w:usb3="00000000" w:csb0="000001BF" w:csb1="00000000"/>
-  </w:font>
-  <w:font w:name="Roboto Black">
-    <w:panose1 w:val="00000000000000000000"/>
-    <w:charset w:val="00"/>
-    <w:family w:val="auto"/>
-    <w:pitch w:val="variable"/>
-    <w:sig w:usb0="E00002EF" w:usb1="5000205B" w:usb2="00000020" w:usb3="00000000" w:csb0="0000019F" w:csb1="00000000"/>
-  </w:font>
-  <w:font w:name="Roboto Bold">
-    <w:panose1 w:val="00000000000000000000"/>
-    <w:charset w:val="00"/>
-    <w:family w:val="auto"/>
-    <w:pitch w:val="variable"/>
-    <w:sig w:usb0="E00002EF" w:usb1="5000205B" w:usb2="00000020" w:usb3="00000000" w:csb0="0000019F" w:csb1="00000000"/>
-  </w:font>
-  <w:font w:name="Cambria Math">
-    <w:panose1 w:val="02040503050406030204"/>
-    <w:charset w:val="00"/>
-    <w:family w:val="roman"/>
-    <w:pitch w:val="variable"/>
-    <w:sig w:usb0="E00002FF" w:usb1="420024FF" w:usb2="00000000" w:usb3="00000000" w:csb0="0000019F" w:csb1="00000000"/>
-  </w:font>
-</w:fonts>
-</file>
-
-<file path=word/glossary/settings.xml><?xml version="1.0" encoding="utf-8"?>
-<w:settings xmlns:mc="http://schemas.openxmlformats.org/markup-compatibility/2006" xmlns:o="urn:schemas-microsoft-com:office:office" xmlns:r="http://schemas.openxmlformats.org/officeDocument/2006/relationships" xmlns:m="http://schemas.openxmlformats.org/officeDocument/2006/math" xmlns:v="urn:schemas-microsoft-com:vml" xmlns:w10="urn:schemas-microsoft-com:office:word" xmlns:w="http://schemas.openxmlformats.org/wordprocessingml/2006/main" xmlns:w14="http://schemas.microsoft.com/office/word/2010/wordml" xmlns:w15="http://schemas.microsoft.com/office/word/2012/wordml" xmlns:sl="http://schemas.openxmlformats.org/schemaLibrary/2006/main" mc:Ignorable="w14 w15">
-  <w:view w:val="normal"/>
-  <w:defaultTabStop w:val="708"/>
-  <w:hyphenationZone w:val="283"/>
-  <w:characterSpacingControl w:val="doNotCompress"/>
-  <w:compat>
-    <w:useFELayout/>
-    <w:compatSetting w:name="compatibilityMode" w:uri="http://schemas.microsoft.com/office/word" w:val="15"/>
-    <w:compatSetting w:name="overrideTableStyleFontSizeAndJustification" w:uri="http://schemas.microsoft.com/office/word" w:val="1"/>
-    <w:compatSetting w:name="enableOpenTypeFeatures" w:uri="http://schemas.microsoft.com/office/word" w:val="1"/>
-    <w:compatSetting w:name="doNotFlipMirrorIndents" w:uri="http://schemas.microsoft.com/office/word" w:val="1"/>
-    <w:compatSetting w:name="differentiateMultirowTableHeaders" w:uri="http://schemas.microsoft.com/office/word" w:val="1"/>
-  </w:compat>
-  <w:rsids>
-    <w:rsidRoot w:val="00FA3385"/>
-    <w:rsid w:val="008862F1"/>
-    <w:rsid w:val="00FA3385"/>
-  </w:rsids>
-  <m:mathPr>
-    <m:mathFont m:val="Cambria Math"/>
-    <m:brkBin m:val="before"/>
-    <m:brkBinSub m:val="--"/>
-    <m:smallFrac m:val="0"/>
-    <m:dispDef/>
-    <m:lMargin m:val="0"/>
-    <m:rMargin m:val="0"/>
-    <m:defJc m:val="centerGroup"/>
-    <m:wrapIndent m:val="1440"/>
-    <m:intLim m:val="subSup"/>
-    <m:naryLim m:val="undOvr"/>
-  </m:mathPr>
-  <w:themeFontLang w:val="it-IT"/>
-  <w:clrSchemeMapping w:bg1="light1" w:t1="dark1" w:bg2="light2" w:t2="dark2" w:accent1="accent1" w:accent2="accent2" w:accent3="accent3" w:accent4="accent4" w:accent5="accent5" w:accent6="accent6" w:hyperlink="hyperlink" w:followedHyperlink="followedHyperlink"/>
-  <w:decimalSymbol w:val=","/>
-  <w:listSeparator w:val=";"/>
-  <w15:chartTrackingRefBased/>
-</w:settings>
-</file>
-
-<file path=word/glossary/styles.xml><?xml version="1.0" encoding="utf-8"?>
-<w:styles xmlns:mc="http://schemas.openxmlformats.org/markup-compatibility/2006" xmlns:r="http://schemas.openxmlformats.org/officeDocument/2006/relationships" xmlns:w="http://schemas.openxmlformats.org/wordprocessingml/2006/main" xmlns:w14="http://schemas.microsoft.com/office/word/2010/wordml" xmlns:w15="http://schemas.microsoft.com/office/word/2012/wordml" mc:Ignorable="w14 w15">
+<file path=word/stylesWithEffects.xml><?xml version="1.0" encoding="utf-8"?>
+<w:styles xmlns:wpc="http://schemas.microsoft.com/office/word/2010/wordprocessingCanvas" xmlns:mo="http://schemas.microsoft.com/office/mac/office/2008/main" xmlns:mc="http://schemas.openxmlformats.org/markup-compatibility/2006" xmlns:mv="urn:schemas-microsoft-com:mac:vml" xmlns:o="urn:schemas-microsoft-com:office:office" xmlns:r="http://schemas.openxmlformats.org/officeDocument/2006/relationships" xmlns:m="http://schemas.openxmlformats.org/officeDocument/2006/math" xmlns:v="urn:schemas-microsoft-com:vml" xmlns:wp14="http://schemas.microsoft.com/office/word/2010/wordprocessingDrawing" xmlns:wp="http://schemas.openxmlformats.org/drawingml/2006/wordprocessingDrawing" xmlns:w10="urn:schemas-microsoft-com:office:word" xmlns:w="http://schemas.openxmlformats.org/wordprocessingml/2006/main" xmlns:w14="http://schemas.microsoft.com/office/word/2010/wordml" xmlns:wpg="http://schemas.microsoft.com/office/word/2010/wordprocessingGroup" xmlns:wpi="http://schemas.microsoft.com/office/word/2010/wordprocessingInk" xmlns:wne="http://schemas.microsoft.com/office/word/2006/wordml" xmlns:wps="http://schemas.microsoft.com/office/word/2010/wordprocessingShape" mc:Ignorable="w14 wp14">
   <w:docDefaults>
     <w:rPrDefault>
       <w:rPr>
-        <w:rFonts w:asciiTheme="minorHAnsi" w:eastAsiaTheme="minorEastAsia" w:hAnsiTheme="minorHAnsi" w:cstheme="minorBidi"/>
+        <w:rFonts w:asciiTheme="minorHAnsi" w:eastAsiaTheme="minorHAnsi" w:hAnsiTheme="minorHAnsi" w:cstheme="minorBidi"/>
         <w:sz w:val="22"/>
         <w:szCs w:val="22"/>
-        <w:lang w:val="it-IT" w:eastAsia="it-IT" w:bidi="ar-SA"/>
+        <w:lang w:val="it-IT" w:eastAsia="en-US" w:bidi="ar-SA"/>
       </w:rPr>
     </w:rPrDefault>
     <w:pPrDefault>
@@ -19551,384 +19531,401 @@
       </w:pPr>
     </w:pPrDefault>
   </w:docDefaults>
-  <w:latentStyles w:defLockedState="0" w:defUIPriority="99" w:defSemiHidden="0" w:defUnhideWhenUsed="0" w:defQFormat="0" w:count="371">
-    <w:lsdException w:name="Normal" w:uiPriority="0" w:qFormat="1"/>
-    <w:lsdException w:name="heading 1" w:uiPriority="9" w:qFormat="1"/>
-    <w:lsdException w:name="heading 2" w:semiHidden="1" w:uiPriority="9" w:unhideWhenUsed="1" w:qFormat="1"/>
-    <w:lsdException w:name="heading 3" w:semiHidden="1" w:uiPriority="9" w:unhideWhenUsed="1" w:qFormat="1"/>
-    <w:lsdException w:name="heading 4" w:semiHidden="1" w:uiPriority="9" w:unhideWhenUsed="1" w:qFormat="1"/>
-    <w:lsdException w:name="heading 5" w:semiHidden="1" w:uiPriority="9" w:unhideWhenUsed="1" w:qFormat="1"/>
-    <w:lsdException w:name="heading 6" w:semiHidden="1" w:uiPriority="9" w:unhideWhenUsed="1" w:qFormat="1"/>
-    <w:lsdException w:name="heading 7" w:semiHidden="1" w:uiPriority="9" w:unhideWhenUsed="1" w:qFormat="1"/>
-    <w:lsdException w:name="heading 8" w:semiHidden="1" w:uiPriority="9" w:unhideWhenUsed="1" w:qFormat="1"/>
-    <w:lsdException w:name="heading 9" w:semiHidden="1" w:uiPriority="9" w:unhideWhenUsed="1" w:qFormat="1"/>
-    <w:lsdException w:name="index 1" w:semiHidden="1" w:unhideWhenUsed="1"/>
-    <w:lsdException w:name="index 2" w:semiHidden="1" w:unhideWhenUsed="1"/>
-    <w:lsdException w:name="index 3" w:semiHidden="1" w:unhideWhenUsed="1"/>
-    <w:lsdException w:name="index 4" w:semiHidden="1" w:unhideWhenUsed="1"/>
-    <w:lsdException w:name="index 5" w:semiHidden="1" w:unhideWhenUsed="1"/>
-    <w:lsdException w:name="index 6" w:semiHidden="1" w:unhideWhenUsed="1"/>
-    <w:lsdException w:name="index 7" w:semiHidden="1" w:unhideWhenUsed="1"/>
-    <w:lsdException w:name="index 8" w:semiHidden="1" w:unhideWhenUsed="1"/>
-    <w:lsdException w:name="index 9" w:semiHidden="1" w:unhideWhenUsed="1"/>
-    <w:lsdException w:name="toc 1" w:semiHidden="1" w:uiPriority="39" w:unhideWhenUsed="1"/>
-    <w:lsdException w:name="toc 2" w:semiHidden="1" w:uiPriority="39" w:unhideWhenUsed="1"/>
-    <w:lsdException w:name="toc 3" w:semiHidden="1" w:uiPriority="39" w:unhideWhenUsed="1"/>
-    <w:lsdException w:name="toc 4" w:semiHidden="1" w:uiPriority="39" w:unhideWhenUsed="1"/>
-    <w:lsdException w:name="toc 5" w:semiHidden="1" w:uiPriority="39" w:unhideWhenUsed="1"/>
-    <w:lsdException w:name="toc 6" w:semiHidden="1" w:uiPriority="39" w:unhideWhenUsed="1"/>
-    <w:lsdException w:name="toc 7" w:semiHidden="1" w:uiPriority="39" w:unhideWhenUsed="1"/>
-    <w:lsdException w:name="toc 8" w:semiHidden="1" w:uiPriority="39" w:unhideWhenUsed="1"/>
-    <w:lsdException w:name="toc 9" w:semiHidden="1" w:uiPriority="39" w:unhideWhenUsed="1"/>
-    <w:lsdException w:name="Normal Indent" w:semiHidden="1" w:unhideWhenUsed="1"/>
-    <w:lsdException w:name="footnote text" w:semiHidden="1" w:unhideWhenUsed="1"/>
-    <w:lsdException w:name="annotation text" w:semiHidden="1" w:unhideWhenUsed="1"/>
-    <w:lsdException w:name="header" w:semiHidden="1" w:unhideWhenUsed="1"/>
-    <w:lsdException w:name="footer" w:semiHidden="1" w:unhideWhenUsed="1"/>
-    <w:lsdException w:name="index heading" w:semiHidden="1" w:unhideWhenUsed="1"/>
-    <w:lsdException w:name="caption" w:semiHidden="1" w:uiPriority="35" w:unhideWhenUsed="1" w:qFormat="1"/>
-    <w:lsdException w:name="table of figures" w:semiHidden="1" w:unhideWhenUsed="1"/>
-    <w:lsdException w:name="envelope address" w:semiHidden="1" w:unhideWhenUsed="1"/>
-    <w:lsdException w:name="envelope return" w:semiHidden="1" w:unhideWhenUsed="1"/>
-    <w:lsdException w:name="footnote reference" w:semiHidden="1" w:unhideWhenUsed="1"/>
-    <w:lsdException w:name="annotation reference" w:semiHidden="1" w:unhideWhenUsed="1"/>
-    <w:lsdException w:name="line number" w:semiHidden="1" w:unhideWhenUsed="1"/>
-    <w:lsdException w:name="page number" w:semiHidden="1" w:unhideWhenUsed="1"/>
-    <w:lsdException w:name="endnote reference" w:semiHidden="1" w:unhideWhenUsed="1"/>
-    <w:lsdException w:name="endnote text" w:semiHidden="1" w:unhideWhenUsed="1"/>
-    <w:lsdException w:name="table of authorities" w:semiHidden="1" w:unhideWhenUsed="1"/>
-    <w:lsdException w:name="macro" w:semiHidden="1" w:unhideWhenUsed="1"/>
-    <w:lsdException w:name="toa heading" w:semiHidden="1" w:unhideWhenUsed="1"/>
-    <w:lsdException w:name="List" w:semiHidden="1" w:unhideWhenUsed="1"/>
-    <w:lsdException w:name="List Bullet" w:semiHidden="1" w:unhideWhenUsed="1"/>
-    <w:lsdException w:name="List Number" w:semiHidden="1" w:unhideWhenUsed="1"/>
-    <w:lsdException w:name="List 2" w:semiHidden="1" w:unhideWhenUsed="1"/>
-    <w:lsdException w:name="List 3" w:semiHidden="1" w:unhideWhenUsed="1"/>
-    <w:lsdException w:name="List 4" w:semiHidden="1" w:unhideWhenUsed="1"/>
-    <w:lsdException w:name="List 5" w:semiHidden="1" w:unhideWhenUsed="1"/>
-    <w:lsdException w:name="List Bullet 2" w:semiHidden="1" w:unhideWhenUsed="1"/>
-    <w:lsdException w:name="List Bullet 3" w:semiHidden="1" w:unhideWhenUsed="1"/>
-    <w:lsdException w:name="List Bullet 4" w:semiHidden="1" w:unhideWhenUsed="1"/>
-    <w:lsdException w:name="List Bullet 5" w:semiHidden="1" w:unhideWhenUsed="1"/>
-    <w:lsdException w:name="List Number 2" w:semiHidden="1" w:unhideWhenUsed="1"/>
-    <w:lsdException w:name="List Number 3" w:semiHidden="1" w:unhideWhenUsed="1"/>
-    <w:lsdException w:name="List Number 4" w:semiHidden="1" w:unhideWhenUsed="1"/>
-    <w:lsdException w:name="List Number 5" w:semiHidden="1" w:unhideWhenUsed="1"/>
-    <w:lsdException w:name="Title" w:uiPriority="10" w:qFormat="1"/>
-    <w:lsdException w:name="Closing" w:semiHidden="1" w:unhideWhenUsed="1"/>
-    <w:lsdException w:name="Signature" w:semiHidden="1" w:unhideWhenUsed="1"/>
-    <w:lsdException w:name="Default Paragraph Font" w:semiHidden="1" w:uiPriority="1" w:unhideWhenUsed="1"/>
-    <w:lsdException w:name="Body Text" w:semiHidden="1" w:unhideWhenUsed="1"/>
-    <w:lsdException w:name="Body Text Indent" w:semiHidden="1" w:unhideWhenUsed="1"/>
-    <w:lsdException w:name="List Continue" w:semiHidden="1" w:unhideWhenUsed="1"/>
-    <w:lsdException w:name="List Continue 2" w:semiHidden="1" w:unhideWhenUsed="1"/>
-    <w:lsdException w:name="List Continue 3" w:semiHidden="1" w:unhideWhenUsed="1"/>
-    <w:lsdException w:name="List Continue 4" w:semiHidden="1" w:unhideWhenUsed="1"/>
-    <w:lsdException w:name="List Continue 5" w:semiHidden="1" w:unhideWhenUsed="1"/>
-    <w:lsdException w:name="Message Header" w:semiHidden="1" w:unhideWhenUsed="1"/>
-    <w:lsdException w:name="Subtitle" w:uiPriority="11" w:qFormat="1"/>
-    <w:lsdException w:name="Salutation" w:semiHidden="1" w:unhideWhenUsed="1"/>
-    <w:lsdException w:name="Date" w:semiHidden="1" w:unhideWhenUsed="1"/>
-    <w:lsdException w:name="Body Text First Indent" w:semiHidden="1" w:unhideWhenUsed="1"/>
-    <w:lsdException w:name="Body Text First Indent 2" w:semiHidden="1" w:unhideWhenUsed="1"/>
-    <w:lsdException w:name="Note Heading" w:semiHidden="1" w:unhideWhenUsed="1"/>
-    <w:lsdException w:name="Body Text 2" w:semiHidden="1" w:unhideWhenUsed="1"/>
-    <w:lsdException w:name="Body Text 3" w:semiHidden="1" w:unhideWhenUsed="1"/>
-    <w:lsdException w:name="Body Text Indent 2" w:semiHidden="1" w:unhideWhenUsed="1"/>
-    <w:lsdException w:name="Body Text Indent 3" w:semiHidden="1" w:unhideWhenUsed="1"/>
-    <w:lsdException w:name="Block Text" w:semiHidden="1" w:unhideWhenUsed="1"/>
-    <w:lsdException w:name="Hyperlink" w:semiHidden="1" w:unhideWhenUsed="1"/>
-    <w:lsdException w:name="FollowedHyperlink" w:semiHidden="1" w:unhideWhenUsed="1"/>
-    <w:lsdException w:name="Strong" w:uiPriority="22" w:qFormat="1"/>
-    <w:lsdException w:name="Emphasis" w:uiPriority="20" w:qFormat="1"/>
-    <w:lsdException w:name="Document Map" w:semiHidden="1" w:unhideWhenUsed="1"/>
-    <w:lsdException w:name="Plain Text" w:semiHidden="1" w:unhideWhenUsed="1"/>
-    <w:lsdException w:name="E-mail Signature" w:semiHidden="1" w:unhideWhenUsed="1"/>
-    <w:lsdException w:name="HTML Top of Form" w:semiHidden="1" w:unhideWhenUsed="1"/>
-    <w:lsdException w:name="HTML Bottom of Form" w:semiHidden="1" w:unhideWhenUsed="1"/>
-    <w:lsdException w:name="Normal (Web)" w:semiHidden="1" w:unhideWhenUsed="1"/>
-    <w:lsdException w:name="HTML Acronym" w:semiHidden="1" w:unhideWhenUsed="1"/>
-    <w:lsdException w:name="HTML Address" w:semiHidden="1" w:unhideWhenUsed="1"/>
-    <w:lsdException w:name="HTML Cite" w:semiHidden="1" w:unhideWhenUsed="1"/>
-    <w:lsdException w:name="HTML Code" w:semiHidden="1" w:unhideWhenUsed="1"/>
-    <w:lsdException w:name="HTML Definition" w:semiHidden="1" w:unhideWhenUsed="1"/>
-    <w:lsdException w:name="HTML Keyboard" w:semiHidden="1" w:unhideWhenUsed="1"/>
-    <w:lsdException w:name="HTML Preformatted" w:semiHidden="1" w:unhideWhenUsed="1"/>
-    <w:lsdException w:name="HTML Sample" w:semiHidden="1" w:unhideWhenUsed="1"/>
-    <w:lsdException w:name="HTML Typewriter" w:semiHidden="1" w:unhideWhenUsed="1"/>
-    <w:lsdException w:name="HTML Variable" w:semiHidden="1" w:unhideWhenUsed="1"/>
-    <w:lsdException w:name="Normal Table" w:semiHidden="1" w:unhideWhenUsed="1"/>
-    <w:lsdException w:name="annotation subject" w:semiHidden="1" w:unhideWhenUsed="1"/>
-    <w:lsdException w:name="No List" w:semiHidden="1" w:unhideWhenUsed="1"/>
-    <w:lsdException w:name="Outline List 1" w:semiHidden="1" w:unhideWhenUsed="1"/>
-    <w:lsdException w:name="Outline List 2" w:semiHidden="1" w:unhideWhenUsed="1"/>
-    <w:lsdException w:name="Outline List 3" w:semiHidden="1" w:unhideWhenUsed="1"/>
-    <w:lsdException w:name="Table Simple 1" w:semiHidden="1" w:unhideWhenUsed="1"/>
-    <w:lsdException w:name="Table Simple 2" w:semiHidden="1" w:unhideWhenUsed="1"/>
-    <w:lsdException w:name="Table Simple 3" w:semiHidden="1" w:unhideWhenUsed="1"/>
-    <w:lsdException w:name="Table Classic 1" w:semiHidden="1" w:unhideWhenUsed="1"/>
-    <w:lsdException w:name="Table Classic 2" w:semiHidden="1" w:unhideWhenUsed="1"/>
-    <w:lsdException w:name="Table Classic 3" w:semiHidden="1" w:unhideWhenUsed="1"/>
-    <w:lsdException w:name="Table Classic 4" w:semiHidden="1" w:unhideWhenUsed="1"/>
-    <w:lsdException w:name="Table Colorful 1" w:semiHidden="1" w:unhideWhenUsed="1"/>
-    <w:lsdException w:name="Table Colorful 2" w:semiHidden="1" w:unhideWhenUsed="1"/>
-    <w:lsdException w:name="Table Colorful 3" w:semiHidden="1" w:unhideWhenUsed="1"/>
-    <w:lsdException w:name="Table Columns 1" w:semiHidden="1" w:unhideWhenUsed="1"/>
-    <w:lsdException w:name="Table Columns 2" w:semiHidden="1" w:unhideWhenUsed="1"/>
-    <w:lsdException w:name="Table Columns 3" w:semiHidden="1" w:unhideWhenUsed="1"/>
-    <w:lsdException w:name="Table Columns 4" w:semiHidden="1" w:unhideWhenUsed="1"/>
-    <w:lsdException w:name="Table Columns 5" w:semiHidden="1" w:unhideWhenUsed="1"/>
-    <w:lsdException w:name="Table Grid 1" w:semiHidden="1" w:unhideWhenUsed="1"/>
-    <w:lsdException w:name="Table Grid 2" w:semiHidden="1" w:unhideWhenUsed="1"/>
-    <w:lsdException w:name="Table Grid 3" w:semiHidden="1" w:unhideWhenUsed="1"/>
-    <w:lsdException w:name="Table Grid 4" w:semiHidden="1" w:unhideWhenUsed="1"/>
-    <w:lsdException w:name="Table Grid 5" w:semiHidden="1" w:unhideWhenUsed="1"/>
-    <w:lsdException w:name="Table Grid 6" w:semiHidden="1" w:unhideWhenUsed="1"/>
-    <w:lsdException w:name="Table Grid 7" w:semiHidden="1" w:unhideWhenUsed="1"/>
-    <w:lsdException w:name="Table Grid 8" w:semiHidden="1" w:unhideWhenUsed="1"/>
-    <w:lsdException w:name="Table List 1" w:semiHidden="1" w:unhideWhenUsed="1"/>
-    <w:lsdException w:name="Table List 2" w:semiHidden="1" w:unhideWhenUsed="1"/>
-    <w:lsdException w:name="Table List 3" w:semiHidden="1" w:unhideWhenUsed="1"/>
-    <w:lsdException w:name="Table List 4" w:semiHidden="1" w:unhideWhenUsed="1"/>
-    <w:lsdException w:name="Table List 5" w:semiHidden="1" w:unhideWhenUsed="1"/>
-    <w:lsdException w:name="Table List 6" w:semiHidden="1" w:unhideWhenUsed="1"/>
-    <w:lsdException w:name="Table List 7" w:semiHidden="1" w:unhideWhenUsed="1"/>
-    <w:lsdException w:name="Table List 8" w:semiHidden="1" w:unhideWhenUsed="1"/>
-    <w:lsdException w:name="Table 3D effects 1" w:semiHidden="1" w:unhideWhenUsed="1"/>
-    <w:lsdException w:name="Table 3D effects 2" w:semiHidden="1" w:unhideWhenUsed="1"/>
-    <w:lsdException w:name="Table 3D effects 3" w:semiHidden="1" w:unhideWhenUsed="1"/>
-    <w:lsdException w:name="Table Contemporary" w:semiHidden="1" w:unhideWhenUsed="1"/>
-    <w:lsdException w:name="Table Elegant" w:semiHidden="1" w:unhideWhenUsed="1"/>
-    <w:lsdException w:name="Table Professional" w:semiHidden="1" w:unhideWhenUsed="1"/>
-    <w:lsdException w:name="Table Subtle 1" w:semiHidden="1" w:unhideWhenUsed="1"/>
-    <w:lsdException w:name="Table Subtle 2" w:semiHidden="1" w:unhideWhenUsed="1"/>
-    <w:lsdException w:name="Table Web 1" w:semiHidden="1" w:unhideWhenUsed="1"/>
-    <w:lsdException w:name="Table Web 2" w:semiHidden="1" w:unhideWhenUsed="1"/>
-    <w:lsdException w:name="Table Web 3" w:semiHidden="1" w:unhideWhenUsed="1"/>
-    <w:lsdException w:name="Balloon Text" w:semiHidden="1" w:unhideWhenUsed="1"/>
-    <w:lsdException w:name="Table Grid" w:uiPriority="39"/>
-    <w:lsdException w:name="Table Theme" w:semiHidden="1" w:unhideWhenUsed="1"/>
-    <w:lsdException w:name="Placeholder Text" w:semiHidden="1"/>
-    <w:lsdException w:name="No Spacing" w:uiPriority="1" w:qFormat="1"/>
-    <w:lsdException w:name="Light Shading" w:uiPriority="60"/>
-    <w:lsdException w:name="Light List" w:uiPriority="61"/>
-    <w:lsdException w:name="Light Grid" w:uiPriority="62"/>
-    <w:lsdException w:name="Medium Shading 1" w:uiPriority="63"/>
-    <w:lsdException w:name="Medium Shading 2" w:uiPriority="64"/>
-    <w:lsdException w:name="Medium List 1" w:uiPriority="65"/>
-    <w:lsdException w:name="Medium List 2" w:uiPriority="66"/>
-    <w:lsdException w:name="Medium Grid 1" w:uiPriority="67"/>
-    <w:lsdException w:name="Medium Grid 2" w:uiPriority="68"/>
-    <w:lsdException w:name="Medium Grid 3" w:uiPriority="69"/>
-    <w:lsdException w:name="Dark List" w:uiPriority="70"/>
-    <w:lsdException w:name="Colorful Shading" w:uiPriority="71"/>
-    <w:lsdException w:name="Colorful List" w:uiPriority="72"/>
-    <w:lsdException w:name="Colorful Grid" w:uiPriority="73"/>
-    <w:lsdException w:name="Light Shading Accent 1" w:uiPriority="60"/>
-    <w:lsdException w:name="Light List Accent 1" w:uiPriority="61"/>
-    <w:lsdException w:name="Light Grid Accent 1" w:uiPriority="62"/>
-    <w:lsdException w:name="Medium Shading 1 Accent 1" w:uiPriority="63"/>
-    <w:lsdException w:name="Medium Shading 2 Accent 1" w:uiPriority="64"/>
-    <w:lsdException w:name="Medium List 1 Accent 1" w:uiPriority="65"/>
-    <w:lsdException w:name="Revision" w:semiHidden="1"/>
-    <w:lsdException w:name="List Paragraph" w:uiPriority="34" w:qFormat="1"/>
-    <w:lsdException w:name="Quote" w:uiPriority="29" w:qFormat="1"/>
-    <w:lsdException w:name="Intense Quote" w:uiPriority="30" w:qFormat="1"/>
-    <w:lsdException w:name="Medium List 2 Accent 1" w:uiPriority="66"/>
-    <w:lsdException w:name="Medium Grid 1 Accent 1" w:uiPriority="67"/>
-    <w:lsdException w:name="Medium Grid 2 Accent 1" w:uiPriority="68"/>
-    <w:lsdException w:name="Medium Grid 3 Accent 1" w:uiPriority="69"/>
-    <w:lsdException w:name="Dark List Accent 1" w:uiPriority="70"/>
-    <w:lsdException w:name="Colorful Shading Accent 1" w:uiPriority="71"/>
-    <w:lsdException w:name="Colorful List Accent 1" w:uiPriority="72"/>
-    <w:lsdException w:name="Colorful Grid Accent 1" w:uiPriority="73"/>
-    <w:lsdException w:name="Light Shading Accent 2" w:uiPriority="60"/>
-    <w:lsdException w:name="Light List Accent 2" w:uiPriority="61"/>
-    <w:lsdException w:name="Light Grid Accent 2" w:uiPriority="62"/>
-    <w:lsdException w:name="Medium Shading 1 Accent 2" w:uiPriority="63"/>
-    <w:lsdException w:name="Medium Shading 2 Accent 2" w:uiPriority="64"/>
-    <w:lsdException w:name="Medium List 1 Accent 2" w:uiPriority="65"/>
-    <w:lsdException w:name="Medium List 2 Accent 2" w:uiPriority="66"/>
-    <w:lsdException w:name="Medium Grid 1 Accent 2" w:uiPriority="67"/>
-    <w:lsdException w:name="Medium Grid 2 Accent 2" w:uiPriority="68"/>
-    <w:lsdException w:name="Medium Grid 3 Accent 2" w:uiPriority="69"/>
-    <w:lsdException w:name="Dark List Accent 2" w:uiPriority="70"/>
-    <w:lsdException w:name="Colorful Shading Accent 2" w:uiPriority="71"/>
-    <w:lsdException w:name="Colorful List Accent 2" w:uiPriority="72"/>
-    <w:lsdException w:name="Colorful Grid Accent 2" w:uiPriority="73"/>
-    <w:lsdException w:name="Light Shading Accent 3" w:uiPriority="60"/>
-    <w:lsdException w:name="Light List Accent 3" w:uiPriority="61"/>
-    <w:lsdException w:name="Light Grid Accent 3" w:uiPriority="62"/>
-    <w:lsdException w:name="Medium Shading 1 Accent 3" w:uiPriority="63"/>
-    <w:lsdException w:name="Medium Shading 2 Accent 3" w:uiPriority="64"/>
-    <w:lsdException w:name="Medium List 1 Accent 3" w:uiPriority="65"/>
-    <w:lsdException w:name="Medium List 2 Accent 3" w:uiPriority="66"/>
-    <w:lsdException w:name="Medium Grid 1 Accent 3" w:uiPriority="67"/>
-    <w:lsdException w:name="Medium Grid 2 Accent 3" w:uiPriority="68"/>
-    <w:lsdException w:name="Medium Grid 3 Accent 3" w:uiPriority="69"/>
-    <w:lsdException w:name="Dark List Accent 3" w:uiPriority="70"/>
-    <w:lsdException w:name="Colorful Shading Accent 3" w:uiPriority="71"/>
-    <w:lsdException w:name="Colorful List Accent 3" w:uiPriority="72"/>
-    <w:lsdException w:name="Colorful Grid Accent 3" w:uiPriority="73"/>
-    <w:lsdException w:name="Light Shading Accent 4" w:uiPriority="60"/>
-    <w:lsdException w:name="Light List Accent 4" w:uiPriority="61"/>
-    <w:lsdException w:name="Light Grid Accent 4" w:uiPriority="62"/>
-    <w:lsdException w:name="Medium Shading 1 Accent 4" w:uiPriority="63"/>
-    <w:lsdException w:name="Medium Shading 2 Accent 4" w:uiPriority="64"/>
-    <w:lsdException w:name="Medium List 1 Accent 4" w:uiPriority="65"/>
-    <w:lsdException w:name="Medium List 2 Accent 4" w:uiPriority="66"/>
-    <w:lsdException w:name="Medium Grid 1 Accent 4" w:uiPriority="67"/>
-    <w:lsdException w:name="Medium Grid 2 Accent 4" w:uiPriority="68"/>
-    <w:lsdException w:name="Medium Grid 3 Accent 4" w:uiPriority="69"/>
-    <w:lsdException w:name="Dark List Accent 4" w:uiPriority="70"/>
-    <w:lsdException w:name="Colorful Shading Accent 4" w:uiPriority="71"/>
-    <w:lsdException w:name="Colorful List Accent 4" w:uiPriority="72"/>
-    <w:lsdException w:name="Colorful Grid Accent 4" w:uiPriority="73"/>
-    <w:lsdException w:name="Light Shading Accent 5" w:uiPriority="60"/>
-    <w:lsdException w:name="Light List Accent 5" w:uiPriority="61"/>
-    <w:lsdException w:name="Light Grid Accent 5" w:uiPriority="62"/>
-    <w:lsdException w:name="Medium Shading 1 Accent 5" w:uiPriority="63"/>
-    <w:lsdException w:name="Medium Shading 2 Accent 5" w:uiPriority="64"/>
-    <w:lsdException w:name="Medium List 1 Accent 5" w:uiPriority="65"/>
-    <w:lsdException w:name="Medium List 2 Accent 5" w:uiPriority="66"/>
-    <w:lsdException w:name="Medium Grid 1 Accent 5" w:uiPriority="67"/>
-    <w:lsdException w:name="Medium Grid 2 Accent 5" w:uiPriority="68"/>
-    <w:lsdException w:name="Medium Grid 3 Accent 5" w:uiPriority="69"/>
-    <w:lsdException w:name="Dark List Accent 5" w:uiPriority="70"/>
-    <w:lsdException w:name="Colorful Shading Accent 5" w:uiPriority="71"/>
-    <w:lsdException w:name="Colorful List Accent 5" w:uiPriority="72"/>
-    <w:lsdException w:name="Colorful Grid Accent 5" w:uiPriority="73"/>
-    <w:lsdException w:name="Light Shading Accent 6" w:uiPriority="60"/>
-    <w:lsdException w:name="Light List Accent 6" w:uiPriority="61"/>
-    <w:lsdException w:name="Light Grid Accent 6" w:uiPriority="62"/>
-    <w:lsdException w:name="Medium Shading 1 Accent 6" w:uiPriority="63"/>
-    <w:lsdException w:name="Medium Shading 2 Accent 6" w:uiPriority="64"/>
-    <w:lsdException w:name="Medium List 1 Accent 6" w:uiPriority="65"/>
-    <w:lsdException w:name="Medium List 2 Accent 6" w:uiPriority="66"/>
-    <w:lsdException w:name="Medium Grid 1 Accent 6" w:uiPriority="67"/>
-    <w:lsdException w:name="Medium Grid 2 Accent 6" w:uiPriority="68"/>
-    <w:lsdException w:name="Medium Grid 3 Accent 6" w:uiPriority="69"/>
-    <w:lsdException w:name="Dark List Accent 6" w:uiPriority="70"/>
-    <w:lsdException w:name="Colorful Shading Accent 6" w:uiPriority="71"/>
-    <w:lsdException w:name="Colorful List Accent 6" w:uiPriority="72"/>
-    <w:lsdException w:name="Colorful Grid Accent 6" w:uiPriority="73"/>
-    <w:lsdException w:name="Subtle Emphasis" w:uiPriority="19" w:qFormat="1"/>
-    <w:lsdException w:name="Intense Emphasis" w:uiPriority="21" w:qFormat="1"/>
-    <w:lsdException w:name="Subtle Reference" w:uiPriority="31" w:qFormat="1"/>
-    <w:lsdException w:name="Intense Reference" w:uiPriority="32" w:qFormat="1"/>
-    <w:lsdException w:name="Book Title" w:uiPriority="33" w:qFormat="1"/>
-    <w:lsdException w:name="Bibliography" w:semiHidden="1" w:uiPriority="37" w:unhideWhenUsed="1"/>
-    <w:lsdException w:name="TOC Heading" w:semiHidden="1" w:uiPriority="39" w:unhideWhenUsed="1" w:qFormat="1"/>
-    <w:lsdException w:name="Plain Table 1" w:uiPriority="41"/>
-    <w:lsdException w:name="Plain Table 2" w:uiPriority="42"/>
-    <w:lsdException w:name="Plain Table 3" w:uiPriority="43"/>
-    <w:lsdException w:name="Plain Table 4" w:uiPriority="44"/>
-    <w:lsdException w:name="Plain Table 5" w:uiPriority="45"/>
-    <w:lsdException w:name="Grid Table Light" w:uiPriority="40"/>
-    <w:lsdException w:name="Grid Table 1 Light" w:uiPriority="46"/>
-    <w:lsdException w:name="Grid Table 2" w:uiPriority="47"/>
-    <w:lsdException w:name="Grid Table 3" w:uiPriority="48"/>
-    <w:lsdException w:name="Grid Table 4" w:uiPriority="49"/>
-    <w:lsdException w:name="Grid Table 5 Dark" w:uiPriority="50"/>
-    <w:lsdException w:name="Grid Table 6 Colorful" w:uiPriority="51"/>
-    <w:lsdException w:name="Grid Table 7 Colorful" w:uiPriority="52"/>
-    <w:lsdException w:name="Grid Table 1 Light Accent 1" w:uiPriority="46"/>
-    <w:lsdException w:name="Grid Table 2 Accent 1" w:uiPriority="47"/>
-    <w:lsdException w:name="Grid Table 3 Accent 1" w:uiPriority="48"/>
-    <w:lsdException w:name="Grid Table 4 Accent 1" w:uiPriority="49"/>
-    <w:lsdException w:name="Grid Table 5 Dark Accent 1" w:uiPriority="50"/>
-    <w:lsdException w:name="Grid Table 6 Colorful Accent 1" w:uiPriority="51"/>
-    <w:lsdException w:name="Grid Table 7 Colorful Accent 1" w:uiPriority="52"/>
-    <w:lsdException w:name="Grid Table 1 Light Accent 2" w:uiPriority="46"/>
-    <w:lsdException w:name="Grid Table 2 Accent 2" w:uiPriority="47"/>
-    <w:lsdException w:name="Grid Table 3 Accent 2" w:uiPriority="48"/>
-    <w:lsdException w:name="Grid Table 4 Accent 2" w:uiPriority="49"/>
-    <w:lsdException w:name="Grid Table 5 Dark Accent 2" w:uiPriority="50"/>
-    <w:lsdException w:name="Grid Table 6 Colorful Accent 2" w:uiPriority="51"/>
-    <w:lsdException w:name="Grid Table 7 Colorful Accent 2" w:uiPriority="52"/>
-    <w:lsdException w:name="Grid Table 1 Light Accent 3" w:uiPriority="46"/>
-    <w:lsdException w:name="Grid Table 2 Accent 3" w:uiPriority="47"/>
-    <w:lsdException w:name="Grid Table 3 Accent 3" w:uiPriority="48"/>
-    <w:lsdException w:name="Grid Table 4 Accent 3" w:uiPriority="49"/>
-    <w:lsdException w:name="Grid Table 5 Dark Accent 3" w:uiPriority="50"/>
-    <w:lsdException w:name="Grid Table 6 Colorful Accent 3" w:uiPriority="51"/>
-    <w:lsdException w:name="Grid Table 7 Colorful Accent 3" w:uiPriority="52"/>
-    <w:lsdException w:name="Grid Table 1 Light Accent 4" w:uiPriority="46"/>
-    <w:lsdException w:name="Grid Table 2 Accent 4" w:uiPriority="47"/>
-    <w:lsdException w:name="Grid Table 3 Accent 4" w:uiPriority="48"/>
-    <w:lsdException w:name="Grid Table 4 Accent 4" w:uiPriority="49"/>
-    <w:lsdException w:name="Grid Table 5 Dark Accent 4" w:uiPriority="50"/>
-    <w:lsdException w:name="Grid Table 6 Colorful Accent 4" w:uiPriority="51"/>
-    <w:lsdException w:name="Grid Table 7 Colorful Accent 4" w:uiPriority="52"/>
-    <w:lsdException w:name="Grid Table 1 Light Accent 5" w:uiPriority="46"/>
-    <w:lsdException w:name="Grid Table 2 Accent 5" w:uiPriority="47"/>
-    <w:lsdException w:name="Grid Table 3 Accent 5" w:uiPriority="48"/>
-    <w:lsdException w:name="Grid Table 4 Accent 5" w:uiPriority="49"/>
-    <w:lsdException w:name="Grid Table 5 Dark Accent 5" w:uiPriority="50"/>
-    <w:lsdException w:name="Grid Table 6 Colorful Accent 5" w:uiPriority="51"/>
-    <w:lsdException w:name="Grid Table 7 Colorful Accent 5" w:uiPriority="52"/>
-    <w:lsdException w:name="Grid Table 1 Light Accent 6" w:uiPriority="46"/>
-    <w:lsdException w:name="Grid Table 2 Accent 6" w:uiPriority="47"/>
-    <w:lsdException w:name="Grid Table 3 Accent 6" w:uiPriority="48"/>
-    <w:lsdException w:name="Grid Table 4 Accent 6" w:uiPriority="49"/>
-    <w:lsdException w:name="Grid Table 5 Dark Accent 6" w:uiPriority="50"/>
-    <w:lsdException w:name="Grid Table 6 Colorful Accent 6" w:uiPriority="51"/>
-    <w:lsdException w:name="Grid Table 7 Colorful Accent 6" w:uiPriority="52"/>
-    <w:lsdException w:name="List Table 1 Light" w:uiPriority="46"/>
-    <w:lsdException w:name="List Table 2" w:uiPriority="47"/>
-    <w:lsdException w:name="List Table 3" w:uiPriority="48"/>
-    <w:lsdException w:name="List Table 4" w:uiPriority="49"/>
-    <w:lsdException w:name="List Table 5 Dark" w:uiPriority="50"/>
-    <w:lsdException w:name="List Table 6 Colorful" w:uiPriority="51"/>
-    <w:lsdException w:name="List Table 7 Colorful" w:uiPriority="52"/>
-    <w:lsdException w:name="List Table 1 Light Accent 1" w:uiPriority="46"/>
-    <w:lsdException w:name="List Table 2 Accent 1" w:uiPriority="47"/>
-    <w:lsdException w:name="List Table 3 Accent 1" w:uiPriority="48"/>
-    <w:lsdException w:name="List Table 4 Accent 1" w:uiPriority="49"/>
-    <w:lsdException w:name="List Table 5 Dark Accent 1" w:uiPriority="50"/>
-    <w:lsdException w:name="List Table 6 Colorful Accent 1" w:uiPriority="51"/>
-    <w:lsdException w:name="List Table 7 Colorful Accent 1" w:uiPriority="52"/>
-    <w:lsdException w:name="List Table 1 Light Accent 2" w:uiPriority="46"/>
-    <w:lsdException w:name="List Table 2 Accent 2" w:uiPriority="47"/>
-    <w:lsdException w:name="List Table 3 Accent 2" w:uiPriority="48"/>
-    <w:lsdException w:name="List Table 4 Accent 2" w:uiPriority="49"/>
-    <w:lsdException w:name="List Table 5 Dark Accent 2" w:uiPriority="50"/>
-    <w:lsdException w:name="List Table 6 Colorful Accent 2" w:uiPriority="51"/>
-    <w:lsdException w:name="List Table 7 Colorful Accent 2" w:uiPriority="52"/>
-    <w:lsdException w:name="List Table 1 Light Accent 3" w:uiPriority="46"/>
-    <w:lsdException w:name="List Table 2 Accent 3" w:uiPriority="47"/>
-    <w:lsdException w:name="List Table 3 Accent 3" w:uiPriority="48"/>
-    <w:lsdException w:name="List Table 4 Accent 3" w:uiPriority="49"/>
-    <w:lsdException w:name="List Table 5 Dark Accent 3" w:uiPriority="50"/>
-    <w:lsdException w:name="List Table 6 Colorful Accent 3" w:uiPriority="51"/>
-    <w:lsdException w:name="List Table 7 Colorful Accent 3" w:uiPriority="52"/>
-    <w:lsdException w:name="List Table 1 Light Accent 4" w:uiPriority="46"/>
-    <w:lsdException w:name="List Table 2 Accent 4" w:uiPriority="47"/>
-    <w:lsdException w:name="List Table 3 Accent 4" w:uiPriority="48"/>
-    <w:lsdException w:name="List Table 4 Accent 4" w:uiPriority="49"/>
-    <w:lsdException w:name="List Table 5 Dark Accent 4" w:uiPriority="50"/>
-    <w:lsdException w:name="List Table 6 Colorful Accent 4" w:uiPriority="51"/>
-    <w:lsdException w:name="List Table 7 Colorful Accent 4" w:uiPriority="52"/>
-    <w:lsdException w:name="List Table 1 Light Accent 5" w:uiPriority="46"/>
-    <w:lsdException w:name="List Table 2 Accent 5" w:uiPriority="47"/>
-    <w:lsdException w:name="List Table 3 Accent 5" w:uiPriority="48"/>
-    <w:lsdException w:name="List Table 4 Accent 5" w:uiPriority="49"/>
-    <w:lsdException w:name="List Table 5 Dark Accent 5" w:uiPriority="50"/>
-    <w:lsdException w:name="List Table 6 Colorful Accent 5" w:uiPriority="51"/>
-    <w:lsdException w:name="List Table 7 Colorful Accent 5" w:uiPriority="52"/>
-    <w:lsdException w:name="List Table 1 Light Accent 6" w:uiPriority="46"/>
-    <w:lsdException w:name="List Table 2 Accent 6" w:uiPriority="47"/>
-    <w:lsdException w:name="List Table 3 Accent 6" w:uiPriority="48"/>
-    <w:lsdException w:name="List Table 4 Accent 6" w:uiPriority="49"/>
-    <w:lsdException w:name="List Table 5 Dark Accent 6" w:uiPriority="50"/>
-    <w:lsdException w:name="List Table 6 Colorful Accent 6" w:uiPriority="51"/>
-    <w:lsdException w:name="List Table 7 Colorful Accent 6" w:uiPriority="52"/>
+  <w:latentStyles w:defLockedState="0" w:defUIPriority="99" w:defSemiHidden="1" w:defUnhideWhenUsed="1" w:defQFormat="0" w:count="276">
+    <w:lsdException w:name="Normal" w:semiHidden="0" w:uiPriority="0" w:unhideWhenUsed="0" w:qFormat="1"/>
+    <w:lsdException w:name="heading 1" w:semiHidden="0" w:uiPriority="9" w:unhideWhenUsed="0" w:qFormat="1"/>
+    <w:lsdException w:name="heading 2" w:uiPriority="9" w:qFormat="1"/>
+    <w:lsdException w:name="heading 3" w:uiPriority="9" w:qFormat="1"/>
+    <w:lsdException w:name="heading 4" w:uiPriority="9" w:qFormat="1"/>
+    <w:lsdException w:name="heading 5" w:uiPriority="9" w:qFormat="1"/>
+    <w:lsdException w:name="heading 6" w:uiPriority="9" w:qFormat="1"/>
+    <w:lsdException w:name="heading 7" w:uiPriority="9" w:qFormat="1"/>
+    <w:lsdException w:name="heading 8" w:uiPriority="9" w:qFormat="1"/>
+    <w:lsdException w:name="heading 9" w:uiPriority="9" w:qFormat="1"/>
+    <w:lsdException w:name="toc 1" w:uiPriority="39"/>
+    <w:lsdException w:name="toc 2" w:uiPriority="39"/>
+    <w:lsdException w:name="toc 3" w:uiPriority="39"/>
+    <w:lsdException w:name="toc 4" w:uiPriority="39"/>
+    <w:lsdException w:name="toc 5" w:uiPriority="39"/>
+    <w:lsdException w:name="toc 6" w:uiPriority="39"/>
+    <w:lsdException w:name="toc 7" w:uiPriority="39"/>
+    <w:lsdException w:name="toc 8" w:uiPriority="39"/>
+    <w:lsdException w:name="toc 9" w:uiPriority="39"/>
+    <w:lsdException w:name="caption" w:uiPriority="35" w:qFormat="1"/>
+    <w:lsdException w:name="Title" w:semiHidden="0" w:uiPriority="10" w:unhideWhenUsed="0" w:qFormat="1"/>
+    <w:lsdException w:name="Default Paragraph Font" w:uiPriority="1"/>
+    <w:lsdException w:name="Subtitle" w:semiHidden="0" w:uiPriority="11" w:unhideWhenUsed="0" w:qFormat="1"/>
+    <w:lsdException w:name="Strong" w:semiHidden="0" w:uiPriority="22" w:unhideWhenUsed="0" w:qFormat="1"/>
+    <w:lsdException w:name="Emphasis" w:semiHidden="0" w:uiPriority="20" w:unhideWhenUsed="0" w:qFormat="1"/>
+    <w:lsdException w:name="Table Grid" w:semiHidden="0" w:uiPriority="39" w:unhideWhenUsed="0"/>
+    <w:lsdException w:name="Note Level 1" w:semiHidden="0" w:unhideWhenUsed="0"/>
+    <w:lsdException w:name="Note Level 2" w:semiHidden="0" w:unhideWhenUsed="0"/>
+    <w:lsdException w:name="Note Level 3" w:semiHidden="0" w:unhideWhenUsed="0"/>
+    <w:lsdException w:name="Note Level 4" w:semiHidden="0" w:unhideWhenUsed="0"/>
+    <w:lsdException w:name="Note Level 5" w:semiHidden="0" w:unhideWhenUsed="0"/>
+    <w:lsdException w:name="Note Level 6" w:semiHidden="0" w:unhideWhenUsed="0"/>
+    <w:lsdException w:name="Note Level 7" w:semiHidden="0" w:unhideWhenUsed="0"/>
+    <w:lsdException w:name="Note Level 8" w:semiHidden="0" w:unhideWhenUsed="0"/>
+    <w:lsdException w:name="Note Level 9" w:semiHidden="0" w:unhideWhenUsed="0"/>
+    <w:lsdException w:name="Placeholder Text" w:unhideWhenUsed="0"/>
+    <w:lsdException w:name="No Spacing" w:semiHidden="0" w:uiPriority="1" w:unhideWhenUsed="0" w:qFormat="1"/>
+    <w:lsdException w:name="Light Shading" w:semiHidden="0" w:uiPriority="60" w:unhideWhenUsed="0"/>
+    <w:lsdException w:name="Light List" w:semiHidden="0" w:uiPriority="61" w:unhideWhenUsed="0"/>
+    <w:lsdException w:name="Light Grid" w:semiHidden="0" w:uiPriority="62" w:unhideWhenUsed="0"/>
+    <w:lsdException w:name="Medium Shading 1" w:semiHidden="0" w:uiPriority="63" w:unhideWhenUsed="0"/>
+    <w:lsdException w:name="Medium Shading 2" w:semiHidden="0" w:uiPriority="64" w:unhideWhenUsed="0"/>
+    <w:lsdException w:name="Medium List 1" w:semiHidden="0" w:uiPriority="65" w:unhideWhenUsed="0"/>
+    <w:lsdException w:name="Medium List 2" w:semiHidden="0" w:uiPriority="66" w:unhideWhenUsed="0"/>
+    <w:lsdException w:name="Medium Grid 1" w:semiHidden="0" w:uiPriority="67" w:unhideWhenUsed="0"/>
+    <w:lsdException w:name="Medium Grid 2" w:semiHidden="0" w:uiPriority="68" w:unhideWhenUsed="0"/>
+    <w:lsdException w:name="Medium Grid 3" w:semiHidden="0" w:uiPriority="69" w:unhideWhenUsed="0"/>
+    <w:lsdException w:name="Dark List" w:semiHidden="0" w:uiPriority="70" w:unhideWhenUsed="0"/>
+    <w:lsdException w:name="Colorful Shading" w:semiHidden="0" w:uiPriority="71" w:unhideWhenUsed="0"/>
+    <w:lsdException w:name="Colorful List" w:semiHidden="0" w:uiPriority="72" w:unhideWhenUsed="0"/>
+    <w:lsdException w:name="Colorful Grid" w:semiHidden="0" w:uiPriority="73" w:unhideWhenUsed="0"/>
+    <w:lsdException w:name="Light Shading Accent 1" w:semiHidden="0" w:uiPriority="60" w:unhideWhenUsed="0"/>
+    <w:lsdException w:name="Light List Accent 1" w:semiHidden="0" w:uiPriority="61" w:unhideWhenUsed="0"/>
+    <w:lsdException w:name="Light Grid Accent 1" w:semiHidden="0" w:uiPriority="62" w:unhideWhenUsed="0"/>
+    <w:lsdException w:name="Medium Shading 1 Accent 1" w:semiHidden="0" w:uiPriority="63" w:unhideWhenUsed="0"/>
+    <w:lsdException w:name="Medium Shading 2 Accent 1" w:semiHidden="0" w:uiPriority="64" w:unhideWhenUsed="0"/>
+    <w:lsdException w:name="Medium List 1 Accent 1" w:semiHidden="0" w:uiPriority="65" w:unhideWhenUsed="0"/>
+    <w:lsdException w:name="Revision" w:unhideWhenUsed="0"/>
+    <w:lsdException w:name="List Paragraph" w:semiHidden="0" w:uiPriority="34" w:unhideWhenUsed="0" w:qFormat="1"/>
+    <w:lsdException w:name="Quote" w:semiHidden="0" w:uiPriority="29" w:unhideWhenUsed="0" w:qFormat="1"/>
+    <w:lsdException w:name="Intense Quote" w:semiHidden="0" w:uiPriority="30" w:unhideWhenUsed="0" w:qFormat="1"/>
+    <w:lsdException w:name="Medium List 2 Accent 1" w:semiHidden="0" w:uiPriority="66" w:unhideWhenUsed="0"/>
+    <w:lsdException w:name="Medium Grid 1 Accent 1" w:semiHidden="0" w:uiPriority="67" w:unhideWhenUsed="0"/>
+    <w:lsdException w:name="Medium Grid 2 Accent 1" w:semiHidden="0" w:uiPriority="68" w:unhideWhenUsed="0"/>
+    <w:lsdException w:name="Medium Grid 3 Accent 1" w:semiHidden="0" w:uiPriority="69" w:unhideWhenUsed="0"/>
+    <w:lsdException w:name="Dark List Accent 1" w:semiHidden="0" w:uiPriority="70" w:unhideWhenUsed="0"/>
+    <w:lsdException w:name="Colorful Shading Accent 1" w:semiHidden="0" w:uiPriority="71" w:unhideWhenUsed="0"/>
+    <w:lsdException w:name="Colorful List Accent 1" w:semiHidden="0" w:uiPriority="72" w:unhideWhenUsed="0"/>
+    <w:lsdException w:name="Colorful Grid Accent 1" w:semiHidden="0" w:uiPriority="73" w:unhideWhenUsed="0"/>
+    <w:lsdException w:name="Light Shading Accent 2" w:semiHidden="0" w:uiPriority="60" w:unhideWhenUsed="0"/>
+    <w:lsdException w:name="Light List Accent 2" w:semiHidden="0" w:uiPriority="61" w:unhideWhenUsed="0"/>
+    <w:lsdException w:name="Light Grid Accent 2" w:semiHidden="0" w:uiPriority="62" w:unhideWhenUsed="0"/>
+    <w:lsdException w:name="Medium Shading 1 Accent 2" w:semiHidden="0" w:uiPriority="63" w:unhideWhenUsed="0"/>
+    <w:lsdException w:name="Medium Shading 2 Accent 2" w:semiHidden="0" w:uiPriority="64" w:unhideWhenUsed="0"/>
+    <w:lsdException w:name="Medium List 1 Accent 2" w:semiHidden="0" w:uiPriority="65" w:unhideWhenUsed="0"/>
+    <w:lsdException w:name="Medium List 2 Accent 2" w:semiHidden="0" w:uiPriority="66" w:unhideWhenUsed="0"/>
+    <w:lsdException w:name="Medium Grid 1 Accent 2" w:semiHidden="0" w:uiPriority="67" w:unhideWhenUsed="0"/>
+    <w:lsdException w:name="Medium Grid 2 Accent 2" w:semiHidden="0" w:uiPriority="68" w:unhideWhenUsed="0"/>
+    <w:lsdException w:name="Medium Grid 3 Accent 2" w:semiHidden="0" w:uiPriority="69" w:unhideWhenUsed="0"/>
+    <w:lsdException w:name="Dark List Accent 2" w:semiHidden="0" w:uiPriority="70" w:unhideWhenUsed="0"/>
+    <w:lsdException w:name="Colorful Shading Accent 2" w:semiHidden="0" w:uiPriority="71" w:unhideWhenUsed="0"/>
+    <w:lsdException w:name="Colorful List Accent 2" w:semiHidden="0" w:uiPriority="72" w:unhideWhenUsed="0"/>
+    <w:lsdException w:name="Colorful Grid Accent 2" w:semiHidden="0" w:uiPriority="73" w:unhideWhenUsed="0"/>
+    <w:lsdException w:name="Light Shading Accent 3" w:semiHidden="0" w:uiPriority="60" w:unhideWhenUsed="0"/>
+    <w:lsdException w:name="Light List Accent 3" w:semiHidden="0" w:uiPriority="61" w:unhideWhenUsed="0"/>
+    <w:lsdException w:name="Light Grid Accent 3" w:semiHidden="0" w:uiPriority="62" w:unhideWhenUsed="0"/>
+    <w:lsdException w:name="Medium Shading 1 Accent 3" w:semiHidden="0" w:uiPriority="63" w:unhideWhenUsed="0"/>
+    <w:lsdException w:name="Medium Shading 2 Accent 3" w:semiHidden="0" w:uiPriority="64" w:unhideWhenUsed="0"/>
+    <w:lsdException w:name="Medium List 1 Accent 3" w:semiHidden="0" w:uiPriority="65" w:unhideWhenUsed="0"/>
+    <w:lsdException w:name="Medium List 2 Accent 3" w:semiHidden="0" w:uiPriority="66" w:unhideWhenUsed="0"/>
+    <w:lsdException w:name="Medium Grid 1 Accent 3" w:semiHidden="0" w:uiPriority="67" w:unhideWhenUsed="0"/>
+    <w:lsdException w:name="Medium Grid 2 Accent 3" w:semiHidden="0" w:uiPriority="68" w:unhideWhenUsed="0"/>
+    <w:lsdException w:name="Medium Grid 3 Accent 3" w:semiHidden="0" w:uiPriority="69" w:unhideWhenUsed="0"/>
+    <w:lsdException w:name="Dark List Accent 3" w:semiHidden="0" w:uiPriority="70" w:unhideWhenUsed="0"/>
+    <w:lsdException w:name="Colorful Shading Accent 3" w:semiHidden="0" w:uiPriority="71" w:unhideWhenUsed="0"/>
+    <w:lsdException w:name="Colorful List Accent 3" w:semiHidden="0" w:uiPriority="72" w:unhideWhenUsed="0"/>
+    <w:lsdException w:name="Colorful Grid Accent 3" w:semiHidden="0" w:uiPriority="73" w:unhideWhenUsed="0"/>
+    <w:lsdException w:name="Light Shading Accent 4" w:semiHidden="0" w:uiPriority="60" w:unhideWhenUsed="0"/>
+    <w:lsdException w:name="Light List Accent 4" w:semiHidden="0" w:uiPriority="61" w:unhideWhenUsed="0"/>
+    <w:lsdException w:name="Light Grid Accent 4" w:semiHidden="0" w:uiPriority="62" w:unhideWhenUsed="0"/>
+    <w:lsdException w:name="Medium Shading 1 Accent 4" w:semiHidden="0" w:uiPriority="63" w:unhideWhenUsed="0"/>
+    <w:lsdException w:name="Medium Shading 2 Accent 4" w:semiHidden="0" w:uiPriority="64" w:unhideWhenUsed="0"/>
+    <w:lsdException w:name="Medium List 1 Accent 4" w:semiHidden="0" w:uiPriority="65" w:unhideWhenUsed="0"/>
+    <w:lsdException w:name="Medium List 2 Accent 4" w:semiHidden="0" w:uiPriority="66" w:unhideWhenUsed="0"/>
+    <w:lsdException w:name="Medium Grid 1 Accent 4" w:semiHidden="0" w:uiPriority="67" w:unhideWhenUsed="0"/>
+    <w:lsdException w:name="Medium Grid 2 Accent 4" w:semiHidden="0" w:uiPriority="68" w:unhideWhenUsed="0"/>
+    <w:lsdException w:name="Medium Grid 3 Accent 4" w:semiHidden="0" w:uiPriority="69" w:unhideWhenUsed="0"/>
+    <w:lsdException w:name="Dark List Accent 4" w:semiHidden="0" w:uiPriority="70" w:unhideWhenUsed="0"/>
+    <w:lsdException w:name="Colorful Shading Accent 4" w:semiHidden="0" w:uiPriority="71" w:unhideWhenUsed="0"/>
+    <w:lsdException w:name="Colorful List Accent 4" w:semiHidden="0" w:uiPriority="72" w:unhideWhenUsed="0"/>
+    <w:lsdException w:name="Colorful Grid Accent 4" w:semiHidden="0" w:uiPriority="73" w:unhideWhenUsed="0"/>
+    <w:lsdException w:name="Light Shading Accent 5" w:semiHidden="0" w:uiPriority="60" w:unhideWhenUsed="0"/>
+    <w:lsdException w:name="Light List Accent 5" w:semiHidden="0" w:uiPriority="61" w:unhideWhenUsed="0"/>
+    <w:lsdException w:name="Light Grid Accent 5" w:semiHidden="0" w:uiPriority="62" w:unhideWhenUsed="0"/>
+    <w:lsdException w:name="Medium Shading 1 Accent 5" w:semiHidden="0" w:uiPriority="63" w:unhideWhenUsed="0"/>
+    <w:lsdException w:name="Medium Shading 2 Accent 5" w:semiHidden="0" w:uiPriority="64" w:unhideWhenUsed="0"/>
+    <w:lsdException w:name="Medium List 1 Accent 5" w:semiHidden="0" w:uiPriority="65" w:unhideWhenUsed="0"/>
+    <w:lsdException w:name="Medium List 2 Accent 5" w:semiHidden="0" w:uiPriority="66" w:unhideWhenUsed="0"/>
+    <w:lsdException w:name="Medium Grid 1 Accent 5" w:semiHidden="0" w:uiPriority="67" w:unhideWhenUsed="0"/>
+    <w:lsdException w:name="Medium Grid 2 Accent 5" w:semiHidden="0" w:uiPriority="68" w:unhideWhenUsed="0"/>
+    <w:lsdException w:name="Medium Grid 3 Accent 5" w:semiHidden="0" w:uiPriority="69" w:unhideWhenUsed="0"/>
+    <w:lsdException w:name="Dark List Accent 5" w:semiHidden="0" w:uiPriority="70" w:unhideWhenUsed="0"/>
+    <w:lsdException w:name="Colorful Shading Accent 5" w:semiHidden="0" w:uiPriority="71" w:unhideWhenUsed="0"/>
+    <w:lsdException w:name="Colorful List Accent 5" w:semiHidden="0" w:uiPriority="72" w:unhideWhenUsed="0"/>
+    <w:lsdException w:name="Colorful Grid Accent 5" w:semiHidden="0" w:uiPriority="73" w:unhideWhenUsed="0"/>
+    <w:lsdException w:name="Light Shading Accent 6" w:semiHidden="0" w:uiPriority="60" w:unhideWhenUsed="0"/>
+    <w:lsdException w:name="Light List Accent 6" w:semiHidden="0" w:uiPriority="61" w:unhideWhenUsed="0"/>
+    <w:lsdException w:name="Light Grid Accent 6" w:semiHidden="0" w:uiPriority="62" w:unhideWhenUsed="0"/>
+    <w:lsdException w:name="Medium Shading 1 Accent 6" w:semiHidden="0" w:uiPriority="63" w:unhideWhenUsed="0"/>
+    <w:lsdException w:name="Medium Shading 2 Accent 6" w:semiHidden="0" w:uiPriority="64" w:unhideWhenUsed="0"/>
+    <w:lsdException w:name="Medium List 1 Accent 6" w:semiHidden="0" w:uiPriority="65" w:unhideWhenUsed="0"/>
+    <w:lsdException w:name="Medium List 2 Accent 6" w:semiHidden="0" w:uiPriority="66" w:unhideWhenUsed="0"/>
+    <w:lsdException w:name="Medium Grid 1 Accent 6" w:semiHidden="0" w:uiPriority="67" w:unhideWhenUsed="0"/>
+    <w:lsdException w:name="Medium Grid 2 Accent 6" w:semiHidden="0" w:uiPriority="68" w:unhideWhenUsed="0"/>
+    <w:lsdException w:name="Medium Grid 3 Accent 6" w:semiHidden="0" w:uiPriority="69" w:unhideWhenUsed="0"/>
+    <w:lsdException w:name="Dark List Accent 6" w:semiHidden="0" w:uiPriority="70" w:unhideWhenUsed="0"/>
+    <w:lsdException w:name="Colorful Shading Accent 6" w:semiHidden="0" w:uiPriority="71" w:unhideWhenUsed="0"/>
+    <w:lsdException w:name="Colorful List Accent 6" w:semiHidden="0" w:uiPriority="72" w:unhideWhenUsed="0"/>
+    <w:lsdException w:name="Colorful Grid Accent 6" w:semiHidden="0" w:uiPriority="73" w:unhideWhenUsed="0"/>
+    <w:lsdException w:name="Subtle Emphasis" w:semiHidden="0" w:uiPriority="19" w:unhideWhenUsed="0" w:qFormat="1"/>
+    <w:lsdException w:name="Intense Emphasis" w:semiHidden="0" w:uiPriority="21" w:unhideWhenUsed="0" w:qFormat="1"/>
+    <w:lsdException w:name="Subtle Reference" w:semiHidden="0" w:uiPriority="31" w:unhideWhenUsed="0" w:qFormat="1"/>
+    <w:lsdException w:name="Intense Reference" w:semiHidden="0" w:uiPriority="32" w:unhideWhenUsed="0" w:qFormat="1"/>
+    <w:lsdException w:name="Book Title" w:semiHidden="0" w:uiPriority="33" w:unhideWhenUsed="0" w:qFormat="1"/>
+    <w:lsdException w:name="Bibliography" w:uiPriority="37"/>
+    <w:lsdException w:name="TOC Heading" w:uiPriority="39" w:qFormat="1"/>
   </w:latentStyles>
   <w:style w:type="paragraph" w:default="1" w:styleId="Normale">
     <w:name w:val="Normal"/>
     <w:qFormat/>
+    <w:rsid w:val="00B168E6"/>
+    <w:pPr>
+      <w:jc w:val="both"/>
+    </w:pPr>
+    <w:rPr>
+      <w:rFonts w:ascii="Roboto Regular" w:hAnsi="Roboto Regular"/>
+    </w:rPr>
   </w:style>
-  <w:style w:type="character" w:default="1" w:styleId="Carpredefinitoparagrafo">
+  <w:style w:type="paragraph" w:styleId="Titolo1">
+    <w:name w:val="heading 1"/>
+    <w:basedOn w:val="Normale"/>
+    <w:next w:val="Normale"/>
+    <w:link w:val="Titolo1Carattere"/>
+    <w:uiPriority w:val="9"/>
+    <w:qFormat/>
+    <w:rsid w:val="005543FF"/>
+    <w:pPr>
+      <w:keepNext/>
+      <w:keepLines/>
+      <w:numPr>
+        <w:numId w:val="1"/>
+      </w:numPr>
+      <w:spacing w:before="240" w:after="0"/>
+      <w:outlineLvl w:val="0"/>
+    </w:pPr>
+    <w:rPr>
+      <w:rFonts w:ascii="Roboto Medium" w:eastAsiaTheme="majorEastAsia" w:hAnsi="Roboto Medium" w:cstheme="majorBidi"/>
+      <w:color w:val="2E74B5" w:themeColor="accent1" w:themeShade="BF"/>
+      <w:sz w:val="32"/>
+      <w:szCs w:val="32"/>
+    </w:rPr>
+  </w:style>
+  <w:style w:type="paragraph" w:styleId="Titolo2">
+    <w:name w:val="heading 2"/>
+    <w:basedOn w:val="Normale"/>
+    <w:next w:val="Normale"/>
+    <w:link w:val="Titolo2Carattere"/>
+    <w:uiPriority w:val="9"/>
+    <w:unhideWhenUsed/>
+    <w:qFormat/>
+    <w:rsid w:val="00042481"/>
+    <w:pPr>
+      <w:keepNext/>
+      <w:keepLines/>
+      <w:numPr>
+        <w:ilvl w:val="1"/>
+        <w:numId w:val="1"/>
+      </w:numPr>
+      <w:spacing w:before="120" w:after="0"/>
+      <w:ind w:left="578" w:hanging="578"/>
+      <w:outlineLvl w:val="1"/>
+    </w:pPr>
+    <w:rPr>
+      <w:rFonts w:ascii="Roboto Medium" w:eastAsiaTheme="majorEastAsia" w:hAnsi="Roboto Medium" w:cstheme="majorBidi"/>
+      <w:color w:val="2E74B5" w:themeColor="accent1" w:themeShade="BF"/>
+      <w:sz w:val="26"/>
+      <w:szCs w:val="26"/>
+    </w:rPr>
+  </w:style>
+  <w:style w:type="paragraph" w:styleId="Titolo3">
+    <w:name w:val="heading 3"/>
+    <w:basedOn w:val="Normale"/>
+    <w:next w:val="Normale"/>
+    <w:link w:val="Titolo3Carattere"/>
+    <w:uiPriority w:val="9"/>
+    <w:unhideWhenUsed/>
+    <w:qFormat/>
+    <w:rsid w:val="000266FD"/>
+    <w:pPr>
+      <w:keepNext/>
+      <w:keepLines/>
+      <w:numPr>
+        <w:ilvl w:val="2"/>
+        <w:numId w:val="1"/>
+      </w:numPr>
+      <w:spacing w:before="240" w:after="0"/>
+      <w:outlineLvl w:val="2"/>
+    </w:pPr>
+    <w:rPr>
+      <w:rFonts w:eastAsiaTheme="majorEastAsia" w:cstheme="majorBidi"/>
+      <w:color w:val="1F4D78" w:themeColor="accent1" w:themeShade="7F"/>
+      <w:sz w:val="24"/>
+      <w:szCs w:val="24"/>
+    </w:rPr>
+  </w:style>
+  <w:style w:type="paragraph" w:styleId="Titolo4">
+    <w:name w:val="heading 4"/>
+    <w:basedOn w:val="Normale"/>
+    <w:next w:val="Normale"/>
+    <w:link w:val="Titolo4Carattere"/>
+    <w:uiPriority w:val="9"/>
+    <w:unhideWhenUsed/>
+    <w:qFormat/>
+    <w:rsid w:val="00B168E6"/>
+    <w:pPr>
+      <w:keepNext/>
+      <w:keepLines/>
+      <w:numPr>
+        <w:ilvl w:val="3"/>
+        <w:numId w:val="1"/>
+      </w:numPr>
+      <w:spacing w:before="120" w:after="0"/>
+      <w:ind w:left="862" w:hanging="862"/>
+      <w:outlineLvl w:val="3"/>
+    </w:pPr>
+    <w:rPr>
+      <w:rFonts w:eastAsiaTheme="majorEastAsia" w:cstheme="majorBidi"/>
+      <w:iCs/>
+      <w:color w:val="2E74B5" w:themeColor="accent1" w:themeShade="BF"/>
+    </w:rPr>
+  </w:style>
+  <w:style w:type="paragraph" w:styleId="Titolo5">
+    <w:name w:val="heading 5"/>
+    <w:basedOn w:val="Normale"/>
+    <w:next w:val="Normale"/>
+    <w:link w:val="Titolo5Carattere"/>
+    <w:uiPriority w:val="9"/>
+    <w:unhideWhenUsed/>
+    <w:qFormat/>
+    <w:rsid w:val="00C2544B"/>
+    <w:pPr>
+      <w:keepNext/>
+      <w:keepLines/>
+      <w:numPr>
+        <w:ilvl w:val="4"/>
+        <w:numId w:val="1"/>
+      </w:numPr>
+      <w:spacing w:before="40" w:after="0"/>
+      <w:outlineLvl w:val="4"/>
+    </w:pPr>
+    <w:rPr>
+      <w:rFonts w:asciiTheme="majorHAnsi" w:eastAsiaTheme="majorEastAsia" w:hAnsiTheme="majorHAnsi" w:cstheme="majorBidi"/>
+      <w:color w:val="2E74B5" w:themeColor="accent1" w:themeShade="BF"/>
+    </w:rPr>
+  </w:style>
+  <w:style w:type="paragraph" w:styleId="Titolo6">
+    <w:name w:val="heading 6"/>
+    <w:basedOn w:val="Normale"/>
+    <w:next w:val="Normale"/>
+    <w:link w:val="Titolo6Carattere"/>
+    <w:uiPriority w:val="9"/>
+    <w:semiHidden/>
+    <w:unhideWhenUsed/>
+    <w:qFormat/>
+    <w:rsid w:val="00C2544B"/>
+    <w:pPr>
+      <w:keepNext/>
+      <w:keepLines/>
+      <w:numPr>
+        <w:ilvl w:val="5"/>
+        <w:numId w:val="1"/>
+      </w:numPr>
+      <w:spacing w:before="40" w:after="0"/>
+      <w:outlineLvl w:val="5"/>
+    </w:pPr>
+    <w:rPr>
+      <w:rFonts w:asciiTheme="majorHAnsi" w:eastAsiaTheme="majorEastAsia" w:hAnsiTheme="majorHAnsi" w:cstheme="majorBidi"/>
+      <w:color w:val="1F4D78" w:themeColor="accent1" w:themeShade="7F"/>
+    </w:rPr>
+  </w:style>
+  <w:style w:type="paragraph" w:styleId="Titolo7">
+    <w:name w:val="heading 7"/>
+    <w:basedOn w:val="Normale"/>
+    <w:next w:val="Normale"/>
+    <w:link w:val="Titolo7Carattere"/>
+    <w:uiPriority w:val="9"/>
+    <w:semiHidden/>
+    <w:unhideWhenUsed/>
+    <w:qFormat/>
+    <w:rsid w:val="00C2544B"/>
+    <w:pPr>
+      <w:keepNext/>
+      <w:keepLines/>
+      <w:numPr>
+        <w:ilvl w:val="6"/>
+        <w:numId w:val="1"/>
+      </w:numPr>
+      <w:spacing w:before="40" w:after="0"/>
+      <w:outlineLvl w:val="6"/>
+    </w:pPr>
+    <w:rPr>
+      <w:rFonts w:asciiTheme="majorHAnsi" w:eastAsiaTheme="majorEastAsia" w:hAnsiTheme="majorHAnsi" w:cstheme="majorBidi"/>
+      <w:i/>
+      <w:iCs/>
+      <w:color w:val="1F4D78" w:themeColor="accent1" w:themeShade="7F"/>
+    </w:rPr>
+  </w:style>
+  <w:style w:type="paragraph" w:styleId="Titolo8">
+    <w:name w:val="heading 8"/>
+    <w:basedOn w:val="Normale"/>
+    <w:next w:val="Normale"/>
+    <w:link w:val="Titolo8Carattere"/>
+    <w:uiPriority w:val="9"/>
+    <w:semiHidden/>
+    <w:unhideWhenUsed/>
+    <w:qFormat/>
+    <w:rsid w:val="00C2544B"/>
+    <w:pPr>
+      <w:keepNext/>
+      <w:keepLines/>
+      <w:numPr>
+        <w:ilvl w:val="7"/>
+        <w:numId w:val="1"/>
+      </w:numPr>
+      <w:spacing w:before="40" w:after="0"/>
+      <w:outlineLvl w:val="7"/>
+    </w:pPr>
+    <w:rPr>
+      <w:rFonts w:asciiTheme="majorHAnsi" w:eastAsiaTheme="majorEastAsia" w:hAnsiTheme="majorHAnsi" w:cstheme="majorBidi"/>
+      <w:color w:val="272727" w:themeColor="text1" w:themeTint="D8"/>
+      <w:sz w:val="21"/>
+      <w:szCs w:val="21"/>
+    </w:rPr>
+  </w:style>
+  <w:style w:type="paragraph" w:styleId="Titolo9">
+    <w:name w:val="heading 9"/>
+    <w:basedOn w:val="Normale"/>
+    <w:next w:val="Normale"/>
+    <w:link w:val="Titolo9Carattere"/>
+    <w:uiPriority w:val="9"/>
+    <w:semiHidden/>
+    <w:unhideWhenUsed/>
+    <w:qFormat/>
+    <w:rsid w:val="00C2544B"/>
+    <w:pPr>
+      <w:keepNext/>
+      <w:keepLines/>
+      <w:numPr>
+        <w:ilvl w:val="8"/>
+        <w:numId w:val="1"/>
+      </w:numPr>
+      <w:spacing w:before="40" w:after="0"/>
+      <w:outlineLvl w:val="8"/>
+    </w:pPr>
+    <w:rPr>
+      <w:rFonts w:asciiTheme="majorHAnsi" w:eastAsiaTheme="majorEastAsia" w:hAnsiTheme="majorHAnsi" w:cstheme="majorBidi"/>
+      <w:i/>
+      <w:iCs/>
+      <w:color w:val="272727" w:themeColor="text1" w:themeTint="D8"/>
+      <w:sz w:val="21"/>
+      <w:szCs w:val="21"/>
+    </w:rPr>
+  </w:style>
+  <w:style w:type="character" w:default="1" w:styleId="Caratterepredefinitoparagrafo">
     <w:name w:val="Default Paragraph Font"/>
     <w:uiPriority w:val="1"/>
     <w:semiHidden/>
@@ -19955,24 +19952,733 @@
     <w:semiHidden/>
     <w:unhideWhenUsed/>
   </w:style>
+  <w:style w:type="paragraph" w:styleId="Nessunaspaziatura">
+    <w:name w:val="No Spacing"/>
+    <w:link w:val="NessunaspaziaturaCarattere"/>
+    <w:uiPriority w:val="1"/>
+    <w:qFormat/>
+    <w:rsid w:val="00690E3C"/>
+    <w:pPr>
+      <w:spacing w:after="0" w:line="240" w:lineRule="auto"/>
+    </w:pPr>
+    <w:rPr>
+      <w:rFonts w:eastAsiaTheme="minorEastAsia"/>
+      <w:lang w:eastAsia="it-IT"/>
+    </w:rPr>
+  </w:style>
+  <w:style w:type="character" w:customStyle="1" w:styleId="NessunaspaziaturaCarattere">
+    <w:name w:val="Nessuna spaziatura Carattere"/>
+    <w:basedOn w:val="Caratterepredefinitoparagrafo"/>
+    <w:link w:val="Nessunaspaziatura"/>
+    <w:uiPriority w:val="1"/>
+    <w:rsid w:val="00690E3C"/>
+    <w:rPr>
+      <w:rFonts w:eastAsiaTheme="minorEastAsia"/>
+      <w:lang w:eastAsia="it-IT"/>
+    </w:rPr>
+  </w:style>
+  <w:style w:type="character" w:customStyle="1" w:styleId="Titolo2Carattere">
+    <w:name w:val="Titolo 2 Carattere"/>
+    <w:basedOn w:val="Caratterepredefinitoparagrafo"/>
+    <w:link w:val="Titolo2"/>
+    <w:uiPriority w:val="9"/>
+    <w:rsid w:val="00042481"/>
+    <w:rPr>
+      <w:rFonts w:ascii="Roboto Medium" w:eastAsiaTheme="majorEastAsia" w:hAnsi="Roboto Medium" w:cstheme="majorBidi"/>
+      <w:color w:val="2E74B5" w:themeColor="accent1" w:themeShade="BF"/>
+      <w:sz w:val="26"/>
+      <w:szCs w:val="26"/>
+    </w:rPr>
+  </w:style>
+  <w:style w:type="character" w:customStyle="1" w:styleId="Titolo1Carattere">
+    <w:name w:val="Titolo 1 Carattere"/>
+    <w:basedOn w:val="Caratterepredefinitoparagrafo"/>
+    <w:link w:val="Titolo1"/>
+    <w:uiPriority w:val="9"/>
+    <w:rsid w:val="005543FF"/>
+    <w:rPr>
+      <w:rFonts w:ascii="Roboto Medium" w:eastAsiaTheme="majorEastAsia" w:hAnsi="Roboto Medium" w:cstheme="majorBidi"/>
+      <w:color w:val="2E74B5" w:themeColor="accent1" w:themeShade="BF"/>
+      <w:sz w:val="32"/>
+      <w:szCs w:val="32"/>
+    </w:rPr>
+  </w:style>
+  <w:style w:type="paragraph" w:styleId="Titolo">
+    <w:name w:val="Title"/>
+    <w:basedOn w:val="Normale"/>
+    <w:next w:val="Normale"/>
+    <w:link w:val="TitoloCarattere"/>
+    <w:uiPriority w:val="10"/>
+    <w:qFormat/>
+    <w:rsid w:val="00985762"/>
+    <w:pPr>
+      <w:spacing w:after="0" w:line="240" w:lineRule="auto"/>
+      <w:contextualSpacing/>
+    </w:pPr>
+    <w:rPr>
+      <w:rFonts w:asciiTheme="majorHAnsi" w:eastAsiaTheme="majorEastAsia" w:hAnsiTheme="majorHAnsi" w:cstheme="majorBidi"/>
+      <w:spacing w:val="-10"/>
+      <w:kern w:val="28"/>
+      <w:sz w:val="56"/>
+      <w:szCs w:val="56"/>
+    </w:rPr>
+  </w:style>
+  <w:style w:type="character" w:customStyle="1" w:styleId="TitoloCarattere">
+    <w:name w:val="Titolo Carattere"/>
+    <w:basedOn w:val="Caratterepredefinitoparagrafo"/>
+    <w:link w:val="Titolo"/>
+    <w:uiPriority w:val="10"/>
+    <w:rsid w:val="00985762"/>
+    <w:rPr>
+      <w:rFonts w:asciiTheme="majorHAnsi" w:eastAsiaTheme="majorEastAsia" w:hAnsiTheme="majorHAnsi" w:cstheme="majorBidi"/>
+      <w:spacing w:val="-10"/>
+      <w:kern w:val="28"/>
+      <w:sz w:val="56"/>
+      <w:szCs w:val="56"/>
+    </w:rPr>
+  </w:style>
+  <w:style w:type="paragraph" w:styleId="Titolosommario">
+    <w:name w:val="TOC Heading"/>
+    <w:basedOn w:val="Titolo1"/>
+    <w:next w:val="Normale"/>
+    <w:uiPriority w:val="39"/>
+    <w:unhideWhenUsed/>
+    <w:qFormat/>
+    <w:rsid w:val="00985762"/>
+    <w:pPr>
+      <w:outlineLvl w:val="9"/>
+    </w:pPr>
+    <w:rPr>
+      <w:lang w:eastAsia="it-IT"/>
+    </w:rPr>
+  </w:style>
+  <w:style w:type="paragraph" w:styleId="Sommario1">
+    <w:name w:val="toc 1"/>
+    <w:basedOn w:val="Normale"/>
+    <w:next w:val="Normale"/>
+    <w:autoRedefine/>
+    <w:uiPriority w:val="39"/>
+    <w:unhideWhenUsed/>
+    <w:rsid w:val="009A7982"/>
+    <w:pPr>
+      <w:tabs>
+        <w:tab w:val="left" w:pos="364"/>
+        <w:tab w:val="right" w:leader="dot" w:pos="9628"/>
+      </w:tabs>
+      <w:spacing w:after="100"/>
+    </w:pPr>
+  </w:style>
+  <w:style w:type="character" w:styleId="Collegamentoipertestuale">
+    <w:name w:val="Hyperlink"/>
+    <w:basedOn w:val="Caratterepredefinitoparagrafo"/>
+    <w:uiPriority w:val="99"/>
+    <w:unhideWhenUsed/>
+    <w:rsid w:val="00985762"/>
+    <w:rPr>
+      <w:color w:val="0563C1" w:themeColor="hyperlink"/>
+      <w:u w:val="single"/>
+    </w:rPr>
+  </w:style>
+  <w:style w:type="paragraph" w:styleId="Intestazione">
+    <w:name w:val="header"/>
+    <w:basedOn w:val="Normale"/>
+    <w:link w:val="IntestazioneCarattere"/>
+    <w:uiPriority w:val="99"/>
+    <w:unhideWhenUsed/>
+    <w:rsid w:val="00985762"/>
+    <w:pPr>
+      <w:tabs>
+        <w:tab w:val="center" w:pos="4819"/>
+        <w:tab w:val="right" w:pos="9638"/>
+      </w:tabs>
+      <w:spacing w:after="0" w:line="240" w:lineRule="auto"/>
+    </w:pPr>
+  </w:style>
+  <w:style w:type="character" w:customStyle="1" w:styleId="IntestazioneCarattere">
+    <w:name w:val="Intestazione Carattere"/>
+    <w:basedOn w:val="Caratterepredefinitoparagrafo"/>
+    <w:link w:val="Intestazione"/>
+    <w:uiPriority w:val="99"/>
+    <w:rsid w:val="00985762"/>
+  </w:style>
+  <w:style w:type="paragraph" w:styleId="Pidipagina">
+    <w:name w:val="footer"/>
+    <w:basedOn w:val="Normale"/>
+    <w:link w:val="PidipaginaCarattere"/>
+    <w:uiPriority w:val="99"/>
+    <w:unhideWhenUsed/>
+    <w:rsid w:val="00985762"/>
+    <w:pPr>
+      <w:tabs>
+        <w:tab w:val="center" w:pos="4819"/>
+        <w:tab w:val="right" w:pos="9638"/>
+      </w:tabs>
+      <w:spacing w:after="0" w:line="240" w:lineRule="auto"/>
+    </w:pPr>
+  </w:style>
+  <w:style w:type="character" w:customStyle="1" w:styleId="PidipaginaCarattere">
+    <w:name w:val="Piè di pagina Carattere"/>
+    <w:basedOn w:val="Caratterepredefinitoparagrafo"/>
+    <w:link w:val="Pidipagina"/>
+    <w:uiPriority w:val="99"/>
+    <w:rsid w:val="00985762"/>
+  </w:style>
+  <w:style w:type="character" w:customStyle="1" w:styleId="Titolo3Carattere">
+    <w:name w:val="Titolo 3 Carattere"/>
+    <w:basedOn w:val="Caratterepredefinitoparagrafo"/>
+    <w:link w:val="Titolo3"/>
+    <w:uiPriority w:val="9"/>
+    <w:rsid w:val="000266FD"/>
+    <w:rPr>
+      <w:rFonts w:ascii="Roboto Regular" w:eastAsiaTheme="majorEastAsia" w:hAnsi="Roboto Regular" w:cstheme="majorBidi"/>
+      <w:color w:val="1F4D78" w:themeColor="accent1" w:themeShade="7F"/>
+      <w:sz w:val="24"/>
+      <w:szCs w:val="24"/>
+    </w:rPr>
+  </w:style>
+  <w:style w:type="character" w:customStyle="1" w:styleId="Titolo4Carattere">
+    <w:name w:val="Titolo 4 Carattere"/>
+    <w:basedOn w:val="Caratterepredefinitoparagrafo"/>
+    <w:link w:val="Titolo4"/>
+    <w:uiPriority w:val="9"/>
+    <w:rsid w:val="00B168E6"/>
+    <w:rPr>
+      <w:rFonts w:ascii="Roboto Regular" w:eastAsiaTheme="majorEastAsia" w:hAnsi="Roboto Regular" w:cstheme="majorBidi"/>
+      <w:iCs/>
+      <w:color w:val="2E74B5" w:themeColor="accent1" w:themeShade="BF"/>
+    </w:rPr>
+  </w:style>
+  <w:style w:type="paragraph" w:styleId="Sommario2">
+    <w:name w:val="toc 2"/>
+    <w:basedOn w:val="Normale"/>
+    <w:next w:val="Normale"/>
+    <w:autoRedefine/>
+    <w:uiPriority w:val="39"/>
+    <w:unhideWhenUsed/>
+    <w:rsid w:val="00C2544B"/>
+    <w:pPr>
+      <w:spacing w:after="100"/>
+      <w:ind w:left="220"/>
+    </w:pPr>
+  </w:style>
+  <w:style w:type="paragraph" w:styleId="Sommario3">
+    <w:name w:val="toc 3"/>
+    <w:basedOn w:val="Normale"/>
+    <w:next w:val="Normale"/>
+    <w:autoRedefine/>
+    <w:uiPriority w:val="39"/>
+    <w:unhideWhenUsed/>
+    <w:rsid w:val="00C2544B"/>
+    <w:pPr>
+      <w:spacing w:after="100"/>
+      <w:ind w:left="440"/>
+    </w:pPr>
+  </w:style>
+  <w:style w:type="character" w:customStyle="1" w:styleId="Titolo5Carattere">
+    <w:name w:val="Titolo 5 Carattere"/>
+    <w:basedOn w:val="Caratterepredefinitoparagrafo"/>
+    <w:link w:val="Titolo5"/>
+    <w:uiPriority w:val="9"/>
+    <w:rsid w:val="00C2544B"/>
+    <w:rPr>
+      <w:rFonts w:asciiTheme="majorHAnsi" w:eastAsiaTheme="majorEastAsia" w:hAnsiTheme="majorHAnsi" w:cstheme="majorBidi"/>
+      <w:color w:val="2E74B5" w:themeColor="accent1" w:themeShade="BF"/>
+    </w:rPr>
+  </w:style>
+  <w:style w:type="character" w:customStyle="1" w:styleId="Titolo6Carattere">
+    <w:name w:val="Titolo 6 Carattere"/>
+    <w:basedOn w:val="Caratterepredefinitoparagrafo"/>
+    <w:link w:val="Titolo6"/>
+    <w:uiPriority w:val="9"/>
+    <w:semiHidden/>
+    <w:rsid w:val="00C2544B"/>
+    <w:rPr>
+      <w:rFonts w:asciiTheme="majorHAnsi" w:eastAsiaTheme="majorEastAsia" w:hAnsiTheme="majorHAnsi" w:cstheme="majorBidi"/>
+      <w:color w:val="1F4D78" w:themeColor="accent1" w:themeShade="7F"/>
+    </w:rPr>
+  </w:style>
+  <w:style w:type="character" w:customStyle="1" w:styleId="Titolo7Carattere">
+    <w:name w:val="Titolo 7 Carattere"/>
+    <w:basedOn w:val="Caratterepredefinitoparagrafo"/>
+    <w:link w:val="Titolo7"/>
+    <w:uiPriority w:val="9"/>
+    <w:semiHidden/>
+    <w:rsid w:val="00C2544B"/>
+    <w:rPr>
+      <w:rFonts w:asciiTheme="majorHAnsi" w:eastAsiaTheme="majorEastAsia" w:hAnsiTheme="majorHAnsi" w:cstheme="majorBidi"/>
+      <w:i/>
+      <w:iCs/>
+      <w:color w:val="1F4D78" w:themeColor="accent1" w:themeShade="7F"/>
+    </w:rPr>
+  </w:style>
+  <w:style w:type="character" w:customStyle="1" w:styleId="Titolo8Carattere">
+    <w:name w:val="Titolo 8 Carattere"/>
+    <w:basedOn w:val="Caratterepredefinitoparagrafo"/>
+    <w:link w:val="Titolo8"/>
+    <w:uiPriority w:val="9"/>
+    <w:semiHidden/>
+    <w:rsid w:val="00C2544B"/>
+    <w:rPr>
+      <w:rFonts w:asciiTheme="majorHAnsi" w:eastAsiaTheme="majorEastAsia" w:hAnsiTheme="majorHAnsi" w:cstheme="majorBidi"/>
+      <w:color w:val="272727" w:themeColor="text1" w:themeTint="D8"/>
+      <w:sz w:val="21"/>
+      <w:szCs w:val="21"/>
+    </w:rPr>
+  </w:style>
+  <w:style w:type="character" w:customStyle="1" w:styleId="Titolo9Carattere">
+    <w:name w:val="Titolo 9 Carattere"/>
+    <w:basedOn w:val="Caratterepredefinitoparagrafo"/>
+    <w:link w:val="Titolo9"/>
+    <w:uiPriority w:val="9"/>
+    <w:semiHidden/>
+    <w:rsid w:val="00C2544B"/>
+    <w:rPr>
+      <w:rFonts w:asciiTheme="majorHAnsi" w:eastAsiaTheme="majorEastAsia" w:hAnsiTheme="majorHAnsi" w:cstheme="majorBidi"/>
+      <w:i/>
+      <w:iCs/>
+      <w:color w:val="272727" w:themeColor="text1" w:themeTint="D8"/>
+      <w:sz w:val="21"/>
+      <w:szCs w:val="21"/>
+    </w:rPr>
+  </w:style>
+  <w:style w:type="paragraph" w:styleId="Paragrafoelenco">
+    <w:name w:val="List Paragraph"/>
+    <w:basedOn w:val="Normale"/>
+    <w:uiPriority w:val="34"/>
+    <w:qFormat/>
+    <w:rsid w:val="004B184D"/>
+    <w:pPr>
+      <w:ind w:left="720"/>
+      <w:contextualSpacing/>
+    </w:pPr>
+  </w:style>
+  <w:style w:type="paragraph" w:customStyle="1" w:styleId="Codice">
+    <w:name w:val="Codice"/>
+    <w:basedOn w:val="Normale"/>
+    <w:link w:val="CodiceCarattere"/>
+    <w:qFormat/>
+    <w:rsid w:val="006606CA"/>
+    <w:rPr>
+      <w:rFonts w:ascii="Consolas" w:hAnsi="Consolas" w:cs="Consolas"/>
+    </w:rPr>
+  </w:style>
+  <w:style w:type="table" w:styleId="Grigliatabella">
+    <w:name w:val="Table Grid"/>
+    <w:basedOn w:val="Tabellanormale"/>
+    <w:uiPriority w:val="39"/>
+    <w:rsid w:val="00CC5FE0"/>
+    <w:pPr>
+      <w:spacing w:after="0" w:line="240" w:lineRule="auto"/>
+    </w:pPr>
+    <w:tblPr>
+      <w:tblInd w:w="0" w:type="dxa"/>
+      <w:tblBorders>
+        <w:top w:val="single" w:sz="4" w:space="0" w:color="auto"/>
+        <w:left w:val="single" w:sz="4" w:space="0" w:color="auto"/>
+        <w:bottom w:val="single" w:sz="4" w:space="0" w:color="auto"/>
+        <w:right w:val="single" w:sz="4" w:space="0" w:color="auto"/>
+        <w:insideH w:val="single" w:sz="4" w:space="0" w:color="auto"/>
+        <w:insideV w:val="single" w:sz="4" w:space="0" w:color="auto"/>
+      </w:tblBorders>
+      <w:tblCellMar>
+        <w:top w:w="0" w:type="dxa"/>
+        <w:left w:w="108" w:type="dxa"/>
+        <w:bottom w:w="0" w:type="dxa"/>
+        <w:right w:w="108" w:type="dxa"/>
+      </w:tblCellMar>
+    </w:tblPr>
+  </w:style>
+  <w:style w:type="character" w:customStyle="1" w:styleId="CodiceCarattere">
+    <w:name w:val="Codice Carattere"/>
+    <w:basedOn w:val="Caratterepredefinitoparagrafo"/>
+    <w:link w:val="Codice"/>
+    <w:rsid w:val="006606CA"/>
+    <w:rPr>
+      <w:rFonts w:ascii="Consolas" w:hAnsi="Consolas" w:cs="Consolas"/>
+    </w:rPr>
+  </w:style>
+  <w:style w:type="table" w:customStyle="1" w:styleId="Tabellagriglia1chiara-colore11">
+    <w:name w:val="Tabella griglia 1 chiara - colore 11"/>
+    <w:basedOn w:val="Tabellanormale"/>
+    <w:uiPriority w:val="46"/>
+    <w:rsid w:val="00A60AB7"/>
+    <w:pPr>
+      <w:spacing w:after="0" w:line="240" w:lineRule="auto"/>
+    </w:pPr>
+    <w:tblPr>
+      <w:tblStyleRowBandSize w:val="1"/>
+      <w:tblStyleColBandSize w:val="1"/>
+      <w:tblInd w:w="0" w:type="dxa"/>
+      <w:tblBorders>
+        <w:top w:val="single" w:sz="4" w:space="0" w:color="BDD6EE" w:themeColor="accent1" w:themeTint="66"/>
+        <w:left w:val="single" w:sz="4" w:space="0" w:color="BDD6EE" w:themeColor="accent1" w:themeTint="66"/>
+        <w:bottom w:val="single" w:sz="4" w:space="0" w:color="BDD6EE" w:themeColor="accent1" w:themeTint="66"/>
+        <w:right w:val="single" w:sz="4" w:space="0" w:color="BDD6EE" w:themeColor="accent1" w:themeTint="66"/>
+        <w:insideH w:val="single" w:sz="4" w:space="0" w:color="BDD6EE" w:themeColor="accent1" w:themeTint="66"/>
+        <w:insideV w:val="single" w:sz="4" w:space="0" w:color="BDD6EE" w:themeColor="accent1" w:themeTint="66"/>
+      </w:tblBorders>
+      <w:tblCellMar>
+        <w:top w:w="0" w:type="dxa"/>
+        <w:left w:w="108" w:type="dxa"/>
+        <w:bottom w:w="0" w:type="dxa"/>
+        <w:right w:w="108" w:type="dxa"/>
+      </w:tblCellMar>
+    </w:tblPr>
+    <w:tblStylePr w:type="firstRow">
+      <w:rPr>
+        <w:b/>
+        <w:bCs/>
+      </w:rPr>
+      <w:tblPr/>
+      <w:tcPr>
+        <w:tcBorders>
+          <w:bottom w:val="single" w:sz="12" w:space="0" w:color="9CC2E5" w:themeColor="accent1" w:themeTint="99"/>
+        </w:tcBorders>
+      </w:tcPr>
+    </w:tblStylePr>
+    <w:tblStylePr w:type="lastRow">
+      <w:rPr>
+        <w:b/>
+        <w:bCs/>
+      </w:rPr>
+      <w:tblPr/>
+      <w:tcPr>
+        <w:tcBorders>
+          <w:top w:val="double" w:sz="2" w:space="0" w:color="9CC2E5" w:themeColor="accent1" w:themeTint="99"/>
+        </w:tcBorders>
+      </w:tcPr>
+    </w:tblStylePr>
+    <w:tblStylePr w:type="firstCol">
+      <w:rPr>
+        <w:b/>
+        <w:bCs/>
+      </w:rPr>
+    </w:tblStylePr>
+    <w:tblStylePr w:type="lastCol">
+      <w:rPr>
+        <w:b/>
+        <w:bCs/>
+      </w:rPr>
+    </w:tblStylePr>
+  </w:style>
+  <w:style w:type="table" w:customStyle="1" w:styleId="Tabellagriglia1chiara-colore51">
+    <w:name w:val="Tabella griglia 1 chiara - colore 51"/>
+    <w:basedOn w:val="Tabellanormale"/>
+    <w:uiPriority w:val="46"/>
+    <w:rsid w:val="00A60AB7"/>
+    <w:pPr>
+      <w:spacing w:after="0" w:line="240" w:lineRule="auto"/>
+    </w:pPr>
+    <w:tblPr>
+      <w:tblStyleRowBandSize w:val="1"/>
+      <w:tblStyleColBandSize w:val="1"/>
+      <w:tblInd w:w="0" w:type="dxa"/>
+      <w:tblBorders>
+        <w:top w:val="single" w:sz="4" w:space="0" w:color="B4C6E7" w:themeColor="accent5" w:themeTint="66"/>
+        <w:left w:val="single" w:sz="4" w:space="0" w:color="B4C6E7" w:themeColor="accent5" w:themeTint="66"/>
+        <w:bottom w:val="single" w:sz="4" w:space="0" w:color="B4C6E7" w:themeColor="accent5" w:themeTint="66"/>
+        <w:right w:val="single" w:sz="4" w:space="0" w:color="B4C6E7" w:themeColor="accent5" w:themeTint="66"/>
+        <w:insideH w:val="single" w:sz="4" w:space="0" w:color="B4C6E7" w:themeColor="accent5" w:themeTint="66"/>
+        <w:insideV w:val="single" w:sz="4" w:space="0" w:color="B4C6E7" w:themeColor="accent5" w:themeTint="66"/>
+      </w:tblBorders>
+      <w:tblCellMar>
+        <w:top w:w="0" w:type="dxa"/>
+        <w:left w:w="108" w:type="dxa"/>
+        <w:bottom w:w="0" w:type="dxa"/>
+        <w:right w:w="108" w:type="dxa"/>
+      </w:tblCellMar>
+    </w:tblPr>
+    <w:tblStylePr w:type="firstRow">
+      <w:rPr>
+        <w:b/>
+        <w:bCs/>
+      </w:rPr>
+      <w:tblPr/>
+      <w:tcPr>
+        <w:tcBorders>
+          <w:bottom w:val="single" w:sz="12" w:space="0" w:color="8EAADB" w:themeColor="accent5" w:themeTint="99"/>
+        </w:tcBorders>
+      </w:tcPr>
+    </w:tblStylePr>
+    <w:tblStylePr w:type="lastRow">
+      <w:rPr>
+        <w:b/>
+        <w:bCs/>
+      </w:rPr>
+      <w:tblPr/>
+      <w:tcPr>
+        <w:tcBorders>
+          <w:top w:val="double" w:sz="2" w:space="0" w:color="8EAADB" w:themeColor="accent5" w:themeTint="99"/>
+        </w:tcBorders>
+      </w:tcPr>
+    </w:tblStylePr>
+    <w:tblStylePr w:type="firstCol">
+      <w:rPr>
+        <w:b/>
+        <w:bCs/>
+      </w:rPr>
+    </w:tblStylePr>
+    <w:tblStylePr w:type="lastCol">
+      <w:rPr>
+        <w:b/>
+        <w:bCs/>
+      </w:rPr>
+    </w:tblStylePr>
+  </w:style>
+  <w:style w:type="table" w:customStyle="1" w:styleId="Tabellagriglia4-colore11">
+    <w:name w:val="Tabella griglia 4 - colore 11"/>
+    <w:basedOn w:val="Tabellanormale"/>
+    <w:uiPriority w:val="49"/>
+    <w:rsid w:val="00A60AB7"/>
+    <w:pPr>
+      <w:spacing w:after="0" w:line="240" w:lineRule="auto"/>
+    </w:pPr>
+    <w:tblPr>
+      <w:tblStyleRowBandSize w:val="1"/>
+      <w:tblStyleColBandSize w:val="1"/>
+      <w:tblInd w:w="0" w:type="dxa"/>
+      <w:tblBorders>
+        <w:top w:val="single" w:sz="4" w:space="0" w:color="9CC2E5" w:themeColor="accent1" w:themeTint="99"/>
+        <w:left w:val="single" w:sz="4" w:space="0" w:color="9CC2E5" w:themeColor="accent1" w:themeTint="99"/>
+        <w:bottom w:val="single" w:sz="4" w:space="0" w:color="9CC2E5" w:themeColor="accent1" w:themeTint="99"/>
+        <w:right w:val="single" w:sz="4" w:space="0" w:color="9CC2E5" w:themeColor="accent1" w:themeTint="99"/>
+        <w:insideH w:val="single" w:sz="4" w:space="0" w:color="9CC2E5" w:themeColor="accent1" w:themeTint="99"/>
+        <w:insideV w:val="single" w:sz="4" w:space="0" w:color="9CC2E5" w:themeColor="accent1" w:themeTint="99"/>
+      </w:tblBorders>
+      <w:tblCellMar>
+        <w:top w:w="0" w:type="dxa"/>
+        <w:left w:w="108" w:type="dxa"/>
+        <w:bottom w:w="0" w:type="dxa"/>
+        <w:right w:w="108" w:type="dxa"/>
+      </w:tblCellMar>
+    </w:tblPr>
+    <w:tblStylePr w:type="firstRow">
+      <w:rPr>
+        <w:b/>
+        <w:bCs/>
+        <w:color w:val="FFFFFF" w:themeColor="background1"/>
+      </w:rPr>
+      <w:tblPr/>
+      <w:tcPr>
+        <w:tcBorders>
+          <w:top w:val="single" w:sz="4" w:space="0" w:color="5B9BD5" w:themeColor="accent1"/>
+          <w:left w:val="single" w:sz="4" w:space="0" w:color="5B9BD5" w:themeColor="accent1"/>
+          <w:bottom w:val="single" w:sz="4" w:space="0" w:color="5B9BD5" w:themeColor="accent1"/>
+          <w:right w:val="single" w:sz="4" w:space="0" w:color="5B9BD5" w:themeColor="accent1"/>
+          <w:insideH w:val="nil"/>
+          <w:insideV w:val="nil"/>
+        </w:tcBorders>
+        <w:shd w:val="clear" w:color="auto" w:fill="5B9BD5" w:themeFill="accent1"/>
+      </w:tcPr>
+    </w:tblStylePr>
+    <w:tblStylePr w:type="lastRow">
+      <w:rPr>
+        <w:b/>
+        <w:bCs/>
+      </w:rPr>
+      <w:tblPr/>
+      <w:tcPr>
+        <w:tcBorders>
+          <w:top w:val="double" w:sz="4" w:space="0" w:color="5B9BD5" w:themeColor="accent1"/>
+        </w:tcBorders>
+      </w:tcPr>
+    </w:tblStylePr>
+    <w:tblStylePr w:type="firstCol">
+      <w:rPr>
+        <w:b/>
+        <w:bCs/>
+      </w:rPr>
+    </w:tblStylePr>
+    <w:tblStylePr w:type="lastCol">
+      <w:rPr>
+        <w:b/>
+        <w:bCs/>
+      </w:rPr>
+    </w:tblStylePr>
+    <w:tblStylePr w:type="band1Vert">
+      <w:tblPr/>
+      <w:tcPr>
+        <w:shd w:val="clear" w:color="auto" w:fill="DEEAF6" w:themeFill="accent1" w:themeFillTint="33"/>
+      </w:tcPr>
+    </w:tblStylePr>
+    <w:tblStylePr w:type="band1Horz">
+      <w:tblPr/>
+      <w:tcPr>
+        <w:shd w:val="clear" w:color="auto" w:fill="DEEAF6" w:themeFill="accent1" w:themeFillTint="33"/>
+      </w:tcPr>
+    </w:tblStylePr>
+  </w:style>
+  <w:style w:type="paragraph" w:styleId="Mappadocumento">
+    <w:name w:val="Document Map"/>
+    <w:basedOn w:val="Normale"/>
+    <w:link w:val="MappadocumentoCarattere"/>
+    <w:uiPriority w:val="99"/>
+    <w:semiHidden/>
+    <w:unhideWhenUsed/>
+    <w:rsid w:val="005543FF"/>
+    <w:pPr>
+      <w:spacing w:after="0" w:line="240" w:lineRule="auto"/>
+    </w:pPr>
+    <w:rPr>
+      <w:rFonts w:ascii="Lucida Grande" w:hAnsi="Lucida Grande" w:cs="Lucida Grande"/>
+      <w:sz w:val="24"/>
+      <w:szCs w:val="24"/>
+    </w:rPr>
+  </w:style>
+  <w:style w:type="character" w:customStyle="1" w:styleId="MappadocumentoCarattere">
+    <w:name w:val="Mappa documento Carattere"/>
+    <w:basedOn w:val="Caratterepredefinitoparagrafo"/>
+    <w:link w:val="Mappadocumento"/>
+    <w:uiPriority w:val="99"/>
+    <w:semiHidden/>
+    <w:rsid w:val="005543FF"/>
+    <w:rPr>
+      <w:rFonts w:ascii="Lucida Grande" w:hAnsi="Lucida Grande" w:cs="Lucida Grande"/>
+      <w:sz w:val="24"/>
+      <w:szCs w:val="24"/>
+    </w:rPr>
+  </w:style>
+  <w:style w:type="paragraph" w:styleId="Testofumetto">
+    <w:name w:val="Balloon Text"/>
+    <w:basedOn w:val="Normale"/>
+    <w:link w:val="TestofumettoCarattere"/>
+    <w:uiPriority w:val="99"/>
+    <w:semiHidden/>
+    <w:unhideWhenUsed/>
+    <w:rsid w:val="005543FF"/>
+    <w:pPr>
+      <w:spacing w:after="0" w:line="240" w:lineRule="auto"/>
+    </w:pPr>
+    <w:rPr>
+      <w:rFonts w:ascii="Lucida Grande" w:hAnsi="Lucida Grande" w:cs="Lucida Grande"/>
+      <w:sz w:val="18"/>
+      <w:szCs w:val="18"/>
+    </w:rPr>
+  </w:style>
+  <w:style w:type="character" w:customStyle="1" w:styleId="TestofumettoCarattere">
+    <w:name w:val="Testo fumetto Carattere"/>
+    <w:basedOn w:val="Caratterepredefinitoparagrafo"/>
+    <w:link w:val="Testofumetto"/>
+    <w:uiPriority w:val="99"/>
+    <w:semiHidden/>
+    <w:rsid w:val="005543FF"/>
+    <w:rPr>
+      <w:rFonts w:ascii="Lucida Grande" w:hAnsi="Lucida Grande" w:cs="Lucida Grande"/>
+      <w:sz w:val="18"/>
+      <w:szCs w:val="18"/>
+    </w:rPr>
+  </w:style>
+  <w:style w:type="table" w:styleId="Elencochiaro-Colore1">
+    <w:name w:val="Light List Accent 1"/>
+    <w:basedOn w:val="Tabellanormale"/>
+    <w:uiPriority w:val="61"/>
+    <w:rsid w:val="00042481"/>
+    <w:pPr>
+      <w:spacing w:after="0" w:line="240" w:lineRule="auto"/>
+    </w:pPr>
+    <w:tblPr>
+      <w:tblStyleRowBandSize w:val="1"/>
+      <w:tblStyleColBandSize w:val="1"/>
+      <w:tblInd w:w="0" w:type="dxa"/>
+      <w:tblBorders>
+        <w:top w:val="single" w:sz="8" w:space="0" w:color="5B9BD5" w:themeColor="accent1"/>
+        <w:left w:val="single" w:sz="8" w:space="0" w:color="5B9BD5" w:themeColor="accent1"/>
+        <w:bottom w:val="single" w:sz="8" w:space="0" w:color="5B9BD5" w:themeColor="accent1"/>
+        <w:right w:val="single" w:sz="8" w:space="0" w:color="5B9BD5" w:themeColor="accent1"/>
+      </w:tblBorders>
+      <w:tblCellMar>
+        <w:top w:w="0" w:type="dxa"/>
+        <w:left w:w="108" w:type="dxa"/>
+        <w:bottom w:w="0" w:type="dxa"/>
+        <w:right w:w="108" w:type="dxa"/>
+      </w:tblCellMar>
+    </w:tblPr>
+    <w:tblStylePr w:type="firstRow">
+      <w:pPr>
+        <w:spacing w:before="0" w:after="0" w:line="240" w:lineRule="auto"/>
+      </w:pPr>
+      <w:rPr>
+        <w:b/>
+        <w:bCs/>
+        <w:color w:val="FFFFFF" w:themeColor="background1"/>
+      </w:rPr>
+      <w:tblPr/>
+      <w:tcPr>
+        <w:shd w:val="clear" w:color="auto" w:fill="5B9BD5" w:themeFill="accent1"/>
+      </w:tcPr>
+    </w:tblStylePr>
+    <w:tblStylePr w:type="lastRow">
+      <w:pPr>
+        <w:spacing w:before="0" w:after="0" w:line="240" w:lineRule="auto"/>
+      </w:pPr>
+      <w:rPr>
+        <w:b/>
+        <w:bCs/>
+      </w:rPr>
+      <w:tblPr/>
+      <w:tcPr>
+        <w:tcBorders>
+          <w:top w:val="double" w:sz="6" w:space="0" w:color="5B9BD5" w:themeColor="accent1"/>
+          <w:left w:val="single" w:sz="8" w:space="0" w:color="5B9BD5" w:themeColor="accent1"/>
+          <w:bottom w:val="single" w:sz="8" w:space="0" w:color="5B9BD5" w:themeColor="accent1"/>
+          <w:right w:val="single" w:sz="8" w:space="0" w:color="5B9BD5" w:themeColor="accent1"/>
+        </w:tcBorders>
+      </w:tcPr>
+    </w:tblStylePr>
+    <w:tblStylePr w:type="firstCol">
+      <w:rPr>
+        <w:b/>
+        <w:bCs/>
+      </w:rPr>
+    </w:tblStylePr>
+    <w:tblStylePr w:type="lastCol">
+      <w:rPr>
+        <w:b/>
+        <w:bCs/>
+      </w:rPr>
+    </w:tblStylePr>
+    <w:tblStylePr w:type="band1Vert">
+      <w:tblPr/>
+      <w:tcPr>
+        <w:tcBorders>
+          <w:top w:val="single" w:sz="8" w:space="0" w:color="5B9BD5" w:themeColor="accent1"/>
+          <w:left w:val="single" w:sz="8" w:space="0" w:color="5B9BD5" w:themeColor="accent1"/>
+          <w:bottom w:val="single" w:sz="8" w:space="0" w:color="5B9BD5" w:themeColor="accent1"/>
+          <w:right w:val="single" w:sz="8" w:space="0" w:color="5B9BD5" w:themeColor="accent1"/>
+        </w:tcBorders>
+      </w:tcPr>
+    </w:tblStylePr>
+    <w:tblStylePr w:type="band1Horz">
+      <w:tblPr/>
+      <w:tcPr>
+        <w:tcBorders>
+          <w:top w:val="single" w:sz="8" w:space="0" w:color="5B9BD5" w:themeColor="accent1"/>
+          <w:left w:val="single" w:sz="8" w:space="0" w:color="5B9BD5" w:themeColor="accent1"/>
+          <w:bottom w:val="single" w:sz="8" w:space="0" w:color="5B9BD5" w:themeColor="accent1"/>
+          <w:right w:val="single" w:sz="8" w:space="0" w:color="5B9BD5" w:themeColor="accent1"/>
+        </w:tcBorders>
+      </w:tcPr>
+    </w:tblStylePr>
+  </w:style>
+  <w:style w:type="character" w:styleId="Numeropagina">
+    <w:name w:val="page number"/>
+    <w:basedOn w:val="Caratterepredefinitoparagrafo"/>
+    <w:uiPriority w:val="99"/>
+    <w:semiHidden/>
+    <w:unhideWhenUsed/>
+    <w:rsid w:val="009A7982"/>
+  </w:style>
   <w:style w:type="character" w:styleId="Testosegnaposto">
     <w:name w:val="Placeholder Text"/>
-    <w:basedOn w:val="Carpredefinitoparagrafo"/>
+    <w:basedOn w:val="Caratterepredefinitoparagrafo"/>
     <w:uiPriority w:val="99"/>
     <w:semiHidden/>
-    <w:rsid w:val="00FA3385"/>
+    <w:rsid w:val="005B2FC9"/>
     <w:rPr>
       <w:color w:val="808080"/>
     </w:rPr>
   </w:style>
 </w:styles>
-</file>
-
-<file path=word/glossary/webSettings.xml><?xml version="1.0" encoding="utf-8"?>
-<w:webSettings xmlns:mc="http://schemas.openxmlformats.org/markup-compatibility/2006" xmlns:r="http://schemas.openxmlformats.org/officeDocument/2006/relationships" xmlns:w="http://schemas.openxmlformats.org/wordprocessingml/2006/main" xmlns:w14="http://schemas.microsoft.com/office/word/2010/wordml" xmlns:w15="http://schemas.microsoft.com/office/word/2012/wordml" mc:Ignorable="w14 w15">
-  <w:optimizeForBrowser/>
-  <w:allowPNG/>
-</w:webSettings>
 </file>
 
 <file path=word/theme/theme1.xml><?xml version="1.0" encoding="utf-8"?>
@@ -20230,7 +20936,7 @@
   <a:extraClrSchemeLst/>
   <a:extLst>
     <a:ext uri="{05A4C25C-085E-4340-85A3-A5531E510DB2}">
-      <thm15:themeFamily xmlns:thm15="http://schemas.microsoft.com/office/thememl/2012/main" name="Office Theme" id="{62F939B6-93AF-4DB8-9C6B-D6C7DFDC589F}" vid="{4A3C46E8-61CC-4603-A589-7422A47A8E4A}"/>
+      <thm15:themeFamily xmlns="" xmlns:thm15="http://schemas.microsoft.com/office/thememl/2012/main" name="Office Theme" id="{62F939B6-93AF-4DB8-9C6B-D6C7DFDC589F}" vid="{4A3C46E8-61CC-4603-A589-7422A47A8E4A}"/>
     </a:ext>
   </a:extLst>
 </a:theme>
@@ -20241,7 +20947,7 @@
 </file>
 
 <file path=customXml/itemProps1.xml><?xml version="1.0" encoding="utf-8"?>
-<ds:datastoreItem xmlns:ds="http://schemas.openxmlformats.org/officeDocument/2006/customXml" ds:itemID="{E077214F-6491-4B23-82FE-CF1F9D23F577}">
+<ds:datastoreItem xmlns:ds="http://schemas.openxmlformats.org/officeDocument/2006/customXml" ds:itemID="{A8966BA0-C415-6645-9F8B-33C84865739A}">
   <ds:schemaRefs>
     <ds:schemaRef ds:uri="http://schemas.openxmlformats.org/officeDocument/2006/bibliography"/>
   </ds:schemaRefs>

</xml_diff>

<commit_message>
Imported jOOQ references. Project for code generation from database created (`rest-gen`). All of the code is ready to be used (objects, POJOs, DAOs). Written all of the Converters based on the newest database objects. `AttivitaResource` completed and properly working (`GET`, `POST`, `PUT`, `DELETE`). Update documentation.
</commit_message>
<xml_diff>
--- a/doc/Documentazione.docx
+++ b/doc/Documentazione.docx
@@ -1119,7 +1119,7 @@
             <w:rPr>
               <w:noProof/>
             </w:rPr>
-            <w:instrText xml:space="preserve"> PAGEREF _Toc222391549 \h </w:instrText>
+            <w:instrText xml:space="preserve"> PAGEREF _Toc222509278 \h </w:instrText>
           </w:r>
           <w:r>
             <w:rPr>
@@ -1198,7 +1198,7 @@
             <w:rPr>
               <w:noProof/>
             </w:rPr>
-            <w:instrText xml:space="preserve"> PAGEREF _Toc222391550 \h </w:instrText>
+            <w:instrText xml:space="preserve"> PAGEREF _Toc222509279 \h </w:instrText>
           </w:r>
           <w:r>
             <w:rPr>
@@ -1277,7 +1277,7 @@
             <w:rPr>
               <w:noProof/>
             </w:rPr>
-            <w:instrText xml:space="preserve"> PAGEREF _Toc222391551 \h </w:instrText>
+            <w:instrText xml:space="preserve"> PAGEREF _Toc222509280 \h </w:instrText>
           </w:r>
           <w:r>
             <w:rPr>
@@ -1356,7 +1356,7 @@
             <w:rPr>
               <w:noProof/>
             </w:rPr>
-            <w:instrText xml:space="preserve"> PAGEREF _Toc222391552 \h </w:instrText>
+            <w:instrText xml:space="preserve"> PAGEREF _Toc222509281 \h </w:instrText>
           </w:r>
           <w:r>
             <w:rPr>
@@ -1435,7 +1435,7 @@
             <w:rPr>
               <w:noProof/>
             </w:rPr>
-            <w:instrText xml:space="preserve"> PAGEREF _Toc222391553 \h </w:instrText>
+            <w:instrText xml:space="preserve"> PAGEREF _Toc222509282 \h </w:instrText>
           </w:r>
           <w:r>
             <w:rPr>
@@ -1514,7 +1514,7 @@
             <w:rPr>
               <w:noProof/>
             </w:rPr>
-            <w:instrText xml:space="preserve"> PAGEREF _Toc222391554 \h </w:instrText>
+            <w:instrText xml:space="preserve"> PAGEREF _Toc222509283 \h </w:instrText>
           </w:r>
           <w:r>
             <w:rPr>
@@ -1593,7 +1593,7 @@
             <w:rPr>
               <w:noProof/>
             </w:rPr>
-            <w:instrText xml:space="preserve"> PAGEREF _Toc222391555 \h </w:instrText>
+            <w:instrText xml:space="preserve"> PAGEREF _Toc222509284 \h </w:instrText>
           </w:r>
           <w:r>
             <w:rPr>
@@ -1672,7 +1672,7 @@
             <w:rPr>
               <w:noProof/>
             </w:rPr>
-            <w:instrText xml:space="preserve"> PAGEREF _Toc222391556 \h </w:instrText>
+            <w:instrText xml:space="preserve"> PAGEREF _Toc222509285 \h </w:instrText>
           </w:r>
           <w:r>
             <w:rPr>
@@ -1751,7 +1751,7 @@
             <w:rPr>
               <w:noProof/>
             </w:rPr>
-            <w:instrText xml:space="preserve"> PAGEREF _Toc222391557 \h </w:instrText>
+            <w:instrText xml:space="preserve"> PAGEREF _Toc222509286 \h </w:instrText>
           </w:r>
           <w:r>
             <w:rPr>
@@ -1826,7 +1826,7 @@
             <w:rPr>
               <w:noProof/>
             </w:rPr>
-            <w:instrText xml:space="preserve"> PAGEREF _Toc222391558 \h </w:instrText>
+            <w:instrText xml:space="preserve"> PAGEREF _Toc222509287 \h </w:instrText>
           </w:r>
           <w:r>
             <w:rPr>
@@ -1905,7 +1905,7 @@
             <w:rPr>
               <w:noProof/>
             </w:rPr>
-            <w:instrText xml:space="preserve"> PAGEREF _Toc222391559 \h </w:instrText>
+            <w:instrText xml:space="preserve"> PAGEREF _Toc222509288 \h </w:instrText>
           </w:r>
           <w:r>
             <w:rPr>
@@ -1984,7 +1984,7 @@
             <w:rPr>
               <w:noProof/>
             </w:rPr>
-            <w:instrText xml:space="preserve"> PAGEREF _Toc222391560 \h </w:instrText>
+            <w:instrText xml:space="preserve"> PAGEREF _Toc222509289 \h </w:instrText>
           </w:r>
           <w:r>
             <w:rPr>
@@ -2063,7 +2063,7 @@
             <w:rPr>
               <w:noProof/>
             </w:rPr>
-            <w:instrText xml:space="preserve"> PAGEREF _Toc222391561 \h </w:instrText>
+            <w:instrText xml:space="preserve"> PAGEREF _Toc222509290 \h </w:instrText>
           </w:r>
           <w:r>
             <w:rPr>
@@ -2124,7 +2124,7 @@
             <w:rPr>
               <w:noProof/>
             </w:rPr>
-            <w:t>Raggruppamento di entità</w:t>
+            <w:t>Schema concettuale finale</w:t>
           </w:r>
           <w:r>
             <w:rPr>
@@ -2142,7 +2142,7 @@
             <w:rPr>
               <w:noProof/>
             </w:rPr>
-            <w:instrText xml:space="preserve"> PAGEREF _Toc222391562 \h </w:instrText>
+            <w:instrText xml:space="preserve"> PAGEREF _Toc222509291 \h </w:instrText>
           </w:r>
           <w:r>
             <w:rPr>
@@ -2159,7 +2159,86 @@
             <w:rPr>
               <w:noProof/>
             </w:rPr>
-            <w:t>5</w:t>
+            <w:t>6</w:t>
+          </w:r>
+          <w:r>
+            <w:rPr>
+              <w:noProof/>
+            </w:rPr>
+            <w:fldChar w:fldCharType="end"/>
+          </w:r>
+        </w:p>
+        <w:p>
+          <w:pPr>
+            <w:pStyle w:val="Sommario2"/>
+            <w:tabs>
+              <w:tab w:val="left" w:pos="767"/>
+              <w:tab w:val="right" w:leader="dot" w:pos="9628"/>
+            </w:tabs>
+            <w:rPr>
+              <w:rFonts w:asciiTheme="minorHAnsi" w:eastAsiaTheme="minorEastAsia" w:hAnsiTheme="minorHAnsi"/>
+              <w:noProof/>
+              <w:sz w:val="24"/>
+              <w:szCs w:val="24"/>
+              <w:lang w:eastAsia="ja-JP"/>
+            </w:rPr>
+          </w:pPr>
+          <w:r>
+            <w:rPr>
+              <w:noProof/>
+            </w:rPr>
+            <w:t>2.2</w:t>
+          </w:r>
+          <w:r>
+            <w:rPr>
+              <w:rFonts w:asciiTheme="minorHAnsi" w:eastAsiaTheme="minorEastAsia" w:hAnsiTheme="minorHAnsi"/>
+              <w:noProof/>
+              <w:sz w:val="24"/>
+              <w:szCs w:val="24"/>
+              <w:lang w:eastAsia="ja-JP"/>
+            </w:rPr>
+            <w:tab/>
+          </w:r>
+          <w:r>
+            <w:rPr>
+              <w:noProof/>
+            </w:rPr>
+            <w:t>Dizionario dei dati</w:t>
+          </w:r>
+          <w:r>
+            <w:rPr>
+              <w:noProof/>
+            </w:rPr>
+            <w:tab/>
+          </w:r>
+          <w:r>
+            <w:rPr>
+              <w:noProof/>
+            </w:rPr>
+            <w:fldChar w:fldCharType="begin"/>
+          </w:r>
+          <w:r>
+            <w:rPr>
+              <w:noProof/>
+            </w:rPr>
+            <w:instrText xml:space="preserve"> PAGEREF _Toc222509292 \h </w:instrText>
+          </w:r>
+          <w:r>
+            <w:rPr>
+              <w:noProof/>
+            </w:rPr>
+          </w:r>
+          <w:r>
+            <w:rPr>
+              <w:noProof/>
+            </w:rPr>
+            <w:fldChar w:fldCharType="separate"/>
+          </w:r>
+          <w:r>
+            <w:rPr>
+              <w:noProof/>
+            </w:rPr>
+            <w:t>6</w:t>
           </w:r>
           <w:r>
             <w:rPr>
@@ -2187,7 +2266,7 @@
             <w:rPr>
               <w:noProof/>
             </w:rPr>
-            <w:t>2.1.4</w:t>
+            <w:t>2.2.1</w:t>
           </w:r>
           <w:r>
             <w:rPr>
@@ -2203,7 +2282,7 @@
             <w:rPr>
               <w:noProof/>
             </w:rPr>
-            <w:t>Schema concettuale finale</w:t>
+            <w:t>Entità</w:t>
           </w:r>
           <w:r>
             <w:rPr>
@@ -2221,7 +2300,7 @@
             <w:rPr>
               <w:noProof/>
             </w:rPr>
-            <w:instrText xml:space="preserve"> PAGEREF _Toc222391563 \h </w:instrText>
+            <w:instrText xml:space="preserve"> PAGEREF _Toc222509293 \h </w:instrText>
           </w:r>
           <w:r>
             <w:rPr>
@@ -2238,7 +2317,86 @@
             <w:rPr>
               <w:noProof/>
             </w:rPr>
-            <w:t>5</w:t>
+            <w:t>6</w:t>
+          </w:r>
+          <w:r>
+            <w:rPr>
+              <w:noProof/>
+            </w:rPr>
+            <w:fldChar w:fldCharType="end"/>
+          </w:r>
+        </w:p>
+        <w:p>
+          <w:pPr>
+            <w:pStyle w:val="Sommario3"/>
+            <w:tabs>
+              <w:tab w:val="left" w:pos="1169"/>
+              <w:tab w:val="right" w:leader="dot" w:pos="9628"/>
+            </w:tabs>
+            <w:rPr>
+              <w:rFonts w:asciiTheme="minorHAnsi" w:eastAsiaTheme="minorEastAsia" w:hAnsiTheme="minorHAnsi"/>
+              <w:noProof/>
+              <w:sz w:val="24"/>
+              <w:szCs w:val="24"/>
+              <w:lang w:eastAsia="ja-JP"/>
+            </w:rPr>
+          </w:pPr>
+          <w:r>
+            <w:rPr>
+              <w:noProof/>
+            </w:rPr>
+            <w:t>2.2.2</w:t>
+          </w:r>
+          <w:r>
+            <w:rPr>
+              <w:rFonts w:asciiTheme="minorHAnsi" w:eastAsiaTheme="minorEastAsia" w:hAnsiTheme="minorHAnsi"/>
+              <w:noProof/>
+              <w:sz w:val="24"/>
+              <w:szCs w:val="24"/>
+              <w:lang w:eastAsia="ja-JP"/>
+            </w:rPr>
+            <w:tab/>
+          </w:r>
+          <w:r>
+            <w:rPr>
+              <w:noProof/>
+            </w:rPr>
+            <w:t>Relazioni</w:t>
+          </w:r>
+          <w:r>
+            <w:rPr>
+              <w:noProof/>
+            </w:rPr>
+            <w:tab/>
+          </w:r>
+          <w:r>
+            <w:rPr>
+              <w:noProof/>
+            </w:rPr>
+            <w:fldChar w:fldCharType="begin"/>
+          </w:r>
+          <w:r>
+            <w:rPr>
+              <w:noProof/>
+            </w:rPr>
+            <w:instrText xml:space="preserve"> PAGEREF _Toc222509294 \h </w:instrText>
+          </w:r>
+          <w:r>
+            <w:rPr>
+              <w:noProof/>
+            </w:rPr>
+          </w:r>
+          <w:r>
+            <w:rPr>
+              <w:noProof/>
+            </w:rPr>
+            <w:fldChar w:fldCharType="separate"/>
+          </w:r>
+          <w:r>
+            <w:rPr>
+              <w:noProof/>
+            </w:rPr>
+            <w:t>7</w:t>
           </w:r>
           <w:r>
             <w:rPr>
@@ -2266,7 +2424,7 @@
             <w:rPr>
               <w:noProof/>
             </w:rPr>
-            <w:t>2.2</w:t>
+            <w:t>2.3</w:t>
           </w:r>
           <w:r>
             <w:rPr>
@@ -2282,7 +2440,7 @@
             <w:rPr>
               <w:noProof/>
             </w:rPr>
-            <w:t>Dizionario dei dati</w:t>
+            <w:t>Regole aziendali</w:t>
           </w:r>
           <w:r>
             <w:rPr>
@@ -2300,7 +2458,7 @@
             <w:rPr>
               <w:noProof/>
             </w:rPr>
-            <w:instrText xml:space="preserve"> PAGEREF _Toc222391564 \h </w:instrText>
+            <w:instrText xml:space="preserve"> PAGEREF _Toc222509295 \h </w:instrText>
           </w:r>
           <w:r>
             <w:rPr>
@@ -2317,7 +2475,240 @@
             <w:rPr>
               <w:noProof/>
             </w:rPr>
-            <w:t>5</w:t>
+            <w:t>7</w:t>
+          </w:r>
+          <w:r>
+            <w:rPr>
+              <w:noProof/>
+            </w:rPr>
+            <w:fldChar w:fldCharType="end"/>
+          </w:r>
+        </w:p>
+        <w:p>
+          <w:pPr>
+            <w:pStyle w:val="Sommario3"/>
+            <w:tabs>
+              <w:tab w:val="left" w:pos="1169"/>
+              <w:tab w:val="right" w:leader="dot" w:pos="9628"/>
+            </w:tabs>
+            <w:rPr>
+              <w:rFonts w:asciiTheme="minorHAnsi" w:eastAsiaTheme="minorEastAsia" w:hAnsiTheme="minorHAnsi"/>
+              <w:noProof/>
+              <w:sz w:val="24"/>
+              <w:szCs w:val="24"/>
+              <w:lang w:eastAsia="ja-JP"/>
+            </w:rPr>
+          </w:pPr>
+          <w:r>
+            <w:rPr>
+              <w:noProof/>
+            </w:rPr>
+            <w:t>2.3.1</w:t>
+          </w:r>
+          <w:r>
+            <w:rPr>
+              <w:rFonts w:asciiTheme="minorHAnsi" w:eastAsiaTheme="minorEastAsia" w:hAnsiTheme="minorHAnsi"/>
+              <w:noProof/>
+              <w:sz w:val="24"/>
+              <w:szCs w:val="24"/>
+              <w:lang w:eastAsia="ja-JP"/>
+            </w:rPr>
+            <w:tab/>
+          </w:r>
+          <w:r>
+            <w:rPr>
+              <w:noProof/>
+            </w:rPr>
+            <w:t>Regole di vincolo</w:t>
+          </w:r>
+          <w:r>
+            <w:rPr>
+              <w:noProof/>
+            </w:rPr>
+            <w:tab/>
+          </w:r>
+          <w:r>
+            <w:rPr>
+              <w:noProof/>
+            </w:rPr>
+            <w:fldChar w:fldCharType="begin"/>
+          </w:r>
+          <w:r>
+            <w:rPr>
+              <w:noProof/>
+            </w:rPr>
+            <w:instrText xml:space="preserve"> PAGEREF _Toc222509296 \h </w:instrText>
+          </w:r>
+          <w:r>
+            <w:rPr>
+              <w:noProof/>
+            </w:rPr>
+          </w:r>
+          <w:r>
+            <w:rPr>
+              <w:noProof/>
+            </w:rPr>
+            <w:fldChar w:fldCharType="separate"/>
+          </w:r>
+          <w:r>
+            <w:rPr>
+              <w:noProof/>
+            </w:rPr>
+            <w:t>7</w:t>
+          </w:r>
+          <w:r>
+            <w:rPr>
+              <w:noProof/>
+            </w:rPr>
+            <w:fldChar w:fldCharType="end"/>
+          </w:r>
+        </w:p>
+        <w:p>
+          <w:pPr>
+            <w:pStyle w:val="Sommario3"/>
+            <w:tabs>
+              <w:tab w:val="left" w:pos="1169"/>
+              <w:tab w:val="right" w:leader="dot" w:pos="9628"/>
+            </w:tabs>
+            <w:rPr>
+              <w:rFonts w:asciiTheme="minorHAnsi" w:eastAsiaTheme="minorEastAsia" w:hAnsiTheme="minorHAnsi"/>
+              <w:noProof/>
+              <w:sz w:val="24"/>
+              <w:szCs w:val="24"/>
+              <w:lang w:eastAsia="ja-JP"/>
+            </w:rPr>
+          </w:pPr>
+          <w:r>
+            <w:rPr>
+              <w:noProof/>
+            </w:rPr>
+            <w:t>2.3.2</w:t>
+          </w:r>
+          <w:r>
+            <w:rPr>
+              <w:rFonts w:asciiTheme="minorHAnsi" w:eastAsiaTheme="minorEastAsia" w:hAnsiTheme="minorHAnsi"/>
+              <w:noProof/>
+              <w:sz w:val="24"/>
+              <w:szCs w:val="24"/>
+              <w:lang w:eastAsia="ja-JP"/>
+            </w:rPr>
+            <w:tab/>
+          </w:r>
+          <w:r>
+            <w:rPr>
+              <w:noProof/>
+            </w:rPr>
+            <w:t>Regole di derivazione</w:t>
+          </w:r>
+          <w:r>
+            <w:rPr>
+              <w:noProof/>
+            </w:rPr>
+            <w:tab/>
+          </w:r>
+          <w:r>
+            <w:rPr>
+              <w:noProof/>
+            </w:rPr>
+            <w:fldChar w:fldCharType="begin"/>
+          </w:r>
+          <w:r>
+            <w:rPr>
+              <w:noProof/>
+            </w:rPr>
+            <w:instrText xml:space="preserve"> PAGEREF _Toc222509297 \h </w:instrText>
+          </w:r>
+          <w:r>
+            <w:rPr>
+              <w:noProof/>
+            </w:rPr>
+          </w:r>
+          <w:r>
+            <w:rPr>
+              <w:noProof/>
+            </w:rPr>
+            <w:fldChar w:fldCharType="separate"/>
+          </w:r>
+          <w:r>
+            <w:rPr>
+              <w:noProof/>
+            </w:rPr>
+            <w:t>7</w:t>
+          </w:r>
+          <w:r>
+            <w:rPr>
+              <w:noProof/>
+            </w:rPr>
+            <w:fldChar w:fldCharType="end"/>
+          </w:r>
+        </w:p>
+        <w:p>
+          <w:pPr>
+            <w:pStyle w:val="Sommario1"/>
+            <w:rPr>
+              <w:rFonts w:asciiTheme="minorHAnsi" w:eastAsiaTheme="minorEastAsia" w:hAnsiTheme="minorHAnsi"/>
+              <w:noProof/>
+              <w:sz w:val="24"/>
+              <w:szCs w:val="24"/>
+              <w:lang w:eastAsia="ja-JP"/>
+            </w:rPr>
+          </w:pPr>
+          <w:r>
+            <w:rPr>
+              <w:noProof/>
+            </w:rPr>
+            <w:t>3</w:t>
+          </w:r>
+          <w:r>
+            <w:rPr>
+              <w:rFonts w:asciiTheme="minorHAnsi" w:eastAsiaTheme="minorEastAsia" w:hAnsiTheme="minorHAnsi"/>
+              <w:noProof/>
+              <w:sz w:val="24"/>
+              <w:szCs w:val="24"/>
+              <w:lang w:eastAsia="ja-JP"/>
+            </w:rPr>
+            <w:tab/>
+          </w:r>
+          <w:r>
+            <w:rPr>
+              <w:noProof/>
+            </w:rPr>
+            <w:t>Progettazione logica</w:t>
+          </w:r>
+          <w:r>
+            <w:rPr>
+              <w:noProof/>
+            </w:rPr>
+            <w:tab/>
+          </w:r>
+          <w:r>
+            <w:rPr>
+              <w:noProof/>
+            </w:rPr>
+            <w:fldChar w:fldCharType="begin"/>
+          </w:r>
+          <w:r>
+            <w:rPr>
+              <w:noProof/>
+            </w:rPr>
+            <w:instrText xml:space="preserve"> PAGEREF _Toc222509298 \h </w:instrText>
+          </w:r>
+          <w:r>
+            <w:rPr>
+              <w:noProof/>
+            </w:rPr>
+          </w:r>
+          <w:r>
+            <w:rPr>
+              <w:noProof/>
+            </w:rPr>
+            <w:fldChar w:fldCharType="separate"/>
+          </w:r>
+          <w:r>
+            <w:rPr>
+              <w:noProof/>
+            </w:rPr>
+            <w:t>8</w:t>
           </w:r>
           <w:r>
             <w:rPr>
@@ -2345,7 +2736,7 @@
             <w:rPr>
               <w:noProof/>
             </w:rPr>
-            <w:t>2.3</w:t>
+            <w:t>3.1</w:t>
           </w:r>
           <w:r>
             <w:rPr>
@@ -2361,7 +2752,7 @@
             <w:rPr>
               <w:noProof/>
             </w:rPr>
-            <w:t>Regole aziendali</w:t>
+            <w:t>Operazioni</w:t>
           </w:r>
           <w:r>
             <w:rPr>
@@ -2379,7 +2770,7 @@
             <w:rPr>
               <w:noProof/>
             </w:rPr>
-            <w:instrText xml:space="preserve"> PAGEREF _Toc222391565 \h </w:instrText>
+            <w:instrText xml:space="preserve"> PAGEREF _Toc222509299 \h </w:instrText>
           </w:r>
           <w:r>
             <w:rPr>
@@ -2396,7 +2787,86 @@
             <w:rPr>
               <w:noProof/>
             </w:rPr>
-            <w:t>5</w:t>
+            <w:t>8</w:t>
+          </w:r>
+          <w:r>
+            <w:rPr>
+              <w:noProof/>
+            </w:rPr>
+            <w:fldChar w:fldCharType="end"/>
+          </w:r>
+        </w:p>
+        <w:p>
+          <w:pPr>
+            <w:pStyle w:val="Sommario2"/>
+            <w:tabs>
+              <w:tab w:val="left" w:pos="767"/>
+              <w:tab w:val="right" w:leader="dot" w:pos="9628"/>
+            </w:tabs>
+            <w:rPr>
+              <w:rFonts w:asciiTheme="minorHAnsi" w:eastAsiaTheme="minorEastAsia" w:hAnsiTheme="minorHAnsi"/>
+              <w:noProof/>
+              <w:sz w:val="24"/>
+              <w:szCs w:val="24"/>
+              <w:lang w:eastAsia="ja-JP"/>
+            </w:rPr>
+          </w:pPr>
+          <w:r>
+            <w:rPr>
+              <w:noProof/>
+            </w:rPr>
+            <w:t>3.2</w:t>
+          </w:r>
+          <w:r>
+            <w:rPr>
+              <w:rFonts w:asciiTheme="minorHAnsi" w:eastAsiaTheme="minorEastAsia" w:hAnsiTheme="minorHAnsi"/>
+              <w:noProof/>
+              <w:sz w:val="24"/>
+              <w:szCs w:val="24"/>
+              <w:lang w:eastAsia="ja-JP"/>
+            </w:rPr>
+            <w:tab/>
+          </w:r>
+          <w:r>
+            <w:rPr>
+              <w:noProof/>
+            </w:rPr>
+            <w:t>Ristrutturazione dello schema E-R</w:t>
+          </w:r>
+          <w:r>
+            <w:rPr>
+              <w:noProof/>
+            </w:rPr>
+            <w:tab/>
+          </w:r>
+          <w:r>
+            <w:rPr>
+              <w:noProof/>
+            </w:rPr>
+            <w:fldChar w:fldCharType="begin"/>
+          </w:r>
+          <w:r>
+            <w:rPr>
+              <w:noProof/>
+            </w:rPr>
+            <w:instrText xml:space="preserve"> PAGEREF _Toc222509300 \h </w:instrText>
+          </w:r>
+          <w:r>
+            <w:rPr>
+              <w:noProof/>
+            </w:rPr>
+          </w:r>
+          <w:r>
+            <w:rPr>
+              <w:noProof/>
+            </w:rPr>
+            <w:fldChar w:fldCharType="separate"/>
+          </w:r>
+          <w:r>
+            <w:rPr>
+              <w:noProof/>
+            </w:rPr>
+            <w:t>8</w:t>
           </w:r>
           <w:r>
             <w:rPr>
@@ -2424,7 +2894,7 @@
             <w:rPr>
               <w:noProof/>
             </w:rPr>
-            <w:t>2.3.1</w:t>
+            <w:t>3.2.1</w:t>
           </w:r>
           <w:r>
             <w:rPr>
@@ -2440,7 +2910,7 @@
             <w:rPr>
               <w:noProof/>
             </w:rPr>
-            <w:t>Regole di vincolo0</w:t>
+            <w:t>Tavola dei Volumi</w:t>
           </w:r>
           <w:r>
             <w:rPr>
@@ -2458,7 +2928,7 @@
             <w:rPr>
               <w:noProof/>
             </w:rPr>
-            <w:instrText xml:space="preserve"> PAGEREF _Toc222391566 \h </w:instrText>
+            <w:instrText xml:space="preserve"> PAGEREF _Toc222509301 \h </w:instrText>
           </w:r>
           <w:r>
             <w:rPr>
@@ -2475,7 +2945,7 @@
             <w:rPr>
               <w:noProof/>
             </w:rPr>
-            <w:t>5</w:t>
+            <w:t>8</w:t>
           </w:r>
           <w:r>
             <w:rPr>
@@ -2503,7 +2973,7 @@
             <w:rPr>
               <w:noProof/>
             </w:rPr>
-            <w:t>2.3.2</w:t>
+            <w:t>3.2.2</w:t>
           </w:r>
           <w:r>
             <w:rPr>
@@ -2519,7 +2989,7 @@
             <w:rPr>
               <w:noProof/>
             </w:rPr>
-            <w:t>Regole di derivazione</w:t>
+            <w:t>Tavola delle Operazioni</w:t>
           </w:r>
           <w:r>
             <w:rPr>
@@ -2537,7 +3007,7 @@
             <w:rPr>
               <w:noProof/>
             </w:rPr>
-            <w:instrText xml:space="preserve"> PAGEREF _Toc222391567 \h </w:instrText>
+            <w:instrText xml:space="preserve"> PAGEREF _Toc222509302 \h </w:instrText>
           </w:r>
           <w:r>
             <w:rPr>
@@ -2554,7 +3024,7 @@
             <w:rPr>
               <w:noProof/>
             </w:rPr>
-            <w:t>5</w:t>
+            <w:t>9</w:t>
           </w:r>
           <w:r>
             <w:rPr>
@@ -2565,7 +3035,11 @@
         </w:p>
         <w:p>
           <w:pPr>
-            <w:pStyle w:val="Sommario1"/>
+            <w:pStyle w:val="Sommario3"/>
+            <w:tabs>
+              <w:tab w:val="left" w:pos="1169"/>
+              <w:tab w:val="right" w:leader="dot" w:pos="9628"/>
+            </w:tabs>
             <w:rPr>
               <w:rFonts w:asciiTheme="minorHAnsi" w:eastAsiaTheme="minorEastAsia" w:hAnsiTheme="minorHAnsi"/>
               <w:noProof/>
@@ -2578,7 +3052,7 @@
             <w:rPr>
               <w:noProof/>
             </w:rPr>
-            <w:t>3</w:t>
+            <w:t>3.2.3</w:t>
           </w:r>
           <w:r>
             <w:rPr>
@@ -2594,7 +3068,7 @@
             <w:rPr>
               <w:noProof/>
             </w:rPr>
-            <w:t>Progettazione logica</w:t>
+            <w:t>Tavole degli Accessi</w:t>
           </w:r>
           <w:r>
             <w:rPr>
@@ -2612,7 +3086,7 @@
             <w:rPr>
               <w:noProof/>
             </w:rPr>
-            <w:instrText xml:space="preserve"> PAGEREF _Toc222391568 \h </w:instrText>
+            <w:instrText xml:space="preserve"> PAGEREF _Toc222509303 \h </w:instrText>
           </w:r>
           <w:r>
             <w:rPr>
@@ -2629,7 +3103,323 @@
             <w:rPr>
               <w:noProof/>
             </w:rPr>
-            <w:t>6</w:t>
+            <w:t>9</w:t>
+          </w:r>
+          <w:r>
+            <w:rPr>
+              <w:noProof/>
+            </w:rPr>
+            <w:fldChar w:fldCharType="end"/>
+          </w:r>
+        </w:p>
+        <w:p>
+          <w:pPr>
+            <w:pStyle w:val="Sommario3"/>
+            <w:tabs>
+              <w:tab w:val="left" w:pos="1169"/>
+              <w:tab w:val="right" w:leader="dot" w:pos="9628"/>
+            </w:tabs>
+            <w:rPr>
+              <w:rFonts w:asciiTheme="minorHAnsi" w:eastAsiaTheme="minorEastAsia" w:hAnsiTheme="minorHAnsi"/>
+              <w:noProof/>
+              <w:sz w:val="24"/>
+              <w:szCs w:val="24"/>
+              <w:lang w:eastAsia="ja-JP"/>
+            </w:rPr>
+          </w:pPr>
+          <w:r>
+            <w:rPr>
+              <w:noProof/>
+            </w:rPr>
+            <w:t>3.2.4</w:t>
+          </w:r>
+          <w:r>
+            <w:rPr>
+              <w:rFonts w:asciiTheme="minorHAnsi" w:eastAsiaTheme="minorEastAsia" w:hAnsiTheme="minorHAnsi"/>
+              <w:noProof/>
+              <w:sz w:val="24"/>
+              <w:szCs w:val="24"/>
+              <w:lang w:eastAsia="ja-JP"/>
+            </w:rPr>
+            <w:tab/>
+          </w:r>
+          <w:r>
+            <w:rPr>
+              <w:noProof/>
+            </w:rPr>
+            <w:t>Analisi delle ridondanze</w:t>
+          </w:r>
+          <w:r>
+            <w:rPr>
+              <w:noProof/>
+            </w:rPr>
+            <w:tab/>
+          </w:r>
+          <w:r>
+            <w:rPr>
+              <w:noProof/>
+            </w:rPr>
+            <w:fldChar w:fldCharType="begin"/>
+          </w:r>
+          <w:r>
+            <w:rPr>
+              <w:noProof/>
+            </w:rPr>
+            <w:instrText xml:space="preserve"> PAGEREF _Toc222509304 \h </w:instrText>
+          </w:r>
+          <w:r>
+            <w:rPr>
+              <w:noProof/>
+            </w:rPr>
+          </w:r>
+          <w:r>
+            <w:rPr>
+              <w:noProof/>
+            </w:rPr>
+            <w:fldChar w:fldCharType="separate"/>
+          </w:r>
+          <w:r>
+            <w:rPr>
+              <w:noProof/>
+            </w:rPr>
+            <w:t>10</w:t>
+          </w:r>
+          <w:r>
+            <w:rPr>
+              <w:noProof/>
+            </w:rPr>
+            <w:fldChar w:fldCharType="end"/>
+          </w:r>
+        </w:p>
+        <w:p>
+          <w:pPr>
+            <w:pStyle w:val="Sommario3"/>
+            <w:tabs>
+              <w:tab w:val="left" w:pos="1169"/>
+              <w:tab w:val="right" w:leader="dot" w:pos="9628"/>
+            </w:tabs>
+            <w:rPr>
+              <w:rFonts w:asciiTheme="minorHAnsi" w:eastAsiaTheme="minorEastAsia" w:hAnsiTheme="minorHAnsi"/>
+              <w:noProof/>
+              <w:sz w:val="24"/>
+              <w:szCs w:val="24"/>
+              <w:lang w:eastAsia="ja-JP"/>
+            </w:rPr>
+          </w:pPr>
+          <w:r>
+            <w:rPr>
+              <w:noProof/>
+            </w:rPr>
+            <w:t>3.2.5</w:t>
+          </w:r>
+          <w:r>
+            <w:rPr>
+              <w:rFonts w:asciiTheme="minorHAnsi" w:eastAsiaTheme="minorEastAsia" w:hAnsiTheme="minorHAnsi"/>
+              <w:noProof/>
+              <w:sz w:val="24"/>
+              <w:szCs w:val="24"/>
+              <w:lang w:eastAsia="ja-JP"/>
+            </w:rPr>
+            <w:tab/>
+          </w:r>
+          <w:r>
+            <w:rPr>
+              <w:noProof/>
+            </w:rPr>
+            <w:t>Eliminazione delle gerarchie</w:t>
+          </w:r>
+          <w:r>
+            <w:rPr>
+              <w:noProof/>
+            </w:rPr>
+            <w:tab/>
+          </w:r>
+          <w:r>
+            <w:rPr>
+              <w:noProof/>
+            </w:rPr>
+            <w:fldChar w:fldCharType="begin"/>
+          </w:r>
+          <w:r>
+            <w:rPr>
+              <w:noProof/>
+            </w:rPr>
+            <w:instrText xml:space="preserve"> PAGEREF _Toc222509305 \h </w:instrText>
+          </w:r>
+          <w:r>
+            <w:rPr>
+              <w:noProof/>
+            </w:rPr>
+          </w:r>
+          <w:r>
+            <w:rPr>
+              <w:noProof/>
+            </w:rPr>
+            <w:fldChar w:fldCharType="separate"/>
+          </w:r>
+          <w:r>
+            <w:rPr>
+              <w:noProof/>
+            </w:rPr>
+            <w:t>11</w:t>
+          </w:r>
+          <w:r>
+            <w:rPr>
+              <w:noProof/>
+            </w:rPr>
+            <w:fldChar w:fldCharType="end"/>
+          </w:r>
+        </w:p>
+        <w:p>
+          <w:pPr>
+            <w:pStyle w:val="Sommario3"/>
+            <w:tabs>
+              <w:tab w:val="left" w:pos="1169"/>
+              <w:tab w:val="right" w:leader="dot" w:pos="9628"/>
+            </w:tabs>
+            <w:rPr>
+              <w:rFonts w:asciiTheme="minorHAnsi" w:eastAsiaTheme="minorEastAsia" w:hAnsiTheme="minorHAnsi"/>
+              <w:noProof/>
+              <w:sz w:val="24"/>
+              <w:szCs w:val="24"/>
+              <w:lang w:eastAsia="ja-JP"/>
+            </w:rPr>
+          </w:pPr>
+          <w:r>
+            <w:rPr>
+              <w:noProof/>
+            </w:rPr>
+            <w:t>3.2.6</w:t>
+          </w:r>
+          <w:r>
+            <w:rPr>
+              <w:rFonts w:asciiTheme="minorHAnsi" w:eastAsiaTheme="minorEastAsia" w:hAnsiTheme="minorHAnsi"/>
+              <w:noProof/>
+              <w:sz w:val="24"/>
+              <w:szCs w:val="24"/>
+              <w:lang w:eastAsia="ja-JP"/>
+            </w:rPr>
+            <w:tab/>
+          </w:r>
+          <w:r>
+            <w:rPr>
+              <w:noProof/>
+            </w:rPr>
+            <w:t>Partizionamento ed accorpamento di concetti</w:t>
+          </w:r>
+          <w:r>
+            <w:rPr>
+              <w:noProof/>
+            </w:rPr>
+            <w:tab/>
+          </w:r>
+          <w:r>
+            <w:rPr>
+              <w:noProof/>
+            </w:rPr>
+            <w:fldChar w:fldCharType="begin"/>
+          </w:r>
+          <w:r>
+            <w:rPr>
+              <w:noProof/>
+            </w:rPr>
+            <w:instrText xml:space="preserve"> PAGEREF _Toc222509306 \h </w:instrText>
+          </w:r>
+          <w:r>
+            <w:rPr>
+              <w:noProof/>
+            </w:rPr>
+          </w:r>
+          <w:r>
+            <w:rPr>
+              <w:noProof/>
+            </w:rPr>
+            <w:fldChar w:fldCharType="separate"/>
+          </w:r>
+          <w:r>
+            <w:rPr>
+              <w:noProof/>
+            </w:rPr>
+            <w:t>12</w:t>
+          </w:r>
+          <w:r>
+            <w:rPr>
+              <w:noProof/>
+            </w:rPr>
+            <w:fldChar w:fldCharType="end"/>
+          </w:r>
+        </w:p>
+        <w:p>
+          <w:pPr>
+            <w:pStyle w:val="Sommario3"/>
+            <w:tabs>
+              <w:tab w:val="left" w:pos="1169"/>
+              <w:tab w:val="right" w:leader="dot" w:pos="9628"/>
+            </w:tabs>
+            <w:rPr>
+              <w:rFonts w:asciiTheme="minorHAnsi" w:eastAsiaTheme="minorEastAsia" w:hAnsiTheme="minorHAnsi"/>
+              <w:noProof/>
+              <w:sz w:val="24"/>
+              <w:szCs w:val="24"/>
+              <w:lang w:eastAsia="ja-JP"/>
+            </w:rPr>
+          </w:pPr>
+          <w:r>
+            <w:rPr>
+              <w:noProof/>
+            </w:rPr>
+            <w:t>3.2.7</w:t>
+          </w:r>
+          <w:r>
+            <w:rPr>
+              <w:rFonts w:asciiTheme="minorHAnsi" w:eastAsiaTheme="minorEastAsia" w:hAnsiTheme="minorHAnsi"/>
+              <w:noProof/>
+              <w:sz w:val="24"/>
+              <w:szCs w:val="24"/>
+              <w:lang w:eastAsia="ja-JP"/>
+            </w:rPr>
+            <w:tab/>
+          </w:r>
+          <w:r>
+            <w:rPr>
+              <w:noProof/>
+            </w:rPr>
+            <w:t>Scelta degli identificatori principali</w:t>
+          </w:r>
+          <w:r>
+            <w:rPr>
+              <w:noProof/>
+            </w:rPr>
+            <w:tab/>
+          </w:r>
+          <w:r>
+            <w:rPr>
+              <w:noProof/>
+            </w:rPr>
+            <w:fldChar w:fldCharType="begin"/>
+          </w:r>
+          <w:r>
+            <w:rPr>
+              <w:noProof/>
+            </w:rPr>
+            <w:instrText xml:space="preserve"> PAGEREF _Toc222509307 \h </w:instrText>
+          </w:r>
+          <w:r>
+            <w:rPr>
+              <w:noProof/>
+            </w:rPr>
+          </w:r>
+          <w:r>
+            <w:rPr>
+              <w:noProof/>
+            </w:rPr>
+            <w:fldChar w:fldCharType="separate"/>
+          </w:r>
+          <w:r>
+            <w:rPr>
+              <w:noProof/>
+            </w:rPr>
+            <w:t>13</w:t>
           </w:r>
           <w:r>
             <w:rPr>
@@ -2657,7 +3447,7 @@
             <w:rPr>
               <w:noProof/>
             </w:rPr>
-            <w:t>3.1</w:t>
+            <w:t>3.3</w:t>
           </w:r>
           <w:r>
             <w:rPr>
@@ -2673,7 +3463,7 @@
             <w:rPr>
               <w:noProof/>
             </w:rPr>
-            <w:t>Operazioni</w:t>
+            <w:t>Schema ER ristrutturato</w:t>
           </w:r>
           <w:r>
             <w:rPr>
@@ -2691,7 +3481,7 @@
             <w:rPr>
               <w:noProof/>
             </w:rPr>
-            <w:instrText xml:space="preserve"> PAGEREF _Toc222391569 \h </w:instrText>
+            <w:instrText xml:space="preserve"> PAGEREF _Toc222509308 \h </w:instrText>
           </w:r>
           <w:r>
             <w:rPr>
@@ -2708,7 +3498,7 @@
             <w:rPr>
               <w:noProof/>
             </w:rPr>
-            <w:t>6</w:t>
+            <w:t>13</w:t>
           </w:r>
           <w:r>
             <w:rPr>
@@ -2736,7 +3526,7 @@
             <w:rPr>
               <w:noProof/>
             </w:rPr>
-            <w:t>3.2</w:t>
+            <w:t>3.4</w:t>
           </w:r>
           <w:r>
             <w:rPr>
@@ -2752,7 +3542,7 @@
             <w:rPr>
               <w:noProof/>
             </w:rPr>
-            <w:t>Ristrutturazione dello schema E-R</w:t>
+            <w:t>Modello logico</w:t>
           </w:r>
           <w:r>
             <w:rPr>
@@ -2770,7 +3560,7 @@
             <w:rPr>
               <w:noProof/>
             </w:rPr>
-            <w:instrText xml:space="preserve"> PAGEREF _Toc222391570 \h </w:instrText>
+            <w:instrText xml:space="preserve"> PAGEREF _Toc222509309 \h </w:instrText>
           </w:r>
           <w:r>
             <w:rPr>
@@ -2787,7 +3577,240 @@
             <w:rPr>
               <w:noProof/>
             </w:rPr>
-            <w:t>6</w:t>
+            <w:t>14</w:t>
+          </w:r>
+          <w:r>
+            <w:rPr>
+              <w:noProof/>
+            </w:rPr>
+            <w:fldChar w:fldCharType="end"/>
+          </w:r>
+        </w:p>
+        <w:p>
+          <w:pPr>
+            <w:pStyle w:val="Sommario1"/>
+            <w:rPr>
+              <w:rFonts w:asciiTheme="minorHAnsi" w:eastAsiaTheme="minorEastAsia" w:hAnsiTheme="minorHAnsi"/>
+              <w:noProof/>
+              <w:sz w:val="24"/>
+              <w:szCs w:val="24"/>
+              <w:lang w:eastAsia="ja-JP"/>
+            </w:rPr>
+          </w:pPr>
+          <w:r>
+            <w:rPr>
+              <w:noProof/>
+            </w:rPr>
+            <w:t>4</w:t>
+          </w:r>
+          <w:r>
+            <w:rPr>
+              <w:rFonts w:asciiTheme="minorHAnsi" w:eastAsiaTheme="minorEastAsia" w:hAnsiTheme="minorHAnsi"/>
+              <w:noProof/>
+              <w:sz w:val="24"/>
+              <w:szCs w:val="24"/>
+              <w:lang w:eastAsia="ja-JP"/>
+            </w:rPr>
+            <w:tab/>
+          </w:r>
+          <w:r>
+            <w:rPr>
+              <w:noProof/>
+            </w:rPr>
+            <w:t>Progettazione fisica</w:t>
+          </w:r>
+          <w:r>
+            <w:rPr>
+              <w:noProof/>
+            </w:rPr>
+            <w:tab/>
+          </w:r>
+          <w:r>
+            <w:rPr>
+              <w:noProof/>
+            </w:rPr>
+            <w:fldChar w:fldCharType="begin"/>
+          </w:r>
+          <w:r>
+            <w:rPr>
+              <w:noProof/>
+            </w:rPr>
+            <w:instrText xml:space="preserve"> PAGEREF _Toc222509310 \h </w:instrText>
+          </w:r>
+          <w:r>
+            <w:rPr>
+              <w:noProof/>
+            </w:rPr>
+          </w:r>
+          <w:r>
+            <w:rPr>
+              <w:noProof/>
+            </w:rPr>
+            <w:fldChar w:fldCharType="separate"/>
+          </w:r>
+          <w:r>
+            <w:rPr>
+              <w:noProof/>
+            </w:rPr>
+            <w:t>15</w:t>
+          </w:r>
+          <w:r>
+            <w:rPr>
+              <w:noProof/>
+            </w:rPr>
+            <w:fldChar w:fldCharType="end"/>
+          </w:r>
+        </w:p>
+        <w:p>
+          <w:pPr>
+            <w:pStyle w:val="Sommario2"/>
+            <w:tabs>
+              <w:tab w:val="left" w:pos="767"/>
+              <w:tab w:val="right" w:leader="dot" w:pos="9628"/>
+            </w:tabs>
+            <w:rPr>
+              <w:rFonts w:asciiTheme="minorHAnsi" w:eastAsiaTheme="minorEastAsia" w:hAnsiTheme="minorHAnsi"/>
+              <w:noProof/>
+              <w:sz w:val="24"/>
+              <w:szCs w:val="24"/>
+              <w:lang w:eastAsia="ja-JP"/>
+            </w:rPr>
+          </w:pPr>
+          <w:r>
+            <w:rPr>
+              <w:noProof/>
+            </w:rPr>
+            <w:t>4.1</w:t>
+          </w:r>
+          <w:r>
+            <w:rPr>
+              <w:rFonts w:asciiTheme="minorHAnsi" w:eastAsiaTheme="minorEastAsia" w:hAnsiTheme="minorHAnsi"/>
+              <w:noProof/>
+              <w:sz w:val="24"/>
+              <w:szCs w:val="24"/>
+              <w:lang w:eastAsia="ja-JP"/>
+            </w:rPr>
+            <w:tab/>
+          </w:r>
+          <w:r>
+            <w:rPr>
+              <w:noProof/>
+            </w:rPr>
+            <w:t>Tipi e tabelle</w:t>
+          </w:r>
+          <w:r>
+            <w:rPr>
+              <w:noProof/>
+            </w:rPr>
+            <w:tab/>
+          </w:r>
+          <w:r>
+            <w:rPr>
+              <w:noProof/>
+            </w:rPr>
+            <w:fldChar w:fldCharType="begin"/>
+          </w:r>
+          <w:r>
+            <w:rPr>
+              <w:noProof/>
+            </w:rPr>
+            <w:instrText xml:space="preserve"> PAGEREF _Toc222509311 \h </w:instrText>
+          </w:r>
+          <w:r>
+            <w:rPr>
+              <w:noProof/>
+            </w:rPr>
+          </w:r>
+          <w:r>
+            <w:rPr>
+              <w:noProof/>
+            </w:rPr>
+            <w:fldChar w:fldCharType="separate"/>
+          </w:r>
+          <w:r>
+            <w:rPr>
+              <w:noProof/>
+            </w:rPr>
+            <w:t>15</w:t>
+          </w:r>
+          <w:r>
+            <w:rPr>
+              <w:noProof/>
+            </w:rPr>
+            <w:fldChar w:fldCharType="end"/>
+          </w:r>
+        </w:p>
+        <w:p>
+          <w:pPr>
+            <w:pStyle w:val="Sommario2"/>
+            <w:tabs>
+              <w:tab w:val="left" w:pos="767"/>
+              <w:tab w:val="right" w:leader="dot" w:pos="9628"/>
+            </w:tabs>
+            <w:rPr>
+              <w:rFonts w:asciiTheme="minorHAnsi" w:eastAsiaTheme="minorEastAsia" w:hAnsiTheme="minorHAnsi"/>
+              <w:noProof/>
+              <w:sz w:val="24"/>
+              <w:szCs w:val="24"/>
+              <w:lang w:eastAsia="ja-JP"/>
+            </w:rPr>
+          </w:pPr>
+          <w:r>
+            <w:rPr>
+              <w:noProof/>
+            </w:rPr>
+            <w:t>4.2</w:t>
+          </w:r>
+          <w:r>
+            <w:rPr>
+              <w:rFonts w:asciiTheme="minorHAnsi" w:eastAsiaTheme="minorEastAsia" w:hAnsiTheme="minorHAnsi"/>
+              <w:noProof/>
+              <w:sz w:val="24"/>
+              <w:szCs w:val="24"/>
+              <w:lang w:eastAsia="ja-JP"/>
+            </w:rPr>
+            <w:tab/>
+          </w:r>
+          <w:r>
+            <w:rPr>
+              <w:noProof/>
+            </w:rPr>
+            <w:t>Indici</w:t>
+          </w:r>
+          <w:r>
+            <w:rPr>
+              <w:noProof/>
+            </w:rPr>
+            <w:tab/>
+          </w:r>
+          <w:r>
+            <w:rPr>
+              <w:noProof/>
+            </w:rPr>
+            <w:fldChar w:fldCharType="begin"/>
+          </w:r>
+          <w:r>
+            <w:rPr>
+              <w:noProof/>
+            </w:rPr>
+            <w:instrText xml:space="preserve"> PAGEREF _Toc222509312 \h </w:instrText>
+          </w:r>
+          <w:r>
+            <w:rPr>
+              <w:noProof/>
+            </w:rPr>
+          </w:r>
+          <w:r>
+            <w:rPr>
+              <w:noProof/>
+            </w:rPr>
+            <w:fldChar w:fldCharType="separate"/>
+          </w:r>
+          <w:r>
+            <w:rPr>
+              <w:noProof/>
+            </w:rPr>
+            <w:t>15</w:t>
           </w:r>
           <w:r>
             <w:rPr>
@@ -2815,7 +3838,7 @@
             <w:rPr>
               <w:noProof/>
             </w:rPr>
-            <w:t>3.2.1</w:t>
+            <w:t>4.2.1</w:t>
           </w:r>
           <w:r>
             <w:rPr>
@@ -2831,7 +3854,7 @@
             <w:rPr>
               <w:noProof/>
             </w:rPr>
-            <w:t>Tavola dei Volumi</w:t>
+            <w:t>Indice b-tree su attivita.nome</w:t>
           </w:r>
           <w:r>
             <w:rPr>
@@ -2849,7 +3872,7 @@
             <w:rPr>
               <w:noProof/>
             </w:rPr>
-            <w:instrText xml:space="preserve"> PAGEREF _Toc222391571 \h </w:instrText>
+            <w:instrText xml:space="preserve"> PAGEREF _Toc222509313 \h </w:instrText>
           </w:r>
           <w:r>
             <w:rPr>
@@ -2866,7 +3889,7 @@
             <w:rPr>
               <w:noProof/>
             </w:rPr>
-            <w:t>6</w:t>
+            <w:t>15</w:t>
           </w:r>
           <w:r>
             <w:rPr>
@@ -2894,7 +3917,8 @@
             <w:rPr>
               <w:noProof/>
             </w:rPr>
-            <w:t>3.2.2</w:t>
+            <w:lastRenderedPageBreak/>
+            <w:t>4.2.2</w:t>
           </w:r>
           <w:r>
             <w:rPr>
@@ -2910,7 +3934,7 @@
             <w:rPr>
               <w:noProof/>
             </w:rPr>
-            <w:t>Tavola delle Operazioni</w:t>
+            <w:t>Indice b-tree su dipendente.cognome e dipendente.nome</w:t>
           </w:r>
           <w:r>
             <w:rPr>
@@ -2928,7 +3952,7 @@
             <w:rPr>
               <w:noProof/>
             </w:rPr>
-            <w:instrText xml:space="preserve"> PAGEREF _Toc222391572 \h </w:instrText>
+            <w:instrText xml:space="preserve"> PAGEREF _Toc222509314 \h </w:instrText>
           </w:r>
           <w:r>
             <w:rPr>
@@ -2945,7 +3969,7 @@
             <w:rPr>
               <w:noProof/>
             </w:rPr>
-            <w:t>6</w:t>
+            <w:t>15</w:t>
           </w:r>
           <w:r>
             <w:rPr>
@@ -2973,7 +3997,7 @@
             <w:rPr>
               <w:noProof/>
             </w:rPr>
-            <w:t>3.2.3</w:t>
+            <w:t>4.2.3</w:t>
           </w:r>
           <w:r>
             <w:rPr>
@@ -2989,7 +4013,7 @@
             <w:rPr>
               <w:noProof/>
             </w:rPr>
-            <w:t>Tavole degli Accessi</w:t>
+            <w:t>Indice hash su struttura.codice</w:t>
           </w:r>
           <w:r>
             <w:rPr>
@@ -3007,7 +4031,7 @@
             <w:rPr>
               <w:noProof/>
             </w:rPr>
-            <w:instrText xml:space="preserve"> PAGEREF _Toc222391573 \h </w:instrText>
+            <w:instrText xml:space="preserve"> PAGEREF _Toc222509315 \h </w:instrText>
           </w:r>
           <w:r>
             <w:rPr>
@@ -3024,7 +4048,7 @@
             <w:rPr>
               <w:noProof/>
             </w:rPr>
-            <w:t>6</w:t>
+            <w:t>15</w:t>
           </w:r>
           <w:r>
             <w:rPr>
@@ -3052,7 +4076,7 @@
             <w:rPr>
               <w:noProof/>
             </w:rPr>
-            <w:t>3.2.4</w:t>
+            <w:t>4.2.4</w:t>
           </w:r>
           <w:r>
             <w:rPr>
@@ -3068,7 +4092,7 @@
             <w:rPr>
               <w:noProof/>
             </w:rPr>
-            <w:t>Analisi delle ridondanze</w:t>
+            <w:t>Indice b-tree su tipo_attivita.descrizione</w:t>
           </w:r>
           <w:r>
             <w:rPr>
@@ -3086,7 +4110,7 @@
             <w:rPr>
               <w:noProof/>
             </w:rPr>
-            <w:instrText xml:space="preserve"> PAGEREF _Toc222391574 \h </w:instrText>
+            <w:instrText xml:space="preserve"> PAGEREF _Toc222509316 \h </w:instrText>
           </w:r>
           <w:r>
             <w:rPr>
@@ -3103,7 +4127,7 @@
             <w:rPr>
               <w:noProof/>
             </w:rPr>
-            <w:t>7</w:t>
+            <w:t>15</w:t>
           </w:r>
           <w:r>
             <w:rPr>
@@ -3131,7 +4155,7 @@
             <w:rPr>
               <w:noProof/>
             </w:rPr>
-            <w:t>3.2.5</w:t>
+            <w:t>4.2.5</w:t>
           </w:r>
           <w:r>
             <w:rPr>
@@ -3147,7 +4171,7 @@
             <w:rPr>
               <w:noProof/>
             </w:rPr>
-            <w:t>Eliminazione delle gerarchie</w:t>
+            <w:t>Indice b-tree su tipo_struttura.descrizione</w:t>
           </w:r>
           <w:r>
             <w:rPr>
@@ -3165,7 +4189,7 @@
             <w:rPr>
               <w:noProof/>
             </w:rPr>
-            <w:instrText xml:space="preserve"> PAGEREF _Toc222391575 \h </w:instrText>
+            <w:instrText xml:space="preserve"> PAGEREF _Toc222509317 \h </w:instrText>
           </w:r>
           <w:r>
             <w:rPr>
@@ -3182,7 +4206,7 @@
             <w:rPr>
               <w:noProof/>
             </w:rPr>
-            <w:t>7</w:t>
+            <w:t>15</w:t>
           </w:r>
           <w:r>
             <w:rPr>
@@ -3210,7 +4234,7 @@
             <w:rPr>
               <w:noProof/>
             </w:rPr>
-            <w:t>3.2.6</w:t>
+            <w:t>4.2.6</w:t>
           </w:r>
           <w:r>
             <w:rPr>
@@ -3226,7 +4250,7 @@
             <w:rPr>
               <w:noProof/>
             </w:rPr>
-            <w:t>Partizionamento ed accorpamento di concetti</w:t>
+            <w:t>Indice hash su user.username</w:t>
           </w:r>
           <w:r>
             <w:rPr>
@@ -3244,7 +4268,7 @@
             <w:rPr>
               <w:noProof/>
             </w:rPr>
-            <w:instrText xml:space="preserve"> PAGEREF _Toc222391576 \h </w:instrText>
+            <w:instrText xml:space="preserve"> PAGEREF _Toc222509318 \h </w:instrText>
           </w:r>
           <w:r>
             <w:rPr>
@@ -3261,7 +4285,7 @@
             <w:rPr>
               <w:noProof/>
             </w:rPr>
-            <w:t>7</w:t>
+            <w:t>15</w:t>
           </w:r>
           <w:r>
             <w:rPr>
@@ -3289,7 +4313,7 @@
             <w:rPr>
               <w:noProof/>
             </w:rPr>
-            <w:t>3.2.7</w:t>
+            <w:t>4.2.7</w:t>
           </w:r>
           <w:r>
             <w:rPr>
@@ -3305,7 +4329,7 @@
             <w:rPr>
               <w:noProof/>
             </w:rPr>
-            <w:t>Scelta degli identificatori principali</w:t>
+            <w:t>Indice hash su user_session.authcode</w:t>
           </w:r>
           <w:r>
             <w:rPr>
@@ -3323,7 +4347,7 @@
             <w:rPr>
               <w:noProof/>
             </w:rPr>
-            <w:instrText xml:space="preserve"> PAGEREF _Toc222391577 \h </w:instrText>
+            <w:instrText xml:space="preserve"> PAGEREF _Toc222509319 \h </w:instrText>
           </w:r>
           <w:r>
             <w:rPr>
@@ -3340,7 +4364,7 @@
             <w:rPr>
               <w:noProof/>
             </w:rPr>
-            <w:t>7</w:t>
+            <w:t>15</w:t>
           </w:r>
           <w:r>
             <w:rPr>
@@ -3368,7 +4392,7 @@
             <w:rPr>
               <w:noProof/>
             </w:rPr>
-            <w:t>3.3</w:t>
+            <w:t>4.3</w:t>
           </w:r>
           <w:r>
             <w:rPr>
@@ -3384,7 +4408,7 @@
             <w:rPr>
               <w:noProof/>
             </w:rPr>
-            <w:t>Schema ER ristrutturato</w:t>
+            <w:t>Trigger</w:t>
           </w:r>
           <w:r>
             <w:rPr>
@@ -3402,7 +4426,7 @@
             <w:rPr>
               <w:noProof/>
             </w:rPr>
-            <w:instrText xml:space="preserve"> PAGEREF _Toc222391578 \h </w:instrText>
+            <w:instrText xml:space="preserve"> PAGEREF _Toc222509320 \h </w:instrText>
           </w:r>
           <w:r>
             <w:rPr>
@@ -3419,7 +4443,86 @@
             <w:rPr>
               <w:noProof/>
             </w:rPr>
-            <w:t>7</w:t>
+            <w:t>15</w:t>
+          </w:r>
+          <w:r>
+            <w:rPr>
+              <w:noProof/>
+            </w:rPr>
+            <w:fldChar w:fldCharType="end"/>
+          </w:r>
+        </w:p>
+        <w:p>
+          <w:pPr>
+            <w:pStyle w:val="Sommario3"/>
+            <w:tabs>
+              <w:tab w:val="left" w:pos="1169"/>
+              <w:tab w:val="right" w:leader="dot" w:pos="9628"/>
+            </w:tabs>
+            <w:rPr>
+              <w:rFonts w:asciiTheme="minorHAnsi" w:eastAsiaTheme="minorEastAsia" w:hAnsiTheme="minorHAnsi"/>
+              <w:noProof/>
+              <w:sz w:val="24"/>
+              <w:szCs w:val="24"/>
+              <w:lang w:eastAsia="ja-JP"/>
+            </w:rPr>
+          </w:pPr>
+          <w:r>
+            <w:rPr>
+              <w:noProof/>
+            </w:rPr>
+            <w:t>4.3.1</w:t>
+          </w:r>
+          <w:r>
+            <w:rPr>
+              <w:rFonts w:asciiTheme="minorHAnsi" w:eastAsiaTheme="minorEastAsia" w:hAnsiTheme="minorHAnsi"/>
+              <w:noProof/>
+              <w:sz w:val="24"/>
+              <w:szCs w:val="24"/>
+              <w:lang w:eastAsia="ja-JP"/>
+            </w:rPr>
+            <w:tab/>
+          </w:r>
+          <w:r>
+            <w:rPr>
+              <w:noProof/>
+            </w:rPr>
+            <w:t>Gestione della ridondanza sul numero dei dipendenti</w:t>
+          </w:r>
+          <w:r>
+            <w:rPr>
+              <w:noProof/>
+            </w:rPr>
+            <w:tab/>
+          </w:r>
+          <w:r>
+            <w:rPr>
+              <w:noProof/>
+            </w:rPr>
+            <w:fldChar w:fldCharType="begin"/>
+          </w:r>
+          <w:r>
+            <w:rPr>
+              <w:noProof/>
+            </w:rPr>
+            <w:instrText xml:space="preserve"> PAGEREF _Toc222509321 \h </w:instrText>
+          </w:r>
+          <w:r>
+            <w:rPr>
+              <w:noProof/>
+            </w:rPr>
+          </w:r>
+          <w:r>
+            <w:rPr>
+              <w:noProof/>
+            </w:rPr>
+            <w:fldChar w:fldCharType="separate"/>
+          </w:r>
+          <w:r>
+            <w:rPr>
+              <w:noProof/>
+            </w:rPr>
+            <w:t>15</w:t>
           </w:r>
           <w:r>
             <w:rPr>
@@ -3447,7 +4550,7 @@
             <w:rPr>
               <w:noProof/>
             </w:rPr>
-            <w:t>3.4</w:t>
+            <w:t>4.4</w:t>
           </w:r>
           <w:r>
             <w:rPr>
@@ -3463,7 +4566,7 @@
             <w:rPr>
               <w:noProof/>
             </w:rPr>
-            <w:t>Modello logico</w:t>
+            <w:t>Funzioni</w:t>
           </w:r>
           <w:r>
             <w:rPr>
@@ -3481,7 +4584,7 @@
             <w:rPr>
               <w:noProof/>
             </w:rPr>
-            <w:instrText xml:space="preserve"> PAGEREF _Toc222391579 \h </w:instrText>
+            <w:instrText xml:space="preserve"> PAGEREF _Toc222509322 \h </w:instrText>
           </w:r>
           <w:r>
             <w:rPr>
@@ -3498,7 +4601,165 @@
             <w:rPr>
               <w:noProof/>
             </w:rPr>
-            <w:t>7</w:t>
+            <w:t>15</w:t>
+          </w:r>
+          <w:r>
+            <w:rPr>
+              <w:noProof/>
+            </w:rPr>
+            <w:fldChar w:fldCharType="end"/>
+          </w:r>
+        </w:p>
+        <w:p>
+          <w:pPr>
+            <w:pStyle w:val="Sommario3"/>
+            <w:tabs>
+              <w:tab w:val="left" w:pos="1169"/>
+              <w:tab w:val="right" w:leader="dot" w:pos="9628"/>
+            </w:tabs>
+            <w:rPr>
+              <w:rFonts w:asciiTheme="minorHAnsi" w:eastAsiaTheme="minorEastAsia" w:hAnsiTheme="minorHAnsi"/>
+              <w:noProof/>
+              <w:sz w:val="24"/>
+              <w:szCs w:val="24"/>
+              <w:lang w:eastAsia="ja-JP"/>
+            </w:rPr>
+          </w:pPr>
+          <w:r>
+            <w:rPr>
+              <w:noProof/>
+            </w:rPr>
+            <w:t>4.4.1</w:t>
+          </w:r>
+          <w:r>
+            <w:rPr>
+              <w:rFonts w:asciiTheme="minorHAnsi" w:eastAsiaTheme="minorEastAsia" w:hAnsiTheme="minorHAnsi"/>
+              <w:noProof/>
+              <w:sz w:val="24"/>
+              <w:szCs w:val="24"/>
+              <w:lang w:eastAsia="ja-JP"/>
+            </w:rPr>
+            <w:tab/>
+          </w:r>
+          <w:r>
+            <w:rPr>
+              <w:noProof/>
+            </w:rPr>
+            <w:t>Cerca dipendente</w:t>
+          </w:r>
+          <w:r>
+            <w:rPr>
+              <w:noProof/>
+            </w:rPr>
+            <w:tab/>
+          </w:r>
+          <w:r>
+            <w:rPr>
+              <w:noProof/>
+            </w:rPr>
+            <w:fldChar w:fldCharType="begin"/>
+          </w:r>
+          <w:r>
+            <w:rPr>
+              <w:noProof/>
+            </w:rPr>
+            <w:instrText xml:space="preserve"> PAGEREF _Toc222509323 \h </w:instrText>
+          </w:r>
+          <w:r>
+            <w:rPr>
+              <w:noProof/>
+            </w:rPr>
+          </w:r>
+          <w:r>
+            <w:rPr>
+              <w:noProof/>
+            </w:rPr>
+            <w:fldChar w:fldCharType="separate"/>
+          </w:r>
+          <w:r>
+            <w:rPr>
+              <w:noProof/>
+            </w:rPr>
+            <w:t>15</w:t>
+          </w:r>
+          <w:r>
+            <w:rPr>
+              <w:noProof/>
+            </w:rPr>
+            <w:fldChar w:fldCharType="end"/>
+          </w:r>
+        </w:p>
+        <w:p>
+          <w:pPr>
+            <w:pStyle w:val="Sommario3"/>
+            <w:tabs>
+              <w:tab w:val="left" w:pos="1169"/>
+              <w:tab w:val="right" w:leader="dot" w:pos="9628"/>
+            </w:tabs>
+            <w:rPr>
+              <w:rFonts w:asciiTheme="minorHAnsi" w:eastAsiaTheme="minorEastAsia" w:hAnsiTheme="minorHAnsi"/>
+              <w:noProof/>
+              <w:sz w:val="24"/>
+              <w:szCs w:val="24"/>
+              <w:lang w:eastAsia="ja-JP"/>
+            </w:rPr>
+          </w:pPr>
+          <w:r>
+            <w:rPr>
+              <w:noProof/>
+            </w:rPr>
+            <w:t>4.4.2</w:t>
+          </w:r>
+          <w:r>
+            <w:rPr>
+              <w:rFonts w:asciiTheme="minorHAnsi" w:eastAsiaTheme="minorEastAsia" w:hAnsiTheme="minorHAnsi"/>
+              <w:noProof/>
+              <w:sz w:val="24"/>
+              <w:szCs w:val="24"/>
+              <w:lang w:eastAsia="ja-JP"/>
+            </w:rPr>
+            <w:tab/>
+          </w:r>
+          <w:r>
+            <w:rPr>
+              <w:noProof/>
+            </w:rPr>
+            <w:t>Esistenza di sessione</w:t>
+          </w:r>
+          <w:r>
+            <w:rPr>
+              <w:noProof/>
+            </w:rPr>
+            <w:tab/>
+          </w:r>
+          <w:r>
+            <w:rPr>
+              <w:noProof/>
+            </w:rPr>
+            <w:fldChar w:fldCharType="begin"/>
+          </w:r>
+          <w:r>
+            <w:rPr>
+              <w:noProof/>
+            </w:rPr>
+            <w:instrText xml:space="preserve"> PAGEREF _Toc222509324 \h </w:instrText>
+          </w:r>
+          <w:r>
+            <w:rPr>
+              <w:noProof/>
+            </w:rPr>
+          </w:r>
+          <w:r>
+            <w:rPr>
+              <w:noProof/>
+            </w:rPr>
+            <w:fldChar w:fldCharType="separate"/>
+          </w:r>
+          <w:r>
+            <w:rPr>
+              <w:noProof/>
+            </w:rPr>
+            <w:t>16</w:t>
           </w:r>
           <w:r>
             <w:rPr>
@@ -3522,7 +4783,7 @@
             <w:rPr>
               <w:noProof/>
             </w:rPr>
-            <w:t>4</w:t>
+            <w:t>5</w:t>
           </w:r>
           <w:r>
             <w:rPr>
@@ -3538,7 +4799,7 @@
             <w:rPr>
               <w:noProof/>
             </w:rPr>
-            <w:t>Progettazione fisica</w:t>
+            <w:t>Servizi Web RESTful</w:t>
           </w:r>
           <w:r>
             <w:rPr>
@@ -3556,7 +4817,7 @@
             <w:rPr>
               <w:noProof/>
             </w:rPr>
-            <w:instrText xml:space="preserve"> PAGEREF _Toc222391580 \h </w:instrText>
+            <w:instrText xml:space="preserve"> PAGEREF _Toc222509325 \h </w:instrText>
           </w:r>
           <w:r>
             <w:rPr>
@@ -3573,7 +4834,7 @@
             <w:rPr>
               <w:noProof/>
             </w:rPr>
-            <w:t>8</w:t>
+            <w:t>17</w:t>
           </w:r>
           <w:r>
             <w:rPr>
@@ -3601,7 +4862,7 @@
             <w:rPr>
               <w:noProof/>
             </w:rPr>
-            <w:t>4.1</w:t>
+            <w:t>5.1</w:t>
           </w:r>
           <w:r>
             <w:rPr>
@@ -3617,7 +4878,7 @@
             <w:rPr>
               <w:noProof/>
             </w:rPr>
-            <w:t>Tipi e tabelle</w:t>
+            <w:t>Autenticazione e sicurezza</w:t>
           </w:r>
           <w:r>
             <w:rPr>
@@ -3635,7 +4896,7 @@
             <w:rPr>
               <w:noProof/>
             </w:rPr>
-            <w:instrText xml:space="preserve"> PAGEREF _Toc222391581 \h </w:instrText>
+            <w:instrText xml:space="preserve"> PAGEREF _Toc222509326 \h </w:instrText>
           </w:r>
           <w:r>
             <w:rPr>
@@ -3652,7 +4913,7 @@
             <w:rPr>
               <w:noProof/>
             </w:rPr>
-            <w:t>8</w:t>
+            <w:t>17</w:t>
           </w:r>
           <w:r>
             <w:rPr>
@@ -3680,7 +4941,7 @@
             <w:rPr>
               <w:noProof/>
             </w:rPr>
-            <w:t>4.2</w:t>
+            <w:t>5.2</w:t>
           </w:r>
           <w:r>
             <w:rPr>
@@ -3696,7 +4957,7 @@
             <w:rPr>
               <w:noProof/>
             </w:rPr>
-            <w:t>Indici</w:t>
+            <w:t>Cross Origin Resource Sharing</w:t>
           </w:r>
           <w:r>
             <w:rPr>
@@ -3714,7 +4975,7 @@
             <w:rPr>
               <w:noProof/>
             </w:rPr>
-            <w:instrText xml:space="preserve"> PAGEREF _Toc222391582 \h </w:instrText>
+            <w:instrText xml:space="preserve"> PAGEREF _Toc222509327 \h </w:instrText>
           </w:r>
           <w:r>
             <w:rPr>
@@ -3731,7 +4992,7 @@
             <w:rPr>
               <w:noProof/>
             </w:rPr>
-            <w:t>8</w:t>
+            <w:t>17</w:t>
           </w:r>
           <w:r>
             <w:rPr>
@@ -3759,7 +5020,7 @@
             <w:rPr>
               <w:noProof/>
             </w:rPr>
-            <w:t>4.3</w:t>
+            <w:t>5.3</w:t>
           </w:r>
           <w:r>
             <w:rPr>
@@ -3775,7 +5036,7 @@
             <w:rPr>
               <w:noProof/>
             </w:rPr>
-            <w:t>Trigger</w:t>
+            <w:t>Risorse esposte</w:t>
           </w:r>
           <w:r>
             <w:rPr>
@@ -3793,7 +5054,7 @@
             <w:rPr>
               <w:noProof/>
             </w:rPr>
-            <w:instrText xml:space="preserve"> PAGEREF _Toc222391583 \h </w:instrText>
+            <w:instrText xml:space="preserve"> PAGEREF _Toc222509328 \h </w:instrText>
           </w:r>
           <w:r>
             <w:rPr>
@@ -3810,7 +5071,82 @@
             <w:rPr>
               <w:noProof/>
             </w:rPr>
-            <w:t>8</w:t>
+            <w:t>17</w:t>
+          </w:r>
+          <w:r>
+            <w:rPr>
+              <w:noProof/>
+            </w:rPr>
+            <w:fldChar w:fldCharType="end"/>
+          </w:r>
+        </w:p>
+        <w:p>
+          <w:pPr>
+            <w:pStyle w:val="Sommario1"/>
+            <w:rPr>
+              <w:rFonts w:asciiTheme="minorHAnsi" w:eastAsiaTheme="minorEastAsia" w:hAnsiTheme="minorHAnsi"/>
+              <w:noProof/>
+              <w:sz w:val="24"/>
+              <w:szCs w:val="24"/>
+              <w:lang w:eastAsia="ja-JP"/>
+            </w:rPr>
+          </w:pPr>
+          <w:r>
+            <w:rPr>
+              <w:noProof/>
+            </w:rPr>
+            <w:t>6</w:t>
+          </w:r>
+          <w:r>
+            <w:rPr>
+              <w:rFonts w:asciiTheme="minorHAnsi" w:eastAsiaTheme="minorEastAsia" w:hAnsiTheme="minorHAnsi"/>
+              <w:noProof/>
+              <w:sz w:val="24"/>
+              <w:szCs w:val="24"/>
+              <w:lang w:eastAsia="ja-JP"/>
+            </w:rPr>
+            <w:tab/>
+          </w:r>
+          <w:r>
+            <w:rPr>
+              <w:noProof/>
+            </w:rPr>
+            <w:t>Web Application</w:t>
+          </w:r>
+          <w:r>
+            <w:rPr>
+              <w:noProof/>
+            </w:rPr>
+            <w:tab/>
+          </w:r>
+          <w:r>
+            <w:rPr>
+              <w:noProof/>
+            </w:rPr>
+            <w:fldChar w:fldCharType="begin"/>
+          </w:r>
+          <w:r>
+            <w:rPr>
+              <w:noProof/>
+            </w:rPr>
+            <w:instrText xml:space="preserve"> PAGEREF _Toc222509329 \h </w:instrText>
+          </w:r>
+          <w:r>
+            <w:rPr>
+              <w:noProof/>
+            </w:rPr>
+          </w:r>
+          <w:r>
+            <w:rPr>
+              <w:noProof/>
+            </w:rPr>
+            <w:fldChar w:fldCharType="separate"/>
+          </w:r>
+          <w:r>
+            <w:rPr>
+              <w:noProof/>
+            </w:rPr>
+            <w:t>18</w:t>
           </w:r>
           <w:r>
             <w:rPr>
@@ -3838,7 +5174,7 @@
             <w:rPr>
               <w:noProof/>
             </w:rPr>
-            <w:t>4.4</w:t>
+            <w:t>6.1</w:t>
           </w:r>
           <w:r>
             <w:rPr>
@@ -3854,7 +5190,7 @@
             <w:rPr>
               <w:noProof/>
             </w:rPr>
-            <w:t>Funzioni</w:t>
+            <w:t>Componenti MVC</w:t>
           </w:r>
           <w:r>
             <w:rPr>
@@ -3872,7 +5208,7 @@
             <w:rPr>
               <w:noProof/>
             </w:rPr>
-            <w:instrText xml:space="preserve"> PAGEREF _Toc222391584 \h </w:instrText>
+            <w:instrText xml:space="preserve"> PAGEREF _Toc222509330 \h </w:instrText>
           </w:r>
           <w:r>
             <w:rPr>
@@ -3889,7 +5225,7 @@
             <w:rPr>
               <w:noProof/>
             </w:rPr>
-            <w:t>8</w:t>
+            <w:t>18</w:t>
           </w:r>
           <w:r>
             <w:rPr>
@@ -3900,7 +5236,11 @@
         </w:p>
         <w:p>
           <w:pPr>
-            <w:pStyle w:val="Sommario1"/>
+            <w:pStyle w:val="Sommario3"/>
+            <w:tabs>
+              <w:tab w:val="left" w:pos="1169"/>
+              <w:tab w:val="right" w:leader="dot" w:pos="9628"/>
+            </w:tabs>
             <w:rPr>
               <w:rFonts w:asciiTheme="minorHAnsi" w:eastAsiaTheme="minorEastAsia" w:hAnsiTheme="minorHAnsi"/>
               <w:noProof/>
@@ -3913,8 +5253,7 @@
             <w:rPr>
               <w:noProof/>
             </w:rPr>
-            <w:lastRenderedPageBreak/>
-            <w:t>5</w:t>
+            <w:t>6.1.1</w:t>
           </w:r>
           <w:r>
             <w:rPr>
@@ -3930,7 +5269,7 @@
             <w:rPr>
               <w:noProof/>
             </w:rPr>
-            <w:t>Servizi Web RESTful</w:t>
+            <w:t>Router</w:t>
           </w:r>
           <w:r>
             <w:rPr>
@@ -3948,7 +5287,7 @@
             <w:rPr>
               <w:noProof/>
             </w:rPr>
-            <w:instrText xml:space="preserve"> PAGEREF _Toc222391585 \h </w:instrText>
+            <w:instrText xml:space="preserve"> PAGEREF _Toc222509331 \h </w:instrText>
           </w:r>
           <w:r>
             <w:rPr>
@@ -3965,7 +5304,165 @@
             <w:rPr>
               <w:noProof/>
             </w:rPr>
-            <w:t>9</w:t>
+            <w:t>18</w:t>
+          </w:r>
+          <w:r>
+            <w:rPr>
+              <w:noProof/>
+            </w:rPr>
+            <w:fldChar w:fldCharType="end"/>
+          </w:r>
+        </w:p>
+        <w:p>
+          <w:pPr>
+            <w:pStyle w:val="Sommario3"/>
+            <w:tabs>
+              <w:tab w:val="left" w:pos="1169"/>
+              <w:tab w:val="right" w:leader="dot" w:pos="9628"/>
+            </w:tabs>
+            <w:rPr>
+              <w:rFonts w:asciiTheme="minorHAnsi" w:eastAsiaTheme="minorEastAsia" w:hAnsiTheme="minorHAnsi"/>
+              <w:noProof/>
+              <w:sz w:val="24"/>
+              <w:szCs w:val="24"/>
+              <w:lang w:eastAsia="ja-JP"/>
+            </w:rPr>
+          </w:pPr>
+          <w:r>
+            <w:rPr>
+              <w:noProof/>
+            </w:rPr>
+            <w:t>6.1.2</w:t>
+          </w:r>
+          <w:r>
+            <w:rPr>
+              <w:rFonts w:asciiTheme="minorHAnsi" w:eastAsiaTheme="minorEastAsia" w:hAnsiTheme="minorHAnsi"/>
+              <w:noProof/>
+              <w:sz w:val="24"/>
+              <w:szCs w:val="24"/>
+              <w:lang w:eastAsia="ja-JP"/>
+            </w:rPr>
+            <w:tab/>
+          </w:r>
+          <w:r>
+            <w:rPr>
+              <w:noProof/>
+            </w:rPr>
+            <w:t>Controller</w:t>
+          </w:r>
+          <w:r>
+            <w:rPr>
+              <w:noProof/>
+            </w:rPr>
+            <w:tab/>
+          </w:r>
+          <w:r>
+            <w:rPr>
+              <w:noProof/>
+            </w:rPr>
+            <w:fldChar w:fldCharType="begin"/>
+          </w:r>
+          <w:r>
+            <w:rPr>
+              <w:noProof/>
+            </w:rPr>
+            <w:instrText xml:space="preserve"> PAGEREF _Toc222509332 \h </w:instrText>
+          </w:r>
+          <w:r>
+            <w:rPr>
+              <w:noProof/>
+            </w:rPr>
+          </w:r>
+          <w:r>
+            <w:rPr>
+              <w:noProof/>
+            </w:rPr>
+            <w:fldChar w:fldCharType="separate"/>
+          </w:r>
+          <w:r>
+            <w:rPr>
+              <w:noProof/>
+            </w:rPr>
+            <w:t>18</w:t>
+          </w:r>
+          <w:r>
+            <w:rPr>
+              <w:noProof/>
+            </w:rPr>
+            <w:fldChar w:fldCharType="end"/>
+          </w:r>
+        </w:p>
+        <w:p>
+          <w:pPr>
+            <w:pStyle w:val="Sommario3"/>
+            <w:tabs>
+              <w:tab w:val="left" w:pos="1169"/>
+              <w:tab w:val="right" w:leader="dot" w:pos="9628"/>
+            </w:tabs>
+            <w:rPr>
+              <w:rFonts w:asciiTheme="minorHAnsi" w:eastAsiaTheme="minorEastAsia" w:hAnsiTheme="minorHAnsi"/>
+              <w:noProof/>
+              <w:sz w:val="24"/>
+              <w:szCs w:val="24"/>
+              <w:lang w:eastAsia="ja-JP"/>
+            </w:rPr>
+          </w:pPr>
+          <w:r>
+            <w:rPr>
+              <w:noProof/>
+            </w:rPr>
+            <w:t>6.1.3</w:t>
+          </w:r>
+          <w:r>
+            <w:rPr>
+              <w:rFonts w:asciiTheme="minorHAnsi" w:eastAsiaTheme="minorEastAsia" w:hAnsiTheme="minorHAnsi"/>
+              <w:noProof/>
+              <w:sz w:val="24"/>
+              <w:szCs w:val="24"/>
+              <w:lang w:eastAsia="ja-JP"/>
+            </w:rPr>
+            <w:tab/>
+          </w:r>
+          <w:r>
+            <w:rPr>
+              <w:noProof/>
+            </w:rPr>
+            <w:t>View</w:t>
+          </w:r>
+          <w:r>
+            <w:rPr>
+              <w:noProof/>
+            </w:rPr>
+            <w:tab/>
+          </w:r>
+          <w:r>
+            <w:rPr>
+              <w:noProof/>
+            </w:rPr>
+            <w:fldChar w:fldCharType="begin"/>
+          </w:r>
+          <w:r>
+            <w:rPr>
+              <w:noProof/>
+            </w:rPr>
+            <w:instrText xml:space="preserve"> PAGEREF _Toc222509333 \h </w:instrText>
+          </w:r>
+          <w:r>
+            <w:rPr>
+              <w:noProof/>
+            </w:rPr>
+          </w:r>
+          <w:r>
+            <w:rPr>
+              <w:noProof/>
+            </w:rPr>
+            <w:fldChar w:fldCharType="separate"/>
+          </w:r>
+          <w:r>
+            <w:rPr>
+              <w:noProof/>
+            </w:rPr>
+            <w:t>18</w:t>
           </w:r>
           <w:r>
             <w:rPr>
@@ -3993,7 +5490,7 @@
             <w:rPr>
               <w:noProof/>
             </w:rPr>
-            <w:t>5.1</w:t>
+            <w:t>6.2</w:t>
           </w:r>
           <w:r>
             <w:rPr>
@@ -4009,7 +5506,7 @@
             <w:rPr>
               <w:noProof/>
             </w:rPr>
-            <w:t>Autenticazione e sicurezza</w:t>
+            <w:t>Comunicazione con il servizio RESTful</w:t>
           </w:r>
           <w:r>
             <w:rPr>
@@ -4027,7 +5524,7 @@
             <w:rPr>
               <w:noProof/>
             </w:rPr>
-            <w:instrText xml:space="preserve"> PAGEREF _Toc222391586 \h </w:instrText>
+            <w:instrText xml:space="preserve"> PAGEREF _Toc222509334 \h </w:instrText>
           </w:r>
           <w:r>
             <w:rPr>
@@ -4044,7 +5541,82 @@
             <w:rPr>
               <w:noProof/>
             </w:rPr>
-            <w:t>9</w:t>
+            <w:t>19</w:t>
+          </w:r>
+          <w:r>
+            <w:rPr>
+              <w:noProof/>
+            </w:rPr>
+            <w:fldChar w:fldCharType="end"/>
+          </w:r>
+        </w:p>
+        <w:p>
+          <w:pPr>
+            <w:pStyle w:val="Sommario1"/>
+            <w:rPr>
+              <w:rFonts w:asciiTheme="minorHAnsi" w:eastAsiaTheme="minorEastAsia" w:hAnsiTheme="minorHAnsi"/>
+              <w:noProof/>
+              <w:sz w:val="24"/>
+              <w:szCs w:val="24"/>
+              <w:lang w:eastAsia="ja-JP"/>
+            </w:rPr>
+          </w:pPr>
+          <w:r>
+            <w:rPr>
+              <w:noProof/>
+            </w:rPr>
+            <w:t>7</w:t>
+          </w:r>
+          <w:r>
+            <w:rPr>
+              <w:rFonts w:asciiTheme="minorHAnsi" w:eastAsiaTheme="minorEastAsia" w:hAnsiTheme="minorHAnsi"/>
+              <w:noProof/>
+              <w:sz w:val="24"/>
+              <w:szCs w:val="24"/>
+              <w:lang w:eastAsia="ja-JP"/>
+            </w:rPr>
+            <w:tab/>
+          </w:r>
+          <w:r>
+            <w:rPr>
+              <w:noProof/>
+            </w:rPr>
+            <w:t>Progettazione del Data Warehouse</w:t>
+          </w:r>
+          <w:r>
+            <w:rPr>
+              <w:noProof/>
+            </w:rPr>
+            <w:tab/>
+          </w:r>
+          <w:r>
+            <w:rPr>
+              <w:noProof/>
+            </w:rPr>
+            <w:fldChar w:fldCharType="begin"/>
+          </w:r>
+          <w:r>
+            <w:rPr>
+              <w:noProof/>
+            </w:rPr>
+            <w:instrText xml:space="preserve"> PAGEREF _Toc222509335 \h </w:instrText>
+          </w:r>
+          <w:r>
+            <w:rPr>
+              <w:noProof/>
+            </w:rPr>
+          </w:r>
+          <w:r>
+            <w:rPr>
+              <w:noProof/>
+            </w:rPr>
+            <w:fldChar w:fldCharType="separate"/>
+          </w:r>
+          <w:r>
+            <w:rPr>
+              <w:noProof/>
+            </w:rPr>
+            <w:t>20</w:t>
           </w:r>
           <w:r>
             <w:rPr>
@@ -4072,7 +5644,7 @@
             <w:rPr>
               <w:noProof/>
             </w:rPr>
-            <w:t>5.2</w:t>
+            <w:t>7.1</w:t>
           </w:r>
           <w:r>
             <w:rPr>
@@ -4088,7 +5660,7 @@
             <w:rPr>
               <w:noProof/>
             </w:rPr>
-            <w:t>Cross Origin Resource Sharing</w:t>
+            <w:t>Progettazione concettuale</w:t>
           </w:r>
           <w:r>
             <w:rPr>
@@ -4106,7 +5678,7 @@
             <w:rPr>
               <w:noProof/>
             </w:rPr>
-            <w:instrText xml:space="preserve"> PAGEREF _Toc222391587 \h </w:instrText>
+            <w:instrText xml:space="preserve"> PAGEREF _Toc222509336 \h </w:instrText>
           </w:r>
           <w:r>
             <w:rPr>
@@ -4123,7 +5695,7 @@
             <w:rPr>
               <w:noProof/>
             </w:rPr>
-            <w:t>9</w:t>
+            <w:t>20</w:t>
           </w:r>
           <w:r>
             <w:rPr>
@@ -4151,7 +5723,7 @@
             <w:rPr>
               <w:noProof/>
             </w:rPr>
-            <w:t>5.3</w:t>
+            <w:t>7.2</w:t>
           </w:r>
           <w:r>
             <w:rPr>
@@ -4167,7 +5739,7 @@
             <w:rPr>
               <w:noProof/>
             </w:rPr>
-            <w:t>Risorse esposte</w:t>
+            <w:t>Progettazione logica</w:t>
           </w:r>
           <w:r>
             <w:rPr>
@@ -4185,7 +5757,7 @@
             <w:rPr>
               <w:noProof/>
             </w:rPr>
-            <w:instrText xml:space="preserve"> PAGEREF _Toc222391588 \h </w:instrText>
+            <w:instrText xml:space="preserve"> PAGEREF _Toc222509337 \h </w:instrText>
           </w:r>
           <w:r>
             <w:rPr>
@@ -4202,82 +5774,7 @@
             <w:rPr>
               <w:noProof/>
             </w:rPr>
-            <w:t>9</w:t>
-          </w:r>
-          <w:r>
-            <w:rPr>
-              <w:noProof/>
-            </w:rPr>
-            <w:fldChar w:fldCharType="end"/>
-          </w:r>
-        </w:p>
-        <w:p>
-          <w:pPr>
-            <w:pStyle w:val="Sommario1"/>
-            <w:rPr>
-              <w:rFonts w:asciiTheme="minorHAnsi" w:eastAsiaTheme="minorEastAsia" w:hAnsiTheme="minorHAnsi"/>
-              <w:noProof/>
-              <w:sz w:val="24"/>
-              <w:szCs w:val="24"/>
-              <w:lang w:eastAsia="ja-JP"/>
-            </w:rPr>
-          </w:pPr>
-          <w:r>
-            <w:rPr>
-              <w:noProof/>
-            </w:rPr>
-            <w:t>6</w:t>
-          </w:r>
-          <w:r>
-            <w:rPr>
-              <w:rFonts w:asciiTheme="minorHAnsi" w:eastAsiaTheme="minorEastAsia" w:hAnsiTheme="minorHAnsi"/>
-              <w:noProof/>
-              <w:sz w:val="24"/>
-              <w:szCs w:val="24"/>
-              <w:lang w:eastAsia="ja-JP"/>
-            </w:rPr>
-            <w:tab/>
-          </w:r>
-          <w:r>
-            <w:rPr>
-              <w:noProof/>
-            </w:rPr>
-            <w:t>Web Application</w:t>
-          </w:r>
-          <w:r>
-            <w:rPr>
-              <w:noProof/>
-            </w:rPr>
-            <w:tab/>
-          </w:r>
-          <w:r>
-            <w:rPr>
-              <w:noProof/>
-            </w:rPr>
-            <w:fldChar w:fldCharType="begin"/>
-          </w:r>
-          <w:r>
-            <w:rPr>
-              <w:noProof/>
-            </w:rPr>
-            <w:instrText xml:space="preserve"> PAGEREF _Toc222391589 \h </w:instrText>
-          </w:r>
-          <w:r>
-            <w:rPr>
-              <w:noProof/>
-            </w:rPr>
-          </w:r>
-          <w:r>
-            <w:rPr>
-              <w:noProof/>
-            </w:rPr>
-            <w:fldChar w:fldCharType="separate"/>
-          </w:r>
-          <w:r>
-            <w:rPr>
-              <w:noProof/>
-            </w:rPr>
-            <w:t>10</w:t>
+            <w:t>20</w:t>
           </w:r>
           <w:r>
             <w:rPr>
@@ -4305,7 +5802,7 @@
             <w:rPr>
               <w:noProof/>
             </w:rPr>
-            <w:t>6.1</w:t>
+            <w:t>7.3</w:t>
           </w:r>
           <w:r>
             <w:rPr>
@@ -4321,7 +5818,7 @@
             <w:rPr>
               <w:noProof/>
             </w:rPr>
-            <w:t>Componenti MVC</w:t>
+            <w:t>Implementazione</w:t>
           </w:r>
           <w:r>
             <w:rPr>
@@ -4339,7 +5836,7 @@
             <w:rPr>
               <w:noProof/>
             </w:rPr>
-            <w:instrText xml:space="preserve"> PAGEREF _Toc222391590 \h </w:instrText>
+            <w:instrText xml:space="preserve"> PAGEREF _Toc222509338 \h </w:instrText>
           </w:r>
           <w:r>
             <w:rPr>
@@ -4356,635 +5853,7 @@
             <w:rPr>
               <w:noProof/>
             </w:rPr>
-            <w:t>10</w:t>
-          </w:r>
-          <w:r>
-            <w:rPr>
-              <w:noProof/>
-            </w:rPr>
-            <w:fldChar w:fldCharType="end"/>
-          </w:r>
-        </w:p>
-        <w:p>
-          <w:pPr>
-            <w:pStyle w:val="Sommario3"/>
-            <w:tabs>
-              <w:tab w:val="left" w:pos="1169"/>
-              <w:tab w:val="right" w:leader="dot" w:pos="9628"/>
-            </w:tabs>
-            <w:rPr>
-              <w:rFonts w:asciiTheme="minorHAnsi" w:eastAsiaTheme="minorEastAsia" w:hAnsiTheme="minorHAnsi"/>
-              <w:noProof/>
-              <w:sz w:val="24"/>
-              <w:szCs w:val="24"/>
-              <w:lang w:eastAsia="ja-JP"/>
-            </w:rPr>
-          </w:pPr>
-          <w:r>
-            <w:rPr>
-              <w:noProof/>
-            </w:rPr>
-            <w:t>6.1.1</w:t>
-          </w:r>
-          <w:r>
-            <w:rPr>
-              <w:rFonts w:asciiTheme="minorHAnsi" w:eastAsiaTheme="minorEastAsia" w:hAnsiTheme="minorHAnsi"/>
-              <w:noProof/>
-              <w:sz w:val="24"/>
-              <w:szCs w:val="24"/>
-              <w:lang w:eastAsia="ja-JP"/>
-            </w:rPr>
-            <w:tab/>
-          </w:r>
-          <w:r>
-            <w:rPr>
-              <w:noProof/>
-            </w:rPr>
-            <w:t>Router</w:t>
-          </w:r>
-          <w:r>
-            <w:rPr>
-              <w:noProof/>
-            </w:rPr>
-            <w:tab/>
-          </w:r>
-          <w:r>
-            <w:rPr>
-              <w:noProof/>
-            </w:rPr>
-            <w:fldChar w:fldCharType="begin"/>
-          </w:r>
-          <w:r>
-            <w:rPr>
-              <w:noProof/>
-            </w:rPr>
-            <w:instrText xml:space="preserve"> PAGEREF _Toc222391591 \h </w:instrText>
-          </w:r>
-          <w:r>
-            <w:rPr>
-              <w:noProof/>
-            </w:rPr>
-          </w:r>
-          <w:r>
-            <w:rPr>
-              <w:noProof/>
-            </w:rPr>
-            <w:fldChar w:fldCharType="separate"/>
-          </w:r>
-          <w:r>
-            <w:rPr>
-              <w:noProof/>
-            </w:rPr>
-            <w:t>10</w:t>
-          </w:r>
-          <w:r>
-            <w:rPr>
-              <w:noProof/>
-            </w:rPr>
-            <w:fldChar w:fldCharType="end"/>
-          </w:r>
-        </w:p>
-        <w:p>
-          <w:pPr>
-            <w:pStyle w:val="Sommario3"/>
-            <w:tabs>
-              <w:tab w:val="left" w:pos="1169"/>
-              <w:tab w:val="right" w:leader="dot" w:pos="9628"/>
-            </w:tabs>
-            <w:rPr>
-              <w:rFonts w:asciiTheme="minorHAnsi" w:eastAsiaTheme="minorEastAsia" w:hAnsiTheme="minorHAnsi"/>
-              <w:noProof/>
-              <w:sz w:val="24"/>
-              <w:szCs w:val="24"/>
-              <w:lang w:eastAsia="ja-JP"/>
-            </w:rPr>
-          </w:pPr>
-          <w:r>
-            <w:rPr>
-              <w:noProof/>
-            </w:rPr>
-            <w:t>6.1.2</w:t>
-          </w:r>
-          <w:r>
-            <w:rPr>
-              <w:rFonts w:asciiTheme="minorHAnsi" w:eastAsiaTheme="minorEastAsia" w:hAnsiTheme="minorHAnsi"/>
-              <w:noProof/>
-              <w:sz w:val="24"/>
-              <w:szCs w:val="24"/>
-              <w:lang w:eastAsia="ja-JP"/>
-            </w:rPr>
-            <w:tab/>
-          </w:r>
-          <w:r>
-            <w:rPr>
-              <w:noProof/>
-            </w:rPr>
-            <w:t>Controller</w:t>
-          </w:r>
-          <w:r>
-            <w:rPr>
-              <w:noProof/>
-            </w:rPr>
-            <w:tab/>
-          </w:r>
-          <w:r>
-            <w:rPr>
-              <w:noProof/>
-            </w:rPr>
-            <w:fldChar w:fldCharType="begin"/>
-          </w:r>
-          <w:r>
-            <w:rPr>
-              <w:noProof/>
-            </w:rPr>
-            <w:instrText xml:space="preserve"> PAGEREF _Toc222391592 \h </w:instrText>
-          </w:r>
-          <w:r>
-            <w:rPr>
-              <w:noProof/>
-            </w:rPr>
-          </w:r>
-          <w:r>
-            <w:rPr>
-              <w:noProof/>
-            </w:rPr>
-            <w:fldChar w:fldCharType="separate"/>
-          </w:r>
-          <w:r>
-            <w:rPr>
-              <w:noProof/>
-            </w:rPr>
-            <w:t>10</w:t>
-          </w:r>
-          <w:r>
-            <w:rPr>
-              <w:noProof/>
-            </w:rPr>
-            <w:fldChar w:fldCharType="end"/>
-          </w:r>
-        </w:p>
-        <w:p>
-          <w:pPr>
-            <w:pStyle w:val="Sommario3"/>
-            <w:tabs>
-              <w:tab w:val="left" w:pos="1169"/>
-              <w:tab w:val="right" w:leader="dot" w:pos="9628"/>
-            </w:tabs>
-            <w:rPr>
-              <w:rFonts w:asciiTheme="minorHAnsi" w:eastAsiaTheme="minorEastAsia" w:hAnsiTheme="minorHAnsi"/>
-              <w:noProof/>
-              <w:sz w:val="24"/>
-              <w:szCs w:val="24"/>
-              <w:lang w:eastAsia="ja-JP"/>
-            </w:rPr>
-          </w:pPr>
-          <w:r>
-            <w:rPr>
-              <w:noProof/>
-            </w:rPr>
-            <w:t>6.1.3</w:t>
-          </w:r>
-          <w:r>
-            <w:rPr>
-              <w:rFonts w:asciiTheme="minorHAnsi" w:eastAsiaTheme="minorEastAsia" w:hAnsiTheme="minorHAnsi"/>
-              <w:noProof/>
-              <w:sz w:val="24"/>
-              <w:szCs w:val="24"/>
-              <w:lang w:eastAsia="ja-JP"/>
-            </w:rPr>
-            <w:tab/>
-          </w:r>
-          <w:r>
-            <w:rPr>
-              <w:noProof/>
-            </w:rPr>
-            <w:t>View</w:t>
-          </w:r>
-          <w:r>
-            <w:rPr>
-              <w:noProof/>
-            </w:rPr>
-            <w:tab/>
-          </w:r>
-          <w:r>
-            <w:rPr>
-              <w:noProof/>
-            </w:rPr>
-            <w:fldChar w:fldCharType="begin"/>
-          </w:r>
-          <w:r>
-            <w:rPr>
-              <w:noProof/>
-            </w:rPr>
-            <w:instrText xml:space="preserve"> PAGEREF _Toc222391593 \h </w:instrText>
-          </w:r>
-          <w:r>
-            <w:rPr>
-              <w:noProof/>
-            </w:rPr>
-          </w:r>
-          <w:r>
-            <w:rPr>
-              <w:noProof/>
-            </w:rPr>
-            <w:fldChar w:fldCharType="separate"/>
-          </w:r>
-          <w:r>
-            <w:rPr>
-              <w:noProof/>
-            </w:rPr>
-            <w:t>10</w:t>
-          </w:r>
-          <w:r>
-            <w:rPr>
-              <w:noProof/>
-            </w:rPr>
-            <w:fldChar w:fldCharType="end"/>
-          </w:r>
-        </w:p>
-        <w:p>
-          <w:pPr>
-            <w:pStyle w:val="Sommario2"/>
-            <w:tabs>
-              <w:tab w:val="left" w:pos="767"/>
-              <w:tab w:val="right" w:leader="dot" w:pos="9628"/>
-            </w:tabs>
-            <w:rPr>
-              <w:rFonts w:asciiTheme="minorHAnsi" w:eastAsiaTheme="minorEastAsia" w:hAnsiTheme="minorHAnsi"/>
-              <w:noProof/>
-              <w:sz w:val="24"/>
-              <w:szCs w:val="24"/>
-              <w:lang w:eastAsia="ja-JP"/>
-            </w:rPr>
-          </w:pPr>
-          <w:r>
-            <w:rPr>
-              <w:noProof/>
-            </w:rPr>
-            <w:t>6.2</w:t>
-          </w:r>
-          <w:r>
-            <w:rPr>
-              <w:rFonts w:asciiTheme="minorHAnsi" w:eastAsiaTheme="minorEastAsia" w:hAnsiTheme="minorHAnsi"/>
-              <w:noProof/>
-              <w:sz w:val="24"/>
-              <w:szCs w:val="24"/>
-              <w:lang w:eastAsia="ja-JP"/>
-            </w:rPr>
-            <w:tab/>
-          </w:r>
-          <w:r>
-            <w:rPr>
-              <w:noProof/>
-            </w:rPr>
-            <w:t>Comunicazione con il servizio RESTful</w:t>
-          </w:r>
-          <w:r>
-            <w:rPr>
-              <w:noProof/>
-            </w:rPr>
-            <w:tab/>
-          </w:r>
-          <w:r>
-            <w:rPr>
-              <w:noProof/>
-            </w:rPr>
-            <w:fldChar w:fldCharType="begin"/>
-          </w:r>
-          <w:r>
-            <w:rPr>
-              <w:noProof/>
-            </w:rPr>
-            <w:instrText xml:space="preserve"> PAGEREF _Toc222391594 \h </w:instrText>
-          </w:r>
-          <w:r>
-            <w:rPr>
-              <w:noProof/>
-            </w:rPr>
-          </w:r>
-          <w:r>
-            <w:rPr>
-              <w:noProof/>
-            </w:rPr>
-            <w:fldChar w:fldCharType="separate"/>
-          </w:r>
-          <w:r>
-            <w:rPr>
-              <w:noProof/>
-            </w:rPr>
-            <w:t>11</w:t>
-          </w:r>
-          <w:r>
-            <w:rPr>
-              <w:noProof/>
-            </w:rPr>
-            <w:fldChar w:fldCharType="end"/>
-          </w:r>
-        </w:p>
-        <w:p>
-          <w:pPr>
-            <w:pStyle w:val="Sommario1"/>
-            <w:rPr>
-              <w:rFonts w:asciiTheme="minorHAnsi" w:eastAsiaTheme="minorEastAsia" w:hAnsiTheme="minorHAnsi"/>
-              <w:noProof/>
-              <w:sz w:val="24"/>
-              <w:szCs w:val="24"/>
-              <w:lang w:eastAsia="ja-JP"/>
-            </w:rPr>
-          </w:pPr>
-          <w:r>
-            <w:rPr>
-              <w:noProof/>
-            </w:rPr>
-            <w:t>7</w:t>
-          </w:r>
-          <w:r>
-            <w:rPr>
-              <w:rFonts w:asciiTheme="minorHAnsi" w:eastAsiaTheme="minorEastAsia" w:hAnsiTheme="minorHAnsi"/>
-              <w:noProof/>
-              <w:sz w:val="24"/>
-              <w:szCs w:val="24"/>
-              <w:lang w:eastAsia="ja-JP"/>
-            </w:rPr>
-            <w:tab/>
-          </w:r>
-          <w:r>
-            <w:rPr>
-              <w:noProof/>
-            </w:rPr>
-            <w:t>Progettazione del Data Warehouse</w:t>
-          </w:r>
-          <w:r>
-            <w:rPr>
-              <w:noProof/>
-            </w:rPr>
-            <w:tab/>
-          </w:r>
-          <w:r>
-            <w:rPr>
-              <w:noProof/>
-            </w:rPr>
-            <w:fldChar w:fldCharType="begin"/>
-          </w:r>
-          <w:r>
-            <w:rPr>
-              <w:noProof/>
-            </w:rPr>
-            <w:instrText xml:space="preserve"> PAGEREF _Toc222391595 \h </w:instrText>
-          </w:r>
-          <w:r>
-            <w:rPr>
-              <w:noProof/>
-            </w:rPr>
-          </w:r>
-          <w:r>
-            <w:rPr>
-              <w:noProof/>
-            </w:rPr>
-            <w:fldChar w:fldCharType="separate"/>
-          </w:r>
-          <w:r>
-            <w:rPr>
-              <w:noProof/>
-            </w:rPr>
-            <w:t>12</w:t>
-          </w:r>
-          <w:r>
-            <w:rPr>
-              <w:noProof/>
-            </w:rPr>
-            <w:fldChar w:fldCharType="end"/>
-          </w:r>
-        </w:p>
-        <w:p>
-          <w:pPr>
-            <w:pStyle w:val="Sommario2"/>
-            <w:tabs>
-              <w:tab w:val="left" w:pos="767"/>
-              <w:tab w:val="right" w:leader="dot" w:pos="9628"/>
-            </w:tabs>
-            <w:rPr>
-              <w:rFonts w:asciiTheme="minorHAnsi" w:eastAsiaTheme="minorEastAsia" w:hAnsiTheme="minorHAnsi"/>
-              <w:noProof/>
-              <w:sz w:val="24"/>
-              <w:szCs w:val="24"/>
-              <w:lang w:eastAsia="ja-JP"/>
-            </w:rPr>
-          </w:pPr>
-          <w:r>
-            <w:rPr>
-              <w:noProof/>
-            </w:rPr>
-            <w:t>7.1</w:t>
-          </w:r>
-          <w:r>
-            <w:rPr>
-              <w:rFonts w:asciiTheme="minorHAnsi" w:eastAsiaTheme="minorEastAsia" w:hAnsiTheme="minorHAnsi"/>
-              <w:noProof/>
-              <w:sz w:val="24"/>
-              <w:szCs w:val="24"/>
-              <w:lang w:eastAsia="ja-JP"/>
-            </w:rPr>
-            <w:tab/>
-          </w:r>
-          <w:r>
-            <w:rPr>
-              <w:noProof/>
-            </w:rPr>
-            <w:t>Progettazione concettuale</w:t>
-          </w:r>
-          <w:r>
-            <w:rPr>
-              <w:noProof/>
-            </w:rPr>
-            <w:tab/>
-          </w:r>
-          <w:r>
-            <w:rPr>
-              <w:noProof/>
-            </w:rPr>
-            <w:fldChar w:fldCharType="begin"/>
-          </w:r>
-          <w:r>
-            <w:rPr>
-              <w:noProof/>
-            </w:rPr>
-            <w:instrText xml:space="preserve"> PAGEREF _Toc222391596 \h </w:instrText>
-          </w:r>
-          <w:r>
-            <w:rPr>
-              <w:noProof/>
-            </w:rPr>
-          </w:r>
-          <w:r>
-            <w:rPr>
-              <w:noProof/>
-            </w:rPr>
-            <w:fldChar w:fldCharType="separate"/>
-          </w:r>
-          <w:r>
-            <w:rPr>
-              <w:noProof/>
-            </w:rPr>
-            <w:t>12</w:t>
-          </w:r>
-          <w:r>
-            <w:rPr>
-              <w:noProof/>
-            </w:rPr>
-            <w:fldChar w:fldCharType="end"/>
-          </w:r>
-        </w:p>
-        <w:p>
-          <w:pPr>
-            <w:pStyle w:val="Sommario2"/>
-            <w:tabs>
-              <w:tab w:val="left" w:pos="767"/>
-              <w:tab w:val="right" w:leader="dot" w:pos="9628"/>
-            </w:tabs>
-            <w:rPr>
-              <w:rFonts w:asciiTheme="minorHAnsi" w:eastAsiaTheme="minorEastAsia" w:hAnsiTheme="minorHAnsi"/>
-              <w:noProof/>
-              <w:sz w:val="24"/>
-              <w:szCs w:val="24"/>
-              <w:lang w:eastAsia="ja-JP"/>
-            </w:rPr>
-          </w:pPr>
-          <w:r>
-            <w:rPr>
-              <w:noProof/>
-            </w:rPr>
-            <w:t>7.2</w:t>
-          </w:r>
-          <w:r>
-            <w:rPr>
-              <w:rFonts w:asciiTheme="minorHAnsi" w:eastAsiaTheme="minorEastAsia" w:hAnsiTheme="minorHAnsi"/>
-              <w:noProof/>
-              <w:sz w:val="24"/>
-              <w:szCs w:val="24"/>
-              <w:lang w:eastAsia="ja-JP"/>
-            </w:rPr>
-            <w:tab/>
-          </w:r>
-          <w:r>
-            <w:rPr>
-              <w:noProof/>
-            </w:rPr>
-            <w:t>Progettazione logica</w:t>
-          </w:r>
-          <w:r>
-            <w:rPr>
-              <w:noProof/>
-            </w:rPr>
-            <w:tab/>
-          </w:r>
-          <w:r>
-            <w:rPr>
-              <w:noProof/>
-            </w:rPr>
-            <w:fldChar w:fldCharType="begin"/>
-          </w:r>
-          <w:r>
-            <w:rPr>
-              <w:noProof/>
-            </w:rPr>
-            <w:instrText xml:space="preserve"> PAGEREF _Toc222391597 \h </w:instrText>
-          </w:r>
-          <w:r>
-            <w:rPr>
-              <w:noProof/>
-            </w:rPr>
-          </w:r>
-          <w:r>
-            <w:rPr>
-              <w:noProof/>
-            </w:rPr>
-            <w:fldChar w:fldCharType="separate"/>
-          </w:r>
-          <w:r>
-            <w:rPr>
-              <w:noProof/>
-            </w:rPr>
-            <w:t>12</w:t>
-          </w:r>
-          <w:r>
-            <w:rPr>
-              <w:noProof/>
-            </w:rPr>
-            <w:fldChar w:fldCharType="end"/>
-          </w:r>
-        </w:p>
-        <w:p>
-          <w:pPr>
-            <w:pStyle w:val="Sommario2"/>
-            <w:tabs>
-              <w:tab w:val="left" w:pos="767"/>
-              <w:tab w:val="right" w:leader="dot" w:pos="9628"/>
-            </w:tabs>
-            <w:rPr>
-              <w:rFonts w:asciiTheme="minorHAnsi" w:eastAsiaTheme="minorEastAsia" w:hAnsiTheme="minorHAnsi"/>
-              <w:noProof/>
-              <w:sz w:val="24"/>
-              <w:szCs w:val="24"/>
-              <w:lang w:eastAsia="ja-JP"/>
-            </w:rPr>
-          </w:pPr>
-          <w:r>
-            <w:rPr>
-              <w:noProof/>
-            </w:rPr>
-            <w:t>7.3</w:t>
-          </w:r>
-          <w:r>
-            <w:rPr>
-              <w:rFonts w:asciiTheme="minorHAnsi" w:eastAsiaTheme="minorEastAsia" w:hAnsiTheme="minorHAnsi"/>
-              <w:noProof/>
-              <w:sz w:val="24"/>
-              <w:szCs w:val="24"/>
-              <w:lang w:eastAsia="ja-JP"/>
-            </w:rPr>
-            <w:tab/>
-          </w:r>
-          <w:r>
-            <w:rPr>
-              <w:noProof/>
-            </w:rPr>
-            <w:t>Implementazione</w:t>
-          </w:r>
-          <w:r>
-            <w:rPr>
-              <w:noProof/>
-            </w:rPr>
-            <w:tab/>
-          </w:r>
-          <w:r>
-            <w:rPr>
-              <w:noProof/>
-            </w:rPr>
-            <w:fldChar w:fldCharType="begin"/>
-          </w:r>
-          <w:r>
-            <w:rPr>
-              <w:noProof/>
-            </w:rPr>
-            <w:instrText xml:space="preserve"> PAGEREF _Toc222391598 \h </w:instrText>
-          </w:r>
-          <w:r>
-            <w:rPr>
-              <w:noProof/>
-            </w:rPr>
-          </w:r>
-          <w:r>
-            <w:rPr>
-              <w:noProof/>
-            </w:rPr>
-            <w:fldChar w:fldCharType="separate"/>
-          </w:r>
-          <w:r>
-            <w:rPr>
-              <w:noProof/>
-            </w:rPr>
-            <w:t>12</w:t>
+            <w:t>20</w:t>
           </w:r>
           <w:r>
             <w:rPr>
@@ -5020,7 +5889,7 @@
       <w:pPr>
         <w:pStyle w:val="Titolo1"/>
       </w:pPr>
-      <w:bookmarkStart w:id="0" w:name="_Toc222391549"/>
+      <w:bookmarkStart w:id="0" w:name="_Toc222509278"/>
       <w:r>
         <w:lastRenderedPageBreak/>
         <w:t>R</w:t>
@@ -5035,7 +5904,7 @@
         <w:pStyle w:val="Titolo2"/>
       </w:pPr>
       <w:bookmarkStart w:id="1" w:name="_Ref222389830"/>
-      <w:bookmarkStart w:id="2" w:name="_Toc222391550"/>
+      <w:bookmarkStart w:id="2" w:name="_Toc222509279"/>
       <w:r>
         <w:t>Raccolta dei requisiti</w:t>
       </w:r>
@@ -5269,7 +6138,7 @@
       <w:pPr>
         <w:pStyle w:val="Titolo2"/>
       </w:pPr>
-      <w:bookmarkStart w:id="3" w:name="_Toc222391551"/>
+      <w:bookmarkStart w:id="3" w:name="_Toc222509280"/>
       <w:r>
         <w:t>Analisi dei requisiti</w:t>
       </w:r>
@@ -5312,7 +6181,7 @@
       <w:pPr>
         <w:pStyle w:val="Titolo3"/>
       </w:pPr>
-      <w:bookmarkStart w:id="4" w:name="_Toc222391552"/>
+      <w:bookmarkStart w:id="4" w:name="_Toc222509281"/>
       <w:r>
         <w:t>Livello di astrazione</w:t>
       </w:r>
@@ -5379,7 +6248,7 @@
       <w:pPr>
         <w:pStyle w:val="Titolo3"/>
       </w:pPr>
-      <w:bookmarkStart w:id="5" w:name="_Toc222391553"/>
+      <w:bookmarkStart w:id="5" w:name="_Toc222509282"/>
       <w:r>
         <w:t>Standardizzazione e linearizzazione</w:t>
       </w:r>
@@ -5451,7 +6320,7 @@
       <w:pPr>
         <w:pStyle w:val="Titolo3"/>
       </w:pPr>
-      <w:bookmarkStart w:id="6" w:name="_Toc222391554"/>
+      <w:bookmarkStart w:id="6" w:name="_Toc222509283"/>
       <w:r>
         <w:t>Omonimie e sinonimie</w:t>
       </w:r>
@@ -5547,7 +6416,7 @@
       <w:pPr>
         <w:pStyle w:val="Titolo3"/>
       </w:pPr>
-      <w:bookmarkStart w:id="7" w:name="_Toc222391555"/>
+      <w:bookmarkStart w:id="7" w:name="_Toc222509284"/>
       <w:r>
         <w:t>Requisiti trasformati</w:t>
       </w:r>
@@ -5788,7 +6657,7 @@
       <w:pPr>
         <w:pStyle w:val="Titolo3"/>
       </w:pPr>
-      <w:bookmarkStart w:id="8" w:name="_Toc222391556"/>
+      <w:bookmarkStart w:id="8" w:name="_Toc222509285"/>
       <w:r>
         <w:t>Raggruppamento di frasi per concetti</w:t>
       </w:r>
@@ -5927,7 +6796,7 @@
       <w:pPr>
         <w:pStyle w:val="Titolo3"/>
       </w:pPr>
-      <w:bookmarkStart w:id="9" w:name="_Toc222391557"/>
+      <w:bookmarkStart w:id="9" w:name="_Toc222509286"/>
       <w:r>
         <w:t>Glossario dei termini</w:t>
       </w:r>
@@ -6528,7 +7397,7 @@
       <w:pPr>
         <w:pStyle w:val="Titolo1"/>
       </w:pPr>
-      <w:bookmarkStart w:id="10" w:name="_Toc222391558"/>
+      <w:bookmarkStart w:id="10" w:name="_Toc222509287"/>
       <w:r>
         <w:lastRenderedPageBreak/>
         <w:t>Progettazione concettuale</w:t>
@@ -6547,7 +7416,7 @@
       <w:pPr>
         <w:pStyle w:val="Titolo2"/>
       </w:pPr>
-      <w:bookmarkStart w:id="11" w:name="_Toc222391559"/>
+      <w:bookmarkStart w:id="11" w:name="_Toc222509288"/>
       <w:r>
         <w:t>Schema concettuale</w:t>
       </w:r>
@@ -6568,7 +7437,7 @@
       <w:pPr>
         <w:pStyle w:val="Titolo3"/>
       </w:pPr>
-      <w:bookmarkStart w:id="12" w:name="_Toc222391560"/>
+      <w:bookmarkStart w:id="12" w:name="_Toc222509289"/>
       <w:r>
         <w:t>Schema scheletro</w:t>
       </w:r>
@@ -6637,7 +7506,7 @@
       <w:pPr>
         <w:pStyle w:val="Titolo3"/>
       </w:pPr>
-      <w:bookmarkStart w:id="13" w:name="_Toc222391561"/>
+      <w:bookmarkStart w:id="13" w:name="_Toc222509290"/>
       <w:r>
         <w:t>Esplosione di entità</w:t>
       </w:r>
@@ -6849,7 +7718,7 @@
       <w:pPr>
         <w:pStyle w:val="Titolo3"/>
       </w:pPr>
-      <w:bookmarkStart w:id="14" w:name="_Toc222391563"/>
+      <w:bookmarkStart w:id="14" w:name="_Toc222509291"/>
       <w:r>
         <w:t>Schema concettuale finale</w:t>
       </w:r>
@@ -6920,7 +7789,7 @@
       <w:pPr>
         <w:pStyle w:val="Titolo2"/>
       </w:pPr>
-      <w:bookmarkStart w:id="15" w:name="_Toc222391564"/>
+      <w:bookmarkStart w:id="15" w:name="_Toc222509292"/>
       <w:r>
         <w:t>Dizionario dei dati</w:t>
       </w:r>
@@ -6941,9 +7810,11 @@
       <w:pPr>
         <w:pStyle w:val="Titolo3"/>
       </w:pPr>
+      <w:bookmarkStart w:id="16" w:name="_Toc222509293"/>
       <w:r>
         <w:t>Entità</w:t>
       </w:r>
+      <w:bookmarkEnd w:id="16"/>
     </w:p>
     <w:tbl>
       <w:tblPr>
@@ -7873,9 +8744,11 @@
       <w:pPr>
         <w:pStyle w:val="Titolo3"/>
       </w:pPr>
+      <w:bookmarkStart w:id="17" w:name="_Toc222509294"/>
       <w:r>
         <w:t>Relazioni</w:t>
       </w:r>
+      <w:bookmarkEnd w:id="17"/>
     </w:p>
     <w:tbl>
       <w:tblPr>
@@ -8344,21 +9217,21 @@
       <w:pPr>
         <w:pStyle w:val="Titolo2"/>
       </w:pPr>
-      <w:bookmarkStart w:id="16" w:name="_Toc222391565"/>
+      <w:bookmarkStart w:id="18" w:name="_Toc222509295"/>
       <w:r>
         <w:t>Regole aziendali</w:t>
       </w:r>
-      <w:bookmarkEnd w:id="16"/>
+      <w:bookmarkEnd w:id="18"/>
     </w:p>
     <w:p>
       <w:pPr>
         <w:pStyle w:val="Titolo3"/>
       </w:pPr>
-      <w:bookmarkStart w:id="17" w:name="_Toc222391566"/>
+      <w:bookmarkStart w:id="19" w:name="_Toc222509296"/>
       <w:r>
         <w:t>Regole di vincolo</w:t>
       </w:r>
-      <w:bookmarkEnd w:id="17"/>
+      <w:bookmarkEnd w:id="19"/>
     </w:p>
     <w:p>
       <w:pPr>
@@ -8420,11 +9293,11 @@
       <w:pPr>
         <w:pStyle w:val="Titolo3"/>
       </w:pPr>
-      <w:bookmarkStart w:id="18" w:name="_Toc222391567"/>
+      <w:bookmarkStart w:id="20" w:name="_Toc222509297"/>
       <w:r>
         <w:t>Regole di derivazione</w:t>
       </w:r>
-      <w:bookmarkEnd w:id="18"/>
+      <w:bookmarkEnd w:id="20"/>
     </w:p>
     <w:p>
       <w:pPr>
@@ -8457,12 +9330,12 @@
       <w:pPr>
         <w:pStyle w:val="Titolo1"/>
       </w:pPr>
-      <w:bookmarkStart w:id="19" w:name="_Toc222391568"/>
+      <w:bookmarkStart w:id="21" w:name="_Toc222509298"/>
       <w:r>
         <w:lastRenderedPageBreak/>
         <w:t>Progettazione logica</w:t>
       </w:r>
-      <w:bookmarkEnd w:id="19"/>
+      <w:bookmarkEnd w:id="21"/>
     </w:p>
     <w:p>
       <w:r>
@@ -8473,11 +9346,11 @@
       <w:pPr>
         <w:pStyle w:val="Titolo2"/>
       </w:pPr>
-      <w:bookmarkStart w:id="20" w:name="_Toc222391569"/>
+      <w:bookmarkStart w:id="22" w:name="_Toc222509299"/>
       <w:r>
         <w:t>Operazioni</w:t>
       </w:r>
-      <w:bookmarkEnd w:id="20"/>
+      <w:bookmarkEnd w:id="22"/>
     </w:p>
     <w:p>
       <w:r>
@@ -8616,21 +9489,21 @@
       <w:pPr>
         <w:pStyle w:val="Titolo2"/>
       </w:pPr>
-      <w:bookmarkStart w:id="21" w:name="_Toc222391570"/>
+      <w:bookmarkStart w:id="23" w:name="_Toc222509300"/>
       <w:r>
         <w:t>Ristrutturazione dello schema E-R</w:t>
       </w:r>
-      <w:bookmarkEnd w:id="21"/>
+      <w:bookmarkEnd w:id="23"/>
     </w:p>
     <w:p>
       <w:pPr>
         <w:pStyle w:val="Titolo3"/>
       </w:pPr>
-      <w:bookmarkStart w:id="22" w:name="_Toc222391571"/>
+      <w:bookmarkStart w:id="24" w:name="_Toc222509301"/>
       <w:r>
         <w:t>Tavola dei Volumi</w:t>
       </w:r>
-      <w:bookmarkEnd w:id="22"/>
+      <w:bookmarkEnd w:id="24"/>
     </w:p>
     <w:p>
       <w:r>
@@ -9774,11 +10647,11 @@
       <w:pPr>
         <w:pStyle w:val="Titolo3"/>
       </w:pPr>
-      <w:bookmarkStart w:id="23" w:name="_Toc222391572"/>
+      <w:bookmarkStart w:id="25" w:name="_Toc222509302"/>
       <w:r>
         <w:t>Tavola delle Operazioni</w:t>
       </w:r>
-      <w:bookmarkEnd w:id="23"/>
+      <w:bookmarkEnd w:id="25"/>
     </w:p>
     <w:p>
       <w:r>
@@ -10318,11 +11191,11 @@
       <w:pPr>
         <w:pStyle w:val="Titolo3"/>
       </w:pPr>
-      <w:bookmarkStart w:id="24" w:name="_Toc222391573"/>
+      <w:bookmarkStart w:id="26" w:name="_Toc222509303"/>
       <w:r>
         <w:t>Tavole degli Accessi</w:t>
       </w:r>
-      <w:bookmarkEnd w:id="24"/>
+      <w:bookmarkEnd w:id="26"/>
     </w:p>
     <w:p>
       <w:r>
@@ -12687,11 +13560,11 @@
       <w:pPr>
         <w:pStyle w:val="Titolo3"/>
       </w:pPr>
-      <w:bookmarkStart w:id="25" w:name="_Toc222391574"/>
+      <w:bookmarkStart w:id="27" w:name="_Toc222509304"/>
       <w:r>
         <w:t>Analisi delle ridondanze</w:t>
       </w:r>
-      <w:bookmarkEnd w:id="25"/>
+      <w:bookmarkEnd w:id="27"/>
     </w:p>
     <w:p>
       <w:r>
@@ -13602,11 +14475,11 @@
       <w:pPr>
         <w:pStyle w:val="Titolo3"/>
       </w:pPr>
-      <w:bookmarkStart w:id="26" w:name="_Toc222391575"/>
+      <w:bookmarkStart w:id="28" w:name="_Toc222509305"/>
       <w:r>
         <w:t>Eliminazione delle gerarchie</w:t>
       </w:r>
-      <w:bookmarkEnd w:id="26"/>
+      <w:bookmarkEnd w:id="28"/>
     </w:p>
     <w:p>
       <w:r>
@@ -13784,11 +14657,11 @@
       <w:pPr>
         <w:pStyle w:val="Titolo3"/>
       </w:pPr>
-      <w:bookmarkStart w:id="27" w:name="_Toc222391576"/>
+      <w:bookmarkStart w:id="29" w:name="_Toc222509306"/>
       <w:r>
         <w:t>Partizionamento ed accorpamento di concetti</w:t>
       </w:r>
-      <w:bookmarkEnd w:id="27"/>
+      <w:bookmarkEnd w:id="29"/>
     </w:p>
     <w:p>
       <w:r>
@@ -13859,11 +14732,11 @@
       <w:pPr>
         <w:pStyle w:val="Titolo3"/>
       </w:pPr>
-      <w:bookmarkStart w:id="28" w:name="_Toc222391577"/>
+      <w:bookmarkStart w:id="30" w:name="_Toc222509307"/>
       <w:r>
         <w:t>Scelta degli identificatori principali</w:t>
       </w:r>
-      <w:bookmarkEnd w:id="28"/>
+      <w:bookmarkEnd w:id="30"/>
     </w:p>
     <w:p>
       <w:r>
@@ -14191,14 +15064,14 @@
       <w:pPr>
         <w:pStyle w:val="Titolo2"/>
       </w:pPr>
-      <w:bookmarkStart w:id="29" w:name="_Toc222391578"/>
+      <w:bookmarkStart w:id="31" w:name="_Toc222509308"/>
       <w:r>
         <w:t>Schema E</w:t>
       </w:r>
       <w:r>
         <w:t>R ristrutturato</w:t>
       </w:r>
-      <w:bookmarkEnd w:id="29"/>
+      <w:bookmarkEnd w:id="31"/>
     </w:p>
     <w:p>
       <w:r>
@@ -14271,11 +15144,11 @@
       <w:pPr>
         <w:pStyle w:val="Titolo2"/>
       </w:pPr>
-      <w:bookmarkStart w:id="30" w:name="_Toc222391579"/>
+      <w:bookmarkStart w:id="32" w:name="_Toc222509309"/>
       <w:r>
         <w:t>Modello logico</w:t>
       </w:r>
-      <w:bookmarkEnd w:id="30"/>
+      <w:bookmarkEnd w:id="32"/>
     </w:p>
     <w:p>
       <w:r>
@@ -14827,12 +15700,12 @@
       <w:pPr>
         <w:pStyle w:val="Titolo1"/>
       </w:pPr>
-      <w:bookmarkStart w:id="31" w:name="_Toc222391580"/>
+      <w:bookmarkStart w:id="33" w:name="_Toc222509310"/>
       <w:r>
         <w:lastRenderedPageBreak/>
         <w:t>Progettazione fisica</w:t>
       </w:r>
-      <w:bookmarkEnd w:id="31"/>
+      <w:bookmarkEnd w:id="33"/>
     </w:p>
     <w:p>
       <w:r>
@@ -14871,11 +15744,11 @@
       <w:pPr>
         <w:pStyle w:val="Titolo2"/>
       </w:pPr>
-      <w:bookmarkStart w:id="32" w:name="_Toc222391581"/>
+      <w:bookmarkStart w:id="34" w:name="_Toc222509311"/>
       <w:r>
         <w:t>Tipi e tabelle</w:t>
       </w:r>
-      <w:bookmarkEnd w:id="32"/>
+      <w:bookmarkEnd w:id="34"/>
     </w:p>
     <w:p>
       <w:r>
@@ -14886,16 +15759,17 @@
       <w:pPr>
         <w:pStyle w:val="Titolo2"/>
       </w:pPr>
-      <w:bookmarkStart w:id="33" w:name="_Toc222391582"/>
+      <w:bookmarkStart w:id="35" w:name="_Toc222509312"/>
       <w:r>
         <w:t>Indici</w:t>
       </w:r>
-      <w:bookmarkEnd w:id="33"/>
+      <w:bookmarkEnd w:id="35"/>
     </w:p>
     <w:p>
       <w:pPr>
         <w:pStyle w:val="Titolo3"/>
       </w:pPr>
+      <w:bookmarkStart w:id="36" w:name="_Toc222509313"/>
       <w:r>
         <w:t>Indice b-</w:t>
       </w:r>
@@ -14911,6 +15785,7 @@
       <w:r>
         <w:t>attivita.nome</w:t>
       </w:r>
+      <w:bookmarkEnd w:id="36"/>
       <w:proofErr w:type="spellEnd"/>
     </w:p>
     <w:p>
@@ -14922,6 +15797,7 @@
       <w:pPr>
         <w:pStyle w:val="Titolo3"/>
       </w:pPr>
+      <w:bookmarkStart w:id="37" w:name="_Toc222509314"/>
       <w:r>
         <w:t>Indice b-</w:t>
       </w:r>
@@ -14945,6 +15821,7 @@
       <w:r>
         <w:t>dipendente.nome</w:t>
       </w:r>
+      <w:bookmarkEnd w:id="37"/>
       <w:proofErr w:type="spellEnd"/>
     </w:p>
     <w:p>
@@ -14956,6 +15833,7 @@
       <w:pPr>
         <w:pStyle w:val="Titolo3"/>
       </w:pPr>
+      <w:bookmarkStart w:id="38" w:name="_Toc222509315"/>
       <w:r>
         <w:t xml:space="preserve">Indice hash su </w:t>
       </w:r>
@@ -14963,6 +15841,7 @@
       <w:r>
         <w:t>struttura.codice</w:t>
       </w:r>
+      <w:bookmarkEnd w:id="38"/>
       <w:proofErr w:type="spellEnd"/>
       <w:r>
         <w:t xml:space="preserve"> </w:t>
@@ -14977,6 +15856,7 @@
       <w:pPr>
         <w:pStyle w:val="Titolo3"/>
       </w:pPr>
+      <w:bookmarkStart w:id="39" w:name="_Toc222509316"/>
       <w:r>
         <w:t>Indice b-</w:t>
       </w:r>
@@ -14992,6 +15872,7 @@
       <w:r>
         <w:t>tipo_attivita.descrizione</w:t>
       </w:r>
+      <w:bookmarkEnd w:id="39"/>
       <w:proofErr w:type="spellEnd"/>
       <w:r>
         <w:t xml:space="preserve"> </w:t>
@@ -15006,6 +15887,7 @@
       <w:pPr>
         <w:pStyle w:val="Titolo3"/>
       </w:pPr>
+      <w:bookmarkStart w:id="40" w:name="_Toc222509317"/>
       <w:r>
         <w:t>Indice b-</w:t>
       </w:r>
@@ -15021,6 +15903,7 @@
       <w:r>
         <w:t>tipo_struttura.descrizione</w:t>
       </w:r>
+      <w:bookmarkEnd w:id="40"/>
       <w:proofErr w:type="spellEnd"/>
       <w:r>
         <w:t xml:space="preserve"> </w:t>
@@ -15035,6 +15918,7 @@
       <w:pPr>
         <w:pStyle w:val="Titolo3"/>
       </w:pPr>
+      <w:bookmarkStart w:id="41" w:name="_Toc222509318"/>
       <w:r>
         <w:t xml:space="preserve">Indice hash su </w:t>
       </w:r>
@@ -15042,6 +15926,7 @@
       <w:r>
         <w:t>user.username</w:t>
       </w:r>
+      <w:bookmarkEnd w:id="41"/>
       <w:proofErr w:type="spellEnd"/>
       <w:r>
         <w:t xml:space="preserve"> </w:t>
@@ -15056,6 +15941,7 @@
       <w:pPr>
         <w:pStyle w:val="Titolo3"/>
       </w:pPr>
+      <w:bookmarkStart w:id="42" w:name="_Toc222509319"/>
       <w:r>
         <w:t xml:space="preserve">Indice hash su </w:t>
       </w:r>
@@ -15063,6 +15949,7 @@
       <w:r>
         <w:t>user_session.authcode</w:t>
       </w:r>
+      <w:bookmarkEnd w:id="42"/>
       <w:proofErr w:type="spellEnd"/>
       <w:r>
         <w:t xml:space="preserve"> </w:t>
@@ -15077,19 +15964,21 @@
       <w:pPr>
         <w:pStyle w:val="Titolo2"/>
       </w:pPr>
-      <w:bookmarkStart w:id="34" w:name="_Toc222391583"/>
+      <w:bookmarkStart w:id="43" w:name="_Toc222509320"/>
       <w:r>
         <w:t>Trigger</w:t>
       </w:r>
-      <w:bookmarkEnd w:id="34"/>
+      <w:bookmarkEnd w:id="43"/>
     </w:p>
     <w:p>
       <w:pPr>
         <w:pStyle w:val="Titolo3"/>
       </w:pPr>
+      <w:bookmarkStart w:id="44" w:name="_Toc222509321"/>
       <w:r>
         <w:t>Gestione della ridondanza sul numero dei dipendenti</w:t>
       </w:r>
+      <w:bookmarkEnd w:id="44"/>
     </w:p>
     <w:p>
       <w:pPr>
@@ -15134,19 +16023,21 @@
       <w:pPr>
         <w:pStyle w:val="Titolo2"/>
       </w:pPr>
-      <w:bookmarkStart w:id="35" w:name="_Toc222391584"/>
+      <w:bookmarkStart w:id="45" w:name="_Toc222509322"/>
       <w:r>
         <w:t>Funzioni</w:t>
       </w:r>
-      <w:bookmarkEnd w:id="35"/>
+      <w:bookmarkEnd w:id="45"/>
     </w:p>
     <w:p>
       <w:pPr>
         <w:pStyle w:val="Titolo3"/>
       </w:pPr>
+      <w:bookmarkStart w:id="46" w:name="_Toc222509323"/>
       <w:r>
         <w:t>Cerca dipendente</w:t>
       </w:r>
+      <w:bookmarkEnd w:id="46"/>
     </w:p>
     <w:p>
       <w:r>
@@ -15171,9 +16062,11 @@
       <w:pPr>
         <w:pStyle w:val="Titolo3"/>
       </w:pPr>
+      <w:bookmarkStart w:id="47" w:name="_Toc222509324"/>
       <w:r>
         <w:t>Esistenza di sessione</w:t>
       </w:r>
+      <w:bookmarkEnd w:id="47"/>
     </w:p>
     <w:p>
       <w:r>
@@ -15221,10 +16114,7 @@
         <w:t>TODO: inserire script.</w:t>
       </w:r>
     </w:p>
-    <w:p>
-      <w:bookmarkStart w:id="36" w:name="_GoBack"/>
-      <w:bookmarkEnd w:id="36"/>
-    </w:p>
+    <w:p/>
     <w:p>
       <w:r>
         <w:br w:type="page"/>
@@ -15234,7 +16124,7 @@
       <w:pPr>
         <w:pStyle w:val="Titolo1"/>
       </w:pPr>
-      <w:bookmarkStart w:id="37" w:name="_Toc222391585"/>
+      <w:bookmarkStart w:id="48" w:name="_Toc222509325"/>
       <w:r>
         <w:lastRenderedPageBreak/>
         <w:t xml:space="preserve">Servizi Web </w:t>
@@ -15243,7 +16133,7 @@
       <w:r>
         <w:t>RESTful</w:t>
       </w:r>
-      <w:bookmarkEnd w:id="37"/>
+      <w:bookmarkEnd w:id="48"/>
       <w:proofErr w:type="spellEnd"/>
     </w:p>
     <w:p>
@@ -15309,14 +16199,30 @@
           <w:numId w:val="2"/>
         </w:numPr>
       </w:pPr>
+      <w:proofErr w:type="spellStart"/>
       <w:r>
         <w:rPr>
           <w:b/>
         </w:rPr>
-        <w:t>Apache Cayenne</w:t>
-      </w:r>
-      <w:r>
-        <w:t xml:space="preserve"> come generatore di entità POJO persistenti su database, per la comunicazione con il database;</w:t>
+        <w:t>jOOQ</w:t>
+      </w:r>
+      <w:proofErr w:type="spellEnd"/>
+      <w:r>
+        <w:t xml:space="preserve"> come generatore di entità POJO persistenti su database, per l</w:t>
+      </w:r>
+      <w:r>
+        <w:t>a comunicazione con il database in maniera sicura a com</w:t>
+      </w:r>
+      <w:bookmarkStart w:id="49" w:name="_GoBack"/>
+      <w:bookmarkEnd w:id="49"/>
+      <w:r>
+        <w:t>pile-time</w:t>
+      </w:r>
+      <w:r>
+        <w:t xml:space="preserve"> e più efficiente</w:t>
+      </w:r>
+      <w:r>
+        <w:t xml:space="preserve">. </w:t>
       </w:r>
     </w:p>
     <w:p>
@@ -15370,11 +16276,11 @@
       <w:pPr>
         <w:pStyle w:val="Titolo2"/>
       </w:pPr>
-      <w:bookmarkStart w:id="38" w:name="_Toc222391586"/>
+      <w:bookmarkStart w:id="50" w:name="_Toc222509326"/>
       <w:r>
         <w:t>Autenticazione e sicurezza</w:t>
       </w:r>
-      <w:bookmarkEnd w:id="38"/>
+      <w:bookmarkEnd w:id="50"/>
     </w:p>
     <w:p>
       <w:r>
@@ -15385,7 +16291,7 @@
       <w:pPr>
         <w:pStyle w:val="Titolo2"/>
       </w:pPr>
-      <w:bookmarkStart w:id="39" w:name="_Toc222391587"/>
+      <w:bookmarkStart w:id="51" w:name="_Toc222509327"/>
       <w:r>
         <w:t xml:space="preserve">Cross </w:t>
       </w:r>
@@ -15401,7 +16307,7 @@
       <w:r>
         <w:t>Sharing</w:t>
       </w:r>
-      <w:bookmarkEnd w:id="39"/>
+      <w:bookmarkEnd w:id="51"/>
       <w:proofErr w:type="spellEnd"/>
     </w:p>
     <w:p>
@@ -15504,11 +16410,11 @@
       <w:pPr>
         <w:pStyle w:val="Titolo2"/>
       </w:pPr>
-      <w:bookmarkStart w:id="40" w:name="_Toc222391588"/>
+      <w:bookmarkStart w:id="52" w:name="_Toc222509328"/>
       <w:r>
         <w:t>Risorse esposte</w:t>
       </w:r>
-      <w:bookmarkEnd w:id="40"/>
+      <w:bookmarkEnd w:id="52"/>
     </w:p>
     <w:p>
       <w:r>
@@ -15529,12 +16435,12 @@
       <w:pPr>
         <w:pStyle w:val="Titolo1"/>
       </w:pPr>
-      <w:bookmarkStart w:id="41" w:name="_Toc222391589"/>
+      <w:bookmarkStart w:id="53" w:name="_Toc222509329"/>
       <w:r>
         <w:lastRenderedPageBreak/>
         <w:t>Web Application</w:t>
       </w:r>
-      <w:bookmarkEnd w:id="41"/>
+      <w:bookmarkEnd w:id="53"/>
     </w:p>
     <w:p>
       <w:r>
@@ -15871,21 +16777,21 @@
       <w:pPr>
         <w:pStyle w:val="Titolo2"/>
       </w:pPr>
-      <w:bookmarkStart w:id="42" w:name="_Toc222391590"/>
+      <w:bookmarkStart w:id="54" w:name="_Toc222509330"/>
       <w:r>
         <w:t>Componenti MVC</w:t>
       </w:r>
-      <w:bookmarkEnd w:id="42"/>
+      <w:bookmarkEnd w:id="54"/>
     </w:p>
     <w:p>
       <w:pPr>
         <w:pStyle w:val="Titolo3"/>
       </w:pPr>
-      <w:bookmarkStart w:id="43" w:name="_Toc222391591"/>
+      <w:bookmarkStart w:id="55" w:name="_Toc222509331"/>
       <w:r>
         <w:t>Router</w:t>
       </w:r>
-      <w:bookmarkEnd w:id="43"/>
+      <w:bookmarkEnd w:id="55"/>
     </w:p>
     <w:p>
       <w:r>
@@ -15939,11 +16845,11 @@
       <w:pPr>
         <w:pStyle w:val="Titolo3"/>
       </w:pPr>
-      <w:bookmarkStart w:id="44" w:name="_Toc222391592"/>
+      <w:bookmarkStart w:id="56" w:name="_Toc222509332"/>
       <w:r>
         <w:t>Controller</w:t>
       </w:r>
-      <w:bookmarkEnd w:id="44"/>
+      <w:bookmarkEnd w:id="56"/>
     </w:p>
     <w:p>
       <w:r>
@@ -16015,11 +16921,11 @@
       <w:pPr>
         <w:pStyle w:val="Titolo3"/>
       </w:pPr>
-      <w:bookmarkStart w:id="45" w:name="_Toc222391593"/>
+      <w:bookmarkStart w:id="57" w:name="_Toc222509333"/>
       <w:r>
         <w:t>View</w:t>
       </w:r>
-      <w:bookmarkEnd w:id="45"/>
+      <w:bookmarkEnd w:id="57"/>
     </w:p>
     <w:p>
       <w:r>
@@ -16036,7 +16942,7 @@
       <w:pPr>
         <w:pStyle w:val="Titolo2"/>
       </w:pPr>
-      <w:bookmarkStart w:id="46" w:name="_Toc222391594"/>
+      <w:bookmarkStart w:id="58" w:name="_Toc222509334"/>
       <w:r>
         <w:t xml:space="preserve">Comunicazione con il servizio </w:t>
       </w:r>
@@ -16044,7 +16950,7 @@
       <w:r>
         <w:t>RESTful</w:t>
       </w:r>
-      <w:bookmarkEnd w:id="46"/>
+      <w:bookmarkEnd w:id="58"/>
       <w:proofErr w:type="spellEnd"/>
     </w:p>
     <w:p>
@@ -16134,12 +17040,12 @@
       <w:pPr>
         <w:pStyle w:val="Titolo1"/>
       </w:pPr>
-      <w:bookmarkStart w:id="47" w:name="_Toc222391595"/>
+      <w:bookmarkStart w:id="59" w:name="_Toc222509335"/>
       <w:r>
         <w:lastRenderedPageBreak/>
         <w:t>Progettazione del Data Warehouse</w:t>
       </w:r>
-      <w:bookmarkEnd w:id="47"/>
+      <w:bookmarkEnd w:id="59"/>
     </w:p>
     <w:p>
       <w:r>
@@ -16150,11 +17056,11 @@
       <w:pPr>
         <w:pStyle w:val="Titolo2"/>
       </w:pPr>
-      <w:bookmarkStart w:id="48" w:name="_Toc222391596"/>
+      <w:bookmarkStart w:id="60" w:name="_Toc222509336"/>
       <w:r>
         <w:t>Progettazione concettuale</w:t>
       </w:r>
-      <w:bookmarkEnd w:id="48"/>
+      <w:bookmarkEnd w:id="60"/>
     </w:p>
     <w:p>
       <w:r>
@@ -16251,11 +17157,11 @@
       <w:pPr>
         <w:pStyle w:val="Titolo2"/>
       </w:pPr>
-      <w:bookmarkStart w:id="49" w:name="_Toc222391597"/>
+      <w:bookmarkStart w:id="61" w:name="_Toc222509337"/>
       <w:r>
         <w:t>Progettazione logica</w:t>
       </w:r>
-      <w:bookmarkEnd w:id="49"/>
+      <w:bookmarkEnd w:id="61"/>
     </w:p>
     <w:p>
       <w:r>
@@ -16266,11 +17172,11 @@
       <w:pPr>
         <w:pStyle w:val="Titolo2"/>
       </w:pPr>
-      <w:bookmarkStart w:id="50" w:name="_Toc222391598"/>
+      <w:bookmarkStart w:id="62" w:name="_Toc222509338"/>
       <w:r>
         <w:t>Implementazione</w:t>
       </w:r>
-      <w:bookmarkEnd w:id="50"/>
+      <w:bookmarkEnd w:id="62"/>
     </w:p>
     <w:p>
       <w:r>
@@ -16447,7 +17353,7 @@
           <w:rPr>
             <w:noProof/>
           </w:rPr>
-          <w:t>16</w:t>
+          <w:t>17</w:t>
         </w:r>
         <w:r>
           <w:fldChar w:fldCharType="end"/>
@@ -20936,7 +21842,7 @@
   <a:extraClrSchemeLst/>
   <a:extLst>
     <a:ext uri="{05A4C25C-085E-4340-85A3-A5531E510DB2}">
-      <thm15:themeFamily xmlns="" xmlns:thm15="http://schemas.microsoft.com/office/thememl/2012/main" name="Office Theme" id="{62F939B6-93AF-4DB8-9C6B-D6C7DFDC589F}" vid="{4A3C46E8-61CC-4603-A589-7422A47A8E4A}"/>
+      <thm15:themeFamily xmlns:thm15="http://schemas.microsoft.com/office/thememl/2012/main" xmlns="" name="Office Theme" id="{62F939B6-93AF-4DB8-9C6B-D6C7DFDC589F}" vid="{4A3C46E8-61CC-4603-A589-7422A47A8E4A}"/>
     </a:ext>
   </a:extLst>
 </a:theme>
@@ -20947,7 +21853,7 @@
 </file>
 
 <file path=customXml/itemProps1.xml><?xml version="1.0" encoding="utf-8"?>
-<ds:datastoreItem xmlns:ds="http://schemas.openxmlformats.org/officeDocument/2006/customXml" ds:itemID="{A8966BA0-C415-6645-9F8B-33C84865739A}">
+<ds:datastoreItem xmlns:ds="http://schemas.openxmlformats.org/officeDocument/2006/customXml" ds:itemID="{1CD49227-83B9-E04A-ADBC-A67E2B176483}">
   <ds:schemaRefs>
     <ds:schemaRef ds:uri="http://schemas.openxmlformats.org/officeDocument/2006/bibliography"/>
   </ds:schemaRefs>

</xml_diff>

<commit_message>
Little bit of this, little bit of that.
- Fixed `Menu` factory class and all of the items, nested items point are now classified in the right parent in the header.
- Page for Struttura created with a draft of a table and a search box.
- Added another function to the db.
- Doc updated.
- Added paging to `StrutturaResource`, `AttivitaResource`, `DipendenteResource`. `DipendenteResource` and `AttivitaResource` are broken, fix that.
</commit_message>
<xml_diff>
--- a/doc/Documentazione.docx
+++ b/doc/Documentazione.docx
@@ -15385,12 +15385,7 @@
         <w:t>cf</w:t>
       </w:r>
       <w:r>
-        <w:t>_dipendente_manage</w:t>
-      </w:r>
-      <w:bookmarkStart w:id="33" w:name="_GoBack"/>
-      <w:bookmarkEnd w:id="33"/>
-      <w:r>
-        <w:t>r</w:t>
+        <w:t>_dipendente_manager</w:t>
       </w:r>
       <w:proofErr w:type="spellEnd"/>
       <w:r>
@@ -15711,12 +15706,12 @@
       <w:pPr>
         <w:pStyle w:val="Titolo1"/>
       </w:pPr>
-      <w:bookmarkStart w:id="34" w:name="_Toc222509310"/>
+      <w:bookmarkStart w:id="33" w:name="_Toc222509310"/>
       <w:r>
         <w:lastRenderedPageBreak/>
         <w:t>Progettazione fisica</w:t>
       </w:r>
-      <w:bookmarkEnd w:id="34"/>
+      <w:bookmarkEnd w:id="33"/>
     </w:p>
     <w:p>
       <w:r>
@@ -15755,32 +15750,60 @@
       <w:pPr>
         <w:pStyle w:val="Titolo2"/>
       </w:pPr>
-      <w:bookmarkStart w:id="35" w:name="_Toc222509311"/>
+      <w:bookmarkStart w:id="34" w:name="_Toc222509311"/>
       <w:r>
         <w:t>Tipi e tabelle</w:t>
       </w:r>
+      <w:bookmarkEnd w:id="34"/>
+    </w:p>
+    <w:p>
+      <w:r>
+        <w:t>TODO: script di creazione di tipi e tabelle.</w:t>
+      </w:r>
+    </w:p>
+    <w:p>
+      <w:pPr>
+        <w:pStyle w:val="Titolo2"/>
+      </w:pPr>
+      <w:bookmarkStart w:id="35" w:name="_Toc222509312"/>
+      <w:r>
+        <w:t>Indici</w:t>
+      </w:r>
       <w:bookmarkEnd w:id="35"/>
     </w:p>
     <w:p>
-      <w:r>
-        <w:t>TODO: script di creazione di tipi e tabelle.</w:t>
-      </w:r>
-    </w:p>
-    <w:p>
-      <w:pPr>
-        <w:pStyle w:val="Titolo2"/>
-      </w:pPr>
-      <w:bookmarkStart w:id="36" w:name="_Toc222509312"/>
-      <w:r>
-        <w:t>Indici</w:t>
+      <w:pPr>
+        <w:pStyle w:val="Titolo3"/>
+      </w:pPr>
+      <w:bookmarkStart w:id="36" w:name="_Toc222509313"/>
+      <w:r>
+        <w:t>Indice b-</w:t>
+      </w:r>
+      <w:proofErr w:type="spellStart"/>
+      <w:r>
+        <w:t>tree</w:t>
+      </w:r>
+      <w:proofErr w:type="spellEnd"/>
+      <w:r>
+        <w:t xml:space="preserve"> su </w:t>
+      </w:r>
+      <w:proofErr w:type="spellStart"/>
+      <w:r>
+        <w:t>attivita.nome</w:t>
       </w:r>
       <w:bookmarkEnd w:id="36"/>
+      <w:proofErr w:type="spellEnd"/>
+    </w:p>
+    <w:p>
+      <w:r>
+        <w:t>TODO: descrizione, motivo, script.</w:t>
+      </w:r>
     </w:p>
     <w:p>
       <w:pPr>
         <w:pStyle w:val="Titolo3"/>
       </w:pPr>
-      <w:bookmarkStart w:id="37" w:name="_Toc222509313"/>
+      <w:bookmarkStart w:id="37" w:name="_Toc222509314"/>
       <w:r>
         <w:t>Indice b-</w:t>
       </w:r>
@@ -15794,7 +15817,15 @@
       </w:r>
       <w:proofErr w:type="spellStart"/>
       <w:r>
-        <w:t>attivita.nome</w:t>
+        <w:t>dipendente.cognome</w:t>
+      </w:r>
+      <w:proofErr w:type="spellEnd"/>
+      <w:r>
+        <w:t xml:space="preserve"> e </w:t>
+      </w:r>
+      <w:proofErr w:type="spellStart"/>
+      <w:r>
+        <w:t>dipendente.nome</w:t>
       </w:r>
       <w:bookmarkEnd w:id="37"/>
       <w:proofErr w:type="spellEnd"/>
@@ -15808,32 +15839,19 @@
       <w:pPr>
         <w:pStyle w:val="Titolo3"/>
       </w:pPr>
-      <w:bookmarkStart w:id="38" w:name="_Toc222509314"/>
-      <w:r>
-        <w:t>Indice b-</w:t>
+      <w:bookmarkStart w:id="38" w:name="_Toc222509315"/>
+      <w:r>
+        <w:t xml:space="preserve">Indice hash su </w:t>
       </w:r>
       <w:proofErr w:type="spellStart"/>
       <w:r>
-        <w:t>tree</w:t>
-      </w:r>
-      <w:proofErr w:type="spellEnd"/>
-      <w:r>
-        <w:t xml:space="preserve"> su </w:t>
-      </w:r>
-      <w:proofErr w:type="spellStart"/>
-      <w:r>
-        <w:t>dipendente.cognome</w:t>
-      </w:r>
-      <w:proofErr w:type="spellEnd"/>
-      <w:r>
-        <w:t xml:space="preserve"> e </w:t>
-      </w:r>
-      <w:proofErr w:type="spellStart"/>
-      <w:r>
-        <w:t>dipendente.nome</w:t>
+        <w:t>struttura.codice</w:t>
       </w:r>
       <w:bookmarkEnd w:id="38"/>
       <w:proofErr w:type="spellEnd"/>
+      <w:r>
+        <w:t xml:space="preserve"> </w:t>
+      </w:r>
     </w:p>
     <w:p>
       <w:r>
@@ -15844,13 +15862,21 @@
       <w:pPr>
         <w:pStyle w:val="Titolo3"/>
       </w:pPr>
-      <w:bookmarkStart w:id="39" w:name="_Toc222509315"/>
-      <w:r>
-        <w:t xml:space="preserve">Indice hash su </w:t>
+      <w:bookmarkStart w:id="39" w:name="_Toc222509316"/>
+      <w:r>
+        <w:t>Indice b-</w:t>
       </w:r>
       <w:proofErr w:type="spellStart"/>
       <w:r>
-        <w:t>struttura.codice</w:t>
+        <w:t>tree</w:t>
+      </w:r>
+      <w:proofErr w:type="spellEnd"/>
+      <w:r>
+        <w:t xml:space="preserve"> su </w:t>
+      </w:r>
+      <w:proofErr w:type="spellStart"/>
+      <w:r>
+        <w:t>tipo_attivita.descrizione</w:t>
       </w:r>
       <w:bookmarkEnd w:id="39"/>
       <w:proofErr w:type="spellEnd"/>
@@ -15867,7 +15893,7 @@
       <w:pPr>
         <w:pStyle w:val="Titolo3"/>
       </w:pPr>
-      <w:bookmarkStart w:id="40" w:name="_Toc222509316"/>
+      <w:bookmarkStart w:id="40" w:name="_Toc222509317"/>
       <w:r>
         <w:t>Indice b-</w:t>
       </w:r>
@@ -15881,7 +15907,7 @@
       </w:r>
       <w:proofErr w:type="spellStart"/>
       <w:r>
-        <w:t>tipo_attivita.descrizione</w:t>
+        <w:t>tipo_struttura.descrizione</w:t>
       </w:r>
       <w:bookmarkEnd w:id="40"/>
       <w:proofErr w:type="spellEnd"/>
@@ -15898,21 +15924,13 @@
       <w:pPr>
         <w:pStyle w:val="Titolo3"/>
       </w:pPr>
-      <w:bookmarkStart w:id="41" w:name="_Toc222509317"/>
-      <w:r>
-        <w:t>Indice b-</w:t>
+      <w:bookmarkStart w:id="41" w:name="_Toc222509318"/>
+      <w:r>
+        <w:t xml:space="preserve">Indice hash su </w:t>
       </w:r>
       <w:proofErr w:type="spellStart"/>
       <w:r>
-        <w:t>tree</w:t>
-      </w:r>
-      <w:proofErr w:type="spellEnd"/>
-      <w:r>
-        <w:t xml:space="preserve"> su </w:t>
-      </w:r>
-      <w:proofErr w:type="spellStart"/>
-      <w:r>
-        <w:t>tipo_struttura.descrizione</w:t>
+        <w:t>user.username</w:t>
       </w:r>
       <w:bookmarkEnd w:id="41"/>
       <w:proofErr w:type="spellEnd"/>
@@ -15929,13 +15947,13 @@
       <w:pPr>
         <w:pStyle w:val="Titolo3"/>
       </w:pPr>
-      <w:bookmarkStart w:id="42" w:name="_Toc222509318"/>
+      <w:bookmarkStart w:id="42" w:name="_Toc222509319"/>
       <w:r>
         <w:t xml:space="preserve">Indice hash su </w:t>
       </w:r>
       <w:proofErr w:type="spellStart"/>
       <w:r>
-        <w:t>user.username</w:t>
+        <w:t>user_session.authcode</w:t>
       </w:r>
       <w:bookmarkEnd w:id="42"/>
       <w:proofErr w:type="spellEnd"/>
@@ -15950,123 +15968,145 @@
     </w:p>
     <w:p>
       <w:pPr>
+        <w:pStyle w:val="Titolo2"/>
+      </w:pPr>
+      <w:bookmarkStart w:id="43" w:name="_Toc222509320"/>
+      <w:r>
+        <w:t>Trigger</w:t>
+      </w:r>
+      <w:bookmarkEnd w:id="43"/>
+    </w:p>
+    <w:p>
+      <w:pPr>
         <w:pStyle w:val="Titolo3"/>
       </w:pPr>
-      <w:bookmarkStart w:id="43" w:name="_Toc222509319"/>
-      <w:r>
-        <w:t xml:space="preserve">Indice hash su </w:t>
+      <w:bookmarkStart w:id="44" w:name="_Toc222509321"/>
+      <w:r>
+        <w:t>Gestione della ridondanza sul numero dei dipendenti</w:t>
+      </w:r>
+      <w:bookmarkEnd w:id="44"/>
+    </w:p>
+    <w:p>
+      <w:pPr>
+        <w:pStyle w:val="Titolo4"/>
+      </w:pPr>
+      <w:r>
+        <w:t>Inserimento</w:t>
+      </w:r>
+    </w:p>
+    <w:p>
+      <w:r>
+        <w:t>TODO: inserire script.</w:t>
+      </w:r>
+    </w:p>
+    <w:p>
+      <w:pPr>
+        <w:pStyle w:val="Titolo4"/>
+      </w:pPr>
+      <w:r>
+        <w:t>Cancellazione</w:t>
+      </w:r>
+    </w:p>
+    <w:p>
+      <w:r>
+        <w:t>TODO: Inserire script.</w:t>
+      </w:r>
+    </w:p>
+    <w:p>
+      <w:pPr>
+        <w:pStyle w:val="Titolo4"/>
+      </w:pPr>
+      <w:r>
+        <w:t>Aggiornamento</w:t>
+      </w:r>
+    </w:p>
+    <w:p>
+      <w:r>
+        <w:t>TODO: Inserire 2 script.</w:t>
+      </w:r>
+    </w:p>
+    <w:p>
+      <w:pPr>
+        <w:pStyle w:val="Titolo2"/>
+      </w:pPr>
+      <w:bookmarkStart w:id="45" w:name="_Toc222509322"/>
+      <w:r>
+        <w:t>Funzioni</w:t>
+      </w:r>
+      <w:bookmarkEnd w:id="45"/>
+    </w:p>
+    <w:p>
+      <w:pPr>
+        <w:pStyle w:val="Titolo3"/>
+      </w:pPr>
+      <w:bookmarkStart w:id="46" w:name="_Toc222509323"/>
+      <w:r>
+        <w:t>Cerca dipendente</w:t>
+      </w:r>
+      <w:bookmarkEnd w:id="46"/>
+    </w:p>
+    <w:p>
+      <w:r>
+        <w:t>La funzione riceve in ingresso una stringa che può essere la combinazione, in qualsiasi ordine, di nome e cognome del dipendente, o di una</w:t>
+      </w:r>
+      <w:r>
+        <w:t xml:space="preserve"> sua parte.</w:t>
+      </w:r>
+      <w:r>
+        <w:t xml:space="preserve"> Ad esempio, per ricercare Mario Rossi si potrebbero passare in input le stringhe “mar”, “rossi ma”, “</w:t>
       </w:r>
       <w:proofErr w:type="spellStart"/>
       <w:r>
-        <w:t>user_session.authcode</w:t>
-      </w:r>
-      <w:bookmarkEnd w:id="43"/>
+        <w:t>mario</w:t>
+      </w:r>
       <w:proofErr w:type="spellEnd"/>
       <w:r>
-        <w:t xml:space="preserve"> </w:t>
-      </w:r>
-    </w:p>
-    <w:p>
-      <w:r>
-        <w:t>TODO: descrizione, motivo, script.</w:t>
-      </w:r>
-    </w:p>
-    <w:p>
-      <w:pPr>
-        <w:pStyle w:val="Titolo2"/>
-      </w:pPr>
-      <w:bookmarkStart w:id="44" w:name="_Toc222509320"/>
-      <w:r>
-        <w:t>Trigger</w:t>
-      </w:r>
-      <w:bookmarkEnd w:id="44"/>
+        <w:t xml:space="preserve"> r”, ecc. Tale funzione si rivela essenziale per gestire in maniera ottimale l’auto-complete di una eventuale ricerca.</w:t>
+      </w:r>
+    </w:p>
+    <w:p>
+      <w:r>
+        <w:lastRenderedPageBreak/>
+        <w:t xml:space="preserve">In input vengono anche richiesti un valore massimo di record da restituire ed il valore di record da saltare dall’inizio della ricerca (utile per il </w:t>
+      </w:r>
+      <w:proofErr w:type="spellStart"/>
+      <w:r>
+        <w:t>paging</w:t>
+      </w:r>
+      <w:proofErr w:type="spellEnd"/>
+      <w:r>
+        <w:t>).</w:t>
+      </w:r>
+    </w:p>
+    <w:p>
+      <w:r>
+        <w:t>TODO: inserire script.</w:t>
+      </w:r>
     </w:p>
     <w:p>
       <w:pPr>
         <w:pStyle w:val="Titolo3"/>
       </w:pPr>
-      <w:bookmarkStart w:id="45" w:name="_Toc222509321"/>
-      <w:r>
-        <w:t>Gestione della ridondanza sul numero dei dipendenti</w:t>
-      </w:r>
-      <w:bookmarkEnd w:id="45"/>
-    </w:p>
-    <w:p>
-      <w:pPr>
-        <w:pStyle w:val="Titolo4"/>
-      </w:pPr>
-      <w:r>
-        <w:t>Inserimento</w:t>
-      </w:r>
-    </w:p>
-    <w:p>
-      <w:r>
-        <w:t>TODO: inserire script.</w:t>
-      </w:r>
-    </w:p>
-    <w:p>
-      <w:pPr>
-        <w:pStyle w:val="Titolo4"/>
-      </w:pPr>
-      <w:r>
-        <w:t>Cancellazione</w:t>
-      </w:r>
-    </w:p>
-    <w:p>
-      <w:r>
-        <w:t>TODO: Inserire script.</w:t>
-      </w:r>
-    </w:p>
-    <w:p>
-      <w:pPr>
-        <w:pStyle w:val="Titolo4"/>
-      </w:pPr>
-      <w:r>
-        <w:t>Aggiornamento</w:t>
-      </w:r>
-    </w:p>
-    <w:p>
-      <w:r>
-        <w:t>TODO: Inserire 2 script.</w:t>
-      </w:r>
-    </w:p>
-    <w:p>
-      <w:pPr>
-        <w:pStyle w:val="Titolo2"/>
-      </w:pPr>
-      <w:bookmarkStart w:id="46" w:name="_Toc222509322"/>
-      <w:r>
-        <w:t>Funzioni</w:t>
-      </w:r>
-      <w:bookmarkEnd w:id="46"/>
-    </w:p>
-    <w:p>
-      <w:pPr>
-        <w:pStyle w:val="Titolo3"/>
-      </w:pPr>
-      <w:bookmarkStart w:id="47" w:name="_Toc222509323"/>
-      <w:r>
-        <w:t>Cerca dipendente</w:t>
-      </w:r>
+      <w:r>
+        <w:t>Conteggio r</w:t>
+      </w:r>
+      <w:bookmarkStart w:id="47" w:name="_GoBack"/>
       <w:bookmarkEnd w:id="47"/>
-    </w:p>
-    <w:p>
-      <w:r>
-        <w:t>La funzione riceve in ingresso una stringa che può essere la combinazione, in qualsiasi ordine, di nome e cognome del dipendente, o di una parte. Ad esempio, per ricercare Mario Rossi si potrebbero passare in input le stringhe “mar”, “rossi ma”, “</w:t>
+      <w:r>
+        <w:t>icerca dipendenti</w:t>
+      </w:r>
+    </w:p>
+    <w:p>
+      <w:r>
+        <w:t xml:space="preserve">Ai fini di creare un sistema di </w:t>
       </w:r>
       <w:proofErr w:type="spellStart"/>
       <w:r>
-        <w:t>mario</w:t>
+        <w:t>paging</w:t>
       </w:r>
       <w:proofErr w:type="spellEnd"/>
       <w:r>
-        <w:t xml:space="preserve"> r”, ecc. Tale funzione si rivela essenziale per gestire in maniera ottimale l’auto-complete di una eventuale ricerca.</w:t>
-      </w:r>
-    </w:p>
-    <w:p>
-      <w:r>
-        <w:lastRenderedPageBreak/>
-        <w:t>TODO: inserire script.</w:t>
+        <w:t xml:space="preserve"> sull’applicazione Web, si rende necessario ottenere il numero totale dei dipendenti che rispondono al criterio di ricerca.</w:t>
       </w:r>
     </w:p>
     <w:p>
@@ -17359,7 +17399,7 @@
           <w:rPr>
             <w:noProof/>
           </w:rPr>
-          <w:t>14</w:t>
+          <w:t>16</w:t>
         </w:r>
         <w:r>
           <w:fldChar w:fldCharType="end"/>
@@ -21848,7 +21888,7 @@
   <a:extraClrSchemeLst/>
   <a:extLst>
     <a:ext uri="{05A4C25C-085E-4340-85A3-A5531E510DB2}">
-      <thm15:themeFamily xmlns="" xmlns:thm15="http://schemas.microsoft.com/office/thememl/2012/main" name="Office Theme" id="{62F939B6-93AF-4DB8-9C6B-D6C7DFDC589F}" vid="{4A3C46E8-61CC-4603-A589-7422A47A8E4A}"/>
+      <thm15:themeFamily xmlns:thm15="http://schemas.microsoft.com/office/thememl/2012/main" xmlns="" name="Office Theme" id="{62F939B6-93AF-4DB8-9C6B-D6C7DFDC589F}" vid="{4A3C46E8-61CC-4603-A589-7422A47A8E4A}"/>
     </a:ext>
   </a:extLst>
 </a:theme>
@@ -21859,7 +21899,7 @@
 </file>
 
 <file path=customXml/itemProps1.xml><?xml version="1.0" encoding="utf-8"?>
-<ds:datastoreItem xmlns:ds="http://schemas.openxmlformats.org/officeDocument/2006/customXml" ds:itemID="{34611FCB-2B49-184F-9061-9C631F4C8FC2}">
+<ds:datastoreItem xmlns:ds="http://schemas.openxmlformats.org/officeDocument/2006/customXml" ds:itemID="{B27704BE-CD49-FB4F-A75C-40436FF2FC89}">
   <ds:schemaRefs>
     <ds:schemaRef ds:uri="http://schemas.openxmlformats.org/officeDocument/2006/bibliography"/>
   </ds:schemaRefs>

</xml_diff>

<commit_message>
Dipendente almost completed, handled searching for Attivita.
- Pages for Dipendente made:
	- List/Search of Dipendente
	- Detail of Dipendente (to complete with list of Assunzione in different Attivita attached)
	- Edit Dipendente
	- New Dipendente
- Pages for Attivita made:
	- List/Search of Attivita
	- Detail of Attivita (to complete with list of Assunzione of different Dipendente attached)
- Added momentjs.
- Added angular-strap as a reference.
- Added bootstrap-datepicker.
</commit_message>
<xml_diff>
--- a/doc/Documentazione.docx
+++ b/doc/Documentazione.docx
@@ -14740,16 +14740,10 @@
     </w:p>
     <w:p>
       <w:r>
-        <w:t xml:space="preserve">Per ogni </w:t>
-      </w:r>
-      <w:r>
-        <w:t>concetto</w:t>
-      </w:r>
-      <w:r>
-        <w:t xml:space="preserve"> si sceglie un identificatore principale fra quelli candidati.</w:t>
-      </w:r>
-      <w:r>
-        <w:t xml:space="preserve"> Per alcuni concetti si è scelto di introdurre nuovi identificatori.</w:t>
+        <w:t>Fra tutti gli identificatori principali fin qui ritrovati si sceglie di adottare esclusivamente quelli che possono essere generati dal sistema. Gli altri, essendo passibili di modifica dall’utente, vengono considerati campi univoci (spesso anche con indice univoco), ma non vengono utilizzati come chiave primaria. Nella tabella seguente si elencano tutti gli identificatori delle tabelle</w:t>
+      </w:r>
+      <w:r>
+        <w:t>.</w:t>
       </w:r>
     </w:p>
     <w:tbl>
@@ -14826,7 +14820,7 @@
               <w:cnfStyle w:val="000000100000" w:firstRow="0" w:lastRow="0" w:firstColumn="0" w:lastColumn="0" w:oddVBand="0" w:evenVBand="0" w:oddHBand="1" w:evenHBand="0" w:firstRowFirstColumn="0" w:firstRowLastColumn="0" w:lastRowFirstColumn="0" w:lastRowLastColumn="0"/>
             </w:pPr>
             <w:r>
-              <w:t>CF</w:t>
+              <w:t>ID</w:t>
             </w:r>
           </w:p>
         </w:tc>
@@ -15057,6 +15051,30 @@
       </w:r>
       <w:r>
         <w:t>.</w:t>
+      </w:r>
+    </w:p>
+    <w:p>
+      <w:pPr>
+        <w:spacing w:before="240"/>
+      </w:pPr>
+      <w:r>
+        <w:t xml:space="preserve">Per Dipendente l’utilizzo del codice fiscale come chiave primaria viene ritenuto non opportuno, visto che, ai fini applicativi, l’identificatore primario del dipendente sarà inserito nella query </w:t>
+      </w:r>
+      <w:proofErr w:type="spellStart"/>
+      <w:r>
+        <w:t>string</w:t>
+      </w:r>
+      <w:proofErr w:type="spellEnd"/>
+      <w:r>
+        <w:t xml:space="preserve"> delle richieste al servizio Web.</w:t>
+      </w:r>
+    </w:p>
+    <w:p>
+      <w:pPr>
+        <w:spacing w:before="240"/>
+      </w:pPr>
+      <w:r>
+        <w:t>In generale si è cercato di mantenere l’identificazione degli oggetti la più immediata e compatta possibile.</w:t>
       </w:r>
     </w:p>
     <w:p>
@@ -15171,12 +15189,18 @@
       <w:r>
         <w:t>ipendente(</w:t>
       </w:r>
-      <w:proofErr w:type="spellStart"/>
       <w:r>
         <w:rPr>
           <w:b/>
           <w:u w:val="single"/>
         </w:rPr>
+        <w:t>id</w:t>
+      </w:r>
+      <w:r>
+        <w:t xml:space="preserve">, </w:t>
+      </w:r>
+      <w:proofErr w:type="spellStart"/>
+      <w:r>
         <w:t>cf</w:t>
       </w:r>
       <w:proofErr w:type="spellEnd"/>
@@ -15382,7 +15406,7 @@
       </w:r>
       <w:proofErr w:type="spellStart"/>
       <w:r>
-        <w:t>cf</w:t>
+        <w:t>id</w:t>
       </w:r>
       <w:r>
         <w:t>_dipendente_manager</w:t>
@@ -15424,7 +15448,13 @@
         <w:rPr>
           <w:u w:val="single"/>
         </w:rPr>
-        <w:t>cf_dipendente</w:t>
+        <w:t>id</w:t>
+      </w:r>
+      <w:r>
+        <w:rPr>
+          <w:u w:val="single"/>
+        </w:rPr>
+        <w:t>_dipendente</w:t>
       </w:r>
       <w:proofErr w:type="spellEnd"/>
       <w:r>
@@ -15639,11 +15669,20 @@
       </w:pPr>
       <w:proofErr w:type="spellStart"/>
       <w:r>
-        <w:t>attivita.cf_dipendente_manager</w:t>
+        <w:t>attivita.</w:t>
+      </w:r>
+      <w:r>
+        <w:t>id</w:t>
+      </w:r>
+      <w:r>
+        <w:t>_dipendente_manager</w:t>
       </w:r>
       <w:proofErr w:type="spellEnd"/>
       <w:r>
-        <w:t xml:space="preserve"> è chiave esterna di dipendente.cf</w:t>
+        <w:t xml:space="preserve"> è chiave esterna di dipendente.</w:t>
+      </w:r>
+      <w:r>
+        <w:t>id</w:t>
       </w:r>
     </w:p>
     <w:p>
@@ -15656,12 +15695,23 @@
       </w:pPr>
       <w:proofErr w:type="spellStart"/>
       <w:r>
-        <w:t>dipendenza.cf_dipendente</w:t>
+        <w:t>dipendenza.</w:t>
+      </w:r>
+      <w:r>
+        <w:t>id</w:t>
+      </w:r>
+      <w:r>
+        <w:t>_dipendente</w:t>
       </w:r>
       <w:proofErr w:type="spellEnd"/>
       <w:r>
-        <w:t xml:space="preserve"> è chiave esterna di dipendente.cf</w:t>
-      </w:r>
+        <w:t xml:space="preserve"> è</w:t>
+      </w:r>
+      <w:r>
+        <w:t xml:space="preserve"> chiave esterna di dipendente.id</w:t>
+      </w:r>
+      <w:bookmarkStart w:id="33" w:name="_GoBack"/>
+      <w:bookmarkEnd w:id="33"/>
     </w:p>
     <w:p>
       <w:pPr>
@@ -15706,12 +15756,12 @@
       <w:pPr>
         <w:pStyle w:val="Titolo1"/>
       </w:pPr>
-      <w:bookmarkStart w:id="33" w:name="_Toc222509310"/>
+      <w:bookmarkStart w:id="34" w:name="_Toc222509310"/>
       <w:r>
         <w:lastRenderedPageBreak/>
         <w:t>Progettazione fisica</w:t>
       </w:r>
-      <w:bookmarkEnd w:id="33"/>
+      <w:bookmarkEnd w:id="34"/>
     </w:p>
     <w:p>
       <w:r>
@@ -15750,11 +15800,11 @@
       <w:pPr>
         <w:pStyle w:val="Titolo2"/>
       </w:pPr>
-      <w:bookmarkStart w:id="34" w:name="_Toc222509311"/>
+      <w:bookmarkStart w:id="35" w:name="_Toc222509311"/>
       <w:r>
         <w:t>Tipi e tabelle</w:t>
       </w:r>
-      <w:bookmarkEnd w:id="34"/>
+      <w:bookmarkEnd w:id="35"/>
     </w:p>
     <w:p>
       <w:r>
@@ -15765,17 +15815,17 @@
       <w:pPr>
         <w:pStyle w:val="Titolo2"/>
       </w:pPr>
-      <w:bookmarkStart w:id="35" w:name="_Toc222509312"/>
+      <w:bookmarkStart w:id="36" w:name="_Toc222509312"/>
       <w:r>
         <w:t>Indici</w:t>
       </w:r>
-      <w:bookmarkEnd w:id="35"/>
+      <w:bookmarkEnd w:id="36"/>
     </w:p>
     <w:p>
       <w:pPr>
         <w:pStyle w:val="Titolo3"/>
       </w:pPr>
-      <w:bookmarkStart w:id="36" w:name="_Toc222509313"/>
+      <w:bookmarkStart w:id="37" w:name="_Toc222509313"/>
       <w:r>
         <w:t>Indice b-</w:t>
       </w:r>
@@ -15790,42 +15840,6 @@
       <w:proofErr w:type="spellStart"/>
       <w:r>
         <w:t>attivita.nome</w:t>
-      </w:r>
-      <w:bookmarkEnd w:id="36"/>
-      <w:proofErr w:type="spellEnd"/>
-    </w:p>
-    <w:p>
-      <w:r>
-        <w:t>TODO: descrizione, motivo, script.</w:t>
-      </w:r>
-    </w:p>
-    <w:p>
-      <w:pPr>
-        <w:pStyle w:val="Titolo3"/>
-      </w:pPr>
-      <w:bookmarkStart w:id="37" w:name="_Toc222509314"/>
-      <w:r>
-        <w:t>Indice b-</w:t>
-      </w:r>
-      <w:proofErr w:type="spellStart"/>
-      <w:r>
-        <w:t>tree</w:t>
-      </w:r>
-      <w:proofErr w:type="spellEnd"/>
-      <w:r>
-        <w:t xml:space="preserve"> su </w:t>
-      </w:r>
-      <w:proofErr w:type="spellStart"/>
-      <w:r>
-        <w:t>dipendente.cognome</w:t>
-      </w:r>
-      <w:proofErr w:type="spellEnd"/>
-      <w:r>
-        <w:t xml:space="preserve"> e </w:t>
-      </w:r>
-      <w:proofErr w:type="spellStart"/>
-      <w:r>
-        <w:t>dipendente.nome</w:t>
       </w:r>
       <w:bookmarkEnd w:id="37"/>
       <w:proofErr w:type="spellEnd"/>
@@ -15839,19 +15853,32 @@
       <w:pPr>
         <w:pStyle w:val="Titolo3"/>
       </w:pPr>
-      <w:bookmarkStart w:id="38" w:name="_Toc222509315"/>
-      <w:r>
-        <w:t xml:space="preserve">Indice hash su </w:t>
+      <w:bookmarkStart w:id="38" w:name="_Toc222509314"/>
+      <w:r>
+        <w:t>Indice b-</w:t>
       </w:r>
       <w:proofErr w:type="spellStart"/>
       <w:r>
-        <w:t>struttura.codice</w:t>
+        <w:t>tree</w:t>
+      </w:r>
+      <w:proofErr w:type="spellEnd"/>
+      <w:r>
+        <w:t xml:space="preserve"> su </w:t>
+      </w:r>
+      <w:proofErr w:type="spellStart"/>
+      <w:r>
+        <w:t>dipendente.cognome</w:t>
+      </w:r>
+      <w:proofErr w:type="spellEnd"/>
+      <w:r>
+        <w:t xml:space="preserve"> e </w:t>
+      </w:r>
+      <w:proofErr w:type="spellStart"/>
+      <w:r>
+        <w:t>dipendente.nome</w:t>
       </w:r>
       <w:bookmarkEnd w:id="38"/>
       <w:proofErr w:type="spellEnd"/>
-      <w:r>
-        <w:t xml:space="preserve"> </w:t>
-      </w:r>
     </w:p>
     <w:p>
       <w:r>
@@ -15862,21 +15889,13 @@
       <w:pPr>
         <w:pStyle w:val="Titolo3"/>
       </w:pPr>
-      <w:bookmarkStart w:id="39" w:name="_Toc222509316"/>
-      <w:r>
-        <w:t>Indice b-</w:t>
+      <w:bookmarkStart w:id="39" w:name="_Toc222509315"/>
+      <w:r>
+        <w:t xml:space="preserve">Indice hash su </w:t>
       </w:r>
       <w:proofErr w:type="spellStart"/>
       <w:r>
-        <w:t>tree</w:t>
-      </w:r>
-      <w:proofErr w:type="spellEnd"/>
-      <w:r>
-        <w:t xml:space="preserve"> su </w:t>
-      </w:r>
-      <w:proofErr w:type="spellStart"/>
-      <w:r>
-        <w:t>tipo_attivita.descrizione</w:t>
+        <w:t>struttura.codice</w:t>
       </w:r>
       <w:bookmarkEnd w:id="39"/>
       <w:proofErr w:type="spellEnd"/>
@@ -15893,7 +15912,7 @@
       <w:pPr>
         <w:pStyle w:val="Titolo3"/>
       </w:pPr>
-      <w:bookmarkStart w:id="40" w:name="_Toc222509317"/>
+      <w:bookmarkStart w:id="40" w:name="_Toc222509316"/>
       <w:r>
         <w:t>Indice b-</w:t>
       </w:r>
@@ -15907,7 +15926,7 @@
       </w:r>
       <w:proofErr w:type="spellStart"/>
       <w:r>
-        <w:t>tipo_struttura.descrizione</w:t>
+        <w:t>tipo_attivita.descrizione</w:t>
       </w:r>
       <w:bookmarkEnd w:id="40"/>
       <w:proofErr w:type="spellEnd"/>
@@ -15924,13 +15943,21 @@
       <w:pPr>
         <w:pStyle w:val="Titolo3"/>
       </w:pPr>
-      <w:bookmarkStart w:id="41" w:name="_Toc222509318"/>
-      <w:r>
-        <w:t xml:space="preserve">Indice hash su </w:t>
+      <w:bookmarkStart w:id="41" w:name="_Toc222509317"/>
+      <w:r>
+        <w:t>Indice b-</w:t>
       </w:r>
       <w:proofErr w:type="spellStart"/>
       <w:r>
-        <w:t>user.username</w:t>
+        <w:t>tree</w:t>
+      </w:r>
+      <w:proofErr w:type="spellEnd"/>
+      <w:r>
+        <w:t xml:space="preserve"> su </w:t>
+      </w:r>
+      <w:proofErr w:type="spellStart"/>
+      <w:r>
+        <w:t>tipo_struttura.descrizione</w:t>
       </w:r>
       <w:bookmarkEnd w:id="41"/>
       <w:proofErr w:type="spellEnd"/>
@@ -15947,13 +15974,13 @@
       <w:pPr>
         <w:pStyle w:val="Titolo3"/>
       </w:pPr>
-      <w:bookmarkStart w:id="42" w:name="_Toc222509319"/>
+      <w:bookmarkStart w:id="42" w:name="_Toc222509318"/>
       <w:r>
         <w:t xml:space="preserve">Indice hash su </w:t>
       </w:r>
       <w:proofErr w:type="spellStart"/>
       <w:r>
-        <w:t>user_session.authcode</w:t>
+        <w:t>user.username</w:t>
       </w:r>
       <w:bookmarkEnd w:id="42"/>
       <w:proofErr w:type="spellEnd"/>
@@ -15968,23 +15995,46 @@
     </w:p>
     <w:p>
       <w:pPr>
+        <w:pStyle w:val="Titolo3"/>
+      </w:pPr>
+      <w:bookmarkStart w:id="43" w:name="_Toc222509319"/>
+      <w:r>
+        <w:t xml:space="preserve">Indice hash su </w:t>
+      </w:r>
+      <w:proofErr w:type="spellStart"/>
+      <w:r>
+        <w:t>user_session.authcode</w:t>
+      </w:r>
+      <w:bookmarkEnd w:id="43"/>
+      <w:proofErr w:type="spellEnd"/>
+      <w:r>
+        <w:t xml:space="preserve"> </w:t>
+      </w:r>
+    </w:p>
+    <w:p>
+      <w:r>
+        <w:t>TODO: descrizione, motivo, script.</w:t>
+      </w:r>
+    </w:p>
+    <w:p>
+      <w:pPr>
         <w:pStyle w:val="Titolo2"/>
       </w:pPr>
-      <w:bookmarkStart w:id="43" w:name="_Toc222509320"/>
+      <w:bookmarkStart w:id="44" w:name="_Toc222509320"/>
       <w:r>
         <w:t>Trigger</w:t>
       </w:r>
-      <w:bookmarkEnd w:id="43"/>
+      <w:bookmarkEnd w:id="44"/>
     </w:p>
     <w:p>
       <w:pPr>
         <w:pStyle w:val="Titolo3"/>
       </w:pPr>
-      <w:bookmarkStart w:id="44" w:name="_Toc222509321"/>
+      <w:bookmarkStart w:id="45" w:name="_Toc222509321"/>
       <w:r>
         <w:t>Gestione della ridondanza sul numero dei dipendenti</w:t>
       </w:r>
-      <w:bookmarkEnd w:id="44"/>
+      <w:bookmarkEnd w:id="45"/>
     </w:p>
     <w:p>
       <w:pPr>
@@ -16029,21 +16079,21 @@
       <w:pPr>
         <w:pStyle w:val="Titolo2"/>
       </w:pPr>
-      <w:bookmarkStart w:id="45" w:name="_Toc222509322"/>
+      <w:bookmarkStart w:id="46" w:name="_Toc222509322"/>
       <w:r>
         <w:t>Funzioni</w:t>
       </w:r>
-      <w:bookmarkEnd w:id="45"/>
+      <w:bookmarkEnd w:id="46"/>
     </w:p>
     <w:p>
       <w:pPr>
         <w:pStyle w:val="Titolo3"/>
       </w:pPr>
-      <w:bookmarkStart w:id="46" w:name="_Toc222509323"/>
+      <w:bookmarkStart w:id="47" w:name="_Toc222509323"/>
       <w:r>
         <w:t>Cerca dipendente</w:t>
       </w:r>
-      <w:bookmarkEnd w:id="46"/>
+      <w:bookmarkEnd w:id="47"/>
     </w:p>
     <w:p>
       <w:r>
@@ -16088,12 +16138,7 @@
         <w:pStyle w:val="Titolo3"/>
       </w:pPr>
       <w:r>
-        <w:t>Conteggio r</w:t>
-      </w:r>
-      <w:bookmarkStart w:id="47" w:name="_GoBack"/>
-      <w:bookmarkEnd w:id="47"/>
-      <w:r>
-        <w:t>icerca dipendenti</w:t>
+        <w:t>Conteggio ricerca dipendenti</w:t>
       </w:r>
     </w:p>
     <w:p>
@@ -17399,7 +17444,7 @@
           <w:rPr>
             <w:noProof/>
           </w:rPr>
-          <w:t>16</w:t>
+          <w:t>15</w:t>
         </w:r>
         <w:r>
           <w:fldChar w:fldCharType="end"/>
@@ -21888,7 +21933,7 @@
   <a:extraClrSchemeLst/>
   <a:extLst>
     <a:ext uri="{05A4C25C-085E-4340-85A3-A5531E510DB2}">
-      <thm15:themeFamily xmlns:thm15="http://schemas.microsoft.com/office/thememl/2012/main" xmlns="" name="Office Theme" id="{62F939B6-93AF-4DB8-9C6B-D6C7DFDC589F}" vid="{4A3C46E8-61CC-4603-A589-7422A47A8E4A}"/>
+      <thm15:themeFamily xmlns="" xmlns:thm15="http://schemas.microsoft.com/office/thememl/2012/main" name="Office Theme" id="{62F939B6-93AF-4DB8-9C6B-D6C7DFDC589F}" vid="{4A3C46E8-61CC-4603-A589-7422A47A8E4A}"/>
     </a:ext>
   </a:extLst>
 </a:theme>
@@ -21899,7 +21944,7 @@
 </file>
 
 <file path=customXml/itemProps1.xml><?xml version="1.0" encoding="utf-8"?>
-<ds:datastoreItem xmlns:ds="http://schemas.openxmlformats.org/officeDocument/2006/customXml" ds:itemID="{B27704BE-CD49-FB4F-A75C-40436FF2FC89}">
+<ds:datastoreItem xmlns:ds="http://schemas.openxmlformats.org/officeDocument/2006/customXml" ds:itemID="{C3351D8C-907D-4D45-8190-CE6FC56E23CD}">
   <ds:schemaRefs>
     <ds:schemaRef ds:uri="http://schemas.openxmlformats.org/officeDocument/2006/bibliography"/>
   </ds:schemaRefs>

</xml_diff>

<commit_message>
Deleted from repo: - web/temp - web/dist Updated doc. Updated Linux/Mac OS scripts. Added Windows scripts. Edited index.html in such a way than the configuration service (Config.js) is never minified. Edited war building scripts, now they publish in the main dir.
</commit_message>
<xml_diff>
--- a/doc/Documentazione.docx
+++ b/doc/Documentazione.docx
@@ -1,6 +1,6 @@
 
 <file path=word/document.xml><?xml version="1.0" encoding="utf-8"?>
-<w:document xmlns:wpc="http://schemas.microsoft.com/office/word/2010/wordprocessingCanvas" xmlns:mo="http://schemas.microsoft.com/office/mac/office/2008/main" xmlns:mc="http://schemas.openxmlformats.org/markup-compatibility/2006" xmlns:mv="urn:schemas-microsoft-com:mac:vml" xmlns:o="urn:schemas-microsoft-com:office:office" xmlns:r="http://schemas.openxmlformats.org/officeDocument/2006/relationships" xmlns:m="http://schemas.openxmlformats.org/officeDocument/2006/math" xmlns:v="urn:schemas-microsoft-com:vml" xmlns:wp14="http://schemas.microsoft.com/office/word/2010/wordprocessingDrawing" xmlns:wp="http://schemas.openxmlformats.org/drawingml/2006/wordprocessingDrawing" xmlns:w10="urn:schemas-microsoft-com:office:word" xmlns:w="http://schemas.openxmlformats.org/wordprocessingml/2006/main" xmlns:w14="http://schemas.microsoft.com/office/word/2010/wordml" xmlns:wpg="http://schemas.microsoft.com/office/word/2010/wordprocessingGroup" xmlns:wpi="http://schemas.microsoft.com/office/word/2010/wordprocessingInk" xmlns:wne="http://schemas.microsoft.com/office/word/2006/wordml" xmlns:wps="http://schemas.microsoft.com/office/word/2010/wordprocessingShape" mc:Ignorable="w14 wp14">
+<w:document xmlns:wpc="http://schemas.microsoft.com/office/word/2010/wordprocessingCanvas" xmlns:mc="http://schemas.openxmlformats.org/markup-compatibility/2006" xmlns:o="urn:schemas-microsoft-com:office:office" xmlns:r="http://schemas.openxmlformats.org/officeDocument/2006/relationships" xmlns:m="http://schemas.openxmlformats.org/officeDocument/2006/math" xmlns:v="urn:schemas-microsoft-com:vml" xmlns:wp14="http://schemas.microsoft.com/office/word/2010/wordprocessingDrawing" xmlns:wp="http://schemas.openxmlformats.org/drawingml/2006/wordprocessingDrawing" xmlns:w10="urn:schemas-microsoft-com:office:word" xmlns:w="http://schemas.openxmlformats.org/wordprocessingml/2006/main" xmlns:w14="http://schemas.microsoft.com/office/word/2010/wordml" xmlns:w15="http://schemas.microsoft.com/office/word/2012/wordml" xmlns:wpg="http://schemas.microsoft.com/office/word/2010/wordprocessingGroup" xmlns:wpi="http://schemas.microsoft.com/office/word/2010/wordprocessingInk" xmlns:wne="http://schemas.microsoft.com/office/word/2006/wordml" xmlns:wps="http://schemas.microsoft.com/office/word/2010/wordprocessingShape" mc:Ignorable="w14 w15 wp14">
   <w:body>
     <w:sdt>
       <w:sdtPr>
@@ -193,13 +193,13 @@
                   </wp:anchor>
                 </w:drawing>
               </mc:Choice>
-              <mc:Fallback xmlns:w15="http://schemas.microsoft.com/office/word/2012/wordml">
+              <mc:Fallback>
                 <w:pict>
                   <v:shapetype w14:anchorId="75FAE3E4" id="_x0000_t202" coordsize="21600,21600" o:spt="202" path="m,l,21600r21600,l21600,xe">
                     <v:stroke joinstyle="miter"/>
                     <v:path gradientshapeok="t" o:connecttype="rect"/>
                   </v:shapetype>
-                  <v:shape id="Casella di testo 62" o:spid="_x0000_s1026" type="#_x0000_t202" style="position:absolute;left:0;text-align:left;margin-left:0;margin-top:0;width:455.4pt;height:94.2pt;z-index:251661312;visibility:visible;mso-wrap-style:square;mso-width-percent:765;mso-wrap-distance-left:9pt;mso-wrap-distance-top:0;mso-wrap-distance-right:9pt;mso-wrap-distance-bottom:0;mso-position-horizontal:center;mso-position-horizontal-relative:page;mso-position-vertical:top;mso-position-vertical-relative:margin;mso-width-percent:765;mso-width-relative:page;v-text-anchor:top" o:gfxdata="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" filled="f" stroked="f" strokeweight=".5pt">
+                  <v:shape id="Casella di testo 62" o:spid="_x0000_s1026" type="#_x0000_t202" style="position:absolute;left:0;text-align:left;margin-left:0;margin-top:0;width:455.4pt;height:72.3pt;z-index:251661312;visibility:visible;mso-wrap-style:square;mso-width-percent:765;mso-wrap-distance-left:9pt;mso-wrap-distance-top:0;mso-wrap-distance-right:9pt;mso-wrap-distance-bottom:0;mso-position-horizontal:center;mso-position-horizontal-relative:page;mso-position-vertical:top;mso-position-vertical-relative:margin;mso-width-percent:765;mso-width-relative:page;v-text-anchor:top" o:gfxdata="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" filled="f" stroked="f" strokeweight=".5pt">
                     <v:textbox style="mso-fit-shape-to-text:t">
                       <w:txbxContent>
                         <w:sdt>
@@ -273,6 +273,7 @@
                               <w:dataBinding w:prefixMappings="xmlns:ns0='http://purl.org/dc/elements/1.1/' xmlns:ns1='http://schemas.openxmlformats.org/package/2006/metadata/core-properties' " w:xpath="/ns1:coreProperties[1]/ns0:subject[1]" w:storeItemID="{6C3C8BC8-F283-45AE-878A-BAB7291924A1}"/>
                               <w:text/>
                             </w:sdtPr>
+                            <w:sdtEndPr/>
                             <w:sdtContent>
                               <w:r>
                                 <w:rPr>
@@ -434,7 +435,7 @@
                               </a:ln>
                               <a:extLst>
                                 <a:ext uri="{91240B29-F687-4f45-9708-019B960494DF}">
-                                  <a14:hiddenLine xmlns:a14="http://schemas.microsoft.com/office/drawing/2010/main" w="9525">
+                                  <a14:hiddenLine xmlns:a14="http://schemas.microsoft.com/office/drawing/2010/main" xmlns:w="http://schemas.openxmlformats.org/wordprocessingml/2006/main" xmlns:w10="urn:schemas-microsoft-com:office:word" xmlns:v="urn:schemas-microsoft-com:vml" xmlns:o="urn:schemas-microsoft-com:office:office" xmlns:mv="urn:schemas-microsoft-com:mac:vml" xmlns:mo="http://schemas.microsoft.com/office/mac/office/2008/main" xmlns="" w="9525">
                                     <a:solidFill>
                                       <a:srgbClr val="000000"/>
                                     </a:solidFill>
@@ -521,7 +522,7 @@
                               </a:ln>
                               <a:extLst>
                                 <a:ext uri="{91240B29-F687-4f45-9708-019B960494DF}">
-                                  <a14:hiddenLine xmlns:a14="http://schemas.microsoft.com/office/drawing/2010/main" w="9525">
+                                  <a14:hiddenLine xmlns:a14="http://schemas.microsoft.com/office/drawing/2010/main" xmlns:w="http://schemas.openxmlformats.org/wordprocessingml/2006/main" xmlns:w10="urn:schemas-microsoft-com:office:word" xmlns:v="urn:schemas-microsoft-com:vml" xmlns:o="urn:schemas-microsoft-com:office:office" xmlns:mv="urn:schemas-microsoft-com:mac:vml" xmlns:mo="http://schemas.microsoft.com/office/mac/office/2008/main" xmlns="" w="9525">
                                     <a:solidFill>
                                       <a:srgbClr val="000000"/>
                                     </a:solidFill>
@@ -608,7 +609,7 @@
                               </a:ln>
                               <a:extLst>
                                 <a:ext uri="{91240B29-F687-4f45-9708-019B960494DF}">
-                                  <a14:hiddenLine xmlns:a14="http://schemas.microsoft.com/office/drawing/2010/main" w="9525">
+                                  <a14:hiddenLine xmlns:a14="http://schemas.microsoft.com/office/drawing/2010/main" xmlns:w="http://schemas.openxmlformats.org/wordprocessingml/2006/main" xmlns:w10="urn:schemas-microsoft-com:office:word" xmlns:v="urn:schemas-microsoft-com:vml" xmlns:o="urn:schemas-microsoft-com:office:office" xmlns:mv="urn:schemas-microsoft-com:mac:vml" xmlns:mo="http://schemas.microsoft.com/office/mac/office/2008/main" xmlns="" w="9525">
                                     <a:solidFill>
                                       <a:srgbClr val="000000"/>
                                     </a:solidFill>
@@ -695,7 +696,7 @@
                               </a:ln>
                               <a:extLst>
                                 <a:ext uri="{91240B29-F687-4f45-9708-019B960494DF}">
-                                  <a14:hiddenLine xmlns:a14="http://schemas.microsoft.com/office/drawing/2010/main" w="9525">
+                                  <a14:hiddenLine xmlns:a14="http://schemas.microsoft.com/office/drawing/2010/main" xmlns:w="http://schemas.openxmlformats.org/wordprocessingml/2006/main" xmlns:w10="urn:schemas-microsoft-com:office:word" xmlns:v="urn:schemas-microsoft-com:vml" xmlns:o="urn:schemas-microsoft-com:office:office" xmlns:mv="urn:schemas-microsoft-com:mac:vml" xmlns:mo="http://schemas.microsoft.com/office/mac/office/2008/main" xmlns="" w="9525">
                                     <a:solidFill>
                                       <a:srgbClr val="000000"/>
                                     </a:solidFill>
@@ -782,7 +783,7 @@
                               </a:ln>
                               <a:extLst>
                                 <a:ext uri="{91240B29-F687-4f45-9708-019B960494DF}">
-                                  <a14:hiddenLine xmlns:a14="http://schemas.microsoft.com/office/drawing/2010/main" w="9525">
+                                  <a14:hiddenLine xmlns:a14="http://schemas.microsoft.com/office/drawing/2010/main" xmlns:w="http://schemas.openxmlformats.org/wordprocessingml/2006/main" xmlns:w10="urn:schemas-microsoft-com:office:word" xmlns:v="urn:schemas-microsoft-com:vml" xmlns:o="urn:schemas-microsoft-com:office:office" xmlns:mv="urn:schemas-microsoft-com:mac:vml" xmlns:mo="http://schemas.microsoft.com/office/mac/office/2008/main" xmlns="" w="9525">
                                     <a:solidFill>
                                       <a:srgbClr val="000000"/>
                                     </a:solidFill>
@@ -811,9 +812,9 @@
                   </wp:anchor>
                 </w:drawing>
               </mc:Choice>
-              <mc:Fallback xmlns:w15="http://schemas.microsoft.com/office/word/2012/wordml">
+              <mc:Fallback>
                 <w:pict>
-                  <v:group w14:anchorId="7ABB822B" id="Gruppo 2" o:spid="_x0000_s1026" style="position:absolute;margin-left:0;margin-top:0;width:432.65pt;height:448.55pt;z-index:-251656192;mso-width-percent:706;mso-height-percent:566;mso-left-percent:220;mso-top-percent:300;mso-position-horizontal-relative:page;mso-position-vertical-relative:page;mso-width-percent:706;mso-height-percent:566;mso-left-percent:220;mso-top-percent:300" coordsize="43291,44910" o:gfxdata="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">
+                  <v:group w14:anchorId="333361F3" id="Gruppo 2" o:spid="_x0000_s1026" style="position:absolute;margin-left:0;margin-top:0;width:432.65pt;height:448.55pt;z-index:-251656192;mso-width-percent:706;mso-height-percent:566;mso-left-percent:220;mso-top-percent:300;mso-position-horizontal-relative:page;mso-position-vertical-relative:page;mso-width-percent:706;mso-height-percent:566;mso-left-percent:220;mso-top-percent:300" coordsize="43291,44910" o:gfxdata="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">
                     <o:lock v:ext="edit" aspectratio="t"/>
                     <v:shape id="Figura a mano libera 64" o:spid="_x0000_s1027" style="position:absolute;left:15017;width:28274;height:28352;visibility:visible;mso-wrap-style:square;v-text-anchor:top" coordsize="1781,1786" o:gfxdata="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" path="m4,1786l,1782,1776,r5,5l4,1786xe" filled="f" stroked="f">
                       <v:path arrowok="t" o:connecttype="custom" o:connectlocs="6350,2835275;0,2828925;2819400,0;2827338,7938;6350,2835275" o:connectangles="0,0,0,0,0"/>
@@ -953,7 +954,7 @@
                   </wp:anchor>
                 </w:drawing>
               </mc:Choice>
-              <mc:Fallback xmlns:w15="http://schemas.microsoft.com/office/word/2012/wordml">
+              <mc:Fallback>
                 <w:pict>
                   <v:shape w14:anchorId="3F08AEA9" id="Casella di testo 69" o:spid="_x0000_s1027" type="#_x0000_t202" style="position:absolute;left:0;text-align:left;margin-left:0;margin-top:0;width:455.4pt;height:42.7pt;z-index:251659264;visibility:visible;mso-wrap-style:square;mso-width-percent:765;mso-height-percent:0;mso-wrap-distance-left:9pt;mso-wrap-distance-top:0;mso-wrap-distance-right:9pt;mso-wrap-distance-bottom:0;mso-position-horizontal:center;mso-position-horizontal-relative:page;mso-position-vertical:bottom;mso-position-vertical-relative:margin;mso-width-percent:765;mso-height-percent:0;mso-width-relative:page;mso-height-relative:margin;v-text-anchor:bottom" o:gfxdata="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" filled="f" stroked="f" strokeweight=".5pt">
                     <v:textbox style="mso-fit-shape-to-text:t" inset="0,0,0,0">
@@ -1025,9 +1026,9 @@
     <w:p>
       <w:pPr>
         <w:sectPr>
-          <w:footerReference w:type="default" r:id="rId9"/>
-          <w:headerReference w:type="first" r:id="rId10"/>
-          <w:footerReference w:type="first" r:id="rId11"/>
+          <w:footerReference w:type="default" r:id="rId8"/>
+          <w:headerReference w:type="first" r:id="rId9"/>
+          <w:footerReference w:type="first" r:id="rId10"/>
           <w:pgSz w:w="11906" w:h="16838"/>
           <w:pgMar w:top="1417" w:right="1134" w:bottom="1134" w:left="1134" w:header="708" w:footer="708" w:gutter="0"/>
           <w:pgNumType w:start="0"/>
@@ -3838,6 +3839,7 @@
             <w:rPr>
               <w:noProof/>
             </w:rPr>
+            <w:lastRenderedPageBreak/>
             <w:t>4.2.1</w:t>
           </w:r>
           <w:r>
@@ -3917,7 +3919,6 @@
             <w:rPr>
               <w:noProof/>
             </w:rPr>
-            <w:lastRenderedPageBreak/>
             <w:t>4.2.2</w:t>
           </w:r>
           <w:r>
@@ -5872,8 +5873,8 @@
     <w:p>
       <w:pPr>
         <w:sectPr>
-          <w:footerReference w:type="default" r:id="rId12"/>
-          <w:footerReference w:type="first" r:id="rId13"/>
+          <w:footerReference w:type="default" r:id="rId11"/>
+          <w:footerReference w:type="first" r:id="rId12"/>
           <w:pgSz w:w="11906" w:h="16838"/>
           <w:pgMar w:top="1417" w:right="1134" w:bottom="1134" w:left="1134" w:header="708" w:footer="708" w:gutter="0"/>
           <w:pgNumType w:fmt="upperRoman" w:start="1"/>
@@ -5923,7 +5924,7 @@
         <w:tblLook w:val="04A0" w:firstRow="1" w:lastRow="0" w:firstColumn="1" w:lastColumn="0" w:noHBand="0" w:noVBand="1"/>
       </w:tblPr>
       <w:tblGrid>
-        <w:gridCol w:w="469"/>
+        <w:gridCol w:w="465"/>
         <w:gridCol w:w="9207"/>
       </w:tblGrid>
       <w:tr>
@@ -6418,6 +6419,7 @@
       </w:pPr>
       <w:bookmarkStart w:id="7" w:name="_Toc222509284"/>
       <w:r>
+        <w:lastRenderedPageBreak/>
         <w:t>Requisiti trasformati</w:t>
       </w:r>
       <w:bookmarkEnd w:id="7"/>
@@ -6450,7 +6452,6 @@
               <w:jc w:val="center"/>
             </w:pPr>
             <w:r>
-              <w:lastRenderedPageBreak/>
               <w:t>Centro commerciale (requisiti riscritti)</w:t>
             </w:r>
           </w:p>
@@ -6730,6 +6731,7 @@
     </w:p>
     <w:p>
       <w:r>
+        <w:lastRenderedPageBreak/>
         <w:t>Per ogni attività si deve memorizzare il nome della struttura nel quale è collocata ed il piano (nel caso degli edifici).</w:t>
       </w:r>
     </w:p>
@@ -6743,7 +6745,6 @@
         <w:pStyle w:val="Titolo4"/>
       </w:pPr>
       <w:r>
-        <w:lastRenderedPageBreak/>
         <w:t>Frasi relative a</w:t>
       </w:r>
       <w:r>
@@ -7470,7 +7471,7 @@
                     </pic:cNvPicPr>
                   </pic:nvPicPr>
                   <pic:blipFill>
-                    <a:blip r:embed="rId14">
+                    <a:blip r:embed="rId13">
                       <a:extLst>
                         <a:ext uri="{28A0092B-C50C-407E-A947-70E740481C1C}">
                           <a14:useLocalDpi xmlns:a14="http://schemas.microsoft.com/office/drawing/2010/main" val="0"/>
@@ -7547,7 +7548,7 @@
                     </pic:cNvPicPr>
                   </pic:nvPicPr>
                   <pic:blipFill>
-                    <a:blip r:embed="rId15">
+                    <a:blip r:embed="rId14">
                       <a:extLst>
                         <a:ext uri="{28A0092B-C50C-407E-A947-70E740481C1C}">
                           <a14:useLocalDpi xmlns:a14="http://schemas.microsoft.com/office/drawing/2010/main" val="0"/>
@@ -7614,7 +7615,7 @@
                     </pic:cNvPicPr>
                   </pic:nvPicPr>
                   <pic:blipFill>
-                    <a:blip r:embed="rId16">
+                    <a:blip r:embed="rId15">
                       <a:extLst>
                         <a:ext uri="{28A0092B-C50C-407E-A947-70E740481C1C}">
                           <a14:useLocalDpi xmlns:a14="http://schemas.microsoft.com/office/drawing/2010/main" val="0"/>
@@ -7682,7 +7683,7 @@
                     </pic:cNvPicPr>
                   </pic:nvPicPr>
                   <pic:blipFill>
-                    <a:blip r:embed="rId17">
+                    <a:blip r:embed="rId16">
                       <a:extLst>
                         <a:ext uri="{28A0092B-C50C-407E-A947-70E740481C1C}">
                           <a14:useLocalDpi xmlns:a14="http://schemas.microsoft.com/office/drawing/2010/main" val="0"/>
@@ -7753,7 +7754,7 @@
                     </pic:cNvPicPr>
                   </pic:nvPicPr>
                   <pic:blipFill>
-                    <a:blip r:embed="rId18">
+                    <a:blip r:embed="rId17">
                       <a:extLst>
                         <a:ext uri="{28A0092B-C50C-407E-A947-70E740481C1C}">
                           <a14:useLocalDpi xmlns:a14="http://schemas.microsoft.com/office/drawing/2010/main" val="0"/>
@@ -7917,7 +7918,11 @@
               <w:cnfStyle w:val="000000100000" w:firstRow="0" w:lastRow="0" w:firstColumn="0" w:lastColumn="0" w:oddVBand="0" w:evenVBand="0" w:oddHBand="1" w:evenHBand="0" w:firstRowFirstColumn="0" w:firstRowLastColumn="0" w:lastRowFirstColumn="0" w:lastRowLastColumn="0"/>
             </w:pPr>
             <w:r>
-              <w:t>Può essere di diverso tipo e si trova in una sola struttura.</w:t>
+              <w:t xml:space="preserve">Può essere di diverso tipo e si trova in una sola </w:t>
+            </w:r>
+            <w:r>
+              <w:lastRenderedPageBreak/>
+              <w:t>struttura.</w:t>
             </w:r>
           </w:p>
         </w:tc>
@@ -7930,6 +7935,7 @@
               <w:cnfStyle w:val="000000100000" w:firstRow="0" w:lastRow="0" w:firstColumn="0" w:lastColumn="0" w:oddVBand="0" w:evenVBand="0" w:oddHBand="1" w:evenHBand="0" w:firstRowFirstColumn="0" w:firstRowLastColumn="0" w:lastRowFirstColumn="0" w:lastRowLastColumn="0"/>
             </w:pPr>
             <w:r>
+              <w:lastRenderedPageBreak/>
               <w:t>PIVA</w:t>
             </w:r>
             <w:r>
@@ -7943,6 +7949,7 @@
             </w:pPr>
             <w:proofErr w:type="spellStart"/>
             <w:r>
+              <w:lastRenderedPageBreak/>
               <w:t>NumDip</w:t>
             </w:r>
             <w:proofErr w:type="spellEnd"/>
@@ -7952,7 +7959,6 @@
               <w:cnfStyle w:val="000000100000" w:firstRow="0" w:lastRow="0" w:firstColumn="0" w:lastColumn="0" w:oddVBand="0" w:evenVBand="0" w:oddHBand="1" w:evenHBand="0" w:firstRowFirstColumn="0" w:firstRowLastColumn="0" w:lastRowFirstColumn="0" w:lastRowLastColumn="0"/>
             </w:pPr>
             <w:r>
-              <w:lastRenderedPageBreak/>
               <w:t>Franchising</w:t>
             </w:r>
           </w:p>
@@ -9320,6 +9326,7 @@
         </w:numPr>
       </w:pPr>
       <w:r>
+        <w:lastRenderedPageBreak/>
         <w:t>Il proprietario di una attività si ottiene, se l’attività non è in franchising, visitando la relazione Management.</w:t>
       </w:r>
       <w:r>
@@ -10603,6 +10610,7 @@
         </w:numPr>
       </w:pPr>
       <w:r>
+        <w:lastRenderedPageBreak/>
         <w:t>Quasi tutti i ristoranti hanno specificato una tipologia di ristorante.</w:t>
       </w:r>
     </w:p>
@@ -10615,7 +10623,6 @@
         </w:numPr>
       </w:pPr>
       <w:r>
-        <w:lastRenderedPageBreak/>
         <w:t>Ogni attività ha una media di 20 dipendenze attive in ogni momento.</w:t>
       </w:r>
     </w:p>
@@ -10666,7 +10673,7 @@
         <w:tblLook w:val="04A0" w:firstRow="1" w:lastRow="0" w:firstColumn="1" w:lastColumn="0" w:noHBand="0" w:noVBand="1"/>
       </w:tblPr>
       <w:tblGrid>
-        <w:gridCol w:w="556"/>
+        <w:gridCol w:w="551"/>
         <w:gridCol w:w="696"/>
         <w:gridCol w:w="1701"/>
       </w:tblGrid>
@@ -11219,7 +11226,7 @@
       </w:tblPr>
       <w:tblGrid>
         <w:gridCol w:w="2101"/>
-        <w:gridCol w:w="1150"/>
+        <w:gridCol w:w="1147"/>
         <w:gridCol w:w="782"/>
         <w:gridCol w:w="992"/>
       </w:tblGrid>
@@ -11432,7 +11439,7 @@
       </w:tblPr>
       <w:tblGrid>
         <w:gridCol w:w="2101"/>
-        <w:gridCol w:w="1150"/>
+        <w:gridCol w:w="1147"/>
         <w:gridCol w:w="782"/>
         <w:gridCol w:w="992"/>
       </w:tblGrid>
@@ -11645,7 +11652,7 @@
       </w:tblPr>
       <w:tblGrid>
         <w:gridCol w:w="2101"/>
-        <w:gridCol w:w="1150"/>
+        <w:gridCol w:w="1147"/>
         <w:gridCol w:w="782"/>
         <w:gridCol w:w="992"/>
       </w:tblGrid>
@@ -11926,7 +11933,7 @@
       </w:tblPr>
       <w:tblGrid>
         <w:gridCol w:w="2101"/>
-        <w:gridCol w:w="1150"/>
+        <w:gridCol w:w="1147"/>
         <w:gridCol w:w="782"/>
         <w:gridCol w:w="992"/>
       </w:tblGrid>
@@ -12215,7 +12222,7 @@
       </w:tblPr>
       <w:tblGrid>
         <w:gridCol w:w="2101"/>
-        <w:gridCol w:w="1150"/>
+        <w:gridCol w:w="1147"/>
         <w:gridCol w:w="782"/>
         <w:gridCol w:w="992"/>
       </w:tblGrid>
@@ -12363,6 +12370,7 @@
               <w:rPr>
                 <w:b w:val="0"/>
               </w:rPr>
+              <w:lastRenderedPageBreak/>
               <w:t>Attività</w:t>
             </w:r>
           </w:p>
@@ -12498,7 +12506,6 @@
               <w:rPr>
                 <w:b w:val="0"/>
               </w:rPr>
-              <w:lastRenderedPageBreak/>
               <w:t>Attività</w:t>
             </w:r>
           </w:p>
@@ -12575,7 +12582,7 @@
       </w:tblPr>
       <w:tblGrid>
         <w:gridCol w:w="2101"/>
-        <w:gridCol w:w="1150"/>
+        <w:gridCol w:w="1147"/>
         <w:gridCol w:w="782"/>
         <w:gridCol w:w="992"/>
       </w:tblGrid>
@@ -12859,7 +12866,7 @@
       </w:tblPr>
       <w:tblGrid>
         <w:gridCol w:w="2101"/>
-        <w:gridCol w:w="1150"/>
+        <w:gridCol w:w="1147"/>
         <w:gridCol w:w="782"/>
         <w:gridCol w:w="992"/>
       </w:tblGrid>
@@ -13008,7 +13015,7 @@
       </w:tblPr>
       <w:tblGrid>
         <w:gridCol w:w="2101"/>
-        <w:gridCol w:w="1150"/>
+        <w:gridCol w:w="1147"/>
         <w:gridCol w:w="782"/>
         <w:gridCol w:w="992"/>
       </w:tblGrid>
@@ -13292,7 +13299,7 @@
       </w:tblPr>
       <w:tblGrid>
         <w:gridCol w:w="2101"/>
-        <w:gridCol w:w="1150"/>
+        <w:gridCol w:w="1147"/>
         <w:gridCol w:w="782"/>
         <w:gridCol w:w="992"/>
       </w:tblGrid>
@@ -13675,6 +13682,7 @@
     </w:p>
     <w:p>
       <w:r>
+        <w:lastRenderedPageBreak/>
         <w:t>Le operazioni che fanno uso del numero dei dipendenti sono le operazioni 5 e 7.</w:t>
       </w:r>
     </w:p>
@@ -13692,7 +13700,6 @@
         </w:numPr>
       </w:pPr>
       <w:r>
-        <w:lastRenderedPageBreak/>
         <w:t xml:space="preserve">Assumendo che la dimensione dell’attributo </w:t>
       </w:r>
       <w:proofErr w:type="spellStart"/>
@@ -13789,7 +13796,7 @@
       </w:tblPr>
       <w:tblGrid>
         <w:gridCol w:w="2101"/>
-        <w:gridCol w:w="1150"/>
+        <w:gridCol w:w="1147"/>
         <w:gridCol w:w="782"/>
         <w:gridCol w:w="992"/>
       </w:tblGrid>
@@ -14070,7 +14077,7 @@
       </w:tblPr>
       <w:tblGrid>
         <w:gridCol w:w="2101"/>
-        <w:gridCol w:w="1150"/>
+        <w:gridCol w:w="1147"/>
         <w:gridCol w:w="782"/>
         <w:gridCol w:w="992"/>
       </w:tblGrid>
@@ -14545,7 +14552,7 @@
                     </pic:cNvPicPr>
                   </pic:nvPicPr>
                   <pic:blipFill>
-                    <a:blip r:embed="rId19">
+                    <a:blip r:embed="rId18">
                       <a:extLst>
                         <a:ext uri="{28A0092B-C50C-407E-A947-70E740481C1C}">
                           <a14:useLocalDpi xmlns:a14="http://schemas.microsoft.com/office/drawing/2010/main" val="0"/>
@@ -14622,7 +14629,7 @@
                     </pic:cNvPicPr>
                   </pic:nvPicPr>
                   <pic:blipFill>
-                    <a:blip r:embed="rId20">
+                    <a:blip r:embed="rId19">
                       <a:extLst>
                         <a:ext uri="{28A0092B-C50C-407E-A947-70E740481C1C}">
                           <a14:useLocalDpi xmlns:a14="http://schemas.microsoft.com/office/drawing/2010/main" val="0"/>
@@ -14696,7 +14703,7 @@
                     </pic:cNvPicPr>
                   </pic:nvPicPr>
                   <pic:blipFill>
-                    <a:blip r:embed="rId21">
+                    <a:blip r:embed="rId20">
                       <a:extLst>
                         <a:ext uri="{28A0092B-C50C-407E-A947-70E740481C1C}">
                           <a14:useLocalDpi xmlns:a14="http://schemas.microsoft.com/office/drawing/2010/main" val="0"/>
@@ -14744,8 +14751,62 @@
       </w:r>
     </w:p>
     <w:p>
-      <w:bookmarkStart w:id="31" w:name="_GoBack"/>
-      <w:bookmarkEnd w:id="31"/>
+      <w:pPr>
+        <w:jc w:val="center"/>
+      </w:pPr>
+      <w:r>
+        <w:rPr>
+          <w:noProof/>
+          <w:lang w:eastAsia="it-IT"/>
+        </w:rPr>
+        <w:drawing>
+          <wp:inline distT="0" distB="0" distL="0" distR="0" wp14:anchorId="5BC0615D" wp14:editId="1A7A6174">
+            <wp:extent cx="5604218" cy="3448050"/>
+            <wp:effectExtent l="0" t="0" r="0" b="0"/>
+            <wp:docPr id="3" name="Immagine 3"/>
+            <wp:cNvGraphicFramePr>
+              <a:graphicFrameLocks xmlns:a="http://schemas.openxmlformats.org/drawingml/2006/main" noChangeAspect="1"/>
+            </wp:cNvGraphicFramePr>
+            <a:graphic xmlns:a="http://schemas.openxmlformats.org/drawingml/2006/main">
+              <a:graphicData uri="http://schemas.openxmlformats.org/drawingml/2006/picture">
+                <pic:pic xmlns:pic="http://schemas.openxmlformats.org/drawingml/2006/picture">
+                  <pic:nvPicPr>
+                    <pic:cNvPr id="0" name="Picture 1" descr="Z:\Workspace\bd2-project-uniba\doc\02-Progettazione Logica-04-Reificazione-Dipendenza.png"/>
+                    <pic:cNvPicPr>
+                      <a:picLocks noChangeAspect="1" noChangeArrowheads="1"/>
+                    </pic:cNvPicPr>
+                  </pic:nvPicPr>
+                  <pic:blipFill>
+                    <a:blip r:embed="rId21">
+                      <a:extLst>
+                        <a:ext uri="{28A0092B-C50C-407E-A947-70E740481C1C}">
+                          <a14:useLocalDpi xmlns:a14="http://schemas.microsoft.com/office/drawing/2010/main" val="0"/>
+                        </a:ext>
+                      </a:extLst>
+                    </a:blip>
+                    <a:stretch>
+                      <a:fillRect/>
+                    </a:stretch>
+                  </pic:blipFill>
+                  <pic:spPr bwMode="auto">
+                    <a:xfrm>
+                      <a:off x="0" y="0"/>
+                      <a:ext cx="5604218" cy="3448050"/>
+                    </a:xfrm>
+                    <a:prstGeom prst="rect">
+                      <a:avLst/>
+                    </a:prstGeom>
+                    <a:noFill/>
+                    <a:ln>
+                      <a:noFill/>
+                    </a:ln>
+                  </pic:spPr>
+                </pic:pic>
+              </a:graphicData>
+            </a:graphic>
+          </wp:inline>
+        </w:drawing>
+      </w:r>
     </w:p>
     <w:p>
       <w:pPr>
@@ -15051,6 +15112,7 @@
         <w:spacing w:before="240"/>
       </w:pPr>
       <w:r>
+        <w:lastRenderedPageBreak/>
         <w:t>Per Tipo Struttura il codice viene mantenuto, poiché utile a rappresentare la struttura, ma viene introdotto anche un ID seriale generato automaticamente.</w:t>
       </w:r>
     </w:p>
@@ -15079,15 +15141,7 @@
         <w:spacing w:before="240"/>
       </w:pPr>
       <w:r>
-        <w:t xml:space="preserve">Per Dipendente l’utilizzo del codice fiscale come chiave primaria viene ritenuto non opportuno, visto che, ai fini applicativi, l’identificatore primario del dipendente sarà inserito nella query </w:t>
-      </w:r>
-      <w:proofErr w:type="spellStart"/>
-      <w:r>
-        <w:t>string</w:t>
-      </w:r>
-      <w:proofErr w:type="spellEnd"/>
-      <w:r>
-        <w:t xml:space="preserve"> delle richieste al servizio Web.</w:t>
+        <w:t>Per Dipendente l’utilizzo del codice fiscale come chiave primaria viene ritenuto non opportuno, visto che, ai fini applicativi, l’identificatore primario del dipendente sarà inserito nella query string delle richieste al servizio Web.</w:t>
       </w:r>
     </w:p>
     <w:p>
@@ -15102,14 +15156,14 @@
       <w:pPr>
         <w:pStyle w:val="Titolo2"/>
       </w:pPr>
-      <w:bookmarkStart w:id="32" w:name="_Toc222509308"/>
+      <w:bookmarkStart w:id="31" w:name="_Toc222509308"/>
       <w:r>
         <w:t>Schema E</w:t>
       </w:r>
       <w:r>
         <w:t>R ristrutturato</w:t>
       </w:r>
-      <w:bookmarkEnd w:id="32"/>
+      <w:bookmarkEnd w:id="31"/>
     </w:p>
     <w:p>
       <w:r>
@@ -15128,11 +15182,10 @@
           <w:noProof/>
           <w:lang w:eastAsia="it-IT"/>
         </w:rPr>
-        <w:lastRenderedPageBreak/>
         <w:drawing>
-          <wp:inline distT="0" distB="0" distL="0" distR="0" wp14:anchorId="00D37519" wp14:editId="6EDB7C9E">
-            <wp:extent cx="6119413" cy="3209924"/>
-            <wp:effectExtent l="0" t="0" r="2540" b="0"/>
+          <wp:inline distT="0" distB="0" distL="0" distR="0" wp14:anchorId="00D37519" wp14:editId="6F33C572">
+            <wp:extent cx="6119413" cy="3178299"/>
+            <wp:effectExtent l="0" t="0" r="0" b="3175"/>
             <wp:docPr id="10" name="Immagine 10"/>
             <wp:cNvGraphicFramePr>
               <a:graphicFrameLocks xmlns:a="http://schemas.openxmlformats.org/drawingml/2006/main" noChangeAspect="1"/>
@@ -15161,7 +15214,7 @@
                   <pic:spPr bwMode="auto">
                     <a:xfrm>
                       <a:off x="0" y="0"/>
-                      <a:ext cx="6119413" cy="3209924"/>
+                      <a:ext cx="6119413" cy="3178299"/>
                     </a:xfrm>
                     <a:prstGeom prst="rect">
                       <a:avLst/>
@@ -15182,11 +15235,11 @@
       <w:pPr>
         <w:pStyle w:val="Titolo2"/>
       </w:pPr>
-      <w:bookmarkStart w:id="33" w:name="_Toc222509309"/>
+      <w:bookmarkStart w:id="32" w:name="_Toc222509309"/>
       <w:r>
         <w:t>Modello logico</w:t>
       </w:r>
-      <w:bookmarkEnd w:id="33"/>
+      <w:bookmarkEnd w:id="32"/>
     </w:p>
     <w:p>
       <w:r>
@@ -15590,7 +15643,13 @@
       </w:r>
       <w:proofErr w:type="spellStart"/>
       <w:r>
-        <w:t>data_login</w:t>
+        <w:t>dat</w:t>
+      </w:r>
+      <w:r>
+        <w:t>e</w:t>
+      </w:r>
+      <w:r>
+        <w:t>_login</w:t>
       </w:r>
       <w:proofErr w:type="spellEnd"/>
       <w:r>
@@ -15598,7 +15657,13 @@
       </w:r>
       <w:proofErr w:type="spellStart"/>
       <w:r>
-        <w:t>data_logout</w:t>
+        <w:t>dat</w:t>
+      </w:r>
+      <w:r>
+        <w:t>e</w:t>
+      </w:r>
+      <w:r>
+        <w:t>_logout</w:t>
       </w:r>
       <w:proofErr w:type="spellEnd"/>
       <w:r>
@@ -15631,6 +15696,7 @@
       </w:pPr>
       <w:proofErr w:type="spellStart"/>
       <w:r>
+        <w:lastRenderedPageBreak/>
         <w:t>struttura.id_tipo_struttura</w:t>
       </w:r>
       <w:proofErr w:type="spellEnd"/>
@@ -15652,16 +15718,16 @@
       </w:r>
       <w:proofErr w:type="spellEnd"/>
       <w:r>
-        <w:t xml:space="preserve"> è chiave esterna di </w:t>
+        <w:t xml:space="preserve"> è chiave es</w:t>
+      </w:r>
+      <w:r>
+        <w:t xml:space="preserve">terna di </w:t>
       </w:r>
       <w:proofErr w:type="spellStart"/>
       <w:r>
         <w:t>struttura.id_struttura</w:t>
       </w:r>
       <w:proofErr w:type="spellEnd"/>
-      <w:r>
-        <w:t>.</w:t>
-      </w:r>
     </w:p>
     <w:p>
       <w:pPr>
@@ -15775,12 +15841,12 @@
       <w:pPr>
         <w:pStyle w:val="Titolo1"/>
       </w:pPr>
-      <w:bookmarkStart w:id="34" w:name="_Toc222509310"/>
+      <w:bookmarkStart w:id="33" w:name="_Toc222509310"/>
       <w:r>
         <w:lastRenderedPageBreak/>
         <w:t>Progettazione fisica</w:t>
       </w:r>
-      <w:bookmarkEnd w:id="34"/>
+      <w:bookmarkEnd w:id="33"/>
     </w:p>
     <w:p>
       <w:r>
@@ -15801,64 +15867,76 @@
         <w:rPr>
           <w:rStyle w:val="CodiceCarattere"/>
         </w:rPr>
-        <w:t>/</w:t>
+        <w:t>/script.sql</w:t>
+      </w:r>
+      <w:r>
+        <w:t>.</w:t>
+      </w:r>
+    </w:p>
+    <w:p>
+      <w:pPr>
+        <w:pStyle w:val="Titolo2"/>
+      </w:pPr>
+      <w:bookmarkStart w:id="34" w:name="_Toc222509311"/>
+      <w:r>
+        <w:t>Tipi e tabelle</w:t>
+      </w:r>
+      <w:bookmarkEnd w:id="34"/>
+    </w:p>
+    <w:p>
+      <w:r>
+        <w:t>TODO: script di creazione di tipi e tabelle.</w:t>
+      </w:r>
+    </w:p>
+    <w:p>
+      <w:pPr>
+        <w:pStyle w:val="Titolo2"/>
+      </w:pPr>
+      <w:bookmarkStart w:id="35" w:name="_Toc222509312"/>
+      <w:r>
+        <w:t>Indici</w:t>
+      </w:r>
+      <w:bookmarkEnd w:id="35"/>
+    </w:p>
+    <w:p>
+      <w:pPr>
+        <w:pStyle w:val="Titolo3"/>
+      </w:pPr>
+      <w:bookmarkStart w:id="36" w:name="_Toc222509313"/>
+      <w:r>
+        <w:t xml:space="preserve">Indice b-tree su </w:t>
       </w:r>
       <w:proofErr w:type="spellStart"/>
       <w:r>
-        <w:rPr>
-          <w:rStyle w:val="CodiceCarattere"/>
-        </w:rPr>
-        <w:t>script.sql</w:t>
-      </w:r>
+        <w:t>attivita.nome</w:t>
+      </w:r>
+      <w:bookmarkEnd w:id="36"/>
       <w:proofErr w:type="spellEnd"/>
-      <w:r>
-        <w:t>.</w:t>
-      </w:r>
-    </w:p>
-    <w:p>
-      <w:pPr>
-        <w:pStyle w:val="Titolo2"/>
-      </w:pPr>
-      <w:bookmarkStart w:id="35" w:name="_Toc222509311"/>
-      <w:r>
-        <w:t>Tipi e tabelle</w:t>
-      </w:r>
-      <w:bookmarkEnd w:id="35"/>
-    </w:p>
-    <w:p>
-      <w:r>
-        <w:t>TODO: script di creazione di tipi e tabelle.</w:t>
-      </w:r>
-    </w:p>
-    <w:p>
-      <w:pPr>
-        <w:pStyle w:val="Titolo2"/>
-      </w:pPr>
-      <w:bookmarkStart w:id="36" w:name="_Toc222509312"/>
-      <w:r>
-        <w:t>Indici</w:t>
-      </w:r>
-      <w:bookmarkEnd w:id="36"/>
+    </w:p>
+    <w:p>
+      <w:r>
+        <w:t>TODO: descrizione, motivo, script.</w:t>
+      </w:r>
     </w:p>
     <w:p>
       <w:pPr>
         <w:pStyle w:val="Titolo3"/>
       </w:pPr>
-      <w:bookmarkStart w:id="37" w:name="_Toc222509313"/>
-      <w:r>
-        <w:t>Indice b-</w:t>
+      <w:bookmarkStart w:id="37" w:name="_Toc222509314"/>
+      <w:r>
+        <w:t xml:space="preserve">Indice b-tree su </w:t>
       </w:r>
       <w:proofErr w:type="spellStart"/>
       <w:r>
-        <w:t>tree</w:t>
+        <w:t>dipendente.cognome</w:t>
       </w:r>
       <w:proofErr w:type="spellEnd"/>
       <w:r>
-        <w:t xml:space="preserve"> su </w:t>
+        <w:t xml:space="preserve"> e </w:t>
       </w:r>
       <w:proofErr w:type="spellStart"/>
       <w:r>
-        <w:t>attivita.nome</w:t>
+        <w:t>dipendente.nome</w:t>
       </w:r>
       <w:bookmarkEnd w:id="37"/>
       <w:proofErr w:type="spellEnd"/>
@@ -15872,32 +15950,19 @@
       <w:pPr>
         <w:pStyle w:val="Titolo3"/>
       </w:pPr>
-      <w:bookmarkStart w:id="38" w:name="_Toc222509314"/>
-      <w:r>
-        <w:t>Indice b-</w:t>
+      <w:bookmarkStart w:id="38" w:name="_Toc222509315"/>
+      <w:r>
+        <w:t xml:space="preserve">Indice hash su </w:t>
       </w:r>
       <w:proofErr w:type="spellStart"/>
       <w:r>
-        <w:t>tree</w:t>
-      </w:r>
-      <w:proofErr w:type="spellEnd"/>
-      <w:r>
-        <w:t xml:space="preserve"> su </w:t>
-      </w:r>
-      <w:proofErr w:type="spellStart"/>
-      <w:r>
-        <w:t>dipendente.cognome</w:t>
-      </w:r>
-      <w:proofErr w:type="spellEnd"/>
-      <w:r>
-        <w:t xml:space="preserve"> e </w:t>
-      </w:r>
-      <w:proofErr w:type="spellStart"/>
-      <w:r>
-        <w:t>dipendente.nome</w:t>
+        <w:t>struttura.codice</w:t>
       </w:r>
       <w:bookmarkEnd w:id="38"/>
       <w:proofErr w:type="spellEnd"/>
+      <w:r>
+        <w:t xml:space="preserve"> </w:t>
+      </w:r>
     </w:p>
     <w:p>
       <w:r>
@@ -15908,13 +15973,13 @@
       <w:pPr>
         <w:pStyle w:val="Titolo3"/>
       </w:pPr>
-      <w:bookmarkStart w:id="39" w:name="_Toc222509315"/>
-      <w:r>
-        <w:t xml:space="preserve">Indice hash su </w:t>
+      <w:bookmarkStart w:id="39" w:name="_Toc222509316"/>
+      <w:r>
+        <w:t xml:space="preserve">Indice b-tree su </w:t>
       </w:r>
       <w:proofErr w:type="spellStart"/>
       <w:r>
-        <w:t>struttura.codice</w:t>
+        <w:t>tipo_attivita.descrizione</w:t>
       </w:r>
       <w:bookmarkEnd w:id="39"/>
       <w:proofErr w:type="spellEnd"/>
@@ -15931,21 +15996,13 @@
       <w:pPr>
         <w:pStyle w:val="Titolo3"/>
       </w:pPr>
-      <w:bookmarkStart w:id="40" w:name="_Toc222509316"/>
-      <w:r>
-        <w:t>Indice b-</w:t>
+      <w:bookmarkStart w:id="40" w:name="_Toc222509317"/>
+      <w:r>
+        <w:t xml:space="preserve">Indice b-tree su </w:t>
       </w:r>
       <w:proofErr w:type="spellStart"/>
       <w:r>
-        <w:t>tree</w:t>
-      </w:r>
-      <w:proofErr w:type="spellEnd"/>
-      <w:r>
-        <w:t xml:space="preserve"> su </w:t>
-      </w:r>
-      <w:proofErr w:type="spellStart"/>
-      <w:r>
-        <w:t>tipo_attivita.descrizione</w:t>
+        <w:t>tipo_struttura.descrizione</w:t>
       </w:r>
       <w:bookmarkEnd w:id="40"/>
       <w:proofErr w:type="spellEnd"/>
@@ -15962,21 +16019,13 @@
       <w:pPr>
         <w:pStyle w:val="Titolo3"/>
       </w:pPr>
-      <w:bookmarkStart w:id="41" w:name="_Toc222509317"/>
-      <w:r>
-        <w:t>Indice b-</w:t>
+      <w:bookmarkStart w:id="41" w:name="_Toc222509318"/>
+      <w:r>
+        <w:t xml:space="preserve">Indice hash su </w:t>
       </w:r>
       <w:proofErr w:type="spellStart"/>
       <w:r>
-        <w:t>tree</w:t>
-      </w:r>
-      <w:proofErr w:type="spellEnd"/>
-      <w:r>
-        <w:t xml:space="preserve"> su </w:t>
-      </w:r>
-      <w:proofErr w:type="spellStart"/>
-      <w:r>
-        <w:t>tipo_struttura.descrizione</w:t>
+        <w:t>user.username</w:t>
       </w:r>
       <w:bookmarkEnd w:id="41"/>
       <w:proofErr w:type="spellEnd"/>
@@ -15993,13 +16042,13 @@
       <w:pPr>
         <w:pStyle w:val="Titolo3"/>
       </w:pPr>
-      <w:bookmarkStart w:id="42" w:name="_Toc222509318"/>
+      <w:bookmarkStart w:id="42" w:name="_Toc222509319"/>
       <w:r>
         <w:t xml:space="preserve">Indice hash su </w:t>
       </w:r>
       <w:proofErr w:type="spellStart"/>
       <w:r>
-        <w:t>user.username</w:t>
+        <w:t>user_session.authcode</w:t>
       </w:r>
       <w:bookmarkEnd w:id="42"/>
       <w:proofErr w:type="spellEnd"/>
@@ -16014,105 +16063,82 @@
     </w:p>
     <w:p>
       <w:pPr>
+        <w:pStyle w:val="Titolo2"/>
+      </w:pPr>
+      <w:bookmarkStart w:id="43" w:name="_Toc222509320"/>
+      <w:r>
+        <w:t>Trigger</w:t>
+      </w:r>
+      <w:bookmarkEnd w:id="43"/>
+    </w:p>
+    <w:p>
+      <w:pPr>
         <w:pStyle w:val="Titolo3"/>
       </w:pPr>
-      <w:bookmarkStart w:id="43" w:name="_Toc222509319"/>
-      <w:r>
-        <w:t xml:space="preserve">Indice hash su </w:t>
-      </w:r>
-      <w:proofErr w:type="spellStart"/>
-      <w:r>
-        <w:t>user_session.authcode</w:t>
-      </w:r>
-      <w:bookmarkEnd w:id="43"/>
-      <w:proofErr w:type="spellEnd"/>
-      <w:r>
-        <w:t xml:space="preserve"> </w:t>
-      </w:r>
-    </w:p>
-    <w:p>
-      <w:r>
-        <w:t>TODO: descrizione, motivo, script.</w:t>
+      <w:bookmarkStart w:id="44" w:name="_Toc222509321"/>
+      <w:r>
+        <w:t>Gestione della ridondanza sul numero dei dipendenti</w:t>
+      </w:r>
+      <w:bookmarkEnd w:id="44"/>
+    </w:p>
+    <w:p>
+      <w:pPr>
+        <w:pStyle w:val="Titolo4"/>
+      </w:pPr>
+      <w:r>
+        <w:t>Inserimento</w:t>
+      </w:r>
+    </w:p>
+    <w:p>
+      <w:r>
+        <w:t>TODO: inserire script.</w:t>
+      </w:r>
+    </w:p>
+    <w:p>
+      <w:pPr>
+        <w:pStyle w:val="Titolo4"/>
+      </w:pPr>
+      <w:r>
+        <w:t>Cancellazione</w:t>
+      </w:r>
+    </w:p>
+    <w:p>
+      <w:r>
+        <w:t>TODO: Inserire script.</w:t>
+      </w:r>
+    </w:p>
+    <w:p>
+      <w:pPr>
+        <w:pStyle w:val="Titolo4"/>
+      </w:pPr>
+      <w:r>
+        <w:t>Aggiornamento</w:t>
+      </w:r>
+    </w:p>
+    <w:p>
+      <w:r>
+        <w:t>TODO: Inserire 2 script.</w:t>
       </w:r>
     </w:p>
     <w:p>
       <w:pPr>
         <w:pStyle w:val="Titolo2"/>
       </w:pPr>
-      <w:bookmarkStart w:id="44" w:name="_Toc222509320"/>
-      <w:r>
-        <w:t>Trigger</w:t>
-      </w:r>
-      <w:bookmarkEnd w:id="44"/>
+      <w:bookmarkStart w:id="45" w:name="_Toc222509322"/>
+      <w:r>
+        <w:t>Funzioni</w:t>
+      </w:r>
+      <w:bookmarkEnd w:id="45"/>
     </w:p>
     <w:p>
       <w:pPr>
         <w:pStyle w:val="Titolo3"/>
       </w:pPr>
-      <w:bookmarkStart w:id="45" w:name="_Toc222509321"/>
-      <w:r>
-        <w:t>Gestione della ridondanza sul numero dei dipendenti</w:t>
-      </w:r>
-      <w:bookmarkEnd w:id="45"/>
-    </w:p>
-    <w:p>
-      <w:pPr>
-        <w:pStyle w:val="Titolo4"/>
-      </w:pPr>
-      <w:r>
-        <w:t>Inserimento</w:t>
-      </w:r>
-    </w:p>
-    <w:p>
-      <w:r>
-        <w:t>TODO: inserire script.</w:t>
-      </w:r>
-    </w:p>
-    <w:p>
-      <w:pPr>
-        <w:pStyle w:val="Titolo4"/>
-      </w:pPr>
-      <w:r>
-        <w:t>Cancellazione</w:t>
-      </w:r>
-    </w:p>
-    <w:p>
-      <w:r>
-        <w:t>TODO: Inserire script.</w:t>
-      </w:r>
-    </w:p>
-    <w:p>
-      <w:pPr>
-        <w:pStyle w:val="Titolo4"/>
-      </w:pPr>
-      <w:r>
-        <w:t>Aggiornamento</w:t>
-      </w:r>
-    </w:p>
-    <w:p>
-      <w:r>
-        <w:t>TODO: Inserire 2 script.</w:t>
-      </w:r>
-    </w:p>
-    <w:p>
-      <w:pPr>
-        <w:pStyle w:val="Titolo2"/>
-      </w:pPr>
-      <w:bookmarkStart w:id="46" w:name="_Toc222509322"/>
-      <w:r>
-        <w:t>Funzioni</w:t>
+      <w:bookmarkStart w:id="46" w:name="_Toc222509323"/>
+      <w:r>
+        <w:t>Cerca dipendente</w:t>
       </w:r>
       <w:bookmarkEnd w:id="46"/>
-    </w:p>
-    <w:p>
-      <w:pPr>
-        <w:pStyle w:val="Titolo3"/>
-      </w:pPr>
-      <w:bookmarkStart w:id="47" w:name="_Toc222509323"/>
-      <w:r>
-        <w:t>Cerca dipendente</w:t>
-      </w:r>
-      <w:bookmarkEnd w:id="47"/>
     </w:p>
     <w:p>
       <w:r>
@@ -16177,11 +16203,11 @@
       <w:pPr>
         <w:pStyle w:val="Titolo3"/>
       </w:pPr>
-      <w:bookmarkStart w:id="48" w:name="_Toc222509324"/>
+      <w:bookmarkStart w:id="47" w:name="_Toc222509324"/>
       <w:r>
         <w:t>Esistenza di sessione</w:t>
       </w:r>
-      <w:bookmarkEnd w:id="48"/>
+      <w:bookmarkEnd w:id="47"/>
     </w:p>
     <w:p>
       <w:r>
@@ -16239,7 +16265,7 @@
       <w:pPr>
         <w:pStyle w:val="Titolo1"/>
       </w:pPr>
-      <w:bookmarkStart w:id="49" w:name="_Toc222509325"/>
+      <w:bookmarkStart w:id="48" w:name="_Toc222509325"/>
       <w:r>
         <w:lastRenderedPageBreak/>
         <w:t xml:space="preserve">Servizi Web </w:t>
@@ -16248,7 +16274,7 @@
       <w:r>
         <w:t>RESTful</w:t>
       </w:r>
-      <w:bookmarkEnd w:id="49"/>
+      <w:bookmarkEnd w:id="48"/>
       <w:proofErr w:type="spellEnd"/>
     </w:p>
     <w:p>
@@ -16295,15 +16321,7 @@
       </w:r>
       <w:proofErr w:type="spellEnd"/>
       <w:r>
-        <w:t xml:space="preserve"> come </w:t>
-      </w:r>
-      <w:proofErr w:type="spellStart"/>
-      <w:r>
-        <w:t>servlet</w:t>
-      </w:r>
-      <w:proofErr w:type="spellEnd"/>
-      <w:r>
-        <w:t xml:space="preserve"> container;</w:t>
+        <w:t xml:space="preserve"> come servlet container;</w:t>
       </w:r>
     </w:p>
     <w:p>
@@ -16350,60 +16368,71 @@
         <w:t>Jersey</w:t>
       </w:r>
       <w:r>
-        <w:t xml:space="preserve"> come </w:t>
+        <w:t xml:space="preserve"> come framework che implementa le specifiche JAX-RS, per la realizzazione dello strato di comunicazione con i client ed esposizione dell’interfaccia del servizio Web.</w:t>
+      </w:r>
+    </w:p>
+    <w:p>
+      <w:r>
+        <w:t xml:space="preserve">Il progetto del servizio Web è stato realizzato con </w:t>
       </w:r>
       <w:proofErr w:type="spellStart"/>
       <w:r>
-        <w:t>framework</w:t>
+        <w:t>Eclipse</w:t>
       </w:r>
       <w:proofErr w:type="spellEnd"/>
       <w:r>
-        <w:t xml:space="preserve"> che implementa le specifiche JAX-RS, per la realizzazione dello strato di comunicazione con i client ed esposizione dell’interfaccia del servizio Web.</w:t>
-      </w:r>
-    </w:p>
-    <w:p>
-      <w:r>
-        <w:t xml:space="preserve">Il progetto del servizio Web è stato realizzato con </w:t>
+        <w:t xml:space="preserve"> </w:t>
       </w:r>
       <w:proofErr w:type="spellStart"/>
       <w:r>
-        <w:t>Eclipse</w:t>
+        <w:t>Juno</w:t>
       </w:r>
       <w:proofErr w:type="spellEnd"/>
       <w:r>
-        <w:t xml:space="preserve"> </w:t>
+        <w:t xml:space="preserve"> e JRE 1.6. IL DBMS utilizzato è PostgreSQL 9.2.</w:t>
+      </w:r>
+    </w:p>
+    <w:p>
+      <w:pPr>
+        <w:pStyle w:val="Titolo2"/>
+      </w:pPr>
+      <w:bookmarkStart w:id="49" w:name="_Toc222509326"/>
+      <w:r>
+        <w:t>Autenticazione e sicurezza</w:t>
+      </w:r>
+      <w:bookmarkEnd w:id="49"/>
+    </w:p>
+    <w:p>
+      <w:r>
+        <w:t>TODO: aggiungere gestione dell’autenticazione.</w:t>
+      </w:r>
+    </w:p>
+    <w:p>
+      <w:pPr>
+        <w:pStyle w:val="Titolo2"/>
+      </w:pPr>
+      <w:bookmarkStart w:id="50" w:name="_Toc222509327"/>
+      <w:r>
+        <w:t xml:space="preserve">Cross </w:t>
       </w:r>
       <w:proofErr w:type="spellStart"/>
       <w:r>
-        <w:t>Juno</w:t>
+        <w:t>Origin</w:t>
       </w:r>
       <w:proofErr w:type="spellEnd"/>
       <w:r>
-        <w:t xml:space="preserve"> e JRE 1.6. IL DBMS utilizzato è PostgreSQL 9.2.</w:t>
-      </w:r>
-    </w:p>
-    <w:p>
-      <w:pPr>
-        <w:pStyle w:val="Titolo2"/>
-      </w:pPr>
-      <w:bookmarkStart w:id="50" w:name="_Toc222509326"/>
-      <w:r>
-        <w:t>Autenticazione e sicurezza</w:t>
+        <w:t xml:space="preserve"> Resource </w:t>
+      </w:r>
+      <w:proofErr w:type="spellStart"/>
+      <w:r>
+        <w:t>Sharing</w:t>
       </w:r>
       <w:bookmarkEnd w:id="50"/>
-    </w:p>
-    <w:p>
-      <w:r>
-        <w:t>TODO: aggiungere gestione dell’autenticazione.</w:t>
-      </w:r>
-    </w:p>
-    <w:p>
-      <w:pPr>
-        <w:pStyle w:val="Titolo2"/>
-      </w:pPr>
-      <w:bookmarkStart w:id="51" w:name="_Toc222509327"/>
-      <w:r>
-        <w:t xml:space="preserve">Cross </w:t>
+      <w:proofErr w:type="spellEnd"/>
+    </w:p>
+    <w:p>
+      <w:r>
+        <w:t xml:space="preserve">Al fine di prevedere l’utilizzo dello strato di servizi da qualsiasi server (e da qualsiasi porta), è stato necessario abilitare il CORS (Cross </w:t>
       </w:r>
       <w:proofErr w:type="spellStart"/>
       <w:r>
@@ -16417,52 +16446,25 @@
       <w:r>
         <w:t>Sharing</w:t>
       </w:r>
-      <w:bookmarkEnd w:id="51"/>
       <w:proofErr w:type="spellEnd"/>
-    </w:p>
-    <w:p>
-      <w:r>
-        <w:t xml:space="preserve">Al fine di prevedere l’utilizzo dello strato di servizi da qualsiasi server (e da qualsiasi porta), è stato necessario abilitare il CORS (Cross </w:t>
+      <w:r>
+        <w:t>), che permette a qualsiasi server</w:t>
+      </w:r>
+      <w:r>
+        <w:t xml:space="preserve"> di richiedere e modificare risorse esposte dal </w:t>
       </w:r>
       <w:proofErr w:type="spellStart"/>
       <w:r>
-        <w:t>Origin</w:t>
+        <w:t>RESTful</w:t>
       </w:r>
       <w:proofErr w:type="spellEnd"/>
       <w:r>
-        <w:t xml:space="preserve"> Resource </w:t>
-      </w:r>
-      <w:proofErr w:type="spellStart"/>
-      <w:r>
-        <w:t>Sharing</w:t>
-      </w:r>
-      <w:proofErr w:type="spellEnd"/>
-      <w:r>
-        <w:t>), che permette a qualsiasi server</w:t>
-      </w:r>
-      <w:r>
-        <w:t xml:space="preserve"> di richiedere e modificare risorse esposte dal </w:t>
-      </w:r>
-      <w:proofErr w:type="spellStart"/>
-      <w:r>
-        <w:t>RESTful</w:t>
-      </w:r>
-      <w:proofErr w:type="spellEnd"/>
-      <w:r>
         <w:t xml:space="preserve"> Service.</w:t>
       </w:r>
     </w:p>
     <w:p>
       <w:r>
-        <w:t>La funzionalità è abilitata inserendo, ad ogni richiesta ricevuta da un client, l’</w:t>
-      </w:r>
-      <w:proofErr w:type="spellStart"/>
-      <w:r>
-        <w:t>header</w:t>
-      </w:r>
-      <w:proofErr w:type="spellEnd"/>
-      <w:r>
-        <w:t xml:space="preserve"> </w:t>
+        <w:t xml:space="preserve">La funzionalità è abilitata inserendo, ad ogni richiesta ricevuta da un client, l’header </w:t>
       </w:r>
       <w:r>
         <w:rPr>
@@ -16520,11 +16522,11 @@
       <w:pPr>
         <w:pStyle w:val="Titolo2"/>
       </w:pPr>
-      <w:bookmarkStart w:id="52" w:name="_Toc222509328"/>
+      <w:bookmarkStart w:id="51" w:name="_Toc222509328"/>
       <w:r>
         <w:t>Risorse esposte</w:t>
       </w:r>
-      <w:bookmarkEnd w:id="52"/>
+      <w:bookmarkEnd w:id="51"/>
     </w:p>
     <w:p>
       <w:r>
@@ -16545,12 +16547,12 @@
       <w:pPr>
         <w:pStyle w:val="Titolo1"/>
       </w:pPr>
-      <w:bookmarkStart w:id="53" w:name="_Toc222509329"/>
+      <w:bookmarkStart w:id="52" w:name="_Toc222509329"/>
       <w:r>
         <w:lastRenderedPageBreak/>
         <w:t>Web Application</w:t>
       </w:r>
-      <w:bookmarkEnd w:id="53"/>
+      <w:bookmarkEnd w:id="52"/>
     </w:p>
     <w:p>
       <w:r>
@@ -16577,40 +16579,17 @@
       <w:r>
         <w:t xml:space="preserve">emergente </w:t>
       </w:r>
-      <w:proofErr w:type="spellStart"/>
-      <w:r>
-        <w:t>framework</w:t>
-      </w:r>
-      <w:proofErr w:type="spellEnd"/>
-      <w:r>
-        <w:t xml:space="preserve"> MVC lato client, </w:t>
-      </w:r>
-      <w:proofErr w:type="spellStart"/>
+      <w:r>
+        <w:t xml:space="preserve">framework MVC lato client, </w:t>
+      </w:r>
       <w:r>
         <w:rPr>
           <w:b/>
         </w:rPr>
         <w:t>AngularJS</w:t>
       </w:r>
-      <w:proofErr w:type="spellEnd"/>
-      <w:r>
-        <w:t xml:space="preserve"> (di Google). Fortemente basato sul concetto di </w:t>
-      </w:r>
-      <w:proofErr w:type="spellStart"/>
-      <w:r>
-        <w:t>Dependency</w:t>
-      </w:r>
-      <w:proofErr w:type="spellEnd"/>
-      <w:r>
-        <w:t xml:space="preserve"> </w:t>
-      </w:r>
-      <w:proofErr w:type="spellStart"/>
-      <w:r>
-        <w:t>Injection</w:t>
-      </w:r>
-      <w:proofErr w:type="spellEnd"/>
-      <w:r>
-        <w:t xml:space="preserve">, esso permette di utilizzare moduli </w:t>
+      <w:r>
+        <w:t xml:space="preserve"> (di Google). Fortemente basato sul concetto di Dependency Injection, esso permette di utilizzare moduli </w:t>
       </w:r>
       <w:r>
         <w:t xml:space="preserve">di codice </w:t>
@@ -16672,23 +16651,7 @@
         <w:t>Bootstrap</w:t>
       </w:r>
       <w:r>
-        <w:t xml:space="preserve"> (di </w:t>
-      </w:r>
-      <w:proofErr w:type="spellStart"/>
-      <w:r>
-        <w:t>Twitter</w:t>
-      </w:r>
-      <w:proofErr w:type="spellEnd"/>
-      <w:r>
-        <w:t xml:space="preserve">), che mette a disposizione stili CSS predefiniti e </w:t>
-      </w:r>
-      <w:proofErr w:type="spellStart"/>
-      <w:r>
-        <w:t>plugin</w:t>
-      </w:r>
-      <w:proofErr w:type="spellEnd"/>
-      <w:r>
-        <w:t xml:space="preserve"> JavaScript che favoriscono una presentazione di tipo “responsive”</w:t>
+        <w:t xml:space="preserve"> (di Twitter), che mette a disposizione stili CSS predefiniti e plugin JavaScript che favoriscono una presentazione di tipo “responsive”</w:t>
       </w:r>
       <w:r>
         <w:t>.</w:t>
@@ -16701,33 +16664,51 @@
           <w:ilvl w:val="0"/>
           <w:numId w:val="3"/>
         </w:numPr>
-      </w:pPr>
-      <w:proofErr w:type="spellStart"/>
-      <w:r>
         <w:rPr>
           <w:b/>
         </w:rPr>
-        <w:t>angular-resource</w:t>
+      </w:pPr>
+      <w:r>
+        <w:rPr>
+          <w:b/>
+        </w:rPr>
+        <w:t>bootstrap-</w:t>
+      </w:r>
+      <w:proofErr w:type="spellStart"/>
+      <w:r>
+        <w:rPr>
+          <w:b/>
+        </w:rPr>
+        <w:t>datepicker</w:t>
       </w:r>
       <w:proofErr w:type="spellEnd"/>
       <w:r>
-        <w:t xml:space="preserve"> è una parte opzionale di </w:t>
+        <w:t xml:space="preserve"> è un plugin per Bootstrap che permette di utilizzare un </w:t>
       </w:r>
       <w:proofErr w:type="spellStart"/>
       <w:r>
-        <w:t>AngularJS</w:t>
+        <w:t>datepicker</w:t>
       </w:r>
       <w:proofErr w:type="spellEnd"/>
       <w:r>
-        <w:t xml:space="preserve"> che espone un service per la definizione e l’utilizzo di risorse REST in maniera immediata, con pieno supporto al CORS e al </w:t>
+        <w:t xml:space="preserve"> su un </w:t>
       </w:r>
       <w:proofErr w:type="spellStart"/>
       <w:r>
-        <w:t>caching</w:t>
+        <w:t>tag</w:t>
       </w:r>
       <w:proofErr w:type="spellEnd"/>
       <w:r>
-        <w:t xml:space="preserve"> automatico (opzionale). </w:t>
+        <w:t xml:space="preserve"> </w:t>
+      </w:r>
+      <w:r>
+        <w:rPr>
+          <w:rStyle w:val="CodiceCarattere"/>
+        </w:rPr>
+        <w:t>input</w:t>
+      </w:r>
+      <w:r>
+        <w:t>.</w:t>
       </w:r>
     </w:p>
     <w:p>
@@ -16738,33 +16719,17 @@
           <w:numId w:val="3"/>
         </w:numPr>
       </w:pPr>
-      <w:proofErr w:type="spellStart"/>
       <w:r>
         <w:rPr>
           <w:b/>
         </w:rPr>
-        <w:t>jQuery</w:t>
-      </w:r>
-      <w:proofErr w:type="spellEnd"/>
-      <w:r>
-        <w:t xml:space="preserve"> </w:t>
-      </w:r>
-      <w:r>
-        <w:t xml:space="preserve">viene usato (opzionalmente nella versione lite) </w:t>
-      </w:r>
-      <w:r>
-        <w:t>per la manipolazione del DOM</w:t>
-      </w:r>
-      <w:r>
-        <w:t xml:space="preserve"> da </w:t>
-      </w:r>
-      <w:proofErr w:type="spellStart"/>
-      <w:r>
-        <w:t>AngularJS</w:t>
-      </w:r>
-      <w:proofErr w:type="spellEnd"/>
-      <w:r>
-        <w:t>.</w:t>
+        <w:t>angular-resource</w:t>
+      </w:r>
+      <w:r>
+        <w:t xml:space="preserve"> è una parte opzionale di AngularJS che espone un service per la definizione e l’utilizzo di risorse REST in maniera immediata, con pieno supporto al CORS e al </w:t>
+      </w:r>
+      <w:r>
+        <w:t>caching automatico (opzionale).</w:t>
       </w:r>
     </w:p>
     <w:p>
@@ -16780,28 +16745,17 @@
         <w:rPr>
           <w:b/>
         </w:rPr>
-        <w:t>angular-ui</w:t>
+        <w:t>angular</w:t>
       </w:r>
       <w:proofErr w:type="spellEnd"/>
       <w:r>
-        <w:t xml:space="preserve"> </w:t>
-      </w:r>
-      <w:r>
-        <w:t xml:space="preserve">è un </w:t>
-      </w:r>
-      <w:r>
-        <w:t xml:space="preserve">pacchetto aggiuntivo di </w:t>
-      </w:r>
-      <w:proofErr w:type="spellStart"/>
-      <w:r>
-        <w:t>AngularJS</w:t>
-      </w:r>
-      <w:proofErr w:type="spellEnd"/>
-      <w:r>
-        <w:t xml:space="preserve"> </w:t>
-      </w:r>
-      <w:r>
-        <w:t>che fornisce ulteriori direttive, filtri e componenti.</w:t>
+        <w:rPr>
+          <w:b/>
+        </w:rPr>
+        <w:t>-cookies</w:t>
+      </w:r>
+      <w:r>
+        <w:t xml:space="preserve"> è un altro modulo opzionale di AngularJS che permette di gestire i cookie nello stesso modo su tutti i browser, eliminando le incongruenze e fornendo un accesso top-level ai cookies tramite un oggetto associativo</w:t>
       </w:r>
     </w:p>
     <w:p>
@@ -16812,38 +16766,23 @@
           <w:numId w:val="3"/>
         </w:numPr>
       </w:pPr>
-      <w:proofErr w:type="spellStart"/>
       <w:r>
         <w:rPr>
           <w:b/>
         </w:rPr>
-        <w:t>yeoman</w:t>
-      </w:r>
-      <w:proofErr w:type="spellEnd"/>
+        <w:t>angular-ui</w:t>
+      </w:r>
       <w:r>
         <w:t xml:space="preserve"> </w:t>
       </w:r>
       <w:r>
         <w:t xml:space="preserve">è un </w:t>
       </w:r>
-      <w:proofErr w:type="spellStart"/>
-      <w:r>
-        <w:t>tool</w:t>
-      </w:r>
-      <w:proofErr w:type="spellEnd"/>
-      <w:r>
-        <w:t xml:space="preserve"> per la gestione del progetto a livello di dipendenze fra</w:t>
-      </w:r>
-      <w:r>
-        <w:t xml:space="preserve"> pacchetti, building e </w:t>
-      </w:r>
-      <w:proofErr w:type="spellStart"/>
-      <w:r>
-        <w:t>testing</w:t>
-      </w:r>
-      <w:proofErr w:type="spellEnd"/>
-      <w:r>
-        <w:t>.</w:t>
+      <w:r>
+        <w:t xml:space="preserve">pacchetto aggiuntivo di AngularJS </w:t>
+      </w:r>
+      <w:r>
+        <w:t>che fornisce ulteriori direttive, filtri e componenti.</w:t>
       </w:r>
     </w:p>
     <w:p>
@@ -16854,15 +16793,29 @@
           <w:numId w:val="3"/>
         </w:numPr>
       </w:pPr>
-      <w:r>
-        <w:t xml:space="preserve">L’IDE scelto per lo sviluppo delle diverse componenti dell’applicazione Web è </w:t>
-      </w:r>
       <w:proofErr w:type="spellStart"/>
       <w:r>
         <w:rPr>
           <w:b/>
         </w:rPr>
-        <w:t>JetBrains</w:t>
+        <w:t>angular</w:t>
+      </w:r>
+      <w:proofErr w:type="spellEnd"/>
+      <w:r>
+        <w:rPr>
+          <w:b/>
+        </w:rPr>
+        <w:t>-bootstrap</w:t>
+      </w:r>
+      <w:r>
+        <w:t xml:space="preserve"> e </w:t>
+      </w:r>
+      <w:proofErr w:type="spellStart"/>
+      <w:r>
+        <w:rPr>
+          <w:b/>
+        </w:rPr>
+        <w:t>angular-strap</w:t>
       </w:r>
       <w:proofErr w:type="spellEnd"/>
       <w:r>
@@ -16871,15 +16824,102 @@
         </w:rPr>
         <w:t xml:space="preserve"> </w:t>
       </w:r>
-      <w:proofErr w:type="spellStart"/>
+      <w:r>
+        <w:t>forniscono direttive specifiche per i componenti di Twitter Bootstrap in AngularJS.</w:t>
+      </w:r>
+    </w:p>
+    <w:p>
+      <w:pPr>
+        <w:pStyle w:val="Paragrafoelenco"/>
+        <w:numPr>
+          <w:ilvl w:val="0"/>
+          <w:numId w:val="3"/>
+        </w:numPr>
+      </w:pPr>
       <w:r>
         <w:rPr>
           <w:b/>
         </w:rPr>
-        <w:t>WebStorm</w:t>
+        <w:t>moment</w:t>
+      </w:r>
+      <w:r>
+        <w:t xml:space="preserve"> è una libreria per la gestione delle date in </w:t>
+      </w:r>
+      <w:proofErr w:type="spellStart"/>
+      <w:r>
+        <w:t>Javascript</w:t>
       </w:r>
       <w:proofErr w:type="spellEnd"/>
       <w:r>
+        <w:t>, che fornisce wrapper di accesso alla data equivalenti per tutti i browser.</w:t>
+      </w:r>
+    </w:p>
+    <w:p>
+      <w:pPr>
+        <w:pStyle w:val="Paragrafoelenco"/>
+        <w:numPr>
+          <w:ilvl w:val="0"/>
+          <w:numId w:val="3"/>
+        </w:numPr>
+      </w:pPr>
+      <w:r>
+        <w:rPr>
+          <w:b/>
+        </w:rPr>
+        <w:t>yeoman</w:t>
+      </w:r>
+      <w:r>
+        <w:t xml:space="preserve"> </w:t>
+      </w:r>
+      <w:r>
+        <w:t xml:space="preserve">è un </w:t>
+      </w:r>
+      <w:r>
+        <w:t>tool per la gestione del progetto a livello di dipendenze fra</w:t>
+      </w:r>
+      <w:r>
+        <w:t xml:space="preserve"> pacchetti, building e testing.</w:t>
+      </w:r>
+      <w:r>
+        <w:t xml:space="preserve"> </w:t>
+      </w:r>
+    </w:p>
+    <w:p>
+      <w:pPr>
+        <w:pStyle w:val="Paragrafoelenco"/>
+        <w:numPr>
+          <w:ilvl w:val="0"/>
+          <w:numId w:val="3"/>
+        </w:numPr>
+      </w:pPr>
+      <w:r>
+        <w:rPr>
+          <w:b/>
+        </w:rPr>
+        <w:t>jQuery</w:t>
+      </w:r>
+      <w:r>
+        <w:t xml:space="preserve"> viene usato (opzionalmente nella versione lite) per la manipolazione del DOM da AngularJS.</w:t>
+      </w:r>
+    </w:p>
+    <w:p>
+      <w:pPr>
+        <w:pStyle w:val="Paragrafoelenco"/>
+        <w:numPr>
+          <w:ilvl w:val="0"/>
+          <w:numId w:val="3"/>
+        </w:numPr>
+      </w:pPr>
+      <w:r>
+        <w:t xml:space="preserve">L’IDE scelto per lo sviluppo delle diverse componenti dell’applicazione Web è </w:t>
+      </w:r>
+      <w:r>
+        <w:rPr>
+          <w:b/>
+        </w:rPr>
+        <w:t>JetBrains WebStorm</w:t>
+      </w:r>
+      <w:r>
         <w:t xml:space="preserve"> 5.0.4.</w:t>
       </w:r>
     </w:p>
@@ -16887,33 +16927,83 @@
       <w:pPr>
         <w:pStyle w:val="Titolo2"/>
       </w:pPr>
-      <w:bookmarkStart w:id="54" w:name="_Toc222509330"/>
+      <w:bookmarkStart w:id="53" w:name="_Toc222509330"/>
       <w:r>
         <w:t>Componenti MVC</w:t>
       </w:r>
+      <w:bookmarkEnd w:id="53"/>
+    </w:p>
+    <w:p>
+      <w:pPr>
+        <w:pStyle w:val="Titolo3"/>
+      </w:pPr>
+      <w:bookmarkStart w:id="54" w:name="_Toc222509331"/>
+      <w:r>
+        <w:t>Router</w:t>
+      </w:r>
       <w:bookmarkEnd w:id="54"/>
     </w:p>
     <w:p>
+      <w:r>
+        <w:t xml:space="preserve">Il Router utilizzato è quello integrato in AngularJS, </w:t>
+      </w:r>
+      <w:r>
+        <w:rPr>
+          <w:rStyle w:val="CodiceCarattere"/>
+        </w:rPr>
+        <w:t>$routeProvider</w:t>
+      </w:r>
+      <w:r>
+        <w:t>, che permette di far corrispondere, a determinati template URL, un Controller ed una View, che vengono automaticamente iniettati nel contesto applicativo e nel DOM.</w:t>
+      </w:r>
+    </w:p>
+    <w:p>
+      <w:r>
+        <w:t>Seguendo il paradigma REST anche per l’applicazione Web, ogni URL identifica una particolare risorsa ed azione relativa.</w:t>
+      </w:r>
+    </w:p>
+    <w:p>
+      <w:r>
+        <w:t>TODO: aggiungere risorse ed azioni supportate.</w:t>
+      </w:r>
+    </w:p>
+    <w:p>
       <w:pPr>
         <w:pStyle w:val="Titolo3"/>
       </w:pPr>
-      <w:bookmarkStart w:id="55" w:name="_Toc222509331"/>
-      <w:r>
-        <w:t>Router</w:t>
+      <w:bookmarkStart w:id="55" w:name="_Toc222509332"/>
+      <w:r>
+        <w:t>Controller</w:t>
       </w:r>
       <w:bookmarkEnd w:id="55"/>
     </w:p>
     <w:p>
       <w:r>
-        <w:t xml:space="preserve">Il Router utilizzato è quello integrato in </w:t>
-      </w:r>
-      <w:proofErr w:type="spellStart"/>
-      <w:r>
-        <w:t>AngularJS</w:t>
-      </w:r>
-      <w:proofErr w:type="spellEnd"/>
-      <w:r>
-        <w:t xml:space="preserve">, </w:t>
+        <w:t xml:space="preserve">In conformità al paradigma MVC, ogni Controller è associato ad una View e viene iniettato automaticamente in corrispondenza di una View che lo dichiara o di una template URL risolta dal </w:t>
+      </w:r>
+      <w:r>
+        <w:rPr>
+          <w:rStyle w:val="CodiceCarattere"/>
+        </w:rPr>
+        <w:t>$routeProvider</w:t>
+      </w:r>
+      <w:r>
+        <w:t>.</w:t>
+      </w:r>
+    </w:p>
+    <w:p>
+      <w:r>
+        <w:lastRenderedPageBreak/>
+        <w:t xml:space="preserve">Ogni Controller ha un proprio oggetto </w:t>
+      </w:r>
+      <w:r>
+        <w:rPr>
+          <w:rStyle w:val="CodiceCarattere"/>
+        </w:rPr>
+        <w:t>$scope</w:t>
+      </w:r>
+      <w:r>
+        <w:t xml:space="preserve">, che delimita un “confine” entro il quale i componenti della View possono controllare e modificare gli oggetti. I Controller, comunque, possono essere innestati uno dentro l’altro se le View sono annidate fra di loro. Esiste anche un super-contesto a livello padre, chiamato </w:t>
       </w:r>
       <w:r>
         <w:rPr>
@@ -16926,52 +17016,106 @@
         <w:rPr>
           <w:rStyle w:val="CodiceCarattere"/>
         </w:rPr>
-        <w:t>routeProvider</w:t>
+        <w:t>rootScope</w:t>
       </w:r>
       <w:proofErr w:type="spellEnd"/>
       <w:r>
-        <w:t xml:space="preserve">, che permette di far corrispondere, a determinati </w:t>
+        <w:t>.</w:t>
+      </w:r>
+    </w:p>
+    <w:p>
+      <w:r>
+        <w:t>TODO: aggiungere Controller ed azioni compiute da essi.</w:t>
+      </w:r>
+    </w:p>
+    <w:p>
+      <w:pPr>
+        <w:pStyle w:val="Titolo3"/>
+      </w:pPr>
+      <w:bookmarkStart w:id="56" w:name="_Toc222509333"/>
+      <w:r>
+        <w:t>View</w:t>
+      </w:r>
+      <w:bookmarkEnd w:id="56"/>
+    </w:p>
+    <w:p>
+      <w:r>
+        <w:t>Le View sono, banalmente, pagine parziali che possono essere iniettate in qualsiasi punto dell’applicazione e che sono fortemente accoppiate ad un Controller che gestisce i dati che esse presentano.</w:t>
+      </w:r>
+    </w:p>
+    <w:p>
+      <w:r>
+        <w:t>TODO: aggiungere View e relativi Controller.</w:t>
+      </w:r>
+    </w:p>
+    <w:p>
+      <w:pPr>
+        <w:pStyle w:val="Titolo2"/>
+      </w:pPr>
+      <w:bookmarkStart w:id="57" w:name="_Toc222509334"/>
+      <w:r>
+        <w:t xml:space="preserve">Comunicazione con il servizio </w:t>
       </w:r>
       <w:proofErr w:type="spellStart"/>
       <w:r>
-        <w:t>template</w:t>
-      </w:r>
+        <w:t>RESTful</w:t>
+      </w:r>
+      <w:bookmarkEnd w:id="57"/>
       <w:proofErr w:type="spellEnd"/>
-      <w:r>
-        <w:t xml:space="preserve"> URL, un Controller ed una View, che vengono automaticamente iniettati nel contesto applicativo e nel DOM.</w:t>
-      </w:r>
-    </w:p>
-    <w:p>
-      <w:r>
-        <w:t>Seguendo il paradigma REST anche per l’applicazione Web, ogni URL identifica una particolare risorsa ed azione relativa.</w:t>
-      </w:r>
-    </w:p>
-    <w:p>
-      <w:r>
-        <w:t>TODO: aggiungere risorse ed azioni supportate.</w:t>
-      </w:r>
-    </w:p>
-    <w:p>
-      <w:pPr>
-        <w:pStyle w:val="Titolo3"/>
-      </w:pPr>
-      <w:bookmarkStart w:id="56" w:name="_Toc222509332"/>
-      <w:r>
-        <w:t>Controller</w:t>
-      </w:r>
-      <w:bookmarkEnd w:id="56"/>
-    </w:p>
-    <w:p>
-      <w:r>
-        <w:t xml:space="preserve">In conformità al paradigma MVC, ogni Controller è associato ad una View e viene iniettato automaticamente in corrispondenza di una View che lo dichiara o di una </w:t>
+    </w:p>
+    <w:p>
+      <w:r>
+        <w:t xml:space="preserve">La comunicazione con il servizio </w:t>
       </w:r>
       <w:proofErr w:type="spellStart"/>
       <w:r>
-        <w:t>template</w:t>
+        <w:t>RESTful</w:t>
       </w:r>
       <w:proofErr w:type="spellEnd"/>
       <w:r>
-        <w:t xml:space="preserve"> URL risolta dal </w:t>
+        <w:t xml:space="preserve"> è stata realizzata facendo affidamento al modulo </w:t>
+      </w:r>
+      <w:proofErr w:type="spellStart"/>
+      <w:r>
+        <w:rPr>
+          <w:rStyle w:val="CodiceCarattere"/>
+        </w:rPr>
+        <w:t>ngResource</w:t>
+      </w:r>
+      <w:proofErr w:type="spellEnd"/>
+      <w:r>
+        <w:t xml:space="preserve">: si è definita una </w:t>
+      </w:r>
+      <w:proofErr w:type="spellStart"/>
+      <w:r>
+        <w:t>Factory</w:t>
+      </w:r>
+      <w:proofErr w:type="spellEnd"/>
+      <w:r>
+        <w:t xml:space="preserve"> per ogni risorsa sul servizio (in </w:t>
+      </w:r>
+      <w:r>
+        <w:rPr>
+          <w:rStyle w:val="CodiceCarattere"/>
+        </w:rPr>
+        <w:t>/scripts/</w:t>
+      </w:r>
+      <w:proofErr w:type="spellStart"/>
+      <w:r>
+        <w:rPr>
+          <w:rStyle w:val="CodiceCarattere"/>
+        </w:rPr>
+        <w:t>services</w:t>
+      </w:r>
+      <w:proofErr w:type="spellEnd"/>
+      <w:r>
+        <w:rPr>
+          <w:rStyle w:val="CodiceCarattere"/>
+        </w:rPr>
+        <w:t>/</w:t>
+      </w:r>
+      <w:r>
+        <w:t xml:space="preserve">), che espone e media la comunicazione fra i Controller ed il modulo </w:t>
       </w:r>
       <w:r>
         <w:rPr>
@@ -16984,163 +17128,11 @@
         <w:rPr>
           <w:rStyle w:val="CodiceCarattere"/>
         </w:rPr>
-        <w:t>routeProvider</w:t>
+        <w:t>resource</w:t>
       </w:r>
       <w:proofErr w:type="spellEnd"/>
       <w:r>
-        <w:t>.</w:t>
-      </w:r>
-    </w:p>
-    <w:p>
-      <w:r>
-        <w:t xml:space="preserve">Ogni Controller ha un proprio oggetto </w:t>
-      </w:r>
-      <w:r>
-        <w:rPr>
-          <w:rStyle w:val="CodiceCarattere"/>
-        </w:rPr>
-        <w:t>$scope</w:t>
-      </w:r>
-      <w:r>
-        <w:t xml:space="preserve">, che delimita un “confine” entro il quale i componenti della View possono controllare e modificare gli oggetti. I Controller, comunque, possono essere innestati uno dentro l’altro se le View sono annidate fra di loro. Esiste anche un super-contesto a livello padre, chiamato </w:t>
-      </w:r>
-      <w:r>
-        <w:rPr>
-          <w:rStyle w:val="CodiceCarattere"/>
-        </w:rPr>
-        <w:t>$</w:t>
-      </w:r>
-      <w:proofErr w:type="spellStart"/>
-      <w:r>
-        <w:rPr>
-          <w:rStyle w:val="CodiceCarattere"/>
-        </w:rPr>
-        <w:t>rootScope</w:t>
-      </w:r>
-      <w:proofErr w:type="spellEnd"/>
-      <w:r>
-        <w:t>.</w:t>
-      </w:r>
-    </w:p>
-    <w:p>
-      <w:r>
-        <w:t>TODO: aggiungere Controller ed azioni compiute da essi.</w:t>
-      </w:r>
-    </w:p>
-    <w:p>
-      <w:pPr>
-        <w:pStyle w:val="Titolo3"/>
-      </w:pPr>
-      <w:bookmarkStart w:id="57" w:name="_Toc222509333"/>
-      <w:r>
-        <w:t>View</w:t>
-      </w:r>
-      <w:bookmarkEnd w:id="57"/>
-    </w:p>
-    <w:p>
-      <w:r>
-        <w:t>Le View sono, banalmente, pagine parziali che possono essere iniettate in qualsiasi punto dell’applicazione e che sono fortemente accoppiate ad un Controller che gestisce i dati che esse presentano.</w:t>
-      </w:r>
-    </w:p>
-    <w:p>
-      <w:r>
-        <w:lastRenderedPageBreak/>
-        <w:t>TODO: aggiungere View e relativi Controller.</w:t>
-      </w:r>
-    </w:p>
-    <w:p>
-      <w:pPr>
-        <w:pStyle w:val="Titolo2"/>
-      </w:pPr>
-      <w:bookmarkStart w:id="58" w:name="_Toc222509334"/>
-      <w:r>
-        <w:t xml:space="preserve">Comunicazione con il servizio </w:t>
-      </w:r>
-      <w:proofErr w:type="spellStart"/>
-      <w:r>
-        <w:t>RESTful</w:t>
-      </w:r>
-      <w:bookmarkEnd w:id="58"/>
-      <w:proofErr w:type="spellEnd"/>
-    </w:p>
-    <w:p>
-      <w:r>
-        <w:t xml:space="preserve">La comunicazione con il servizio </w:t>
-      </w:r>
-      <w:proofErr w:type="spellStart"/>
-      <w:r>
-        <w:t>RESTful</w:t>
-      </w:r>
-      <w:proofErr w:type="spellEnd"/>
-      <w:r>
-        <w:t xml:space="preserve"> è stata realizzata facendo affidamento al modulo </w:t>
-      </w:r>
-      <w:proofErr w:type="spellStart"/>
-      <w:r>
-        <w:rPr>
-          <w:rStyle w:val="CodiceCarattere"/>
-        </w:rPr>
-        <w:t>ngResource</w:t>
-      </w:r>
-      <w:proofErr w:type="spellEnd"/>
-      <w:r>
-        <w:t xml:space="preserve">: si è definita una </w:t>
-      </w:r>
-      <w:proofErr w:type="spellStart"/>
-      <w:r>
-        <w:t>Factory</w:t>
-      </w:r>
-      <w:proofErr w:type="spellEnd"/>
-      <w:r>
-        <w:t xml:space="preserve"> per ogni risorsa sul servizio (in </w:t>
-      </w:r>
-      <w:r>
-        <w:rPr>
-          <w:rStyle w:val="CodiceCarattere"/>
-        </w:rPr>
-        <w:t>/scripts/</w:t>
-      </w:r>
-      <w:proofErr w:type="spellStart"/>
-      <w:r>
-        <w:rPr>
-          <w:rStyle w:val="CodiceCarattere"/>
-        </w:rPr>
-        <w:t>services</w:t>
-      </w:r>
-      <w:proofErr w:type="spellEnd"/>
-      <w:r>
-        <w:rPr>
-          <w:rStyle w:val="CodiceCarattere"/>
-        </w:rPr>
-        <w:t>/</w:t>
-      </w:r>
-      <w:r>
-        <w:t xml:space="preserve">), che espone e media la comunicazione fra i Controller ed il modulo </w:t>
-      </w:r>
-      <w:r>
-        <w:rPr>
-          <w:rStyle w:val="CodiceCarattere"/>
-        </w:rPr>
-        <w:t>$</w:t>
-      </w:r>
-      <w:proofErr w:type="spellStart"/>
-      <w:r>
-        <w:rPr>
-          <w:rStyle w:val="CodiceCarattere"/>
-        </w:rPr>
-        <w:t>resource</w:t>
-      </w:r>
-      <w:proofErr w:type="spellEnd"/>
-      <w:r>
-        <w:t xml:space="preserve"> di </w:t>
-      </w:r>
-      <w:proofErr w:type="spellStart"/>
-      <w:r>
-        <w:t>AngularJS</w:t>
-      </w:r>
-      <w:proofErr w:type="spellEnd"/>
-      <w:r>
-        <w:t>.</w:t>
+        <w:t xml:space="preserve"> di AngularJS.</w:t>
       </w:r>
       <w:r>
         <w:br w:type="page"/>
@@ -17150,27 +17142,27 @@
       <w:pPr>
         <w:pStyle w:val="Titolo1"/>
       </w:pPr>
-      <w:bookmarkStart w:id="59" w:name="_Toc222509335"/>
+      <w:bookmarkStart w:id="58" w:name="_Toc222509335"/>
       <w:r>
         <w:lastRenderedPageBreak/>
         <w:t>Progettazione del Data Warehouse</w:t>
       </w:r>
+      <w:bookmarkEnd w:id="58"/>
+    </w:p>
+    <w:p>
+      <w:r>
+        <w:t>Lo schema della base di dati è stato trasformato in un altro opportuno schema relazionale al fine di ottenere un Data Warehouse per l’analisi dei dati in esso contenuti.</w:t>
+      </w:r>
+    </w:p>
+    <w:p>
+      <w:pPr>
+        <w:pStyle w:val="Titolo2"/>
+      </w:pPr>
+      <w:bookmarkStart w:id="59" w:name="_Toc222509336"/>
+      <w:r>
+        <w:t>Progettazione concettuale</w:t>
+      </w:r>
       <w:bookmarkEnd w:id="59"/>
-    </w:p>
-    <w:p>
-      <w:r>
-        <w:t>Lo schema della base di dati è stato trasformato in un altro opportuno schema relazionale al fine di ottenere un Data Warehouse per l’analisi dei dati in esso contenuti.</w:t>
-      </w:r>
-    </w:p>
-    <w:p>
-      <w:pPr>
-        <w:pStyle w:val="Titolo2"/>
-      </w:pPr>
-      <w:bookmarkStart w:id="60" w:name="_Toc222509336"/>
-      <w:r>
-        <w:t>Progettazione concettuale</w:t>
-      </w:r>
-      <w:bookmarkEnd w:id="60"/>
     </w:p>
     <w:p>
       <w:r>
@@ -17267,82 +17259,56 @@
       <w:pPr>
         <w:pStyle w:val="Titolo2"/>
       </w:pPr>
-      <w:bookmarkStart w:id="61" w:name="_Toc222509337"/>
+      <w:bookmarkStart w:id="60" w:name="_Toc222509337"/>
       <w:r>
         <w:t>Progettazione logica</w:t>
       </w:r>
+      <w:bookmarkEnd w:id="60"/>
+    </w:p>
+    <w:p>
+      <w:r>
+        <w:t>Lo schema a stella/a costellazione è stato tradotto in un opportuno schema logico relazionale in modo tale da poterlo implementare tramite il DBMS di destinazione scelto, PostgreSQL 9.2.</w:t>
+      </w:r>
+    </w:p>
+    <w:p>
+      <w:pPr>
+        <w:pStyle w:val="Titolo2"/>
+      </w:pPr>
+      <w:bookmarkStart w:id="61" w:name="_Toc222509338"/>
+      <w:r>
+        <w:t>Implementazione</w:t>
+      </w:r>
       <w:bookmarkEnd w:id="61"/>
     </w:p>
     <w:p>
       <w:r>
-        <w:t>Lo schema a stella/a costellazione è stato tradotto in un opportuno schema logico relazionale in modo tale da poterlo implementare tramite il DBMS di destinazione scelto, PostgreSQL 9.2.</w:t>
-      </w:r>
-    </w:p>
-    <w:p>
-      <w:pPr>
-        <w:pStyle w:val="Titolo2"/>
-      </w:pPr>
-      <w:bookmarkStart w:id="62" w:name="_Toc222509338"/>
-      <w:r>
-        <w:t>Implementazione</w:t>
-      </w:r>
-      <w:bookmarkEnd w:id="62"/>
-    </w:p>
-    <w:p>
-      <w:r>
         <w:t xml:space="preserve">Si definiscono gli script SQL utilizzati per la creazione del DW, presenti nel file </w:t>
       </w:r>
-      <w:proofErr w:type="spellStart"/>
       <w:r>
         <w:rPr>
           <w:rStyle w:val="CodiceCarattere"/>
         </w:rPr>
         <w:t>dw</w:t>
       </w:r>
-      <w:proofErr w:type="spellEnd"/>
       <w:r>
         <w:rPr>
           <w:rStyle w:val="CodiceCarattere"/>
         </w:rPr>
-        <w:t>/</w:t>
-      </w:r>
-      <w:proofErr w:type="spellStart"/>
+        <w:t>/script.sql</w:t>
+      </w:r>
+      <w:r>
+        <w:t>. È stato utilizzato il pacchetto open source Mondrian per la definizione e l’utilizzo del cubo multidimensionale realizzato tramite il DW qui presentato.</w:t>
+      </w:r>
+    </w:p>
+    <w:p>
+      <w:r>
+        <w:t xml:space="preserve">Il software Schema Workbench è stato utilizzato per creare lo schema multidimensionale a partire dal DW di tipo relazionale. È stato creato un file XML che definisce il cubo, la tabella dei fatti con misure, le dimensioni e le relative gerarchie. È possibile ritrovare l’XML al percorso </w:t>
+      </w:r>
       <w:r>
         <w:rPr>
           <w:rStyle w:val="CodiceCarattere"/>
         </w:rPr>
-        <w:t>script.sql</w:t>
-      </w:r>
-      <w:proofErr w:type="spellEnd"/>
-      <w:r>
-        <w:t xml:space="preserve">. È stato utilizzato il pacchetto open source </w:t>
-      </w:r>
-      <w:proofErr w:type="spellStart"/>
-      <w:r>
-        <w:t>Mondrian</w:t>
-      </w:r>
-      <w:proofErr w:type="spellEnd"/>
-      <w:r>
-        <w:t xml:space="preserve"> per la definizione e l’utilizzo del cubo multidimensionale realizzato tramite il DW qui presentato.</w:t>
-      </w:r>
-    </w:p>
-    <w:p>
-      <w:r>
-        <w:t xml:space="preserve">Il software Schema Workbench è stato utilizzato per creare lo schema multidimensionale a partire dal DW di tipo relazionale. È stato creato un file XML che definisce il cubo, la tabella dei fatti con misure, le dimensioni e le relative gerarchie. È possibile ritrovare l’XML al percorso </w:t>
-      </w:r>
-      <w:proofErr w:type="spellStart"/>
-      <w:r>
-        <w:rPr>
-          <w:rStyle w:val="CodiceCarattere"/>
-        </w:rPr>
-        <w:t>dw</w:t>
-      </w:r>
-      <w:proofErr w:type="spellEnd"/>
-      <w:r>
-        <w:rPr>
-          <w:rStyle w:val="CodiceCarattere"/>
-        </w:rPr>
-        <w:t>/cube.xml</w:t>
+        <w:t>dw/cube.xml</w:t>
       </w:r>
       <w:r>
         <w:t>.</w:t>
@@ -17355,24 +17321,10 @@
         </w:rPr>
       </w:pPr>
       <w:r>
-        <w:t xml:space="preserve">È possibile esplorare ed analizzare il cubo tramite la pagina TODO: inserire pagina, realizzata tramite il </w:t>
-      </w:r>
-      <w:proofErr w:type="spellStart"/>
-      <w:r>
-        <w:t>plugin</w:t>
-      </w:r>
-      <w:proofErr w:type="spellEnd"/>
-      <w:r>
-        <w:t xml:space="preserve"> TODO: inserire eventuale </w:t>
-      </w:r>
-      <w:proofErr w:type="spellStart"/>
-      <w:r>
-        <w:t>plugin</w:t>
-      </w:r>
-      <w:proofErr w:type="spellEnd"/>
-      <w:r>
-        <w:t>.</w:t>
-      </w:r>
+        <w:t>È possibile esplorare ed analizzare il cubo tramite la pagina TODO: inserire pagina, realizzata tramite il plugin TODO: inserire eventuale plugin.</w:t>
+      </w:r>
+      <w:bookmarkStart w:id="62" w:name="_GoBack"/>
+      <w:bookmarkEnd w:id="62"/>
     </w:p>
     <w:sectPr>
       <w:footerReference w:type="first" r:id="rId23"/>
@@ -17387,7 +17339,7 @@
 </file>
 
 <file path=word/endnotes.xml><?xml version="1.0" encoding="utf-8"?>
-<w:endnotes xmlns:wpc="http://schemas.microsoft.com/office/word/2010/wordprocessingCanvas" xmlns:mo="http://schemas.microsoft.com/office/mac/office/2008/main" xmlns:mc="http://schemas.openxmlformats.org/markup-compatibility/2006" xmlns:mv="urn:schemas-microsoft-com:mac:vml" xmlns:o="urn:schemas-microsoft-com:office:office" xmlns:r="http://schemas.openxmlformats.org/officeDocument/2006/relationships" xmlns:m="http://schemas.openxmlformats.org/officeDocument/2006/math" xmlns:v="urn:schemas-microsoft-com:vml" xmlns:wp14="http://schemas.microsoft.com/office/word/2010/wordprocessingDrawing" xmlns:wp="http://schemas.openxmlformats.org/drawingml/2006/wordprocessingDrawing" xmlns:w10="urn:schemas-microsoft-com:office:word" xmlns:w="http://schemas.openxmlformats.org/wordprocessingml/2006/main" xmlns:w14="http://schemas.microsoft.com/office/word/2010/wordml" xmlns:wpg="http://schemas.microsoft.com/office/word/2010/wordprocessingGroup" xmlns:wpi="http://schemas.microsoft.com/office/word/2010/wordprocessingInk" xmlns:wne="http://schemas.microsoft.com/office/word/2006/wordml" xmlns:wps="http://schemas.microsoft.com/office/word/2010/wordprocessingShape" mc:Ignorable="w14 wp14">
+<w:endnotes xmlns:wpc="http://schemas.microsoft.com/office/word/2010/wordprocessingCanvas" xmlns:mc="http://schemas.openxmlformats.org/markup-compatibility/2006" xmlns:o="urn:schemas-microsoft-com:office:office" xmlns:r="http://schemas.openxmlformats.org/officeDocument/2006/relationships" xmlns:m="http://schemas.openxmlformats.org/officeDocument/2006/math" xmlns:v="urn:schemas-microsoft-com:vml" xmlns:wp14="http://schemas.microsoft.com/office/word/2010/wordprocessingDrawing" xmlns:wp="http://schemas.openxmlformats.org/drawingml/2006/wordprocessingDrawing" xmlns:w10="urn:schemas-microsoft-com:office:word" xmlns:w="http://schemas.openxmlformats.org/wordprocessingml/2006/main" xmlns:w14="http://schemas.microsoft.com/office/word/2010/wordml" xmlns:w15="http://schemas.microsoft.com/office/word/2012/wordml" xmlns:wpg="http://schemas.microsoft.com/office/word/2010/wordprocessingGroup" xmlns:wpi="http://schemas.microsoft.com/office/word/2010/wordprocessingInk" xmlns:wne="http://schemas.microsoft.com/office/word/2006/wordml" xmlns:wps="http://schemas.microsoft.com/office/word/2010/wordprocessingShape" mc:Ignorable="w14 w15 wp14">
   <w:endnote w:type="separator" w:id="-1">
     <w:p>
       <w:r>
@@ -17406,7 +17358,7 @@
 </file>
 
 <file path=word/footer1.xml><?xml version="1.0" encoding="utf-8"?>
-<w:ftr xmlns:wpc="http://schemas.microsoft.com/office/word/2010/wordprocessingCanvas" xmlns:mo="http://schemas.microsoft.com/office/mac/office/2008/main" xmlns:mc="http://schemas.openxmlformats.org/markup-compatibility/2006" xmlns:mv="urn:schemas-microsoft-com:mac:vml" xmlns:o="urn:schemas-microsoft-com:office:office" xmlns:r="http://schemas.openxmlformats.org/officeDocument/2006/relationships" xmlns:m="http://schemas.openxmlformats.org/officeDocument/2006/math" xmlns:v="urn:schemas-microsoft-com:vml" xmlns:wp14="http://schemas.microsoft.com/office/word/2010/wordprocessingDrawing" xmlns:wp="http://schemas.openxmlformats.org/drawingml/2006/wordprocessingDrawing" xmlns:w10="urn:schemas-microsoft-com:office:word" xmlns:w="http://schemas.openxmlformats.org/wordprocessingml/2006/main" xmlns:w14="http://schemas.microsoft.com/office/word/2010/wordml" xmlns:wpg="http://schemas.microsoft.com/office/word/2010/wordprocessingGroup" xmlns:wpi="http://schemas.microsoft.com/office/word/2010/wordprocessingInk" xmlns:wne="http://schemas.microsoft.com/office/word/2006/wordml" xmlns:wps="http://schemas.microsoft.com/office/word/2010/wordprocessingShape" mc:Ignorable="w14 wp14">
+<w:ftr xmlns:wpc="http://schemas.microsoft.com/office/word/2010/wordprocessingCanvas" xmlns:mc="http://schemas.openxmlformats.org/markup-compatibility/2006" xmlns:o="urn:schemas-microsoft-com:office:office" xmlns:r="http://schemas.openxmlformats.org/officeDocument/2006/relationships" xmlns:m="http://schemas.openxmlformats.org/officeDocument/2006/math" xmlns:v="urn:schemas-microsoft-com:vml" xmlns:wp14="http://schemas.microsoft.com/office/word/2010/wordprocessingDrawing" xmlns:wp="http://schemas.openxmlformats.org/drawingml/2006/wordprocessingDrawing" xmlns:w10="urn:schemas-microsoft-com:office:word" xmlns:w="http://schemas.openxmlformats.org/wordprocessingml/2006/main" xmlns:w14="http://schemas.microsoft.com/office/word/2010/wordml" xmlns:w15="http://schemas.microsoft.com/office/word/2012/wordml" xmlns:wpg="http://schemas.microsoft.com/office/word/2010/wordprocessingGroup" xmlns:wpi="http://schemas.microsoft.com/office/word/2010/wordprocessingInk" xmlns:wne="http://schemas.microsoft.com/office/word/2006/wordml" xmlns:wps="http://schemas.microsoft.com/office/word/2010/wordprocessingShape" mc:Ignorable="w14 w15 wp14">
   <w:p>
     <w:pPr>
       <w:pStyle w:val="Pidipagina"/>
@@ -17417,7 +17369,7 @@
 </file>
 
 <file path=word/footer2.xml><?xml version="1.0" encoding="utf-8"?>
-<w:ftr xmlns:wpc="http://schemas.microsoft.com/office/word/2010/wordprocessingCanvas" xmlns:mo="http://schemas.microsoft.com/office/mac/office/2008/main" xmlns:mc="http://schemas.openxmlformats.org/markup-compatibility/2006" xmlns:mv="urn:schemas-microsoft-com:mac:vml" xmlns:o="urn:schemas-microsoft-com:office:office" xmlns:r="http://schemas.openxmlformats.org/officeDocument/2006/relationships" xmlns:m="http://schemas.openxmlformats.org/officeDocument/2006/math" xmlns:v="urn:schemas-microsoft-com:vml" xmlns:wp14="http://schemas.microsoft.com/office/word/2010/wordprocessingDrawing" xmlns:wp="http://schemas.openxmlformats.org/drawingml/2006/wordprocessingDrawing" xmlns:w10="urn:schemas-microsoft-com:office:word" xmlns:w="http://schemas.openxmlformats.org/wordprocessingml/2006/main" xmlns:w14="http://schemas.microsoft.com/office/word/2010/wordml" xmlns:wpg="http://schemas.microsoft.com/office/word/2010/wordprocessingGroup" xmlns:wpi="http://schemas.microsoft.com/office/word/2010/wordprocessingInk" xmlns:wne="http://schemas.microsoft.com/office/word/2006/wordml" xmlns:wps="http://schemas.microsoft.com/office/word/2010/wordprocessingShape" mc:Ignorable="w14 wp14">
+<w:ftr xmlns:wpc="http://schemas.microsoft.com/office/word/2010/wordprocessingCanvas" xmlns:mc="http://schemas.openxmlformats.org/markup-compatibility/2006" xmlns:o="urn:schemas-microsoft-com:office:office" xmlns:r="http://schemas.openxmlformats.org/officeDocument/2006/relationships" xmlns:m="http://schemas.openxmlformats.org/officeDocument/2006/math" xmlns:v="urn:schemas-microsoft-com:vml" xmlns:wp14="http://schemas.microsoft.com/office/word/2010/wordprocessingDrawing" xmlns:wp="http://schemas.openxmlformats.org/drawingml/2006/wordprocessingDrawing" xmlns:w10="urn:schemas-microsoft-com:office:word" xmlns:w="http://schemas.openxmlformats.org/wordprocessingml/2006/main" xmlns:w14="http://schemas.microsoft.com/office/word/2010/wordml" xmlns:w15="http://schemas.microsoft.com/office/word/2012/wordml" xmlns:wpg="http://schemas.microsoft.com/office/word/2010/wordprocessingGroup" xmlns:wpi="http://schemas.microsoft.com/office/word/2010/wordprocessingInk" xmlns:wne="http://schemas.microsoft.com/office/word/2006/wordml" xmlns:wps="http://schemas.microsoft.com/office/word/2010/wordprocessingShape" mc:Ignorable="w14 w15 wp14">
   <w:p>
     <w:pPr>
       <w:pStyle w:val="Pidipagina"/>
@@ -17434,7 +17386,7 @@
 </file>
 
 <file path=word/footer3.xml><?xml version="1.0" encoding="utf-8"?>
-<w:ftr xmlns:wpc="http://schemas.microsoft.com/office/word/2010/wordprocessingCanvas" xmlns:mo="http://schemas.microsoft.com/office/mac/office/2008/main" xmlns:mc="http://schemas.openxmlformats.org/markup-compatibility/2006" xmlns:mv="urn:schemas-microsoft-com:mac:vml" xmlns:o="urn:schemas-microsoft-com:office:office" xmlns:r="http://schemas.openxmlformats.org/officeDocument/2006/relationships" xmlns:m="http://schemas.openxmlformats.org/officeDocument/2006/math" xmlns:v="urn:schemas-microsoft-com:vml" xmlns:wp14="http://schemas.microsoft.com/office/word/2010/wordprocessingDrawing" xmlns:wp="http://schemas.openxmlformats.org/drawingml/2006/wordprocessingDrawing" xmlns:w10="urn:schemas-microsoft-com:office:word" xmlns:w="http://schemas.openxmlformats.org/wordprocessingml/2006/main" xmlns:w14="http://schemas.microsoft.com/office/word/2010/wordml" xmlns:wpg="http://schemas.microsoft.com/office/word/2010/wordprocessingGroup" xmlns:wpi="http://schemas.microsoft.com/office/word/2010/wordprocessingInk" xmlns:wne="http://schemas.microsoft.com/office/word/2006/wordml" xmlns:wps="http://schemas.microsoft.com/office/word/2010/wordprocessingShape" mc:Ignorable="w14 wp14">
+<w:ftr xmlns:wpc="http://schemas.microsoft.com/office/word/2010/wordprocessingCanvas" xmlns:mc="http://schemas.openxmlformats.org/markup-compatibility/2006" xmlns:o="urn:schemas-microsoft-com:office:office" xmlns:r="http://schemas.openxmlformats.org/officeDocument/2006/relationships" xmlns:m="http://schemas.openxmlformats.org/officeDocument/2006/math" xmlns:v="urn:schemas-microsoft-com:vml" xmlns:wp14="http://schemas.microsoft.com/office/word/2010/wordprocessingDrawing" xmlns:wp="http://schemas.openxmlformats.org/drawingml/2006/wordprocessingDrawing" xmlns:w10="urn:schemas-microsoft-com:office:word" xmlns:w="http://schemas.openxmlformats.org/wordprocessingml/2006/main" xmlns:w14="http://schemas.microsoft.com/office/word/2010/wordml" xmlns:w15="http://schemas.microsoft.com/office/word/2012/wordml" xmlns:wpg="http://schemas.microsoft.com/office/word/2010/wordprocessingGroup" xmlns:wpi="http://schemas.microsoft.com/office/word/2010/wordprocessingInk" xmlns:wne="http://schemas.microsoft.com/office/word/2006/wordml" xmlns:wps="http://schemas.microsoft.com/office/word/2010/wordprocessingShape" mc:Ignorable="w14 w15 wp14">
   <w:sdt>
     <w:sdtPr>
       <w:id w:val="-179202089"/>
@@ -17463,7 +17415,7 @@
           <w:rPr>
             <w:noProof/>
           </w:rPr>
-          <w:t>13</w:t>
+          <w:t>22</w:t>
         </w:r>
         <w:r>
           <w:fldChar w:fldCharType="end"/>
@@ -17481,7 +17433,7 @@
 </file>
 
 <file path=word/footer4.xml><?xml version="1.0" encoding="utf-8"?>
-<w:ftr xmlns:wpc="http://schemas.microsoft.com/office/word/2010/wordprocessingCanvas" xmlns:mo="http://schemas.microsoft.com/office/mac/office/2008/main" xmlns:mc="http://schemas.openxmlformats.org/markup-compatibility/2006" xmlns:mv="urn:schemas-microsoft-com:mac:vml" xmlns:o="urn:schemas-microsoft-com:office:office" xmlns:r="http://schemas.openxmlformats.org/officeDocument/2006/relationships" xmlns:m="http://schemas.openxmlformats.org/officeDocument/2006/math" xmlns:v="urn:schemas-microsoft-com:vml" xmlns:wp14="http://schemas.microsoft.com/office/word/2010/wordprocessingDrawing" xmlns:wp="http://schemas.openxmlformats.org/drawingml/2006/wordprocessingDrawing" xmlns:w10="urn:schemas-microsoft-com:office:word" xmlns:w="http://schemas.openxmlformats.org/wordprocessingml/2006/main" xmlns:w14="http://schemas.microsoft.com/office/word/2010/wordml" xmlns:wpg="http://schemas.microsoft.com/office/word/2010/wordprocessingGroup" xmlns:wpi="http://schemas.microsoft.com/office/word/2010/wordprocessingInk" xmlns:wne="http://schemas.microsoft.com/office/word/2006/wordml" xmlns:wps="http://schemas.microsoft.com/office/word/2010/wordprocessingShape" mc:Ignorable="w14 wp14">
+<w:ftr xmlns:wpc="http://schemas.microsoft.com/office/word/2010/wordprocessingCanvas" xmlns:mc="http://schemas.openxmlformats.org/markup-compatibility/2006" xmlns:o="urn:schemas-microsoft-com:office:office" xmlns:r="http://schemas.openxmlformats.org/officeDocument/2006/relationships" xmlns:m="http://schemas.openxmlformats.org/officeDocument/2006/math" xmlns:v="urn:schemas-microsoft-com:vml" xmlns:wp14="http://schemas.microsoft.com/office/word/2010/wordprocessingDrawing" xmlns:wp="http://schemas.openxmlformats.org/drawingml/2006/wordprocessingDrawing" xmlns:w10="urn:schemas-microsoft-com:office:word" xmlns:w="http://schemas.openxmlformats.org/wordprocessingml/2006/main" xmlns:w14="http://schemas.microsoft.com/office/word/2010/wordml" xmlns:w15="http://schemas.microsoft.com/office/word/2012/wordml" xmlns:wpg="http://schemas.microsoft.com/office/word/2010/wordprocessingGroup" xmlns:wpi="http://schemas.microsoft.com/office/word/2010/wordprocessingInk" xmlns:wne="http://schemas.microsoft.com/office/word/2006/wordml" xmlns:wps="http://schemas.microsoft.com/office/word/2010/wordprocessingShape" mc:Ignorable="w14 w15 wp14">
   <w:sdt>
     <w:sdtPr>
       <w:id w:val="-1442918406"/>
@@ -17527,7 +17479,7 @@
 </file>
 
 <file path=word/footer5.xml><?xml version="1.0" encoding="utf-8"?>
-<w:ftr xmlns:wpc="http://schemas.microsoft.com/office/word/2010/wordprocessingCanvas" xmlns:mo="http://schemas.microsoft.com/office/mac/office/2008/main" xmlns:mc="http://schemas.openxmlformats.org/markup-compatibility/2006" xmlns:mv="urn:schemas-microsoft-com:mac:vml" xmlns:o="urn:schemas-microsoft-com:office:office" xmlns:r="http://schemas.openxmlformats.org/officeDocument/2006/relationships" xmlns:m="http://schemas.openxmlformats.org/officeDocument/2006/math" xmlns:v="urn:schemas-microsoft-com:vml" xmlns:wp14="http://schemas.microsoft.com/office/word/2010/wordprocessingDrawing" xmlns:wp="http://schemas.openxmlformats.org/drawingml/2006/wordprocessingDrawing" xmlns:w10="urn:schemas-microsoft-com:office:word" xmlns:w="http://schemas.openxmlformats.org/wordprocessingml/2006/main" xmlns:w14="http://schemas.microsoft.com/office/word/2010/wordml" xmlns:wpg="http://schemas.microsoft.com/office/word/2010/wordprocessingGroup" xmlns:wpi="http://schemas.microsoft.com/office/word/2010/wordprocessingInk" xmlns:wne="http://schemas.microsoft.com/office/word/2006/wordml" xmlns:wps="http://schemas.microsoft.com/office/word/2010/wordprocessingShape" mc:Ignorable="w14 wp14">
+<w:ftr xmlns:wpc="http://schemas.microsoft.com/office/word/2010/wordprocessingCanvas" xmlns:mc="http://schemas.openxmlformats.org/markup-compatibility/2006" xmlns:o="urn:schemas-microsoft-com:office:office" xmlns:r="http://schemas.openxmlformats.org/officeDocument/2006/relationships" xmlns:m="http://schemas.openxmlformats.org/officeDocument/2006/math" xmlns:v="urn:schemas-microsoft-com:vml" xmlns:wp14="http://schemas.microsoft.com/office/word/2010/wordprocessingDrawing" xmlns:wp="http://schemas.openxmlformats.org/drawingml/2006/wordprocessingDrawing" xmlns:w10="urn:schemas-microsoft-com:office:word" xmlns:w="http://schemas.openxmlformats.org/wordprocessingml/2006/main" xmlns:w14="http://schemas.microsoft.com/office/word/2010/wordml" xmlns:w15="http://schemas.microsoft.com/office/word/2012/wordml" xmlns:wpg="http://schemas.microsoft.com/office/word/2010/wordprocessingGroup" xmlns:wpi="http://schemas.microsoft.com/office/word/2010/wordprocessingInk" xmlns:wne="http://schemas.microsoft.com/office/word/2006/wordml" xmlns:wps="http://schemas.microsoft.com/office/word/2010/wordprocessingShape" mc:Ignorable="w14 w15 wp14">
   <w:sdt>
     <w:sdtPr>
       <w:id w:val="-455402831"/>
@@ -17572,7 +17524,7 @@
 </file>
 
 <file path=word/footnotes.xml><?xml version="1.0" encoding="utf-8"?>
-<w:footnotes xmlns:wpc="http://schemas.microsoft.com/office/word/2010/wordprocessingCanvas" xmlns:mo="http://schemas.microsoft.com/office/mac/office/2008/main" xmlns:mc="http://schemas.openxmlformats.org/markup-compatibility/2006" xmlns:mv="urn:schemas-microsoft-com:mac:vml" xmlns:o="urn:schemas-microsoft-com:office:office" xmlns:r="http://schemas.openxmlformats.org/officeDocument/2006/relationships" xmlns:m="http://schemas.openxmlformats.org/officeDocument/2006/math" xmlns:v="urn:schemas-microsoft-com:vml" xmlns:wp14="http://schemas.microsoft.com/office/word/2010/wordprocessingDrawing" xmlns:wp="http://schemas.openxmlformats.org/drawingml/2006/wordprocessingDrawing" xmlns:w10="urn:schemas-microsoft-com:office:word" xmlns:w="http://schemas.openxmlformats.org/wordprocessingml/2006/main" xmlns:w14="http://schemas.microsoft.com/office/word/2010/wordml" xmlns:wpg="http://schemas.microsoft.com/office/word/2010/wordprocessingGroup" xmlns:wpi="http://schemas.microsoft.com/office/word/2010/wordprocessingInk" xmlns:wne="http://schemas.microsoft.com/office/word/2006/wordml" xmlns:wps="http://schemas.microsoft.com/office/word/2010/wordprocessingShape" mc:Ignorable="w14 wp14">
+<w:footnotes xmlns:wpc="http://schemas.microsoft.com/office/word/2010/wordprocessingCanvas" xmlns:mc="http://schemas.openxmlformats.org/markup-compatibility/2006" xmlns:o="urn:schemas-microsoft-com:office:office" xmlns:r="http://schemas.openxmlformats.org/officeDocument/2006/relationships" xmlns:m="http://schemas.openxmlformats.org/officeDocument/2006/math" xmlns:v="urn:schemas-microsoft-com:vml" xmlns:wp14="http://schemas.microsoft.com/office/word/2010/wordprocessingDrawing" xmlns:wp="http://schemas.openxmlformats.org/drawingml/2006/wordprocessingDrawing" xmlns:w10="urn:schemas-microsoft-com:office:word" xmlns:w="http://schemas.openxmlformats.org/wordprocessingml/2006/main" xmlns:w14="http://schemas.microsoft.com/office/word/2010/wordml" xmlns:w15="http://schemas.microsoft.com/office/word/2012/wordml" xmlns:wpg="http://schemas.microsoft.com/office/word/2010/wordprocessingGroup" xmlns:wpi="http://schemas.microsoft.com/office/word/2010/wordprocessingInk" xmlns:wne="http://schemas.microsoft.com/office/word/2006/wordml" xmlns:wps="http://schemas.microsoft.com/office/word/2010/wordprocessingShape" mc:Ignorable="w14 w15 wp14">
   <w:footnote w:type="separator" w:id="-1">
     <w:p>
       <w:r>
@@ -17591,7 +17543,7 @@
 </file>
 
 <file path=word/header1.xml><?xml version="1.0" encoding="utf-8"?>
-<w:hdr xmlns:wpc="http://schemas.microsoft.com/office/word/2010/wordprocessingCanvas" xmlns:mo="http://schemas.microsoft.com/office/mac/office/2008/main" xmlns:mc="http://schemas.openxmlformats.org/markup-compatibility/2006" xmlns:mv="urn:schemas-microsoft-com:mac:vml" xmlns:o="urn:schemas-microsoft-com:office:office" xmlns:r="http://schemas.openxmlformats.org/officeDocument/2006/relationships" xmlns:m="http://schemas.openxmlformats.org/officeDocument/2006/math" xmlns:v="urn:schemas-microsoft-com:vml" xmlns:wp14="http://schemas.microsoft.com/office/word/2010/wordprocessingDrawing" xmlns:wp="http://schemas.openxmlformats.org/drawingml/2006/wordprocessingDrawing" xmlns:w10="urn:schemas-microsoft-com:office:word" xmlns:w="http://schemas.openxmlformats.org/wordprocessingml/2006/main" xmlns:w14="http://schemas.microsoft.com/office/word/2010/wordml" xmlns:wpg="http://schemas.microsoft.com/office/word/2010/wordprocessingGroup" xmlns:wpi="http://schemas.microsoft.com/office/word/2010/wordprocessingInk" xmlns:wne="http://schemas.microsoft.com/office/word/2006/wordml" xmlns:wps="http://schemas.microsoft.com/office/word/2010/wordprocessingShape" mc:Ignorable="w14 wp14">
+<w:hdr xmlns:wpc="http://schemas.microsoft.com/office/word/2010/wordprocessingCanvas" xmlns:mc="http://schemas.openxmlformats.org/markup-compatibility/2006" xmlns:o="urn:schemas-microsoft-com:office:office" xmlns:r="http://schemas.openxmlformats.org/officeDocument/2006/relationships" xmlns:m="http://schemas.openxmlformats.org/officeDocument/2006/math" xmlns:v="urn:schemas-microsoft-com:vml" xmlns:wp14="http://schemas.microsoft.com/office/word/2010/wordprocessingDrawing" xmlns:wp="http://schemas.openxmlformats.org/drawingml/2006/wordprocessingDrawing" xmlns:w10="urn:schemas-microsoft-com:office:word" xmlns:w="http://schemas.openxmlformats.org/wordprocessingml/2006/main" xmlns:w14="http://schemas.microsoft.com/office/word/2010/wordml" xmlns:w15="http://schemas.microsoft.com/office/word/2012/wordml" xmlns:wpg="http://schemas.microsoft.com/office/word/2010/wordprocessingGroup" xmlns:wpi="http://schemas.microsoft.com/office/word/2010/wordprocessingInk" xmlns:wne="http://schemas.microsoft.com/office/word/2006/wordml" xmlns:wps="http://schemas.microsoft.com/office/word/2010/wordprocessingShape" mc:Ignorable="w14 w15 wp14">
   <w:p>
     <w:pPr>
       <w:pStyle w:val="Intestazione"/>
@@ -17602,7 +17554,7 @@
 </file>
 
 <file path=word/numbering.xml><?xml version="1.0" encoding="utf-8"?>
-<w:numbering xmlns:wpc="http://schemas.microsoft.com/office/word/2010/wordprocessingCanvas" xmlns:mo="http://schemas.microsoft.com/office/mac/office/2008/main" xmlns:mc="http://schemas.openxmlformats.org/markup-compatibility/2006" xmlns:mv="urn:schemas-microsoft-com:mac:vml" xmlns:o="urn:schemas-microsoft-com:office:office" xmlns:r="http://schemas.openxmlformats.org/officeDocument/2006/relationships" xmlns:m="http://schemas.openxmlformats.org/officeDocument/2006/math" xmlns:v="urn:schemas-microsoft-com:vml" xmlns:wp14="http://schemas.microsoft.com/office/word/2010/wordprocessingDrawing" xmlns:wp="http://schemas.openxmlformats.org/drawingml/2006/wordprocessingDrawing" xmlns:w10="urn:schemas-microsoft-com:office:word" xmlns:w="http://schemas.openxmlformats.org/wordprocessingml/2006/main" xmlns:w14="http://schemas.microsoft.com/office/word/2010/wordml" xmlns:wpg="http://schemas.microsoft.com/office/word/2010/wordprocessingGroup" xmlns:wpi="http://schemas.microsoft.com/office/word/2010/wordprocessingInk" xmlns:wne="http://schemas.microsoft.com/office/word/2006/wordml" xmlns:wps="http://schemas.microsoft.com/office/word/2010/wordprocessingShape" mc:Ignorable="w14 wp14">
+<w:numbering xmlns:wpc="http://schemas.microsoft.com/office/word/2010/wordprocessingCanvas" xmlns:mc="http://schemas.openxmlformats.org/markup-compatibility/2006" xmlns:o="urn:schemas-microsoft-com:office:office" xmlns:r="http://schemas.openxmlformats.org/officeDocument/2006/relationships" xmlns:m="http://schemas.openxmlformats.org/officeDocument/2006/math" xmlns:v="urn:schemas-microsoft-com:vml" xmlns:wp14="http://schemas.microsoft.com/office/word/2010/wordprocessingDrawing" xmlns:wp="http://schemas.openxmlformats.org/drawingml/2006/wordprocessingDrawing" xmlns:w10="urn:schemas-microsoft-com:office:word" xmlns:w="http://schemas.openxmlformats.org/wordprocessingml/2006/main" xmlns:w14="http://schemas.microsoft.com/office/word/2010/wordml" xmlns:w15="http://schemas.microsoft.com/office/word/2012/wordml" xmlns:wpg="http://schemas.microsoft.com/office/word/2010/wordprocessingGroup" xmlns:wpi="http://schemas.microsoft.com/office/word/2010/wordprocessingInk" xmlns:wne="http://schemas.microsoft.com/office/word/2006/wordml" xmlns:wps="http://schemas.microsoft.com/office/word/2010/wordprocessingShape" mc:Ignorable="w14 w15 wp14">
   <w:abstractNum w:abstractNumId="0">
     <w:nsid w:val="02505BBC"/>
     <w:multiLevelType w:val="hybridMultilevel"/>
@@ -19364,7 +19316,7 @@
 </file>
 
 <file path=word/styles.xml><?xml version="1.0" encoding="utf-8"?>
-<w:styles xmlns:mc="http://schemas.openxmlformats.org/markup-compatibility/2006" xmlns:r="http://schemas.openxmlformats.org/officeDocument/2006/relationships" xmlns:w="http://schemas.openxmlformats.org/wordprocessingml/2006/main" xmlns:w14="http://schemas.microsoft.com/office/word/2010/wordml" mc:Ignorable="w14">
+<w:styles xmlns:mc="http://schemas.openxmlformats.org/markup-compatibility/2006" xmlns:r="http://schemas.openxmlformats.org/officeDocument/2006/relationships" xmlns:w="http://schemas.openxmlformats.org/wordprocessingml/2006/main" xmlns:w14="http://schemas.microsoft.com/office/word/2010/wordml" xmlns:w15="http://schemas.microsoft.com/office/word/2012/wordml" mc:Ignorable="w14 w15">
   <w:docDefaults>
     <w:rPrDefault>
       <w:rPr>
@@ -19380,153 +19332,369 @@
       </w:pPr>
     </w:pPrDefault>
   </w:docDefaults>
-  <w:latentStyles w:defLockedState="0" w:defUIPriority="99" w:defSemiHidden="1" w:defUnhideWhenUsed="1" w:defQFormat="0" w:count="276">
-    <w:lsdException w:name="Normal" w:semiHidden="0" w:uiPriority="0" w:unhideWhenUsed="0" w:qFormat="1"/>
-    <w:lsdException w:name="heading 1" w:semiHidden="0" w:uiPriority="9" w:unhideWhenUsed="0" w:qFormat="1"/>
-    <w:lsdException w:name="heading 2" w:uiPriority="9" w:qFormat="1"/>
-    <w:lsdException w:name="heading 3" w:uiPriority="9" w:qFormat="1"/>
-    <w:lsdException w:name="heading 4" w:uiPriority="9" w:qFormat="1"/>
-    <w:lsdException w:name="heading 5" w:uiPriority="9" w:qFormat="1"/>
-    <w:lsdException w:name="heading 6" w:uiPriority="9" w:qFormat="1"/>
-    <w:lsdException w:name="heading 7" w:uiPriority="9" w:qFormat="1"/>
-    <w:lsdException w:name="heading 8" w:uiPriority="9" w:qFormat="1"/>
-    <w:lsdException w:name="heading 9" w:uiPriority="9" w:qFormat="1"/>
-    <w:lsdException w:name="toc 1" w:uiPriority="39"/>
-    <w:lsdException w:name="toc 2" w:uiPriority="39"/>
-    <w:lsdException w:name="toc 3" w:uiPriority="39"/>
-    <w:lsdException w:name="toc 4" w:uiPriority="39"/>
-    <w:lsdException w:name="toc 5" w:uiPriority="39"/>
-    <w:lsdException w:name="toc 6" w:uiPriority="39"/>
-    <w:lsdException w:name="toc 7" w:uiPriority="39"/>
-    <w:lsdException w:name="toc 8" w:uiPriority="39"/>
-    <w:lsdException w:name="toc 9" w:uiPriority="39"/>
-    <w:lsdException w:name="caption" w:uiPriority="35" w:qFormat="1"/>
-    <w:lsdException w:name="Title" w:semiHidden="0" w:uiPriority="10" w:unhideWhenUsed="0" w:qFormat="1"/>
-    <w:lsdException w:name="Default Paragraph Font" w:uiPriority="1"/>
-    <w:lsdException w:name="Subtitle" w:semiHidden="0" w:uiPriority="11" w:unhideWhenUsed="0" w:qFormat="1"/>
-    <w:lsdException w:name="Strong" w:semiHidden="0" w:uiPriority="22" w:unhideWhenUsed="0" w:qFormat="1"/>
-    <w:lsdException w:name="Emphasis" w:semiHidden="0" w:uiPriority="20" w:unhideWhenUsed="0" w:qFormat="1"/>
-    <w:lsdException w:name="Table Grid" w:semiHidden="0" w:uiPriority="39" w:unhideWhenUsed="0"/>
-    <w:lsdException w:name="Note Level 1" w:semiHidden="0" w:unhideWhenUsed="0"/>
-    <w:lsdException w:name="Note Level 2" w:semiHidden="0" w:unhideWhenUsed="0"/>
-    <w:lsdException w:name="Note Level 3" w:semiHidden="0" w:unhideWhenUsed="0"/>
-    <w:lsdException w:name="Note Level 4" w:semiHidden="0" w:unhideWhenUsed="0"/>
-    <w:lsdException w:name="Note Level 5" w:semiHidden="0" w:unhideWhenUsed="0"/>
-    <w:lsdException w:name="Note Level 6" w:semiHidden="0" w:unhideWhenUsed="0"/>
-    <w:lsdException w:name="Note Level 7" w:semiHidden="0" w:unhideWhenUsed="0"/>
-    <w:lsdException w:name="Note Level 8" w:semiHidden="0" w:unhideWhenUsed="0"/>
-    <w:lsdException w:name="Note Level 9" w:semiHidden="0" w:unhideWhenUsed="0"/>
-    <w:lsdException w:name="Placeholder Text" w:unhideWhenUsed="0"/>
-    <w:lsdException w:name="No Spacing" w:semiHidden="0" w:uiPriority="1" w:unhideWhenUsed="0" w:qFormat="1"/>
-    <w:lsdException w:name="Light Shading" w:semiHidden="0" w:uiPriority="60" w:unhideWhenUsed="0"/>
-    <w:lsdException w:name="Light List" w:semiHidden="0" w:uiPriority="61" w:unhideWhenUsed="0"/>
-    <w:lsdException w:name="Light Grid" w:semiHidden="0" w:uiPriority="62" w:unhideWhenUsed="0"/>
-    <w:lsdException w:name="Medium Shading 1" w:semiHidden="0" w:uiPriority="63" w:unhideWhenUsed="0"/>
-    <w:lsdException w:name="Medium Shading 2" w:semiHidden="0" w:uiPriority="64" w:unhideWhenUsed="0"/>
-    <w:lsdException w:name="Medium List 1" w:semiHidden="0" w:uiPriority="65" w:unhideWhenUsed="0"/>
-    <w:lsdException w:name="Medium List 2" w:semiHidden="0" w:uiPriority="66" w:unhideWhenUsed="0"/>
-    <w:lsdException w:name="Medium Grid 1" w:semiHidden="0" w:uiPriority="67" w:unhideWhenUsed="0"/>
-    <w:lsdException w:name="Medium Grid 2" w:semiHidden="0" w:uiPriority="68" w:unhideWhenUsed="0"/>
-    <w:lsdException w:name="Medium Grid 3" w:semiHidden="0" w:uiPriority="69" w:unhideWhenUsed="0"/>
-    <w:lsdException w:name="Dark List" w:semiHidden="0" w:uiPriority="70" w:unhideWhenUsed="0"/>
-    <w:lsdException w:name="Colorful Shading" w:semiHidden="0" w:uiPriority="71" w:unhideWhenUsed="0"/>
-    <w:lsdException w:name="Colorful List" w:semiHidden="0" w:uiPriority="72" w:unhideWhenUsed="0"/>
-    <w:lsdException w:name="Colorful Grid" w:semiHidden="0" w:uiPriority="73" w:unhideWhenUsed="0"/>
-    <w:lsdException w:name="Light Shading Accent 1" w:semiHidden="0" w:uiPriority="60" w:unhideWhenUsed="0"/>
-    <w:lsdException w:name="Light List Accent 1" w:semiHidden="0" w:uiPriority="61" w:unhideWhenUsed="0"/>
-    <w:lsdException w:name="Light Grid Accent 1" w:semiHidden="0" w:uiPriority="62" w:unhideWhenUsed="0"/>
-    <w:lsdException w:name="Medium Shading 1 Accent 1" w:semiHidden="0" w:uiPriority="63" w:unhideWhenUsed="0"/>
-    <w:lsdException w:name="Medium Shading 2 Accent 1" w:semiHidden="0" w:uiPriority="64" w:unhideWhenUsed="0"/>
-    <w:lsdException w:name="Medium List 1 Accent 1" w:semiHidden="0" w:uiPriority="65" w:unhideWhenUsed="0"/>
-    <w:lsdException w:name="Revision" w:unhideWhenUsed="0"/>
-    <w:lsdException w:name="List Paragraph" w:semiHidden="0" w:uiPriority="34" w:unhideWhenUsed="0" w:qFormat="1"/>
-    <w:lsdException w:name="Quote" w:semiHidden="0" w:uiPriority="29" w:unhideWhenUsed="0" w:qFormat="1"/>
-    <w:lsdException w:name="Intense Quote" w:semiHidden="0" w:uiPriority="30" w:unhideWhenUsed="0" w:qFormat="1"/>
-    <w:lsdException w:name="Medium List 2 Accent 1" w:semiHidden="0" w:uiPriority="66" w:unhideWhenUsed="0"/>
-    <w:lsdException w:name="Medium Grid 1 Accent 1" w:semiHidden="0" w:uiPriority="67" w:unhideWhenUsed="0"/>
-    <w:lsdException w:name="Medium Grid 2 Accent 1" w:semiHidden="0" w:uiPriority="68" w:unhideWhenUsed="0"/>
-    <w:lsdException w:name="Medium Grid 3 Accent 1" w:semiHidden="0" w:uiPriority="69" w:unhideWhenUsed="0"/>
-    <w:lsdException w:name="Dark List Accent 1" w:semiHidden="0" w:uiPriority="70" w:unhideWhenUsed="0"/>
-    <w:lsdException w:name="Colorful Shading Accent 1" w:semiHidden="0" w:uiPriority="71" w:unhideWhenUsed="0"/>
-    <w:lsdException w:name="Colorful List Accent 1" w:semiHidden="0" w:uiPriority="72" w:unhideWhenUsed="0"/>
-    <w:lsdException w:name="Colorful Grid Accent 1" w:semiHidden="0" w:uiPriority="73" w:unhideWhenUsed="0"/>
-    <w:lsdException w:name="Light Shading Accent 2" w:semiHidden="0" w:uiPriority="60" w:unhideWhenUsed="0"/>
-    <w:lsdException w:name="Light List Accent 2" w:semiHidden="0" w:uiPriority="61" w:unhideWhenUsed="0"/>
-    <w:lsdException w:name="Light Grid Accent 2" w:semiHidden="0" w:uiPriority="62" w:unhideWhenUsed="0"/>
-    <w:lsdException w:name="Medium Shading 1 Accent 2" w:semiHidden="0" w:uiPriority="63" w:unhideWhenUsed="0"/>
-    <w:lsdException w:name="Medium Shading 2 Accent 2" w:semiHidden="0" w:uiPriority="64" w:unhideWhenUsed="0"/>
-    <w:lsdException w:name="Medium List 1 Accent 2" w:semiHidden="0" w:uiPriority="65" w:unhideWhenUsed="0"/>
-    <w:lsdException w:name="Medium List 2 Accent 2" w:semiHidden="0" w:uiPriority="66" w:unhideWhenUsed="0"/>
-    <w:lsdException w:name="Medium Grid 1 Accent 2" w:semiHidden="0" w:uiPriority="67" w:unhideWhenUsed="0"/>
-    <w:lsdException w:name="Medium Grid 2 Accent 2" w:semiHidden="0" w:uiPriority="68" w:unhideWhenUsed="0"/>
-    <w:lsdException w:name="Medium Grid 3 Accent 2" w:semiHidden="0" w:uiPriority="69" w:unhideWhenUsed="0"/>
-    <w:lsdException w:name="Dark List Accent 2" w:semiHidden="0" w:uiPriority="70" w:unhideWhenUsed="0"/>
-    <w:lsdException w:name="Colorful Shading Accent 2" w:semiHidden="0" w:uiPriority="71" w:unhideWhenUsed="0"/>
-    <w:lsdException w:name="Colorful List Accent 2" w:semiHidden="0" w:uiPriority="72" w:unhideWhenUsed="0"/>
-    <w:lsdException w:name="Colorful Grid Accent 2" w:semiHidden="0" w:uiPriority="73" w:unhideWhenUsed="0"/>
-    <w:lsdException w:name="Light Shading Accent 3" w:semiHidden="0" w:uiPriority="60" w:unhideWhenUsed="0"/>
-    <w:lsdException w:name="Light List Accent 3" w:semiHidden="0" w:uiPriority="61" w:unhideWhenUsed="0"/>
-    <w:lsdException w:name="Light Grid Accent 3" w:semiHidden="0" w:uiPriority="62" w:unhideWhenUsed="0"/>
-    <w:lsdException w:name="Medium Shading 1 Accent 3" w:semiHidden="0" w:uiPriority="63" w:unhideWhenUsed="0"/>
-    <w:lsdException w:name="Medium Shading 2 Accent 3" w:semiHidden="0" w:uiPriority="64" w:unhideWhenUsed="0"/>
-    <w:lsdException w:name="Medium List 1 Accent 3" w:semiHidden="0" w:uiPriority="65" w:unhideWhenUsed="0"/>
-    <w:lsdException w:name="Medium List 2 Accent 3" w:semiHidden="0" w:uiPriority="66" w:unhideWhenUsed="0"/>
-    <w:lsdException w:name="Medium Grid 1 Accent 3" w:semiHidden="0" w:uiPriority="67" w:unhideWhenUsed="0"/>
-    <w:lsdException w:name="Medium Grid 2 Accent 3" w:semiHidden="0" w:uiPriority="68" w:unhideWhenUsed="0"/>
-    <w:lsdException w:name="Medium Grid 3 Accent 3" w:semiHidden="0" w:uiPriority="69" w:unhideWhenUsed="0"/>
-    <w:lsdException w:name="Dark List Accent 3" w:semiHidden="0" w:uiPriority="70" w:unhideWhenUsed="0"/>
-    <w:lsdException w:name="Colorful Shading Accent 3" w:semiHidden="0" w:uiPriority="71" w:unhideWhenUsed="0"/>
-    <w:lsdException w:name="Colorful List Accent 3" w:semiHidden="0" w:uiPriority="72" w:unhideWhenUsed="0"/>
-    <w:lsdException w:name="Colorful Grid Accent 3" w:semiHidden="0" w:uiPriority="73" w:unhideWhenUsed="0"/>
-    <w:lsdException w:name="Light Shading Accent 4" w:semiHidden="0" w:uiPriority="60" w:unhideWhenUsed="0"/>
-    <w:lsdException w:name="Light List Accent 4" w:semiHidden="0" w:uiPriority="61" w:unhideWhenUsed="0"/>
-    <w:lsdException w:name="Light Grid Accent 4" w:semiHidden="0" w:uiPriority="62" w:unhideWhenUsed="0"/>
-    <w:lsdException w:name="Medium Shading 1 Accent 4" w:semiHidden="0" w:uiPriority="63" w:unhideWhenUsed="0"/>
-    <w:lsdException w:name="Medium Shading 2 Accent 4" w:semiHidden="0" w:uiPriority="64" w:unhideWhenUsed="0"/>
-    <w:lsdException w:name="Medium List 1 Accent 4" w:semiHidden="0" w:uiPriority="65" w:unhideWhenUsed="0"/>
-    <w:lsdException w:name="Medium List 2 Accent 4" w:semiHidden="0" w:uiPriority="66" w:unhideWhenUsed="0"/>
-    <w:lsdException w:name="Medium Grid 1 Accent 4" w:semiHidden="0" w:uiPriority="67" w:unhideWhenUsed="0"/>
-    <w:lsdException w:name="Medium Grid 2 Accent 4" w:semiHidden="0" w:uiPriority="68" w:unhideWhenUsed="0"/>
-    <w:lsdException w:name="Medium Grid 3 Accent 4" w:semiHidden="0" w:uiPriority="69" w:unhideWhenUsed="0"/>
-    <w:lsdException w:name="Dark List Accent 4" w:semiHidden="0" w:uiPriority="70" w:unhideWhenUsed="0"/>
-    <w:lsdException w:name="Colorful Shading Accent 4" w:semiHidden="0" w:uiPriority="71" w:unhideWhenUsed="0"/>
-    <w:lsdException w:name="Colorful List Accent 4" w:semiHidden="0" w:uiPriority="72" w:unhideWhenUsed="0"/>
-    <w:lsdException w:name="Colorful Grid Accent 4" w:semiHidden="0" w:uiPriority="73" w:unhideWhenUsed="0"/>
-    <w:lsdException w:name="Light Shading Accent 5" w:semiHidden="0" w:uiPriority="60" w:unhideWhenUsed="0"/>
-    <w:lsdException w:name="Light List Accent 5" w:semiHidden="0" w:uiPriority="61" w:unhideWhenUsed="0"/>
-    <w:lsdException w:name="Light Grid Accent 5" w:semiHidden="0" w:uiPriority="62" w:unhideWhenUsed="0"/>
-    <w:lsdException w:name="Medium Shading 1 Accent 5" w:semiHidden="0" w:uiPriority="63" w:unhideWhenUsed="0"/>
-    <w:lsdException w:name="Medium Shading 2 Accent 5" w:semiHidden="0" w:uiPriority="64" w:unhideWhenUsed="0"/>
-    <w:lsdException w:name="Medium List 1 Accent 5" w:semiHidden="0" w:uiPriority="65" w:unhideWhenUsed="0"/>
-    <w:lsdException w:name="Medium List 2 Accent 5" w:semiHidden="0" w:uiPriority="66" w:unhideWhenUsed="0"/>
-    <w:lsdException w:name="Medium Grid 1 Accent 5" w:semiHidden="0" w:uiPriority="67" w:unhideWhenUsed="0"/>
-    <w:lsdException w:name="Medium Grid 2 Accent 5" w:semiHidden="0" w:uiPriority="68" w:unhideWhenUsed="0"/>
-    <w:lsdException w:name="Medium Grid 3 Accent 5" w:semiHidden="0" w:uiPriority="69" w:unhideWhenUsed="0"/>
-    <w:lsdException w:name="Dark List Accent 5" w:semiHidden="0" w:uiPriority="70" w:unhideWhenUsed="0"/>
-    <w:lsdException w:name="Colorful Shading Accent 5" w:semiHidden="0" w:uiPriority="71" w:unhideWhenUsed="0"/>
-    <w:lsdException w:name="Colorful List Accent 5" w:semiHidden="0" w:uiPriority="72" w:unhideWhenUsed="0"/>
-    <w:lsdException w:name="Colorful Grid Accent 5" w:semiHidden="0" w:uiPriority="73" w:unhideWhenUsed="0"/>
-    <w:lsdException w:name="Light Shading Accent 6" w:semiHidden="0" w:uiPriority="60" w:unhideWhenUsed="0"/>
-    <w:lsdException w:name="Light List Accent 6" w:semiHidden="0" w:uiPriority="61" w:unhideWhenUsed="0"/>
-    <w:lsdException w:name="Light Grid Accent 6" w:semiHidden="0" w:uiPriority="62" w:unhideWhenUsed="0"/>
-    <w:lsdException w:name="Medium Shading 1 Accent 6" w:semiHidden="0" w:uiPriority="63" w:unhideWhenUsed="0"/>
-    <w:lsdException w:name="Medium Shading 2 Accent 6" w:semiHidden="0" w:uiPriority="64" w:unhideWhenUsed="0"/>
-    <w:lsdException w:name="Medium List 1 Accent 6" w:semiHidden="0" w:uiPriority="65" w:unhideWhenUsed="0"/>
-    <w:lsdException w:name="Medium List 2 Accent 6" w:semiHidden="0" w:uiPriority="66" w:unhideWhenUsed="0"/>
-    <w:lsdException w:name="Medium Grid 1 Accent 6" w:semiHidden="0" w:uiPriority="67" w:unhideWhenUsed="0"/>
-    <w:lsdException w:name="Medium Grid 2 Accent 6" w:semiHidden="0" w:uiPriority="68" w:unhideWhenUsed="0"/>
-    <w:lsdException w:name="Medium Grid 3 Accent 6" w:semiHidden="0" w:uiPriority="69" w:unhideWhenUsed="0"/>
-    <w:lsdException w:name="Dark List Accent 6" w:semiHidden="0" w:uiPriority="70" w:unhideWhenUsed="0"/>
-    <w:lsdException w:name="Colorful Shading Accent 6" w:semiHidden="0" w:uiPriority="71" w:unhideWhenUsed="0"/>
-    <w:lsdException w:name="Colorful List Accent 6" w:semiHidden="0" w:uiPriority="72" w:unhideWhenUsed="0"/>
-    <w:lsdException w:name="Colorful Grid Accent 6" w:semiHidden="0" w:uiPriority="73" w:unhideWhenUsed="0"/>
-    <w:lsdException w:name="Subtle Emphasis" w:semiHidden="0" w:uiPriority="19" w:unhideWhenUsed="0" w:qFormat="1"/>
-    <w:lsdException w:name="Intense Emphasis" w:semiHidden="0" w:uiPriority="21" w:unhideWhenUsed="0" w:qFormat="1"/>
-    <w:lsdException w:name="Subtle Reference" w:semiHidden="0" w:uiPriority="31" w:unhideWhenUsed="0" w:qFormat="1"/>
-    <w:lsdException w:name="Intense Reference" w:semiHidden="0" w:uiPriority="32" w:unhideWhenUsed="0" w:qFormat="1"/>
-    <w:lsdException w:name="Book Title" w:semiHidden="0" w:uiPriority="33" w:unhideWhenUsed="0" w:qFormat="1"/>
-    <w:lsdException w:name="Bibliography" w:uiPriority="37"/>
-    <w:lsdException w:name="TOC Heading" w:uiPriority="39" w:qFormat="1"/>
+  <w:latentStyles w:defLockedState="0" w:defUIPriority="99" w:defSemiHidden="0" w:defUnhideWhenUsed="0" w:defQFormat="0" w:count="371">
+    <w:lsdException w:name="Normal" w:uiPriority="0" w:qFormat="1"/>
+    <w:lsdException w:name="heading 1" w:uiPriority="9" w:qFormat="1"/>
+    <w:lsdException w:name="heading 2" w:semiHidden="1" w:uiPriority="9" w:unhideWhenUsed="1" w:qFormat="1"/>
+    <w:lsdException w:name="heading 3" w:semiHidden="1" w:uiPriority="9" w:unhideWhenUsed="1" w:qFormat="1"/>
+    <w:lsdException w:name="heading 4" w:semiHidden="1" w:uiPriority="9" w:unhideWhenUsed="1" w:qFormat="1"/>
+    <w:lsdException w:name="heading 5" w:semiHidden="1" w:uiPriority="9" w:unhideWhenUsed="1" w:qFormat="1"/>
+    <w:lsdException w:name="heading 6" w:semiHidden="1" w:uiPriority="9" w:unhideWhenUsed="1" w:qFormat="1"/>
+    <w:lsdException w:name="heading 7" w:semiHidden="1" w:uiPriority="9" w:unhideWhenUsed="1" w:qFormat="1"/>
+    <w:lsdException w:name="heading 8" w:semiHidden="1" w:uiPriority="9" w:unhideWhenUsed="1" w:qFormat="1"/>
+    <w:lsdException w:name="heading 9" w:semiHidden="1" w:uiPriority="9" w:unhideWhenUsed="1" w:qFormat="1"/>
+    <w:lsdException w:name="index 1" w:semiHidden="1" w:unhideWhenUsed="1"/>
+    <w:lsdException w:name="index 2" w:semiHidden="1" w:unhideWhenUsed="1"/>
+    <w:lsdException w:name="index 3" w:semiHidden="1" w:unhideWhenUsed="1"/>
+    <w:lsdException w:name="index 4" w:semiHidden="1" w:unhideWhenUsed="1"/>
+    <w:lsdException w:name="index 5" w:semiHidden="1" w:unhideWhenUsed="1"/>
+    <w:lsdException w:name="index 6" w:semiHidden="1" w:unhideWhenUsed="1"/>
+    <w:lsdException w:name="index 7" w:semiHidden="1" w:unhideWhenUsed="1"/>
+    <w:lsdException w:name="index 8" w:semiHidden="1" w:unhideWhenUsed="1"/>
+    <w:lsdException w:name="index 9" w:semiHidden="1" w:unhideWhenUsed="1"/>
+    <w:lsdException w:name="toc 1" w:semiHidden="1" w:uiPriority="39" w:unhideWhenUsed="1"/>
+    <w:lsdException w:name="toc 2" w:semiHidden="1" w:uiPriority="39" w:unhideWhenUsed="1"/>
+    <w:lsdException w:name="toc 3" w:semiHidden="1" w:uiPriority="39" w:unhideWhenUsed="1"/>
+    <w:lsdException w:name="toc 4" w:semiHidden="1" w:uiPriority="39" w:unhideWhenUsed="1"/>
+    <w:lsdException w:name="toc 5" w:semiHidden="1" w:uiPriority="39" w:unhideWhenUsed="1"/>
+    <w:lsdException w:name="toc 6" w:semiHidden="1" w:uiPriority="39" w:unhideWhenUsed="1"/>
+    <w:lsdException w:name="toc 7" w:semiHidden="1" w:uiPriority="39" w:unhideWhenUsed="1"/>
+    <w:lsdException w:name="toc 8" w:semiHidden="1" w:uiPriority="39" w:unhideWhenUsed="1"/>
+    <w:lsdException w:name="toc 9" w:semiHidden="1" w:uiPriority="39" w:unhideWhenUsed="1"/>
+    <w:lsdException w:name="Normal Indent" w:semiHidden="1" w:unhideWhenUsed="1"/>
+    <w:lsdException w:name="footnote text" w:semiHidden="1" w:unhideWhenUsed="1"/>
+    <w:lsdException w:name="annotation text" w:semiHidden="1" w:unhideWhenUsed="1"/>
+    <w:lsdException w:name="header" w:semiHidden="1" w:unhideWhenUsed="1"/>
+    <w:lsdException w:name="footer" w:semiHidden="1" w:unhideWhenUsed="1"/>
+    <w:lsdException w:name="index heading" w:semiHidden="1" w:unhideWhenUsed="1"/>
+    <w:lsdException w:name="caption" w:semiHidden="1" w:uiPriority="35" w:unhideWhenUsed="1" w:qFormat="1"/>
+    <w:lsdException w:name="table of figures" w:semiHidden="1" w:unhideWhenUsed="1"/>
+    <w:lsdException w:name="envelope address" w:semiHidden="1" w:unhideWhenUsed="1"/>
+    <w:lsdException w:name="envelope return" w:semiHidden="1" w:unhideWhenUsed="1"/>
+    <w:lsdException w:name="footnote reference" w:semiHidden="1" w:unhideWhenUsed="1"/>
+    <w:lsdException w:name="annotation reference" w:semiHidden="1" w:unhideWhenUsed="1"/>
+    <w:lsdException w:name="line number" w:semiHidden="1" w:unhideWhenUsed="1"/>
+    <w:lsdException w:name="page number" w:semiHidden="1" w:unhideWhenUsed="1"/>
+    <w:lsdException w:name="endnote reference" w:semiHidden="1" w:unhideWhenUsed="1"/>
+    <w:lsdException w:name="endnote text" w:semiHidden="1" w:unhideWhenUsed="1"/>
+    <w:lsdException w:name="table of authorities" w:semiHidden="1" w:unhideWhenUsed="1"/>
+    <w:lsdException w:name="macro" w:semiHidden="1" w:unhideWhenUsed="1"/>
+    <w:lsdException w:name="toa heading" w:semiHidden="1" w:unhideWhenUsed="1"/>
+    <w:lsdException w:name="List" w:semiHidden="1" w:unhideWhenUsed="1"/>
+    <w:lsdException w:name="List Bullet" w:semiHidden="1" w:unhideWhenUsed="1"/>
+    <w:lsdException w:name="List Number" w:semiHidden="1" w:unhideWhenUsed="1"/>
+    <w:lsdException w:name="List 2" w:semiHidden="1" w:unhideWhenUsed="1"/>
+    <w:lsdException w:name="List 3" w:semiHidden="1" w:unhideWhenUsed="1"/>
+    <w:lsdException w:name="List 4" w:semiHidden="1" w:unhideWhenUsed="1"/>
+    <w:lsdException w:name="List 5" w:semiHidden="1" w:unhideWhenUsed="1"/>
+    <w:lsdException w:name="List Bullet 2" w:semiHidden="1" w:unhideWhenUsed="1"/>
+    <w:lsdException w:name="List Bullet 3" w:semiHidden="1" w:unhideWhenUsed="1"/>
+    <w:lsdException w:name="List Bullet 4" w:semiHidden="1" w:unhideWhenUsed="1"/>
+    <w:lsdException w:name="List Bullet 5" w:semiHidden="1" w:unhideWhenUsed="1"/>
+    <w:lsdException w:name="List Number 2" w:semiHidden="1" w:unhideWhenUsed="1"/>
+    <w:lsdException w:name="List Number 3" w:semiHidden="1" w:unhideWhenUsed="1"/>
+    <w:lsdException w:name="List Number 4" w:semiHidden="1" w:unhideWhenUsed="1"/>
+    <w:lsdException w:name="List Number 5" w:semiHidden="1" w:unhideWhenUsed="1"/>
+    <w:lsdException w:name="Title" w:uiPriority="10" w:qFormat="1"/>
+    <w:lsdException w:name="Closing" w:semiHidden="1" w:unhideWhenUsed="1"/>
+    <w:lsdException w:name="Signature" w:semiHidden="1" w:unhideWhenUsed="1"/>
+    <w:lsdException w:name="Default Paragraph Font" w:semiHidden="1" w:uiPriority="1" w:unhideWhenUsed="1"/>
+    <w:lsdException w:name="Body Text" w:semiHidden="1" w:unhideWhenUsed="1"/>
+    <w:lsdException w:name="Body Text Indent" w:semiHidden="1" w:unhideWhenUsed="1"/>
+    <w:lsdException w:name="List Continue" w:semiHidden="1" w:unhideWhenUsed="1"/>
+    <w:lsdException w:name="List Continue 2" w:semiHidden="1" w:unhideWhenUsed="1"/>
+    <w:lsdException w:name="List Continue 3" w:semiHidden="1" w:unhideWhenUsed="1"/>
+    <w:lsdException w:name="List Continue 4" w:semiHidden="1" w:unhideWhenUsed="1"/>
+    <w:lsdException w:name="List Continue 5" w:semiHidden="1" w:unhideWhenUsed="1"/>
+    <w:lsdException w:name="Message Header" w:semiHidden="1" w:unhideWhenUsed="1"/>
+    <w:lsdException w:name="Subtitle" w:uiPriority="11" w:qFormat="1"/>
+    <w:lsdException w:name="Salutation" w:semiHidden="1" w:unhideWhenUsed="1"/>
+    <w:lsdException w:name="Date" w:semiHidden="1" w:unhideWhenUsed="1"/>
+    <w:lsdException w:name="Body Text First Indent" w:semiHidden="1" w:unhideWhenUsed="1"/>
+    <w:lsdException w:name="Body Text First Indent 2" w:semiHidden="1" w:unhideWhenUsed="1"/>
+    <w:lsdException w:name="Note Heading" w:semiHidden="1" w:unhideWhenUsed="1"/>
+    <w:lsdException w:name="Body Text 2" w:semiHidden="1" w:unhideWhenUsed="1"/>
+    <w:lsdException w:name="Body Text 3" w:semiHidden="1" w:unhideWhenUsed="1"/>
+    <w:lsdException w:name="Body Text Indent 2" w:semiHidden="1" w:unhideWhenUsed="1"/>
+    <w:lsdException w:name="Body Text Indent 3" w:semiHidden="1" w:unhideWhenUsed="1"/>
+    <w:lsdException w:name="Block Text" w:semiHidden="1" w:unhideWhenUsed="1"/>
+    <w:lsdException w:name="Hyperlink" w:semiHidden="1" w:unhideWhenUsed="1"/>
+    <w:lsdException w:name="FollowedHyperlink" w:semiHidden="1" w:unhideWhenUsed="1"/>
+    <w:lsdException w:name="Strong" w:uiPriority="22" w:qFormat="1"/>
+    <w:lsdException w:name="Emphasis" w:uiPriority="20" w:qFormat="1"/>
+    <w:lsdException w:name="Document Map" w:semiHidden="1" w:unhideWhenUsed="1"/>
+    <w:lsdException w:name="Plain Text" w:semiHidden="1" w:unhideWhenUsed="1"/>
+    <w:lsdException w:name="E-mail Signature" w:semiHidden="1" w:unhideWhenUsed="1"/>
+    <w:lsdException w:name="HTML Top of Form" w:semiHidden="1" w:unhideWhenUsed="1"/>
+    <w:lsdException w:name="HTML Bottom of Form" w:semiHidden="1" w:unhideWhenUsed="1"/>
+    <w:lsdException w:name="Normal (Web)" w:semiHidden="1" w:unhideWhenUsed="1"/>
+    <w:lsdException w:name="HTML Acronym" w:semiHidden="1" w:unhideWhenUsed="1"/>
+    <w:lsdException w:name="HTML Address" w:semiHidden="1" w:unhideWhenUsed="1"/>
+    <w:lsdException w:name="HTML Cite" w:semiHidden="1" w:unhideWhenUsed="1"/>
+    <w:lsdException w:name="HTML Code" w:semiHidden="1" w:unhideWhenUsed="1"/>
+    <w:lsdException w:name="HTML Definition" w:semiHidden="1" w:unhideWhenUsed="1"/>
+    <w:lsdException w:name="HTML Keyboard" w:semiHidden="1" w:unhideWhenUsed="1"/>
+    <w:lsdException w:name="HTML Preformatted" w:semiHidden="1" w:unhideWhenUsed="1"/>
+    <w:lsdException w:name="HTML Sample" w:semiHidden="1" w:unhideWhenUsed="1"/>
+    <w:lsdException w:name="HTML Typewriter" w:semiHidden="1" w:unhideWhenUsed="1"/>
+    <w:lsdException w:name="HTML Variable" w:semiHidden="1" w:unhideWhenUsed="1"/>
+    <w:lsdException w:name="Normal Table" w:semiHidden="1" w:unhideWhenUsed="1"/>
+    <w:lsdException w:name="annotation subject" w:semiHidden="1" w:unhideWhenUsed="1"/>
+    <w:lsdException w:name="No List" w:semiHidden="1" w:unhideWhenUsed="1"/>
+    <w:lsdException w:name="Outline List 1" w:semiHidden="1" w:unhideWhenUsed="1"/>
+    <w:lsdException w:name="Outline List 2" w:semiHidden="1" w:unhideWhenUsed="1"/>
+    <w:lsdException w:name="Outline List 3" w:semiHidden="1" w:unhideWhenUsed="1"/>
+    <w:lsdException w:name="Table Simple 1" w:semiHidden="1" w:unhideWhenUsed="1"/>
+    <w:lsdException w:name="Table Simple 2" w:semiHidden="1" w:unhideWhenUsed="1"/>
+    <w:lsdException w:name="Table Simple 3" w:semiHidden="1" w:unhideWhenUsed="1"/>
+    <w:lsdException w:name="Table Classic 1" w:semiHidden="1" w:unhideWhenUsed="1"/>
+    <w:lsdException w:name="Table Classic 2" w:semiHidden="1" w:unhideWhenUsed="1"/>
+    <w:lsdException w:name="Table Classic 3" w:semiHidden="1" w:unhideWhenUsed="1"/>
+    <w:lsdException w:name="Table Classic 4" w:semiHidden="1" w:unhideWhenUsed="1"/>
+    <w:lsdException w:name="Table Colorful 1" w:semiHidden="1" w:unhideWhenUsed="1"/>
+    <w:lsdException w:name="Table Colorful 2" w:semiHidden="1" w:unhideWhenUsed="1"/>
+    <w:lsdException w:name="Table Colorful 3" w:semiHidden="1" w:unhideWhenUsed="1"/>
+    <w:lsdException w:name="Table Columns 1" w:semiHidden="1" w:unhideWhenUsed="1"/>
+    <w:lsdException w:name="Table Columns 2" w:semiHidden="1" w:unhideWhenUsed="1"/>
+    <w:lsdException w:name="Table Columns 3" w:semiHidden="1" w:unhideWhenUsed="1"/>
+    <w:lsdException w:name="Table Columns 4" w:semiHidden="1" w:unhideWhenUsed="1"/>
+    <w:lsdException w:name="Table Columns 5" w:semiHidden="1" w:unhideWhenUsed="1"/>
+    <w:lsdException w:name="Table Grid 1" w:semiHidden="1" w:unhideWhenUsed="1"/>
+    <w:lsdException w:name="Table Grid 2" w:semiHidden="1" w:unhideWhenUsed="1"/>
+    <w:lsdException w:name="Table Grid 3" w:semiHidden="1" w:unhideWhenUsed="1"/>
+    <w:lsdException w:name="Table Grid 4" w:semiHidden="1" w:unhideWhenUsed="1"/>
+    <w:lsdException w:name="Table Grid 5" w:semiHidden="1" w:unhideWhenUsed="1"/>
+    <w:lsdException w:name="Table Grid 6" w:semiHidden="1" w:unhideWhenUsed="1"/>
+    <w:lsdException w:name="Table Grid 7" w:semiHidden="1" w:unhideWhenUsed="1"/>
+    <w:lsdException w:name="Table Grid 8" w:semiHidden="1" w:unhideWhenUsed="1"/>
+    <w:lsdException w:name="Table List 1" w:semiHidden="1" w:unhideWhenUsed="1"/>
+    <w:lsdException w:name="Table List 2" w:semiHidden="1" w:unhideWhenUsed="1"/>
+    <w:lsdException w:name="Table List 3" w:semiHidden="1" w:unhideWhenUsed="1"/>
+    <w:lsdException w:name="Table List 4" w:semiHidden="1" w:unhideWhenUsed="1"/>
+    <w:lsdException w:name="Table List 5" w:semiHidden="1" w:unhideWhenUsed="1"/>
+    <w:lsdException w:name="Table List 6" w:semiHidden="1" w:unhideWhenUsed="1"/>
+    <w:lsdException w:name="Table List 7" w:semiHidden="1" w:unhideWhenUsed="1"/>
+    <w:lsdException w:name="Table List 8" w:semiHidden="1" w:unhideWhenUsed="1"/>
+    <w:lsdException w:name="Table 3D effects 1" w:semiHidden="1" w:unhideWhenUsed="1"/>
+    <w:lsdException w:name="Table 3D effects 2" w:semiHidden="1" w:unhideWhenUsed="1"/>
+    <w:lsdException w:name="Table 3D effects 3" w:semiHidden="1" w:unhideWhenUsed="1"/>
+    <w:lsdException w:name="Table Contemporary" w:semiHidden="1" w:unhideWhenUsed="1"/>
+    <w:lsdException w:name="Table Elegant" w:semiHidden="1" w:unhideWhenUsed="1"/>
+    <w:lsdException w:name="Table Professional" w:semiHidden="1" w:unhideWhenUsed="1"/>
+    <w:lsdException w:name="Table Subtle 1" w:semiHidden="1" w:unhideWhenUsed="1"/>
+    <w:lsdException w:name="Table Subtle 2" w:semiHidden="1" w:unhideWhenUsed="1"/>
+    <w:lsdException w:name="Table Web 1" w:semiHidden="1" w:unhideWhenUsed="1"/>
+    <w:lsdException w:name="Table Web 2" w:semiHidden="1" w:unhideWhenUsed="1"/>
+    <w:lsdException w:name="Table Web 3" w:semiHidden="1" w:unhideWhenUsed="1"/>
+    <w:lsdException w:name="Balloon Text" w:semiHidden="1" w:unhideWhenUsed="1"/>
+    <w:lsdException w:name="Table Grid" w:uiPriority="39"/>
+    <w:lsdException w:name="Table Theme" w:semiHidden="1" w:unhideWhenUsed="1"/>
+    <w:lsdException w:name="Placeholder Text" w:semiHidden="1"/>
+    <w:lsdException w:name="No Spacing" w:uiPriority="1" w:qFormat="1"/>
+    <w:lsdException w:name="Light Shading" w:uiPriority="60"/>
+    <w:lsdException w:name="Light List" w:uiPriority="61"/>
+    <w:lsdException w:name="Light Grid" w:uiPriority="62"/>
+    <w:lsdException w:name="Medium Shading 1" w:uiPriority="63"/>
+    <w:lsdException w:name="Medium Shading 2" w:uiPriority="64"/>
+    <w:lsdException w:name="Medium List 1" w:uiPriority="65"/>
+    <w:lsdException w:name="Medium List 2" w:uiPriority="66"/>
+    <w:lsdException w:name="Medium Grid 1" w:uiPriority="67"/>
+    <w:lsdException w:name="Medium Grid 2" w:uiPriority="68"/>
+    <w:lsdException w:name="Medium Grid 3" w:uiPriority="69"/>
+    <w:lsdException w:name="Dark List" w:uiPriority="70"/>
+    <w:lsdException w:name="Colorful Shading" w:uiPriority="71"/>
+    <w:lsdException w:name="Colorful List" w:uiPriority="72"/>
+    <w:lsdException w:name="Colorful Grid" w:uiPriority="73"/>
+    <w:lsdException w:name="Light Shading Accent 1" w:uiPriority="60"/>
+    <w:lsdException w:name="Light List Accent 1" w:uiPriority="61"/>
+    <w:lsdException w:name="Light Grid Accent 1" w:uiPriority="62"/>
+    <w:lsdException w:name="Medium Shading 1 Accent 1" w:uiPriority="63"/>
+    <w:lsdException w:name="Medium Shading 2 Accent 1" w:uiPriority="64"/>
+    <w:lsdException w:name="Medium List 1 Accent 1" w:uiPriority="65"/>
+    <w:lsdException w:name="Revision" w:semiHidden="1"/>
+    <w:lsdException w:name="List Paragraph" w:uiPriority="34" w:qFormat="1"/>
+    <w:lsdException w:name="Quote" w:uiPriority="29" w:qFormat="1"/>
+    <w:lsdException w:name="Intense Quote" w:uiPriority="30" w:qFormat="1"/>
+    <w:lsdException w:name="Medium List 2 Accent 1" w:uiPriority="66"/>
+    <w:lsdException w:name="Medium Grid 1 Accent 1" w:uiPriority="67"/>
+    <w:lsdException w:name="Medium Grid 2 Accent 1" w:uiPriority="68"/>
+    <w:lsdException w:name="Medium Grid 3 Accent 1" w:uiPriority="69"/>
+    <w:lsdException w:name="Dark List Accent 1" w:uiPriority="70"/>
+    <w:lsdException w:name="Colorful Shading Accent 1" w:uiPriority="71"/>
+    <w:lsdException w:name="Colorful List Accent 1" w:uiPriority="72"/>
+    <w:lsdException w:name="Colorful Grid Accent 1" w:uiPriority="73"/>
+    <w:lsdException w:name="Light Shading Accent 2" w:uiPriority="60"/>
+    <w:lsdException w:name="Light List Accent 2" w:uiPriority="61"/>
+    <w:lsdException w:name="Light Grid Accent 2" w:uiPriority="62"/>
+    <w:lsdException w:name="Medium Shading 1 Accent 2" w:uiPriority="63"/>
+    <w:lsdException w:name="Medium Shading 2 Accent 2" w:uiPriority="64"/>
+    <w:lsdException w:name="Medium List 1 Accent 2" w:uiPriority="65"/>
+    <w:lsdException w:name="Medium List 2 Accent 2" w:uiPriority="66"/>
+    <w:lsdException w:name="Medium Grid 1 Accent 2" w:uiPriority="67"/>
+    <w:lsdException w:name="Medium Grid 2 Accent 2" w:uiPriority="68"/>
+    <w:lsdException w:name="Medium Grid 3 Accent 2" w:uiPriority="69"/>
+    <w:lsdException w:name="Dark List Accent 2" w:uiPriority="70"/>
+    <w:lsdException w:name="Colorful Shading Accent 2" w:uiPriority="71"/>
+    <w:lsdException w:name="Colorful List Accent 2" w:uiPriority="72"/>
+    <w:lsdException w:name="Colorful Grid Accent 2" w:uiPriority="73"/>
+    <w:lsdException w:name="Light Shading Accent 3" w:uiPriority="60"/>
+    <w:lsdException w:name="Light List Accent 3" w:uiPriority="61"/>
+    <w:lsdException w:name="Light Grid Accent 3" w:uiPriority="62"/>
+    <w:lsdException w:name="Medium Shading 1 Accent 3" w:uiPriority="63"/>
+    <w:lsdException w:name="Medium Shading 2 Accent 3" w:uiPriority="64"/>
+    <w:lsdException w:name="Medium List 1 Accent 3" w:uiPriority="65"/>
+    <w:lsdException w:name="Medium List 2 Accent 3" w:uiPriority="66"/>
+    <w:lsdException w:name="Medium Grid 1 Accent 3" w:uiPriority="67"/>
+    <w:lsdException w:name="Medium Grid 2 Accent 3" w:uiPriority="68"/>
+    <w:lsdException w:name="Medium Grid 3 Accent 3" w:uiPriority="69"/>
+    <w:lsdException w:name="Dark List Accent 3" w:uiPriority="70"/>
+    <w:lsdException w:name="Colorful Shading Accent 3" w:uiPriority="71"/>
+    <w:lsdException w:name="Colorful List Accent 3" w:uiPriority="72"/>
+    <w:lsdException w:name="Colorful Grid Accent 3" w:uiPriority="73"/>
+    <w:lsdException w:name="Light Shading Accent 4" w:uiPriority="60"/>
+    <w:lsdException w:name="Light List Accent 4" w:uiPriority="61"/>
+    <w:lsdException w:name="Light Grid Accent 4" w:uiPriority="62"/>
+    <w:lsdException w:name="Medium Shading 1 Accent 4" w:uiPriority="63"/>
+    <w:lsdException w:name="Medium Shading 2 Accent 4" w:uiPriority="64"/>
+    <w:lsdException w:name="Medium List 1 Accent 4" w:uiPriority="65"/>
+    <w:lsdException w:name="Medium List 2 Accent 4" w:uiPriority="66"/>
+    <w:lsdException w:name="Medium Grid 1 Accent 4" w:uiPriority="67"/>
+    <w:lsdException w:name="Medium Grid 2 Accent 4" w:uiPriority="68"/>
+    <w:lsdException w:name="Medium Grid 3 Accent 4" w:uiPriority="69"/>
+    <w:lsdException w:name="Dark List Accent 4" w:uiPriority="70"/>
+    <w:lsdException w:name="Colorful Shading Accent 4" w:uiPriority="71"/>
+    <w:lsdException w:name="Colorful List Accent 4" w:uiPriority="72"/>
+    <w:lsdException w:name="Colorful Grid Accent 4" w:uiPriority="73"/>
+    <w:lsdException w:name="Light Shading Accent 5" w:uiPriority="60"/>
+    <w:lsdException w:name="Light List Accent 5" w:uiPriority="61"/>
+    <w:lsdException w:name="Light Grid Accent 5" w:uiPriority="62"/>
+    <w:lsdException w:name="Medium Shading 1 Accent 5" w:uiPriority="63"/>
+    <w:lsdException w:name="Medium Shading 2 Accent 5" w:uiPriority="64"/>
+    <w:lsdException w:name="Medium List 1 Accent 5" w:uiPriority="65"/>
+    <w:lsdException w:name="Medium List 2 Accent 5" w:uiPriority="66"/>
+    <w:lsdException w:name="Medium Grid 1 Accent 5" w:uiPriority="67"/>
+    <w:lsdException w:name="Medium Grid 2 Accent 5" w:uiPriority="68"/>
+    <w:lsdException w:name="Medium Grid 3 Accent 5" w:uiPriority="69"/>
+    <w:lsdException w:name="Dark List Accent 5" w:uiPriority="70"/>
+    <w:lsdException w:name="Colorful Shading Accent 5" w:uiPriority="71"/>
+    <w:lsdException w:name="Colorful List Accent 5" w:uiPriority="72"/>
+    <w:lsdException w:name="Colorful Grid Accent 5" w:uiPriority="73"/>
+    <w:lsdException w:name="Light Shading Accent 6" w:uiPriority="60"/>
+    <w:lsdException w:name="Light List Accent 6" w:uiPriority="61"/>
+    <w:lsdException w:name="Light Grid Accent 6" w:uiPriority="62"/>
+    <w:lsdException w:name="Medium Shading 1 Accent 6" w:uiPriority="63"/>
+    <w:lsdException w:name="Medium Shading 2 Accent 6" w:uiPriority="64"/>
+    <w:lsdException w:name="Medium List 1 Accent 6" w:uiPriority="65"/>
+    <w:lsdException w:name="Medium List 2 Accent 6" w:uiPriority="66"/>
+    <w:lsdException w:name="Medium Grid 1 Accent 6" w:uiPriority="67"/>
+    <w:lsdException w:name="Medium Grid 2 Accent 6" w:uiPriority="68"/>
+    <w:lsdException w:name="Medium Grid 3 Accent 6" w:uiPriority="69"/>
+    <w:lsdException w:name="Dark List Accent 6" w:uiPriority="70"/>
+    <w:lsdException w:name="Colorful Shading Accent 6" w:uiPriority="71"/>
+    <w:lsdException w:name="Colorful List Accent 6" w:uiPriority="72"/>
+    <w:lsdException w:name="Colorful Grid Accent 6" w:uiPriority="73"/>
+    <w:lsdException w:name="Subtle Emphasis" w:uiPriority="19" w:qFormat="1"/>
+    <w:lsdException w:name="Intense Emphasis" w:uiPriority="21" w:qFormat="1"/>
+    <w:lsdException w:name="Subtle Reference" w:uiPriority="31" w:qFormat="1"/>
+    <w:lsdException w:name="Intense Reference" w:uiPriority="32" w:qFormat="1"/>
+    <w:lsdException w:name="Book Title" w:uiPriority="33" w:qFormat="1"/>
+    <w:lsdException w:name="Bibliography" w:semiHidden="1" w:uiPriority="37" w:unhideWhenUsed="1"/>
+    <w:lsdException w:name="TOC Heading" w:semiHidden="1" w:uiPriority="39" w:unhideWhenUsed="1" w:qFormat="1"/>
+    <w:lsdException w:name="Grid Table 4" w:uiPriority="49"/>
+    <w:lsdException w:name="Grid Table 5 Dark" w:uiPriority="50"/>
+    <w:lsdException w:name="Grid Table 6 Colorful" w:uiPriority="51"/>
+    <w:lsdException w:name="Grid Table 7 Colorful" w:uiPriority="52"/>
+    <w:lsdException w:name="Grid Table 1 Light Accent 1" w:uiPriority="46"/>
+    <w:lsdException w:name="Grid Table 2 Accent 1" w:uiPriority="47"/>
+    <w:lsdException w:name="Grid Table 3 Accent 1" w:uiPriority="48"/>
+    <w:lsdException w:name="Grid Table 4 Accent 1" w:uiPriority="49"/>
+    <w:lsdException w:name="Grid Table 5 Dark Accent 1" w:uiPriority="50"/>
+    <w:lsdException w:name="Grid Table 6 Colorful Accent 1" w:uiPriority="51"/>
+    <w:lsdException w:name="Grid Table 7 Colorful Accent 1" w:uiPriority="52"/>
+    <w:lsdException w:name="Grid Table 1 Light Accent 2" w:uiPriority="46"/>
+    <w:lsdException w:name="Grid Table 2 Accent 2" w:uiPriority="47"/>
+    <w:lsdException w:name="Grid Table 3 Accent 2" w:uiPriority="48"/>
+    <w:lsdException w:name="Grid Table 4 Accent 2" w:uiPriority="49"/>
+    <w:lsdException w:name="Grid Table 5 Dark Accent 2" w:uiPriority="50"/>
+    <w:lsdException w:name="Grid Table 6 Colorful Accent 2" w:uiPriority="51"/>
+    <w:lsdException w:name="Grid Table 7 Colorful Accent 2" w:uiPriority="52"/>
+    <w:lsdException w:name="Grid Table 1 Light Accent 3" w:uiPriority="46"/>
+    <w:lsdException w:name="Grid Table 2 Accent 3" w:uiPriority="47"/>
+    <w:lsdException w:name="Grid Table 3 Accent 3" w:uiPriority="48"/>
+    <w:lsdException w:name="Grid Table 4 Accent 3" w:uiPriority="49"/>
+    <w:lsdException w:name="Grid Table 5 Dark Accent 3" w:uiPriority="50"/>
+    <w:lsdException w:name="Grid Table 6 Colorful Accent 3" w:uiPriority="51"/>
+    <w:lsdException w:name="Grid Table 7 Colorful Accent 3" w:uiPriority="52"/>
+    <w:lsdException w:name="Grid Table 1 Light Accent 4" w:uiPriority="46"/>
+    <w:lsdException w:name="Grid Table 2 Accent 4" w:uiPriority="47"/>
+    <w:lsdException w:name="Grid Table 3 Accent 4" w:uiPriority="48"/>
+    <w:lsdException w:name="Grid Table 4 Accent 4" w:uiPriority="49"/>
+    <w:lsdException w:name="Grid Table 5 Dark Accent 4" w:uiPriority="50"/>
+    <w:lsdException w:name="Grid Table 6 Colorful Accent 4" w:uiPriority="51"/>
+    <w:lsdException w:name="Grid Table 7 Colorful Accent 4" w:uiPriority="52"/>
+    <w:lsdException w:name="Grid Table 1 Light Accent 5" w:uiPriority="46"/>
+    <w:lsdException w:name="Grid Table 2 Accent 5" w:uiPriority="47"/>
+    <w:lsdException w:name="Grid Table 3 Accent 5" w:uiPriority="48"/>
+    <w:lsdException w:name="Grid Table 4 Accent 5" w:uiPriority="49"/>
+    <w:lsdException w:name="Grid Table 5 Dark Accent 5" w:uiPriority="50"/>
+    <w:lsdException w:name="Grid Table 6 Colorful Accent 5" w:uiPriority="51"/>
+    <w:lsdException w:name="Grid Table 7 Colorful Accent 5" w:uiPriority="52"/>
+    <w:lsdException w:name="Grid Table 1 Light Accent 6" w:uiPriority="46"/>
+    <w:lsdException w:name="Grid Table 2 Accent 6" w:uiPriority="47"/>
+    <w:lsdException w:name="Grid Table 3 Accent 6" w:uiPriority="48"/>
+    <w:lsdException w:name="Grid Table 4 Accent 6" w:uiPriority="49"/>
+    <w:lsdException w:name="Grid Table 5 Dark Accent 6" w:uiPriority="50"/>
+    <w:lsdException w:name="Grid Table 6 Colorful Accent 6" w:uiPriority="51"/>
+    <w:lsdException w:name="Grid Table 7 Colorful Accent 6" w:uiPriority="52"/>
+    <w:lsdException w:name="List Table 1 Light" w:uiPriority="46"/>
+    <w:lsdException w:name="List Table 2" w:uiPriority="47"/>
+    <w:lsdException w:name="List Table 3" w:uiPriority="48"/>
+    <w:lsdException w:name="List Table 4" w:uiPriority="49"/>
+    <w:lsdException w:name="List Table 5 Dark" w:uiPriority="50"/>
+    <w:lsdException w:name="List Table 6 Colorful" w:uiPriority="51"/>
+    <w:lsdException w:name="List Table 7 Colorful" w:uiPriority="52"/>
+    <w:lsdException w:name="List Table 1 Light Accent 1" w:uiPriority="46"/>
+    <w:lsdException w:name="List Table 2 Accent 1" w:uiPriority="47"/>
+    <w:lsdException w:name="List Table 3 Accent 1" w:uiPriority="48"/>
+    <w:lsdException w:name="List Table 4 Accent 1" w:uiPriority="49"/>
+    <w:lsdException w:name="List Table 5 Dark Accent 1" w:uiPriority="50"/>
+    <w:lsdException w:name="List Table 6 Colorful Accent 1" w:uiPriority="51"/>
+    <w:lsdException w:name="List Table 7 Colorful Accent 1" w:uiPriority="52"/>
+    <w:lsdException w:name="List Table 1 Light Accent 2" w:uiPriority="46"/>
+    <w:lsdException w:name="List Table 2 Accent 2" w:uiPriority="47"/>
+    <w:lsdException w:name="List Table 3 Accent 2" w:uiPriority="48"/>
+    <w:lsdException w:name="List Table 4 Accent 2" w:uiPriority="49"/>
+    <w:lsdException w:name="List Table 5 Dark Accent 2" w:uiPriority="50"/>
+    <w:lsdException w:name="List Table 6 Colorful Accent 2" w:uiPriority="51"/>
+    <w:lsdException w:name="List Table 7 Colorful Accent 2" w:uiPriority="52"/>
+    <w:lsdException w:name="List Table 1 Light Accent 3" w:uiPriority="46"/>
+    <w:lsdException w:name="List Table 2 Accent 3" w:uiPriority="47"/>
+    <w:lsdException w:name="List Table 3 Accent 3" w:uiPriority="48"/>
+    <w:lsdException w:name="List Table 4 Accent 3" w:uiPriority="49"/>
+    <w:lsdException w:name="List Table 5 Dark Accent 3" w:uiPriority="50"/>
+    <w:lsdException w:name="List Table 6 Colorful Accent 3" w:uiPriority="51"/>
+    <w:lsdException w:name="List Table 7 Colorful Accent 3" w:uiPriority="52"/>
+    <w:lsdException w:name="List Table 1 Light Accent 4" w:uiPriority="46"/>
+    <w:lsdException w:name="List Table 2 Accent 4" w:uiPriority="47"/>
+    <w:lsdException w:name="List Table 3 Accent 4" w:uiPriority="48"/>
+    <w:lsdException w:name="List Table 4 Accent 4" w:uiPriority="49"/>
+    <w:lsdException w:name="List Table 5 Dark Accent 4" w:uiPriority="50"/>
+    <w:lsdException w:name="List Table 6 Colorful Accent 4" w:uiPriority="51"/>
+    <w:lsdException w:name="List Table 7 Colorful Accent 4" w:uiPriority="52"/>
+    <w:lsdException w:name="List Table 1 Light Accent 5" w:uiPriority="46"/>
+    <w:lsdException w:name="List Table 2 Accent 5" w:uiPriority="47"/>
+    <w:lsdException w:name="List Table 3 Accent 5" w:uiPriority="48"/>
+    <w:lsdException w:name="List Table 4 Accent 5" w:uiPriority="49"/>
+    <w:lsdException w:name="List Table 5 Dark Accent 5" w:uiPriority="50"/>
+    <w:lsdException w:name="List Table 6 Colorful Accent 5" w:uiPriority="51"/>
+    <w:lsdException w:name="List Table 7 Colorful Accent 5" w:uiPriority="52"/>
+    <w:lsdException w:name="List Table 1 Light Accent 6" w:uiPriority="46"/>
+    <w:lsdException w:name="List Table 2 Accent 6" w:uiPriority="47"/>
+    <w:lsdException w:name="List Table 3 Accent 6" w:uiPriority="48"/>
+    <w:lsdException w:name="List Table 4 Accent 6" w:uiPriority="49"/>
+    <w:lsdException w:name="List Table 5 Dark Accent 6" w:uiPriority="50"/>
+    <w:lsdException w:name="List Table 6 Colorful Accent 6" w:uiPriority="51"/>
+    <w:lsdException w:name="List Table 7 Colorful Accent 6" w:uiPriority="52"/>
   </w:latentStyles>
   <w:style w:type="paragraph" w:default="1" w:styleId="Normale">
     <w:name w:val="Normal"/>
@@ -19774,7 +19942,7 @@
       <w:szCs w:val="21"/>
     </w:rPr>
   </w:style>
-  <w:style w:type="character" w:default="1" w:styleId="Caratterepredefinitoparagrafo">
+  <w:style w:type="character" w:default="1" w:styleId="Carpredefinitoparagrafo">
     <w:name w:val="Default Paragraph Font"/>
     <w:uiPriority w:val="1"/>
     <w:semiHidden/>
@@ -19817,7 +19985,7 @@
   </w:style>
   <w:style w:type="character" w:customStyle="1" w:styleId="NessunaspaziaturaCarattere">
     <w:name w:val="Nessuna spaziatura Carattere"/>
-    <w:basedOn w:val="Caratterepredefinitoparagrafo"/>
+    <w:basedOn w:val="Carpredefinitoparagrafo"/>
     <w:link w:val="Nessunaspaziatura"/>
     <w:uiPriority w:val="1"/>
     <w:rsid w:val="00690E3C"/>
@@ -19828,7 +19996,7 @@
   </w:style>
   <w:style w:type="character" w:customStyle="1" w:styleId="Titolo2Carattere">
     <w:name w:val="Titolo 2 Carattere"/>
-    <w:basedOn w:val="Caratterepredefinitoparagrafo"/>
+    <w:basedOn w:val="Carpredefinitoparagrafo"/>
     <w:link w:val="Titolo2"/>
     <w:uiPriority w:val="9"/>
     <w:rsid w:val="00042481"/>
@@ -19841,7 +20009,7 @@
   </w:style>
   <w:style w:type="character" w:customStyle="1" w:styleId="Titolo1Carattere">
     <w:name w:val="Titolo 1 Carattere"/>
-    <w:basedOn w:val="Caratterepredefinitoparagrafo"/>
+    <w:basedOn w:val="Carpredefinitoparagrafo"/>
     <w:link w:val="Titolo1"/>
     <w:uiPriority w:val="9"/>
     <w:rsid w:val="005543FF"/>
@@ -19874,7 +20042,7 @@
   </w:style>
   <w:style w:type="character" w:customStyle="1" w:styleId="TitoloCarattere">
     <w:name w:val="Titolo Carattere"/>
-    <w:basedOn w:val="Caratterepredefinitoparagrafo"/>
+    <w:basedOn w:val="Carpredefinitoparagrafo"/>
     <w:link w:val="Titolo"/>
     <w:uiPriority w:val="10"/>
     <w:rsid w:val="00985762"/>
@@ -19919,7 +20087,7 @@
   </w:style>
   <w:style w:type="character" w:styleId="Collegamentoipertestuale">
     <w:name w:val="Hyperlink"/>
-    <w:basedOn w:val="Caratterepredefinitoparagrafo"/>
+    <w:basedOn w:val="Carpredefinitoparagrafo"/>
     <w:uiPriority w:val="99"/>
     <w:unhideWhenUsed/>
     <w:rsid w:val="00985762"/>
@@ -19945,7 +20113,7 @@
   </w:style>
   <w:style w:type="character" w:customStyle="1" w:styleId="IntestazioneCarattere">
     <w:name w:val="Intestazione Carattere"/>
-    <w:basedOn w:val="Caratterepredefinitoparagrafo"/>
+    <w:basedOn w:val="Carpredefinitoparagrafo"/>
     <w:link w:val="Intestazione"/>
     <w:uiPriority w:val="99"/>
     <w:rsid w:val="00985762"/>
@@ -19967,14 +20135,14 @@
   </w:style>
   <w:style w:type="character" w:customStyle="1" w:styleId="PidipaginaCarattere">
     <w:name w:val="Piè di pagina Carattere"/>
-    <w:basedOn w:val="Caratterepredefinitoparagrafo"/>
+    <w:basedOn w:val="Carpredefinitoparagrafo"/>
     <w:link w:val="Pidipagina"/>
     <w:uiPriority w:val="99"/>
     <w:rsid w:val="00985762"/>
   </w:style>
   <w:style w:type="character" w:customStyle="1" w:styleId="Titolo3Carattere">
     <w:name w:val="Titolo 3 Carattere"/>
-    <w:basedOn w:val="Caratterepredefinitoparagrafo"/>
+    <w:basedOn w:val="Carpredefinitoparagrafo"/>
     <w:link w:val="Titolo3"/>
     <w:uiPriority w:val="9"/>
     <w:rsid w:val="000266FD"/>
@@ -19987,7 +20155,7 @@
   </w:style>
   <w:style w:type="character" w:customStyle="1" w:styleId="Titolo4Carattere">
     <w:name w:val="Titolo 4 Carattere"/>
-    <w:basedOn w:val="Caratterepredefinitoparagrafo"/>
+    <w:basedOn w:val="Carpredefinitoparagrafo"/>
     <w:link w:val="Titolo4"/>
     <w:uiPriority w:val="9"/>
     <w:rsid w:val="00B168E6"/>
@@ -20025,7 +20193,7 @@
   </w:style>
   <w:style w:type="character" w:customStyle="1" w:styleId="Titolo5Carattere">
     <w:name w:val="Titolo 5 Carattere"/>
-    <w:basedOn w:val="Caratterepredefinitoparagrafo"/>
+    <w:basedOn w:val="Carpredefinitoparagrafo"/>
     <w:link w:val="Titolo5"/>
     <w:uiPriority w:val="9"/>
     <w:rsid w:val="00C2544B"/>
@@ -20036,7 +20204,7 @@
   </w:style>
   <w:style w:type="character" w:customStyle="1" w:styleId="Titolo6Carattere">
     <w:name w:val="Titolo 6 Carattere"/>
-    <w:basedOn w:val="Caratterepredefinitoparagrafo"/>
+    <w:basedOn w:val="Carpredefinitoparagrafo"/>
     <w:link w:val="Titolo6"/>
     <w:uiPriority w:val="9"/>
     <w:semiHidden/>
@@ -20048,7 +20216,7 @@
   </w:style>
   <w:style w:type="character" w:customStyle="1" w:styleId="Titolo7Carattere">
     <w:name w:val="Titolo 7 Carattere"/>
-    <w:basedOn w:val="Caratterepredefinitoparagrafo"/>
+    <w:basedOn w:val="Carpredefinitoparagrafo"/>
     <w:link w:val="Titolo7"/>
     <w:uiPriority w:val="9"/>
     <w:semiHidden/>
@@ -20062,7 +20230,7 @@
   </w:style>
   <w:style w:type="character" w:customStyle="1" w:styleId="Titolo8Carattere">
     <w:name w:val="Titolo 8 Carattere"/>
-    <w:basedOn w:val="Caratterepredefinitoparagrafo"/>
+    <w:basedOn w:val="Carpredefinitoparagrafo"/>
     <w:link w:val="Titolo8"/>
     <w:uiPriority w:val="9"/>
     <w:semiHidden/>
@@ -20076,7 +20244,7 @@
   </w:style>
   <w:style w:type="character" w:customStyle="1" w:styleId="Titolo9Carattere">
     <w:name w:val="Titolo 9 Carattere"/>
-    <w:basedOn w:val="Caratterepredefinitoparagrafo"/>
+    <w:basedOn w:val="Carpredefinitoparagrafo"/>
     <w:link w:val="Titolo9"/>
     <w:uiPriority w:val="9"/>
     <w:semiHidden/>
@@ -20139,7 +20307,7 @@
   </w:style>
   <w:style w:type="character" w:customStyle="1" w:styleId="CodiceCarattere">
     <w:name w:val="Codice Carattere"/>
-    <w:basedOn w:val="Caratterepredefinitoparagrafo"/>
+    <w:basedOn w:val="Carpredefinitoparagrafo"/>
     <w:link w:val="Codice"/>
     <w:rsid w:val="006606CA"/>
     <w:rPr>
@@ -20376,7 +20544,7 @@
   </w:style>
   <w:style w:type="character" w:customStyle="1" w:styleId="MappadocumentoCarattere">
     <w:name w:val="Mappa documento Carattere"/>
-    <w:basedOn w:val="Caratterepredefinitoparagrafo"/>
+    <w:basedOn w:val="Carpredefinitoparagrafo"/>
     <w:link w:val="Mappadocumento"/>
     <w:uiPriority w:val="99"/>
     <w:semiHidden/>
@@ -20406,7 +20574,7 @@
   </w:style>
   <w:style w:type="character" w:customStyle="1" w:styleId="TestofumettoCarattere">
     <w:name w:val="Testo fumetto Carattere"/>
-    <w:basedOn w:val="Caratterepredefinitoparagrafo"/>
+    <w:basedOn w:val="Carpredefinitoparagrafo"/>
     <w:link w:val="Testofumetto"/>
     <w:uiPriority w:val="99"/>
     <w:semiHidden/>
@@ -20511,7 +20679,7 @@
   </w:style>
   <w:style w:type="character" w:styleId="Numeropagina">
     <w:name w:val="page number"/>
-    <w:basedOn w:val="Caratterepredefinitoparagrafo"/>
+    <w:basedOn w:val="Carpredefinitoparagrafo"/>
     <w:uiPriority w:val="99"/>
     <w:semiHidden/>
     <w:unhideWhenUsed/>
@@ -20519,1174 +20687,7 @@
   </w:style>
   <w:style w:type="character" w:styleId="Testosegnaposto">
     <w:name w:val="Placeholder Text"/>
-    <w:basedOn w:val="Caratterepredefinitoparagrafo"/>
-    <w:uiPriority w:val="99"/>
-    <w:semiHidden/>
-    <w:rsid w:val="005B2FC9"/>
-    <w:rPr>
-      <w:color w:val="808080"/>
-    </w:rPr>
-  </w:style>
-</w:styles>
-</file>
-
-<file path=word/stylesWithEffects.xml><?xml version="1.0" encoding="utf-8"?>
-<w:styles xmlns:wpc="http://schemas.microsoft.com/office/word/2010/wordprocessingCanvas" xmlns:mo="http://schemas.microsoft.com/office/mac/office/2008/main" xmlns:mc="http://schemas.openxmlformats.org/markup-compatibility/2006" xmlns:mv="urn:schemas-microsoft-com:mac:vml" xmlns:o="urn:schemas-microsoft-com:office:office" xmlns:r="http://schemas.openxmlformats.org/officeDocument/2006/relationships" xmlns:m="http://schemas.openxmlformats.org/officeDocument/2006/math" xmlns:v="urn:schemas-microsoft-com:vml" xmlns:wp14="http://schemas.microsoft.com/office/word/2010/wordprocessingDrawing" xmlns:wp="http://schemas.openxmlformats.org/drawingml/2006/wordprocessingDrawing" xmlns:w10="urn:schemas-microsoft-com:office:word" xmlns:w="http://schemas.openxmlformats.org/wordprocessingml/2006/main" xmlns:w14="http://schemas.microsoft.com/office/word/2010/wordml" xmlns:wpg="http://schemas.microsoft.com/office/word/2010/wordprocessingGroup" xmlns:wpi="http://schemas.microsoft.com/office/word/2010/wordprocessingInk" xmlns:wne="http://schemas.microsoft.com/office/word/2006/wordml" xmlns:wps="http://schemas.microsoft.com/office/word/2010/wordprocessingShape" mc:Ignorable="w14 wp14">
-  <w:docDefaults>
-    <w:rPrDefault>
-      <w:rPr>
-        <w:rFonts w:asciiTheme="minorHAnsi" w:eastAsiaTheme="minorHAnsi" w:hAnsiTheme="minorHAnsi" w:cstheme="minorBidi"/>
-        <w:sz w:val="22"/>
-        <w:szCs w:val="22"/>
-        <w:lang w:val="it-IT" w:eastAsia="en-US" w:bidi="ar-SA"/>
-      </w:rPr>
-    </w:rPrDefault>
-    <w:pPrDefault>
-      <w:pPr>
-        <w:spacing w:after="160" w:line="259" w:lineRule="auto"/>
-      </w:pPr>
-    </w:pPrDefault>
-  </w:docDefaults>
-  <w:latentStyles w:defLockedState="0" w:defUIPriority="99" w:defSemiHidden="1" w:defUnhideWhenUsed="1" w:defQFormat="0" w:count="276">
-    <w:lsdException w:name="Normal" w:semiHidden="0" w:uiPriority="0" w:unhideWhenUsed="0" w:qFormat="1"/>
-    <w:lsdException w:name="heading 1" w:semiHidden="0" w:uiPriority="9" w:unhideWhenUsed="0" w:qFormat="1"/>
-    <w:lsdException w:name="heading 2" w:uiPriority="9" w:qFormat="1"/>
-    <w:lsdException w:name="heading 3" w:uiPriority="9" w:qFormat="1"/>
-    <w:lsdException w:name="heading 4" w:uiPriority="9" w:qFormat="1"/>
-    <w:lsdException w:name="heading 5" w:uiPriority="9" w:qFormat="1"/>
-    <w:lsdException w:name="heading 6" w:uiPriority="9" w:qFormat="1"/>
-    <w:lsdException w:name="heading 7" w:uiPriority="9" w:qFormat="1"/>
-    <w:lsdException w:name="heading 8" w:uiPriority="9" w:qFormat="1"/>
-    <w:lsdException w:name="heading 9" w:uiPriority="9" w:qFormat="1"/>
-    <w:lsdException w:name="toc 1" w:uiPriority="39"/>
-    <w:lsdException w:name="toc 2" w:uiPriority="39"/>
-    <w:lsdException w:name="toc 3" w:uiPriority="39"/>
-    <w:lsdException w:name="toc 4" w:uiPriority="39"/>
-    <w:lsdException w:name="toc 5" w:uiPriority="39"/>
-    <w:lsdException w:name="toc 6" w:uiPriority="39"/>
-    <w:lsdException w:name="toc 7" w:uiPriority="39"/>
-    <w:lsdException w:name="toc 8" w:uiPriority="39"/>
-    <w:lsdException w:name="toc 9" w:uiPriority="39"/>
-    <w:lsdException w:name="caption" w:uiPriority="35" w:qFormat="1"/>
-    <w:lsdException w:name="Title" w:semiHidden="0" w:uiPriority="10" w:unhideWhenUsed="0" w:qFormat="1"/>
-    <w:lsdException w:name="Default Paragraph Font" w:uiPriority="1"/>
-    <w:lsdException w:name="Subtitle" w:semiHidden="0" w:uiPriority="11" w:unhideWhenUsed="0" w:qFormat="1"/>
-    <w:lsdException w:name="Strong" w:semiHidden="0" w:uiPriority="22" w:unhideWhenUsed="0" w:qFormat="1"/>
-    <w:lsdException w:name="Emphasis" w:semiHidden="0" w:uiPriority="20" w:unhideWhenUsed="0" w:qFormat="1"/>
-    <w:lsdException w:name="Table Grid" w:semiHidden="0" w:uiPriority="39" w:unhideWhenUsed="0"/>
-    <w:lsdException w:name="Note Level 1" w:semiHidden="0" w:unhideWhenUsed="0"/>
-    <w:lsdException w:name="Note Level 2" w:semiHidden="0" w:unhideWhenUsed="0"/>
-    <w:lsdException w:name="Note Level 3" w:semiHidden="0" w:unhideWhenUsed="0"/>
-    <w:lsdException w:name="Note Level 4" w:semiHidden="0" w:unhideWhenUsed="0"/>
-    <w:lsdException w:name="Note Level 5" w:semiHidden="0" w:unhideWhenUsed="0"/>
-    <w:lsdException w:name="Note Level 6" w:semiHidden="0" w:unhideWhenUsed="0"/>
-    <w:lsdException w:name="Note Level 7" w:semiHidden="0" w:unhideWhenUsed="0"/>
-    <w:lsdException w:name="Note Level 8" w:semiHidden="0" w:unhideWhenUsed="0"/>
-    <w:lsdException w:name="Note Level 9" w:semiHidden="0" w:unhideWhenUsed="0"/>
-    <w:lsdException w:name="Placeholder Text" w:unhideWhenUsed="0"/>
-    <w:lsdException w:name="No Spacing" w:semiHidden="0" w:uiPriority="1" w:unhideWhenUsed="0" w:qFormat="1"/>
-    <w:lsdException w:name="Light Shading" w:semiHidden="0" w:uiPriority="60" w:unhideWhenUsed="0"/>
-    <w:lsdException w:name="Light List" w:semiHidden="0" w:uiPriority="61" w:unhideWhenUsed="0"/>
-    <w:lsdException w:name="Light Grid" w:semiHidden="0" w:uiPriority="62" w:unhideWhenUsed="0"/>
-    <w:lsdException w:name="Medium Shading 1" w:semiHidden="0" w:uiPriority="63" w:unhideWhenUsed="0"/>
-    <w:lsdException w:name="Medium Shading 2" w:semiHidden="0" w:uiPriority="64" w:unhideWhenUsed="0"/>
-    <w:lsdException w:name="Medium List 1" w:semiHidden="0" w:uiPriority="65" w:unhideWhenUsed="0"/>
-    <w:lsdException w:name="Medium List 2" w:semiHidden="0" w:uiPriority="66" w:unhideWhenUsed="0"/>
-    <w:lsdException w:name="Medium Grid 1" w:semiHidden="0" w:uiPriority="67" w:unhideWhenUsed="0"/>
-    <w:lsdException w:name="Medium Grid 2" w:semiHidden="0" w:uiPriority="68" w:unhideWhenUsed="0"/>
-    <w:lsdException w:name="Medium Grid 3" w:semiHidden="0" w:uiPriority="69" w:unhideWhenUsed="0"/>
-    <w:lsdException w:name="Dark List" w:semiHidden="0" w:uiPriority="70" w:unhideWhenUsed="0"/>
-    <w:lsdException w:name="Colorful Shading" w:semiHidden="0" w:uiPriority="71" w:unhideWhenUsed="0"/>
-    <w:lsdException w:name="Colorful List" w:semiHidden="0" w:uiPriority="72" w:unhideWhenUsed="0"/>
-    <w:lsdException w:name="Colorful Grid" w:semiHidden="0" w:uiPriority="73" w:unhideWhenUsed="0"/>
-    <w:lsdException w:name="Light Shading Accent 1" w:semiHidden="0" w:uiPriority="60" w:unhideWhenUsed="0"/>
-    <w:lsdException w:name="Light List Accent 1" w:semiHidden="0" w:uiPriority="61" w:unhideWhenUsed="0"/>
-    <w:lsdException w:name="Light Grid Accent 1" w:semiHidden="0" w:uiPriority="62" w:unhideWhenUsed="0"/>
-    <w:lsdException w:name="Medium Shading 1 Accent 1" w:semiHidden="0" w:uiPriority="63" w:unhideWhenUsed="0"/>
-    <w:lsdException w:name="Medium Shading 2 Accent 1" w:semiHidden="0" w:uiPriority="64" w:unhideWhenUsed="0"/>
-    <w:lsdException w:name="Medium List 1 Accent 1" w:semiHidden="0" w:uiPriority="65" w:unhideWhenUsed="0"/>
-    <w:lsdException w:name="Revision" w:unhideWhenUsed="0"/>
-    <w:lsdException w:name="List Paragraph" w:semiHidden="0" w:uiPriority="34" w:unhideWhenUsed="0" w:qFormat="1"/>
-    <w:lsdException w:name="Quote" w:semiHidden="0" w:uiPriority="29" w:unhideWhenUsed="0" w:qFormat="1"/>
-    <w:lsdException w:name="Intense Quote" w:semiHidden="0" w:uiPriority="30" w:unhideWhenUsed="0" w:qFormat="1"/>
-    <w:lsdException w:name="Medium List 2 Accent 1" w:semiHidden="0" w:uiPriority="66" w:unhideWhenUsed="0"/>
-    <w:lsdException w:name="Medium Grid 1 Accent 1" w:semiHidden="0" w:uiPriority="67" w:unhideWhenUsed="0"/>
-    <w:lsdException w:name="Medium Grid 2 Accent 1" w:semiHidden="0" w:uiPriority="68" w:unhideWhenUsed="0"/>
-    <w:lsdException w:name="Medium Grid 3 Accent 1" w:semiHidden="0" w:uiPriority="69" w:unhideWhenUsed="0"/>
-    <w:lsdException w:name="Dark List Accent 1" w:semiHidden="0" w:uiPriority="70" w:unhideWhenUsed="0"/>
-    <w:lsdException w:name="Colorful Shading Accent 1" w:semiHidden="0" w:uiPriority="71" w:unhideWhenUsed="0"/>
-    <w:lsdException w:name="Colorful List Accent 1" w:semiHidden="0" w:uiPriority="72" w:unhideWhenUsed="0"/>
-    <w:lsdException w:name="Colorful Grid Accent 1" w:semiHidden="0" w:uiPriority="73" w:unhideWhenUsed="0"/>
-    <w:lsdException w:name="Light Shading Accent 2" w:semiHidden="0" w:uiPriority="60" w:unhideWhenUsed="0"/>
-    <w:lsdException w:name="Light List Accent 2" w:semiHidden="0" w:uiPriority="61" w:unhideWhenUsed="0"/>
-    <w:lsdException w:name="Light Grid Accent 2" w:semiHidden="0" w:uiPriority="62" w:unhideWhenUsed="0"/>
-    <w:lsdException w:name="Medium Shading 1 Accent 2" w:semiHidden="0" w:uiPriority="63" w:unhideWhenUsed="0"/>
-    <w:lsdException w:name="Medium Shading 2 Accent 2" w:semiHidden="0" w:uiPriority="64" w:unhideWhenUsed="0"/>
-    <w:lsdException w:name="Medium List 1 Accent 2" w:semiHidden="0" w:uiPriority="65" w:unhideWhenUsed="0"/>
-    <w:lsdException w:name="Medium List 2 Accent 2" w:semiHidden="0" w:uiPriority="66" w:unhideWhenUsed="0"/>
-    <w:lsdException w:name="Medium Grid 1 Accent 2" w:semiHidden="0" w:uiPriority="67" w:unhideWhenUsed="0"/>
-    <w:lsdException w:name="Medium Grid 2 Accent 2" w:semiHidden="0" w:uiPriority="68" w:unhideWhenUsed="0"/>
-    <w:lsdException w:name="Medium Grid 3 Accent 2" w:semiHidden="0" w:uiPriority="69" w:unhideWhenUsed="0"/>
-    <w:lsdException w:name="Dark List Accent 2" w:semiHidden="0" w:uiPriority="70" w:unhideWhenUsed="0"/>
-    <w:lsdException w:name="Colorful Shading Accent 2" w:semiHidden="0" w:uiPriority="71" w:unhideWhenUsed="0"/>
-    <w:lsdException w:name="Colorful List Accent 2" w:semiHidden="0" w:uiPriority="72" w:unhideWhenUsed="0"/>
-    <w:lsdException w:name="Colorful Grid Accent 2" w:semiHidden="0" w:uiPriority="73" w:unhideWhenUsed="0"/>
-    <w:lsdException w:name="Light Shading Accent 3" w:semiHidden="0" w:uiPriority="60" w:unhideWhenUsed="0"/>
-    <w:lsdException w:name="Light List Accent 3" w:semiHidden="0" w:uiPriority="61" w:unhideWhenUsed="0"/>
-    <w:lsdException w:name="Light Grid Accent 3" w:semiHidden="0" w:uiPriority="62" w:unhideWhenUsed="0"/>
-    <w:lsdException w:name="Medium Shading 1 Accent 3" w:semiHidden="0" w:uiPriority="63" w:unhideWhenUsed="0"/>
-    <w:lsdException w:name="Medium Shading 2 Accent 3" w:semiHidden="0" w:uiPriority="64" w:unhideWhenUsed="0"/>
-    <w:lsdException w:name="Medium List 1 Accent 3" w:semiHidden="0" w:uiPriority="65" w:unhideWhenUsed="0"/>
-    <w:lsdException w:name="Medium List 2 Accent 3" w:semiHidden="0" w:uiPriority="66" w:unhideWhenUsed="0"/>
-    <w:lsdException w:name="Medium Grid 1 Accent 3" w:semiHidden="0" w:uiPriority="67" w:unhideWhenUsed="0"/>
-    <w:lsdException w:name="Medium Grid 2 Accent 3" w:semiHidden="0" w:uiPriority="68" w:unhideWhenUsed="0"/>
-    <w:lsdException w:name="Medium Grid 3 Accent 3" w:semiHidden="0" w:uiPriority="69" w:unhideWhenUsed="0"/>
-    <w:lsdException w:name="Dark List Accent 3" w:semiHidden="0" w:uiPriority="70" w:unhideWhenUsed="0"/>
-    <w:lsdException w:name="Colorful Shading Accent 3" w:semiHidden="0" w:uiPriority="71" w:unhideWhenUsed="0"/>
-    <w:lsdException w:name="Colorful List Accent 3" w:semiHidden="0" w:uiPriority="72" w:unhideWhenUsed="0"/>
-    <w:lsdException w:name="Colorful Grid Accent 3" w:semiHidden="0" w:uiPriority="73" w:unhideWhenUsed="0"/>
-    <w:lsdException w:name="Light Shading Accent 4" w:semiHidden="0" w:uiPriority="60" w:unhideWhenUsed="0"/>
-    <w:lsdException w:name="Light List Accent 4" w:semiHidden="0" w:uiPriority="61" w:unhideWhenUsed="0"/>
-    <w:lsdException w:name="Light Grid Accent 4" w:semiHidden="0" w:uiPriority="62" w:unhideWhenUsed="0"/>
-    <w:lsdException w:name="Medium Shading 1 Accent 4" w:semiHidden="0" w:uiPriority="63" w:unhideWhenUsed="0"/>
-    <w:lsdException w:name="Medium Shading 2 Accent 4" w:semiHidden="0" w:uiPriority="64" w:unhideWhenUsed="0"/>
-    <w:lsdException w:name="Medium List 1 Accent 4" w:semiHidden="0" w:uiPriority="65" w:unhideWhenUsed="0"/>
-    <w:lsdException w:name="Medium List 2 Accent 4" w:semiHidden="0" w:uiPriority="66" w:unhideWhenUsed="0"/>
-    <w:lsdException w:name="Medium Grid 1 Accent 4" w:semiHidden="0" w:uiPriority="67" w:unhideWhenUsed="0"/>
-    <w:lsdException w:name="Medium Grid 2 Accent 4" w:semiHidden="0" w:uiPriority="68" w:unhideWhenUsed="0"/>
-    <w:lsdException w:name="Medium Grid 3 Accent 4" w:semiHidden="0" w:uiPriority="69" w:unhideWhenUsed="0"/>
-    <w:lsdException w:name="Dark List Accent 4" w:semiHidden="0" w:uiPriority="70" w:unhideWhenUsed="0"/>
-    <w:lsdException w:name="Colorful Shading Accent 4" w:semiHidden="0" w:uiPriority="71" w:unhideWhenUsed="0"/>
-    <w:lsdException w:name="Colorful List Accent 4" w:semiHidden="0" w:uiPriority="72" w:unhideWhenUsed="0"/>
-    <w:lsdException w:name="Colorful Grid Accent 4" w:semiHidden="0" w:uiPriority="73" w:unhideWhenUsed="0"/>
-    <w:lsdException w:name="Light Shading Accent 5" w:semiHidden="0" w:uiPriority="60" w:unhideWhenUsed="0"/>
-    <w:lsdException w:name="Light List Accent 5" w:semiHidden="0" w:uiPriority="61" w:unhideWhenUsed="0"/>
-    <w:lsdException w:name="Light Grid Accent 5" w:semiHidden="0" w:uiPriority="62" w:unhideWhenUsed="0"/>
-    <w:lsdException w:name="Medium Shading 1 Accent 5" w:semiHidden="0" w:uiPriority="63" w:unhideWhenUsed="0"/>
-    <w:lsdException w:name="Medium Shading 2 Accent 5" w:semiHidden="0" w:uiPriority="64" w:unhideWhenUsed="0"/>
-    <w:lsdException w:name="Medium List 1 Accent 5" w:semiHidden="0" w:uiPriority="65" w:unhideWhenUsed="0"/>
-    <w:lsdException w:name="Medium List 2 Accent 5" w:semiHidden="0" w:uiPriority="66" w:unhideWhenUsed="0"/>
-    <w:lsdException w:name="Medium Grid 1 Accent 5" w:semiHidden="0" w:uiPriority="67" w:unhideWhenUsed="0"/>
-    <w:lsdException w:name="Medium Grid 2 Accent 5" w:semiHidden="0" w:uiPriority="68" w:unhideWhenUsed="0"/>
-    <w:lsdException w:name="Medium Grid 3 Accent 5" w:semiHidden="0" w:uiPriority="69" w:unhideWhenUsed="0"/>
-    <w:lsdException w:name="Dark List Accent 5" w:semiHidden="0" w:uiPriority="70" w:unhideWhenUsed="0"/>
-    <w:lsdException w:name="Colorful Shading Accent 5" w:semiHidden="0" w:uiPriority="71" w:unhideWhenUsed="0"/>
-    <w:lsdException w:name="Colorful List Accent 5" w:semiHidden="0" w:uiPriority="72" w:unhideWhenUsed="0"/>
-    <w:lsdException w:name="Colorful Grid Accent 5" w:semiHidden="0" w:uiPriority="73" w:unhideWhenUsed="0"/>
-    <w:lsdException w:name="Light Shading Accent 6" w:semiHidden="0" w:uiPriority="60" w:unhideWhenUsed="0"/>
-    <w:lsdException w:name="Light List Accent 6" w:semiHidden="0" w:uiPriority="61" w:unhideWhenUsed="0"/>
-    <w:lsdException w:name="Light Grid Accent 6" w:semiHidden="0" w:uiPriority="62" w:unhideWhenUsed="0"/>
-    <w:lsdException w:name="Medium Shading 1 Accent 6" w:semiHidden="0" w:uiPriority="63" w:unhideWhenUsed="0"/>
-    <w:lsdException w:name="Medium Shading 2 Accent 6" w:semiHidden="0" w:uiPriority="64" w:unhideWhenUsed="0"/>
-    <w:lsdException w:name="Medium List 1 Accent 6" w:semiHidden="0" w:uiPriority="65" w:unhideWhenUsed="0"/>
-    <w:lsdException w:name="Medium List 2 Accent 6" w:semiHidden="0" w:uiPriority="66" w:unhideWhenUsed="0"/>
-    <w:lsdException w:name="Medium Grid 1 Accent 6" w:semiHidden="0" w:uiPriority="67" w:unhideWhenUsed="0"/>
-    <w:lsdException w:name="Medium Grid 2 Accent 6" w:semiHidden="0" w:uiPriority="68" w:unhideWhenUsed="0"/>
-    <w:lsdException w:name="Medium Grid 3 Accent 6" w:semiHidden="0" w:uiPriority="69" w:unhideWhenUsed="0"/>
-    <w:lsdException w:name="Dark List Accent 6" w:semiHidden="0" w:uiPriority="70" w:unhideWhenUsed="0"/>
-    <w:lsdException w:name="Colorful Shading Accent 6" w:semiHidden="0" w:uiPriority="71" w:unhideWhenUsed="0"/>
-    <w:lsdException w:name="Colorful List Accent 6" w:semiHidden="0" w:uiPriority="72" w:unhideWhenUsed="0"/>
-    <w:lsdException w:name="Colorful Grid Accent 6" w:semiHidden="0" w:uiPriority="73" w:unhideWhenUsed="0"/>
-    <w:lsdException w:name="Subtle Emphasis" w:semiHidden="0" w:uiPriority="19" w:unhideWhenUsed="0" w:qFormat="1"/>
-    <w:lsdException w:name="Intense Emphasis" w:semiHidden="0" w:uiPriority="21" w:unhideWhenUsed="0" w:qFormat="1"/>
-    <w:lsdException w:name="Subtle Reference" w:semiHidden="0" w:uiPriority="31" w:unhideWhenUsed="0" w:qFormat="1"/>
-    <w:lsdException w:name="Intense Reference" w:semiHidden="0" w:uiPriority="32" w:unhideWhenUsed="0" w:qFormat="1"/>
-    <w:lsdException w:name="Book Title" w:semiHidden="0" w:uiPriority="33" w:unhideWhenUsed="0" w:qFormat="1"/>
-    <w:lsdException w:name="Bibliography" w:uiPriority="37"/>
-    <w:lsdException w:name="TOC Heading" w:uiPriority="39" w:qFormat="1"/>
-  </w:latentStyles>
-  <w:style w:type="paragraph" w:default="1" w:styleId="Normale">
-    <w:name w:val="Normal"/>
-    <w:qFormat/>
-    <w:rsid w:val="00B168E6"/>
-    <w:pPr>
-      <w:jc w:val="both"/>
-    </w:pPr>
-    <w:rPr>
-      <w:rFonts w:ascii="Roboto Regular" w:hAnsi="Roboto Regular"/>
-    </w:rPr>
-  </w:style>
-  <w:style w:type="paragraph" w:styleId="Titolo1">
-    <w:name w:val="heading 1"/>
-    <w:basedOn w:val="Normale"/>
-    <w:next w:val="Normale"/>
-    <w:link w:val="Titolo1Carattere"/>
-    <w:uiPriority w:val="9"/>
-    <w:qFormat/>
-    <w:rsid w:val="005543FF"/>
-    <w:pPr>
-      <w:keepNext/>
-      <w:keepLines/>
-      <w:numPr>
-        <w:numId w:val="1"/>
-      </w:numPr>
-      <w:spacing w:before="240" w:after="0"/>
-      <w:outlineLvl w:val="0"/>
-    </w:pPr>
-    <w:rPr>
-      <w:rFonts w:ascii="Roboto Medium" w:eastAsiaTheme="majorEastAsia" w:hAnsi="Roboto Medium" w:cstheme="majorBidi"/>
-      <w:color w:val="2E74B5" w:themeColor="accent1" w:themeShade="BF"/>
-      <w:sz w:val="32"/>
-      <w:szCs w:val="32"/>
-    </w:rPr>
-  </w:style>
-  <w:style w:type="paragraph" w:styleId="Titolo2">
-    <w:name w:val="heading 2"/>
-    <w:basedOn w:val="Normale"/>
-    <w:next w:val="Normale"/>
-    <w:link w:val="Titolo2Carattere"/>
-    <w:uiPriority w:val="9"/>
-    <w:unhideWhenUsed/>
-    <w:qFormat/>
-    <w:rsid w:val="00042481"/>
-    <w:pPr>
-      <w:keepNext/>
-      <w:keepLines/>
-      <w:numPr>
-        <w:ilvl w:val="1"/>
-        <w:numId w:val="1"/>
-      </w:numPr>
-      <w:spacing w:before="120" w:after="0"/>
-      <w:ind w:left="578" w:hanging="578"/>
-      <w:outlineLvl w:val="1"/>
-    </w:pPr>
-    <w:rPr>
-      <w:rFonts w:ascii="Roboto Medium" w:eastAsiaTheme="majorEastAsia" w:hAnsi="Roboto Medium" w:cstheme="majorBidi"/>
-      <w:color w:val="2E74B5" w:themeColor="accent1" w:themeShade="BF"/>
-      <w:sz w:val="26"/>
-      <w:szCs w:val="26"/>
-    </w:rPr>
-  </w:style>
-  <w:style w:type="paragraph" w:styleId="Titolo3">
-    <w:name w:val="heading 3"/>
-    <w:basedOn w:val="Normale"/>
-    <w:next w:val="Normale"/>
-    <w:link w:val="Titolo3Carattere"/>
-    <w:uiPriority w:val="9"/>
-    <w:unhideWhenUsed/>
-    <w:qFormat/>
-    <w:rsid w:val="000266FD"/>
-    <w:pPr>
-      <w:keepNext/>
-      <w:keepLines/>
-      <w:numPr>
-        <w:ilvl w:val="2"/>
-        <w:numId w:val="1"/>
-      </w:numPr>
-      <w:spacing w:before="240" w:after="0"/>
-      <w:outlineLvl w:val="2"/>
-    </w:pPr>
-    <w:rPr>
-      <w:rFonts w:eastAsiaTheme="majorEastAsia" w:cstheme="majorBidi"/>
-      <w:color w:val="1F4D78" w:themeColor="accent1" w:themeShade="7F"/>
-      <w:sz w:val="24"/>
-      <w:szCs w:val="24"/>
-    </w:rPr>
-  </w:style>
-  <w:style w:type="paragraph" w:styleId="Titolo4">
-    <w:name w:val="heading 4"/>
-    <w:basedOn w:val="Normale"/>
-    <w:next w:val="Normale"/>
-    <w:link w:val="Titolo4Carattere"/>
-    <w:uiPriority w:val="9"/>
-    <w:unhideWhenUsed/>
-    <w:qFormat/>
-    <w:rsid w:val="00B168E6"/>
-    <w:pPr>
-      <w:keepNext/>
-      <w:keepLines/>
-      <w:numPr>
-        <w:ilvl w:val="3"/>
-        <w:numId w:val="1"/>
-      </w:numPr>
-      <w:spacing w:before="120" w:after="0"/>
-      <w:ind w:left="862" w:hanging="862"/>
-      <w:outlineLvl w:val="3"/>
-    </w:pPr>
-    <w:rPr>
-      <w:rFonts w:eastAsiaTheme="majorEastAsia" w:cstheme="majorBidi"/>
-      <w:iCs/>
-      <w:color w:val="2E74B5" w:themeColor="accent1" w:themeShade="BF"/>
-    </w:rPr>
-  </w:style>
-  <w:style w:type="paragraph" w:styleId="Titolo5">
-    <w:name w:val="heading 5"/>
-    <w:basedOn w:val="Normale"/>
-    <w:next w:val="Normale"/>
-    <w:link w:val="Titolo5Carattere"/>
-    <w:uiPriority w:val="9"/>
-    <w:unhideWhenUsed/>
-    <w:qFormat/>
-    <w:rsid w:val="00C2544B"/>
-    <w:pPr>
-      <w:keepNext/>
-      <w:keepLines/>
-      <w:numPr>
-        <w:ilvl w:val="4"/>
-        <w:numId w:val="1"/>
-      </w:numPr>
-      <w:spacing w:before="40" w:after="0"/>
-      <w:outlineLvl w:val="4"/>
-    </w:pPr>
-    <w:rPr>
-      <w:rFonts w:asciiTheme="majorHAnsi" w:eastAsiaTheme="majorEastAsia" w:hAnsiTheme="majorHAnsi" w:cstheme="majorBidi"/>
-      <w:color w:val="2E74B5" w:themeColor="accent1" w:themeShade="BF"/>
-    </w:rPr>
-  </w:style>
-  <w:style w:type="paragraph" w:styleId="Titolo6">
-    <w:name w:val="heading 6"/>
-    <w:basedOn w:val="Normale"/>
-    <w:next w:val="Normale"/>
-    <w:link w:val="Titolo6Carattere"/>
-    <w:uiPriority w:val="9"/>
-    <w:semiHidden/>
-    <w:unhideWhenUsed/>
-    <w:qFormat/>
-    <w:rsid w:val="00C2544B"/>
-    <w:pPr>
-      <w:keepNext/>
-      <w:keepLines/>
-      <w:numPr>
-        <w:ilvl w:val="5"/>
-        <w:numId w:val="1"/>
-      </w:numPr>
-      <w:spacing w:before="40" w:after="0"/>
-      <w:outlineLvl w:val="5"/>
-    </w:pPr>
-    <w:rPr>
-      <w:rFonts w:asciiTheme="majorHAnsi" w:eastAsiaTheme="majorEastAsia" w:hAnsiTheme="majorHAnsi" w:cstheme="majorBidi"/>
-      <w:color w:val="1F4D78" w:themeColor="accent1" w:themeShade="7F"/>
-    </w:rPr>
-  </w:style>
-  <w:style w:type="paragraph" w:styleId="Titolo7">
-    <w:name w:val="heading 7"/>
-    <w:basedOn w:val="Normale"/>
-    <w:next w:val="Normale"/>
-    <w:link w:val="Titolo7Carattere"/>
-    <w:uiPriority w:val="9"/>
-    <w:semiHidden/>
-    <w:unhideWhenUsed/>
-    <w:qFormat/>
-    <w:rsid w:val="00C2544B"/>
-    <w:pPr>
-      <w:keepNext/>
-      <w:keepLines/>
-      <w:numPr>
-        <w:ilvl w:val="6"/>
-        <w:numId w:val="1"/>
-      </w:numPr>
-      <w:spacing w:before="40" w:after="0"/>
-      <w:outlineLvl w:val="6"/>
-    </w:pPr>
-    <w:rPr>
-      <w:rFonts w:asciiTheme="majorHAnsi" w:eastAsiaTheme="majorEastAsia" w:hAnsiTheme="majorHAnsi" w:cstheme="majorBidi"/>
-      <w:i/>
-      <w:iCs/>
-      <w:color w:val="1F4D78" w:themeColor="accent1" w:themeShade="7F"/>
-    </w:rPr>
-  </w:style>
-  <w:style w:type="paragraph" w:styleId="Titolo8">
-    <w:name w:val="heading 8"/>
-    <w:basedOn w:val="Normale"/>
-    <w:next w:val="Normale"/>
-    <w:link w:val="Titolo8Carattere"/>
-    <w:uiPriority w:val="9"/>
-    <w:semiHidden/>
-    <w:unhideWhenUsed/>
-    <w:qFormat/>
-    <w:rsid w:val="00C2544B"/>
-    <w:pPr>
-      <w:keepNext/>
-      <w:keepLines/>
-      <w:numPr>
-        <w:ilvl w:val="7"/>
-        <w:numId w:val="1"/>
-      </w:numPr>
-      <w:spacing w:before="40" w:after="0"/>
-      <w:outlineLvl w:val="7"/>
-    </w:pPr>
-    <w:rPr>
-      <w:rFonts w:asciiTheme="majorHAnsi" w:eastAsiaTheme="majorEastAsia" w:hAnsiTheme="majorHAnsi" w:cstheme="majorBidi"/>
-      <w:color w:val="272727" w:themeColor="text1" w:themeTint="D8"/>
-      <w:sz w:val="21"/>
-      <w:szCs w:val="21"/>
-    </w:rPr>
-  </w:style>
-  <w:style w:type="paragraph" w:styleId="Titolo9">
-    <w:name w:val="heading 9"/>
-    <w:basedOn w:val="Normale"/>
-    <w:next w:val="Normale"/>
-    <w:link w:val="Titolo9Carattere"/>
-    <w:uiPriority w:val="9"/>
-    <w:semiHidden/>
-    <w:unhideWhenUsed/>
-    <w:qFormat/>
-    <w:rsid w:val="00C2544B"/>
-    <w:pPr>
-      <w:keepNext/>
-      <w:keepLines/>
-      <w:numPr>
-        <w:ilvl w:val="8"/>
-        <w:numId w:val="1"/>
-      </w:numPr>
-      <w:spacing w:before="40" w:after="0"/>
-      <w:outlineLvl w:val="8"/>
-    </w:pPr>
-    <w:rPr>
-      <w:rFonts w:asciiTheme="majorHAnsi" w:eastAsiaTheme="majorEastAsia" w:hAnsiTheme="majorHAnsi" w:cstheme="majorBidi"/>
-      <w:i/>
-      <w:iCs/>
-      <w:color w:val="272727" w:themeColor="text1" w:themeTint="D8"/>
-      <w:sz w:val="21"/>
-      <w:szCs w:val="21"/>
-    </w:rPr>
-  </w:style>
-  <w:style w:type="character" w:default="1" w:styleId="Caratterepredefinitoparagrafo">
-    <w:name w:val="Default Paragraph Font"/>
-    <w:uiPriority w:val="1"/>
-    <w:semiHidden/>
-    <w:unhideWhenUsed/>
-  </w:style>
-  <w:style w:type="table" w:default="1" w:styleId="Tabellanormale">
-    <w:name w:val="Normal Table"/>
-    <w:uiPriority w:val="99"/>
-    <w:semiHidden/>
-    <w:unhideWhenUsed/>
-    <w:tblPr>
-      <w:tblInd w:w="0" w:type="dxa"/>
-      <w:tblCellMar>
-        <w:top w:w="0" w:type="dxa"/>
-        <w:left w:w="108" w:type="dxa"/>
-        <w:bottom w:w="0" w:type="dxa"/>
-        <w:right w:w="108" w:type="dxa"/>
-      </w:tblCellMar>
-    </w:tblPr>
-  </w:style>
-  <w:style w:type="numbering" w:default="1" w:styleId="Nessunelenco">
-    <w:name w:val="No List"/>
-    <w:uiPriority w:val="99"/>
-    <w:semiHidden/>
-    <w:unhideWhenUsed/>
-  </w:style>
-  <w:style w:type="paragraph" w:styleId="Nessunaspaziatura">
-    <w:name w:val="No Spacing"/>
-    <w:link w:val="NessunaspaziaturaCarattere"/>
-    <w:uiPriority w:val="1"/>
-    <w:qFormat/>
-    <w:rsid w:val="00690E3C"/>
-    <w:pPr>
-      <w:spacing w:after="0" w:line="240" w:lineRule="auto"/>
-    </w:pPr>
-    <w:rPr>
-      <w:rFonts w:eastAsiaTheme="minorEastAsia"/>
-      <w:lang w:eastAsia="it-IT"/>
-    </w:rPr>
-  </w:style>
-  <w:style w:type="character" w:customStyle="1" w:styleId="NessunaspaziaturaCarattere">
-    <w:name w:val="Nessuna spaziatura Carattere"/>
-    <w:basedOn w:val="Caratterepredefinitoparagrafo"/>
-    <w:link w:val="Nessunaspaziatura"/>
-    <w:uiPriority w:val="1"/>
-    <w:rsid w:val="00690E3C"/>
-    <w:rPr>
-      <w:rFonts w:eastAsiaTheme="minorEastAsia"/>
-      <w:lang w:eastAsia="it-IT"/>
-    </w:rPr>
-  </w:style>
-  <w:style w:type="character" w:customStyle="1" w:styleId="Titolo2Carattere">
-    <w:name w:val="Titolo 2 Carattere"/>
-    <w:basedOn w:val="Caratterepredefinitoparagrafo"/>
-    <w:link w:val="Titolo2"/>
-    <w:uiPriority w:val="9"/>
-    <w:rsid w:val="00042481"/>
-    <w:rPr>
-      <w:rFonts w:ascii="Roboto Medium" w:eastAsiaTheme="majorEastAsia" w:hAnsi="Roboto Medium" w:cstheme="majorBidi"/>
-      <w:color w:val="2E74B5" w:themeColor="accent1" w:themeShade="BF"/>
-      <w:sz w:val="26"/>
-      <w:szCs w:val="26"/>
-    </w:rPr>
-  </w:style>
-  <w:style w:type="character" w:customStyle="1" w:styleId="Titolo1Carattere">
-    <w:name w:val="Titolo 1 Carattere"/>
-    <w:basedOn w:val="Caratterepredefinitoparagrafo"/>
-    <w:link w:val="Titolo1"/>
-    <w:uiPriority w:val="9"/>
-    <w:rsid w:val="005543FF"/>
-    <w:rPr>
-      <w:rFonts w:ascii="Roboto Medium" w:eastAsiaTheme="majorEastAsia" w:hAnsi="Roboto Medium" w:cstheme="majorBidi"/>
-      <w:color w:val="2E74B5" w:themeColor="accent1" w:themeShade="BF"/>
-      <w:sz w:val="32"/>
-      <w:szCs w:val="32"/>
-    </w:rPr>
-  </w:style>
-  <w:style w:type="paragraph" w:styleId="Titolo">
-    <w:name w:val="Title"/>
-    <w:basedOn w:val="Normale"/>
-    <w:next w:val="Normale"/>
-    <w:link w:val="TitoloCarattere"/>
-    <w:uiPriority w:val="10"/>
-    <w:qFormat/>
-    <w:rsid w:val="00985762"/>
-    <w:pPr>
-      <w:spacing w:after="0" w:line="240" w:lineRule="auto"/>
-      <w:contextualSpacing/>
-    </w:pPr>
-    <w:rPr>
-      <w:rFonts w:asciiTheme="majorHAnsi" w:eastAsiaTheme="majorEastAsia" w:hAnsiTheme="majorHAnsi" w:cstheme="majorBidi"/>
-      <w:spacing w:val="-10"/>
-      <w:kern w:val="28"/>
-      <w:sz w:val="56"/>
-      <w:szCs w:val="56"/>
-    </w:rPr>
-  </w:style>
-  <w:style w:type="character" w:customStyle="1" w:styleId="TitoloCarattere">
-    <w:name w:val="Titolo Carattere"/>
-    <w:basedOn w:val="Caratterepredefinitoparagrafo"/>
-    <w:link w:val="Titolo"/>
-    <w:uiPriority w:val="10"/>
-    <w:rsid w:val="00985762"/>
-    <w:rPr>
-      <w:rFonts w:asciiTheme="majorHAnsi" w:eastAsiaTheme="majorEastAsia" w:hAnsiTheme="majorHAnsi" w:cstheme="majorBidi"/>
-      <w:spacing w:val="-10"/>
-      <w:kern w:val="28"/>
-      <w:sz w:val="56"/>
-      <w:szCs w:val="56"/>
-    </w:rPr>
-  </w:style>
-  <w:style w:type="paragraph" w:styleId="Titolosommario">
-    <w:name w:val="TOC Heading"/>
-    <w:basedOn w:val="Titolo1"/>
-    <w:next w:val="Normale"/>
-    <w:uiPriority w:val="39"/>
-    <w:unhideWhenUsed/>
-    <w:qFormat/>
-    <w:rsid w:val="00985762"/>
-    <w:pPr>
-      <w:outlineLvl w:val="9"/>
-    </w:pPr>
-    <w:rPr>
-      <w:lang w:eastAsia="it-IT"/>
-    </w:rPr>
-  </w:style>
-  <w:style w:type="paragraph" w:styleId="Sommario1">
-    <w:name w:val="toc 1"/>
-    <w:basedOn w:val="Normale"/>
-    <w:next w:val="Normale"/>
-    <w:autoRedefine/>
-    <w:uiPriority w:val="39"/>
-    <w:unhideWhenUsed/>
-    <w:rsid w:val="009A7982"/>
-    <w:pPr>
-      <w:tabs>
-        <w:tab w:val="left" w:pos="364"/>
-        <w:tab w:val="right" w:leader="dot" w:pos="9628"/>
-      </w:tabs>
-      <w:spacing w:after="100"/>
-    </w:pPr>
-  </w:style>
-  <w:style w:type="character" w:styleId="Collegamentoipertestuale">
-    <w:name w:val="Hyperlink"/>
-    <w:basedOn w:val="Caratterepredefinitoparagrafo"/>
-    <w:uiPriority w:val="99"/>
-    <w:unhideWhenUsed/>
-    <w:rsid w:val="00985762"/>
-    <w:rPr>
-      <w:color w:val="0563C1" w:themeColor="hyperlink"/>
-      <w:u w:val="single"/>
-    </w:rPr>
-  </w:style>
-  <w:style w:type="paragraph" w:styleId="Intestazione">
-    <w:name w:val="header"/>
-    <w:basedOn w:val="Normale"/>
-    <w:link w:val="IntestazioneCarattere"/>
-    <w:uiPriority w:val="99"/>
-    <w:unhideWhenUsed/>
-    <w:rsid w:val="00985762"/>
-    <w:pPr>
-      <w:tabs>
-        <w:tab w:val="center" w:pos="4819"/>
-        <w:tab w:val="right" w:pos="9638"/>
-      </w:tabs>
-      <w:spacing w:after="0" w:line="240" w:lineRule="auto"/>
-    </w:pPr>
-  </w:style>
-  <w:style w:type="character" w:customStyle="1" w:styleId="IntestazioneCarattere">
-    <w:name w:val="Intestazione Carattere"/>
-    <w:basedOn w:val="Caratterepredefinitoparagrafo"/>
-    <w:link w:val="Intestazione"/>
-    <w:uiPriority w:val="99"/>
-    <w:rsid w:val="00985762"/>
-  </w:style>
-  <w:style w:type="paragraph" w:styleId="Pidipagina">
-    <w:name w:val="footer"/>
-    <w:basedOn w:val="Normale"/>
-    <w:link w:val="PidipaginaCarattere"/>
-    <w:uiPriority w:val="99"/>
-    <w:unhideWhenUsed/>
-    <w:rsid w:val="00985762"/>
-    <w:pPr>
-      <w:tabs>
-        <w:tab w:val="center" w:pos="4819"/>
-        <w:tab w:val="right" w:pos="9638"/>
-      </w:tabs>
-      <w:spacing w:after="0" w:line="240" w:lineRule="auto"/>
-    </w:pPr>
-  </w:style>
-  <w:style w:type="character" w:customStyle="1" w:styleId="PidipaginaCarattere">
-    <w:name w:val="Piè di pagina Carattere"/>
-    <w:basedOn w:val="Caratterepredefinitoparagrafo"/>
-    <w:link w:val="Pidipagina"/>
-    <w:uiPriority w:val="99"/>
-    <w:rsid w:val="00985762"/>
-  </w:style>
-  <w:style w:type="character" w:customStyle="1" w:styleId="Titolo3Carattere">
-    <w:name w:val="Titolo 3 Carattere"/>
-    <w:basedOn w:val="Caratterepredefinitoparagrafo"/>
-    <w:link w:val="Titolo3"/>
-    <w:uiPriority w:val="9"/>
-    <w:rsid w:val="000266FD"/>
-    <w:rPr>
-      <w:rFonts w:ascii="Roboto Regular" w:eastAsiaTheme="majorEastAsia" w:hAnsi="Roboto Regular" w:cstheme="majorBidi"/>
-      <w:color w:val="1F4D78" w:themeColor="accent1" w:themeShade="7F"/>
-      <w:sz w:val="24"/>
-      <w:szCs w:val="24"/>
-    </w:rPr>
-  </w:style>
-  <w:style w:type="character" w:customStyle="1" w:styleId="Titolo4Carattere">
-    <w:name w:val="Titolo 4 Carattere"/>
-    <w:basedOn w:val="Caratterepredefinitoparagrafo"/>
-    <w:link w:val="Titolo4"/>
-    <w:uiPriority w:val="9"/>
-    <w:rsid w:val="00B168E6"/>
-    <w:rPr>
-      <w:rFonts w:ascii="Roboto Regular" w:eastAsiaTheme="majorEastAsia" w:hAnsi="Roboto Regular" w:cstheme="majorBidi"/>
-      <w:iCs/>
-      <w:color w:val="2E74B5" w:themeColor="accent1" w:themeShade="BF"/>
-    </w:rPr>
-  </w:style>
-  <w:style w:type="paragraph" w:styleId="Sommario2">
-    <w:name w:val="toc 2"/>
-    <w:basedOn w:val="Normale"/>
-    <w:next w:val="Normale"/>
-    <w:autoRedefine/>
-    <w:uiPriority w:val="39"/>
-    <w:unhideWhenUsed/>
-    <w:rsid w:val="00C2544B"/>
-    <w:pPr>
-      <w:spacing w:after="100"/>
-      <w:ind w:left="220"/>
-    </w:pPr>
-  </w:style>
-  <w:style w:type="paragraph" w:styleId="Sommario3">
-    <w:name w:val="toc 3"/>
-    <w:basedOn w:val="Normale"/>
-    <w:next w:val="Normale"/>
-    <w:autoRedefine/>
-    <w:uiPriority w:val="39"/>
-    <w:unhideWhenUsed/>
-    <w:rsid w:val="00C2544B"/>
-    <w:pPr>
-      <w:spacing w:after="100"/>
-      <w:ind w:left="440"/>
-    </w:pPr>
-  </w:style>
-  <w:style w:type="character" w:customStyle="1" w:styleId="Titolo5Carattere">
-    <w:name w:val="Titolo 5 Carattere"/>
-    <w:basedOn w:val="Caratterepredefinitoparagrafo"/>
-    <w:link w:val="Titolo5"/>
-    <w:uiPriority w:val="9"/>
-    <w:rsid w:val="00C2544B"/>
-    <w:rPr>
-      <w:rFonts w:asciiTheme="majorHAnsi" w:eastAsiaTheme="majorEastAsia" w:hAnsiTheme="majorHAnsi" w:cstheme="majorBidi"/>
-      <w:color w:val="2E74B5" w:themeColor="accent1" w:themeShade="BF"/>
-    </w:rPr>
-  </w:style>
-  <w:style w:type="character" w:customStyle="1" w:styleId="Titolo6Carattere">
-    <w:name w:val="Titolo 6 Carattere"/>
-    <w:basedOn w:val="Caratterepredefinitoparagrafo"/>
-    <w:link w:val="Titolo6"/>
-    <w:uiPriority w:val="9"/>
-    <w:semiHidden/>
-    <w:rsid w:val="00C2544B"/>
-    <w:rPr>
-      <w:rFonts w:asciiTheme="majorHAnsi" w:eastAsiaTheme="majorEastAsia" w:hAnsiTheme="majorHAnsi" w:cstheme="majorBidi"/>
-      <w:color w:val="1F4D78" w:themeColor="accent1" w:themeShade="7F"/>
-    </w:rPr>
-  </w:style>
-  <w:style w:type="character" w:customStyle="1" w:styleId="Titolo7Carattere">
-    <w:name w:val="Titolo 7 Carattere"/>
-    <w:basedOn w:val="Caratterepredefinitoparagrafo"/>
-    <w:link w:val="Titolo7"/>
-    <w:uiPriority w:val="9"/>
-    <w:semiHidden/>
-    <w:rsid w:val="00C2544B"/>
-    <w:rPr>
-      <w:rFonts w:asciiTheme="majorHAnsi" w:eastAsiaTheme="majorEastAsia" w:hAnsiTheme="majorHAnsi" w:cstheme="majorBidi"/>
-      <w:i/>
-      <w:iCs/>
-      <w:color w:val="1F4D78" w:themeColor="accent1" w:themeShade="7F"/>
-    </w:rPr>
-  </w:style>
-  <w:style w:type="character" w:customStyle="1" w:styleId="Titolo8Carattere">
-    <w:name w:val="Titolo 8 Carattere"/>
-    <w:basedOn w:val="Caratterepredefinitoparagrafo"/>
-    <w:link w:val="Titolo8"/>
-    <w:uiPriority w:val="9"/>
-    <w:semiHidden/>
-    <w:rsid w:val="00C2544B"/>
-    <w:rPr>
-      <w:rFonts w:asciiTheme="majorHAnsi" w:eastAsiaTheme="majorEastAsia" w:hAnsiTheme="majorHAnsi" w:cstheme="majorBidi"/>
-      <w:color w:val="272727" w:themeColor="text1" w:themeTint="D8"/>
-      <w:sz w:val="21"/>
-      <w:szCs w:val="21"/>
-    </w:rPr>
-  </w:style>
-  <w:style w:type="character" w:customStyle="1" w:styleId="Titolo9Carattere">
-    <w:name w:val="Titolo 9 Carattere"/>
-    <w:basedOn w:val="Caratterepredefinitoparagrafo"/>
-    <w:link w:val="Titolo9"/>
-    <w:uiPriority w:val="9"/>
-    <w:semiHidden/>
-    <w:rsid w:val="00C2544B"/>
-    <w:rPr>
-      <w:rFonts w:asciiTheme="majorHAnsi" w:eastAsiaTheme="majorEastAsia" w:hAnsiTheme="majorHAnsi" w:cstheme="majorBidi"/>
-      <w:i/>
-      <w:iCs/>
-      <w:color w:val="272727" w:themeColor="text1" w:themeTint="D8"/>
-      <w:sz w:val="21"/>
-      <w:szCs w:val="21"/>
-    </w:rPr>
-  </w:style>
-  <w:style w:type="paragraph" w:styleId="Paragrafoelenco">
-    <w:name w:val="List Paragraph"/>
-    <w:basedOn w:val="Normale"/>
-    <w:uiPriority w:val="34"/>
-    <w:qFormat/>
-    <w:rsid w:val="004B184D"/>
-    <w:pPr>
-      <w:ind w:left="720"/>
-      <w:contextualSpacing/>
-    </w:pPr>
-  </w:style>
-  <w:style w:type="paragraph" w:customStyle="1" w:styleId="Codice">
-    <w:name w:val="Codice"/>
-    <w:basedOn w:val="Normale"/>
-    <w:link w:val="CodiceCarattere"/>
-    <w:qFormat/>
-    <w:rsid w:val="006606CA"/>
-    <w:rPr>
-      <w:rFonts w:ascii="Consolas" w:hAnsi="Consolas" w:cs="Consolas"/>
-    </w:rPr>
-  </w:style>
-  <w:style w:type="table" w:styleId="Grigliatabella">
-    <w:name w:val="Table Grid"/>
-    <w:basedOn w:val="Tabellanormale"/>
-    <w:uiPriority w:val="39"/>
-    <w:rsid w:val="00CC5FE0"/>
-    <w:pPr>
-      <w:spacing w:after="0" w:line="240" w:lineRule="auto"/>
-    </w:pPr>
-    <w:tblPr>
-      <w:tblInd w:w="0" w:type="dxa"/>
-      <w:tblBorders>
-        <w:top w:val="single" w:sz="4" w:space="0" w:color="auto"/>
-        <w:left w:val="single" w:sz="4" w:space="0" w:color="auto"/>
-        <w:bottom w:val="single" w:sz="4" w:space="0" w:color="auto"/>
-        <w:right w:val="single" w:sz="4" w:space="0" w:color="auto"/>
-        <w:insideH w:val="single" w:sz="4" w:space="0" w:color="auto"/>
-        <w:insideV w:val="single" w:sz="4" w:space="0" w:color="auto"/>
-      </w:tblBorders>
-      <w:tblCellMar>
-        <w:top w:w="0" w:type="dxa"/>
-        <w:left w:w="108" w:type="dxa"/>
-        <w:bottom w:w="0" w:type="dxa"/>
-        <w:right w:w="108" w:type="dxa"/>
-      </w:tblCellMar>
-    </w:tblPr>
-  </w:style>
-  <w:style w:type="character" w:customStyle="1" w:styleId="CodiceCarattere">
-    <w:name w:val="Codice Carattere"/>
-    <w:basedOn w:val="Caratterepredefinitoparagrafo"/>
-    <w:link w:val="Codice"/>
-    <w:rsid w:val="006606CA"/>
-    <w:rPr>
-      <w:rFonts w:ascii="Consolas" w:hAnsi="Consolas" w:cs="Consolas"/>
-    </w:rPr>
-  </w:style>
-  <w:style w:type="table" w:customStyle="1" w:styleId="Tabellagriglia1chiara-colore11">
-    <w:name w:val="Tabella griglia 1 chiara - colore 11"/>
-    <w:basedOn w:val="Tabellanormale"/>
-    <w:uiPriority w:val="46"/>
-    <w:rsid w:val="00A60AB7"/>
-    <w:pPr>
-      <w:spacing w:after="0" w:line="240" w:lineRule="auto"/>
-    </w:pPr>
-    <w:tblPr>
-      <w:tblStyleRowBandSize w:val="1"/>
-      <w:tblStyleColBandSize w:val="1"/>
-      <w:tblInd w:w="0" w:type="dxa"/>
-      <w:tblBorders>
-        <w:top w:val="single" w:sz="4" w:space="0" w:color="BDD6EE" w:themeColor="accent1" w:themeTint="66"/>
-        <w:left w:val="single" w:sz="4" w:space="0" w:color="BDD6EE" w:themeColor="accent1" w:themeTint="66"/>
-        <w:bottom w:val="single" w:sz="4" w:space="0" w:color="BDD6EE" w:themeColor="accent1" w:themeTint="66"/>
-        <w:right w:val="single" w:sz="4" w:space="0" w:color="BDD6EE" w:themeColor="accent1" w:themeTint="66"/>
-        <w:insideH w:val="single" w:sz="4" w:space="0" w:color="BDD6EE" w:themeColor="accent1" w:themeTint="66"/>
-        <w:insideV w:val="single" w:sz="4" w:space="0" w:color="BDD6EE" w:themeColor="accent1" w:themeTint="66"/>
-      </w:tblBorders>
-      <w:tblCellMar>
-        <w:top w:w="0" w:type="dxa"/>
-        <w:left w:w="108" w:type="dxa"/>
-        <w:bottom w:w="0" w:type="dxa"/>
-        <w:right w:w="108" w:type="dxa"/>
-      </w:tblCellMar>
-    </w:tblPr>
-    <w:tblStylePr w:type="firstRow">
-      <w:rPr>
-        <w:b/>
-        <w:bCs/>
-      </w:rPr>
-      <w:tblPr/>
-      <w:tcPr>
-        <w:tcBorders>
-          <w:bottom w:val="single" w:sz="12" w:space="0" w:color="9CC2E5" w:themeColor="accent1" w:themeTint="99"/>
-        </w:tcBorders>
-      </w:tcPr>
-    </w:tblStylePr>
-    <w:tblStylePr w:type="lastRow">
-      <w:rPr>
-        <w:b/>
-        <w:bCs/>
-      </w:rPr>
-      <w:tblPr/>
-      <w:tcPr>
-        <w:tcBorders>
-          <w:top w:val="double" w:sz="2" w:space="0" w:color="9CC2E5" w:themeColor="accent1" w:themeTint="99"/>
-        </w:tcBorders>
-      </w:tcPr>
-    </w:tblStylePr>
-    <w:tblStylePr w:type="firstCol">
-      <w:rPr>
-        <w:b/>
-        <w:bCs/>
-      </w:rPr>
-    </w:tblStylePr>
-    <w:tblStylePr w:type="lastCol">
-      <w:rPr>
-        <w:b/>
-        <w:bCs/>
-      </w:rPr>
-    </w:tblStylePr>
-  </w:style>
-  <w:style w:type="table" w:customStyle="1" w:styleId="Tabellagriglia1chiara-colore51">
-    <w:name w:val="Tabella griglia 1 chiara - colore 51"/>
-    <w:basedOn w:val="Tabellanormale"/>
-    <w:uiPriority w:val="46"/>
-    <w:rsid w:val="00A60AB7"/>
-    <w:pPr>
-      <w:spacing w:after="0" w:line="240" w:lineRule="auto"/>
-    </w:pPr>
-    <w:tblPr>
-      <w:tblStyleRowBandSize w:val="1"/>
-      <w:tblStyleColBandSize w:val="1"/>
-      <w:tblInd w:w="0" w:type="dxa"/>
-      <w:tblBorders>
-        <w:top w:val="single" w:sz="4" w:space="0" w:color="B4C6E7" w:themeColor="accent5" w:themeTint="66"/>
-        <w:left w:val="single" w:sz="4" w:space="0" w:color="B4C6E7" w:themeColor="accent5" w:themeTint="66"/>
-        <w:bottom w:val="single" w:sz="4" w:space="0" w:color="B4C6E7" w:themeColor="accent5" w:themeTint="66"/>
-        <w:right w:val="single" w:sz="4" w:space="0" w:color="B4C6E7" w:themeColor="accent5" w:themeTint="66"/>
-        <w:insideH w:val="single" w:sz="4" w:space="0" w:color="B4C6E7" w:themeColor="accent5" w:themeTint="66"/>
-        <w:insideV w:val="single" w:sz="4" w:space="0" w:color="B4C6E7" w:themeColor="accent5" w:themeTint="66"/>
-      </w:tblBorders>
-      <w:tblCellMar>
-        <w:top w:w="0" w:type="dxa"/>
-        <w:left w:w="108" w:type="dxa"/>
-        <w:bottom w:w="0" w:type="dxa"/>
-        <w:right w:w="108" w:type="dxa"/>
-      </w:tblCellMar>
-    </w:tblPr>
-    <w:tblStylePr w:type="firstRow">
-      <w:rPr>
-        <w:b/>
-        <w:bCs/>
-      </w:rPr>
-      <w:tblPr/>
-      <w:tcPr>
-        <w:tcBorders>
-          <w:bottom w:val="single" w:sz="12" w:space="0" w:color="8EAADB" w:themeColor="accent5" w:themeTint="99"/>
-        </w:tcBorders>
-      </w:tcPr>
-    </w:tblStylePr>
-    <w:tblStylePr w:type="lastRow">
-      <w:rPr>
-        <w:b/>
-        <w:bCs/>
-      </w:rPr>
-      <w:tblPr/>
-      <w:tcPr>
-        <w:tcBorders>
-          <w:top w:val="double" w:sz="2" w:space="0" w:color="8EAADB" w:themeColor="accent5" w:themeTint="99"/>
-        </w:tcBorders>
-      </w:tcPr>
-    </w:tblStylePr>
-    <w:tblStylePr w:type="firstCol">
-      <w:rPr>
-        <w:b/>
-        <w:bCs/>
-      </w:rPr>
-    </w:tblStylePr>
-    <w:tblStylePr w:type="lastCol">
-      <w:rPr>
-        <w:b/>
-        <w:bCs/>
-      </w:rPr>
-    </w:tblStylePr>
-  </w:style>
-  <w:style w:type="table" w:customStyle="1" w:styleId="Tabellagriglia4-colore11">
-    <w:name w:val="Tabella griglia 4 - colore 11"/>
-    <w:basedOn w:val="Tabellanormale"/>
-    <w:uiPriority w:val="49"/>
-    <w:rsid w:val="00A60AB7"/>
-    <w:pPr>
-      <w:spacing w:after="0" w:line="240" w:lineRule="auto"/>
-    </w:pPr>
-    <w:tblPr>
-      <w:tblStyleRowBandSize w:val="1"/>
-      <w:tblStyleColBandSize w:val="1"/>
-      <w:tblInd w:w="0" w:type="dxa"/>
-      <w:tblBorders>
-        <w:top w:val="single" w:sz="4" w:space="0" w:color="9CC2E5" w:themeColor="accent1" w:themeTint="99"/>
-        <w:left w:val="single" w:sz="4" w:space="0" w:color="9CC2E5" w:themeColor="accent1" w:themeTint="99"/>
-        <w:bottom w:val="single" w:sz="4" w:space="0" w:color="9CC2E5" w:themeColor="accent1" w:themeTint="99"/>
-        <w:right w:val="single" w:sz="4" w:space="0" w:color="9CC2E5" w:themeColor="accent1" w:themeTint="99"/>
-        <w:insideH w:val="single" w:sz="4" w:space="0" w:color="9CC2E5" w:themeColor="accent1" w:themeTint="99"/>
-        <w:insideV w:val="single" w:sz="4" w:space="0" w:color="9CC2E5" w:themeColor="accent1" w:themeTint="99"/>
-      </w:tblBorders>
-      <w:tblCellMar>
-        <w:top w:w="0" w:type="dxa"/>
-        <w:left w:w="108" w:type="dxa"/>
-        <w:bottom w:w="0" w:type="dxa"/>
-        <w:right w:w="108" w:type="dxa"/>
-      </w:tblCellMar>
-    </w:tblPr>
-    <w:tblStylePr w:type="firstRow">
-      <w:rPr>
-        <w:b/>
-        <w:bCs/>
-        <w:color w:val="FFFFFF" w:themeColor="background1"/>
-      </w:rPr>
-      <w:tblPr/>
-      <w:tcPr>
-        <w:tcBorders>
-          <w:top w:val="single" w:sz="4" w:space="0" w:color="5B9BD5" w:themeColor="accent1"/>
-          <w:left w:val="single" w:sz="4" w:space="0" w:color="5B9BD5" w:themeColor="accent1"/>
-          <w:bottom w:val="single" w:sz="4" w:space="0" w:color="5B9BD5" w:themeColor="accent1"/>
-          <w:right w:val="single" w:sz="4" w:space="0" w:color="5B9BD5" w:themeColor="accent1"/>
-          <w:insideH w:val="nil"/>
-          <w:insideV w:val="nil"/>
-        </w:tcBorders>
-        <w:shd w:val="clear" w:color="auto" w:fill="5B9BD5" w:themeFill="accent1"/>
-      </w:tcPr>
-    </w:tblStylePr>
-    <w:tblStylePr w:type="lastRow">
-      <w:rPr>
-        <w:b/>
-        <w:bCs/>
-      </w:rPr>
-      <w:tblPr/>
-      <w:tcPr>
-        <w:tcBorders>
-          <w:top w:val="double" w:sz="4" w:space="0" w:color="5B9BD5" w:themeColor="accent1"/>
-        </w:tcBorders>
-      </w:tcPr>
-    </w:tblStylePr>
-    <w:tblStylePr w:type="firstCol">
-      <w:rPr>
-        <w:b/>
-        <w:bCs/>
-      </w:rPr>
-    </w:tblStylePr>
-    <w:tblStylePr w:type="lastCol">
-      <w:rPr>
-        <w:b/>
-        <w:bCs/>
-      </w:rPr>
-    </w:tblStylePr>
-    <w:tblStylePr w:type="band1Vert">
-      <w:tblPr/>
-      <w:tcPr>
-        <w:shd w:val="clear" w:color="auto" w:fill="DEEAF6" w:themeFill="accent1" w:themeFillTint="33"/>
-      </w:tcPr>
-    </w:tblStylePr>
-    <w:tblStylePr w:type="band1Horz">
-      <w:tblPr/>
-      <w:tcPr>
-        <w:shd w:val="clear" w:color="auto" w:fill="DEEAF6" w:themeFill="accent1" w:themeFillTint="33"/>
-      </w:tcPr>
-    </w:tblStylePr>
-  </w:style>
-  <w:style w:type="paragraph" w:styleId="Mappadocumento">
-    <w:name w:val="Document Map"/>
-    <w:basedOn w:val="Normale"/>
-    <w:link w:val="MappadocumentoCarattere"/>
-    <w:uiPriority w:val="99"/>
-    <w:semiHidden/>
-    <w:unhideWhenUsed/>
-    <w:rsid w:val="005543FF"/>
-    <w:pPr>
-      <w:spacing w:after="0" w:line="240" w:lineRule="auto"/>
-    </w:pPr>
-    <w:rPr>
-      <w:rFonts w:ascii="Lucida Grande" w:hAnsi="Lucida Grande" w:cs="Lucida Grande"/>
-      <w:sz w:val="24"/>
-      <w:szCs w:val="24"/>
-    </w:rPr>
-  </w:style>
-  <w:style w:type="character" w:customStyle="1" w:styleId="MappadocumentoCarattere">
-    <w:name w:val="Mappa documento Carattere"/>
-    <w:basedOn w:val="Caratterepredefinitoparagrafo"/>
-    <w:link w:val="Mappadocumento"/>
-    <w:uiPriority w:val="99"/>
-    <w:semiHidden/>
-    <w:rsid w:val="005543FF"/>
-    <w:rPr>
-      <w:rFonts w:ascii="Lucida Grande" w:hAnsi="Lucida Grande" w:cs="Lucida Grande"/>
-      <w:sz w:val="24"/>
-      <w:szCs w:val="24"/>
-    </w:rPr>
-  </w:style>
-  <w:style w:type="paragraph" w:styleId="Testofumetto">
-    <w:name w:val="Balloon Text"/>
-    <w:basedOn w:val="Normale"/>
-    <w:link w:val="TestofumettoCarattere"/>
-    <w:uiPriority w:val="99"/>
-    <w:semiHidden/>
-    <w:unhideWhenUsed/>
-    <w:rsid w:val="005543FF"/>
-    <w:pPr>
-      <w:spacing w:after="0" w:line="240" w:lineRule="auto"/>
-    </w:pPr>
-    <w:rPr>
-      <w:rFonts w:ascii="Lucida Grande" w:hAnsi="Lucida Grande" w:cs="Lucida Grande"/>
-      <w:sz w:val="18"/>
-      <w:szCs w:val="18"/>
-    </w:rPr>
-  </w:style>
-  <w:style w:type="character" w:customStyle="1" w:styleId="TestofumettoCarattere">
-    <w:name w:val="Testo fumetto Carattere"/>
-    <w:basedOn w:val="Caratterepredefinitoparagrafo"/>
-    <w:link w:val="Testofumetto"/>
-    <w:uiPriority w:val="99"/>
-    <w:semiHidden/>
-    <w:rsid w:val="005543FF"/>
-    <w:rPr>
-      <w:rFonts w:ascii="Lucida Grande" w:hAnsi="Lucida Grande" w:cs="Lucida Grande"/>
-      <w:sz w:val="18"/>
-      <w:szCs w:val="18"/>
-    </w:rPr>
-  </w:style>
-  <w:style w:type="table" w:styleId="Elencochiaro-Colore1">
-    <w:name w:val="Light List Accent 1"/>
-    <w:basedOn w:val="Tabellanormale"/>
-    <w:uiPriority w:val="61"/>
-    <w:rsid w:val="00042481"/>
-    <w:pPr>
-      <w:spacing w:after="0" w:line="240" w:lineRule="auto"/>
-    </w:pPr>
-    <w:tblPr>
-      <w:tblStyleRowBandSize w:val="1"/>
-      <w:tblStyleColBandSize w:val="1"/>
-      <w:tblInd w:w="0" w:type="dxa"/>
-      <w:tblBorders>
-        <w:top w:val="single" w:sz="8" w:space="0" w:color="5B9BD5" w:themeColor="accent1"/>
-        <w:left w:val="single" w:sz="8" w:space="0" w:color="5B9BD5" w:themeColor="accent1"/>
-        <w:bottom w:val="single" w:sz="8" w:space="0" w:color="5B9BD5" w:themeColor="accent1"/>
-        <w:right w:val="single" w:sz="8" w:space="0" w:color="5B9BD5" w:themeColor="accent1"/>
-      </w:tblBorders>
-      <w:tblCellMar>
-        <w:top w:w="0" w:type="dxa"/>
-        <w:left w:w="108" w:type="dxa"/>
-        <w:bottom w:w="0" w:type="dxa"/>
-        <w:right w:w="108" w:type="dxa"/>
-      </w:tblCellMar>
-    </w:tblPr>
-    <w:tblStylePr w:type="firstRow">
-      <w:pPr>
-        <w:spacing w:before="0" w:after="0" w:line="240" w:lineRule="auto"/>
-      </w:pPr>
-      <w:rPr>
-        <w:b/>
-        <w:bCs/>
-        <w:color w:val="FFFFFF" w:themeColor="background1"/>
-      </w:rPr>
-      <w:tblPr/>
-      <w:tcPr>
-        <w:shd w:val="clear" w:color="auto" w:fill="5B9BD5" w:themeFill="accent1"/>
-      </w:tcPr>
-    </w:tblStylePr>
-    <w:tblStylePr w:type="lastRow">
-      <w:pPr>
-        <w:spacing w:before="0" w:after="0" w:line="240" w:lineRule="auto"/>
-      </w:pPr>
-      <w:rPr>
-        <w:b/>
-        <w:bCs/>
-      </w:rPr>
-      <w:tblPr/>
-      <w:tcPr>
-        <w:tcBorders>
-          <w:top w:val="double" w:sz="6" w:space="0" w:color="5B9BD5" w:themeColor="accent1"/>
-          <w:left w:val="single" w:sz="8" w:space="0" w:color="5B9BD5" w:themeColor="accent1"/>
-          <w:bottom w:val="single" w:sz="8" w:space="0" w:color="5B9BD5" w:themeColor="accent1"/>
-          <w:right w:val="single" w:sz="8" w:space="0" w:color="5B9BD5" w:themeColor="accent1"/>
-        </w:tcBorders>
-      </w:tcPr>
-    </w:tblStylePr>
-    <w:tblStylePr w:type="firstCol">
-      <w:rPr>
-        <w:b/>
-        <w:bCs/>
-      </w:rPr>
-    </w:tblStylePr>
-    <w:tblStylePr w:type="lastCol">
-      <w:rPr>
-        <w:b/>
-        <w:bCs/>
-      </w:rPr>
-    </w:tblStylePr>
-    <w:tblStylePr w:type="band1Vert">
-      <w:tblPr/>
-      <w:tcPr>
-        <w:tcBorders>
-          <w:top w:val="single" w:sz="8" w:space="0" w:color="5B9BD5" w:themeColor="accent1"/>
-          <w:left w:val="single" w:sz="8" w:space="0" w:color="5B9BD5" w:themeColor="accent1"/>
-          <w:bottom w:val="single" w:sz="8" w:space="0" w:color="5B9BD5" w:themeColor="accent1"/>
-          <w:right w:val="single" w:sz="8" w:space="0" w:color="5B9BD5" w:themeColor="accent1"/>
-        </w:tcBorders>
-      </w:tcPr>
-    </w:tblStylePr>
-    <w:tblStylePr w:type="band1Horz">
-      <w:tblPr/>
-      <w:tcPr>
-        <w:tcBorders>
-          <w:top w:val="single" w:sz="8" w:space="0" w:color="5B9BD5" w:themeColor="accent1"/>
-          <w:left w:val="single" w:sz="8" w:space="0" w:color="5B9BD5" w:themeColor="accent1"/>
-          <w:bottom w:val="single" w:sz="8" w:space="0" w:color="5B9BD5" w:themeColor="accent1"/>
-          <w:right w:val="single" w:sz="8" w:space="0" w:color="5B9BD5" w:themeColor="accent1"/>
-        </w:tcBorders>
-      </w:tcPr>
-    </w:tblStylePr>
-  </w:style>
-  <w:style w:type="character" w:styleId="Numeropagina">
-    <w:name w:val="page number"/>
-    <w:basedOn w:val="Caratterepredefinitoparagrafo"/>
-    <w:uiPriority w:val="99"/>
-    <w:semiHidden/>
-    <w:unhideWhenUsed/>
-    <w:rsid w:val="009A7982"/>
-  </w:style>
-  <w:style w:type="character" w:styleId="Testosegnaposto">
-    <w:name w:val="Placeholder Text"/>
-    <w:basedOn w:val="Caratterepredefinitoparagrafo"/>
+    <w:basedOn w:val="Carpredefinitoparagrafo"/>
     <w:uiPriority w:val="99"/>
     <w:semiHidden/>
     <w:rsid w:val="005B2FC9"/>
@@ -21952,7 +20953,7 @@
   <a:extraClrSchemeLst/>
   <a:extLst>
     <a:ext uri="{05A4C25C-085E-4340-85A3-A5531E510DB2}">
-      <thm15:themeFamily xmlns:thm15="http://schemas.microsoft.com/office/thememl/2012/main" xmlns="" name="Office Theme" id="{62F939B6-93AF-4DB8-9C6B-D6C7DFDC589F}" vid="{4A3C46E8-61CC-4603-A589-7422A47A8E4A}"/>
+      <thm15:themeFamily xmlns:thm15="http://schemas.microsoft.com/office/thememl/2012/main" name="Office Theme" id="{62F939B6-93AF-4DB8-9C6B-D6C7DFDC589F}" vid="{4A3C46E8-61CC-4603-A589-7422A47A8E4A}"/>
     </a:ext>
   </a:extLst>
 </a:theme>
@@ -21963,7 +20964,7 @@
 </file>
 
 <file path=customXml/itemProps1.xml><?xml version="1.0" encoding="utf-8"?>
-<ds:datastoreItem xmlns:ds="http://schemas.openxmlformats.org/officeDocument/2006/customXml" ds:itemID="{20D7915F-37BF-5940-A299-B8F9E95B3FF5}">
+<ds:datastoreItem xmlns:ds="http://schemas.openxmlformats.org/officeDocument/2006/customXml" ds:itemID="{5214CDE4-DBB1-436A-8AC9-FF9E7A8DF3AB}">
   <ds:schemaRefs>
     <ds:schemaRef ds:uri="http://schemas.openxmlformats.org/officeDocument/2006/bibliography"/>
   </ds:schemaRefs>

</xml_diff>

<commit_message>
Updated doc with the Data Warehouse schema.
</commit_message>
<xml_diff>
--- a/doc/Documentazione.docx
+++ b/doc/Documentazione.docx
@@ -1,6 +1,6 @@
 
 <file path=word/document.xml><?xml version="1.0" encoding="utf-8"?>
-<w:document xmlns:wpc="http://schemas.microsoft.com/office/word/2010/wordprocessingCanvas" xmlns:mo="http://schemas.microsoft.com/office/mac/office/2008/main" xmlns:mc="http://schemas.openxmlformats.org/markup-compatibility/2006" xmlns:mv="urn:schemas-microsoft-com:mac:vml" xmlns:o="urn:schemas-microsoft-com:office:office" xmlns:r="http://schemas.openxmlformats.org/officeDocument/2006/relationships" xmlns:m="http://schemas.openxmlformats.org/officeDocument/2006/math" xmlns:v="urn:schemas-microsoft-com:vml" xmlns:wp14="http://schemas.microsoft.com/office/word/2010/wordprocessingDrawing" xmlns:wp="http://schemas.openxmlformats.org/drawingml/2006/wordprocessingDrawing" xmlns:w10="urn:schemas-microsoft-com:office:word" xmlns:w="http://schemas.openxmlformats.org/wordprocessingml/2006/main" xmlns:w14="http://schemas.microsoft.com/office/word/2010/wordml" xmlns:wpg="http://schemas.microsoft.com/office/word/2010/wordprocessingGroup" xmlns:wpi="http://schemas.microsoft.com/office/word/2010/wordprocessingInk" xmlns:wne="http://schemas.microsoft.com/office/word/2006/wordml" xmlns:wps="http://schemas.microsoft.com/office/word/2010/wordprocessingShape" mc:Ignorable="w14 wp14">
+<w:document xmlns:wpc="http://schemas.microsoft.com/office/word/2010/wordprocessingCanvas" xmlns:mc="http://schemas.openxmlformats.org/markup-compatibility/2006" xmlns:o="urn:schemas-microsoft-com:office:office" xmlns:r="http://schemas.openxmlformats.org/officeDocument/2006/relationships" xmlns:m="http://schemas.openxmlformats.org/officeDocument/2006/math" xmlns:v="urn:schemas-microsoft-com:vml" xmlns:wp14="http://schemas.microsoft.com/office/word/2010/wordprocessingDrawing" xmlns:wp="http://schemas.openxmlformats.org/drawingml/2006/wordprocessingDrawing" xmlns:w10="urn:schemas-microsoft-com:office:word" xmlns:w="http://schemas.openxmlformats.org/wordprocessingml/2006/main" xmlns:w14="http://schemas.microsoft.com/office/word/2010/wordml" xmlns:w15="http://schemas.microsoft.com/office/word/2012/wordml" xmlns:wpg="http://schemas.microsoft.com/office/word/2010/wordprocessingGroup" xmlns:wpi="http://schemas.microsoft.com/office/word/2010/wordprocessingInk" xmlns:wne="http://schemas.microsoft.com/office/word/2006/wordml" xmlns:wps="http://schemas.microsoft.com/office/word/2010/wordprocessingShape" mc:Ignorable="w14 w15 wp14">
   <w:body>
     <w:sdt>
       <w:sdtPr>
@@ -192,7 +192,7 @@
                   </wp:anchor>
                 </w:drawing>
               </mc:Choice>
-              <mc:Fallback xmlns:w15="http://schemas.microsoft.com/office/word/2012/wordml">
+              <mc:Fallback>
                 <w:pict>
                   <v:shapetype w14:anchorId="75FAE3E4" id="_x0000_t202" coordsize="21600,21600" o:spt="202" path="m,l,21600r21600,l21600,xe">
                     <v:stroke joinstyle="miter"/>
@@ -272,7 +272,6 @@
                               <w:dataBinding w:prefixMappings="xmlns:ns0='http://purl.org/dc/elements/1.1/' xmlns:ns1='http://schemas.openxmlformats.org/package/2006/metadata/core-properties' " w:xpath="/ns1:coreProperties[1]/ns0:subject[1]" w:storeItemID="{6C3C8BC8-F283-45AE-878A-BAB7291924A1}"/>
                               <w:text/>
                             </w:sdtPr>
-                            <w:sdtEndPr/>
                             <w:sdtContent>
                               <w:r>
                                 <w:rPr>
@@ -434,7 +433,7 @@
                               </a:ln>
                               <a:extLst>
                                 <a:ext uri="{91240B29-F687-4f45-9708-019B960494DF}">
-                                  <a14:hiddenLine xmlns:a14="http://schemas.microsoft.com/office/drawing/2010/main" w="9525">
+                                  <a14:hiddenLine xmlns:a14="http://schemas.microsoft.com/office/drawing/2010/main" xmlns:w="http://schemas.openxmlformats.org/wordprocessingml/2006/main" xmlns:w10="urn:schemas-microsoft-com:office:word" xmlns:v="urn:schemas-microsoft-com:vml" xmlns:o="urn:schemas-microsoft-com:office:office" xmlns:mv="urn:schemas-microsoft-com:mac:vml" xmlns:mo="http://schemas.microsoft.com/office/mac/office/2008/main" xmlns="" w="9525">
                                     <a:solidFill>
                                       <a:srgbClr val="000000"/>
                                     </a:solidFill>
@@ -521,7 +520,7 @@
                               </a:ln>
                               <a:extLst>
                                 <a:ext uri="{91240B29-F687-4f45-9708-019B960494DF}">
-                                  <a14:hiddenLine xmlns:a14="http://schemas.microsoft.com/office/drawing/2010/main" w="9525">
+                                  <a14:hiddenLine xmlns:a14="http://schemas.microsoft.com/office/drawing/2010/main" xmlns:w="http://schemas.openxmlformats.org/wordprocessingml/2006/main" xmlns:w10="urn:schemas-microsoft-com:office:word" xmlns:v="urn:schemas-microsoft-com:vml" xmlns:o="urn:schemas-microsoft-com:office:office" xmlns:mv="urn:schemas-microsoft-com:mac:vml" xmlns:mo="http://schemas.microsoft.com/office/mac/office/2008/main" xmlns="" w="9525">
                                     <a:solidFill>
                                       <a:srgbClr val="000000"/>
                                     </a:solidFill>
@@ -608,7 +607,7 @@
                               </a:ln>
                               <a:extLst>
                                 <a:ext uri="{91240B29-F687-4f45-9708-019B960494DF}">
-                                  <a14:hiddenLine xmlns:a14="http://schemas.microsoft.com/office/drawing/2010/main" w="9525">
+                                  <a14:hiddenLine xmlns:a14="http://schemas.microsoft.com/office/drawing/2010/main" xmlns:w="http://schemas.openxmlformats.org/wordprocessingml/2006/main" xmlns:w10="urn:schemas-microsoft-com:office:word" xmlns:v="urn:schemas-microsoft-com:vml" xmlns:o="urn:schemas-microsoft-com:office:office" xmlns:mv="urn:schemas-microsoft-com:mac:vml" xmlns:mo="http://schemas.microsoft.com/office/mac/office/2008/main" xmlns="" w="9525">
                                     <a:solidFill>
                                       <a:srgbClr val="000000"/>
                                     </a:solidFill>
@@ -695,7 +694,7 @@
                               </a:ln>
                               <a:extLst>
                                 <a:ext uri="{91240B29-F687-4f45-9708-019B960494DF}">
-                                  <a14:hiddenLine xmlns:a14="http://schemas.microsoft.com/office/drawing/2010/main" w="9525">
+                                  <a14:hiddenLine xmlns:a14="http://schemas.microsoft.com/office/drawing/2010/main" xmlns:w="http://schemas.openxmlformats.org/wordprocessingml/2006/main" xmlns:w10="urn:schemas-microsoft-com:office:word" xmlns:v="urn:schemas-microsoft-com:vml" xmlns:o="urn:schemas-microsoft-com:office:office" xmlns:mv="urn:schemas-microsoft-com:mac:vml" xmlns:mo="http://schemas.microsoft.com/office/mac/office/2008/main" xmlns="" w="9525">
                                     <a:solidFill>
                                       <a:srgbClr val="000000"/>
                                     </a:solidFill>
@@ -782,7 +781,7 @@
                               </a:ln>
                               <a:extLst>
                                 <a:ext uri="{91240B29-F687-4f45-9708-019B960494DF}">
-                                  <a14:hiddenLine xmlns:a14="http://schemas.microsoft.com/office/drawing/2010/main" w="9525">
+                                  <a14:hiddenLine xmlns:a14="http://schemas.microsoft.com/office/drawing/2010/main" xmlns:w="http://schemas.openxmlformats.org/wordprocessingml/2006/main" xmlns:w10="urn:schemas-microsoft-com:office:word" xmlns:v="urn:schemas-microsoft-com:vml" xmlns:o="urn:schemas-microsoft-com:office:office" xmlns:mv="urn:schemas-microsoft-com:mac:vml" xmlns:mo="http://schemas.microsoft.com/office/mac/office/2008/main" xmlns="" w="9525">
                                     <a:solidFill>
                                       <a:srgbClr val="000000"/>
                                     </a:solidFill>
@@ -811,9 +810,9 @@
                   </wp:anchor>
                 </w:drawing>
               </mc:Choice>
-              <mc:Fallback xmlns:w15="http://schemas.microsoft.com/office/word/2012/wordml">
+              <mc:Fallback>
                 <w:pict>
-                  <v:group w14:anchorId="333361F3" id="Gruppo 2" o:spid="_x0000_s1026" style="position:absolute;margin-left:0;margin-top:0;width:432.65pt;height:448.55pt;z-index:-251656192;mso-width-percent:706;mso-height-percent:566;mso-left-percent:220;mso-top-percent:300;mso-position-horizontal-relative:page;mso-position-vertical-relative:page;mso-width-percent:706;mso-height-percent:566;mso-left-percent:220;mso-top-percent:300" coordsize="43291,44910" o:gfxdata="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">
+                  <v:group w14:anchorId="307306F9" id="Gruppo 2" o:spid="_x0000_s1026" style="position:absolute;margin-left:0;margin-top:0;width:432.65pt;height:448.55pt;z-index:-251656192;mso-width-percent:706;mso-height-percent:566;mso-left-percent:220;mso-top-percent:300;mso-position-horizontal-relative:page;mso-position-vertical-relative:page;mso-width-percent:706;mso-height-percent:566;mso-left-percent:220;mso-top-percent:300" coordsize="43291,44910" o:gfxdata="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">
                     <o:lock v:ext="edit" aspectratio="t"/>
                     <v:shape id="Figura a mano libera 64" o:spid="_x0000_s1027" style="position:absolute;left:15017;width:28274;height:28352;visibility:visible;mso-wrap-style:square;v-text-anchor:top" coordsize="1781,1786" o:gfxdata="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" path="m4,1786l,1782,1776,r5,5l4,1786xe" filled="f" stroked="f">
                       <v:path arrowok="t" o:connecttype="custom" o:connectlocs="6350,2835275;0,2828925;2819400,0;2827338,7938;6350,2835275" o:connectangles="0,0,0,0,0"/>
@@ -953,7 +952,7 @@
                   </wp:anchor>
                 </w:drawing>
               </mc:Choice>
-              <mc:Fallback xmlns:w15="http://schemas.microsoft.com/office/word/2012/wordml">
+              <mc:Fallback>
                 <w:pict>
                   <v:shape w14:anchorId="3F08AEA9" id="Casella di testo 69" o:spid="_x0000_s1027" type="#_x0000_t202" style="position:absolute;left:0;text-align:left;margin-left:0;margin-top:0;width:455.4pt;height:42.7pt;z-index:251659264;visibility:visible;mso-wrap-style:square;mso-width-percent:765;mso-height-percent:0;mso-wrap-distance-left:9pt;mso-wrap-distance-top:0;mso-wrap-distance-right:9pt;mso-wrap-distance-bottom:0;mso-position-horizontal:center;mso-position-horizontal-relative:page;mso-position-vertical:bottom;mso-position-vertical-relative:margin;mso-width-percent:765;mso-height-percent:0;mso-width-relative:page;mso-height-relative:margin;v-text-anchor:bottom" o:gfxdata="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" filled="f" stroked="f" strokeweight=".5pt">
                     <v:textbox style="mso-fit-shape-to-text:t" inset="0,0,0,0">
@@ -1025,9 +1024,9 @@
     <w:p>
       <w:pPr>
         <w:sectPr>
-          <w:footerReference w:type="default" r:id="rId9"/>
-          <w:headerReference w:type="first" r:id="rId10"/>
-          <w:footerReference w:type="first" r:id="rId11"/>
+          <w:footerReference w:type="default" r:id="rId8"/>
+          <w:headerReference w:type="first" r:id="rId9"/>
+          <w:footerReference w:type="first" r:id="rId10"/>
           <w:pgSz w:w="11906" w:h="16838"/>
           <w:pgMar w:top="1417" w:right="1134" w:bottom="1134" w:left="1134" w:header="708" w:footer="708" w:gutter="0"/>
           <w:pgNumType w:start="0"/>
@@ -3837,6 +3836,7 @@
             <w:rPr>
               <w:noProof/>
             </w:rPr>
+            <w:lastRenderedPageBreak/>
             <w:t>4.2.1</w:t>
           </w:r>
           <w:r>
@@ -3916,7 +3916,6 @@
             <w:rPr>
               <w:noProof/>
             </w:rPr>
-            <w:lastRenderedPageBreak/>
             <w:t>4.2.2</w:t>
           </w:r>
           <w:r>
@@ -5871,8 +5870,8 @@
     <w:p>
       <w:pPr>
         <w:sectPr>
-          <w:footerReference w:type="default" r:id="rId12"/>
-          <w:footerReference w:type="first" r:id="rId13"/>
+          <w:footerReference w:type="default" r:id="rId11"/>
+          <w:footerReference w:type="first" r:id="rId12"/>
           <w:pgSz w:w="11906" w:h="16838"/>
           <w:pgMar w:top="1417" w:right="1134" w:bottom="1134" w:left="1134" w:header="708" w:footer="708" w:gutter="0"/>
           <w:pgNumType w:fmt="upperRoman" w:start="1"/>
@@ -5922,7 +5921,7 @@
         <w:tblLook w:val="04A0" w:firstRow="1" w:lastRow="0" w:firstColumn="1" w:lastColumn="0" w:noHBand="0" w:noVBand="1"/>
       </w:tblPr>
       <w:tblGrid>
-        <w:gridCol w:w="469"/>
+        <w:gridCol w:w="465"/>
         <w:gridCol w:w="9207"/>
       </w:tblGrid>
       <w:tr>
@@ -6417,6 +6416,7 @@
       </w:pPr>
       <w:bookmarkStart w:id="7" w:name="_Toc222509284"/>
       <w:r>
+        <w:lastRenderedPageBreak/>
         <w:t>Requisiti trasformati</w:t>
       </w:r>
       <w:bookmarkEnd w:id="7"/>
@@ -6449,7 +6449,6 @@
               <w:jc w:val="center"/>
             </w:pPr>
             <w:r>
-              <w:lastRenderedPageBreak/>
               <w:t>Centro commerciale (requisiti riscritti)</w:t>
             </w:r>
           </w:p>
@@ -6729,6 +6728,7 @@
     </w:p>
     <w:p>
       <w:r>
+        <w:lastRenderedPageBreak/>
         <w:t>Per ogni attività si deve memorizzare il nome della struttura nel quale è collocata ed il piano (nel caso degli edifici).</w:t>
       </w:r>
     </w:p>
@@ -6742,7 +6742,6 @@
         <w:pStyle w:val="Titolo4"/>
       </w:pPr>
       <w:r>
-        <w:lastRenderedPageBreak/>
         <w:t>Frasi relative a</w:t>
       </w:r>
       <w:r>
@@ -7469,7 +7468,7 @@
                     </pic:cNvPicPr>
                   </pic:nvPicPr>
                   <pic:blipFill>
-                    <a:blip r:embed="rId14">
+                    <a:blip r:embed="rId13">
                       <a:extLst>
                         <a:ext uri="{28A0092B-C50C-407E-A947-70E740481C1C}">
                           <a14:useLocalDpi xmlns:a14="http://schemas.microsoft.com/office/drawing/2010/main" val="0"/>
@@ -7546,7 +7545,7 @@
                     </pic:cNvPicPr>
                   </pic:nvPicPr>
                   <pic:blipFill>
-                    <a:blip r:embed="rId15">
+                    <a:blip r:embed="rId14">
                       <a:extLst>
                         <a:ext uri="{28A0092B-C50C-407E-A947-70E740481C1C}">
                           <a14:useLocalDpi xmlns:a14="http://schemas.microsoft.com/office/drawing/2010/main" val="0"/>
@@ -7613,7 +7612,7 @@
                     </pic:cNvPicPr>
                   </pic:nvPicPr>
                   <pic:blipFill>
-                    <a:blip r:embed="rId16">
+                    <a:blip r:embed="rId15">
                       <a:extLst>
                         <a:ext uri="{28A0092B-C50C-407E-A947-70E740481C1C}">
                           <a14:useLocalDpi xmlns:a14="http://schemas.microsoft.com/office/drawing/2010/main" val="0"/>
@@ -7681,7 +7680,7 @@
                     </pic:cNvPicPr>
                   </pic:nvPicPr>
                   <pic:blipFill>
-                    <a:blip r:embed="rId17">
+                    <a:blip r:embed="rId16">
                       <a:extLst>
                         <a:ext uri="{28A0092B-C50C-407E-A947-70E740481C1C}">
                           <a14:useLocalDpi xmlns:a14="http://schemas.microsoft.com/office/drawing/2010/main" val="0"/>
@@ -7752,7 +7751,7 @@
                     </pic:cNvPicPr>
                   </pic:nvPicPr>
                   <pic:blipFill>
-                    <a:blip r:embed="rId18">
+                    <a:blip r:embed="rId17">
                       <a:extLst>
                         <a:ext uri="{28A0092B-C50C-407E-A947-70E740481C1C}">
                           <a14:useLocalDpi xmlns:a14="http://schemas.microsoft.com/office/drawing/2010/main" val="0"/>
@@ -7916,7 +7915,11 @@
               <w:cnfStyle w:val="000000100000" w:firstRow="0" w:lastRow="0" w:firstColumn="0" w:lastColumn="0" w:oddVBand="0" w:evenVBand="0" w:oddHBand="1" w:evenHBand="0" w:firstRowFirstColumn="0" w:firstRowLastColumn="0" w:lastRowFirstColumn="0" w:lastRowLastColumn="0"/>
             </w:pPr>
             <w:r>
-              <w:t>Può essere di diverso tipo e si trova in una sola struttura.</w:t>
+              <w:t xml:space="preserve">Può essere di diverso tipo e si trova in una sola </w:t>
+            </w:r>
+            <w:r>
+              <w:lastRenderedPageBreak/>
+              <w:t>struttura.</w:t>
             </w:r>
           </w:p>
         </w:tc>
@@ -7929,6 +7932,7 @@
               <w:cnfStyle w:val="000000100000" w:firstRow="0" w:lastRow="0" w:firstColumn="0" w:lastColumn="0" w:oddVBand="0" w:evenVBand="0" w:oddHBand="1" w:evenHBand="0" w:firstRowFirstColumn="0" w:firstRowLastColumn="0" w:lastRowFirstColumn="0" w:lastRowLastColumn="0"/>
             </w:pPr>
             <w:r>
+              <w:lastRenderedPageBreak/>
               <w:t>PIVA</w:t>
             </w:r>
             <w:r>
@@ -7942,6 +7946,7 @@
             </w:pPr>
             <w:proofErr w:type="spellStart"/>
             <w:r>
+              <w:lastRenderedPageBreak/>
               <w:t>NumDip</w:t>
             </w:r>
             <w:proofErr w:type="spellEnd"/>
@@ -7951,7 +7956,6 @@
               <w:cnfStyle w:val="000000100000" w:firstRow="0" w:lastRow="0" w:firstColumn="0" w:lastColumn="0" w:oddVBand="0" w:evenVBand="0" w:oddHBand="1" w:evenHBand="0" w:firstRowFirstColumn="0" w:firstRowLastColumn="0" w:lastRowFirstColumn="0" w:lastRowLastColumn="0"/>
             </w:pPr>
             <w:r>
-              <w:lastRenderedPageBreak/>
               <w:t>Franchising</w:t>
             </w:r>
           </w:p>
@@ -9319,6 +9323,7 @@
         </w:numPr>
       </w:pPr>
       <w:r>
+        <w:lastRenderedPageBreak/>
         <w:t>Il proprietario di una attività si ottiene, se l’attività non è in franchising, visitando la relazione Management.</w:t>
       </w:r>
       <w:r>
@@ -10602,6 +10607,7 @@
         </w:numPr>
       </w:pPr>
       <w:r>
+        <w:lastRenderedPageBreak/>
         <w:t>Quasi tutti i ristoranti hanno specificato una tipologia di ristorante.</w:t>
       </w:r>
     </w:p>
@@ -10614,7 +10620,6 @@
         </w:numPr>
       </w:pPr>
       <w:r>
-        <w:lastRenderedPageBreak/>
         <w:t>Ogni attività ha una media di 20 dipendenze attive in ogni momento.</w:t>
       </w:r>
     </w:p>
@@ -10665,7 +10670,7 @@
         <w:tblLook w:val="04A0" w:firstRow="1" w:lastRow="0" w:firstColumn="1" w:lastColumn="0" w:noHBand="0" w:noVBand="1"/>
       </w:tblPr>
       <w:tblGrid>
-        <w:gridCol w:w="556"/>
+        <w:gridCol w:w="551"/>
         <w:gridCol w:w="696"/>
         <w:gridCol w:w="1701"/>
       </w:tblGrid>
@@ -11218,7 +11223,7 @@
       </w:tblPr>
       <w:tblGrid>
         <w:gridCol w:w="2101"/>
-        <w:gridCol w:w="1150"/>
+        <w:gridCol w:w="1147"/>
         <w:gridCol w:w="782"/>
         <w:gridCol w:w="992"/>
       </w:tblGrid>
@@ -11431,7 +11436,7 @@
       </w:tblPr>
       <w:tblGrid>
         <w:gridCol w:w="2101"/>
-        <w:gridCol w:w="1150"/>
+        <w:gridCol w:w="1147"/>
         <w:gridCol w:w="782"/>
         <w:gridCol w:w="992"/>
       </w:tblGrid>
@@ -11644,7 +11649,7 @@
       </w:tblPr>
       <w:tblGrid>
         <w:gridCol w:w="2101"/>
-        <w:gridCol w:w="1150"/>
+        <w:gridCol w:w="1147"/>
         <w:gridCol w:w="782"/>
         <w:gridCol w:w="992"/>
       </w:tblGrid>
@@ -11925,7 +11930,7 @@
       </w:tblPr>
       <w:tblGrid>
         <w:gridCol w:w="2101"/>
-        <w:gridCol w:w="1150"/>
+        <w:gridCol w:w="1147"/>
         <w:gridCol w:w="782"/>
         <w:gridCol w:w="992"/>
       </w:tblGrid>
@@ -12214,7 +12219,7 @@
       </w:tblPr>
       <w:tblGrid>
         <w:gridCol w:w="2101"/>
-        <w:gridCol w:w="1150"/>
+        <w:gridCol w:w="1147"/>
         <w:gridCol w:w="782"/>
         <w:gridCol w:w="992"/>
       </w:tblGrid>
@@ -12362,6 +12367,7 @@
               <w:rPr>
                 <w:b w:val="0"/>
               </w:rPr>
+              <w:lastRenderedPageBreak/>
               <w:t>Attività</w:t>
             </w:r>
           </w:p>
@@ -12497,7 +12503,6 @@
               <w:rPr>
                 <w:b w:val="0"/>
               </w:rPr>
-              <w:lastRenderedPageBreak/>
               <w:t>Attività</w:t>
             </w:r>
           </w:p>
@@ -12574,7 +12579,7 @@
       </w:tblPr>
       <w:tblGrid>
         <w:gridCol w:w="2101"/>
-        <w:gridCol w:w="1150"/>
+        <w:gridCol w:w="1147"/>
         <w:gridCol w:w="782"/>
         <w:gridCol w:w="992"/>
       </w:tblGrid>
@@ -12858,7 +12863,7 @@
       </w:tblPr>
       <w:tblGrid>
         <w:gridCol w:w="2101"/>
-        <w:gridCol w:w="1150"/>
+        <w:gridCol w:w="1147"/>
         <w:gridCol w:w="782"/>
         <w:gridCol w:w="992"/>
       </w:tblGrid>
@@ -13007,7 +13012,7 @@
       </w:tblPr>
       <w:tblGrid>
         <w:gridCol w:w="2101"/>
-        <w:gridCol w:w="1150"/>
+        <w:gridCol w:w="1147"/>
         <w:gridCol w:w="782"/>
         <w:gridCol w:w="992"/>
       </w:tblGrid>
@@ -13291,7 +13296,7 @@
       </w:tblPr>
       <w:tblGrid>
         <w:gridCol w:w="2101"/>
-        <w:gridCol w:w="1150"/>
+        <w:gridCol w:w="1147"/>
         <w:gridCol w:w="782"/>
         <w:gridCol w:w="992"/>
       </w:tblGrid>
@@ -13674,6 +13679,7 @@
     </w:p>
     <w:p>
       <w:r>
+        <w:lastRenderedPageBreak/>
         <w:t>Le operazioni che fanno uso del numero dei dipendenti sono le operazioni 5 e 7.</w:t>
       </w:r>
     </w:p>
@@ -13691,7 +13697,6 @@
         </w:numPr>
       </w:pPr>
       <w:r>
-        <w:lastRenderedPageBreak/>
         <w:t xml:space="preserve">Assumendo che la dimensione dell’attributo </w:t>
       </w:r>
       <w:proofErr w:type="spellStart"/>
@@ -13788,7 +13793,7 @@
       </w:tblPr>
       <w:tblGrid>
         <w:gridCol w:w="2101"/>
-        <w:gridCol w:w="1150"/>
+        <w:gridCol w:w="1147"/>
         <w:gridCol w:w="782"/>
         <w:gridCol w:w="992"/>
       </w:tblGrid>
@@ -14069,7 +14074,7 @@
       </w:tblPr>
       <w:tblGrid>
         <w:gridCol w:w="2101"/>
-        <w:gridCol w:w="1150"/>
+        <w:gridCol w:w="1147"/>
         <w:gridCol w:w="782"/>
         <w:gridCol w:w="992"/>
       </w:tblGrid>
@@ -14544,7 +14549,7 @@
                     </pic:cNvPicPr>
                   </pic:nvPicPr>
                   <pic:blipFill>
-                    <a:blip r:embed="rId19">
+                    <a:blip r:embed="rId18">
                       <a:extLst>
                         <a:ext uri="{28A0092B-C50C-407E-A947-70E740481C1C}">
                           <a14:useLocalDpi xmlns:a14="http://schemas.microsoft.com/office/drawing/2010/main" val="0"/>
@@ -14621,7 +14626,7 @@
                     </pic:cNvPicPr>
                   </pic:nvPicPr>
                   <pic:blipFill>
-                    <a:blip r:embed="rId20">
+                    <a:blip r:embed="rId19">
                       <a:extLst>
                         <a:ext uri="{28A0092B-C50C-407E-A947-70E740481C1C}">
                           <a14:useLocalDpi xmlns:a14="http://schemas.microsoft.com/office/drawing/2010/main" val="0"/>
@@ -14695,7 +14700,7 @@
                     </pic:cNvPicPr>
                   </pic:nvPicPr>
                   <pic:blipFill>
-                    <a:blip r:embed="rId21">
+                    <a:blip r:embed="rId20">
                       <a:extLst>
                         <a:ext uri="{28A0092B-C50C-407E-A947-70E740481C1C}">
                           <a14:useLocalDpi xmlns:a14="http://schemas.microsoft.com/office/drawing/2010/main" val="0"/>
@@ -14769,7 +14774,7 @@
                     </pic:cNvPicPr>
                   </pic:nvPicPr>
                   <pic:blipFill>
-                    <a:blip r:embed="rId22">
+                    <a:blip r:embed="rId21">
                       <a:extLst>
                         <a:ext uri="{28A0092B-C50C-407E-A947-70E740481C1C}">
                           <a14:useLocalDpi xmlns:a14="http://schemas.microsoft.com/office/drawing/2010/main" val="0"/>
@@ -15192,7 +15197,7 @@
                     </pic:cNvPicPr>
                   </pic:nvPicPr>
                   <pic:blipFill>
-                    <a:blip r:embed="rId23">
+                    <a:blip r:embed="rId22">
                       <a:extLst>
                         <a:ext uri="{28A0092B-C50C-407E-A947-70E740481C1C}">
                           <a14:useLocalDpi xmlns:a14="http://schemas.microsoft.com/office/drawing/2010/main" val="0"/>
@@ -15859,16 +15864,8 @@
         <w:rPr>
           <w:rStyle w:val="CodiceCarattere"/>
         </w:rPr>
-        <w:t>/</w:t>
-      </w:r>
-      <w:proofErr w:type="spellStart"/>
-      <w:r>
-        <w:rPr>
-          <w:rStyle w:val="CodiceCarattere"/>
-        </w:rPr>
-        <w:t>script.sql</w:t>
-      </w:r>
-      <w:proofErr w:type="spellEnd"/>
+        <w:t>/script.sql</w:t>
+      </w:r>
       <w:r>
         <w:t>.</w:t>
       </w:r>
@@ -17273,9 +17270,7 @@
       <w:r>
         <w:t>Progettazione concettuale</w:t>
       </w:r>
-      <w:bookmarkStart w:id="60" w:name="_GoBack"/>
       <w:bookmarkEnd w:id="59"/>
-      <w:bookmarkEnd w:id="60"/>
     </w:p>
     <w:p>
       <w:r>
@@ -17463,10 +17458,67 @@
         <w:t>Responsabile, contiene il manager o il proprietario (informazioni opzionali) dell’attività al momento dell’incasso.</w:t>
       </w:r>
     </w:p>
-    <w:p/>
-    <w:p>
-      <w:r>
+    <w:p>
+      <w:pPr>
+        <w:jc w:val="center"/>
+      </w:pPr>
+      <w:r>
+        <w:rPr>
+          <w:noProof/>
+          <w:lang w:eastAsia="it-IT"/>
+        </w:rPr>
         <w:lastRenderedPageBreak/>
+        <w:drawing>
+          <wp:inline distT="0" distB="0" distL="0" distR="0" wp14:anchorId="2EE70625" wp14:editId="036E9AEA">
+            <wp:extent cx="6111636" cy="3276600"/>
+            <wp:effectExtent l="0" t="0" r="3810" b="0"/>
+            <wp:docPr id="11" name="Immagine 11"/>
+            <wp:cNvGraphicFramePr>
+              <a:graphicFrameLocks xmlns:a="http://schemas.openxmlformats.org/drawingml/2006/main" noChangeAspect="1"/>
+            </wp:cNvGraphicFramePr>
+            <a:graphic xmlns:a="http://schemas.openxmlformats.org/drawingml/2006/main">
+              <a:graphicData uri="http://schemas.openxmlformats.org/drawingml/2006/picture">
+                <pic:pic xmlns:pic="http://schemas.openxmlformats.org/drawingml/2006/picture">
+                  <pic:nvPicPr>
+                    <pic:cNvPr id="0" name="Picture 1" descr="Z:\Workspace\bd2-project-uniba\doc\03-Progettazione Logica DW.png"/>
+                    <pic:cNvPicPr>
+                      <a:picLocks noChangeAspect="1" noChangeArrowheads="1"/>
+                    </pic:cNvPicPr>
+                  </pic:nvPicPr>
+                  <pic:blipFill>
+                    <a:blip r:embed="rId23">
+                      <a:extLst>
+                        <a:ext uri="{28A0092B-C50C-407E-A947-70E740481C1C}">
+                          <a14:useLocalDpi xmlns:a14="http://schemas.microsoft.com/office/drawing/2010/main" val="0"/>
+                        </a:ext>
+                      </a:extLst>
+                    </a:blip>
+                    <a:stretch>
+                      <a:fillRect/>
+                    </a:stretch>
+                  </pic:blipFill>
+                  <pic:spPr bwMode="auto">
+                    <a:xfrm>
+                      <a:off x="0" y="0"/>
+                      <a:ext cx="6111636" cy="3276600"/>
+                    </a:xfrm>
+                    <a:prstGeom prst="rect">
+                      <a:avLst/>
+                    </a:prstGeom>
+                    <a:noFill/>
+                    <a:ln>
+                      <a:noFill/>
+                    </a:ln>
+                  </pic:spPr>
+                </pic:pic>
+              </a:graphicData>
+            </a:graphic>
+          </wp:inline>
+        </w:drawing>
+      </w:r>
+    </w:p>
+    <w:p>
+      <w:r>
         <w:t>Sarebbe stato possibile introdurre un’ulteriore collegamento fra Attività e tipo di attività. Tuttavia si è scelto di optare verso una soluzione che garantisca migliori prestazioni a discapito del piccolo spreco di spazio.</w:t>
       </w:r>
     </w:p>
@@ -17474,25 +17526,27 @@
       <w:pPr>
         <w:pStyle w:val="Titolo2"/>
       </w:pPr>
-      <w:bookmarkStart w:id="61" w:name="_Toc222509337"/>
+      <w:bookmarkStart w:id="60" w:name="_Toc222509337"/>
       <w:r>
         <w:t>Progettazione logica</w:t>
       </w:r>
+      <w:bookmarkEnd w:id="60"/>
+    </w:p>
+    <w:p>
+      <w:r>
+        <w:t>Lo schema a stella/a costellazione è stato tradotto in un opportuno schema logico relazionale in modo tale da poterlo implementare tramite il DBMS di destinazione scelto, PostgreSQL 9.2.</w:t>
+      </w:r>
+    </w:p>
+    <w:p>
+      <w:pPr>
+        <w:pStyle w:val="Titolo2"/>
+      </w:pPr>
+      <w:bookmarkStart w:id="61" w:name="_Toc222509338"/>
+      <w:r>
+        <w:t>Implementazione</w:t>
+      </w:r>
+      <w:bookmarkStart w:id="62" w:name="_GoBack"/>
       <w:bookmarkEnd w:id="61"/>
-    </w:p>
-    <w:p>
-      <w:r>
-        <w:t>Lo schema a stella/a costellazione è stato tradotto in un opportuno schema logico relazionale in modo tale da poterlo implementare tramite il DBMS di destinazione scelto, PostgreSQL 9.2.</w:t>
-      </w:r>
-    </w:p>
-    <w:p>
-      <w:pPr>
-        <w:pStyle w:val="Titolo2"/>
-      </w:pPr>
-      <w:bookmarkStart w:id="62" w:name="_Toc222509338"/>
-      <w:r>
-        <w:t>Implementazione</w:t>
-      </w:r>
       <w:bookmarkEnd w:id="62"/>
     </w:p>
     <w:p>
@@ -17552,7 +17606,7 @@
 </file>
 
 <file path=word/endnotes.xml><?xml version="1.0" encoding="utf-8"?>
-<w:endnotes xmlns:wpc="http://schemas.microsoft.com/office/word/2010/wordprocessingCanvas" xmlns:mo="http://schemas.microsoft.com/office/mac/office/2008/main" xmlns:mc="http://schemas.openxmlformats.org/markup-compatibility/2006" xmlns:mv="urn:schemas-microsoft-com:mac:vml" xmlns:o="urn:schemas-microsoft-com:office:office" xmlns:r="http://schemas.openxmlformats.org/officeDocument/2006/relationships" xmlns:m="http://schemas.openxmlformats.org/officeDocument/2006/math" xmlns:v="urn:schemas-microsoft-com:vml" xmlns:wp14="http://schemas.microsoft.com/office/word/2010/wordprocessingDrawing" xmlns:wp="http://schemas.openxmlformats.org/drawingml/2006/wordprocessingDrawing" xmlns:w10="urn:schemas-microsoft-com:office:word" xmlns:w="http://schemas.openxmlformats.org/wordprocessingml/2006/main" xmlns:w14="http://schemas.microsoft.com/office/word/2010/wordml" xmlns:wpg="http://schemas.microsoft.com/office/word/2010/wordprocessingGroup" xmlns:wpi="http://schemas.microsoft.com/office/word/2010/wordprocessingInk" xmlns:wne="http://schemas.microsoft.com/office/word/2006/wordml" xmlns:wps="http://schemas.microsoft.com/office/word/2010/wordprocessingShape" mc:Ignorable="w14 wp14">
+<w:endnotes xmlns:wpc="http://schemas.microsoft.com/office/word/2010/wordprocessingCanvas" xmlns:mc="http://schemas.openxmlformats.org/markup-compatibility/2006" xmlns:o="urn:schemas-microsoft-com:office:office" xmlns:r="http://schemas.openxmlformats.org/officeDocument/2006/relationships" xmlns:m="http://schemas.openxmlformats.org/officeDocument/2006/math" xmlns:v="urn:schemas-microsoft-com:vml" xmlns:wp14="http://schemas.microsoft.com/office/word/2010/wordprocessingDrawing" xmlns:wp="http://schemas.openxmlformats.org/drawingml/2006/wordprocessingDrawing" xmlns:w10="urn:schemas-microsoft-com:office:word" xmlns:w="http://schemas.openxmlformats.org/wordprocessingml/2006/main" xmlns:w14="http://schemas.microsoft.com/office/word/2010/wordml" xmlns:w15="http://schemas.microsoft.com/office/word/2012/wordml" xmlns:wpg="http://schemas.microsoft.com/office/word/2010/wordprocessingGroup" xmlns:wpi="http://schemas.microsoft.com/office/word/2010/wordprocessingInk" xmlns:wne="http://schemas.microsoft.com/office/word/2006/wordml" xmlns:wps="http://schemas.microsoft.com/office/word/2010/wordprocessingShape" mc:Ignorable="w14 w15 wp14">
   <w:endnote w:type="separator" w:id="-1">
     <w:p>
       <w:r>
@@ -17571,7 +17625,7 @@
 </file>
 
 <file path=word/footer1.xml><?xml version="1.0" encoding="utf-8"?>
-<w:ftr xmlns:wpc="http://schemas.microsoft.com/office/word/2010/wordprocessingCanvas" xmlns:mo="http://schemas.microsoft.com/office/mac/office/2008/main" xmlns:mc="http://schemas.openxmlformats.org/markup-compatibility/2006" xmlns:mv="urn:schemas-microsoft-com:mac:vml" xmlns:o="urn:schemas-microsoft-com:office:office" xmlns:r="http://schemas.openxmlformats.org/officeDocument/2006/relationships" xmlns:m="http://schemas.openxmlformats.org/officeDocument/2006/math" xmlns:v="urn:schemas-microsoft-com:vml" xmlns:wp14="http://schemas.microsoft.com/office/word/2010/wordprocessingDrawing" xmlns:wp="http://schemas.openxmlformats.org/drawingml/2006/wordprocessingDrawing" xmlns:w10="urn:schemas-microsoft-com:office:word" xmlns:w="http://schemas.openxmlformats.org/wordprocessingml/2006/main" xmlns:w14="http://schemas.microsoft.com/office/word/2010/wordml" xmlns:wpg="http://schemas.microsoft.com/office/word/2010/wordprocessingGroup" xmlns:wpi="http://schemas.microsoft.com/office/word/2010/wordprocessingInk" xmlns:wne="http://schemas.microsoft.com/office/word/2006/wordml" xmlns:wps="http://schemas.microsoft.com/office/word/2010/wordprocessingShape" mc:Ignorable="w14 wp14">
+<w:ftr xmlns:wpc="http://schemas.microsoft.com/office/word/2010/wordprocessingCanvas" xmlns:mc="http://schemas.openxmlformats.org/markup-compatibility/2006" xmlns:o="urn:schemas-microsoft-com:office:office" xmlns:r="http://schemas.openxmlformats.org/officeDocument/2006/relationships" xmlns:m="http://schemas.openxmlformats.org/officeDocument/2006/math" xmlns:v="urn:schemas-microsoft-com:vml" xmlns:wp14="http://schemas.microsoft.com/office/word/2010/wordprocessingDrawing" xmlns:wp="http://schemas.openxmlformats.org/drawingml/2006/wordprocessingDrawing" xmlns:w10="urn:schemas-microsoft-com:office:word" xmlns:w="http://schemas.openxmlformats.org/wordprocessingml/2006/main" xmlns:w14="http://schemas.microsoft.com/office/word/2010/wordml" xmlns:w15="http://schemas.microsoft.com/office/word/2012/wordml" xmlns:wpg="http://schemas.microsoft.com/office/word/2010/wordprocessingGroup" xmlns:wpi="http://schemas.microsoft.com/office/word/2010/wordprocessingInk" xmlns:wne="http://schemas.microsoft.com/office/word/2006/wordml" xmlns:wps="http://schemas.microsoft.com/office/word/2010/wordprocessingShape" mc:Ignorable="w14 w15 wp14">
   <w:p>
     <w:pPr>
       <w:pStyle w:val="Pidipagina"/>
@@ -17582,7 +17636,7 @@
 </file>
 
 <file path=word/footer2.xml><?xml version="1.0" encoding="utf-8"?>
-<w:ftr xmlns:wpc="http://schemas.microsoft.com/office/word/2010/wordprocessingCanvas" xmlns:mo="http://schemas.microsoft.com/office/mac/office/2008/main" xmlns:mc="http://schemas.openxmlformats.org/markup-compatibility/2006" xmlns:mv="urn:schemas-microsoft-com:mac:vml" xmlns:o="urn:schemas-microsoft-com:office:office" xmlns:r="http://schemas.openxmlformats.org/officeDocument/2006/relationships" xmlns:m="http://schemas.openxmlformats.org/officeDocument/2006/math" xmlns:v="urn:schemas-microsoft-com:vml" xmlns:wp14="http://schemas.microsoft.com/office/word/2010/wordprocessingDrawing" xmlns:wp="http://schemas.openxmlformats.org/drawingml/2006/wordprocessingDrawing" xmlns:w10="urn:schemas-microsoft-com:office:word" xmlns:w="http://schemas.openxmlformats.org/wordprocessingml/2006/main" xmlns:w14="http://schemas.microsoft.com/office/word/2010/wordml" xmlns:wpg="http://schemas.microsoft.com/office/word/2010/wordprocessingGroup" xmlns:wpi="http://schemas.microsoft.com/office/word/2010/wordprocessingInk" xmlns:wne="http://schemas.microsoft.com/office/word/2006/wordml" xmlns:wps="http://schemas.microsoft.com/office/word/2010/wordprocessingShape" mc:Ignorable="w14 wp14">
+<w:ftr xmlns:wpc="http://schemas.microsoft.com/office/word/2010/wordprocessingCanvas" xmlns:mc="http://schemas.openxmlformats.org/markup-compatibility/2006" xmlns:o="urn:schemas-microsoft-com:office:office" xmlns:r="http://schemas.openxmlformats.org/officeDocument/2006/relationships" xmlns:m="http://schemas.openxmlformats.org/officeDocument/2006/math" xmlns:v="urn:schemas-microsoft-com:vml" xmlns:wp14="http://schemas.microsoft.com/office/word/2010/wordprocessingDrawing" xmlns:wp="http://schemas.openxmlformats.org/drawingml/2006/wordprocessingDrawing" xmlns:w10="urn:schemas-microsoft-com:office:word" xmlns:w="http://schemas.openxmlformats.org/wordprocessingml/2006/main" xmlns:w14="http://schemas.microsoft.com/office/word/2010/wordml" xmlns:w15="http://schemas.microsoft.com/office/word/2012/wordml" xmlns:wpg="http://schemas.microsoft.com/office/word/2010/wordprocessingGroup" xmlns:wpi="http://schemas.microsoft.com/office/word/2010/wordprocessingInk" xmlns:wne="http://schemas.microsoft.com/office/word/2006/wordml" xmlns:wps="http://schemas.microsoft.com/office/word/2010/wordprocessingShape" mc:Ignorable="w14 w15 wp14">
   <w:p>
     <w:pPr>
       <w:pStyle w:val="Pidipagina"/>
@@ -17599,7 +17653,7 @@
 </file>
 
 <file path=word/footer3.xml><?xml version="1.0" encoding="utf-8"?>
-<w:ftr xmlns:wpc="http://schemas.microsoft.com/office/word/2010/wordprocessingCanvas" xmlns:mo="http://schemas.microsoft.com/office/mac/office/2008/main" xmlns:mc="http://schemas.openxmlformats.org/markup-compatibility/2006" xmlns:mv="urn:schemas-microsoft-com:mac:vml" xmlns:o="urn:schemas-microsoft-com:office:office" xmlns:r="http://schemas.openxmlformats.org/officeDocument/2006/relationships" xmlns:m="http://schemas.openxmlformats.org/officeDocument/2006/math" xmlns:v="urn:schemas-microsoft-com:vml" xmlns:wp14="http://schemas.microsoft.com/office/word/2010/wordprocessingDrawing" xmlns:wp="http://schemas.openxmlformats.org/drawingml/2006/wordprocessingDrawing" xmlns:w10="urn:schemas-microsoft-com:office:word" xmlns:w="http://schemas.openxmlformats.org/wordprocessingml/2006/main" xmlns:w14="http://schemas.microsoft.com/office/word/2010/wordml" xmlns:wpg="http://schemas.microsoft.com/office/word/2010/wordprocessingGroup" xmlns:wpi="http://schemas.microsoft.com/office/word/2010/wordprocessingInk" xmlns:wne="http://schemas.microsoft.com/office/word/2006/wordml" xmlns:wps="http://schemas.microsoft.com/office/word/2010/wordprocessingShape" mc:Ignorable="w14 wp14">
+<w:ftr xmlns:wpc="http://schemas.microsoft.com/office/word/2010/wordprocessingCanvas" xmlns:mc="http://schemas.openxmlformats.org/markup-compatibility/2006" xmlns:o="urn:schemas-microsoft-com:office:office" xmlns:r="http://schemas.openxmlformats.org/officeDocument/2006/relationships" xmlns:m="http://schemas.openxmlformats.org/officeDocument/2006/math" xmlns:v="urn:schemas-microsoft-com:vml" xmlns:wp14="http://schemas.microsoft.com/office/word/2010/wordprocessingDrawing" xmlns:wp="http://schemas.openxmlformats.org/drawingml/2006/wordprocessingDrawing" xmlns:w10="urn:schemas-microsoft-com:office:word" xmlns:w="http://schemas.openxmlformats.org/wordprocessingml/2006/main" xmlns:w14="http://schemas.microsoft.com/office/word/2010/wordml" xmlns:w15="http://schemas.microsoft.com/office/word/2012/wordml" xmlns:wpg="http://schemas.microsoft.com/office/word/2010/wordprocessingGroup" xmlns:wpi="http://schemas.microsoft.com/office/word/2010/wordprocessingInk" xmlns:wne="http://schemas.microsoft.com/office/word/2006/wordml" xmlns:wps="http://schemas.microsoft.com/office/word/2010/wordprocessingShape" mc:Ignorable="w14 w15 wp14">
   <w:sdt>
     <w:sdtPr>
       <w:id w:val="-179202089"/>
@@ -17627,7 +17681,7 @@
           <w:rPr>
             <w:noProof/>
           </w:rPr>
-          <w:t>22</w:t>
+          <w:t>23</w:t>
         </w:r>
         <w:r>
           <w:fldChar w:fldCharType="end"/>
@@ -17645,7 +17699,7 @@
 </file>
 
 <file path=word/footer4.xml><?xml version="1.0" encoding="utf-8"?>
-<w:ftr xmlns:wpc="http://schemas.microsoft.com/office/word/2010/wordprocessingCanvas" xmlns:mo="http://schemas.microsoft.com/office/mac/office/2008/main" xmlns:mc="http://schemas.openxmlformats.org/markup-compatibility/2006" xmlns:mv="urn:schemas-microsoft-com:mac:vml" xmlns:o="urn:schemas-microsoft-com:office:office" xmlns:r="http://schemas.openxmlformats.org/officeDocument/2006/relationships" xmlns:m="http://schemas.openxmlformats.org/officeDocument/2006/math" xmlns:v="urn:schemas-microsoft-com:vml" xmlns:wp14="http://schemas.microsoft.com/office/word/2010/wordprocessingDrawing" xmlns:wp="http://schemas.openxmlformats.org/drawingml/2006/wordprocessingDrawing" xmlns:w10="urn:schemas-microsoft-com:office:word" xmlns:w="http://schemas.openxmlformats.org/wordprocessingml/2006/main" xmlns:w14="http://schemas.microsoft.com/office/word/2010/wordml" xmlns:wpg="http://schemas.microsoft.com/office/word/2010/wordprocessingGroup" xmlns:wpi="http://schemas.microsoft.com/office/word/2010/wordprocessingInk" xmlns:wne="http://schemas.microsoft.com/office/word/2006/wordml" xmlns:wps="http://schemas.microsoft.com/office/word/2010/wordprocessingShape" mc:Ignorable="w14 wp14">
+<w:ftr xmlns:wpc="http://schemas.microsoft.com/office/word/2010/wordprocessingCanvas" xmlns:mc="http://schemas.openxmlformats.org/markup-compatibility/2006" xmlns:o="urn:schemas-microsoft-com:office:office" xmlns:r="http://schemas.openxmlformats.org/officeDocument/2006/relationships" xmlns:m="http://schemas.openxmlformats.org/officeDocument/2006/math" xmlns:v="urn:schemas-microsoft-com:vml" xmlns:wp14="http://schemas.microsoft.com/office/word/2010/wordprocessingDrawing" xmlns:wp="http://schemas.openxmlformats.org/drawingml/2006/wordprocessingDrawing" xmlns:w10="urn:schemas-microsoft-com:office:word" xmlns:w="http://schemas.openxmlformats.org/wordprocessingml/2006/main" xmlns:w14="http://schemas.microsoft.com/office/word/2010/wordml" xmlns:w15="http://schemas.microsoft.com/office/word/2012/wordml" xmlns:wpg="http://schemas.microsoft.com/office/word/2010/wordprocessingGroup" xmlns:wpi="http://schemas.microsoft.com/office/word/2010/wordprocessingInk" xmlns:wne="http://schemas.microsoft.com/office/word/2006/wordml" xmlns:wps="http://schemas.microsoft.com/office/word/2010/wordprocessingShape" mc:Ignorable="w14 w15 wp14">
   <w:sdt>
     <w:sdtPr>
       <w:id w:val="-1442918406"/>
@@ -17690,7 +17744,7 @@
 </file>
 
 <file path=word/footer5.xml><?xml version="1.0" encoding="utf-8"?>
-<w:ftr xmlns:wpc="http://schemas.microsoft.com/office/word/2010/wordprocessingCanvas" xmlns:mo="http://schemas.microsoft.com/office/mac/office/2008/main" xmlns:mc="http://schemas.openxmlformats.org/markup-compatibility/2006" xmlns:mv="urn:schemas-microsoft-com:mac:vml" xmlns:o="urn:schemas-microsoft-com:office:office" xmlns:r="http://schemas.openxmlformats.org/officeDocument/2006/relationships" xmlns:m="http://schemas.openxmlformats.org/officeDocument/2006/math" xmlns:v="urn:schemas-microsoft-com:vml" xmlns:wp14="http://schemas.microsoft.com/office/word/2010/wordprocessingDrawing" xmlns:wp="http://schemas.openxmlformats.org/drawingml/2006/wordprocessingDrawing" xmlns:w10="urn:schemas-microsoft-com:office:word" xmlns:w="http://schemas.openxmlformats.org/wordprocessingml/2006/main" xmlns:w14="http://schemas.microsoft.com/office/word/2010/wordml" xmlns:wpg="http://schemas.microsoft.com/office/word/2010/wordprocessingGroup" xmlns:wpi="http://schemas.microsoft.com/office/word/2010/wordprocessingInk" xmlns:wne="http://schemas.microsoft.com/office/word/2006/wordml" xmlns:wps="http://schemas.microsoft.com/office/word/2010/wordprocessingShape" mc:Ignorable="w14 wp14">
+<w:ftr xmlns:wpc="http://schemas.microsoft.com/office/word/2010/wordprocessingCanvas" xmlns:mc="http://schemas.openxmlformats.org/markup-compatibility/2006" xmlns:o="urn:schemas-microsoft-com:office:office" xmlns:r="http://schemas.openxmlformats.org/officeDocument/2006/relationships" xmlns:m="http://schemas.openxmlformats.org/officeDocument/2006/math" xmlns:v="urn:schemas-microsoft-com:vml" xmlns:wp14="http://schemas.microsoft.com/office/word/2010/wordprocessingDrawing" xmlns:wp="http://schemas.openxmlformats.org/drawingml/2006/wordprocessingDrawing" xmlns:w10="urn:schemas-microsoft-com:office:word" xmlns:w="http://schemas.openxmlformats.org/wordprocessingml/2006/main" xmlns:w14="http://schemas.microsoft.com/office/word/2010/wordml" xmlns:w15="http://schemas.microsoft.com/office/word/2012/wordml" xmlns:wpg="http://schemas.microsoft.com/office/word/2010/wordprocessingGroup" xmlns:wpi="http://schemas.microsoft.com/office/word/2010/wordprocessingInk" xmlns:wne="http://schemas.microsoft.com/office/word/2006/wordml" xmlns:wps="http://schemas.microsoft.com/office/word/2010/wordprocessingShape" mc:Ignorable="w14 w15 wp14">
   <w:sdt>
     <w:sdtPr>
       <w:id w:val="-455402831"/>
@@ -17734,7 +17788,7 @@
 </file>
 
 <file path=word/footnotes.xml><?xml version="1.0" encoding="utf-8"?>
-<w:footnotes xmlns:wpc="http://schemas.microsoft.com/office/word/2010/wordprocessingCanvas" xmlns:mo="http://schemas.microsoft.com/office/mac/office/2008/main" xmlns:mc="http://schemas.openxmlformats.org/markup-compatibility/2006" xmlns:mv="urn:schemas-microsoft-com:mac:vml" xmlns:o="urn:schemas-microsoft-com:office:office" xmlns:r="http://schemas.openxmlformats.org/officeDocument/2006/relationships" xmlns:m="http://schemas.openxmlformats.org/officeDocument/2006/math" xmlns:v="urn:schemas-microsoft-com:vml" xmlns:wp14="http://schemas.microsoft.com/office/word/2010/wordprocessingDrawing" xmlns:wp="http://schemas.openxmlformats.org/drawingml/2006/wordprocessingDrawing" xmlns:w10="urn:schemas-microsoft-com:office:word" xmlns:w="http://schemas.openxmlformats.org/wordprocessingml/2006/main" xmlns:w14="http://schemas.microsoft.com/office/word/2010/wordml" xmlns:wpg="http://schemas.microsoft.com/office/word/2010/wordprocessingGroup" xmlns:wpi="http://schemas.microsoft.com/office/word/2010/wordprocessingInk" xmlns:wne="http://schemas.microsoft.com/office/word/2006/wordml" xmlns:wps="http://schemas.microsoft.com/office/word/2010/wordprocessingShape" mc:Ignorable="w14 wp14">
+<w:footnotes xmlns:wpc="http://schemas.microsoft.com/office/word/2010/wordprocessingCanvas" xmlns:mc="http://schemas.openxmlformats.org/markup-compatibility/2006" xmlns:o="urn:schemas-microsoft-com:office:office" xmlns:r="http://schemas.openxmlformats.org/officeDocument/2006/relationships" xmlns:m="http://schemas.openxmlformats.org/officeDocument/2006/math" xmlns:v="urn:schemas-microsoft-com:vml" xmlns:wp14="http://schemas.microsoft.com/office/word/2010/wordprocessingDrawing" xmlns:wp="http://schemas.openxmlformats.org/drawingml/2006/wordprocessingDrawing" xmlns:w10="urn:schemas-microsoft-com:office:word" xmlns:w="http://schemas.openxmlformats.org/wordprocessingml/2006/main" xmlns:w14="http://schemas.microsoft.com/office/word/2010/wordml" xmlns:w15="http://schemas.microsoft.com/office/word/2012/wordml" xmlns:wpg="http://schemas.microsoft.com/office/word/2010/wordprocessingGroup" xmlns:wpi="http://schemas.microsoft.com/office/word/2010/wordprocessingInk" xmlns:wne="http://schemas.microsoft.com/office/word/2006/wordml" xmlns:wps="http://schemas.microsoft.com/office/word/2010/wordprocessingShape" mc:Ignorable="w14 w15 wp14">
   <w:footnote w:type="separator" w:id="-1">
     <w:p>
       <w:r>
@@ -17753,7 +17807,7 @@
 </file>
 
 <file path=word/header1.xml><?xml version="1.0" encoding="utf-8"?>
-<w:hdr xmlns:wpc="http://schemas.microsoft.com/office/word/2010/wordprocessingCanvas" xmlns:mo="http://schemas.microsoft.com/office/mac/office/2008/main" xmlns:mc="http://schemas.openxmlformats.org/markup-compatibility/2006" xmlns:mv="urn:schemas-microsoft-com:mac:vml" xmlns:o="urn:schemas-microsoft-com:office:office" xmlns:r="http://schemas.openxmlformats.org/officeDocument/2006/relationships" xmlns:m="http://schemas.openxmlformats.org/officeDocument/2006/math" xmlns:v="urn:schemas-microsoft-com:vml" xmlns:wp14="http://schemas.microsoft.com/office/word/2010/wordprocessingDrawing" xmlns:wp="http://schemas.openxmlformats.org/drawingml/2006/wordprocessingDrawing" xmlns:w10="urn:schemas-microsoft-com:office:word" xmlns:w="http://schemas.openxmlformats.org/wordprocessingml/2006/main" xmlns:w14="http://schemas.microsoft.com/office/word/2010/wordml" xmlns:wpg="http://schemas.microsoft.com/office/word/2010/wordprocessingGroup" xmlns:wpi="http://schemas.microsoft.com/office/word/2010/wordprocessingInk" xmlns:wne="http://schemas.microsoft.com/office/word/2006/wordml" xmlns:wps="http://schemas.microsoft.com/office/word/2010/wordprocessingShape" mc:Ignorable="w14 wp14">
+<w:hdr xmlns:wpc="http://schemas.microsoft.com/office/word/2010/wordprocessingCanvas" xmlns:mc="http://schemas.openxmlformats.org/markup-compatibility/2006" xmlns:o="urn:schemas-microsoft-com:office:office" xmlns:r="http://schemas.openxmlformats.org/officeDocument/2006/relationships" xmlns:m="http://schemas.openxmlformats.org/officeDocument/2006/math" xmlns:v="urn:schemas-microsoft-com:vml" xmlns:wp14="http://schemas.microsoft.com/office/word/2010/wordprocessingDrawing" xmlns:wp="http://schemas.openxmlformats.org/drawingml/2006/wordprocessingDrawing" xmlns:w10="urn:schemas-microsoft-com:office:word" xmlns:w="http://schemas.openxmlformats.org/wordprocessingml/2006/main" xmlns:w14="http://schemas.microsoft.com/office/word/2010/wordml" xmlns:w15="http://schemas.microsoft.com/office/word/2012/wordml" xmlns:wpg="http://schemas.microsoft.com/office/word/2010/wordprocessingGroup" xmlns:wpi="http://schemas.microsoft.com/office/word/2010/wordprocessingInk" xmlns:wne="http://schemas.microsoft.com/office/word/2006/wordml" xmlns:wps="http://schemas.microsoft.com/office/word/2010/wordprocessingShape" mc:Ignorable="w14 w15 wp14">
   <w:p>
     <w:pPr>
       <w:pStyle w:val="Intestazione"/>
@@ -17764,7 +17818,7 @@
 </file>
 
 <file path=word/numbering.xml><?xml version="1.0" encoding="utf-8"?>
-<w:numbering xmlns:wpc="http://schemas.microsoft.com/office/word/2010/wordprocessingCanvas" xmlns:mo="http://schemas.microsoft.com/office/mac/office/2008/main" xmlns:mc="http://schemas.openxmlformats.org/markup-compatibility/2006" xmlns:mv="urn:schemas-microsoft-com:mac:vml" xmlns:o="urn:schemas-microsoft-com:office:office" xmlns:r="http://schemas.openxmlformats.org/officeDocument/2006/relationships" xmlns:m="http://schemas.openxmlformats.org/officeDocument/2006/math" xmlns:v="urn:schemas-microsoft-com:vml" xmlns:wp14="http://schemas.microsoft.com/office/word/2010/wordprocessingDrawing" xmlns:wp="http://schemas.openxmlformats.org/drawingml/2006/wordprocessingDrawing" xmlns:w10="urn:schemas-microsoft-com:office:word" xmlns:w="http://schemas.openxmlformats.org/wordprocessingml/2006/main" xmlns:w14="http://schemas.microsoft.com/office/word/2010/wordml" xmlns:wpg="http://schemas.microsoft.com/office/word/2010/wordprocessingGroup" xmlns:wpi="http://schemas.microsoft.com/office/word/2010/wordprocessingInk" xmlns:wne="http://schemas.microsoft.com/office/word/2006/wordml" xmlns:wps="http://schemas.microsoft.com/office/word/2010/wordprocessingShape" mc:Ignorable="w14 wp14">
+<w:numbering xmlns:wpc="http://schemas.microsoft.com/office/word/2010/wordprocessingCanvas" xmlns:mc="http://schemas.openxmlformats.org/markup-compatibility/2006" xmlns:o="urn:schemas-microsoft-com:office:office" xmlns:r="http://schemas.openxmlformats.org/officeDocument/2006/relationships" xmlns:m="http://schemas.openxmlformats.org/officeDocument/2006/math" xmlns:v="urn:schemas-microsoft-com:vml" xmlns:wp14="http://schemas.microsoft.com/office/word/2010/wordprocessingDrawing" xmlns:wp="http://schemas.openxmlformats.org/drawingml/2006/wordprocessingDrawing" xmlns:w10="urn:schemas-microsoft-com:office:word" xmlns:w="http://schemas.openxmlformats.org/wordprocessingml/2006/main" xmlns:w14="http://schemas.microsoft.com/office/word/2010/wordml" xmlns:w15="http://schemas.microsoft.com/office/word/2012/wordml" xmlns:wpg="http://schemas.microsoft.com/office/word/2010/wordprocessingGroup" xmlns:wpi="http://schemas.microsoft.com/office/word/2010/wordprocessingInk" xmlns:wne="http://schemas.microsoft.com/office/word/2006/wordml" xmlns:wps="http://schemas.microsoft.com/office/word/2010/wordprocessingShape" mc:Ignorable="w14 w15 wp14">
   <w:abstractNum w:abstractNumId="0">
     <w:nsid w:val="02505BBC"/>
     <w:multiLevelType w:val="hybridMultilevel"/>
@@ -19642,7 +19696,7 @@
 </file>
 
 <file path=word/styles.xml><?xml version="1.0" encoding="utf-8"?>
-<w:styles xmlns:mc="http://schemas.openxmlformats.org/markup-compatibility/2006" xmlns:r="http://schemas.openxmlformats.org/officeDocument/2006/relationships" xmlns:w="http://schemas.openxmlformats.org/wordprocessingml/2006/main" xmlns:w14="http://schemas.microsoft.com/office/word/2010/wordml" mc:Ignorable="w14">
+<w:styles xmlns:mc="http://schemas.openxmlformats.org/markup-compatibility/2006" xmlns:r="http://schemas.openxmlformats.org/officeDocument/2006/relationships" xmlns:w="http://schemas.openxmlformats.org/wordprocessingml/2006/main" xmlns:w14="http://schemas.microsoft.com/office/word/2010/wordml" xmlns:w15="http://schemas.microsoft.com/office/word/2012/wordml" mc:Ignorable="w14 w15">
   <w:docDefaults>
     <w:rPrDefault>
       <w:rPr>
@@ -19658,153 +19712,369 @@
       </w:pPr>
     </w:pPrDefault>
   </w:docDefaults>
-  <w:latentStyles w:defLockedState="0" w:defUIPriority="99" w:defSemiHidden="1" w:defUnhideWhenUsed="1" w:defQFormat="0" w:count="276">
-    <w:lsdException w:name="Normal" w:semiHidden="0" w:uiPriority="0" w:unhideWhenUsed="0" w:qFormat="1"/>
-    <w:lsdException w:name="heading 1" w:semiHidden="0" w:uiPriority="9" w:unhideWhenUsed="0" w:qFormat="1"/>
-    <w:lsdException w:name="heading 2" w:uiPriority="9" w:qFormat="1"/>
-    <w:lsdException w:name="heading 3" w:uiPriority="9" w:qFormat="1"/>
-    <w:lsdException w:name="heading 4" w:uiPriority="9" w:qFormat="1"/>
-    <w:lsdException w:name="heading 5" w:uiPriority="9" w:qFormat="1"/>
-    <w:lsdException w:name="heading 6" w:uiPriority="9" w:qFormat="1"/>
-    <w:lsdException w:name="heading 7" w:uiPriority="9" w:qFormat="1"/>
-    <w:lsdException w:name="heading 8" w:uiPriority="9" w:qFormat="1"/>
-    <w:lsdException w:name="heading 9" w:uiPriority="9" w:qFormat="1"/>
-    <w:lsdException w:name="toc 1" w:uiPriority="39"/>
-    <w:lsdException w:name="toc 2" w:uiPriority="39"/>
-    <w:lsdException w:name="toc 3" w:uiPriority="39"/>
-    <w:lsdException w:name="toc 4" w:uiPriority="39"/>
-    <w:lsdException w:name="toc 5" w:uiPriority="39"/>
-    <w:lsdException w:name="toc 6" w:uiPriority="39"/>
-    <w:lsdException w:name="toc 7" w:uiPriority="39"/>
-    <w:lsdException w:name="toc 8" w:uiPriority="39"/>
-    <w:lsdException w:name="toc 9" w:uiPriority="39"/>
-    <w:lsdException w:name="caption" w:uiPriority="35" w:qFormat="1"/>
-    <w:lsdException w:name="Title" w:semiHidden="0" w:uiPriority="10" w:unhideWhenUsed="0" w:qFormat="1"/>
-    <w:lsdException w:name="Default Paragraph Font" w:uiPriority="1"/>
-    <w:lsdException w:name="Subtitle" w:semiHidden="0" w:uiPriority="11" w:unhideWhenUsed="0" w:qFormat="1"/>
-    <w:lsdException w:name="Strong" w:semiHidden="0" w:uiPriority="22" w:unhideWhenUsed="0" w:qFormat="1"/>
-    <w:lsdException w:name="Emphasis" w:semiHidden="0" w:uiPriority="20" w:unhideWhenUsed="0" w:qFormat="1"/>
-    <w:lsdException w:name="Table Grid" w:semiHidden="0" w:uiPriority="39" w:unhideWhenUsed="0"/>
-    <w:lsdException w:name="Note Level 1" w:semiHidden="0" w:unhideWhenUsed="0"/>
-    <w:lsdException w:name="Note Level 2" w:semiHidden="0" w:unhideWhenUsed="0"/>
-    <w:lsdException w:name="Note Level 3" w:semiHidden="0" w:unhideWhenUsed="0"/>
-    <w:lsdException w:name="Note Level 4" w:semiHidden="0" w:unhideWhenUsed="0"/>
-    <w:lsdException w:name="Note Level 5" w:semiHidden="0" w:unhideWhenUsed="0"/>
-    <w:lsdException w:name="Note Level 6" w:semiHidden="0" w:unhideWhenUsed="0"/>
-    <w:lsdException w:name="Note Level 7" w:semiHidden="0" w:unhideWhenUsed="0"/>
-    <w:lsdException w:name="Note Level 8" w:semiHidden="0" w:unhideWhenUsed="0"/>
-    <w:lsdException w:name="Note Level 9" w:semiHidden="0" w:unhideWhenUsed="0"/>
-    <w:lsdException w:name="Placeholder Text" w:unhideWhenUsed="0"/>
-    <w:lsdException w:name="No Spacing" w:semiHidden="0" w:uiPriority="1" w:unhideWhenUsed="0" w:qFormat="1"/>
-    <w:lsdException w:name="Light Shading" w:semiHidden="0" w:uiPriority="60" w:unhideWhenUsed="0"/>
-    <w:lsdException w:name="Light List" w:semiHidden="0" w:uiPriority="61" w:unhideWhenUsed="0"/>
-    <w:lsdException w:name="Light Grid" w:semiHidden="0" w:uiPriority="62" w:unhideWhenUsed="0"/>
-    <w:lsdException w:name="Medium Shading 1" w:semiHidden="0" w:uiPriority="63" w:unhideWhenUsed="0"/>
-    <w:lsdException w:name="Medium Shading 2" w:semiHidden="0" w:uiPriority="64" w:unhideWhenUsed="0"/>
-    <w:lsdException w:name="Medium List 1" w:semiHidden="0" w:uiPriority="65" w:unhideWhenUsed="0"/>
-    <w:lsdException w:name="Medium List 2" w:semiHidden="0" w:uiPriority="66" w:unhideWhenUsed="0"/>
-    <w:lsdException w:name="Medium Grid 1" w:semiHidden="0" w:uiPriority="67" w:unhideWhenUsed="0"/>
-    <w:lsdException w:name="Medium Grid 2" w:semiHidden="0" w:uiPriority="68" w:unhideWhenUsed="0"/>
-    <w:lsdException w:name="Medium Grid 3" w:semiHidden="0" w:uiPriority="69" w:unhideWhenUsed="0"/>
-    <w:lsdException w:name="Dark List" w:semiHidden="0" w:uiPriority="70" w:unhideWhenUsed="0"/>
-    <w:lsdException w:name="Colorful Shading" w:semiHidden="0" w:uiPriority="71" w:unhideWhenUsed="0"/>
-    <w:lsdException w:name="Colorful List" w:semiHidden="0" w:uiPriority="72" w:unhideWhenUsed="0"/>
-    <w:lsdException w:name="Colorful Grid" w:semiHidden="0" w:uiPriority="73" w:unhideWhenUsed="0"/>
-    <w:lsdException w:name="Light Shading Accent 1" w:semiHidden="0" w:uiPriority="60" w:unhideWhenUsed="0"/>
-    <w:lsdException w:name="Light List Accent 1" w:semiHidden="0" w:uiPriority="61" w:unhideWhenUsed="0"/>
-    <w:lsdException w:name="Light Grid Accent 1" w:semiHidden="0" w:uiPriority="62" w:unhideWhenUsed="0"/>
-    <w:lsdException w:name="Medium Shading 1 Accent 1" w:semiHidden="0" w:uiPriority="63" w:unhideWhenUsed="0"/>
-    <w:lsdException w:name="Medium Shading 2 Accent 1" w:semiHidden="0" w:uiPriority="64" w:unhideWhenUsed="0"/>
-    <w:lsdException w:name="Medium List 1 Accent 1" w:semiHidden="0" w:uiPriority="65" w:unhideWhenUsed="0"/>
-    <w:lsdException w:name="Revision" w:unhideWhenUsed="0"/>
-    <w:lsdException w:name="List Paragraph" w:semiHidden="0" w:uiPriority="34" w:unhideWhenUsed="0" w:qFormat="1"/>
-    <w:lsdException w:name="Quote" w:semiHidden="0" w:uiPriority="29" w:unhideWhenUsed="0" w:qFormat="1"/>
-    <w:lsdException w:name="Intense Quote" w:semiHidden="0" w:uiPriority="30" w:unhideWhenUsed="0" w:qFormat="1"/>
-    <w:lsdException w:name="Medium List 2 Accent 1" w:semiHidden="0" w:uiPriority="66" w:unhideWhenUsed="0"/>
-    <w:lsdException w:name="Medium Grid 1 Accent 1" w:semiHidden="0" w:uiPriority="67" w:unhideWhenUsed="0"/>
-    <w:lsdException w:name="Medium Grid 2 Accent 1" w:semiHidden="0" w:uiPriority="68" w:unhideWhenUsed="0"/>
-    <w:lsdException w:name="Medium Grid 3 Accent 1" w:semiHidden="0" w:uiPriority="69" w:unhideWhenUsed="0"/>
-    <w:lsdException w:name="Dark List Accent 1" w:semiHidden="0" w:uiPriority="70" w:unhideWhenUsed="0"/>
-    <w:lsdException w:name="Colorful Shading Accent 1" w:semiHidden="0" w:uiPriority="71" w:unhideWhenUsed="0"/>
-    <w:lsdException w:name="Colorful List Accent 1" w:semiHidden="0" w:uiPriority="72" w:unhideWhenUsed="0"/>
-    <w:lsdException w:name="Colorful Grid Accent 1" w:semiHidden="0" w:uiPriority="73" w:unhideWhenUsed="0"/>
-    <w:lsdException w:name="Light Shading Accent 2" w:semiHidden="0" w:uiPriority="60" w:unhideWhenUsed="0"/>
-    <w:lsdException w:name="Light List Accent 2" w:semiHidden="0" w:uiPriority="61" w:unhideWhenUsed="0"/>
-    <w:lsdException w:name="Light Grid Accent 2" w:semiHidden="0" w:uiPriority="62" w:unhideWhenUsed="0"/>
-    <w:lsdException w:name="Medium Shading 1 Accent 2" w:semiHidden="0" w:uiPriority="63" w:unhideWhenUsed="0"/>
-    <w:lsdException w:name="Medium Shading 2 Accent 2" w:semiHidden="0" w:uiPriority="64" w:unhideWhenUsed="0"/>
-    <w:lsdException w:name="Medium List 1 Accent 2" w:semiHidden="0" w:uiPriority="65" w:unhideWhenUsed="0"/>
-    <w:lsdException w:name="Medium List 2 Accent 2" w:semiHidden="0" w:uiPriority="66" w:unhideWhenUsed="0"/>
-    <w:lsdException w:name="Medium Grid 1 Accent 2" w:semiHidden="0" w:uiPriority="67" w:unhideWhenUsed="0"/>
-    <w:lsdException w:name="Medium Grid 2 Accent 2" w:semiHidden="0" w:uiPriority="68" w:unhideWhenUsed="0"/>
-    <w:lsdException w:name="Medium Grid 3 Accent 2" w:semiHidden="0" w:uiPriority="69" w:unhideWhenUsed="0"/>
-    <w:lsdException w:name="Dark List Accent 2" w:semiHidden="0" w:uiPriority="70" w:unhideWhenUsed="0"/>
-    <w:lsdException w:name="Colorful Shading Accent 2" w:semiHidden="0" w:uiPriority="71" w:unhideWhenUsed="0"/>
-    <w:lsdException w:name="Colorful List Accent 2" w:semiHidden="0" w:uiPriority="72" w:unhideWhenUsed="0"/>
-    <w:lsdException w:name="Colorful Grid Accent 2" w:semiHidden="0" w:uiPriority="73" w:unhideWhenUsed="0"/>
-    <w:lsdException w:name="Light Shading Accent 3" w:semiHidden="0" w:uiPriority="60" w:unhideWhenUsed="0"/>
-    <w:lsdException w:name="Light List Accent 3" w:semiHidden="0" w:uiPriority="61" w:unhideWhenUsed="0"/>
-    <w:lsdException w:name="Light Grid Accent 3" w:semiHidden="0" w:uiPriority="62" w:unhideWhenUsed="0"/>
-    <w:lsdException w:name="Medium Shading 1 Accent 3" w:semiHidden="0" w:uiPriority="63" w:unhideWhenUsed="0"/>
-    <w:lsdException w:name="Medium Shading 2 Accent 3" w:semiHidden="0" w:uiPriority="64" w:unhideWhenUsed="0"/>
-    <w:lsdException w:name="Medium List 1 Accent 3" w:semiHidden="0" w:uiPriority="65" w:unhideWhenUsed="0"/>
-    <w:lsdException w:name="Medium List 2 Accent 3" w:semiHidden="0" w:uiPriority="66" w:unhideWhenUsed="0"/>
-    <w:lsdException w:name="Medium Grid 1 Accent 3" w:semiHidden="0" w:uiPriority="67" w:unhideWhenUsed="0"/>
-    <w:lsdException w:name="Medium Grid 2 Accent 3" w:semiHidden="0" w:uiPriority="68" w:unhideWhenUsed="0"/>
-    <w:lsdException w:name="Medium Grid 3 Accent 3" w:semiHidden="0" w:uiPriority="69" w:unhideWhenUsed="0"/>
-    <w:lsdException w:name="Dark List Accent 3" w:semiHidden="0" w:uiPriority="70" w:unhideWhenUsed="0"/>
-    <w:lsdException w:name="Colorful Shading Accent 3" w:semiHidden="0" w:uiPriority="71" w:unhideWhenUsed="0"/>
-    <w:lsdException w:name="Colorful List Accent 3" w:semiHidden="0" w:uiPriority="72" w:unhideWhenUsed="0"/>
-    <w:lsdException w:name="Colorful Grid Accent 3" w:semiHidden="0" w:uiPriority="73" w:unhideWhenUsed="0"/>
-    <w:lsdException w:name="Light Shading Accent 4" w:semiHidden="0" w:uiPriority="60" w:unhideWhenUsed="0"/>
-    <w:lsdException w:name="Light List Accent 4" w:semiHidden="0" w:uiPriority="61" w:unhideWhenUsed="0"/>
-    <w:lsdException w:name="Light Grid Accent 4" w:semiHidden="0" w:uiPriority="62" w:unhideWhenUsed="0"/>
-    <w:lsdException w:name="Medium Shading 1 Accent 4" w:semiHidden="0" w:uiPriority="63" w:unhideWhenUsed="0"/>
-    <w:lsdException w:name="Medium Shading 2 Accent 4" w:semiHidden="0" w:uiPriority="64" w:unhideWhenUsed="0"/>
-    <w:lsdException w:name="Medium List 1 Accent 4" w:semiHidden="0" w:uiPriority="65" w:unhideWhenUsed="0"/>
-    <w:lsdException w:name="Medium List 2 Accent 4" w:semiHidden="0" w:uiPriority="66" w:unhideWhenUsed="0"/>
-    <w:lsdException w:name="Medium Grid 1 Accent 4" w:semiHidden="0" w:uiPriority="67" w:unhideWhenUsed="0"/>
-    <w:lsdException w:name="Medium Grid 2 Accent 4" w:semiHidden="0" w:uiPriority="68" w:unhideWhenUsed="0"/>
-    <w:lsdException w:name="Medium Grid 3 Accent 4" w:semiHidden="0" w:uiPriority="69" w:unhideWhenUsed="0"/>
-    <w:lsdException w:name="Dark List Accent 4" w:semiHidden="0" w:uiPriority="70" w:unhideWhenUsed="0"/>
-    <w:lsdException w:name="Colorful Shading Accent 4" w:semiHidden="0" w:uiPriority="71" w:unhideWhenUsed="0"/>
-    <w:lsdException w:name="Colorful List Accent 4" w:semiHidden="0" w:uiPriority="72" w:unhideWhenUsed="0"/>
-    <w:lsdException w:name="Colorful Grid Accent 4" w:semiHidden="0" w:uiPriority="73" w:unhideWhenUsed="0"/>
-    <w:lsdException w:name="Light Shading Accent 5" w:semiHidden="0" w:uiPriority="60" w:unhideWhenUsed="0"/>
-    <w:lsdException w:name="Light List Accent 5" w:semiHidden="0" w:uiPriority="61" w:unhideWhenUsed="0"/>
-    <w:lsdException w:name="Light Grid Accent 5" w:semiHidden="0" w:uiPriority="62" w:unhideWhenUsed="0"/>
-    <w:lsdException w:name="Medium Shading 1 Accent 5" w:semiHidden="0" w:uiPriority="63" w:unhideWhenUsed="0"/>
-    <w:lsdException w:name="Medium Shading 2 Accent 5" w:semiHidden="0" w:uiPriority="64" w:unhideWhenUsed="0"/>
-    <w:lsdException w:name="Medium List 1 Accent 5" w:semiHidden="0" w:uiPriority="65" w:unhideWhenUsed="0"/>
-    <w:lsdException w:name="Medium List 2 Accent 5" w:semiHidden="0" w:uiPriority="66" w:unhideWhenUsed="0"/>
-    <w:lsdException w:name="Medium Grid 1 Accent 5" w:semiHidden="0" w:uiPriority="67" w:unhideWhenUsed="0"/>
-    <w:lsdException w:name="Medium Grid 2 Accent 5" w:semiHidden="0" w:uiPriority="68" w:unhideWhenUsed="0"/>
-    <w:lsdException w:name="Medium Grid 3 Accent 5" w:semiHidden="0" w:uiPriority="69" w:unhideWhenUsed="0"/>
-    <w:lsdException w:name="Dark List Accent 5" w:semiHidden="0" w:uiPriority="70" w:unhideWhenUsed="0"/>
-    <w:lsdException w:name="Colorful Shading Accent 5" w:semiHidden="0" w:uiPriority="71" w:unhideWhenUsed="0"/>
-    <w:lsdException w:name="Colorful List Accent 5" w:semiHidden="0" w:uiPriority="72" w:unhideWhenUsed="0"/>
-    <w:lsdException w:name="Colorful Grid Accent 5" w:semiHidden="0" w:uiPriority="73" w:unhideWhenUsed="0"/>
-    <w:lsdException w:name="Light Shading Accent 6" w:semiHidden="0" w:uiPriority="60" w:unhideWhenUsed="0"/>
-    <w:lsdException w:name="Light List Accent 6" w:semiHidden="0" w:uiPriority="61" w:unhideWhenUsed="0"/>
-    <w:lsdException w:name="Light Grid Accent 6" w:semiHidden="0" w:uiPriority="62" w:unhideWhenUsed="0"/>
-    <w:lsdException w:name="Medium Shading 1 Accent 6" w:semiHidden="0" w:uiPriority="63" w:unhideWhenUsed="0"/>
-    <w:lsdException w:name="Medium Shading 2 Accent 6" w:semiHidden="0" w:uiPriority="64" w:unhideWhenUsed="0"/>
-    <w:lsdException w:name="Medium List 1 Accent 6" w:semiHidden="0" w:uiPriority="65" w:unhideWhenUsed="0"/>
-    <w:lsdException w:name="Medium List 2 Accent 6" w:semiHidden="0" w:uiPriority="66" w:unhideWhenUsed="0"/>
-    <w:lsdException w:name="Medium Grid 1 Accent 6" w:semiHidden="0" w:uiPriority="67" w:unhideWhenUsed="0"/>
-    <w:lsdException w:name="Medium Grid 2 Accent 6" w:semiHidden="0" w:uiPriority="68" w:unhideWhenUsed="0"/>
-    <w:lsdException w:name="Medium Grid 3 Accent 6" w:semiHidden="0" w:uiPriority="69" w:unhideWhenUsed="0"/>
-    <w:lsdException w:name="Dark List Accent 6" w:semiHidden="0" w:uiPriority="70" w:unhideWhenUsed="0"/>
-    <w:lsdException w:name="Colorful Shading Accent 6" w:semiHidden="0" w:uiPriority="71" w:unhideWhenUsed="0"/>
-    <w:lsdException w:name="Colorful List Accent 6" w:semiHidden="0" w:uiPriority="72" w:unhideWhenUsed="0"/>
-    <w:lsdException w:name="Colorful Grid Accent 6" w:semiHidden="0" w:uiPriority="73" w:unhideWhenUsed="0"/>
-    <w:lsdException w:name="Subtle Emphasis" w:semiHidden="0" w:uiPriority="19" w:unhideWhenUsed="0" w:qFormat="1"/>
-    <w:lsdException w:name="Intense Emphasis" w:semiHidden="0" w:uiPriority="21" w:unhideWhenUsed="0" w:qFormat="1"/>
-    <w:lsdException w:name="Subtle Reference" w:semiHidden="0" w:uiPriority="31" w:unhideWhenUsed="0" w:qFormat="1"/>
-    <w:lsdException w:name="Intense Reference" w:semiHidden="0" w:uiPriority="32" w:unhideWhenUsed="0" w:qFormat="1"/>
-    <w:lsdException w:name="Book Title" w:semiHidden="0" w:uiPriority="33" w:unhideWhenUsed="0" w:qFormat="1"/>
-    <w:lsdException w:name="Bibliography" w:uiPriority="37"/>
-    <w:lsdException w:name="TOC Heading" w:uiPriority="39" w:qFormat="1"/>
+  <w:latentStyles w:defLockedState="0" w:defUIPriority="99" w:defSemiHidden="0" w:defUnhideWhenUsed="0" w:defQFormat="0" w:count="371">
+    <w:lsdException w:name="Normal" w:uiPriority="0" w:qFormat="1"/>
+    <w:lsdException w:name="heading 1" w:uiPriority="9" w:qFormat="1"/>
+    <w:lsdException w:name="heading 2" w:semiHidden="1" w:uiPriority="9" w:unhideWhenUsed="1" w:qFormat="1"/>
+    <w:lsdException w:name="heading 3" w:semiHidden="1" w:uiPriority="9" w:unhideWhenUsed="1" w:qFormat="1"/>
+    <w:lsdException w:name="heading 4" w:semiHidden="1" w:uiPriority="9" w:unhideWhenUsed="1" w:qFormat="1"/>
+    <w:lsdException w:name="heading 5" w:semiHidden="1" w:uiPriority="9" w:unhideWhenUsed="1" w:qFormat="1"/>
+    <w:lsdException w:name="heading 6" w:semiHidden="1" w:uiPriority="9" w:unhideWhenUsed="1" w:qFormat="1"/>
+    <w:lsdException w:name="heading 7" w:semiHidden="1" w:uiPriority="9" w:unhideWhenUsed="1" w:qFormat="1"/>
+    <w:lsdException w:name="heading 8" w:semiHidden="1" w:uiPriority="9" w:unhideWhenUsed="1" w:qFormat="1"/>
+    <w:lsdException w:name="heading 9" w:semiHidden="1" w:uiPriority="9" w:unhideWhenUsed="1" w:qFormat="1"/>
+    <w:lsdException w:name="index 1" w:semiHidden="1" w:unhideWhenUsed="1"/>
+    <w:lsdException w:name="index 2" w:semiHidden="1" w:unhideWhenUsed="1"/>
+    <w:lsdException w:name="index 3" w:semiHidden="1" w:unhideWhenUsed="1"/>
+    <w:lsdException w:name="index 4" w:semiHidden="1" w:unhideWhenUsed="1"/>
+    <w:lsdException w:name="index 5" w:semiHidden="1" w:unhideWhenUsed="1"/>
+    <w:lsdException w:name="index 6" w:semiHidden="1" w:unhideWhenUsed="1"/>
+    <w:lsdException w:name="index 7" w:semiHidden="1" w:unhideWhenUsed="1"/>
+    <w:lsdException w:name="index 8" w:semiHidden="1" w:unhideWhenUsed="1"/>
+    <w:lsdException w:name="index 9" w:semiHidden="1" w:unhideWhenUsed="1"/>
+    <w:lsdException w:name="toc 1" w:semiHidden="1" w:uiPriority="39" w:unhideWhenUsed="1"/>
+    <w:lsdException w:name="toc 2" w:semiHidden="1" w:uiPriority="39" w:unhideWhenUsed="1"/>
+    <w:lsdException w:name="toc 3" w:semiHidden="1" w:uiPriority="39" w:unhideWhenUsed="1"/>
+    <w:lsdException w:name="toc 4" w:semiHidden="1" w:uiPriority="39" w:unhideWhenUsed="1"/>
+    <w:lsdException w:name="toc 5" w:semiHidden="1" w:uiPriority="39" w:unhideWhenUsed="1"/>
+    <w:lsdException w:name="toc 6" w:semiHidden="1" w:uiPriority="39" w:unhideWhenUsed="1"/>
+    <w:lsdException w:name="toc 7" w:semiHidden="1" w:uiPriority="39" w:unhideWhenUsed="1"/>
+    <w:lsdException w:name="toc 8" w:semiHidden="1" w:uiPriority="39" w:unhideWhenUsed="1"/>
+    <w:lsdException w:name="toc 9" w:semiHidden="1" w:uiPriority="39" w:unhideWhenUsed="1"/>
+    <w:lsdException w:name="Normal Indent" w:semiHidden="1" w:unhideWhenUsed="1"/>
+    <w:lsdException w:name="footnote text" w:semiHidden="1" w:unhideWhenUsed="1"/>
+    <w:lsdException w:name="annotation text" w:semiHidden="1" w:unhideWhenUsed="1"/>
+    <w:lsdException w:name="header" w:semiHidden="1" w:unhideWhenUsed="1"/>
+    <w:lsdException w:name="footer" w:semiHidden="1" w:unhideWhenUsed="1"/>
+    <w:lsdException w:name="index heading" w:semiHidden="1" w:unhideWhenUsed="1"/>
+    <w:lsdException w:name="caption" w:semiHidden="1" w:uiPriority="35" w:unhideWhenUsed="1" w:qFormat="1"/>
+    <w:lsdException w:name="table of figures" w:semiHidden="1" w:unhideWhenUsed="1"/>
+    <w:lsdException w:name="envelope address" w:semiHidden="1" w:unhideWhenUsed="1"/>
+    <w:lsdException w:name="envelope return" w:semiHidden="1" w:unhideWhenUsed="1"/>
+    <w:lsdException w:name="footnote reference" w:semiHidden="1" w:unhideWhenUsed="1"/>
+    <w:lsdException w:name="annotation reference" w:semiHidden="1" w:unhideWhenUsed="1"/>
+    <w:lsdException w:name="line number" w:semiHidden="1" w:unhideWhenUsed="1"/>
+    <w:lsdException w:name="page number" w:semiHidden="1" w:unhideWhenUsed="1"/>
+    <w:lsdException w:name="endnote reference" w:semiHidden="1" w:unhideWhenUsed="1"/>
+    <w:lsdException w:name="endnote text" w:semiHidden="1" w:unhideWhenUsed="1"/>
+    <w:lsdException w:name="table of authorities" w:semiHidden="1" w:unhideWhenUsed="1"/>
+    <w:lsdException w:name="macro" w:semiHidden="1" w:unhideWhenUsed="1"/>
+    <w:lsdException w:name="toa heading" w:semiHidden="1" w:unhideWhenUsed="1"/>
+    <w:lsdException w:name="List" w:semiHidden="1" w:unhideWhenUsed="1"/>
+    <w:lsdException w:name="List Bullet" w:semiHidden="1" w:unhideWhenUsed="1"/>
+    <w:lsdException w:name="List Number" w:semiHidden="1" w:unhideWhenUsed="1"/>
+    <w:lsdException w:name="List 2" w:semiHidden="1" w:unhideWhenUsed="1"/>
+    <w:lsdException w:name="List 3" w:semiHidden="1" w:unhideWhenUsed="1"/>
+    <w:lsdException w:name="List 4" w:semiHidden="1" w:unhideWhenUsed="1"/>
+    <w:lsdException w:name="List 5" w:semiHidden="1" w:unhideWhenUsed="1"/>
+    <w:lsdException w:name="List Bullet 2" w:semiHidden="1" w:unhideWhenUsed="1"/>
+    <w:lsdException w:name="List Bullet 3" w:semiHidden="1" w:unhideWhenUsed="1"/>
+    <w:lsdException w:name="List Bullet 4" w:semiHidden="1" w:unhideWhenUsed="1"/>
+    <w:lsdException w:name="List Bullet 5" w:semiHidden="1" w:unhideWhenUsed="1"/>
+    <w:lsdException w:name="List Number 2" w:semiHidden="1" w:unhideWhenUsed="1"/>
+    <w:lsdException w:name="List Number 3" w:semiHidden="1" w:unhideWhenUsed="1"/>
+    <w:lsdException w:name="List Number 4" w:semiHidden="1" w:unhideWhenUsed="1"/>
+    <w:lsdException w:name="List Number 5" w:semiHidden="1" w:unhideWhenUsed="1"/>
+    <w:lsdException w:name="Title" w:uiPriority="10" w:qFormat="1"/>
+    <w:lsdException w:name="Closing" w:semiHidden="1" w:unhideWhenUsed="1"/>
+    <w:lsdException w:name="Signature" w:semiHidden="1" w:unhideWhenUsed="1"/>
+    <w:lsdException w:name="Default Paragraph Font" w:semiHidden="1" w:uiPriority="1" w:unhideWhenUsed="1"/>
+    <w:lsdException w:name="Body Text" w:semiHidden="1" w:unhideWhenUsed="1"/>
+    <w:lsdException w:name="Body Text Indent" w:semiHidden="1" w:unhideWhenUsed="1"/>
+    <w:lsdException w:name="List Continue" w:semiHidden="1" w:unhideWhenUsed="1"/>
+    <w:lsdException w:name="List Continue 2" w:semiHidden="1" w:unhideWhenUsed="1"/>
+    <w:lsdException w:name="List Continue 3" w:semiHidden="1" w:unhideWhenUsed="1"/>
+    <w:lsdException w:name="List Continue 4" w:semiHidden="1" w:unhideWhenUsed="1"/>
+    <w:lsdException w:name="List Continue 5" w:semiHidden="1" w:unhideWhenUsed="1"/>
+    <w:lsdException w:name="Message Header" w:semiHidden="1" w:unhideWhenUsed="1"/>
+    <w:lsdException w:name="Subtitle" w:uiPriority="11" w:qFormat="1"/>
+    <w:lsdException w:name="Salutation" w:semiHidden="1" w:unhideWhenUsed="1"/>
+    <w:lsdException w:name="Date" w:semiHidden="1" w:unhideWhenUsed="1"/>
+    <w:lsdException w:name="Body Text First Indent" w:semiHidden="1" w:unhideWhenUsed="1"/>
+    <w:lsdException w:name="Body Text First Indent 2" w:semiHidden="1" w:unhideWhenUsed="1"/>
+    <w:lsdException w:name="Note Heading" w:semiHidden="1" w:unhideWhenUsed="1"/>
+    <w:lsdException w:name="Body Text 2" w:semiHidden="1" w:unhideWhenUsed="1"/>
+    <w:lsdException w:name="Body Text 3" w:semiHidden="1" w:unhideWhenUsed="1"/>
+    <w:lsdException w:name="Body Text Indent 2" w:semiHidden="1" w:unhideWhenUsed="1"/>
+    <w:lsdException w:name="Body Text Indent 3" w:semiHidden="1" w:unhideWhenUsed="1"/>
+    <w:lsdException w:name="Block Text" w:semiHidden="1" w:unhideWhenUsed="1"/>
+    <w:lsdException w:name="Hyperlink" w:semiHidden="1" w:unhideWhenUsed="1"/>
+    <w:lsdException w:name="FollowedHyperlink" w:semiHidden="1" w:unhideWhenUsed="1"/>
+    <w:lsdException w:name="Strong" w:uiPriority="22" w:qFormat="1"/>
+    <w:lsdException w:name="Emphasis" w:uiPriority="20" w:qFormat="1"/>
+    <w:lsdException w:name="Document Map" w:semiHidden="1" w:unhideWhenUsed="1"/>
+    <w:lsdException w:name="Plain Text" w:semiHidden="1" w:unhideWhenUsed="1"/>
+    <w:lsdException w:name="E-mail Signature" w:semiHidden="1" w:unhideWhenUsed="1"/>
+    <w:lsdException w:name="HTML Top of Form" w:semiHidden="1" w:unhideWhenUsed="1"/>
+    <w:lsdException w:name="HTML Bottom of Form" w:semiHidden="1" w:unhideWhenUsed="1"/>
+    <w:lsdException w:name="Normal (Web)" w:semiHidden="1" w:unhideWhenUsed="1"/>
+    <w:lsdException w:name="HTML Acronym" w:semiHidden="1" w:unhideWhenUsed="1"/>
+    <w:lsdException w:name="HTML Address" w:semiHidden="1" w:unhideWhenUsed="1"/>
+    <w:lsdException w:name="HTML Cite" w:semiHidden="1" w:unhideWhenUsed="1"/>
+    <w:lsdException w:name="HTML Code" w:semiHidden="1" w:unhideWhenUsed="1"/>
+    <w:lsdException w:name="HTML Definition" w:semiHidden="1" w:unhideWhenUsed="1"/>
+    <w:lsdException w:name="HTML Keyboard" w:semiHidden="1" w:unhideWhenUsed="1"/>
+    <w:lsdException w:name="HTML Preformatted" w:semiHidden="1" w:unhideWhenUsed="1"/>
+    <w:lsdException w:name="HTML Sample" w:semiHidden="1" w:unhideWhenUsed="1"/>
+    <w:lsdException w:name="HTML Typewriter" w:semiHidden="1" w:unhideWhenUsed="1"/>
+    <w:lsdException w:name="HTML Variable" w:semiHidden="1" w:unhideWhenUsed="1"/>
+    <w:lsdException w:name="Normal Table" w:semiHidden="1" w:unhideWhenUsed="1"/>
+    <w:lsdException w:name="annotation subject" w:semiHidden="1" w:unhideWhenUsed="1"/>
+    <w:lsdException w:name="No List" w:semiHidden="1" w:unhideWhenUsed="1"/>
+    <w:lsdException w:name="Outline List 1" w:semiHidden="1" w:unhideWhenUsed="1"/>
+    <w:lsdException w:name="Outline List 2" w:semiHidden="1" w:unhideWhenUsed="1"/>
+    <w:lsdException w:name="Outline List 3" w:semiHidden="1" w:unhideWhenUsed="1"/>
+    <w:lsdException w:name="Table Simple 1" w:semiHidden="1" w:unhideWhenUsed="1"/>
+    <w:lsdException w:name="Table Simple 2" w:semiHidden="1" w:unhideWhenUsed="1"/>
+    <w:lsdException w:name="Table Simple 3" w:semiHidden="1" w:unhideWhenUsed="1"/>
+    <w:lsdException w:name="Table Classic 1" w:semiHidden="1" w:unhideWhenUsed="1"/>
+    <w:lsdException w:name="Table Classic 2" w:semiHidden="1" w:unhideWhenUsed="1"/>
+    <w:lsdException w:name="Table Classic 3" w:semiHidden="1" w:unhideWhenUsed="1"/>
+    <w:lsdException w:name="Table Classic 4" w:semiHidden="1" w:unhideWhenUsed="1"/>
+    <w:lsdException w:name="Table Colorful 1" w:semiHidden="1" w:unhideWhenUsed="1"/>
+    <w:lsdException w:name="Table Colorful 2" w:semiHidden="1" w:unhideWhenUsed="1"/>
+    <w:lsdException w:name="Table Colorful 3" w:semiHidden="1" w:unhideWhenUsed="1"/>
+    <w:lsdException w:name="Table Columns 1" w:semiHidden="1" w:unhideWhenUsed="1"/>
+    <w:lsdException w:name="Table Columns 2" w:semiHidden="1" w:unhideWhenUsed="1"/>
+    <w:lsdException w:name="Table Columns 3" w:semiHidden="1" w:unhideWhenUsed="1"/>
+    <w:lsdException w:name="Table Columns 4" w:semiHidden="1" w:unhideWhenUsed="1"/>
+    <w:lsdException w:name="Table Columns 5" w:semiHidden="1" w:unhideWhenUsed="1"/>
+    <w:lsdException w:name="Table Grid 1" w:semiHidden="1" w:unhideWhenUsed="1"/>
+    <w:lsdException w:name="Table Grid 2" w:semiHidden="1" w:unhideWhenUsed="1"/>
+    <w:lsdException w:name="Table Grid 3" w:semiHidden="1" w:unhideWhenUsed="1"/>
+    <w:lsdException w:name="Table Grid 4" w:semiHidden="1" w:unhideWhenUsed="1"/>
+    <w:lsdException w:name="Table Grid 5" w:semiHidden="1" w:unhideWhenUsed="1"/>
+    <w:lsdException w:name="Table Grid 6" w:semiHidden="1" w:unhideWhenUsed="1"/>
+    <w:lsdException w:name="Table Grid 7" w:semiHidden="1" w:unhideWhenUsed="1"/>
+    <w:lsdException w:name="Table Grid 8" w:semiHidden="1" w:unhideWhenUsed="1"/>
+    <w:lsdException w:name="Table List 1" w:semiHidden="1" w:unhideWhenUsed="1"/>
+    <w:lsdException w:name="Table List 2" w:semiHidden="1" w:unhideWhenUsed="1"/>
+    <w:lsdException w:name="Table List 3" w:semiHidden="1" w:unhideWhenUsed="1"/>
+    <w:lsdException w:name="Table List 4" w:semiHidden="1" w:unhideWhenUsed="1"/>
+    <w:lsdException w:name="Table List 5" w:semiHidden="1" w:unhideWhenUsed="1"/>
+    <w:lsdException w:name="Table List 6" w:semiHidden="1" w:unhideWhenUsed="1"/>
+    <w:lsdException w:name="Table List 7" w:semiHidden="1" w:unhideWhenUsed="1"/>
+    <w:lsdException w:name="Table List 8" w:semiHidden="1" w:unhideWhenUsed="1"/>
+    <w:lsdException w:name="Table 3D effects 1" w:semiHidden="1" w:unhideWhenUsed="1"/>
+    <w:lsdException w:name="Table 3D effects 2" w:semiHidden="1" w:unhideWhenUsed="1"/>
+    <w:lsdException w:name="Table 3D effects 3" w:semiHidden="1" w:unhideWhenUsed="1"/>
+    <w:lsdException w:name="Table Contemporary" w:semiHidden="1" w:unhideWhenUsed="1"/>
+    <w:lsdException w:name="Table Elegant" w:semiHidden="1" w:unhideWhenUsed="1"/>
+    <w:lsdException w:name="Table Professional" w:semiHidden="1" w:unhideWhenUsed="1"/>
+    <w:lsdException w:name="Table Subtle 1" w:semiHidden="1" w:unhideWhenUsed="1"/>
+    <w:lsdException w:name="Table Subtle 2" w:semiHidden="1" w:unhideWhenUsed="1"/>
+    <w:lsdException w:name="Table Web 1" w:semiHidden="1" w:unhideWhenUsed="1"/>
+    <w:lsdException w:name="Table Web 2" w:semiHidden="1" w:unhideWhenUsed="1"/>
+    <w:lsdException w:name="Table Web 3" w:semiHidden="1" w:unhideWhenUsed="1"/>
+    <w:lsdException w:name="Balloon Text" w:semiHidden="1" w:unhideWhenUsed="1"/>
+    <w:lsdException w:name="Table Grid" w:uiPriority="39"/>
+    <w:lsdException w:name="Table Theme" w:semiHidden="1" w:unhideWhenUsed="1"/>
+    <w:lsdException w:name="Placeholder Text" w:semiHidden="1"/>
+    <w:lsdException w:name="No Spacing" w:uiPriority="1" w:qFormat="1"/>
+    <w:lsdException w:name="Light Shading" w:uiPriority="60"/>
+    <w:lsdException w:name="Light List" w:uiPriority="61"/>
+    <w:lsdException w:name="Light Grid" w:uiPriority="62"/>
+    <w:lsdException w:name="Medium Shading 1" w:uiPriority="63"/>
+    <w:lsdException w:name="Medium Shading 2" w:uiPriority="64"/>
+    <w:lsdException w:name="Medium List 1" w:uiPriority="65"/>
+    <w:lsdException w:name="Medium List 2" w:uiPriority="66"/>
+    <w:lsdException w:name="Medium Grid 1" w:uiPriority="67"/>
+    <w:lsdException w:name="Medium Grid 2" w:uiPriority="68"/>
+    <w:lsdException w:name="Medium Grid 3" w:uiPriority="69"/>
+    <w:lsdException w:name="Dark List" w:uiPriority="70"/>
+    <w:lsdException w:name="Colorful Shading" w:uiPriority="71"/>
+    <w:lsdException w:name="Colorful List" w:uiPriority="72"/>
+    <w:lsdException w:name="Colorful Grid" w:uiPriority="73"/>
+    <w:lsdException w:name="Light Shading Accent 1" w:uiPriority="60"/>
+    <w:lsdException w:name="Light List Accent 1" w:uiPriority="61"/>
+    <w:lsdException w:name="Light Grid Accent 1" w:uiPriority="62"/>
+    <w:lsdException w:name="Medium Shading 1 Accent 1" w:uiPriority="63"/>
+    <w:lsdException w:name="Medium Shading 2 Accent 1" w:uiPriority="64"/>
+    <w:lsdException w:name="Medium List 1 Accent 1" w:uiPriority="65"/>
+    <w:lsdException w:name="Revision" w:semiHidden="1"/>
+    <w:lsdException w:name="List Paragraph" w:uiPriority="34" w:qFormat="1"/>
+    <w:lsdException w:name="Quote" w:uiPriority="29" w:qFormat="1"/>
+    <w:lsdException w:name="Intense Quote" w:uiPriority="30" w:qFormat="1"/>
+    <w:lsdException w:name="Medium List 2 Accent 1" w:uiPriority="66"/>
+    <w:lsdException w:name="Medium Grid 1 Accent 1" w:uiPriority="67"/>
+    <w:lsdException w:name="Medium Grid 2 Accent 1" w:uiPriority="68"/>
+    <w:lsdException w:name="Medium Grid 3 Accent 1" w:uiPriority="69"/>
+    <w:lsdException w:name="Dark List Accent 1" w:uiPriority="70"/>
+    <w:lsdException w:name="Colorful Shading Accent 1" w:uiPriority="71"/>
+    <w:lsdException w:name="Colorful List Accent 1" w:uiPriority="72"/>
+    <w:lsdException w:name="Colorful Grid Accent 1" w:uiPriority="73"/>
+    <w:lsdException w:name="Light Shading Accent 2" w:uiPriority="60"/>
+    <w:lsdException w:name="Light List Accent 2" w:uiPriority="61"/>
+    <w:lsdException w:name="Light Grid Accent 2" w:uiPriority="62"/>
+    <w:lsdException w:name="Medium Shading 1 Accent 2" w:uiPriority="63"/>
+    <w:lsdException w:name="Medium Shading 2 Accent 2" w:uiPriority="64"/>
+    <w:lsdException w:name="Medium List 1 Accent 2" w:uiPriority="65"/>
+    <w:lsdException w:name="Medium List 2 Accent 2" w:uiPriority="66"/>
+    <w:lsdException w:name="Medium Grid 1 Accent 2" w:uiPriority="67"/>
+    <w:lsdException w:name="Medium Grid 2 Accent 2" w:uiPriority="68"/>
+    <w:lsdException w:name="Medium Grid 3 Accent 2" w:uiPriority="69"/>
+    <w:lsdException w:name="Dark List Accent 2" w:uiPriority="70"/>
+    <w:lsdException w:name="Colorful Shading Accent 2" w:uiPriority="71"/>
+    <w:lsdException w:name="Colorful List Accent 2" w:uiPriority="72"/>
+    <w:lsdException w:name="Colorful Grid Accent 2" w:uiPriority="73"/>
+    <w:lsdException w:name="Light Shading Accent 3" w:uiPriority="60"/>
+    <w:lsdException w:name="Light List Accent 3" w:uiPriority="61"/>
+    <w:lsdException w:name="Light Grid Accent 3" w:uiPriority="62"/>
+    <w:lsdException w:name="Medium Shading 1 Accent 3" w:uiPriority="63"/>
+    <w:lsdException w:name="Medium Shading 2 Accent 3" w:uiPriority="64"/>
+    <w:lsdException w:name="Medium List 1 Accent 3" w:uiPriority="65"/>
+    <w:lsdException w:name="Medium List 2 Accent 3" w:uiPriority="66"/>
+    <w:lsdException w:name="Medium Grid 1 Accent 3" w:uiPriority="67"/>
+    <w:lsdException w:name="Medium Grid 2 Accent 3" w:uiPriority="68"/>
+    <w:lsdException w:name="Medium Grid 3 Accent 3" w:uiPriority="69"/>
+    <w:lsdException w:name="Dark List Accent 3" w:uiPriority="70"/>
+    <w:lsdException w:name="Colorful Shading Accent 3" w:uiPriority="71"/>
+    <w:lsdException w:name="Colorful List Accent 3" w:uiPriority="72"/>
+    <w:lsdException w:name="Colorful Grid Accent 3" w:uiPriority="73"/>
+    <w:lsdException w:name="Light Shading Accent 4" w:uiPriority="60"/>
+    <w:lsdException w:name="Light List Accent 4" w:uiPriority="61"/>
+    <w:lsdException w:name="Light Grid Accent 4" w:uiPriority="62"/>
+    <w:lsdException w:name="Medium Shading 1 Accent 4" w:uiPriority="63"/>
+    <w:lsdException w:name="Medium Shading 2 Accent 4" w:uiPriority="64"/>
+    <w:lsdException w:name="Medium List 1 Accent 4" w:uiPriority="65"/>
+    <w:lsdException w:name="Medium List 2 Accent 4" w:uiPriority="66"/>
+    <w:lsdException w:name="Medium Grid 1 Accent 4" w:uiPriority="67"/>
+    <w:lsdException w:name="Medium Grid 2 Accent 4" w:uiPriority="68"/>
+    <w:lsdException w:name="Medium Grid 3 Accent 4" w:uiPriority="69"/>
+    <w:lsdException w:name="Dark List Accent 4" w:uiPriority="70"/>
+    <w:lsdException w:name="Colorful Shading Accent 4" w:uiPriority="71"/>
+    <w:lsdException w:name="Colorful List Accent 4" w:uiPriority="72"/>
+    <w:lsdException w:name="Colorful Grid Accent 4" w:uiPriority="73"/>
+    <w:lsdException w:name="Light Shading Accent 5" w:uiPriority="60"/>
+    <w:lsdException w:name="Light List Accent 5" w:uiPriority="61"/>
+    <w:lsdException w:name="Light Grid Accent 5" w:uiPriority="62"/>
+    <w:lsdException w:name="Medium Shading 1 Accent 5" w:uiPriority="63"/>
+    <w:lsdException w:name="Medium Shading 2 Accent 5" w:uiPriority="64"/>
+    <w:lsdException w:name="Medium List 1 Accent 5" w:uiPriority="65"/>
+    <w:lsdException w:name="Medium List 2 Accent 5" w:uiPriority="66"/>
+    <w:lsdException w:name="Medium Grid 1 Accent 5" w:uiPriority="67"/>
+    <w:lsdException w:name="Medium Grid 2 Accent 5" w:uiPriority="68"/>
+    <w:lsdException w:name="Medium Grid 3 Accent 5" w:uiPriority="69"/>
+    <w:lsdException w:name="Dark List Accent 5" w:uiPriority="70"/>
+    <w:lsdException w:name="Colorful Shading Accent 5" w:uiPriority="71"/>
+    <w:lsdException w:name="Colorful List Accent 5" w:uiPriority="72"/>
+    <w:lsdException w:name="Colorful Grid Accent 5" w:uiPriority="73"/>
+    <w:lsdException w:name="Light Shading Accent 6" w:uiPriority="60"/>
+    <w:lsdException w:name="Light List Accent 6" w:uiPriority="61"/>
+    <w:lsdException w:name="Light Grid Accent 6" w:uiPriority="62"/>
+    <w:lsdException w:name="Medium Shading 1 Accent 6" w:uiPriority="63"/>
+    <w:lsdException w:name="Medium Shading 2 Accent 6" w:uiPriority="64"/>
+    <w:lsdException w:name="Medium List 1 Accent 6" w:uiPriority="65"/>
+    <w:lsdException w:name="Medium List 2 Accent 6" w:uiPriority="66"/>
+    <w:lsdException w:name="Medium Grid 1 Accent 6" w:uiPriority="67"/>
+    <w:lsdException w:name="Medium Grid 2 Accent 6" w:uiPriority="68"/>
+    <w:lsdException w:name="Medium Grid 3 Accent 6" w:uiPriority="69"/>
+    <w:lsdException w:name="Dark List Accent 6" w:uiPriority="70"/>
+    <w:lsdException w:name="Colorful Shading Accent 6" w:uiPriority="71"/>
+    <w:lsdException w:name="Colorful List Accent 6" w:uiPriority="72"/>
+    <w:lsdException w:name="Colorful Grid Accent 6" w:uiPriority="73"/>
+    <w:lsdException w:name="Subtle Emphasis" w:uiPriority="19" w:qFormat="1"/>
+    <w:lsdException w:name="Intense Emphasis" w:uiPriority="21" w:qFormat="1"/>
+    <w:lsdException w:name="Subtle Reference" w:uiPriority="31" w:qFormat="1"/>
+    <w:lsdException w:name="Intense Reference" w:uiPriority="32" w:qFormat="1"/>
+    <w:lsdException w:name="Book Title" w:uiPriority="33" w:qFormat="1"/>
+    <w:lsdException w:name="Bibliography" w:semiHidden="1" w:uiPriority="37" w:unhideWhenUsed="1"/>
+    <w:lsdException w:name="TOC Heading" w:semiHidden="1" w:uiPriority="39" w:unhideWhenUsed="1" w:qFormat="1"/>
+    <w:lsdException w:name="Grid Table 4" w:uiPriority="49"/>
+    <w:lsdException w:name="Grid Table 5 Dark" w:uiPriority="50"/>
+    <w:lsdException w:name="Grid Table 6 Colorful" w:uiPriority="51"/>
+    <w:lsdException w:name="Grid Table 7 Colorful" w:uiPriority="52"/>
+    <w:lsdException w:name="Grid Table 1 Light Accent 1" w:uiPriority="46"/>
+    <w:lsdException w:name="Grid Table 2 Accent 1" w:uiPriority="47"/>
+    <w:lsdException w:name="Grid Table 3 Accent 1" w:uiPriority="48"/>
+    <w:lsdException w:name="Grid Table 4 Accent 1" w:uiPriority="49"/>
+    <w:lsdException w:name="Grid Table 5 Dark Accent 1" w:uiPriority="50"/>
+    <w:lsdException w:name="Grid Table 6 Colorful Accent 1" w:uiPriority="51"/>
+    <w:lsdException w:name="Grid Table 7 Colorful Accent 1" w:uiPriority="52"/>
+    <w:lsdException w:name="Grid Table 1 Light Accent 2" w:uiPriority="46"/>
+    <w:lsdException w:name="Grid Table 2 Accent 2" w:uiPriority="47"/>
+    <w:lsdException w:name="Grid Table 3 Accent 2" w:uiPriority="48"/>
+    <w:lsdException w:name="Grid Table 4 Accent 2" w:uiPriority="49"/>
+    <w:lsdException w:name="Grid Table 5 Dark Accent 2" w:uiPriority="50"/>
+    <w:lsdException w:name="Grid Table 6 Colorful Accent 2" w:uiPriority="51"/>
+    <w:lsdException w:name="Grid Table 7 Colorful Accent 2" w:uiPriority="52"/>
+    <w:lsdException w:name="Grid Table 1 Light Accent 3" w:uiPriority="46"/>
+    <w:lsdException w:name="Grid Table 2 Accent 3" w:uiPriority="47"/>
+    <w:lsdException w:name="Grid Table 3 Accent 3" w:uiPriority="48"/>
+    <w:lsdException w:name="Grid Table 4 Accent 3" w:uiPriority="49"/>
+    <w:lsdException w:name="Grid Table 5 Dark Accent 3" w:uiPriority="50"/>
+    <w:lsdException w:name="Grid Table 6 Colorful Accent 3" w:uiPriority="51"/>
+    <w:lsdException w:name="Grid Table 7 Colorful Accent 3" w:uiPriority="52"/>
+    <w:lsdException w:name="Grid Table 1 Light Accent 4" w:uiPriority="46"/>
+    <w:lsdException w:name="Grid Table 2 Accent 4" w:uiPriority="47"/>
+    <w:lsdException w:name="Grid Table 3 Accent 4" w:uiPriority="48"/>
+    <w:lsdException w:name="Grid Table 4 Accent 4" w:uiPriority="49"/>
+    <w:lsdException w:name="Grid Table 5 Dark Accent 4" w:uiPriority="50"/>
+    <w:lsdException w:name="Grid Table 6 Colorful Accent 4" w:uiPriority="51"/>
+    <w:lsdException w:name="Grid Table 7 Colorful Accent 4" w:uiPriority="52"/>
+    <w:lsdException w:name="Grid Table 1 Light Accent 5" w:uiPriority="46"/>
+    <w:lsdException w:name="Grid Table 2 Accent 5" w:uiPriority="47"/>
+    <w:lsdException w:name="Grid Table 3 Accent 5" w:uiPriority="48"/>
+    <w:lsdException w:name="Grid Table 4 Accent 5" w:uiPriority="49"/>
+    <w:lsdException w:name="Grid Table 5 Dark Accent 5" w:uiPriority="50"/>
+    <w:lsdException w:name="Grid Table 6 Colorful Accent 5" w:uiPriority="51"/>
+    <w:lsdException w:name="Grid Table 7 Colorful Accent 5" w:uiPriority="52"/>
+    <w:lsdException w:name="Grid Table 1 Light Accent 6" w:uiPriority="46"/>
+    <w:lsdException w:name="Grid Table 2 Accent 6" w:uiPriority="47"/>
+    <w:lsdException w:name="Grid Table 3 Accent 6" w:uiPriority="48"/>
+    <w:lsdException w:name="Grid Table 4 Accent 6" w:uiPriority="49"/>
+    <w:lsdException w:name="Grid Table 5 Dark Accent 6" w:uiPriority="50"/>
+    <w:lsdException w:name="Grid Table 6 Colorful Accent 6" w:uiPriority="51"/>
+    <w:lsdException w:name="Grid Table 7 Colorful Accent 6" w:uiPriority="52"/>
+    <w:lsdException w:name="List Table 1 Light" w:uiPriority="46"/>
+    <w:lsdException w:name="List Table 2" w:uiPriority="47"/>
+    <w:lsdException w:name="List Table 3" w:uiPriority="48"/>
+    <w:lsdException w:name="List Table 4" w:uiPriority="49"/>
+    <w:lsdException w:name="List Table 5 Dark" w:uiPriority="50"/>
+    <w:lsdException w:name="List Table 6 Colorful" w:uiPriority="51"/>
+    <w:lsdException w:name="List Table 7 Colorful" w:uiPriority="52"/>
+    <w:lsdException w:name="List Table 1 Light Accent 1" w:uiPriority="46"/>
+    <w:lsdException w:name="List Table 2 Accent 1" w:uiPriority="47"/>
+    <w:lsdException w:name="List Table 3 Accent 1" w:uiPriority="48"/>
+    <w:lsdException w:name="List Table 4 Accent 1" w:uiPriority="49"/>
+    <w:lsdException w:name="List Table 5 Dark Accent 1" w:uiPriority="50"/>
+    <w:lsdException w:name="List Table 6 Colorful Accent 1" w:uiPriority="51"/>
+    <w:lsdException w:name="List Table 7 Colorful Accent 1" w:uiPriority="52"/>
+    <w:lsdException w:name="List Table 1 Light Accent 2" w:uiPriority="46"/>
+    <w:lsdException w:name="List Table 2 Accent 2" w:uiPriority="47"/>
+    <w:lsdException w:name="List Table 3 Accent 2" w:uiPriority="48"/>
+    <w:lsdException w:name="List Table 4 Accent 2" w:uiPriority="49"/>
+    <w:lsdException w:name="List Table 5 Dark Accent 2" w:uiPriority="50"/>
+    <w:lsdException w:name="List Table 6 Colorful Accent 2" w:uiPriority="51"/>
+    <w:lsdException w:name="List Table 7 Colorful Accent 2" w:uiPriority="52"/>
+    <w:lsdException w:name="List Table 1 Light Accent 3" w:uiPriority="46"/>
+    <w:lsdException w:name="List Table 2 Accent 3" w:uiPriority="47"/>
+    <w:lsdException w:name="List Table 3 Accent 3" w:uiPriority="48"/>
+    <w:lsdException w:name="List Table 4 Accent 3" w:uiPriority="49"/>
+    <w:lsdException w:name="List Table 5 Dark Accent 3" w:uiPriority="50"/>
+    <w:lsdException w:name="List Table 6 Colorful Accent 3" w:uiPriority="51"/>
+    <w:lsdException w:name="List Table 7 Colorful Accent 3" w:uiPriority="52"/>
+    <w:lsdException w:name="List Table 1 Light Accent 4" w:uiPriority="46"/>
+    <w:lsdException w:name="List Table 2 Accent 4" w:uiPriority="47"/>
+    <w:lsdException w:name="List Table 3 Accent 4" w:uiPriority="48"/>
+    <w:lsdException w:name="List Table 4 Accent 4" w:uiPriority="49"/>
+    <w:lsdException w:name="List Table 5 Dark Accent 4" w:uiPriority="50"/>
+    <w:lsdException w:name="List Table 6 Colorful Accent 4" w:uiPriority="51"/>
+    <w:lsdException w:name="List Table 7 Colorful Accent 4" w:uiPriority="52"/>
+    <w:lsdException w:name="List Table 1 Light Accent 5" w:uiPriority="46"/>
+    <w:lsdException w:name="List Table 2 Accent 5" w:uiPriority="47"/>
+    <w:lsdException w:name="List Table 3 Accent 5" w:uiPriority="48"/>
+    <w:lsdException w:name="List Table 4 Accent 5" w:uiPriority="49"/>
+    <w:lsdException w:name="List Table 5 Dark Accent 5" w:uiPriority="50"/>
+    <w:lsdException w:name="List Table 6 Colorful Accent 5" w:uiPriority="51"/>
+    <w:lsdException w:name="List Table 7 Colorful Accent 5" w:uiPriority="52"/>
+    <w:lsdException w:name="List Table 1 Light Accent 6" w:uiPriority="46"/>
+    <w:lsdException w:name="List Table 2 Accent 6" w:uiPriority="47"/>
+    <w:lsdException w:name="List Table 3 Accent 6" w:uiPriority="48"/>
+    <w:lsdException w:name="List Table 4 Accent 6" w:uiPriority="49"/>
+    <w:lsdException w:name="List Table 5 Dark Accent 6" w:uiPriority="50"/>
+    <w:lsdException w:name="List Table 6 Colorful Accent 6" w:uiPriority="51"/>
+    <w:lsdException w:name="List Table 7 Colorful Accent 6" w:uiPriority="52"/>
   </w:latentStyles>
   <w:style w:type="paragraph" w:default="1" w:styleId="Normale">
     <w:name w:val="Normal"/>
@@ -20052,7 +20322,7 @@
       <w:szCs w:val="21"/>
     </w:rPr>
   </w:style>
-  <w:style w:type="character" w:default="1" w:styleId="Caratterepredefinitoparagrafo">
+  <w:style w:type="character" w:default="1" w:styleId="Carpredefinitoparagrafo">
     <w:name w:val="Default Paragraph Font"/>
     <w:uiPriority w:val="1"/>
     <w:semiHidden/>
@@ -20095,7 +20365,7 @@
   </w:style>
   <w:style w:type="character" w:customStyle="1" w:styleId="NessunaspaziaturaCarattere">
     <w:name w:val="Nessuna spaziatura Carattere"/>
-    <w:basedOn w:val="Caratterepredefinitoparagrafo"/>
+    <w:basedOn w:val="Carpredefinitoparagrafo"/>
     <w:link w:val="Nessunaspaziatura"/>
     <w:uiPriority w:val="1"/>
     <w:rsid w:val="00690E3C"/>
@@ -20106,7 +20376,7 @@
   </w:style>
   <w:style w:type="character" w:customStyle="1" w:styleId="Titolo2Carattere">
     <w:name w:val="Titolo 2 Carattere"/>
-    <w:basedOn w:val="Caratterepredefinitoparagrafo"/>
+    <w:basedOn w:val="Carpredefinitoparagrafo"/>
     <w:link w:val="Titolo2"/>
     <w:uiPriority w:val="9"/>
     <w:rsid w:val="00042481"/>
@@ -20119,7 +20389,7 @@
   </w:style>
   <w:style w:type="character" w:customStyle="1" w:styleId="Titolo1Carattere">
     <w:name w:val="Titolo 1 Carattere"/>
-    <w:basedOn w:val="Caratterepredefinitoparagrafo"/>
+    <w:basedOn w:val="Carpredefinitoparagrafo"/>
     <w:link w:val="Titolo1"/>
     <w:uiPriority w:val="9"/>
     <w:rsid w:val="005543FF"/>
@@ -20152,7 +20422,7 @@
   </w:style>
   <w:style w:type="character" w:customStyle="1" w:styleId="TitoloCarattere">
     <w:name w:val="Titolo Carattere"/>
-    <w:basedOn w:val="Caratterepredefinitoparagrafo"/>
+    <w:basedOn w:val="Carpredefinitoparagrafo"/>
     <w:link w:val="Titolo"/>
     <w:uiPriority w:val="10"/>
     <w:rsid w:val="00985762"/>
@@ -20197,7 +20467,7 @@
   </w:style>
   <w:style w:type="character" w:styleId="Collegamentoipertestuale">
     <w:name w:val="Hyperlink"/>
-    <w:basedOn w:val="Caratterepredefinitoparagrafo"/>
+    <w:basedOn w:val="Carpredefinitoparagrafo"/>
     <w:uiPriority w:val="99"/>
     <w:unhideWhenUsed/>
     <w:rsid w:val="00985762"/>
@@ -20223,7 +20493,7 @@
   </w:style>
   <w:style w:type="character" w:customStyle="1" w:styleId="IntestazioneCarattere">
     <w:name w:val="Intestazione Carattere"/>
-    <w:basedOn w:val="Caratterepredefinitoparagrafo"/>
+    <w:basedOn w:val="Carpredefinitoparagrafo"/>
     <w:link w:val="Intestazione"/>
     <w:uiPriority w:val="99"/>
     <w:rsid w:val="00985762"/>
@@ -20245,14 +20515,14 @@
   </w:style>
   <w:style w:type="character" w:customStyle="1" w:styleId="PidipaginaCarattere">
     <w:name w:val="Piè di pagina Carattere"/>
-    <w:basedOn w:val="Caratterepredefinitoparagrafo"/>
+    <w:basedOn w:val="Carpredefinitoparagrafo"/>
     <w:link w:val="Pidipagina"/>
     <w:uiPriority w:val="99"/>
     <w:rsid w:val="00985762"/>
   </w:style>
   <w:style w:type="character" w:customStyle="1" w:styleId="Titolo3Carattere">
     <w:name w:val="Titolo 3 Carattere"/>
-    <w:basedOn w:val="Caratterepredefinitoparagrafo"/>
+    <w:basedOn w:val="Carpredefinitoparagrafo"/>
     <w:link w:val="Titolo3"/>
     <w:uiPriority w:val="9"/>
     <w:rsid w:val="000266FD"/>
@@ -20265,7 +20535,7 @@
   </w:style>
   <w:style w:type="character" w:customStyle="1" w:styleId="Titolo4Carattere">
     <w:name w:val="Titolo 4 Carattere"/>
-    <w:basedOn w:val="Caratterepredefinitoparagrafo"/>
+    <w:basedOn w:val="Carpredefinitoparagrafo"/>
     <w:link w:val="Titolo4"/>
     <w:uiPriority w:val="9"/>
     <w:rsid w:val="00B168E6"/>
@@ -20303,7 +20573,7 @@
   </w:style>
   <w:style w:type="character" w:customStyle="1" w:styleId="Titolo5Carattere">
     <w:name w:val="Titolo 5 Carattere"/>
-    <w:basedOn w:val="Caratterepredefinitoparagrafo"/>
+    <w:basedOn w:val="Carpredefinitoparagrafo"/>
     <w:link w:val="Titolo5"/>
     <w:uiPriority w:val="9"/>
     <w:rsid w:val="00C2544B"/>
@@ -20314,7 +20584,7 @@
   </w:style>
   <w:style w:type="character" w:customStyle="1" w:styleId="Titolo6Carattere">
     <w:name w:val="Titolo 6 Carattere"/>
-    <w:basedOn w:val="Caratterepredefinitoparagrafo"/>
+    <w:basedOn w:val="Carpredefinitoparagrafo"/>
     <w:link w:val="Titolo6"/>
     <w:uiPriority w:val="9"/>
     <w:semiHidden/>
@@ -20326,7 +20596,7 @@
   </w:style>
   <w:style w:type="character" w:customStyle="1" w:styleId="Titolo7Carattere">
     <w:name w:val="Titolo 7 Carattere"/>
-    <w:basedOn w:val="Caratterepredefinitoparagrafo"/>
+    <w:basedOn w:val="Carpredefinitoparagrafo"/>
     <w:link w:val="Titolo7"/>
     <w:uiPriority w:val="9"/>
     <w:semiHidden/>
@@ -20340,7 +20610,7 @@
   </w:style>
   <w:style w:type="character" w:customStyle="1" w:styleId="Titolo8Carattere">
     <w:name w:val="Titolo 8 Carattere"/>
-    <w:basedOn w:val="Caratterepredefinitoparagrafo"/>
+    <w:basedOn w:val="Carpredefinitoparagrafo"/>
     <w:link w:val="Titolo8"/>
     <w:uiPriority w:val="9"/>
     <w:semiHidden/>
@@ -20354,7 +20624,7 @@
   </w:style>
   <w:style w:type="character" w:customStyle="1" w:styleId="Titolo9Carattere">
     <w:name w:val="Titolo 9 Carattere"/>
-    <w:basedOn w:val="Caratterepredefinitoparagrafo"/>
+    <w:basedOn w:val="Carpredefinitoparagrafo"/>
     <w:link w:val="Titolo9"/>
     <w:uiPriority w:val="9"/>
     <w:semiHidden/>
@@ -20417,7 +20687,7 @@
   </w:style>
   <w:style w:type="character" w:customStyle="1" w:styleId="CodiceCarattere">
     <w:name w:val="Codice Carattere"/>
-    <w:basedOn w:val="Caratterepredefinitoparagrafo"/>
+    <w:basedOn w:val="Carpredefinitoparagrafo"/>
     <w:link w:val="Codice"/>
     <w:rsid w:val="006606CA"/>
     <w:rPr>
@@ -20654,7 +20924,7 @@
   </w:style>
   <w:style w:type="character" w:customStyle="1" w:styleId="MappadocumentoCarattere">
     <w:name w:val="Mappa documento Carattere"/>
-    <w:basedOn w:val="Caratterepredefinitoparagrafo"/>
+    <w:basedOn w:val="Carpredefinitoparagrafo"/>
     <w:link w:val="Mappadocumento"/>
     <w:uiPriority w:val="99"/>
     <w:semiHidden/>
@@ -20684,7 +20954,7 @@
   </w:style>
   <w:style w:type="character" w:customStyle="1" w:styleId="TestofumettoCarattere">
     <w:name w:val="Testo fumetto Carattere"/>
-    <w:basedOn w:val="Caratterepredefinitoparagrafo"/>
+    <w:basedOn w:val="Carpredefinitoparagrafo"/>
     <w:link w:val="Testofumetto"/>
     <w:uiPriority w:val="99"/>
     <w:semiHidden/>
@@ -20789,7 +21059,7 @@
   </w:style>
   <w:style w:type="character" w:styleId="Numeropagina">
     <w:name w:val="page number"/>
-    <w:basedOn w:val="Caratterepredefinitoparagrafo"/>
+    <w:basedOn w:val="Carpredefinitoparagrafo"/>
     <w:uiPriority w:val="99"/>
     <w:semiHidden/>
     <w:unhideWhenUsed/>
@@ -20797,1174 +21067,7 @@
   </w:style>
   <w:style w:type="character" w:styleId="Testosegnaposto">
     <w:name w:val="Placeholder Text"/>
-    <w:basedOn w:val="Caratterepredefinitoparagrafo"/>
-    <w:uiPriority w:val="99"/>
-    <w:semiHidden/>
-    <w:rsid w:val="005B2FC9"/>
-    <w:rPr>
-      <w:color w:val="808080"/>
-    </w:rPr>
-  </w:style>
-</w:styles>
-</file>
-
-<file path=word/stylesWithEffects.xml><?xml version="1.0" encoding="utf-8"?>
-<w:styles xmlns:wpc="http://schemas.microsoft.com/office/word/2010/wordprocessingCanvas" xmlns:mo="http://schemas.microsoft.com/office/mac/office/2008/main" xmlns:mc="http://schemas.openxmlformats.org/markup-compatibility/2006" xmlns:mv="urn:schemas-microsoft-com:mac:vml" xmlns:o="urn:schemas-microsoft-com:office:office" xmlns:r="http://schemas.openxmlformats.org/officeDocument/2006/relationships" xmlns:m="http://schemas.openxmlformats.org/officeDocument/2006/math" xmlns:v="urn:schemas-microsoft-com:vml" xmlns:wp14="http://schemas.microsoft.com/office/word/2010/wordprocessingDrawing" xmlns:wp="http://schemas.openxmlformats.org/drawingml/2006/wordprocessingDrawing" xmlns:w10="urn:schemas-microsoft-com:office:word" xmlns:w="http://schemas.openxmlformats.org/wordprocessingml/2006/main" xmlns:w14="http://schemas.microsoft.com/office/word/2010/wordml" xmlns:wpg="http://schemas.microsoft.com/office/word/2010/wordprocessingGroup" xmlns:wpi="http://schemas.microsoft.com/office/word/2010/wordprocessingInk" xmlns:wne="http://schemas.microsoft.com/office/word/2006/wordml" xmlns:wps="http://schemas.microsoft.com/office/word/2010/wordprocessingShape" mc:Ignorable="w14 wp14">
-  <w:docDefaults>
-    <w:rPrDefault>
-      <w:rPr>
-        <w:rFonts w:asciiTheme="minorHAnsi" w:eastAsiaTheme="minorHAnsi" w:hAnsiTheme="minorHAnsi" w:cstheme="minorBidi"/>
-        <w:sz w:val="22"/>
-        <w:szCs w:val="22"/>
-        <w:lang w:val="it-IT" w:eastAsia="en-US" w:bidi="ar-SA"/>
-      </w:rPr>
-    </w:rPrDefault>
-    <w:pPrDefault>
-      <w:pPr>
-        <w:spacing w:after="160" w:line="259" w:lineRule="auto"/>
-      </w:pPr>
-    </w:pPrDefault>
-  </w:docDefaults>
-  <w:latentStyles w:defLockedState="0" w:defUIPriority="99" w:defSemiHidden="1" w:defUnhideWhenUsed="1" w:defQFormat="0" w:count="276">
-    <w:lsdException w:name="Normal" w:semiHidden="0" w:uiPriority="0" w:unhideWhenUsed="0" w:qFormat="1"/>
-    <w:lsdException w:name="heading 1" w:semiHidden="0" w:uiPriority="9" w:unhideWhenUsed="0" w:qFormat="1"/>
-    <w:lsdException w:name="heading 2" w:uiPriority="9" w:qFormat="1"/>
-    <w:lsdException w:name="heading 3" w:uiPriority="9" w:qFormat="1"/>
-    <w:lsdException w:name="heading 4" w:uiPriority="9" w:qFormat="1"/>
-    <w:lsdException w:name="heading 5" w:uiPriority="9" w:qFormat="1"/>
-    <w:lsdException w:name="heading 6" w:uiPriority="9" w:qFormat="1"/>
-    <w:lsdException w:name="heading 7" w:uiPriority="9" w:qFormat="1"/>
-    <w:lsdException w:name="heading 8" w:uiPriority="9" w:qFormat="1"/>
-    <w:lsdException w:name="heading 9" w:uiPriority="9" w:qFormat="1"/>
-    <w:lsdException w:name="toc 1" w:uiPriority="39"/>
-    <w:lsdException w:name="toc 2" w:uiPriority="39"/>
-    <w:lsdException w:name="toc 3" w:uiPriority="39"/>
-    <w:lsdException w:name="toc 4" w:uiPriority="39"/>
-    <w:lsdException w:name="toc 5" w:uiPriority="39"/>
-    <w:lsdException w:name="toc 6" w:uiPriority="39"/>
-    <w:lsdException w:name="toc 7" w:uiPriority="39"/>
-    <w:lsdException w:name="toc 8" w:uiPriority="39"/>
-    <w:lsdException w:name="toc 9" w:uiPriority="39"/>
-    <w:lsdException w:name="caption" w:uiPriority="35" w:qFormat="1"/>
-    <w:lsdException w:name="Title" w:semiHidden="0" w:uiPriority="10" w:unhideWhenUsed="0" w:qFormat="1"/>
-    <w:lsdException w:name="Default Paragraph Font" w:uiPriority="1"/>
-    <w:lsdException w:name="Subtitle" w:semiHidden="0" w:uiPriority="11" w:unhideWhenUsed="0" w:qFormat="1"/>
-    <w:lsdException w:name="Strong" w:semiHidden="0" w:uiPriority="22" w:unhideWhenUsed="0" w:qFormat="1"/>
-    <w:lsdException w:name="Emphasis" w:semiHidden="0" w:uiPriority="20" w:unhideWhenUsed="0" w:qFormat="1"/>
-    <w:lsdException w:name="Table Grid" w:semiHidden="0" w:uiPriority="39" w:unhideWhenUsed="0"/>
-    <w:lsdException w:name="Note Level 1" w:semiHidden="0" w:unhideWhenUsed="0"/>
-    <w:lsdException w:name="Note Level 2" w:semiHidden="0" w:unhideWhenUsed="0"/>
-    <w:lsdException w:name="Note Level 3" w:semiHidden="0" w:unhideWhenUsed="0"/>
-    <w:lsdException w:name="Note Level 4" w:semiHidden="0" w:unhideWhenUsed="0"/>
-    <w:lsdException w:name="Note Level 5" w:semiHidden="0" w:unhideWhenUsed="0"/>
-    <w:lsdException w:name="Note Level 6" w:semiHidden="0" w:unhideWhenUsed="0"/>
-    <w:lsdException w:name="Note Level 7" w:semiHidden="0" w:unhideWhenUsed="0"/>
-    <w:lsdException w:name="Note Level 8" w:semiHidden="0" w:unhideWhenUsed="0"/>
-    <w:lsdException w:name="Note Level 9" w:semiHidden="0" w:unhideWhenUsed="0"/>
-    <w:lsdException w:name="Placeholder Text" w:unhideWhenUsed="0"/>
-    <w:lsdException w:name="No Spacing" w:semiHidden="0" w:uiPriority="1" w:unhideWhenUsed="0" w:qFormat="1"/>
-    <w:lsdException w:name="Light Shading" w:semiHidden="0" w:uiPriority="60" w:unhideWhenUsed="0"/>
-    <w:lsdException w:name="Light List" w:semiHidden="0" w:uiPriority="61" w:unhideWhenUsed="0"/>
-    <w:lsdException w:name="Light Grid" w:semiHidden="0" w:uiPriority="62" w:unhideWhenUsed="0"/>
-    <w:lsdException w:name="Medium Shading 1" w:semiHidden="0" w:uiPriority="63" w:unhideWhenUsed="0"/>
-    <w:lsdException w:name="Medium Shading 2" w:semiHidden="0" w:uiPriority="64" w:unhideWhenUsed="0"/>
-    <w:lsdException w:name="Medium List 1" w:semiHidden="0" w:uiPriority="65" w:unhideWhenUsed="0"/>
-    <w:lsdException w:name="Medium List 2" w:semiHidden="0" w:uiPriority="66" w:unhideWhenUsed="0"/>
-    <w:lsdException w:name="Medium Grid 1" w:semiHidden="0" w:uiPriority="67" w:unhideWhenUsed="0"/>
-    <w:lsdException w:name="Medium Grid 2" w:semiHidden="0" w:uiPriority="68" w:unhideWhenUsed="0"/>
-    <w:lsdException w:name="Medium Grid 3" w:semiHidden="0" w:uiPriority="69" w:unhideWhenUsed="0"/>
-    <w:lsdException w:name="Dark List" w:semiHidden="0" w:uiPriority="70" w:unhideWhenUsed="0"/>
-    <w:lsdException w:name="Colorful Shading" w:semiHidden="0" w:uiPriority="71" w:unhideWhenUsed="0"/>
-    <w:lsdException w:name="Colorful List" w:semiHidden="0" w:uiPriority="72" w:unhideWhenUsed="0"/>
-    <w:lsdException w:name="Colorful Grid" w:semiHidden="0" w:uiPriority="73" w:unhideWhenUsed="0"/>
-    <w:lsdException w:name="Light Shading Accent 1" w:semiHidden="0" w:uiPriority="60" w:unhideWhenUsed="0"/>
-    <w:lsdException w:name="Light List Accent 1" w:semiHidden="0" w:uiPriority="61" w:unhideWhenUsed="0"/>
-    <w:lsdException w:name="Light Grid Accent 1" w:semiHidden="0" w:uiPriority="62" w:unhideWhenUsed="0"/>
-    <w:lsdException w:name="Medium Shading 1 Accent 1" w:semiHidden="0" w:uiPriority="63" w:unhideWhenUsed="0"/>
-    <w:lsdException w:name="Medium Shading 2 Accent 1" w:semiHidden="0" w:uiPriority="64" w:unhideWhenUsed="0"/>
-    <w:lsdException w:name="Medium List 1 Accent 1" w:semiHidden="0" w:uiPriority="65" w:unhideWhenUsed="0"/>
-    <w:lsdException w:name="Revision" w:unhideWhenUsed="0"/>
-    <w:lsdException w:name="List Paragraph" w:semiHidden="0" w:uiPriority="34" w:unhideWhenUsed="0" w:qFormat="1"/>
-    <w:lsdException w:name="Quote" w:semiHidden="0" w:uiPriority="29" w:unhideWhenUsed="0" w:qFormat="1"/>
-    <w:lsdException w:name="Intense Quote" w:semiHidden="0" w:uiPriority="30" w:unhideWhenUsed="0" w:qFormat="1"/>
-    <w:lsdException w:name="Medium List 2 Accent 1" w:semiHidden="0" w:uiPriority="66" w:unhideWhenUsed="0"/>
-    <w:lsdException w:name="Medium Grid 1 Accent 1" w:semiHidden="0" w:uiPriority="67" w:unhideWhenUsed="0"/>
-    <w:lsdException w:name="Medium Grid 2 Accent 1" w:semiHidden="0" w:uiPriority="68" w:unhideWhenUsed="0"/>
-    <w:lsdException w:name="Medium Grid 3 Accent 1" w:semiHidden="0" w:uiPriority="69" w:unhideWhenUsed="0"/>
-    <w:lsdException w:name="Dark List Accent 1" w:semiHidden="0" w:uiPriority="70" w:unhideWhenUsed="0"/>
-    <w:lsdException w:name="Colorful Shading Accent 1" w:semiHidden="0" w:uiPriority="71" w:unhideWhenUsed="0"/>
-    <w:lsdException w:name="Colorful List Accent 1" w:semiHidden="0" w:uiPriority="72" w:unhideWhenUsed="0"/>
-    <w:lsdException w:name="Colorful Grid Accent 1" w:semiHidden="0" w:uiPriority="73" w:unhideWhenUsed="0"/>
-    <w:lsdException w:name="Light Shading Accent 2" w:semiHidden="0" w:uiPriority="60" w:unhideWhenUsed="0"/>
-    <w:lsdException w:name="Light List Accent 2" w:semiHidden="0" w:uiPriority="61" w:unhideWhenUsed="0"/>
-    <w:lsdException w:name="Light Grid Accent 2" w:semiHidden="0" w:uiPriority="62" w:unhideWhenUsed="0"/>
-    <w:lsdException w:name="Medium Shading 1 Accent 2" w:semiHidden="0" w:uiPriority="63" w:unhideWhenUsed="0"/>
-    <w:lsdException w:name="Medium Shading 2 Accent 2" w:semiHidden="0" w:uiPriority="64" w:unhideWhenUsed="0"/>
-    <w:lsdException w:name="Medium List 1 Accent 2" w:semiHidden="0" w:uiPriority="65" w:unhideWhenUsed="0"/>
-    <w:lsdException w:name="Medium List 2 Accent 2" w:semiHidden="0" w:uiPriority="66" w:unhideWhenUsed="0"/>
-    <w:lsdException w:name="Medium Grid 1 Accent 2" w:semiHidden="0" w:uiPriority="67" w:unhideWhenUsed="0"/>
-    <w:lsdException w:name="Medium Grid 2 Accent 2" w:semiHidden="0" w:uiPriority="68" w:unhideWhenUsed="0"/>
-    <w:lsdException w:name="Medium Grid 3 Accent 2" w:semiHidden="0" w:uiPriority="69" w:unhideWhenUsed="0"/>
-    <w:lsdException w:name="Dark List Accent 2" w:semiHidden="0" w:uiPriority="70" w:unhideWhenUsed="0"/>
-    <w:lsdException w:name="Colorful Shading Accent 2" w:semiHidden="0" w:uiPriority="71" w:unhideWhenUsed="0"/>
-    <w:lsdException w:name="Colorful List Accent 2" w:semiHidden="0" w:uiPriority="72" w:unhideWhenUsed="0"/>
-    <w:lsdException w:name="Colorful Grid Accent 2" w:semiHidden="0" w:uiPriority="73" w:unhideWhenUsed="0"/>
-    <w:lsdException w:name="Light Shading Accent 3" w:semiHidden="0" w:uiPriority="60" w:unhideWhenUsed="0"/>
-    <w:lsdException w:name="Light List Accent 3" w:semiHidden="0" w:uiPriority="61" w:unhideWhenUsed="0"/>
-    <w:lsdException w:name="Light Grid Accent 3" w:semiHidden="0" w:uiPriority="62" w:unhideWhenUsed="0"/>
-    <w:lsdException w:name="Medium Shading 1 Accent 3" w:semiHidden="0" w:uiPriority="63" w:unhideWhenUsed="0"/>
-    <w:lsdException w:name="Medium Shading 2 Accent 3" w:semiHidden="0" w:uiPriority="64" w:unhideWhenUsed="0"/>
-    <w:lsdException w:name="Medium List 1 Accent 3" w:semiHidden="0" w:uiPriority="65" w:unhideWhenUsed="0"/>
-    <w:lsdException w:name="Medium List 2 Accent 3" w:semiHidden="0" w:uiPriority="66" w:unhideWhenUsed="0"/>
-    <w:lsdException w:name="Medium Grid 1 Accent 3" w:semiHidden="0" w:uiPriority="67" w:unhideWhenUsed="0"/>
-    <w:lsdException w:name="Medium Grid 2 Accent 3" w:semiHidden="0" w:uiPriority="68" w:unhideWhenUsed="0"/>
-    <w:lsdException w:name="Medium Grid 3 Accent 3" w:semiHidden="0" w:uiPriority="69" w:unhideWhenUsed="0"/>
-    <w:lsdException w:name="Dark List Accent 3" w:semiHidden="0" w:uiPriority="70" w:unhideWhenUsed="0"/>
-    <w:lsdException w:name="Colorful Shading Accent 3" w:semiHidden="0" w:uiPriority="71" w:unhideWhenUsed="0"/>
-    <w:lsdException w:name="Colorful List Accent 3" w:semiHidden="0" w:uiPriority="72" w:unhideWhenUsed="0"/>
-    <w:lsdException w:name="Colorful Grid Accent 3" w:semiHidden="0" w:uiPriority="73" w:unhideWhenUsed="0"/>
-    <w:lsdException w:name="Light Shading Accent 4" w:semiHidden="0" w:uiPriority="60" w:unhideWhenUsed="0"/>
-    <w:lsdException w:name="Light List Accent 4" w:semiHidden="0" w:uiPriority="61" w:unhideWhenUsed="0"/>
-    <w:lsdException w:name="Light Grid Accent 4" w:semiHidden="0" w:uiPriority="62" w:unhideWhenUsed="0"/>
-    <w:lsdException w:name="Medium Shading 1 Accent 4" w:semiHidden="0" w:uiPriority="63" w:unhideWhenUsed="0"/>
-    <w:lsdException w:name="Medium Shading 2 Accent 4" w:semiHidden="0" w:uiPriority="64" w:unhideWhenUsed="0"/>
-    <w:lsdException w:name="Medium List 1 Accent 4" w:semiHidden="0" w:uiPriority="65" w:unhideWhenUsed="0"/>
-    <w:lsdException w:name="Medium List 2 Accent 4" w:semiHidden="0" w:uiPriority="66" w:unhideWhenUsed="0"/>
-    <w:lsdException w:name="Medium Grid 1 Accent 4" w:semiHidden="0" w:uiPriority="67" w:unhideWhenUsed="0"/>
-    <w:lsdException w:name="Medium Grid 2 Accent 4" w:semiHidden="0" w:uiPriority="68" w:unhideWhenUsed="0"/>
-    <w:lsdException w:name="Medium Grid 3 Accent 4" w:semiHidden="0" w:uiPriority="69" w:unhideWhenUsed="0"/>
-    <w:lsdException w:name="Dark List Accent 4" w:semiHidden="0" w:uiPriority="70" w:unhideWhenUsed="0"/>
-    <w:lsdException w:name="Colorful Shading Accent 4" w:semiHidden="0" w:uiPriority="71" w:unhideWhenUsed="0"/>
-    <w:lsdException w:name="Colorful List Accent 4" w:semiHidden="0" w:uiPriority="72" w:unhideWhenUsed="0"/>
-    <w:lsdException w:name="Colorful Grid Accent 4" w:semiHidden="0" w:uiPriority="73" w:unhideWhenUsed="0"/>
-    <w:lsdException w:name="Light Shading Accent 5" w:semiHidden="0" w:uiPriority="60" w:unhideWhenUsed="0"/>
-    <w:lsdException w:name="Light List Accent 5" w:semiHidden="0" w:uiPriority="61" w:unhideWhenUsed="0"/>
-    <w:lsdException w:name="Light Grid Accent 5" w:semiHidden="0" w:uiPriority="62" w:unhideWhenUsed="0"/>
-    <w:lsdException w:name="Medium Shading 1 Accent 5" w:semiHidden="0" w:uiPriority="63" w:unhideWhenUsed="0"/>
-    <w:lsdException w:name="Medium Shading 2 Accent 5" w:semiHidden="0" w:uiPriority="64" w:unhideWhenUsed="0"/>
-    <w:lsdException w:name="Medium List 1 Accent 5" w:semiHidden="0" w:uiPriority="65" w:unhideWhenUsed="0"/>
-    <w:lsdException w:name="Medium List 2 Accent 5" w:semiHidden="0" w:uiPriority="66" w:unhideWhenUsed="0"/>
-    <w:lsdException w:name="Medium Grid 1 Accent 5" w:semiHidden="0" w:uiPriority="67" w:unhideWhenUsed="0"/>
-    <w:lsdException w:name="Medium Grid 2 Accent 5" w:semiHidden="0" w:uiPriority="68" w:unhideWhenUsed="0"/>
-    <w:lsdException w:name="Medium Grid 3 Accent 5" w:semiHidden="0" w:uiPriority="69" w:unhideWhenUsed="0"/>
-    <w:lsdException w:name="Dark List Accent 5" w:semiHidden="0" w:uiPriority="70" w:unhideWhenUsed="0"/>
-    <w:lsdException w:name="Colorful Shading Accent 5" w:semiHidden="0" w:uiPriority="71" w:unhideWhenUsed="0"/>
-    <w:lsdException w:name="Colorful List Accent 5" w:semiHidden="0" w:uiPriority="72" w:unhideWhenUsed="0"/>
-    <w:lsdException w:name="Colorful Grid Accent 5" w:semiHidden="0" w:uiPriority="73" w:unhideWhenUsed="0"/>
-    <w:lsdException w:name="Light Shading Accent 6" w:semiHidden="0" w:uiPriority="60" w:unhideWhenUsed="0"/>
-    <w:lsdException w:name="Light List Accent 6" w:semiHidden="0" w:uiPriority="61" w:unhideWhenUsed="0"/>
-    <w:lsdException w:name="Light Grid Accent 6" w:semiHidden="0" w:uiPriority="62" w:unhideWhenUsed="0"/>
-    <w:lsdException w:name="Medium Shading 1 Accent 6" w:semiHidden="0" w:uiPriority="63" w:unhideWhenUsed="0"/>
-    <w:lsdException w:name="Medium Shading 2 Accent 6" w:semiHidden="0" w:uiPriority="64" w:unhideWhenUsed="0"/>
-    <w:lsdException w:name="Medium List 1 Accent 6" w:semiHidden="0" w:uiPriority="65" w:unhideWhenUsed="0"/>
-    <w:lsdException w:name="Medium List 2 Accent 6" w:semiHidden="0" w:uiPriority="66" w:unhideWhenUsed="0"/>
-    <w:lsdException w:name="Medium Grid 1 Accent 6" w:semiHidden="0" w:uiPriority="67" w:unhideWhenUsed="0"/>
-    <w:lsdException w:name="Medium Grid 2 Accent 6" w:semiHidden="0" w:uiPriority="68" w:unhideWhenUsed="0"/>
-    <w:lsdException w:name="Medium Grid 3 Accent 6" w:semiHidden="0" w:uiPriority="69" w:unhideWhenUsed="0"/>
-    <w:lsdException w:name="Dark List Accent 6" w:semiHidden="0" w:uiPriority="70" w:unhideWhenUsed="0"/>
-    <w:lsdException w:name="Colorful Shading Accent 6" w:semiHidden="0" w:uiPriority="71" w:unhideWhenUsed="0"/>
-    <w:lsdException w:name="Colorful List Accent 6" w:semiHidden="0" w:uiPriority="72" w:unhideWhenUsed="0"/>
-    <w:lsdException w:name="Colorful Grid Accent 6" w:semiHidden="0" w:uiPriority="73" w:unhideWhenUsed="0"/>
-    <w:lsdException w:name="Subtle Emphasis" w:semiHidden="0" w:uiPriority="19" w:unhideWhenUsed="0" w:qFormat="1"/>
-    <w:lsdException w:name="Intense Emphasis" w:semiHidden="0" w:uiPriority="21" w:unhideWhenUsed="0" w:qFormat="1"/>
-    <w:lsdException w:name="Subtle Reference" w:semiHidden="0" w:uiPriority="31" w:unhideWhenUsed="0" w:qFormat="1"/>
-    <w:lsdException w:name="Intense Reference" w:semiHidden="0" w:uiPriority="32" w:unhideWhenUsed="0" w:qFormat="1"/>
-    <w:lsdException w:name="Book Title" w:semiHidden="0" w:uiPriority="33" w:unhideWhenUsed="0" w:qFormat="1"/>
-    <w:lsdException w:name="Bibliography" w:uiPriority="37"/>
-    <w:lsdException w:name="TOC Heading" w:uiPriority="39" w:qFormat="1"/>
-  </w:latentStyles>
-  <w:style w:type="paragraph" w:default="1" w:styleId="Normale">
-    <w:name w:val="Normal"/>
-    <w:qFormat/>
-    <w:rsid w:val="00B168E6"/>
-    <w:pPr>
-      <w:jc w:val="both"/>
-    </w:pPr>
-    <w:rPr>
-      <w:rFonts w:ascii="Roboto Regular" w:hAnsi="Roboto Regular"/>
-    </w:rPr>
-  </w:style>
-  <w:style w:type="paragraph" w:styleId="Titolo1">
-    <w:name w:val="heading 1"/>
-    <w:basedOn w:val="Normale"/>
-    <w:next w:val="Normale"/>
-    <w:link w:val="Titolo1Carattere"/>
-    <w:uiPriority w:val="9"/>
-    <w:qFormat/>
-    <w:rsid w:val="005543FF"/>
-    <w:pPr>
-      <w:keepNext/>
-      <w:keepLines/>
-      <w:numPr>
-        <w:numId w:val="1"/>
-      </w:numPr>
-      <w:spacing w:before="240" w:after="0"/>
-      <w:outlineLvl w:val="0"/>
-    </w:pPr>
-    <w:rPr>
-      <w:rFonts w:ascii="Roboto Medium" w:eastAsiaTheme="majorEastAsia" w:hAnsi="Roboto Medium" w:cstheme="majorBidi"/>
-      <w:color w:val="2E74B5" w:themeColor="accent1" w:themeShade="BF"/>
-      <w:sz w:val="32"/>
-      <w:szCs w:val="32"/>
-    </w:rPr>
-  </w:style>
-  <w:style w:type="paragraph" w:styleId="Titolo2">
-    <w:name w:val="heading 2"/>
-    <w:basedOn w:val="Normale"/>
-    <w:next w:val="Normale"/>
-    <w:link w:val="Titolo2Carattere"/>
-    <w:uiPriority w:val="9"/>
-    <w:unhideWhenUsed/>
-    <w:qFormat/>
-    <w:rsid w:val="00042481"/>
-    <w:pPr>
-      <w:keepNext/>
-      <w:keepLines/>
-      <w:numPr>
-        <w:ilvl w:val="1"/>
-        <w:numId w:val="1"/>
-      </w:numPr>
-      <w:spacing w:before="120" w:after="0"/>
-      <w:ind w:left="578" w:hanging="578"/>
-      <w:outlineLvl w:val="1"/>
-    </w:pPr>
-    <w:rPr>
-      <w:rFonts w:ascii="Roboto Medium" w:eastAsiaTheme="majorEastAsia" w:hAnsi="Roboto Medium" w:cstheme="majorBidi"/>
-      <w:color w:val="2E74B5" w:themeColor="accent1" w:themeShade="BF"/>
-      <w:sz w:val="26"/>
-      <w:szCs w:val="26"/>
-    </w:rPr>
-  </w:style>
-  <w:style w:type="paragraph" w:styleId="Titolo3">
-    <w:name w:val="heading 3"/>
-    <w:basedOn w:val="Normale"/>
-    <w:next w:val="Normale"/>
-    <w:link w:val="Titolo3Carattere"/>
-    <w:uiPriority w:val="9"/>
-    <w:unhideWhenUsed/>
-    <w:qFormat/>
-    <w:rsid w:val="000266FD"/>
-    <w:pPr>
-      <w:keepNext/>
-      <w:keepLines/>
-      <w:numPr>
-        <w:ilvl w:val="2"/>
-        <w:numId w:val="1"/>
-      </w:numPr>
-      <w:spacing w:before="240" w:after="0"/>
-      <w:outlineLvl w:val="2"/>
-    </w:pPr>
-    <w:rPr>
-      <w:rFonts w:eastAsiaTheme="majorEastAsia" w:cstheme="majorBidi"/>
-      <w:color w:val="1F4D78" w:themeColor="accent1" w:themeShade="7F"/>
-      <w:sz w:val="24"/>
-      <w:szCs w:val="24"/>
-    </w:rPr>
-  </w:style>
-  <w:style w:type="paragraph" w:styleId="Titolo4">
-    <w:name w:val="heading 4"/>
-    <w:basedOn w:val="Normale"/>
-    <w:next w:val="Normale"/>
-    <w:link w:val="Titolo4Carattere"/>
-    <w:uiPriority w:val="9"/>
-    <w:unhideWhenUsed/>
-    <w:qFormat/>
-    <w:rsid w:val="00B168E6"/>
-    <w:pPr>
-      <w:keepNext/>
-      <w:keepLines/>
-      <w:numPr>
-        <w:ilvl w:val="3"/>
-        <w:numId w:val="1"/>
-      </w:numPr>
-      <w:spacing w:before="120" w:after="0"/>
-      <w:ind w:left="862" w:hanging="862"/>
-      <w:outlineLvl w:val="3"/>
-    </w:pPr>
-    <w:rPr>
-      <w:rFonts w:eastAsiaTheme="majorEastAsia" w:cstheme="majorBidi"/>
-      <w:iCs/>
-      <w:color w:val="2E74B5" w:themeColor="accent1" w:themeShade="BF"/>
-    </w:rPr>
-  </w:style>
-  <w:style w:type="paragraph" w:styleId="Titolo5">
-    <w:name w:val="heading 5"/>
-    <w:basedOn w:val="Normale"/>
-    <w:next w:val="Normale"/>
-    <w:link w:val="Titolo5Carattere"/>
-    <w:uiPriority w:val="9"/>
-    <w:unhideWhenUsed/>
-    <w:qFormat/>
-    <w:rsid w:val="00C2544B"/>
-    <w:pPr>
-      <w:keepNext/>
-      <w:keepLines/>
-      <w:numPr>
-        <w:ilvl w:val="4"/>
-        <w:numId w:val="1"/>
-      </w:numPr>
-      <w:spacing w:before="40" w:after="0"/>
-      <w:outlineLvl w:val="4"/>
-    </w:pPr>
-    <w:rPr>
-      <w:rFonts w:asciiTheme="majorHAnsi" w:eastAsiaTheme="majorEastAsia" w:hAnsiTheme="majorHAnsi" w:cstheme="majorBidi"/>
-      <w:color w:val="2E74B5" w:themeColor="accent1" w:themeShade="BF"/>
-    </w:rPr>
-  </w:style>
-  <w:style w:type="paragraph" w:styleId="Titolo6">
-    <w:name w:val="heading 6"/>
-    <w:basedOn w:val="Normale"/>
-    <w:next w:val="Normale"/>
-    <w:link w:val="Titolo6Carattere"/>
-    <w:uiPriority w:val="9"/>
-    <w:semiHidden/>
-    <w:unhideWhenUsed/>
-    <w:qFormat/>
-    <w:rsid w:val="00C2544B"/>
-    <w:pPr>
-      <w:keepNext/>
-      <w:keepLines/>
-      <w:numPr>
-        <w:ilvl w:val="5"/>
-        <w:numId w:val="1"/>
-      </w:numPr>
-      <w:spacing w:before="40" w:after="0"/>
-      <w:outlineLvl w:val="5"/>
-    </w:pPr>
-    <w:rPr>
-      <w:rFonts w:asciiTheme="majorHAnsi" w:eastAsiaTheme="majorEastAsia" w:hAnsiTheme="majorHAnsi" w:cstheme="majorBidi"/>
-      <w:color w:val="1F4D78" w:themeColor="accent1" w:themeShade="7F"/>
-    </w:rPr>
-  </w:style>
-  <w:style w:type="paragraph" w:styleId="Titolo7">
-    <w:name w:val="heading 7"/>
-    <w:basedOn w:val="Normale"/>
-    <w:next w:val="Normale"/>
-    <w:link w:val="Titolo7Carattere"/>
-    <w:uiPriority w:val="9"/>
-    <w:semiHidden/>
-    <w:unhideWhenUsed/>
-    <w:qFormat/>
-    <w:rsid w:val="00C2544B"/>
-    <w:pPr>
-      <w:keepNext/>
-      <w:keepLines/>
-      <w:numPr>
-        <w:ilvl w:val="6"/>
-        <w:numId w:val="1"/>
-      </w:numPr>
-      <w:spacing w:before="40" w:after="0"/>
-      <w:outlineLvl w:val="6"/>
-    </w:pPr>
-    <w:rPr>
-      <w:rFonts w:asciiTheme="majorHAnsi" w:eastAsiaTheme="majorEastAsia" w:hAnsiTheme="majorHAnsi" w:cstheme="majorBidi"/>
-      <w:i/>
-      <w:iCs/>
-      <w:color w:val="1F4D78" w:themeColor="accent1" w:themeShade="7F"/>
-    </w:rPr>
-  </w:style>
-  <w:style w:type="paragraph" w:styleId="Titolo8">
-    <w:name w:val="heading 8"/>
-    <w:basedOn w:val="Normale"/>
-    <w:next w:val="Normale"/>
-    <w:link w:val="Titolo8Carattere"/>
-    <w:uiPriority w:val="9"/>
-    <w:semiHidden/>
-    <w:unhideWhenUsed/>
-    <w:qFormat/>
-    <w:rsid w:val="00C2544B"/>
-    <w:pPr>
-      <w:keepNext/>
-      <w:keepLines/>
-      <w:numPr>
-        <w:ilvl w:val="7"/>
-        <w:numId w:val="1"/>
-      </w:numPr>
-      <w:spacing w:before="40" w:after="0"/>
-      <w:outlineLvl w:val="7"/>
-    </w:pPr>
-    <w:rPr>
-      <w:rFonts w:asciiTheme="majorHAnsi" w:eastAsiaTheme="majorEastAsia" w:hAnsiTheme="majorHAnsi" w:cstheme="majorBidi"/>
-      <w:color w:val="272727" w:themeColor="text1" w:themeTint="D8"/>
-      <w:sz w:val="21"/>
-      <w:szCs w:val="21"/>
-    </w:rPr>
-  </w:style>
-  <w:style w:type="paragraph" w:styleId="Titolo9">
-    <w:name w:val="heading 9"/>
-    <w:basedOn w:val="Normale"/>
-    <w:next w:val="Normale"/>
-    <w:link w:val="Titolo9Carattere"/>
-    <w:uiPriority w:val="9"/>
-    <w:semiHidden/>
-    <w:unhideWhenUsed/>
-    <w:qFormat/>
-    <w:rsid w:val="00C2544B"/>
-    <w:pPr>
-      <w:keepNext/>
-      <w:keepLines/>
-      <w:numPr>
-        <w:ilvl w:val="8"/>
-        <w:numId w:val="1"/>
-      </w:numPr>
-      <w:spacing w:before="40" w:after="0"/>
-      <w:outlineLvl w:val="8"/>
-    </w:pPr>
-    <w:rPr>
-      <w:rFonts w:asciiTheme="majorHAnsi" w:eastAsiaTheme="majorEastAsia" w:hAnsiTheme="majorHAnsi" w:cstheme="majorBidi"/>
-      <w:i/>
-      <w:iCs/>
-      <w:color w:val="272727" w:themeColor="text1" w:themeTint="D8"/>
-      <w:sz w:val="21"/>
-      <w:szCs w:val="21"/>
-    </w:rPr>
-  </w:style>
-  <w:style w:type="character" w:default="1" w:styleId="Caratterepredefinitoparagrafo">
-    <w:name w:val="Default Paragraph Font"/>
-    <w:uiPriority w:val="1"/>
-    <w:semiHidden/>
-    <w:unhideWhenUsed/>
-  </w:style>
-  <w:style w:type="table" w:default="1" w:styleId="Tabellanormale">
-    <w:name w:val="Normal Table"/>
-    <w:uiPriority w:val="99"/>
-    <w:semiHidden/>
-    <w:unhideWhenUsed/>
-    <w:tblPr>
-      <w:tblInd w:w="0" w:type="dxa"/>
-      <w:tblCellMar>
-        <w:top w:w="0" w:type="dxa"/>
-        <w:left w:w="108" w:type="dxa"/>
-        <w:bottom w:w="0" w:type="dxa"/>
-        <w:right w:w="108" w:type="dxa"/>
-      </w:tblCellMar>
-    </w:tblPr>
-  </w:style>
-  <w:style w:type="numbering" w:default="1" w:styleId="Nessunelenco">
-    <w:name w:val="No List"/>
-    <w:uiPriority w:val="99"/>
-    <w:semiHidden/>
-    <w:unhideWhenUsed/>
-  </w:style>
-  <w:style w:type="paragraph" w:styleId="Nessunaspaziatura">
-    <w:name w:val="No Spacing"/>
-    <w:link w:val="NessunaspaziaturaCarattere"/>
-    <w:uiPriority w:val="1"/>
-    <w:qFormat/>
-    <w:rsid w:val="00690E3C"/>
-    <w:pPr>
-      <w:spacing w:after="0" w:line="240" w:lineRule="auto"/>
-    </w:pPr>
-    <w:rPr>
-      <w:rFonts w:eastAsiaTheme="minorEastAsia"/>
-      <w:lang w:eastAsia="it-IT"/>
-    </w:rPr>
-  </w:style>
-  <w:style w:type="character" w:customStyle="1" w:styleId="NessunaspaziaturaCarattere">
-    <w:name w:val="Nessuna spaziatura Carattere"/>
-    <w:basedOn w:val="Caratterepredefinitoparagrafo"/>
-    <w:link w:val="Nessunaspaziatura"/>
-    <w:uiPriority w:val="1"/>
-    <w:rsid w:val="00690E3C"/>
-    <w:rPr>
-      <w:rFonts w:eastAsiaTheme="minorEastAsia"/>
-      <w:lang w:eastAsia="it-IT"/>
-    </w:rPr>
-  </w:style>
-  <w:style w:type="character" w:customStyle="1" w:styleId="Titolo2Carattere">
-    <w:name w:val="Titolo 2 Carattere"/>
-    <w:basedOn w:val="Caratterepredefinitoparagrafo"/>
-    <w:link w:val="Titolo2"/>
-    <w:uiPriority w:val="9"/>
-    <w:rsid w:val="00042481"/>
-    <w:rPr>
-      <w:rFonts w:ascii="Roboto Medium" w:eastAsiaTheme="majorEastAsia" w:hAnsi="Roboto Medium" w:cstheme="majorBidi"/>
-      <w:color w:val="2E74B5" w:themeColor="accent1" w:themeShade="BF"/>
-      <w:sz w:val="26"/>
-      <w:szCs w:val="26"/>
-    </w:rPr>
-  </w:style>
-  <w:style w:type="character" w:customStyle="1" w:styleId="Titolo1Carattere">
-    <w:name w:val="Titolo 1 Carattere"/>
-    <w:basedOn w:val="Caratterepredefinitoparagrafo"/>
-    <w:link w:val="Titolo1"/>
-    <w:uiPriority w:val="9"/>
-    <w:rsid w:val="005543FF"/>
-    <w:rPr>
-      <w:rFonts w:ascii="Roboto Medium" w:eastAsiaTheme="majorEastAsia" w:hAnsi="Roboto Medium" w:cstheme="majorBidi"/>
-      <w:color w:val="2E74B5" w:themeColor="accent1" w:themeShade="BF"/>
-      <w:sz w:val="32"/>
-      <w:szCs w:val="32"/>
-    </w:rPr>
-  </w:style>
-  <w:style w:type="paragraph" w:styleId="Titolo">
-    <w:name w:val="Title"/>
-    <w:basedOn w:val="Normale"/>
-    <w:next w:val="Normale"/>
-    <w:link w:val="TitoloCarattere"/>
-    <w:uiPriority w:val="10"/>
-    <w:qFormat/>
-    <w:rsid w:val="00985762"/>
-    <w:pPr>
-      <w:spacing w:after="0" w:line="240" w:lineRule="auto"/>
-      <w:contextualSpacing/>
-    </w:pPr>
-    <w:rPr>
-      <w:rFonts w:asciiTheme="majorHAnsi" w:eastAsiaTheme="majorEastAsia" w:hAnsiTheme="majorHAnsi" w:cstheme="majorBidi"/>
-      <w:spacing w:val="-10"/>
-      <w:kern w:val="28"/>
-      <w:sz w:val="56"/>
-      <w:szCs w:val="56"/>
-    </w:rPr>
-  </w:style>
-  <w:style w:type="character" w:customStyle="1" w:styleId="TitoloCarattere">
-    <w:name w:val="Titolo Carattere"/>
-    <w:basedOn w:val="Caratterepredefinitoparagrafo"/>
-    <w:link w:val="Titolo"/>
-    <w:uiPriority w:val="10"/>
-    <w:rsid w:val="00985762"/>
-    <w:rPr>
-      <w:rFonts w:asciiTheme="majorHAnsi" w:eastAsiaTheme="majorEastAsia" w:hAnsiTheme="majorHAnsi" w:cstheme="majorBidi"/>
-      <w:spacing w:val="-10"/>
-      <w:kern w:val="28"/>
-      <w:sz w:val="56"/>
-      <w:szCs w:val="56"/>
-    </w:rPr>
-  </w:style>
-  <w:style w:type="paragraph" w:styleId="Titolosommario">
-    <w:name w:val="TOC Heading"/>
-    <w:basedOn w:val="Titolo1"/>
-    <w:next w:val="Normale"/>
-    <w:uiPriority w:val="39"/>
-    <w:unhideWhenUsed/>
-    <w:qFormat/>
-    <w:rsid w:val="00985762"/>
-    <w:pPr>
-      <w:outlineLvl w:val="9"/>
-    </w:pPr>
-    <w:rPr>
-      <w:lang w:eastAsia="it-IT"/>
-    </w:rPr>
-  </w:style>
-  <w:style w:type="paragraph" w:styleId="Sommario1">
-    <w:name w:val="toc 1"/>
-    <w:basedOn w:val="Normale"/>
-    <w:next w:val="Normale"/>
-    <w:autoRedefine/>
-    <w:uiPriority w:val="39"/>
-    <w:unhideWhenUsed/>
-    <w:rsid w:val="009A7982"/>
-    <w:pPr>
-      <w:tabs>
-        <w:tab w:val="left" w:pos="364"/>
-        <w:tab w:val="right" w:leader="dot" w:pos="9628"/>
-      </w:tabs>
-      <w:spacing w:after="100"/>
-    </w:pPr>
-  </w:style>
-  <w:style w:type="character" w:styleId="Collegamentoipertestuale">
-    <w:name w:val="Hyperlink"/>
-    <w:basedOn w:val="Caratterepredefinitoparagrafo"/>
-    <w:uiPriority w:val="99"/>
-    <w:unhideWhenUsed/>
-    <w:rsid w:val="00985762"/>
-    <w:rPr>
-      <w:color w:val="0563C1" w:themeColor="hyperlink"/>
-      <w:u w:val="single"/>
-    </w:rPr>
-  </w:style>
-  <w:style w:type="paragraph" w:styleId="Intestazione">
-    <w:name w:val="header"/>
-    <w:basedOn w:val="Normale"/>
-    <w:link w:val="IntestazioneCarattere"/>
-    <w:uiPriority w:val="99"/>
-    <w:unhideWhenUsed/>
-    <w:rsid w:val="00985762"/>
-    <w:pPr>
-      <w:tabs>
-        <w:tab w:val="center" w:pos="4819"/>
-        <w:tab w:val="right" w:pos="9638"/>
-      </w:tabs>
-      <w:spacing w:after="0" w:line="240" w:lineRule="auto"/>
-    </w:pPr>
-  </w:style>
-  <w:style w:type="character" w:customStyle="1" w:styleId="IntestazioneCarattere">
-    <w:name w:val="Intestazione Carattere"/>
-    <w:basedOn w:val="Caratterepredefinitoparagrafo"/>
-    <w:link w:val="Intestazione"/>
-    <w:uiPriority w:val="99"/>
-    <w:rsid w:val="00985762"/>
-  </w:style>
-  <w:style w:type="paragraph" w:styleId="Pidipagina">
-    <w:name w:val="footer"/>
-    <w:basedOn w:val="Normale"/>
-    <w:link w:val="PidipaginaCarattere"/>
-    <w:uiPriority w:val="99"/>
-    <w:unhideWhenUsed/>
-    <w:rsid w:val="00985762"/>
-    <w:pPr>
-      <w:tabs>
-        <w:tab w:val="center" w:pos="4819"/>
-        <w:tab w:val="right" w:pos="9638"/>
-      </w:tabs>
-      <w:spacing w:after="0" w:line="240" w:lineRule="auto"/>
-    </w:pPr>
-  </w:style>
-  <w:style w:type="character" w:customStyle="1" w:styleId="PidipaginaCarattere">
-    <w:name w:val="Piè di pagina Carattere"/>
-    <w:basedOn w:val="Caratterepredefinitoparagrafo"/>
-    <w:link w:val="Pidipagina"/>
-    <w:uiPriority w:val="99"/>
-    <w:rsid w:val="00985762"/>
-  </w:style>
-  <w:style w:type="character" w:customStyle="1" w:styleId="Titolo3Carattere">
-    <w:name w:val="Titolo 3 Carattere"/>
-    <w:basedOn w:val="Caratterepredefinitoparagrafo"/>
-    <w:link w:val="Titolo3"/>
-    <w:uiPriority w:val="9"/>
-    <w:rsid w:val="000266FD"/>
-    <w:rPr>
-      <w:rFonts w:ascii="Roboto Regular" w:eastAsiaTheme="majorEastAsia" w:hAnsi="Roboto Regular" w:cstheme="majorBidi"/>
-      <w:color w:val="1F4D78" w:themeColor="accent1" w:themeShade="7F"/>
-      <w:sz w:val="24"/>
-      <w:szCs w:val="24"/>
-    </w:rPr>
-  </w:style>
-  <w:style w:type="character" w:customStyle="1" w:styleId="Titolo4Carattere">
-    <w:name w:val="Titolo 4 Carattere"/>
-    <w:basedOn w:val="Caratterepredefinitoparagrafo"/>
-    <w:link w:val="Titolo4"/>
-    <w:uiPriority w:val="9"/>
-    <w:rsid w:val="00B168E6"/>
-    <w:rPr>
-      <w:rFonts w:ascii="Roboto Regular" w:eastAsiaTheme="majorEastAsia" w:hAnsi="Roboto Regular" w:cstheme="majorBidi"/>
-      <w:iCs/>
-      <w:color w:val="2E74B5" w:themeColor="accent1" w:themeShade="BF"/>
-    </w:rPr>
-  </w:style>
-  <w:style w:type="paragraph" w:styleId="Sommario2">
-    <w:name w:val="toc 2"/>
-    <w:basedOn w:val="Normale"/>
-    <w:next w:val="Normale"/>
-    <w:autoRedefine/>
-    <w:uiPriority w:val="39"/>
-    <w:unhideWhenUsed/>
-    <w:rsid w:val="00C2544B"/>
-    <w:pPr>
-      <w:spacing w:after="100"/>
-      <w:ind w:left="220"/>
-    </w:pPr>
-  </w:style>
-  <w:style w:type="paragraph" w:styleId="Sommario3">
-    <w:name w:val="toc 3"/>
-    <w:basedOn w:val="Normale"/>
-    <w:next w:val="Normale"/>
-    <w:autoRedefine/>
-    <w:uiPriority w:val="39"/>
-    <w:unhideWhenUsed/>
-    <w:rsid w:val="00C2544B"/>
-    <w:pPr>
-      <w:spacing w:after="100"/>
-      <w:ind w:left="440"/>
-    </w:pPr>
-  </w:style>
-  <w:style w:type="character" w:customStyle="1" w:styleId="Titolo5Carattere">
-    <w:name w:val="Titolo 5 Carattere"/>
-    <w:basedOn w:val="Caratterepredefinitoparagrafo"/>
-    <w:link w:val="Titolo5"/>
-    <w:uiPriority w:val="9"/>
-    <w:rsid w:val="00C2544B"/>
-    <w:rPr>
-      <w:rFonts w:asciiTheme="majorHAnsi" w:eastAsiaTheme="majorEastAsia" w:hAnsiTheme="majorHAnsi" w:cstheme="majorBidi"/>
-      <w:color w:val="2E74B5" w:themeColor="accent1" w:themeShade="BF"/>
-    </w:rPr>
-  </w:style>
-  <w:style w:type="character" w:customStyle="1" w:styleId="Titolo6Carattere">
-    <w:name w:val="Titolo 6 Carattere"/>
-    <w:basedOn w:val="Caratterepredefinitoparagrafo"/>
-    <w:link w:val="Titolo6"/>
-    <w:uiPriority w:val="9"/>
-    <w:semiHidden/>
-    <w:rsid w:val="00C2544B"/>
-    <w:rPr>
-      <w:rFonts w:asciiTheme="majorHAnsi" w:eastAsiaTheme="majorEastAsia" w:hAnsiTheme="majorHAnsi" w:cstheme="majorBidi"/>
-      <w:color w:val="1F4D78" w:themeColor="accent1" w:themeShade="7F"/>
-    </w:rPr>
-  </w:style>
-  <w:style w:type="character" w:customStyle="1" w:styleId="Titolo7Carattere">
-    <w:name w:val="Titolo 7 Carattere"/>
-    <w:basedOn w:val="Caratterepredefinitoparagrafo"/>
-    <w:link w:val="Titolo7"/>
-    <w:uiPriority w:val="9"/>
-    <w:semiHidden/>
-    <w:rsid w:val="00C2544B"/>
-    <w:rPr>
-      <w:rFonts w:asciiTheme="majorHAnsi" w:eastAsiaTheme="majorEastAsia" w:hAnsiTheme="majorHAnsi" w:cstheme="majorBidi"/>
-      <w:i/>
-      <w:iCs/>
-      <w:color w:val="1F4D78" w:themeColor="accent1" w:themeShade="7F"/>
-    </w:rPr>
-  </w:style>
-  <w:style w:type="character" w:customStyle="1" w:styleId="Titolo8Carattere">
-    <w:name w:val="Titolo 8 Carattere"/>
-    <w:basedOn w:val="Caratterepredefinitoparagrafo"/>
-    <w:link w:val="Titolo8"/>
-    <w:uiPriority w:val="9"/>
-    <w:semiHidden/>
-    <w:rsid w:val="00C2544B"/>
-    <w:rPr>
-      <w:rFonts w:asciiTheme="majorHAnsi" w:eastAsiaTheme="majorEastAsia" w:hAnsiTheme="majorHAnsi" w:cstheme="majorBidi"/>
-      <w:color w:val="272727" w:themeColor="text1" w:themeTint="D8"/>
-      <w:sz w:val="21"/>
-      <w:szCs w:val="21"/>
-    </w:rPr>
-  </w:style>
-  <w:style w:type="character" w:customStyle="1" w:styleId="Titolo9Carattere">
-    <w:name w:val="Titolo 9 Carattere"/>
-    <w:basedOn w:val="Caratterepredefinitoparagrafo"/>
-    <w:link w:val="Titolo9"/>
-    <w:uiPriority w:val="9"/>
-    <w:semiHidden/>
-    <w:rsid w:val="00C2544B"/>
-    <w:rPr>
-      <w:rFonts w:asciiTheme="majorHAnsi" w:eastAsiaTheme="majorEastAsia" w:hAnsiTheme="majorHAnsi" w:cstheme="majorBidi"/>
-      <w:i/>
-      <w:iCs/>
-      <w:color w:val="272727" w:themeColor="text1" w:themeTint="D8"/>
-      <w:sz w:val="21"/>
-      <w:szCs w:val="21"/>
-    </w:rPr>
-  </w:style>
-  <w:style w:type="paragraph" w:styleId="Paragrafoelenco">
-    <w:name w:val="List Paragraph"/>
-    <w:basedOn w:val="Normale"/>
-    <w:uiPriority w:val="34"/>
-    <w:qFormat/>
-    <w:rsid w:val="004B184D"/>
-    <w:pPr>
-      <w:ind w:left="720"/>
-      <w:contextualSpacing/>
-    </w:pPr>
-  </w:style>
-  <w:style w:type="paragraph" w:customStyle="1" w:styleId="Codice">
-    <w:name w:val="Codice"/>
-    <w:basedOn w:val="Normale"/>
-    <w:link w:val="CodiceCarattere"/>
-    <w:qFormat/>
-    <w:rsid w:val="006606CA"/>
-    <w:rPr>
-      <w:rFonts w:ascii="Consolas" w:hAnsi="Consolas" w:cs="Consolas"/>
-    </w:rPr>
-  </w:style>
-  <w:style w:type="table" w:styleId="Grigliatabella">
-    <w:name w:val="Table Grid"/>
-    <w:basedOn w:val="Tabellanormale"/>
-    <w:uiPriority w:val="39"/>
-    <w:rsid w:val="00CC5FE0"/>
-    <w:pPr>
-      <w:spacing w:after="0" w:line="240" w:lineRule="auto"/>
-    </w:pPr>
-    <w:tblPr>
-      <w:tblInd w:w="0" w:type="dxa"/>
-      <w:tblBorders>
-        <w:top w:val="single" w:sz="4" w:space="0" w:color="auto"/>
-        <w:left w:val="single" w:sz="4" w:space="0" w:color="auto"/>
-        <w:bottom w:val="single" w:sz="4" w:space="0" w:color="auto"/>
-        <w:right w:val="single" w:sz="4" w:space="0" w:color="auto"/>
-        <w:insideH w:val="single" w:sz="4" w:space="0" w:color="auto"/>
-        <w:insideV w:val="single" w:sz="4" w:space="0" w:color="auto"/>
-      </w:tblBorders>
-      <w:tblCellMar>
-        <w:top w:w="0" w:type="dxa"/>
-        <w:left w:w="108" w:type="dxa"/>
-        <w:bottom w:w="0" w:type="dxa"/>
-        <w:right w:w="108" w:type="dxa"/>
-      </w:tblCellMar>
-    </w:tblPr>
-  </w:style>
-  <w:style w:type="character" w:customStyle="1" w:styleId="CodiceCarattere">
-    <w:name w:val="Codice Carattere"/>
-    <w:basedOn w:val="Caratterepredefinitoparagrafo"/>
-    <w:link w:val="Codice"/>
-    <w:rsid w:val="006606CA"/>
-    <w:rPr>
-      <w:rFonts w:ascii="Consolas" w:hAnsi="Consolas" w:cs="Consolas"/>
-    </w:rPr>
-  </w:style>
-  <w:style w:type="table" w:customStyle="1" w:styleId="Tabellagriglia1chiara-colore11">
-    <w:name w:val="Tabella griglia 1 chiara - colore 11"/>
-    <w:basedOn w:val="Tabellanormale"/>
-    <w:uiPriority w:val="46"/>
-    <w:rsid w:val="00A60AB7"/>
-    <w:pPr>
-      <w:spacing w:after="0" w:line="240" w:lineRule="auto"/>
-    </w:pPr>
-    <w:tblPr>
-      <w:tblStyleRowBandSize w:val="1"/>
-      <w:tblStyleColBandSize w:val="1"/>
-      <w:tblInd w:w="0" w:type="dxa"/>
-      <w:tblBorders>
-        <w:top w:val="single" w:sz="4" w:space="0" w:color="BDD6EE" w:themeColor="accent1" w:themeTint="66"/>
-        <w:left w:val="single" w:sz="4" w:space="0" w:color="BDD6EE" w:themeColor="accent1" w:themeTint="66"/>
-        <w:bottom w:val="single" w:sz="4" w:space="0" w:color="BDD6EE" w:themeColor="accent1" w:themeTint="66"/>
-        <w:right w:val="single" w:sz="4" w:space="0" w:color="BDD6EE" w:themeColor="accent1" w:themeTint="66"/>
-        <w:insideH w:val="single" w:sz="4" w:space="0" w:color="BDD6EE" w:themeColor="accent1" w:themeTint="66"/>
-        <w:insideV w:val="single" w:sz="4" w:space="0" w:color="BDD6EE" w:themeColor="accent1" w:themeTint="66"/>
-      </w:tblBorders>
-      <w:tblCellMar>
-        <w:top w:w="0" w:type="dxa"/>
-        <w:left w:w="108" w:type="dxa"/>
-        <w:bottom w:w="0" w:type="dxa"/>
-        <w:right w:w="108" w:type="dxa"/>
-      </w:tblCellMar>
-    </w:tblPr>
-    <w:tblStylePr w:type="firstRow">
-      <w:rPr>
-        <w:b/>
-        <w:bCs/>
-      </w:rPr>
-      <w:tblPr/>
-      <w:tcPr>
-        <w:tcBorders>
-          <w:bottom w:val="single" w:sz="12" w:space="0" w:color="9CC2E5" w:themeColor="accent1" w:themeTint="99"/>
-        </w:tcBorders>
-      </w:tcPr>
-    </w:tblStylePr>
-    <w:tblStylePr w:type="lastRow">
-      <w:rPr>
-        <w:b/>
-        <w:bCs/>
-      </w:rPr>
-      <w:tblPr/>
-      <w:tcPr>
-        <w:tcBorders>
-          <w:top w:val="double" w:sz="2" w:space="0" w:color="9CC2E5" w:themeColor="accent1" w:themeTint="99"/>
-        </w:tcBorders>
-      </w:tcPr>
-    </w:tblStylePr>
-    <w:tblStylePr w:type="firstCol">
-      <w:rPr>
-        <w:b/>
-        <w:bCs/>
-      </w:rPr>
-    </w:tblStylePr>
-    <w:tblStylePr w:type="lastCol">
-      <w:rPr>
-        <w:b/>
-        <w:bCs/>
-      </w:rPr>
-    </w:tblStylePr>
-  </w:style>
-  <w:style w:type="table" w:customStyle="1" w:styleId="Tabellagriglia1chiara-colore51">
-    <w:name w:val="Tabella griglia 1 chiara - colore 51"/>
-    <w:basedOn w:val="Tabellanormale"/>
-    <w:uiPriority w:val="46"/>
-    <w:rsid w:val="00A60AB7"/>
-    <w:pPr>
-      <w:spacing w:after="0" w:line="240" w:lineRule="auto"/>
-    </w:pPr>
-    <w:tblPr>
-      <w:tblStyleRowBandSize w:val="1"/>
-      <w:tblStyleColBandSize w:val="1"/>
-      <w:tblInd w:w="0" w:type="dxa"/>
-      <w:tblBorders>
-        <w:top w:val="single" w:sz="4" w:space="0" w:color="B4C6E7" w:themeColor="accent5" w:themeTint="66"/>
-        <w:left w:val="single" w:sz="4" w:space="0" w:color="B4C6E7" w:themeColor="accent5" w:themeTint="66"/>
-        <w:bottom w:val="single" w:sz="4" w:space="0" w:color="B4C6E7" w:themeColor="accent5" w:themeTint="66"/>
-        <w:right w:val="single" w:sz="4" w:space="0" w:color="B4C6E7" w:themeColor="accent5" w:themeTint="66"/>
-        <w:insideH w:val="single" w:sz="4" w:space="0" w:color="B4C6E7" w:themeColor="accent5" w:themeTint="66"/>
-        <w:insideV w:val="single" w:sz="4" w:space="0" w:color="B4C6E7" w:themeColor="accent5" w:themeTint="66"/>
-      </w:tblBorders>
-      <w:tblCellMar>
-        <w:top w:w="0" w:type="dxa"/>
-        <w:left w:w="108" w:type="dxa"/>
-        <w:bottom w:w="0" w:type="dxa"/>
-        <w:right w:w="108" w:type="dxa"/>
-      </w:tblCellMar>
-    </w:tblPr>
-    <w:tblStylePr w:type="firstRow">
-      <w:rPr>
-        <w:b/>
-        <w:bCs/>
-      </w:rPr>
-      <w:tblPr/>
-      <w:tcPr>
-        <w:tcBorders>
-          <w:bottom w:val="single" w:sz="12" w:space="0" w:color="8EAADB" w:themeColor="accent5" w:themeTint="99"/>
-        </w:tcBorders>
-      </w:tcPr>
-    </w:tblStylePr>
-    <w:tblStylePr w:type="lastRow">
-      <w:rPr>
-        <w:b/>
-        <w:bCs/>
-      </w:rPr>
-      <w:tblPr/>
-      <w:tcPr>
-        <w:tcBorders>
-          <w:top w:val="double" w:sz="2" w:space="0" w:color="8EAADB" w:themeColor="accent5" w:themeTint="99"/>
-        </w:tcBorders>
-      </w:tcPr>
-    </w:tblStylePr>
-    <w:tblStylePr w:type="firstCol">
-      <w:rPr>
-        <w:b/>
-        <w:bCs/>
-      </w:rPr>
-    </w:tblStylePr>
-    <w:tblStylePr w:type="lastCol">
-      <w:rPr>
-        <w:b/>
-        <w:bCs/>
-      </w:rPr>
-    </w:tblStylePr>
-  </w:style>
-  <w:style w:type="table" w:customStyle="1" w:styleId="Tabellagriglia4-colore11">
-    <w:name w:val="Tabella griglia 4 - colore 11"/>
-    <w:basedOn w:val="Tabellanormale"/>
-    <w:uiPriority w:val="49"/>
-    <w:rsid w:val="00A60AB7"/>
-    <w:pPr>
-      <w:spacing w:after="0" w:line="240" w:lineRule="auto"/>
-    </w:pPr>
-    <w:tblPr>
-      <w:tblStyleRowBandSize w:val="1"/>
-      <w:tblStyleColBandSize w:val="1"/>
-      <w:tblInd w:w="0" w:type="dxa"/>
-      <w:tblBorders>
-        <w:top w:val="single" w:sz="4" w:space="0" w:color="9CC2E5" w:themeColor="accent1" w:themeTint="99"/>
-        <w:left w:val="single" w:sz="4" w:space="0" w:color="9CC2E5" w:themeColor="accent1" w:themeTint="99"/>
-        <w:bottom w:val="single" w:sz="4" w:space="0" w:color="9CC2E5" w:themeColor="accent1" w:themeTint="99"/>
-        <w:right w:val="single" w:sz="4" w:space="0" w:color="9CC2E5" w:themeColor="accent1" w:themeTint="99"/>
-        <w:insideH w:val="single" w:sz="4" w:space="0" w:color="9CC2E5" w:themeColor="accent1" w:themeTint="99"/>
-        <w:insideV w:val="single" w:sz="4" w:space="0" w:color="9CC2E5" w:themeColor="accent1" w:themeTint="99"/>
-      </w:tblBorders>
-      <w:tblCellMar>
-        <w:top w:w="0" w:type="dxa"/>
-        <w:left w:w="108" w:type="dxa"/>
-        <w:bottom w:w="0" w:type="dxa"/>
-        <w:right w:w="108" w:type="dxa"/>
-      </w:tblCellMar>
-    </w:tblPr>
-    <w:tblStylePr w:type="firstRow">
-      <w:rPr>
-        <w:b/>
-        <w:bCs/>
-        <w:color w:val="FFFFFF" w:themeColor="background1"/>
-      </w:rPr>
-      <w:tblPr/>
-      <w:tcPr>
-        <w:tcBorders>
-          <w:top w:val="single" w:sz="4" w:space="0" w:color="5B9BD5" w:themeColor="accent1"/>
-          <w:left w:val="single" w:sz="4" w:space="0" w:color="5B9BD5" w:themeColor="accent1"/>
-          <w:bottom w:val="single" w:sz="4" w:space="0" w:color="5B9BD5" w:themeColor="accent1"/>
-          <w:right w:val="single" w:sz="4" w:space="0" w:color="5B9BD5" w:themeColor="accent1"/>
-          <w:insideH w:val="nil"/>
-          <w:insideV w:val="nil"/>
-        </w:tcBorders>
-        <w:shd w:val="clear" w:color="auto" w:fill="5B9BD5" w:themeFill="accent1"/>
-      </w:tcPr>
-    </w:tblStylePr>
-    <w:tblStylePr w:type="lastRow">
-      <w:rPr>
-        <w:b/>
-        <w:bCs/>
-      </w:rPr>
-      <w:tblPr/>
-      <w:tcPr>
-        <w:tcBorders>
-          <w:top w:val="double" w:sz="4" w:space="0" w:color="5B9BD5" w:themeColor="accent1"/>
-        </w:tcBorders>
-      </w:tcPr>
-    </w:tblStylePr>
-    <w:tblStylePr w:type="firstCol">
-      <w:rPr>
-        <w:b/>
-        <w:bCs/>
-      </w:rPr>
-    </w:tblStylePr>
-    <w:tblStylePr w:type="lastCol">
-      <w:rPr>
-        <w:b/>
-        <w:bCs/>
-      </w:rPr>
-    </w:tblStylePr>
-    <w:tblStylePr w:type="band1Vert">
-      <w:tblPr/>
-      <w:tcPr>
-        <w:shd w:val="clear" w:color="auto" w:fill="DEEAF6" w:themeFill="accent1" w:themeFillTint="33"/>
-      </w:tcPr>
-    </w:tblStylePr>
-    <w:tblStylePr w:type="band1Horz">
-      <w:tblPr/>
-      <w:tcPr>
-        <w:shd w:val="clear" w:color="auto" w:fill="DEEAF6" w:themeFill="accent1" w:themeFillTint="33"/>
-      </w:tcPr>
-    </w:tblStylePr>
-  </w:style>
-  <w:style w:type="paragraph" w:styleId="Mappadocumento">
-    <w:name w:val="Document Map"/>
-    <w:basedOn w:val="Normale"/>
-    <w:link w:val="MappadocumentoCarattere"/>
-    <w:uiPriority w:val="99"/>
-    <w:semiHidden/>
-    <w:unhideWhenUsed/>
-    <w:rsid w:val="005543FF"/>
-    <w:pPr>
-      <w:spacing w:after="0" w:line="240" w:lineRule="auto"/>
-    </w:pPr>
-    <w:rPr>
-      <w:rFonts w:ascii="Lucida Grande" w:hAnsi="Lucida Grande" w:cs="Lucida Grande"/>
-      <w:sz w:val="24"/>
-      <w:szCs w:val="24"/>
-    </w:rPr>
-  </w:style>
-  <w:style w:type="character" w:customStyle="1" w:styleId="MappadocumentoCarattere">
-    <w:name w:val="Mappa documento Carattere"/>
-    <w:basedOn w:val="Caratterepredefinitoparagrafo"/>
-    <w:link w:val="Mappadocumento"/>
-    <w:uiPriority w:val="99"/>
-    <w:semiHidden/>
-    <w:rsid w:val="005543FF"/>
-    <w:rPr>
-      <w:rFonts w:ascii="Lucida Grande" w:hAnsi="Lucida Grande" w:cs="Lucida Grande"/>
-      <w:sz w:val="24"/>
-      <w:szCs w:val="24"/>
-    </w:rPr>
-  </w:style>
-  <w:style w:type="paragraph" w:styleId="Testofumetto">
-    <w:name w:val="Balloon Text"/>
-    <w:basedOn w:val="Normale"/>
-    <w:link w:val="TestofumettoCarattere"/>
-    <w:uiPriority w:val="99"/>
-    <w:semiHidden/>
-    <w:unhideWhenUsed/>
-    <w:rsid w:val="005543FF"/>
-    <w:pPr>
-      <w:spacing w:after="0" w:line="240" w:lineRule="auto"/>
-    </w:pPr>
-    <w:rPr>
-      <w:rFonts w:ascii="Lucida Grande" w:hAnsi="Lucida Grande" w:cs="Lucida Grande"/>
-      <w:sz w:val="18"/>
-      <w:szCs w:val="18"/>
-    </w:rPr>
-  </w:style>
-  <w:style w:type="character" w:customStyle="1" w:styleId="TestofumettoCarattere">
-    <w:name w:val="Testo fumetto Carattere"/>
-    <w:basedOn w:val="Caratterepredefinitoparagrafo"/>
-    <w:link w:val="Testofumetto"/>
-    <w:uiPriority w:val="99"/>
-    <w:semiHidden/>
-    <w:rsid w:val="005543FF"/>
-    <w:rPr>
-      <w:rFonts w:ascii="Lucida Grande" w:hAnsi="Lucida Grande" w:cs="Lucida Grande"/>
-      <w:sz w:val="18"/>
-      <w:szCs w:val="18"/>
-    </w:rPr>
-  </w:style>
-  <w:style w:type="table" w:styleId="Elencochiaro-Colore1">
-    <w:name w:val="Light List Accent 1"/>
-    <w:basedOn w:val="Tabellanormale"/>
-    <w:uiPriority w:val="61"/>
-    <w:rsid w:val="00042481"/>
-    <w:pPr>
-      <w:spacing w:after="0" w:line="240" w:lineRule="auto"/>
-    </w:pPr>
-    <w:tblPr>
-      <w:tblStyleRowBandSize w:val="1"/>
-      <w:tblStyleColBandSize w:val="1"/>
-      <w:tblInd w:w="0" w:type="dxa"/>
-      <w:tblBorders>
-        <w:top w:val="single" w:sz="8" w:space="0" w:color="5B9BD5" w:themeColor="accent1"/>
-        <w:left w:val="single" w:sz="8" w:space="0" w:color="5B9BD5" w:themeColor="accent1"/>
-        <w:bottom w:val="single" w:sz="8" w:space="0" w:color="5B9BD5" w:themeColor="accent1"/>
-        <w:right w:val="single" w:sz="8" w:space="0" w:color="5B9BD5" w:themeColor="accent1"/>
-      </w:tblBorders>
-      <w:tblCellMar>
-        <w:top w:w="0" w:type="dxa"/>
-        <w:left w:w="108" w:type="dxa"/>
-        <w:bottom w:w="0" w:type="dxa"/>
-        <w:right w:w="108" w:type="dxa"/>
-      </w:tblCellMar>
-    </w:tblPr>
-    <w:tblStylePr w:type="firstRow">
-      <w:pPr>
-        <w:spacing w:before="0" w:after="0" w:line="240" w:lineRule="auto"/>
-      </w:pPr>
-      <w:rPr>
-        <w:b/>
-        <w:bCs/>
-        <w:color w:val="FFFFFF" w:themeColor="background1"/>
-      </w:rPr>
-      <w:tblPr/>
-      <w:tcPr>
-        <w:shd w:val="clear" w:color="auto" w:fill="5B9BD5" w:themeFill="accent1"/>
-      </w:tcPr>
-    </w:tblStylePr>
-    <w:tblStylePr w:type="lastRow">
-      <w:pPr>
-        <w:spacing w:before="0" w:after="0" w:line="240" w:lineRule="auto"/>
-      </w:pPr>
-      <w:rPr>
-        <w:b/>
-        <w:bCs/>
-      </w:rPr>
-      <w:tblPr/>
-      <w:tcPr>
-        <w:tcBorders>
-          <w:top w:val="double" w:sz="6" w:space="0" w:color="5B9BD5" w:themeColor="accent1"/>
-          <w:left w:val="single" w:sz="8" w:space="0" w:color="5B9BD5" w:themeColor="accent1"/>
-          <w:bottom w:val="single" w:sz="8" w:space="0" w:color="5B9BD5" w:themeColor="accent1"/>
-          <w:right w:val="single" w:sz="8" w:space="0" w:color="5B9BD5" w:themeColor="accent1"/>
-        </w:tcBorders>
-      </w:tcPr>
-    </w:tblStylePr>
-    <w:tblStylePr w:type="firstCol">
-      <w:rPr>
-        <w:b/>
-        <w:bCs/>
-      </w:rPr>
-    </w:tblStylePr>
-    <w:tblStylePr w:type="lastCol">
-      <w:rPr>
-        <w:b/>
-        <w:bCs/>
-      </w:rPr>
-    </w:tblStylePr>
-    <w:tblStylePr w:type="band1Vert">
-      <w:tblPr/>
-      <w:tcPr>
-        <w:tcBorders>
-          <w:top w:val="single" w:sz="8" w:space="0" w:color="5B9BD5" w:themeColor="accent1"/>
-          <w:left w:val="single" w:sz="8" w:space="0" w:color="5B9BD5" w:themeColor="accent1"/>
-          <w:bottom w:val="single" w:sz="8" w:space="0" w:color="5B9BD5" w:themeColor="accent1"/>
-          <w:right w:val="single" w:sz="8" w:space="0" w:color="5B9BD5" w:themeColor="accent1"/>
-        </w:tcBorders>
-      </w:tcPr>
-    </w:tblStylePr>
-    <w:tblStylePr w:type="band1Horz">
-      <w:tblPr/>
-      <w:tcPr>
-        <w:tcBorders>
-          <w:top w:val="single" w:sz="8" w:space="0" w:color="5B9BD5" w:themeColor="accent1"/>
-          <w:left w:val="single" w:sz="8" w:space="0" w:color="5B9BD5" w:themeColor="accent1"/>
-          <w:bottom w:val="single" w:sz="8" w:space="0" w:color="5B9BD5" w:themeColor="accent1"/>
-          <w:right w:val="single" w:sz="8" w:space="0" w:color="5B9BD5" w:themeColor="accent1"/>
-        </w:tcBorders>
-      </w:tcPr>
-    </w:tblStylePr>
-  </w:style>
-  <w:style w:type="character" w:styleId="Numeropagina">
-    <w:name w:val="page number"/>
-    <w:basedOn w:val="Caratterepredefinitoparagrafo"/>
-    <w:uiPriority w:val="99"/>
-    <w:semiHidden/>
-    <w:unhideWhenUsed/>
-    <w:rsid w:val="009A7982"/>
-  </w:style>
-  <w:style w:type="character" w:styleId="Testosegnaposto">
-    <w:name w:val="Placeholder Text"/>
-    <w:basedOn w:val="Caratterepredefinitoparagrafo"/>
+    <w:basedOn w:val="Carpredefinitoparagrafo"/>
     <w:uiPriority w:val="99"/>
     <w:semiHidden/>
     <w:rsid w:val="005B2FC9"/>
@@ -22230,7 +21333,7 @@
   <a:extraClrSchemeLst/>
   <a:extLst>
     <a:ext uri="{05A4C25C-085E-4340-85A3-A5531E510DB2}">
-      <thm15:themeFamily xmlns:thm15="http://schemas.microsoft.com/office/thememl/2012/main" xmlns="" name="Office Theme" id="{62F939B6-93AF-4DB8-9C6B-D6C7DFDC589F}" vid="{4A3C46E8-61CC-4603-A589-7422A47A8E4A}"/>
+      <thm15:themeFamily xmlns:thm15="http://schemas.microsoft.com/office/thememl/2012/main" name="Office Theme" id="{62F939B6-93AF-4DB8-9C6B-D6C7DFDC589F}" vid="{4A3C46E8-61CC-4603-A589-7422A47A8E4A}"/>
     </a:ext>
   </a:extLst>
 </a:theme>
@@ -22241,7 +21344,7 @@
 </file>
 
 <file path=customXml/itemProps1.xml><?xml version="1.0" encoding="utf-8"?>
-<ds:datastoreItem xmlns:ds="http://schemas.openxmlformats.org/officeDocument/2006/customXml" ds:itemID="{56C141BA-91EC-3042-84CE-647913711D78}">
+<ds:datastoreItem xmlns:ds="http://schemas.openxmlformats.org/officeDocument/2006/customXml" ds:itemID="{274AF074-2751-486F-8D24-BC852D0F47E8}">
   <ds:schemaRefs>
     <ds:schemaRef ds:uri="http://schemas.openxmlformats.org/officeDocument/2006/bibliography"/>
   </ds:schemaRefs>

</xml_diff>

<commit_message>
Major memory leak fixed. Changed a part of the schema.
- Fixed a major memory leak in the connection management (only when authentication is not succesful).
- Fixed a translation issue on the `pagination` plugin tag.
- Changed database schema for a function which didn't work on PostgreSQL 8.4.
- Updated deploy guide and documentation.
</commit_message>
<xml_diff>
--- a/doc/Documentazione.docx
+++ b/doc/Documentazione.docx
@@ -1088,8 +1088,6 @@
             </w:rPr>
             <w:t>Sommario</w:t>
           </w:r>
-          <w:bookmarkStart w:id="0" w:name="_GoBack"/>
-          <w:bookmarkEnd w:id="0"/>
         </w:p>
         <w:p>
           <w:pPr>
@@ -8290,7 +8288,7 @@
       <w:pPr>
         <w:pStyle w:val="Titolo1"/>
       </w:pPr>
-      <w:bookmarkStart w:id="1" w:name="_Toc222932729"/>
+      <w:bookmarkStart w:id="0" w:name="_Toc222932729"/>
       <w:r>
         <w:lastRenderedPageBreak/>
         <w:t>R</w:t>
@@ -8298,19 +8296,19 @@
       <w:r>
         <w:t>equisiti</w:t>
       </w:r>
+      <w:bookmarkEnd w:id="0"/>
+    </w:p>
+    <w:p>
+      <w:pPr>
+        <w:pStyle w:val="Titolo2"/>
+      </w:pPr>
+      <w:bookmarkStart w:id="1" w:name="_Ref222389830"/>
+      <w:bookmarkStart w:id="2" w:name="_Toc222932730"/>
+      <w:r>
+        <w:t>Raccolta dei requisiti</w:t>
+      </w:r>
       <w:bookmarkEnd w:id="1"/>
-    </w:p>
-    <w:p>
-      <w:pPr>
-        <w:pStyle w:val="Titolo2"/>
-      </w:pPr>
-      <w:bookmarkStart w:id="2" w:name="_Ref222389830"/>
-      <w:bookmarkStart w:id="3" w:name="_Toc222932730"/>
-      <w:r>
-        <w:t>Raccolta dei requisiti</w:t>
-      </w:r>
       <w:bookmarkEnd w:id="2"/>
-      <w:bookmarkEnd w:id="3"/>
     </w:p>
     <w:p>
       <w:r>
@@ -8539,54 +8537,54 @@
       <w:pPr>
         <w:pStyle w:val="Titolo2"/>
       </w:pPr>
-      <w:bookmarkStart w:id="4" w:name="_Toc222932731"/>
+      <w:bookmarkStart w:id="3" w:name="_Toc222932731"/>
       <w:r>
         <w:t>Analisi dei requisiti</w:t>
       </w:r>
+      <w:bookmarkEnd w:id="3"/>
+    </w:p>
+    <w:p>
+      <w:r>
+        <w:t>Si analizzano i requisiti, chiarendo concetti ambigui, ponendo un adeguato livello di astrazione, standardizzando e linearizzando le frasi più complesse. Verranno risolte le ambiguità introdotte da eventuali omonimie e sinonimie, presentando i concetti in maniera strutturata.</w:t>
+      </w:r>
+    </w:p>
+    <w:p>
+      <w:r>
+        <w:t>Infine verrà introdotto un glossario finale dei termini.</w:t>
+      </w:r>
+    </w:p>
+    <w:p>
+      <w:r>
+        <w:t xml:space="preserve">Nell’analisi dei requisiti si utilizzeranno i numeri di riga come riportati al paragrafo </w:t>
+      </w:r>
+      <w:r>
+        <w:fldChar w:fldCharType="begin"/>
+      </w:r>
+      <w:r>
+        <w:instrText xml:space="preserve"> REF _Ref222389830 \w \h </w:instrText>
+      </w:r>
+      <w:r>
+        <w:fldChar w:fldCharType="separate"/>
+      </w:r>
+      <w:r>
+        <w:t>1.1</w:t>
+      </w:r>
+      <w:r>
+        <w:fldChar w:fldCharType="end"/>
+      </w:r>
+      <w:r>
+        <w:t>.</w:t>
+      </w:r>
+    </w:p>
+    <w:p>
+      <w:pPr>
+        <w:pStyle w:val="Titolo3"/>
+      </w:pPr>
+      <w:bookmarkStart w:id="4" w:name="_Toc222932732"/>
+      <w:r>
+        <w:t>Livello di astrazione</w:t>
+      </w:r>
       <w:bookmarkEnd w:id="4"/>
-    </w:p>
-    <w:p>
-      <w:r>
-        <w:t>Si analizzano i requisiti, chiarendo concetti ambigui, ponendo un adeguato livello di astrazione, standardizzando e linearizzando le frasi più complesse. Verranno risolte le ambiguità introdotte da eventuali omonimie e sinonimie, presentando i concetti in maniera strutturata.</w:t>
-      </w:r>
-    </w:p>
-    <w:p>
-      <w:r>
-        <w:t>Infine verrà introdotto un glossario finale dei termini.</w:t>
-      </w:r>
-    </w:p>
-    <w:p>
-      <w:r>
-        <w:t xml:space="preserve">Nell’analisi dei requisiti si utilizzeranno i numeri di riga come riportati al paragrafo </w:t>
-      </w:r>
-      <w:r>
-        <w:fldChar w:fldCharType="begin"/>
-      </w:r>
-      <w:r>
-        <w:instrText xml:space="preserve"> REF _Ref222389830 \w \h </w:instrText>
-      </w:r>
-      <w:r>
-        <w:fldChar w:fldCharType="separate"/>
-      </w:r>
-      <w:r>
-        <w:t>1.1</w:t>
-      </w:r>
-      <w:r>
-        <w:fldChar w:fldCharType="end"/>
-      </w:r>
-      <w:r>
-        <w:t>.</w:t>
-      </w:r>
-    </w:p>
-    <w:p>
-      <w:pPr>
-        <w:pStyle w:val="Titolo3"/>
-      </w:pPr>
-      <w:bookmarkStart w:id="5" w:name="_Toc222932732"/>
-      <w:r>
-        <w:t>Livello di astrazione</w:t>
-      </w:r>
-      <w:bookmarkEnd w:id="5"/>
     </w:p>
     <w:p>
       <w:r>
@@ -8649,179 +8647,179 @@
       <w:pPr>
         <w:pStyle w:val="Titolo3"/>
       </w:pPr>
-      <w:bookmarkStart w:id="6" w:name="_Toc222932733"/>
+      <w:bookmarkStart w:id="5" w:name="_Toc222932733"/>
       <w:r>
         <w:t>Standardizzazione e linearizzazione</w:t>
       </w:r>
+      <w:bookmarkEnd w:id="5"/>
+    </w:p>
+    <w:p>
+      <w:r>
+        <w:t>Il centro commerciale è costituito da un insieme di edifici nei quali si concentrano numerose attività commerciali.</w:t>
+      </w:r>
+    </w:p>
+    <w:p>
+      <w:r>
+        <w:t>Le attività commerciali possono essere quelle per la grande distribuzione organizzata, negozi specializzati, cinema e attività di ristorazione.</w:t>
+      </w:r>
+    </w:p>
+    <w:p>
+      <w:r>
+        <w:t>L’accesso agli edifici che ospitano le diverse imprese commerciali è reso possibile da piccole vie, piazze, gallerie (piazze coperte aperte solo al traffico pedonale).</w:t>
+      </w:r>
+    </w:p>
+    <w:p>
+      <w:r>
+        <w:t>Tutte le strutture di cui è composto il centro (gli edifici, le piazze, le gallerie, le vie) sono identificate univocamente da una stringa alfanumerica, composta da un carattere identificativo della tipologia di struttura (E per edificio, P per piazza, G per galleria, V per via) e da un numero.</w:t>
+      </w:r>
+    </w:p>
+    <w:p>
+      <w:r>
+        <w:t>Le varie attività commerciali sono identificate univocamente dal codice della struttura nella quale sono collocate e dal proprio codice numerico.</w:t>
+      </w:r>
+    </w:p>
+    <w:p>
+      <w:r>
+        <w:t>Per ogni attività commerciale si deve memorizzare il nome della struttura nel quale è collocata ed il piano (nel caso degli edifici).</w:t>
+      </w:r>
+    </w:p>
+    <w:p>
+      <w:r>
+        <w:t>I negozi sono organizzati per categorie. Alcuni esempi di tipologie di negozi sono l’abbigliamento, l’arredo e l’informatica.</w:t>
+      </w:r>
+    </w:p>
+    <w:p>
+      <w:r>
+        <w:t>Informazioni di interesse per le attività commerciali sono il nome (o ragione sociale), numero di dipendenti, la partita iva. Se l’attività è in franchising si vuole memorizzare il nome e il cognome del responsabile. Se l’attività non è in franchising si vuole memorizzare il nome e cognome del proprietario.</w:t>
+      </w:r>
+    </w:p>
+    <w:p>
+      <w:r>
+        <w:t>Anche le attività di ristorazione sono suddivise per tipologia, come i fast-food, i ristoranti tipici di una particolare nazione del mondo o area geografica (italiana o estera).</w:t>
+      </w:r>
+    </w:p>
+    <w:p>
+      <w:r>
+        <w:t>Il database, infine, tiene memoria di tutti i dipendenti del centro. Per ogni dipendente, si vuole conoscere, insieme ai dati anagrafici, anche la data di assunzione, l’eventuale data di licenziamento</w:t>
+      </w:r>
+      <w:r>
+        <w:t xml:space="preserve">, </w:t>
+      </w:r>
+      <w:r>
+        <w:t>l’attività commerciale presso la quale solo stati assunti</w:t>
+      </w:r>
+      <w:r>
+        <w:t xml:space="preserve"> e il periodo di lavoro</w:t>
+      </w:r>
+      <w:r>
+        <w:t>.</w:t>
+      </w:r>
+    </w:p>
+    <w:p>
+      <w:pPr>
+        <w:pStyle w:val="Titolo3"/>
+      </w:pPr>
+      <w:bookmarkStart w:id="6" w:name="_Toc222932734"/>
+      <w:r>
+        <w:t>Omonimie e sinonimie</w:t>
+      </w:r>
       <w:bookmarkEnd w:id="6"/>
     </w:p>
     <w:p>
       <w:r>
-        <w:t>Il centro commerciale è costituito da un insieme di edifici nei quali si concentrano numerose attività commerciali.</w:t>
-      </w:r>
-    </w:p>
-    <w:p>
-      <w:r>
-        <w:t>Le attività commerciali possono essere quelle per la grande distribuzione organizzata, negozi specializzati, cinema e attività di ristorazione.</w:t>
-      </w:r>
-    </w:p>
-    <w:p>
-      <w:r>
-        <w:t>L’accesso agli edifici che ospitano le diverse imprese commerciali è reso possibile da piccole vie, piazze, gallerie (piazze coperte aperte solo al traffico pedonale).</w:t>
-      </w:r>
-    </w:p>
-    <w:p>
-      <w:r>
-        <w:t>Tutte le strutture di cui è composto il centro (gli edifici, le piazze, le gallerie, le vie) sono identificate univocamente da una stringa alfanumerica, composta da un carattere identificativo della tipologia di struttura (E per edificio, P per piazza, G per galleria, V per via) e da un numero.</w:t>
-      </w:r>
-    </w:p>
-    <w:p>
-      <w:r>
-        <w:t>Le varie attività commerciali sono identificate univocamente dal codice della struttura nella quale sono collocate e dal proprio codice numerico.</w:t>
-      </w:r>
-    </w:p>
-    <w:p>
-      <w:r>
-        <w:t>Per ogni attività commerciale si deve memorizzare il nome della struttura nel quale è collocata ed il piano (nel caso degli edifici).</w:t>
-      </w:r>
-    </w:p>
-    <w:p>
-      <w:r>
-        <w:t>I negozi sono organizzati per categorie. Alcuni esempi di tipologie di negozi sono l’abbigliamento, l’arredo e l’informatica.</w:t>
-      </w:r>
-    </w:p>
-    <w:p>
-      <w:r>
-        <w:t>Informazioni di interesse per le attività commerciali sono il nome (o ragione sociale), numero di dipendenti, la partita iva. Se l’attività è in franchising si vuole memorizzare il nome e il cognome del responsabile. Se l’attività non è in franchising si vuole memorizzare il nome e cognome del proprietario.</w:t>
-      </w:r>
-    </w:p>
-    <w:p>
-      <w:r>
-        <w:t>Anche le attività di ristorazione sono suddivise per tipologia, come i fast-food, i ristoranti tipici di una particolare nazione del mondo o area geografica (italiana o estera).</w:t>
-      </w:r>
-    </w:p>
-    <w:p>
-      <w:r>
-        <w:t>Il database, infine, tiene memoria di tutti i dipendenti del centro. Per ogni dipendente, si vuole conoscere, insieme ai dati anagrafici, anche la data di assunzione, l’eventuale data di licenziamento</w:t>
+        <w:t>Al rigo 1, per “centro commerciale” si utilizzerà “centro”.</w:t>
+      </w:r>
+    </w:p>
+    <w:p>
+      <w:r>
+        <w:t>A</w:t>
+      </w:r>
+      <w:r>
+        <w:t xml:space="preserve">i </w:t>
+      </w:r>
+      <w:r>
+        <w:t>rig</w:t>
+      </w:r>
+      <w:r>
+        <w:t>hi</w:t>
+      </w:r>
+      <w:r>
+        <w:t xml:space="preserve"> 2</w:t>
       </w:r>
       <w:r>
         <w:t xml:space="preserve">, </w:t>
       </w:r>
       <w:r>
-        <w:t>l’attività commerciale presso la quale solo stati assunti</w:t>
-      </w:r>
-      <w:r>
-        <w:t xml:space="preserve"> e il periodo di lavoro</w:t>
-      </w:r>
-      <w:r>
-        <w:t>.</w:t>
+        <w:t>9</w:t>
+      </w:r>
+      <w:r>
+        <w:t>, 11, 14</w:t>
+      </w:r>
+      <w:r>
+        <w:t>,</w:t>
+      </w:r>
+      <w:r>
+        <w:t xml:space="preserve"> 21,</w:t>
+      </w:r>
+      <w:r>
+        <w:t xml:space="preserve"> per “attività commerciale” si utilizzerà “attività”.</w:t>
+      </w:r>
+    </w:p>
+    <w:p>
+      <w:r>
+        <w:t>A</w:t>
+      </w:r>
+      <w:r>
+        <w:t>i righi</w:t>
+      </w:r>
+      <w:r>
+        <w:t xml:space="preserve"> 2</w:t>
+      </w:r>
+      <w:r>
+        <w:t xml:space="preserve"> e 3</w:t>
+      </w:r>
+      <w:r>
+        <w:t>, per “negozio specializzato” si utilizzerà “negozio”.</w:t>
+      </w:r>
+    </w:p>
+    <w:p>
+      <w:r>
+        <w:t>Ai righi</w:t>
+      </w:r>
+      <w:r>
+        <w:t xml:space="preserve"> 3</w:t>
+      </w:r>
+      <w:r>
+        <w:t>, 17</w:t>
+      </w:r>
+      <w:r>
+        <w:t>, per “attività di ristorazione” si utilizzerà “ristorante”.</w:t>
+      </w:r>
+    </w:p>
+    <w:p>
+      <w:r>
+        <w:t>Al rigo 4, per “impresa commerciale” si utilizzerà “attività”.</w:t>
+      </w:r>
+    </w:p>
+    <w:p>
+      <w:r>
+        <w:t>Al rigo 13, per “categoria di negozio” e “tipologia di negozio” si utilizzerà “tipo di negozio”.</w:t>
+      </w:r>
+    </w:p>
+    <w:p>
+      <w:r>
+        <w:t>Al rigo 17, per “tipologia” si utilizzerà “tipo di ristorante”.</w:t>
       </w:r>
     </w:p>
     <w:p>
       <w:pPr>
         <w:pStyle w:val="Titolo3"/>
       </w:pPr>
-      <w:bookmarkStart w:id="7" w:name="_Toc222932734"/>
-      <w:r>
-        <w:t>Omonimie e sinonimie</w:t>
+      <w:bookmarkStart w:id="7" w:name="_Toc222932735"/>
+      <w:r>
+        <w:t>Requisiti trasformati</w:t>
       </w:r>
       <w:bookmarkEnd w:id="7"/>
-    </w:p>
-    <w:p>
-      <w:r>
-        <w:t>Al rigo 1, per “centro commerciale” si utilizzerà “centro”.</w:t>
-      </w:r>
-    </w:p>
-    <w:p>
-      <w:r>
-        <w:t>A</w:t>
-      </w:r>
-      <w:r>
-        <w:t xml:space="preserve">i </w:t>
-      </w:r>
-      <w:r>
-        <w:t>rig</w:t>
-      </w:r>
-      <w:r>
-        <w:t>hi</w:t>
-      </w:r>
-      <w:r>
-        <w:t xml:space="preserve"> 2</w:t>
-      </w:r>
-      <w:r>
-        <w:t xml:space="preserve">, </w:t>
-      </w:r>
-      <w:r>
-        <w:t>9</w:t>
-      </w:r>
-      <w:r>
-        <w:t>, 11, 14</w:t>
-      </w:r>
-      <w:r>
-        <w:t>,</w:t>
-      </w:r>
-      <w:r>
-        <w:t xml:space="preserve"> 21,</w:t>
-      </w:r>
-      <w:r>
-        <w:t xml:space="preserve"> per “attività commerciale” si utilizzerà “attività”.</w:t>
-      </w:r>
-    </w:p>
-    <w:p>
-      <w:r>
-        <w:t>A</w:t>
-      </w:r>
-      <w:r>
-        <w:t>i righi</w:t>
-      </w:r>
-      <w:r>
-        <w:t xml:space="preserve"> 2</w:t>
-      </w:r>
-      <w:r>
-        <w:t xml:space="preserve"> e 3</w:t>
-      </w:r>
-      <w:r>
-        <w:t>, per “negozio specializzato” si utilizzerà “negozio”.</w:t>
-      </w:r>
-    </w:p>
-    <w:p>
-      <w:r>
-        <w:t>Ai righi</w:t>
-      </w:r>
-      <w:r>
-        <w:t xml:space="preserve"> 3</w:t>
-      </w:r>
-      <w:r>
-        <w:t>, 17</w:t>
-      </w:r>
-      <w:r>
-        <w:t>, per “attività di ristorazione” si utilizzerà “ristorante”.</w:t>
-      </w:r>
-    </w:p>
-    <w:p>
-      <w:r>
-        <w:t>Al rigo 4, per “impresa commerciale” si utilizzerà “attività”.</w:t>
-      </w:r>
-    </w:p>
-    <w:p>
-      <w:r>
-        <w:t>Al rigo 13, per “categoria di negozio” e “tipologia di negozio” si utilizzerà “tipo di negozio”.</w:t>
-      </w:r>
-    </w:p>
-    <w:p>
-      <w:r>
-        <w:t>Al rigo 17, per “tipologia” si utilizzerà “tipo di ristorante”.</w:t>
-      </w:r>
-    </w:p>
-    <w:p>
-      <w:pPr>
-        <w:pStyle w:val="Titolo3"/>
-      </w:pPr>
-      <w:bookmarkStart w:id="8" w:name="_Toc222932735"/>
-      <w:r>
-        <w:t>Requisiti trasformati</w:t>
-      </w:r>
-      <w:bookmarkEnd w:id="8"/>
     </w:p>
     <w:p>
       <w:r>
@@ -9058,11 +9056,11 @@
       <w:pPr>
         <w:pStyle w:val="Titolo3"/>
       </w:pPr>
-      <w:bookmarkStart w:id="9" w:name="_Toc222932736"/>
+      <w:bookmarkStart w:id="8" w:name="_Toc222932736"/>
       <w:r>
         <w:t>Raggruppamento di frasi per concetti</w:t>
       </w:r>
-      <w:bookmarkEnd w:id="9"/>
+      <w:bookmarkEnd w:id="8"/>
     </w:p>
     <w:p>
       <w:r>
@@ -9197,11 +9195,11 @@
       <w:pPr>
         <w:pStyle w:val="Titolo3"/>
       </w:pPr>
-      <w:bookmarkStart w:id="10" w:name="_Toc222932737"/>
+      <w:bookmarkStart w:id="9" w:name="_Toc222932737"/>
       <w:r>
         <w:t>Glossario dei termini</w:t>
       </w:r>
-      <w:bookmarkEnd w:id="10"/>
+      <w:bookmarkEnd w:id="9"/>
     </w:p>
     <w:p>
       <w:r>
@@ -9798,51 +9796,51 @@
       <w:pPr>
         <w:pStyle w:val="Titolo1"/>
       </w:pPr>
-      <w:bookmarkStart w:id="11" w:name="_Toc222932738"/>
+      <w:bookmarkStart w:id="10" w:name="_Toc222932738"/>
       <w:r>
         <w:lastRenderedPageBreak/>
         <w:t>Progettazione concettuale</w:t>
       </w:r>
+      <w:bookmarkEnd w:id="10"/>
+    </w:p>
+    <w:p>
+      <w:r>
+        <w:t xml:space="preserve">Si utilizza la strategie ibrida per progettare lo schema concettuale: a partire da uno schema scheletro </w:t>
+      </w:r>
+      <w:r>
+        <w:t>contenente, a livello astratto, i concetti principali, si prosegue per raffinamenti successivi o estendendo lo schema con altre entità sviluppate separatamente.</w:t>
+      </w:r>
+    </w:p>
+    <w:p>
+      <w:pPr>
+        <w:pStyle w:val="Titolo2"/>
+      </w:pPr>
+      <w:bookmarkStart w:id="11" w:name="_Toc222932739"/>
+      <w:r>
+        <w:t>Schema concettuale</w:t>
+      </w:r>
       <w:bookmarkEnd w:id="11"/>
     </w:p>
     <w:p>
       <w:r>
-        <w:t xml:space="preserve">Si utilizza la strategie ibrida per progettare lo schema concettuale: a partire da uno schema scheletro </w:t>
-      </w:r>
-      <w:r>
-        <w:t>contenente, a livello astratto, i concetti principali, si prosegue per raffinamenti successivi o estendendo lo schema con altre entità sviluppate separatamente.</w:t>
-      </w:r>
-    </w:p>
-    <w:p>
-      <w:pPr>
-        <w:pStyle w:val="Titolo2"/>
-      </w:pPr>
-      <w:bookmarkStart w:id="12" w:name="_Toc222932739"/>
-      <w:r>
-        <w:t>Schema concettuale</w:t>
+        <w:t xml:space="preserve">Per la realizzazione dello schema concettuale si è utilizzato </w:t>
+      </w:r>
+      <w:r>
+        <w:t>Microsoft Visio 2013 (su piattaforma Windows 7)</w:t>
+      </w:r>
+      <w:r>
+        <w:t>.</w:t>
+      </w:r>
+    </w:p>
+    <w:p>
+      <w:pPr>
+        <w:pStyle w:val="Titolo3"/>
+      </w:pPr>
+      <w:bookmarkStart w:id="12" w:name="_Toc222932740"/>
+      <w:r>
+        <w:t>Schema scheletro</w:t>
       </w:r>
       <w:bookmarkEnd w:id="12"/>
-    </w:p>
-    <w:p>
-      <w:r>
-        <w:t xml:space="preserve">Per la realizzazione dello schema concettuale si è utilizzato </w:t>
-      </w:r>
-      <w:r>
-        <w:t>Microsoft Visio 2013 (su piattaforma Windows 7)</w:t>
-      </w:r>
-      <w:r>
-        <w:t>.</w:t>
-      </w:r>
-    </w:p>
-    <w:p>
-      <w:pPr>
-        <w:pStyle w:val="Titolo3"/>
-      </w:pPr>
-      <w:bookmarkStart w:id="13" w:name="_Toc222932740"/>
-      <w:r>
-        <w:t>Schema scheletro</w:t>
-      </w:r>
-      <w:bookmarkEnd w:id="13"/>
     </w:p>
     <w:p>
       <w:pPr>
@@ -9907,11 +9905,11 @@
       <w:pPr>
         <w:pStyle w:val="Titolo3"/>
       </w:pPr>
-      <w:bookmarkStart w:id="14" w:name="_Toc222932741"/>
+      <w:bookmarkStart w:id="13" w:name="_Toc222932741"/>
       <w:r>
         <w:t>Esplosione di entità</w:t>
       </w:r>
-      <w:bookmarkEnd w:id="14"/>
+      <w:bookmarkEnd w:id="13"/>
     </w:p>
     <w:p>
       <w:pPr>
@@ -10119,11 +10117,11 @@
       <w:pPr>
         <w:pStyle w:val="Titolo3"/>
       </w:pPr>
-      <w:bookmarkStart w:id="15" w:name="_Toc222932742"/>
+      <w:bookmarkStart w:id="14" w:name="_Toc222932742"/>
       <w:r>
         <w:t>Schema concettuale finale</w:t>
       </w:r>
-      <w:bookmarkEnd w:id="15"/>
+      <w:bookmarkEnd w:id="14"/>
     </w:p>
     <w:p>
       <w:r>
@@ -10190,32 +10188,32 @@
       <w:pPr>
         <w:pStyle w:val="Titolo2"/>
       </w:pPr>
-      <w:bookmarkStart w:id="16" w:name="_Toc222932743"/>
+      <w:bookmarkStart w:id="15" w:name="_Toc222932743"/>
       <w:r>
         <w:t>Dizionario dei dati</w:t>
       </w:r>
+      <w:bookmarkEnd w:id="15"/>
+    </w:p>
+    <w:p>
+      <w:r>
+        <w:t xml:space="preserve">Per ogni </w:t>
+      </w:r>
+      <w:r>
+        <w:t>concetto</w:t>
+      </w:r>
+      <w:r>
+        <w:t xml:space="preserve"> si definisce una descrizione, gli attributi e un identificatore principale.</w:t>
+      </w:r>
+    </w:p>
+    <w:p>
+      <w:pPr>
+        <w:pStyle w:val="Titolo3"/>
+      </w:pPr>
+      <w:bookmarkStart w:id="16" w:name="_Toc222932744"/>
+      <w:r>
+        <w:t>Entità</w:t>
+      </w:r>
       <w:bookmarkEnd w:id="16"/>
-    </w:p>
-    <w:p>
-      <w:r>
-        <w:t xml:space="preserve">Per ogni </w:t>
-      </w:r>
-      <w:r>
-        <w:t>concetto</w:t>
-      </w:r>
-      <w:r>
-        <w:t xml:space="preserve"> si definisce una descrizione, gli attributi e un identificatore principale.</w:t>
-      </w:r>
-    </w:p>
-    <w:p>
-      <w:pPr>
-        <w:pStyle w:val="Titolo3"/>
-      </w:pPr>
-      <w:bookmarkStart w:id="17" w:name="_Toc222932744"/>
-      <w:r>
-        <w:t>Entità</w:t>
-      </w:r>
-      <w:bookmarkEnd w:id="17"/>
     </w:p>
     <w:tbl>
       <w:tblPr>
@@ -11144,11 +11142,11 @@
       <w:pPr>
         <w:pStyle w:val="Titolo3"/>
       </w:pPr>
-      <w:bookmarkStart w:id="18" w:name="_Toc222932745"/>
+      <w:bookmarkStart w:id="17" w:name="_Toc222932745"/>
       <w:r>
         <w:t>Relazioni</w:t>
       </w:r>
-      <w:bookmarkEnd w:id="18"/>
+      <w:bookmarkEnd w:id="17"/>
     </w:p>
     <w:tbl>
       <w:tblPr>
@@ -11597,21 +11595,21 @@
       <w:pPr>
         <w:pStyle w:val="Titolo2"/>
       </w:pPr>
-      <w:bookmarkStart w:id="19" w:name="_Toc222932746"/>
+      <w:bookmarkStart w:id="18" w:name="_Toc222932746"/>
       <w:r>
         <w:t>Regole aziendali</w:t>
       </w:r>
+      <w:bookmarkEnd w:id="18"/>
+    </w:p>
+    <w:p>
+      <w:pPr>
+        <w:pStyle w:val="Titolo3"/>
+      </w:pPr>
+      <w:bookmarkStart w:id="19" w:name="_Toc222932747"/>
+      <w:r>
+        <w:t>Regole di vincolo</w:t>
+      </w:r>
       <w:bookmarkEnd w:id="19"/>
-    </w:p>
-    <w:p>
-      <w:pPr>
-        <w:pStyle w:val="Titolo3"/>
-      </w:pPr>
-      <w:bookmarkStart w:id="20" w:name="_Toc222932747"/>
-      <w:r>
-        <w:t>Regole di vincolo</w:t>
-      </w:r>
-      <w:bookmarkEnd w:id="20"/>
     </w:p>
     <w:p>
       <w:pPr>
@@ -11665,11 +11663,11 @@
       <w:pPr>
         <w:pStyle w:val="Titolo3"/>
       </w:pPr>
-      <w:bookmarkStart w:id="21" w:name="_Toc222932748"/>
+      <w:bookmarkStart w:id="20" w:name="_Toc222932748"/>
       <w:r>
         <w:t>Regole di derivazione</w:t>
       </w:r>
-      <w:bookmarkEnd w:id="21"/>
+      <w:bookmarkEnd w:id="20"/>
     </w:p>
     <w:p>
       <w:pPr>
@@ -11702,27 +11700,27 @@
       <w:pPr>
         <w:pStyle w:val="Titolo1"/>
       </w:pPr>
-      <w:bookmarkStart w:id="22" w:name="_Toc222932749"/>
+      <w:bookmarkStart w:id="21" w:name="_Toc222932749"/>
       <w:r>
         <w:lastRenderedPageBreak/>
         <w:t>Progettazione logica</w:t>
       </w:r>
+      <w:bookmarkEnd w:id="21"/>
+    </w:p>
+    <w:p>
+      <w:r>
+        <w:t>La progettazione logica ha come obiettivo quello di tradurre lo schema ER prodotto nella fase precedente in uno schema logico in grado di descrivere gli stessi dati in maniera corretta ed efficiente, prestando particolare attenzione alle prestazioni. Per tale motivo verranno analizzati i dati, le operazioni ed i relativi costi di accesso ad ogni entità e associazione.</w:t>
+      </w:r>
+    </w:p>
+    <w:p>
+      <w:pPr>
+        <w:pStyle w:val="Titolo2"/>
+      </w:pPr>
+      <w:bookmarkStart w:id="22" w:name="_Toc222932750"/>
+      <w:r>
+        <w:t>Operazioni</w:t>
+      </w:r>
       <w:bookmarkEnd w:id="22"/>
-    </w:p>
-    <w:p>
-      <w:r>
-        <w:t>La progettazione logica ha come obiettivo quello di tradurre lo schema ER prodotto nella fase precedente in uno schema logico in grado di descrivere gli stessi dati in maniera corretta ed efficiente, prestando particolare attenzione alle prestazioni. Per tale motivo verranno analizzati i dati, le operazioni ed i relativi costi di accesso ad ogni entità e associazione.</w:t>
-      </w:r>
-    </w:p>
-    <w:p>
-      <w:pPr>
-        <w:pStyle w:val="Titolo2"/>
-      </w:pPr>
-      <w:bookmarkStart w:id="23" w:name="_Toc222932750"/>
-      <w:r>
-        <w:t>Operazioni</w:t>
-      </w:r>
-      <w:bookmarkEnd w:id="23"/>
     </w:p>
     <w:p>
       <w:r>
@@ -11856,21 +11854,21 @@
       <w:pPr>
         <w:pStyle w:val="Titolo2"/>
       </w:pPr>
-      <w:bookmarkStart w:id="24" w:name="_Toc222932751"/>
+      <w:bookmarkStart w:id="23" w:name="_Toc222932751"/>
       <w:r>
         <w:t>Ristrutturazione dello schema E-R</w:t>
       </w:r>
+      <w:bookmarkEnd w:id="23"/>
+    </w:p>
+    <w:p>
+      <w:pPr>
+        <w:pStyle w:val="Titolo3"/>
+      </w:pPr>
+      <w:bookmarkStart w:id="24" w:name="_Toc222932752"/>
+      <w:r>
+        <w:t>Tavola dei Volumi</w:t>
+      </w:r>
       <w:bookmarkEnd w:id="24"/>
-    </w:p>
-    <w:p>
-      <w:pPr>
-        <w:pStyle w:val="Titolo3"/>
-      </w:pPr>
-      <w:bookmarkStart w:id="25" w:name="_Toc222932752"/>
-      <w:r>
-        <w:t>Tavola dei Volumi</w:t>
-      </w:r>
-      <w:bookmarkEnd w:id="25"/>
     </w:p>
     <w:p>
       <w:r>
@@ -12996,11 +12994,11 @@
       <w:pPr>
         <w:pStyle w:val="Titolo3"/>
       </w:pPr>
-      <w:bookmarkStart w:id="26" w:name="_Toc222932753"/>
+      <w:bookmarkStart w:id="25" w:name="_Toc222932753"/>
       <w:r>
         <w:t>Tavola delle Operazioni</w:t>
       </w:r>
-      <w:bookmarkEnd w:id="26"/>
+      <w:bookmarkEnd w:id="25"/>
     </w:p>
     <w:p>
       <w:r>
@@ -13540,11 +13538,11 @@
       <w:pPr>
         <w:pStyle w:val="Titolo3"/>
       </w:pPr>
-      <w:bookmarkStart w:id="27" w:name="_Toc222932754"/>
+      <w:bookmarkStart w:id="26" w:name="_Toc222932754"/>
       <w:r>
         <w:t>Tavole degli Accessi</w:t>
       </w:r>
-      <w:bookmarkEnd w:id="27"/>
+      <w:bookmarkEnd w:id="26"/>
     </w:p>
     <w:p>
       <w:r>
@@ -15909,11 +15907,11 @@
       <w:pPr>
         <w:pStyle w:val="Titolo3"/>
       </w:pPr>
-      <w:bookmarkStart w:id="28" w:name="_Toc222932755"/>
+      <w:bookmarkStart w:id="27" w:name="_Toc222932755"/>
       <w:r>
         <w:t>Analisi delle ridondanze</w:t>
       </w:r>
-      <w:bookmarkEnd w:id="28"/>
+      <w:bookmarkEnd w:id="27"/>
     </w:p>
     <w:p>
       <w:r>
@@ -16808,11 +16806,11 @@
       <w:pPr>
         <w:pStyle w:val="Titolo3"/>
       </w:pPr>
-      <w:bookmarkStart w:id="29" w:name="_Toc222932756"/>
+      <w:bookmarkStart w:id="28" w:name="_Toc222932756"/>
       <w:r>
         <w:t>Eliminazione delle gerarchie</w:t>
       </w:r>
-      <w:bookmarkEnd w:id="29"/>
+      <w:bookmarkEnd w:id="28"/>
     </w:p>
     <w:p>
       <w:r>
@@ -16982,11 +16980,11 @@
       <w:pPr>
         <w:pStyle w:val="Titolo3"/>
       </w:pPr>
-      <w:bookmarkStart w:id="30" w:name="_Toc222932757"/>
+      <w:bookmarkStart w:id="29" w:name="_Toc222932757"/>
       <w:r>
         <w:t>Partizionamento ed accorpamento di concetti</w:t>
       </w:r>
-      <w:bookmarkEnd w:id="30"/>
+      <w:bookmarkEnd w:id="29"/>
     </w:p>
     <w:p>
       <w:r>
@@ -17129,11 +17127,11 @@
       <w:pPr>
         <w:pStyle w:val="Titolo3"/>
       </w:pPr>
-      <w:bookmarkStart w:id="31" w:name="_Toc222932758"/>
+      <w:bookmarkStart w:id="30" w:name="_Toc222932758"/>
       <w:r>
         <w:t>Scelta degli identificatori principali</w:t>
       </w:r>
-      <w:bookmarkEnd w:id="31"/>
+      <w:bookmarkEnd w:id="30"/>
     </w:p>
     <w:p>
       <w:r>
@@ -17470,14 +17468,14 @@
       <w:pPr>
         <w:pStyle w:val="Titolo2"/>
       </w:pPr>
-      <w:bookmarkStart w:id="32" w:name="_Toc222932759"/>
+      <w:bookmarkStart w:id="31" w:name="_Toc222932759"/>
       <w:r>
         <w:t>Schema E</w:t>
       </w:r>
       <w:r>
         <w:t>R ristrutturato</w:t>
       </w:r>
-      <w:bookmarkEnd w:id="32"/>
+      <w:bookmarkEnd w:id="31"/>
     </w:p>
     <w:p>
       <w:r>
@@ -17549,11 +17547,11 @@
       <w:pPr>
         <w:pStyle w:val="Titolo2"/>
       </w:pPr>
-      <w:bookmarkStart w:id="33" w:name="_Toc222932760"/>
+      <w:bookmarkStart w:id="32" w:name="_Toc222932760"/>
       <w:r>
         <w:t>Modello logico</w:t>
       </w:r>
-      <w:bookmarkEnd w:id="33"/>
+      <w:bookmarkEnd w:id="32"/>
     </w:p>
     <w:p>
       <w:r>
@@ -17988,12 +17986,12 @@
       <w:pPr>
         <w:pStyle w:val="Titolo1"/>
       </w:pPr>
-      <w:bookmarkStart w:id="34" w:name="_Toc222932761"/>
+      <w:bookmarkStart w:id="33" w:name="_Toc222932761"/>
       <w:r>
         <w:lastRenderedPageBreak/>
         <w:t>Progettazione fisica</w:t>
       </w:r>
-      <w:bookmarkEnd w:id="34"/>
+      <w:bookmarkEnd w:id="33"/>
     </w:p>
     <w:p>
       <w:r>
@@ -18028,22 +18026,96 @@
       <w:pPr>
         <w:pStyle w:val="Titolo2"/>
       </w:pPr>
-      <w:bookmarkStart w:id="35" w:name="_Toc222932762"/>
+      <w:bookmarkStart w:id="34" w:name="_Toc222932762"/>
       <w:r>
         <w:t>T</w:t>
       </w:r>
       <w:r>
         <w:t>abelle</w:t>
       </w:r>
+      <w:bookmarkEnd w:id="34"/>
+    </w:p>
+    <w:p>
+      <w:pPr>
+        <w:pStyle w:val="Titolo3"/>
+      </w:pPr>
+      <w:bookmarkStart w:id="35" w:name="_Toc222932763"/>
+      <w:r>
+        <w:t>TipoStruttura</w:t>
+      </w:r>
       <w:bookmarkEnd w:id="35"/>
     </w:p>
     <w:p>
       <w:pPr>
+        <w:pStyle w:val="Codice"/>
+      </w:pPr>
+      <w:r>
+        <w:t>CREATE TABLE tipo_struttura</w:t>
+      </w:r>
+    </w:p>
+    <w:p>
+      <w:pPr>
+        <w:pStyle w:val="Codice"/>
+      </w:pPr>
+      <w:r>
+        <w:t>(</w:t>
+      </w:r>
+    </w:p>
+    <w:p>
+      <w:pPr>
+        <w:pStyle w:val="Codice"/>
+      </w:pPr>
+      <w:r>
+        <w:t xml:space="preserve">  id serial NOT NULL,</w:t>
+      </w:r>
+    </w:p>
+    <w:p>
+      <w:pPr>
+        <w:pStyle w:val="Codice"/>
+      </w:pPr>
+      <w:r>
+        <w:t xml:space="preserve">  descrizione character varying NOT NULL,</w:t>
+      </w:r>
+    </w:p>
+    <w:p>
+      <w:pPr>
+        <w:pStyle w:val="Codice"/>
+      </w:pPr>
+      <w:r>
+        <w:t xml:space="preserve">  codice character(1) NOT NULL,</w:t>
+      </w:r>
+    </w:p>
+    <w:p>
+      <w:pPr>
+        <w:pStyle w:val="Codice"/>
+      </w:pPr>
+      <w:r>
+        <w:t xml:space="preserve">  CONSTRAINT pk_tipo_struttura PRIMARY KEY (id),</w:t>
+      </w:r>
+    </w:p>
+    <w:p>
+      <w:pPr>
+        <w:pStyle w:val="Codice"/>
+      </w:pPr>
+      <w:r>
+        <w:t xml:space="preserve">  CONSTRAINT cn_tipo_struttura_unique_codice UNIQUE (codice)</w:t>
+      </w:r>
+    </w:p>
+    <w:p>
+      <w:pPr>
+        <w:pStyle w:val="Codice"/>
+      </w:pPr>
+      <w:r>
+        <w:t>)</w:t>
+      </w:r>
+    </w:p>
+    <w:p>
+      <w:pPr>
         <w:pStyle w:val="Titolo3"/>
       </w:pPr>
-      <w:bookmarkStart w:id="36" w:name="_Toc222932763"/>
-      <w:r>
-        <w:t>TipoStruttura</w:t>
+      <w:bookmarkStart w:id="36" w:name="_Toc222932764"/>
+      <w:r>
+        <w:t>TipoAttivita</w:t>
       </w:r>
       <w:bookmarkEnd w:id="36"/>
     </w:p>
@@ -18052,7 +18124,7 @@
         <w:pStyle w:val="Codice"/>
       </w:pPr>
       <w:r>
-        <w:t>CREATE TABLE tipo_struttura</w:t>
+        <w:t>CREATE TABLE tipo_attivita</w:t>
       </w:r>
     </w:p>
     <w:p>
@@ -18084,23 +18156,7 @@
         <w:pStyle w:val="Codice"/>
       </w:pPr>
       <w:r>
-        <w:t xml:space="preserve">  codice character(1) NOT NULL,</w:t>
-      </w:r>
-    </w:p>
-    <w:p>
-      <w:pPr>
-        <w:pStyle w:val="Codice"/>
-      </w:pPr>
-      <w:r>
-        <w:t xml:space="preserve">  CONSTRAINT pk_tipo_struttura PRIMARY KEY (id),</w:t>
-      </w:r>
-    </w:p>
-    <w:p>
-      <w:pPr>
-        <w:pStyle w:val="Codice"/>
-      </w:pPr>
-      <w:r>
-        <w:t xml:space="preserve">  CONSTRAINT cn_tipo_struttura_unique_codice UNIQUE (codice)</w:t>
+        <w:t xml:space="preserve">  CONSTRAINT pk_tipo_attivita PRIMARY KEY (id)</w:t>
       </w:r>
     </w:p>
     <w:p>
@@ -18115,9 +18171,9 @@
       <w:pPr>
         <w:pStyle w:val="Titolo3"/>
       </w:pPr>
-      <w:bookmarkStart w:id="37" w:name="_Toc222932764"/>
-      <w:r>
-        <w:t>TipoAttivita</w:t>
+      <w:bookmarkStart w:id="37" w:name="_Toc222932765"/>
+      <w:r>
+        <w:t>Dipendente</w:t>
       </w:r>
       <w:bookmarkEnd w:id="37"/>
     </w:p>
@@ -18126,7 +18182,7 @@
         <w:pStyle w:val="Codice"/>
       </w:pPr>
       <w:r>
-        <w:t>CREATE TABLE tipo_attivita</w:t>
+        <w:t>CREATE TABLE dipendente</w:t>
       </w:r>
     </w:p>
     <w:p>
@@ -18142,23 +18198,63 @@
         <w:pStyle w:val="Codice"/>
       </w:pPr>
       <w:r>
-        <w:t xml:space="preserve">  id serial NOT NULL,</w:t>
-      </w:r>
-    </w:p>
-    <w:p>
-      <w:pPr>
-        <w:pStyle w:val="Codice"/>
-      </w:pPr>
-      <w:r>
-        <w:t xml:space="preserve">  descrizione character varying NOT NULL,</w:t>
-      </w:r>
-    </w:p>
-    <w:p>
-      <w:pPr>
-        <w:pStyle w:val="Codice"/>
-      </w:pPr>
-      <w:r>
-        <w:t xml:space="preserve">  CONSTRAINT pk_tipo_attivita PRIMARY KEY (id)</w:t>
+        <w:t xml:space="preserve">  cf character varying NOT NULL,</w:t>
+      </w:r>
+    </w:p>
+    <w:p>
+      <w:pPr>
+        <w:pStyle w:val="Codice"/>
+      </w:pPr>
+      <w:r>
+        <w:t xml:space="preserve">  nome character varying NOT NULL,</w:t>
+      </w:r>
+    </w:p>
+    <w:p>
+      <w:pPr>
+        <w:pStyle w:val="Codice"/>
+      </w:pPr>
+      <w:r>
+        <w:t xml:space="preserve">  cognome character varying NOT NULL,</w:t>
+      </w:r>
+    </w:p>
+    <w:p>
+      <w:pPr>
+        <w:pStyle w:val="Codice"/>
+      </w:pPr>
+      <w:r>
+        <w:t xml:space="preserve">  luogo_nascita character varying,</w:t>
+      </w:r>
+    </w:p>
+    <w:p>
+      <w:pPr>
+        <w:pStyle w:val="Codice"/>
+      </w:pPr>
+      <w:r>
+        <w:t xml:space="preserve">  data_nascita date,</w:t>
+      </w:r>
+    </w:p>
+    <w:p>
+      <w:pPr>
+        <w:pStyle w:val="Codice"/>
+      </w:pPr>
+      <w:r>
+        <w:t xml:space="preserve">  sesso boolean NOT NULL,</w:t>
+      </w:r>
+    </w:p>
+    <w:p>
+      <w:pPr>
+        <w:pStyle w:val="Codice"/>
+      </w:pPr>
+      <w:r>
+        <w:t xml:space="preserve">  id integer NOT NULL DEFAULT nextval('dipendente_id_dipendente_seq'::regclass),</w:t>
+      </w:r>
+    </w:p>
+    <w:p>
+      <w:pPr>
+        <w:pStyle w:val="Codice"/>
+      </w:pPr>
+      <w:r>
+        <w:t xml:space="preserve">  CONSTRAINT pk_dipendente PRIMARY KEY (id)</w:t>
       </w:r>
     </w:p>
     <w:p>
@@ -18173,9 +18269,9 @@
       <w:pPr>
         <w:pStyle w:val="Titolo3"/>
       </w:pPr>
-      <w:bookmarkStart w:id="38" w:name="_Toc222932765"/>
-      <w:r>
-        <w:t>Dipendente</w:t>
+      <w:bookmarkStart w:id="38" w:name="_Toc222932766"/>
+      <w:r>
+        <w:t>Struttura</w:t>
       </w:r>
       <w:bookmarkEnd w:id="38"/>
     </w:p>
@@ -18184,7 +18280,7 @@
         <w:pStyle w:val="Codice"/>
       </w:pPr>
       <w:r>
-        <w:t>CREATE TABLE dipendente</w:t>
+        <w:t>CREATE TABLE struttura</w:t>
       </w:r>
     </w:p>
     <w:p>
@@ -18200,63 +18296,63 @@
         <w:pStyle w:val="Codice"/>
       </w:pPr>
       <w:r>
-        <w:t xml:space="preserve">  cf character varying NOT NULL,</w:t>
-      </w:r>
-    </w:p>
-    <w:p>
-      <w:pPr>
-        <w:pStyle w:val="Codice"/>
-      </w:pPr>
-      <w:r>
-        <w:t xml:space="preserve">  nome character varying NOT NULL,</w:t>
-      </w:r>
-    </w:p>
-    <w:p>
-      <w:pPr>
-        <w:pStyle w:val="Codice"/>
-      </w:pPr>
-      <w:r>
-        <w:t xml:space="preserve">  cognome character varying NOT NULL,</w:t>
-      </w:r>
-    </w:p>
-    <w:p>
-      <w:pPr>
-        <w:pStyle w:val="Codice"/>
-      </w:pPr>
-      <w:r>
-        <w:t xml:space="preserve">  luogo_nascita character varying,</w:t>
-      </w:r>
-    </w:p>
-    <w:p>
-      <w:pPr>
-        <w:pStyle w:val="Codice"/>
-      </w:pPr>
-      <w:r>
-        <w:t xml:space="preserve">  data_nascita date,</w:t>
-      </w:r>
-    </w:p>
-    <w:p>
-      <w:pPr>
-        <w:pStyle w:val="Codice"/>
-      </w:pPr>
-      <w:r>
-        <w:t xml:space="preserve">  sesso boolean NOT NULL,</w:t>
-      </w:r>
-    </w:p>
-    <w:p>
-      <w:pPr>
-        <w:pStyle w:val="Codice"/>
-      </w:pPr>
-      <w:r>
-        <w:t xml:space="preserve">  id integer NOT NULL DEFAULT nextval('dipendente_id_dipendente_seq'::regclass),</w:t>
-      </w:r>
-    </w:p>
-    <w:p>
-      <w:pPr>
-        <w:pStyle w:val="Codice"/>
-      </w:pPr>
-      <w:r>
-        <w:t xml:space="preserve">  CONSTRAINT pk_dipendente PRIMARY KEY (id)</w:t>
+        <w:t xml:space="preserve">  id_struttura serial NOT NULL,</w:t>
+      </w:r>
+    </w:p>
+    <w:p>
+      <w:pPr>
+        <w:pStyle w:val="Codice"/>
+      </w:pPr>
+      <w:r>
+        <w:t xml:space="preserve">  codice character varying NOT NULL,</w:t>
+      </w:r>
+    </w:p>
+    <w:p>
+      <w:pPr>
+        <w:pStyle w:val="Codice"/>
+      </w:pPr>
+      <w:r>
+        <w:t xml:space="preserve">  id_tipo_struttura integer NOT NULL,</w:t>
+      </w:r>
+    </w:p>
+    <w:p>
+      <w:pPr>
+        <w:pStyle w:val="Codice"/>
+      </w:pPr>
+      <w:r>
+        <w:t xml:space="preserve">  CONSTRAINT pk_struttura PRIMARY KEY (id_struttura),</w:t>
+      </w:r>
+    </w:p>
+    <w:p>
+      <w:pPr>
+        <w:pStyle w:val="Codice"/>
+      </w:pPr>
+      <w:r>
+        <w:t xml:space="preserve">  CONSTRAINT fk_struttura_tipo_struttura FOREIGN KEY (id_tipo_struttura)</w:t>
+      </w:r>
+    </w:p>
+    <w:p>
+      <w:pPr>
+        <w:pStyle w:val="Codice"/>
+      </w:pPr>
+      <w:r>
+        <w:t xml:space="preserve">      REFERENCES tipo_struttura (id) MATCH SIMPLE</w:t>
+      </w:r>
+    </w:p>
+    <w:p>
+      <w:pPr>
+        <w:pStyle w:val="Codice"/>
+      </w:pPr>
+      <w:r>
+        <w:t xml:space="preserve">      ON UPDATE NO ACTION ON DELETE NO ACTION,</w:t>
+      </w:r>
+    </w:p>
+    <w:p>
+      <w:pPr>
+        <w:pStyle w:val="Codice"/>
+      </w:pPr>
+      <w:r>
+        <w:t xml:space="preserve">  CONSTRAINT cn_struttura_unique UNIQUE (codice, id_tipo_struttura)</w:t>
       </w:r>
     </w:p>
     <w:p>
@@ -18271,109 +18367,208 @@
       <w:pPr>
         <w:pStyle w:val="Titolo3"/>
       </w:pPr>
-      <w:bookmarkStart w:id="39" w:name="_Toc222932766"/>
-      <w:r>
-        <w:t>Struttura</w:t>
-      </w:r>
-      <w:bookmarkEnd w:id="39"/>
-    </w:p>
-    <w:p>
-      <w:pPr>
-        <w:pStyle w:val="Codice"/>
-      </w:pPr>
-      <w:r>
-        <w:t>CREATE TABLE struttura</w:t>
-      </w:r>
-    </w:p>
-    <w:p>
-      <w:pPr>
-        <w:pStyle w:val="Codice"/>
-      </w:pPr>
-      <w:r>
-        <w:t>(</w:t>
-      </w:r>
-    </w:p>
-    <w:p>
-      <w:pPr>
-        <w:pStyle w:val="Codice"/>
-      </w:pPr>
-      <w:r>
-        <w:t xml:space="preserve">  id_struttura serial NOT NULL,</w:t>
-      </w:r>
-    </w:p>
-    <w:p>
-      <w:pPr>
-        <w:pStyle w:val="Codice"/>
-      </w:pPr>
-      <w:r>
-        <w:t xml:space="preserve">  codice character varying NOT NULL,</w:t>
-      </w:r>
-    </w:p>
-    <w:p>
-      <w:pPr>
-        <w:pStyle w:val="Codice"/>
-      </w:pPr>
-      <w:r>
-        <w:t xml:space="preserve">  id_tipo_struttura integer NOT NULL,</w:t>
-      </w:r>
-    </w:p>
-    <w:p>
-      <w:pPr>
-        <w:pStyle w:val="Codice"/>
-      </w:pPr>
-      <w:r>
-        <w:t xml:space="preserve">  CONSTRAINT pk_struttura PRIMARY KEY (id_struttura),</w:t>
-      </w:r>
-    </w:p>
-    <w:p>
-      <w:pPr>
-        <w:pStyle w:val="Codice"/>
-      </w:pPr>
-      <w:r>
-        <w:t xml:space="preserve">  CONSTRAINT fk_struttura_tipo_struttura FOREIGN KEY (id_tipo_struttura)</w:t>
-      </w:r>
-    </w:p>
-    <w:p>
-      <w:pPr>
-        <w:pStyle w:val="Codice"/>
-      </w:pPr>
-      <w:r>
-        <w:t xml:space="preserve">      REFERENCES tipo_struttura (id) MATCH SIMPLE</w:t>
-      </w:r>
-    </w:p>
-    <w:p>
-      <w:pPr>
-        <w:pStyle w:val="Codice"/>
-      </w:pPr>
-      <w:r>
-        <w:t xml:space="preserve">      ON UPDATE NO ACTION ON DELETE NO ACTION,</w:t>
-      </w:r>
-    </w:p>
-    <w:p>
-      <w:pPr>
-        <w:pStyle w:val="Codice"/>
-      </w:pPr>
-      <w:r>
-        <w:t xml:space="preserve">  CONSTRAINT cn_struttura_unique UNIQUE (codice, id_tipo_struttura)</w:t>
-      </w:r>
-    </w:p>
-    <w:p>
-      <w:pPr>
-        <w:pStyle w:val="Codice"/>
-      </w:pPr>
-      <w:r>
-        <w:t>)</w:t>
-      </w:r>
-    </w:p>
-    <w:p>
-      <w:pPr>
-        <w:pStyle w:val="Titolo3"/>
-      </w:pPr>
-      <w:bookmarkStart w:id="40" w:name="_Toc222932767"/>
+      <w:bookmarkStart w:id="39" w:name="_Toc222932767"/>
       <w:r>
         <w:lastRenderedPageBreak/>
         <w:t>Attivita</w:t>
       </w:r>
+      <w:bookmarkEnd w:id="39"/>
+    </w:p>
+    <w:p>
+      <w:pPr>
+        <w:pStyle w:val="Codice"/>
+      </w:pPr>
+      <w:r>
+        <w:t>CREATE TABLE attivita</w:t>
+      </w:r>
+    </w:p>
+    <w:p>
+      <w:pPr>
+        <w:pStyle w:val="Codice"/>
+      </w:pPr>
+      <w:r>
+        <w:t>(</w:t>
+      </w:r>
+    </w:p>
+    <w:p>
+      <w:pPr>
+        <w:pStyle w:val="Codice"/>
+      </w:pPr>
+      <w:r>
+        <w:t xml:space="preserve">  id_attivita serial NOT NULL,</w:t>
+      </w:r>
+    </w:p>
+    <w:p>
+      <w:pPr>
+        <w:pStyle w:val="Codice"/>
+      </w:pPr>
+      <w:r>
+        <w:t xml:space="preserve">  nome character varying(20) NOT NULL,</w:t>
+      </w:r>
+    </w:p>
+    <w:p>
+      <w:pPr>
+        <w:pStyle w:val="Codice"/>
+      </w:pPr>
+      <w:r>
+        <w:t xml:space="preserve">  num_dip integer NOT NULL DEFAULT 0,</w:t>
+      </w:r>
+    </w:p>
+    <w:p>
+      <w:pPr>
+        <w:pStyle w:val="Codice"/>
+      </w:pPr>
+      <w:r>
+        <w:t xml:space="preserve">  piva character varying(50) NOT NULL,</w:t>
+      </w:r>
+    </w:p>
+    <w:p>
+      <w:pPr>
+        <w:pStyle w:val="Codice"/>
+      </w:pPr>
+      <w:r>
+        <w:t xml:space="preserve">  codice character varying NOT NULL,</w:t>
+      </w:r>
+    </w:p>
+    <w:p>
+      <w:pPr>
+        <w:pStyle w:val="Codice"/>
+      </w:pPr>
+      <w:r>
+        <w:t xml:space="preserve">  franchising boolean NOT NULL DEFAULT false,</w:t>
+      </w:r>
+    </w:p>
+    <w:p>
+      <w:pPr>
+        <w:pStyle w:val="Codice"/>
+      </w:pPr>
+      <w:r>
+        <w:t xml:space="preserve">  id_struttura integer,</w:t>
+      </w:r>
+    </w:p>
+    <w:p>
+      <w:pPr>
+        <w:pStyle w:val="Codice"/>
+      </w:pPr>
+      <w:r>
+        <w:t xml:space="preserve">  piano integer,</w:t>
+      </w:r>
+    </w:p>
+    <w:p>
+      <w:pPr>
+        <w:pStyle w:val="Codice"/>
+      </w:pPr>
+      <w:r>
+        <w:t xml:space="preserve">  id_tipo_attivita integer,</w:t>
+      </w:r>
+    </w:p>
+    <w:p>
+      <w:pPr>
+        <w:pStyle w:val="Codice"/>
+      </w:pPr>
+      <w:r>
+        <w:t xml:space="preserve">  id_dipendente_manager integer,</w:t>
+      </w:r>
+    </w:p>
+    <w:p>
+      <w:pPr>
+        <w:pStyle w:val="Codice"/>
+      </w:pPr>
+      <w:r>
+        <w:t xml:space="preserve">  CONSTRAINT pk_attivita PRIMARY KEY (id_attivita),</w:t>
+      </w:r>
+    </w:p>
+    <w:p>
+      <w:pPr>
+        <w:pStyle w:val="Codice"/>
+      </w:pPr>
+      <w:r>
+        <w:t xml:space="preserve">  CONSTRAINT fk_attivita_dipendente_manager FOREIGN KEY (id_dipendente_manager)</w:t>
+      </w:r>
+    </w:p>
+    <w:p>
+      <w:pPr>
+        <w:pStyle w:val="Codice"/>
+      </w:pPr>
+      <w:r>
+        <w:t xml:space="preserve">      REFERENCES dipendente (id) MATCH SIMPLE</w:t>
+      </w:r>
+    </w:p>
+    <w:p>
+      <w:pPr>
+        <w:pStyle w:val="Codice"/>
+      </w:pPr>
+      <w:r>
+        <w:t xml:space="preserve">      ON UPDATE NO ACTION ON DELETE NO ACTION,</w:t>
+      </w:r>
+    </w:p>
+    <w:p>
+      <w:pPr>
+        <w:pStyle w:val="Codice"/>
+      </w:pPr>
+      <w:r>
+        <w:t xml:space="preserve">  CONSTRAINT fk_attivita_struttura FOREIGN KEY (id_struttura)</w:t>
+      </w:r>
+    </w:p>
+    <w:p>
+      <w:pPr>
+        <w:pStyle w:val="Codice"/>
+      </w:pPr>
+      <w:r>
+        <w:t xml:space="preserve">      REFERENCES struttura (id_struttura) MATCH SIMPLE</w:t>
+      </w:r>
+    </w:p>
+    <w:p>
+      <w:pPr>
+        <w:pStyle w:val="Codice"/>
+      </w:pPr>
+      <w:r>
+        <w:t xml:space="preserve">      ON UPDATE NO ACTION ON DELETE NO ACTION,</w:t>
+      </w:r>
+    </w:p>
+    <w:p>
+      <w:pPr>
+        <w:pStyle w:val="Codice"/>
+      </w:pPr>
+      <w:r>
+        <w:t xml:space="preserve">  CONSTRAINT fk_attivita_tipo_attivita FOREIGN KEY (id_tipo_attivita)</w:t>
+      </w:r>
+    </w:p>
+    <w:p>
+      <w:pPr>
+        <w:pStyle w:val="Codice"/>
+      </w:pPr>
+      <w:r>
+        <w:t xml:space="preserve">      REFERENCES tipo_attivita (id) MATCH SIMPLE</w:t>
+      </w:r>
+    </w:p>
+    <w:p>
+      <w:pPr>
+        <w:pStyle w:val="Codice"/>
+      </w:pPr>
+      <w:r>
+        <w:t xml:space="preserve">      ON UPDATE NO ACTION ON DELETE NO ACTION</w:t>
+      </w:r>
+    </w:p>
+    <w:p>
+      <w:pPr>
+        <w:pStyle w:val="Codice"/>
+      </w:pPr>
+      <w:r>
+        <w:t>)</w:t>
+      </w:r>
+    </w:p>
+    <w:p>
+      <w:pPr>
+        <w:pStyle w:val="Titolo3"/>
+      </w:pPr>
+      <w:bookmarkStart w:id="40" w:name="_Toc222932768"/>
+      <w:r>
+        <w:t>Dipenden</w:t>
+      </w:r>
+      <w:r>
+        <w:t>za</w:t>
+      </w:r>
       <w:bookmarkEnd w:id="40"/>
     </w:p>
     <w:p>
@@ -18381,7 +18576,7 @@
         <w:pStyle w:val="Codice"/>
       </w:pPr>
       <w:r>
-        <w:t>CREATE TABLE attivita</w:t>
+        <w:t>CREATE TABLE dipendenza</w:t>
       </w:r>
     </w:p>
     <w:p>
@@ -18397,95 +18592,79 @@
         <w:pStyle w:val="Codice"/>
       </w:pPr>
       <w:r>
-        <w:t xml:space="preserve">  id_attivita serial NOT NULL,</w:t>
-      </w:r>
-    </w:p>
-    <w:p>
-      <w:pPr>
-        <w:pStyle w:val="Codice"/>
-      </w:pPr>
-      <w:r>
-        <w:t xml:space="preserve">  nome character varying(20) NOT NULL,</w:t>
-      </w:r>
-    </w:p>
-    <w:p>
-      <w:pPr>
-        <w:pStyle w:val="Codice"/>
-      </w:pPr>
-      <w:r>
-        <w:t xml:space="preserve">  num_dip integer NOT NULL DEFAULT 0,</w:t>
-      </w:r>
-    </w:p>
-    <w:p>
-      <w:pPr>
-        <w:pStyle w:val="Codice"/>
-      </w:pPr>
-      <w:r>
-        <w:t xml:space="preserve">  piva character varying(50) NOT NULL,</w:t>
-      </w:r>
-    </w:p>
-    <w:p>
-      <w:pPr>
-        <w:pStyle w:val="Codice"/>
-      </w:pPr>
-      <w:r>
-        <w:t xml:space="preserve">  codice character varying NOT NULL,</w:t>
-      </w:r>
-    </w:p>
-    <w:p>
-      <w:pPr>
-        <w:pStyle w:val="Codice"/>
-      </w:pPr>
-      <w:r>
-        <w:t xml:space="preserve">  franchising boolean NOT NULL DEFAULT false,</w:t>
-      </w:r>
-    </w:p>
-    <w:p>
-      <w:pPr>
-        <w:pStyle w:val="Codice"/>
-      </w:pPr>
-      <w:r>
-        <w:t xml:space="preserve">  id_struttura integer,</w:t>
-      </w:r>
-    </w:p>
-    <w:p>
-      <w:pPr>
-        <w:pStyle w:val="Codice"/>
-      </w:pPr>
-      <w:r>
-        <w:t xml:space="preserve">  piano integer,</w:t>
-      </w:r>
-    </w:p>
-    <w:p>
-      <w:pPr>
-        <w:pStyle w:val="Codice"/>
-      </w:pPr>
-      <w:r>
-        <w:t xml:space="preserve">  id_tipo_attivita integer,</w:t>
-      </w:r>
-    </w:p>
-    <w:p>
-      <w:pPr>
-        <w:pStyle w:val="Codice"/>
-      </w:pPr>
-      <w:r>
-        <w:t xml:space="preserve">  id_dipendente_manager integer,</w:t>
-      </w:r>
-    </w:p>
-    <w:p>
-      <w:pPr>
-        <w:pStyle w:val="Codice"/>
-      </w:pPr>
-      <w:r>
-        <w:t xml:space="preserve">  CONSTRAINT pk_attivita PRIMARY KEY (id_attivita),</w:t>
-      </w:r>
-    </w:p>
-    <w:p>
-      <w:pPr>
-        <w:pStyle w:val="Codice"/>
-      </w:pPr>
-      <w:r>
-        <w:t xml:space="preserve">  CONSTRAINT fk_attivita_dipendente_manager FOREIGN KEY (id_dipendente_manager)</w:t>
+        <w:t xml:space="preserve">  id_attivita integer NOT NULL,</w:t>
+      </w:r>
+    </w:p>
+    <w:p>
+      <w:pPr>
+        <w:pStyle w:val="Codice"/>
+      </w:pPr>
+      <w:r>
+        <w:t xml:space="preserve">  data_assunzione date NOT NULL,</w:t>
+      </w:r>
+    </w:p>
+    <w:p>
+      <w:pPr>
+        <w:pStyle w:val="Codice"/>
+      </w:pPr>
+      <w:r>
+        <w:t xml:space="preserve">  data_licenziamento date,</w:t>
+      </w:r>
+    </w:p>
+    <w:p>
+      <w:pPr>
+        <w:pStyle w:val="Codice"/>
+      </w:pPr>
+      <w:r>
+        <w:t xml:space="preserve">  id bigserial NOT NULL,</w:t>
+      </w:r>
+    </w:p>
+    <w:p>
+      <w:pPr>
+        <w:pStyle w:val="Codice"/>
+      </w:pPr>
+      <w:r>
+        <w:t xml:space="preserve">  id_dipendente integer NOT NULL,</w:t>
+      </w:r>
+    </w:p>
+    <w:p>
+      <w:pPr>
+        <w:pStyle w:val="Codice"/>
+      </w:pPr>
+      <w:r>
+        <w:t xml:space="preserve">  CONSTRAINT pk_dipendenza PRIMARY KEY (id),</w:t>
+      </w:r>
+    </w:p>
+    <w:p>
+      <w:pPr>
+        <w:pStyle w:val="Codice"/>
+      </w:pPr>
+      <w:r>
+        <w:t xml:space="preserve">  CONSTRAINT fk_dipendenza_attivita FOREIGN KEY (id_attivita)</w:t>
+      </w:r>
+    </w:p>
+    <w:p>
+      <w:pPr>
+        <w:pStyle w:val="Codice"/>
+      </w:pPr>
+      <w:r>
+        <w:t xml:space="preserve">      REFERENCES attivita (id_attivita) MATCH SIMPLE</w:t>
+      </w:r>
+    </w:p>
+    <w:p>
+      <w:pPr>
+        <w:pStyle w:val="Codice"/>
+      </w:pPr>
+      <w:r>
+        <w:t xml:space="preserve">      ON UPDATE CASCADE ON DELETE CASCADE,</w:t>
+      </w:r>
+    </w:p>
+    <w:p>
+      <w:pPr>
+        <w:pStyle w:val="Codice"/>
+      </w:pPr>
+      <w:r>
+        <w:t xml:space="preserve">  CONSTRAINT fk_dipendenza_dipendente FOREIGN KEY (id_dipendente)</w:t>
       </w:r>
     </w:p>
     <w:p>
@@ -18509,47 +18688,7 @@
         <w:pStyle w:val="Codice"/>
       </w:pPr>
       <w:r>
-        <w:t xml:space="preserve">  CONSTRAINT fk_attivita_struttura FOREIGN KEY (id_struttura)</w:t>
-      </w:r>
-    </w:p>
-    <w:p>
-      <w:pPr>
-        <w:pStyle w:val="Codice"/>
-      </w:pPr>
-      <w:r>
-        <w:t xml:space="preserve">      REFERENCES struttura (id_struttura) MATCH SIMPLE</w:t>
-      </w:r>
-    </w:p>
-    <w:p>
-      <w:pPr>
-        <w:pStyle w:val="Codice"/>
-      </w:pPr>
-      <w:r>
-        <w:t xml:space="preserve">      ON UPDATE NO ACTION ON DELETE NO ACTION,</w:t>
-      </w:r>
-    </w:p>
-    <w:p>
-      <w:pPr>
-        <w:pStyle w:val="Codice"/>
-      </w:pPr>
-      <w:r>
-        <w:t xml:space="preserve">  CONSTRAINT fk_attivita_tipo_attivita FOREIGN KEY (id_tipo_attivita)</w:t>
-      </w:r>
-    </w:p>
-    <w:p>
-      <w:pPr>
-        <w:pStyle w:val="Codice"/>
-      </w:pPr>
-      <w:r>
-        <w:t xml:space="preserve">      REFERENCES tipo_attivita (id) MATCH SIMPLE</w:t>
-      </w:r>
-    </w:p>
-    <w:p>
-      <w:pPr>
-        <w:pStyle w:val="Codice"/>
-      </w:pPr>
-      <w:r>
-        <w:t xml:space="preserve">      ON UPDATE NO ACTION ON DELETE NO ACTION</w:t>
+        <w:t xml:space="preserve">  CONSTRAINT un_dipendenza_dipendente_attivita_assunzione UNIQUE (id_attivita, data_assunzione, id_dipendente)</w:t>
       </w:r>
     </w:p>
     <w:p>
@@ -18564,12 +18703,9 @@
       <w:pPr>
         <w:pStyle w:val="Titolo3"/>
       </w:pPr>
-      <w:bookmarkStart w:id="41" w:name="_Toc222932768"/>
-      <w:r>
-        <w:t>Dipenden</w:t>
-      </w:r>
-      <w:r>
-        <w:t>za</w:t>
+      <w:bookmarkStart w:id="41" w:name="_Toc222932769"/>
+      <w:r>
+        <w:t>User</w:t>
       </w:r>
       <w:bookmarkEnd w:id="41"/>
     </w:p>
@@ -18578,7 +18714,7 @@
         <w:pStyle w:val="Codice"/>
       </w:pPr>
       <w:r>
-        <w:t>CREATE TABLE dipendenza</w:t>
+        <w:t>CREATE TABLE "user"</w:t>
       </w:r>
     </w:p>
     <w:p>
@@ -18594,103 +18730,39 @@
         <w:pStyle w:val="Codice"/>
       </w:pPr>
       <w:r>
-        <w:t xml:space="preserve">  id_attivita integer NOT NULL,</w:t>
-      </w:r>
-    </w:p>
-    <w:p>
-      <w:pPr>
-        <w:pStyle w:val="Codice"/>
-      </w:pPr>
-      <w:r>
-        <w:t xml:space="preserve">  data_assunzione date NOT NULL,</w:t>
-      </w:r>
-    </w:p>
-    <w:p>
-      <w:pPr>
-        <w:pStyle w:val="Codice"/>
-      </w:pPr>
-      <w:r>
-        <w:t xml:space="preserve">  data_licenziamento date,</w:t>
-      </w:r>
-    </w:p>
-    <w:p>
-      <w:pPr>
-        <w:pStyle w:val="Codice"/>
-      </w:pPr>
-      <w:r>
-        <w:t xml:space="preserve">  id bigserial NOT NULL,</w:t>
-      </w:r>
-    </w:p>
-    <w:p>
-      <w:pPr>
-        <w:pStyle w:val="Codice"/>
-      </w:pPr>
-      <w:r>
-        <w:t xml:space="preserve">  id_dipendente integer NOT NULL,</w:t>
-      </w:r>
-    </w:p>
-    <w:p>
-      <w:pPr>
-        <w:pStyle w:val="Codice"/>
-      </w:pPr>
-      <w:r>
-        <w:t xml:space="preserve">  CONSTRAINT pk_dipendenza PRIMARY KEY (id),</w:t>
-      </w:r>
-    </w:p>
-    <w:p>
-      <w:pPr>
-        <w:pStyle w:val="Codice"/>
-      </w:pPr>
-      <w:r>
-        <w:t xml:space="preserve">  CONSTRAINT fk_dipendenza_attivita FOREIGN KEY (id_attivita)</w:t>
-      </w:r>
-    </w:p>
-    <w:p>
-      <w:pPr>
-        <w:pStyle w:val="Codice"/>
-      </w:pPr>
-      <w:r>
-        <w:t xml:space="preserve">      REFERENCES attivita (id_attivita) MATCH SIMPLE</w:t>
-      </w:r>
-    </w:p>
-    <w:p>
-      <w:pPr>
-        <w:pStyle w:val="Codice"/>
-      </w:pPr>
-      <w:r>
-        <w:t xml:space="preserve">      ON UPDATE CASCADE ON DELETE CASCADE,</w:t>
-      </w:r>
-    </w:p>
-    <w:p>
-      <w:pPr>
-        <w:pStyle w:val="Codice"/>
-      </w:pPr>
-      <w:r>
-        <w:t xml:space="preserve">  CONSTRAINT fk_dipendenza_dipendente FOREIGN KEY (id_dipendente)</w:t>
-      </w:r>
-    </w:p>
-    <w:p>
-      <w:pPr>
-        <w:pStyle w:val="Codice"/>
-      </w:pPr>
-      <w:r>
-        <w:t xml:space="preserve">      REFERENCES dipendente (id) MATCH SIMPLE</w:t>
-      </w:r>
-    </w:p>
-    <w:p>
-      <w:pPr>
-        <w:pStyle w:val="Codice"/>
-      </w:pPr>
-      <w:r>
-        <w:t xml:space="preserve">      ON UPDATE NO ACTION ON DELETE NO ACTION,</w:t>
-      </w:r>
-    </w:p>
-    <w:p>
-      <w:pPr>
-        <w:pStyle w:val="Codice"/>
-      </w:pPr>
-      <w:r>
-        <w:t xml:space="preserve">  CONSTRAINT un_dipendenza_dipendente_attivita_assunzione UNIQUE (id_attivita, data_assunzione, id_dipendente)</w:t>
+        <w:t xml:space="preserve">  id serial NOT NULL,</w:t>
+      </w:r>
+    </w:p>
+    <w:p>
+      <w:pPr>
+        <w:pStyle w:val="Codice"/>
+      </w:pPr>
+      <w:r>
+        <w:t xml:space="preserve">  username character varying NOT NULL,</w:t>
+      </w:r>
+    </w:p>
+    <w:p>
+      <w:pPr>
+        <w:pStyle w:val="Codice"/>
+      </w:pPr>
+      <w:r>
+        <w:t xml:space="preserve">  password character varying NOT NULL,</w:t>
+      </w:r>
+    </w:p>
+    <w:p>
+      <w:pPr>
+        <w:pStyle w:val="Codice"/>
+      </w:pPr>
+      <w:r>
+        <w:t xml:space="preserve">  CONSTRAINT pk_user PRIMARY KEY (id),</w:t>
+      </w:r>
+    </w:p>
+    <w:p>
+      <w:pPr>
+        <w:pStyle w:val="Codice"/>
+      </w:pPr>
+      <w:r>
+        <w:t xml:space="preserve">  CONSTRAINT cn_user_username UNIQUE (username)</w:t>
       </w:r>
     </w:p>
     <w:p>
@@ -18705,210 +18777,136 @@
       <w:pPr>
         <w:pStyle w:val="Titolo3"/>
       </w:pPr>
-      <w:bookmarkStart w:id="42" w:name="_Toc222932769"/>
-      <w:r>
-        <w:t>User</w:t>
-      </w:r>
-      <w:bookmarkEnd w:id="42"/>
-    </w:p>
-    <w:p>
-      <w:pPr>
-        <w:pStyle w:val="Codice"/>
-      </w:pPr>
-      <w:r>
-        <w:t>CREATE TABLE "user"</w:t>
-      </w:r>
-    </w:p>
-    <w:p>
-      <w:pPr>
-        <w:pStyle w:val="Codice"/>
-      </w:pPr>
-      <w:r>
-        <w:t>(</w:t>
-      </w:r>
-    </w:p>
-    <w:p>
-      <w:pPr>
-        <w:pStyle w:val="Codice"/>
-      </w:pPr>
-      <w:r>
-        <w:t xml:space="preserve">  id serial NOT NULL,</w:t>
-      </w:r>
-    </w:p>
-    <w:p>
-      <w:pPr>
-        <w:pStyle w:val="Codice"/>
-      </w:pPr>
-      <w:r>
-        <w:t xml:space="preserve">  username character varying NOT NULL,</w:t>
-      </w:r>
-    </w:p>
-    <w:p>
-      <w:pPr>
-        <w:pStyle w:val="Codice"/>
-      </w:pPr>
-      <w:r>
-        <w:t xml:space="preserve">  password character varying NOT NULL,</w:t>
-      </w:r>
-    </w:p>
-    <w:p>
-      <w:pPr>
-        <w:pStyle w:val="Codice"/>
-      </w:pPr>
-      <w:r>
-        <w:t xml:space="preserve">  CONSTRAINT pk_user PRIMARY KEY (id),</w:t>
-      </w:r>
-    </w:p>
-    <w:p>
-      <w:pPr>
-        <w:pStyle w:val="Codice"/>
-      </w:pPr>
-      <w:r>
-        <w:t xml:space="preserve">  CONSTRAINT cn_user_username UNIQUE (username)</w:t>
-      </w:r>
-    </w:p>
-    <w:p>
-      <w:pPr>
-        <w:pStyle w:val="Codice"/>
-      </w:pPr>
-      <w:r>
-        <w:t>)</w:t>
-      </w:r>
-    </w:p>
-    <w:p>
-      <w:pPr>
-        <w:pStyle w:val="Titolo3"/>
-      </w:pPr>
-      <w:bookmarkStart w:id="43" w:name="_Toc222932770"/>
+      <w:bookmarkStart w:id="42" w:name="_Toc222932770"/>
       <w:r>
         <w:lastRenderedPageBreak/>
         <w:t>UserSession</w:t>
       </w:r>
+      <w:bookmarkEnd w:id="42"/>
+    </w:p>
+    <w:p>
+      <w:pPr>
+        <w:pStyle w:val="Codice"/>
+      </w:pPr>
+      <w:r>
+        <w:t>CREATE TABLE user_session</w:t>
+      </w:r>
+    </w:p>
+    <w:p>
+      <w:pPr>
+        <w:pStyle w:val="Codice"/>
+      </w:pPr>
+      <w:r>
+        <w:t>(</w:t>
+      </w:r>
+    </w:p>
+    <w:p>
+      <w:pPr>
+        <w:pStyle w:val="Codice"/>
+      </w:pPr>
+      <w:r>
+        <w:t xml:space="preserve">  id bigserial NOT NULL,</w:t>
+      </w:r>
+    </w:p>
+    <w:p>
+      <w:pPr>
+        <w:pStyle w:val="Codice"/>
+      </w:pPr>
+      <w:r>
+        <w:t xml:space="preserve">  id_user integer NOT NULL,</w:t>
+      </w:r>
+    </w:p>
+    <w:p>
+      <w:pPr>
+        <w:pStyle w:val="Codice"/>
+      </w:pPr>
+      <w:r>
+        <w:t xml:space="preserve">  date_login timestamp with time zone NOT NULL,</w:t>
+      </w:r>
+    </w:p>
+    <w:p>
+      <w:pPr>
+        <w:pStyle w:val="Codice"/>
+      </w:pPr>
+      <w:r>
+        <w:t xml:space="preserve">  date_logout timestamp with time zone,</w:t>
+      </w:r>
+    </w:p>
+    <w:p>
+      <w:pPr>
+        <w:pStyle w:val="Codice"/>
+      </w:pPr>
+      <w:r>
+        <w:t xml:space="preserve">  authcode character varying NOT NULL,</w:t>
+      </w:r>
+    </w:p>
+    <w:p>
+      <w:pPr>
+        <w:pStyle w:val="Codice"/>
+      </w:pPr>
+      <w:r>
+        <w:t xml:space="preserve">  CONSTRAINT pk_user_session PRIMARY KEY (id),</w:t>
+      </w:r>
+    </w:p>
+    <w:p>
+      <w:pPr>
+        <w:pStyle w:val="Codice"/>
+      </w:pPr>
+      <w:r>
+        <w:t xml:space="preserve">  CONSTRAINT fk_user_session_user FOREIGN KEY (id_user)</w:t>
+      </w:r>
+    </w:p>
+    <w:p>
+      <w:pPr>
+        <w:pStyle w:val="Codice"/>
+      </w:pPr>
+      <w:r>
+        <w:t xml:space="preserve">      REFERENCES "user" (id) MATCH SIMPLE</w:t>
+      </w:r>
+    </w:p>
+    <w:p>
+      <w:pPr>
+        <w:pStyle w:val="Codice"/>
+      </w:pPr>
+      <w:r>
+        <w:t xml:space="preserve">      ON UPDATE NO ACTION ON DELETE NO ACTION,</w:t>
+      </w:r>
+    </w:p>
+    <w:p>
+      <w:pPr>
+        <w:pStyle w:val="Codice"/>
+      </w:pPr>
+      <w:r>
+        <w:t xml:space="preserve">  CONSTRAINT cn_user_session_authcode UNIQUE (authcode)</w:t>
+      </w:r>
+    </w:p>
+    <w:p>
+      <w:pPr>
+        <w:pStyle w:val="Codice"/>
+      </w:pPr>
+      <w:r>
+        <w:t>)</w:t>
+      </w:r>
+    </w:p>
+    <w:p>
+      <w:pPr>
+        <w:pStyle w:val="Titolo2"/>
+      </w:pPr>
+      <w:bookmarkStart w:id="43" w:name="_Toc222932771"/>
+      <w:r>
+        <w:t>Indici</w:t>
+      </w:r>
       <w:bookmarkEnd w:id="43"/>
     </w:p>
     <w:p>
       <w:pPr>
-        <w:pStyle w:val="Codice"/>
-      </w:pPr>
-      <w:r>
-        <w:t>CREATE TABLE user_session</w:t>
-      </w:r>
-    </w:p>
-    <w:p>
-      <w:pPr>
-        <w:pStyle w:val="Codice"/>
-      </w:pPr>
-      <w:r>
-        <w:t>(</w:t>
-      </w:r>
-    </w:p>
-    <w:p>
-      <w:pPr>
-        <w:pStyle w:val="Codice"/>
-      </w:pPr>
-      <w:r>
-        <w:t xml:space="preserve">  id bigserial NOT NULL,</w:t>
-      </w:r>
-    </w:p>
-    <w:p>
-      <w:pPr>
-        <w:pStyle w:val="Codice"/>
-      </w:pPr>
-      <w:r>
-        <w:t xml:space="preserve">  id_user integer NOT NULL,</w:t>
-      </w:r>
-    </w:p>
-    <w:p>
-      <w:pPr>
-        <w:pStyle w:val="Codice"/>
-      </w:pPr>
-      <w:r>
-        <w:t xml:space="preserve">  date_login timestamp with time zone NOT NULL,</w:t>
-      </w:r>
-    </w:p>
-    <w:p>
-      <w:pPr>
-        <w:pStyle w:val="Codice"/>
-      </w:pPr>
-      <w:r>
-        <w:t xml:space="preserve">  date_logout timestamp with time zone,</w:t>
-      </w:r>
-    </w:p>
-    <w:p>
-      <w:pPr>
-        <w:pStyle w:val="Codice"/>
-      </w:pPr>
-      <w:r>
-        <w:t xml:space="preserve">  authcode character varying NOT NULL,</w:t>
-      </w:r>
-    </w:p>
-    <w:p>
-      <w:pPr>
-        <w:pStyle w:val="Codice"/>
-      </w:pPr>
-      <w:r>
-        <w:t xml:space="preserve">  CONSTRAINT pk_user_session PRIMARY KEY (id),</w:t>
-      </w:r>
-    </w:p>
-    <w:p>
-      <w:pPr>
-        <w:pStyle w:val="Codice"/>
-      </w:pPr>
-      <w:r>
-        <w:t xml:space="preserve">  CONSTRAINT fk_user_session_user FOREIGN KEY (id_user)</w:t>
-      </w:r>
-    </w:p>
-    <w:p>
-      <w:pPr>
-        <w:pStyle w:val="Codice"/>
-      </w:pPr>
-      <w:r>
-        <w:t xml:space="preserve">      REFERENCES "user" (id) MATCH SIMPLE</w:t>
-      </w:r>
-    </w:p>
-    <w:p>
-      <w:pPr>
-        <w:pStyle w:val="Codice"/>
-      </w:pPr>
-      <w:r>
-        <w:t xml:space="preserve">      ON UPDATE NO ACTION ON DELETE NO ACTION,</w:t>
-      </w:r>
-    </w:p>
-    <w:p>
-      <w:pPr>
-        <w:pStyle w:val="Codice"/>
-      </w:pPr>
-      <w:r>
-        <w:t xml:space="preserve">  CONSTRAINT cn_user_session_authcode UNIQUE (authcode)</w:t>
-      </w:r>
-    </w:p>
-    <w:p>
-      <w:pPr>
-        <w:pStyle w:val="Codice"/>
-      </w:pPr>
-      <w:r>
-        <w:t>)</w:t>
-      </w:r>
-    </w:p>
-    <w:p>
-      <w:pPr>
-        <w:pStyle w:val="Titolo2"/>
-      </w:pPr>
-      <w:bookmarkStart w:id="44" w:name="_Toc222932771"/>
-      <w:r>
-        <w:t>Indici</w:t>
+        <w:pStyle w:val="Titolo3"/>
+      </w:pPr>
+      <w:bookmarkStart w:id="44" w:name="_Toc222932772"/>
+      <w:r>
+        <w:t>Indice b-tree su attivita.nome</w:t>
       </w:r>
       <w:bookmarkEnd w:id="44"/>
-    </w:p>
-    <w:p>
-      <w:pPr>
-        <w:pStyle w:val="Titolo3"/>
-      </w:pPr>
-      <w:bookmarkStart w:id="45" w:name="_Toc222932772"/>
-      <w:r>
-        <w:t>Indice b-tree su attivita.nome</w:t>
-      </w:r>
-      <w:bookmarkEnd w:id="45"/>
     </w:p>
     <w:p>
       <w:r>
@@ -18960,11 +18958,11 @@
       <w:pPr>
         <w:pStyle w:val="Titolo3"/>
       </w:pPr>
-      <w:bookmarkStart w:id="46" w:name="_Toc222932773"/>
+      <w:bookmarkStart w:id="45" w:name="_Toc222932773"/>
       <w:r>
         <w:t>Indice b-tree su dipendente.cognome e dipendente.nome</w:t>
       </w:r>
-      <w:bookmarkEnd w:id="46"/>
+      <w:bookmarkEnd w:id="45"/>
     </w:p>
     <w:p>
       <w:r>
@@ -19025,156 +19023,156 @@
       <w:pPr>
         <w:pStyle w:val="Titolo3"/>
       </w:pPr>
-      <w:bookmarkStart w:id="47" w:name="_Toc222932774"/>
+      <w:bookmarkStart w:id="46" w:name="_Toc222932774"/>
       <w:r>
         <w:t>Indice hash su struttura.codice</w:t>
       </w:r>
+      <w:bookmarkEnd w:id="46"/>
+    </w:p>
+    <w:p>
+      <w:r>
+        <w:t>Poiché le strutture, come le attività, vengono ricercate in base alla loro descrizione, è necessario impostare un indice che permetta la ricerca e l’ordinamento delle strutture in base a tale campo.</w:t>
+      </w:r>
+    </w:p>
+    <w:p>
+      <w:pPr>
+        <w:pStyle w:val="Codice"/>
+      </w:pPr>
+      <w:r>
+        <w:t>CREATE INDEX ix_struttura_codice</w:t>
+      </w:r>
+    </w:p>
+    <w:p>
+      <w:pPr>
+        <w:pStyle w:val="Codice"/>
+      </w:pPr>
+      <w:r>
+        <w:t xml:space="preserve">  ON struttura</w:t>
+      </w:r>
+    </w:p>
+    <w:p>
+      <w:pPr>
+        <w:pStyle w:val="Codice"/>
+      </w:pPr>
+      <w:r>
+        <w:t xml:space="preserve">  USING </w:t>
+      </w:r>
+      <w:r>
+        <w:t>btree</w:t>
+      </w:r>
+    </w:p>
+    <w:p>
+      <w:pPr>
+        <w:pStyle w:val="Codice"/>
+      </w:pPr>
+      <w:r>
+        <w:t xml:space="preserve">  (codice COLLATE pg_catalog."default");</w:t>
+      </w:r>
+    </w:p>
+    <w:p>
+      <w:pPr>
+        <w:pStyle w:val="Titolo3"/>
+      </w:pPr>
+      <w:bookmarkStart w:id="47" w:name="_Toc222932775"/>
+      <w:r>
+        <w:t>Indice b-tree su tipo_attivita.descrizione</w:t>
+      </w:r>
       <w:bookmarkEnd w:id="47"/>
     </w:p>
     <w:p>
       <w:r>
-        <w:t>Poiché le strutture, come le attività, vengono ricercate in base alla loro descrizione, è necessario impostare un indice che permetta la ricerca e l’ordinamento delle strutture in base a tale campo.</w:t>
-      </w:r>
-    </w:p>
-    <w:p>
-      <w:pPr>
-        <w:pStyle w:val="Codice"/>
-      </w:pPr>
-      <w:r>
-        <w:t>CREATE INDEX ix_struttura_codice</w:t>
-      </w:r>
-    </w:p>
-    <w:p>
-      <w:pPr>
-        <w:pStyle w:val="Codice"/>
-      </w:pPr>
-      <w:r>
-        <w:t xml:space="preserve">  ON struttura</w:t>
-      </w:r>
-    </w:p>
-    <w:p>
-      <w:pPr>
-        <w:pStyle w:val="Codice"/>
-      </w:pPr>
-      <w:r>
-        <w:t xml:space="preserve">  USING </w:t>
-      </w:r>
-      <w:r>
-        <w:t>btree</w:t>
-      </w:r>
-    </w:p>
-    <w:p>
-      <w:pPr>
-        <w:pStyle w:val="Codice"/>
-      </w:pPr>
-      <w:r>
-        <w:t xml:space="preserve">  (codice COLLATE pg_catalog."default");</w:t>
+        <w:t>Alcune applicazioni potrebbero voler cercare in maniera dinamica ed immediata le tipologie di attività a partire dal loro nome o dai suoi primi caratteri. Pertanto si rende utile un indice b-tree sul nome della tipologia.</w:t>
+      </w:r>
+    </w:p>
+    <w:p>
+      <w:pPr>
+        <w:pStyle w:val="Codice"/>
+      </w:pPr>
+      <w:r>
+        <w:t>CREATE INDEX ix_tipo_attivita_descrizione</w:t>
+      </w:r>
+    </w:p>
+    <w:p>
+      <w:pPr>
+        <w:pStyle w:val="Codice"/>
+      </w:pPr>
+      <w:r>
+        <w:t xml:space="preserve">  ON tipo_attivita</w:t>
+      </w:r>
+    </w:p>
+    <w:p>
+      <w:pPr>
+        <w:pStyle w:val="Codice"/>
+      </w:pPr>
+      <w:r>
+        <w:t xml:space="preserve">  USING btree</w:t>
+      </w:r>
+    </w:p>
+    <w:p>
+      <w:pPr>
+        <w:pStyle w:val="Codice"/>
+      </w:pPr>
+      <w:r>
+        <w:t xml:space="preserve">  (descrizione COLLATE pg_catalog."default");</w:t>
       </w:r>
     </w:p>
     <w:p>
       <w:pPr>
         <w:pStyle w:val="Titolo3"/>
       </w:pPr>
-      <w:bookmarkStart w:id="48" w:name="_Toc222932775"/>
-      <w:r>
-        <w:t>Indice b-tree su tipo_attivita.descrizione</w:t>
-      </w:r>
-      <w:bookmarkEnd w:id="48"/>
-    </w:p>
-    <w:p>
-      <w:r>
-        <w:t>Alcune applicazioni potrebbero voler cercare in maniera dinamica ed immediata le tipologie di attività a partire dal loro nome o dai suoi primi caratteri. Pertanto si rende utile un indice b-tree sul nome della tipologia.</w:t>
-      </w:r>
-    </w:p>
-    <w:p>
-      <w:pPr>
-        <w:pStyle w:val="Codice"/>
-      </w:pPr>
-      <w:r>
-        <w:t>CREATE INDEX ix_tipo_attivita_descrizione</w:t>
-      </w:r>
-    </w:p>
-    <w:p>
-      <w:pPr>
-        <w:pStyle w:val="Codice"/>
-      </w:pPr>
-      <w:r>
-        <w:t xml:space="preserve">  ON tipo_attivita</w:t>
-      </w:r>
-    </w:p>
-    <w:p>
-      <w:pPr>
-        <w:pStyle w:val="Codice"/>
-      </w:pPr>
-      <w:r>
-        <w:t xml:space="preserve">  USING btree</w:t>
-      </w:r>
-    </w:p>
-    <w:p>
-      <w:pPr>
-        <w:pStyle w:val="Codice"/>
-      </w:pPr>
-      <w:r>
-        <w:t xml:space="preserve">  (descrizione COLLATE pg_catalog."default");</w:t>
-      </w:r>
-    </w:p>
-    <w:p>
-      <w:pPr>
-        <w:pStyle w:val="Titolo3"/>
-      </w:pPr>
-      <w:bookmarkStart w:id="49" w:name="_Toc222932776"/>
+      <w:bookmarkStart w:id="48" w:name="_Toc222932776"/>
       <w:r>
         <w:lastRenderedPageBreak/>
         <w:t>Indice b-tree su tipo_struttura.descrizione</w:t>
       </w:r>
+      <w:bookmarkEnd w:id="48"/>
+    </w:p>
+    <w:p>
+      <w:r>
+        <w:t>Alcune applicazioni potrebbero voler cercare in maniera dinamica ed immediata le tipologie di struttura a partire dal loro nome o dai suoi primi caratteri. Pertanto si rende utile un indice b-tree sul nome della tipologia.</w:t>
+      </w:r>
+    </w:p>
+    <w:p>
+      <w:pPr>
+        <w:pStyle w:val="Codice"/>
+      </w:pPr>
+      <w:r>
+        <w:t>CREATE INDEX ix_tipo_struttura_descrizione</w:t>
+      </w:r>
+    </w:p>
+    <w:p>
+      <w:pPr>
+        <w:pStyle w:val="Codice"/>
+      </w:pPr>
+      <w:r>
+        <w:t xml:space="preserve">  ON tipo_struttura</w:t>
+      </w:r>
+    </w:p>
+    <w:p>
+      <w:pPr>
+        <w:pStyle w:val="Codice"/>
+      </w:pPr>
+      <w:r>
+        <w:t xml:space="preserve">  USING btree</w:t>
+      </w:r>
+    </w:p>
+    <w:p>
+      <w:pPr>
+        <w:pStyle w:val="Codice"/>
+      </w:pPr>
+      <w:r>
+        <w:t xml:space="preserve">  (descrizione COLLATE pg_catalog."default");</w:t>
+      </w:r>
+    </w:p>
+    <w:p>
+      <w:pPr>
+        <w:pStyle w:val="Titolo3"/>
+      </w:pPr>
+      <w:bookmarkStart w:id="49" w:name="_Toc222932777"/>
+      <w:r>
+        <w:t>Indice hash su user.username</w:t>
+      </w:r>
       <w:bookmarkEnd w:id="49"/>
-    </w:p>
-    <w:p>
-      <w:r>
-        <w:t>Alcune applicazioni potrebbero voler cercare in maniera dinamica ed immediata le tipologie di struttura a partire dal loro nome o dai suoi primi caratteri. Pertanto si rende utile un indice b-tree sul nome della tipologia.</w:t>
-      </w:r>
-    </w:p>
-    <w:p>
-      <w:pPr>
-        <w:pStyle w:val="Codice"/>
-      </w:pPr>
-      <w:r>
-        <w:t>CREATE INDEX ix_tipo_struttura_descrizione</w:t>
-      </w:r>
-    </w:p>
-    <w:p>
-      <w:pPr>
-        <w:pStyle w:val="Codice"/>
-      </w:pPr>
-      <w:r>
-        <w:t xml:space="preserve">  ON tipo_struttura</w:t>
-      </w:r>
-    </w:p>
-    <w:p>
-      <w:pPr>
-        <w:pStyle w:val="Codice"/>
-      </w:pPr>
-      <w:r>
-        <w:t xml:space="preserve">  USING btree</w:t>
-      </w:r>
-    </w:p>
-    <w:p>
-      <w:pPr>
-        <w:pStyle w:val="Codice"/>
-      </w:pPr>
-      <w:r>
-        <w:t xml:space="preserve">  (descrizione COLLATE pg_catalog."default");</w:t>
-      </w:r>
-    </w:p>
-    <w:p>
-      <w:pPr>
-        <w:pStyle w:val="Titolo3"/>
-      </w:pPr>
-      <w:bookmarkStart w:id="50" w:name="_Toc222932777"/>
-      <w:r>
-        <w:t>Indice hash su user.username</w:t>
-      </w:r>
-      <w:bookmarkEnd w:id="50"/>
     </w:p>
     <w:p>
       <w:r>
@@ -19226,11 +19224,11 @@
       <w:pPr>
         <w:pStyle w:val="Titolo3"/>
       </w:pPr>
-      <w:bookmarkStart w:id="51" w:name="_Toc222932778"/>
+      <w:bookmarkStart w:id="50" w:name="_Toc222932778"/>
       <w:r>
         <w:t>Indice hash su user_session.authcode</w:t>
       </w:r>
-      <w:bookmarkEnd w:id="51"/>
+      <w:bookmarkEnd w:id="50"/>
     </w:p>
     <w:p>
       <w:r>
@@ -19282,21 +19280,21 @@
       <w:pPr>
         <w:pStyle w:val="Titolo2"/>
       </w:pPr>
-      <w:bookmarkStart w:id="52" w:name="_Toc222932779"/>
+      <w:bookmarkStart w:id="51" w:name="_Toc222932779"/>
       <w:r>
         <w:t>Trigger</w:t>
       </w:r>
+      <w:bookmarkEnd w:id="51"/>
+    </w:p>
+    <w:p>
+      <w:pPr>
+        <w:pStyle w:val="Titolo3"/>
+      </w:pPr>
+      <w:bookmarkStart w:id="52" w:name="_Toc222932780"/>
+      <w:r>
+        <w:t>Gestione della ridondanza sul numero dei dipendenti</w:t>
+      </w:r>
       <w:bookmarkEnd w:id="52"/>
-    </w:p>
-    <w:p>
-      <w:pPr>
-        <w:pStyle w:val="Titolo3"/>
-      </w:pPr>
-      <w:bookmarkStart w:id="53" w:name="_Toc222932780"/>
-      <w:r>
-        <w:t>Gestione della ridondanza sul numero dei dipendenti</w:t>
-      </w:r>
-      <w:bookmarkEnd w:id="53"/>
     </w:p>
     <w:p>
       <w:r>
@@ -19952,11 +19950,11 @@
       <w:pPr>
         <w:pStyle w:val="Titolo3"/>
       </w:pPr>
-      <w:bookmarkStart w:id="54" w:name="_Toc222932781"/>
+      <w:bookmarkStart w:id="53" w:name="_Toc222932781"/>
       <w:r>
         <w:t>Modifica di una attività o di un dipendente in una dipendenza</w:t>
       </w:r>
-      <w:bookmarkEnd w:id="54"/>
+      <w:bookmarkEnd w:id="53"/>
     </w:p>
     <w:p>
       <w:r>
@@ -20232,58 +20230,206 @@
       <w:pPr>
         <w:pStyle w:val="Titolo2"/>
       </w:pPr>
-      <w:bookmarkStart w:id="55" w:name="_Toc222932782"/>
+      <w:bookmarkStart w:id="54" w:name="_Toc222932782"/>
       <w:r>
         <w:t>Funzioni</w:t>
       </w:r>
+      <w:bookmarkEnd w:id="54"/>
+    </w:p>
+    <w:p>
+      <w:pPr>
+        <w:pStyle w:val="Titolo3"/>
+      </w:pPr>
+      <w:bookmarkStart w:id="55" w:name="_Toc222932783"/>
+      <w:r>
+        <w:t>Cerca dipendente</w:t>
+      </w:r>
       <w:bookmarkEnd w:id="55"/>
     </w:p>
     <w:p>
+      <w:r>
+        <w:t>La funzione riceve in ingresso una stringa che può essere la combinazione, in qualsiasi ordine, di nome e cognome del dipendente, o di una</w:t>
+      </w:r>
+      <w:r>
+        <w:t xml:space="preserve"> sua parte.</w:t>
+      </w:r>
+      <w:r>
+        <w:t xml:space="preserve"> Ad esempio, per ricercare Mario Rossi si potrebbero passare in i</w:t>
+      </w:r>
+      <w:bookmarkStart w:id="56" w:name="_GoBack"/>
+      <w:bookmarkEnd w:id="56"/>
+      <w:r>
+        <w:t>nput le stringhe “mar”, “rossi ma”, “mario r”, ecc. Tale funzione si rivela essenziale per gestire in maniera ottimale l’auto-complete di una eventuale ricerca.</w:t>
+      </w:r>
+    </w:p>
+    <w:p>
+      <w:r>
+        <w:t>In input vengono anche richiesti un valore massimo di record da restituire ed il valore di record da saltare dall’inizio dell</w:t>
+      </w:r>
+      <w:r>
+        <w:t>a ricerca (utile per il paging)</w:t>
+      </w:r>
+      <w:r>
+        <w:t>.</w:t>
+      </w:r>
+    </w:p>
+    <w:p>
+      <w:pPr>
+        <w:pStyle w:val="Codice"/>
+      </w:pPr>
+      <w:r>
+        <w:t>CREATE OR REPLACE FUNCTION cerca_dipendente(nomecognome character varying, lim bigint, offs bigint)</w:t>
+      </w:r>
+    </w:p>
+    <w:p>
+      <w:pPr>
+        <w:pStyle w:val="Codice"/>
+      </w:pPr>
+      <w:r>
+        <w:t xml:space="preserve">  RETURNS SETOF dipendente AS</w:t>
+      </w:r>
+    </w:p>
+    <w:p>
+      <w:pPr>
+        <w:pStyle w:val="Codice"/>
+      </w:pPr>
+      <w:r>
+        <w:t>$BODY$</w:t>
+      </w:r>
+    </w:p>
+    <w:p>
+      <w:pPr>
+        <w:pStyle w:val="Codice"/>
+      </w:pPr>
+      <w:r>
+        <w:t>BEGIN</w:t>
+      </w:r>
+    </w:p>
+    <w:p>
+      <w:pPr>
+        <w:pStyle w:val="Codice"/>
+      </w:pPr>
+      <w:r>
+        <w:t>RETURN QUERY</w:t>
+      </w:r>
+    </w:p>
+    <w:p>
+      <w:pPr>
+        <w:pStyle w:val="Codice"/>
+      </w:pPr>
+      <w:r>
+        <w:t>SELECT * FROM dipendente</w:t>
+      </w:r>
+    </w:p>
+    <w:p>
+      <w:pPr>
+        <w:pStyle w:val="Codice"/>
+      </w:pPr>
+      <w:r>
+        <w:t>WHERE (LOWER(nome || ' ' || cognome) LIKE LOWER('%' || nomecognome || '%'))</w:t>
+      </w:r>
+    </w:p>
+    <w:p>
+      <w:pPr>
+        <w:pStyle w:val="Codice"/>
+      </w:pPr>
+      <w:r>
+        <w:t>OR (LOWER(cognome || ' ' || nome) LIKE LOWER('%' || nomecognome || '%'))</w:t>
+      </w:r>
+    </w:p>
+    <w:p>
+      <w:pPr>
+        <w:pStyle w:val="Codice"/>
+      </w:pPr>
+      <w:r>
+        <w:t>ORDER BY cognome, nome</w:t>
+      </w:r>
+    </w:p>
+    <w:p>
+      <w:pPr>
+        <w:pStyle w:val="Codice"/>
+      </w:pPr>
+      <w:r>
+        <w:t>LIMIT lim OFFSET offs;</w:t>
+      </w:r>
+    </w:p>
+    <w:p>
+      <w:pPr>
+        <w:pStyle w:val="Codice"/>
+      </w:pPr>
+      <w:r>
+        <w:t>RETURN;</w:t>
+      </w:r>
+    </w:p>
+    <w:p>
+      <w:pPr>
+        <w:pStyle w:val="Codice"/>
+      </w:pPr>
+      <w:r>
+        <w:t>END;</w:t>
+      </w:r>
+    </w:p>
+    <w:p>
+      <w:pPr>
+        <w:pStyle w:val="Codice"/>
+      </w:pPr>
+      <w:r>
+        <w:t>$BODY$</w:t>
+      </w:r>
+    </w:p>
+    <w:p>
+      <w:pPr>
+        <w:pStyle w:val="Codice"/>
+      </w:pPr>
+      <w:r>
+        <w:t xml:space="preserve">  LANGUAGE plpgsql VOLATILE</w:t>
+      </w:r>
+    </w:p>
+    <w:p>
+      <w:pPr>
+        <w:pStyle w:val="Codice"/>
+      </w:pPr>
+      <w:r>
+        <w:t xml:space="preserve">  COST 100</w:t>
+      </w:r>
+    </w:p>
+    <w:p>
+      <w:pPr>
+        <w:pStyle w:val="Codice"/>
+      </w:pPr>
+      <w:r>
+        <w:t xml:space="preserve">  ROWS 1000;</w:t>
+      </w:r>
+    </w:p>
+    <w:p>
       <w:pPr>
         <w:pStyle w:val="Titolo3"/>
       </w:pPr>
-      <w:bookmarkStart w:id="56" w:name="_Toc222932783"/>
-      <w:r>
-        <w:t>Cerca dipendente</w:t>
-      </w:r>
-      <w:bookmarkEnd w:id="56"/>
-    </w:p>
-    <w:p>
-      <w:r>
-        <w:t>La funzione riceve in ingresso una stringa che può essere la combinazione, in qualsiasi ordine, di nome e cognome del dipendente, o di una</w:t>
-      </w:r>
-      <w:r>
-        <w:t xml:space="preserve"> sua parte.</w:t>
-      </w:r>
-      <w:r>
-        <w:t xml:space="preserve"> Ad esempio, per ricercare Mario Rossi si potrebbero passare in input le stringhe “mar”, “rossi ma”, “mario r”, ecc. Tale funzione si rivela essenziale per gestire in maniera ottimale l’auto-complete di una eventuale ricerca.</w:t>
-      </w:r>
-    </w:p>
-    <w:p>
-      <w:r>
-        <w:t>In input vengono anche richiesti un valore massimo di record da restituire ed il valore di record da saltare dall’inizio dell</w:t>
-      </w:r>
-      <w:r>
-        <w:t>a ricerca (utile per il paging)</w:t>
-      </w:r>
-      <w:r>
-        <w:t>.</w:t>
-      </w:r>
-    </w:p>
-    <w:p>
-      <w:pPr>
-        <w:pStyle w:val="Codice"/>
-      </w:pPr>
-      <w:r>
-        <w:t>CREATE OR REPLACE FUNCTION cerca_dipendente(nomecognome character varying, lim bigint, offs bigint)</w:t>
-      </w:r>
-    </w:p>
-    <w:p>
-      <w:pPr>
-        <w:pStyle w:val="Codice"/>
-      </w:pPr>
-      <w:r>
-        <w:t xml:space="preserve">  RETURNS SETOF dipendente AS</w:t>
+      <w:bookmarkStart w:id="57" w:name="_Toc222932784"/>
+      <w:r>
+        <w:t>Conteggio ricerca dipendenti</w:t>
+      </w:r>
+      <w:bookmarkEnd w:id="57"/>
+    </w:p>
+    <w:p>
+      <w:r>
+        <w:t>Ai fini di creare un sistema di paging sull’applicazione Web, si rende necessario ottenere il numero totale dei dipendenti che rispondono al criterio di ricerca.</w:t>
+      </w:r>
+    </w:p>
+    <w:p>
+      <w:pPr>
+        <w:pStyle w:val="Codice"/>
+      </w:pPr>
+      <w:r>
+        <w:t>CREATE OR REPLACE FUNCTION conta_cerca_dipendenti(nomecognome character varying)</w:t>
+      </w:r>
+    </w:p>
+    <w:p>
+      <w:pPr>
+        <w:pStyle w:val="Codice"/>
+      </w:pPr>
+      <w:r>
+        <w:t xml:space="preserve">  RETURNS integer AS</w:t>
       </w:r>
     </w:p>
     <w:p>
@@ -20299,7 +20445,23 @@
         <w:pStyle w:val="Codice"/>
       </w:pPr>
       <w:r>
-        <w:t>SELECT * FROM dipendente</w:t>
+        <w:t>DECLARE c int;</w:t>
+      </w:r>
+    </w:p>
+    <w:p>
+      <w:pPr>
+        <w:pStyle w:val="Codice"/>
+      </w:pPr>
+      <w:r>
+        <w:t>BEGIN</w:t>
+      </w:r>
+    </w:p>
+    <w:p>
+      <w:pPr>
+        <w:pStyle w:val="Codice"/>
+      </w:pPr>
+      <w:r>
+        <w:t>SELECT COUNT(*) into c FROM dipendente</w:t>
       </w:r>
     </w:p>
     <w:p>
@@ -20315,30 +20477,31 @@
         <w:pStyle w:val="Codice"/>
       </w:pPr>
       <w:r>
-        <w:t>OR (LOWER(cognome || ' ' || nome) LIKE LOWER('%' || nomecognome || '%'))</w:t>
-      </w:r>
-    </w:p>
-    <w:p>
-      <w:pPr>
-        <w:pStyle w:val="Codice"/>
-      </w:pPr>
-      <w:r>
-        <w:t>ORDER BY cognome, nome</w:t>
-      </w:r>
-    </w:p>
-    <w:p>
-      <w:pPr>
-        <w:pStyle w:val="Codice"/>
-      </w:pPr>
-      <w:r>
-        <w:t>LIMIT lim OFFSET offs;</w:t>
-      </w:r>
-    </w:p>
-    <w:p>
-      <w:pPr>
-        <w:pStyle w:val="Codice"/>
-      </w:pPr>
-      <w:r>
+        <w:t>OR (LOWER(cognome || ' ' || nome) LIKE LOWER('%' || nomecognome || '%'));</w:t>
+      </w:r>
+    </w:p>
+    <w:p>
+      <w:pPr>
+        <w:pStyle w:val="Codice"/>
+      </w:pPr>
+      <w:r>
+        <w:t>RETURN c;</w:t>
+      </w:r>
+    </w:p>
+    <w:p>
+      <w:pPr>
+        <w:pStyle w:val="Codice"/>
+      </w:pPr>
+      <w:r>
+        <w:t>END;</w:t>
+      </w:r>
+    </w:p>
+    <w:p>
+      <w:pPr>
+        <w:pStyle w:val="Codice"/>
+      </w:pPr>
+      <w:r>
+        <w:lastRenderedPageBreak/>
         <w:t>$BODY$</w:t>
       </w:r>
     </w:p>
@@ -20347,151 +20510,23 @@
         <w:pStyle w:val="Codice"/>
       </w:pPr>
       <w:r>
-        <w:t xml:space="preserve">  LANGUAGE sql VOLATILE</w:t>
-      </w:r>
-    </w:p>
-    <w:p>
-      <w:pPr>
-        <w:pStyle w:val="Codice"/>
-      </w:pPr>
-      <w:r>
-        <w:t xml:space="preserve">  COST 100</w:t>
-      </w:r>
-    </w:p>
-    <w:p>
-      <w:pPr>
-        <w:pStyle w:val="Codice"/>
-      </w:pPr>
-      <w:r>
-        <w:t xml:space="preserve">  ROWS 1000;</w:t>
+        <w:t xml:space="preserve">  LANGUAGE plpgsql VOLATILE</w:t>
+      </w:r>
+    </w:p>
+    <w:p>
+      <w:pPr>
+        <w:pStyle w:val="Codice"/>
+      </w:pPr>
+      <w:r>
+        <w:t xml:space="preserve">  COST 100;</w:t>
       </w:r>
     </w:p>
     <w:p>
       <w:pPr>
         <w:pStyle w:val="Titolo3"/>
       </w:pPr>
-      <w:bookmarkStart w:id="57" w:name="_Toc222932784"/>
-      <w:r>
-        <w:t>Conteggio ricerca dipendenti</w:t>
-      </w:r>
-      <w:bookmarkEnd w:id="57"/>
-    </w:p>
-    <w:p>
-      <w:r>
-        <w:t>Ai fini di creare un sistema di paging sull’applicazione Web, si rende necessario ottenere il numero totale dei dipendenti che rispondono al criterio di ricerca.</w:t>
-      </w:r>
-    </w:p>
-    <w:p>
-      <w:pPr>
-        <w:pStyle w:val="Codice"/>
-      </w:pPr>
-      <w:r>
-        <w:t>CREATE OR REPLACE FUNCTION conta_cerca_dipendenti(nomecognome character varying)</w:t>
-      </w:r>
-    </w:p>
-    <w:p>
-      <w:pPr>
-        <w:pStyle w:val="Codice"/>
-      </w:pPr>
-      <w:r>
-        <w:t xml:space="preserve">  RETURNS integer AS</w:t>
-      </w:r>
-    </w:p>
-    <w:p>
-      <w:pPr>
-        <w:pStyle w:val="Codice"/>
-      </w:pPr>
-      <w:r>
-        <w:t>$BODY$</w:t>
-      </w:r>
-    </w:p>
-    <w:p>
-      <w:pPr>
-        <w:pStyle w:val="Codice"/>
-      </w:pPr>
-      <w:r>
-        <w:t>DECLARE c int;</w:t>
-      </w:r>
-    </w:p>
-    <w:p>
-      <w:pPr>
-        <w:pStyle w:val="Codice"/>
-      </w:pPr>
-      <w:r>
-        <w:t>BEGIN</w:t>
-      </w:r>
-    </w:p>
-    <w:p>
-      <w:pPr>
-        <w:pStyle w:val="Codice"/>
-      </w:pPr>
-      <w:r>
-        <w:t>SELECT COUNT(*) into c FROM dipendente</w:t>
-      </w:r>
-    </w:p>
-    <w:p>
-      <w:pPr>
-        <w:pStyle w:val="Codice"/>
-      </w:pPr>
-      <w:r>
-        <w:t>WHERE (LOWER(nome || ' ' || cognome) LIKE LOWER('%' || nomecognome || '%'))</w:t>
-      </w:r>
-    </w:p>
-    <w:p>
-      <w:pPr>
-        <w:pStyle w:val="Codice"/>
-      </w:pPr>
-      <w:r>
-        <w:t>OR (LOWER(cognome || ' ' || nome) LIKE LOWER('%' || nomecognome || '%'));</w:t>
-      </w:r>
-    </w:p>
-    <w:p>
-      <w:pPr>
-        <w:pStyle w:val="Codice"/>
-      </w:pPr>
-      <w:r>
-        <w:t>RETURN c;</w:t>
-      </w:r>
-    </w:p>
-    <w:p>
-      <w:pPr>
-        <w:pStyle w:val="Codice"/>
-      </w:pPr>
-      <w:r>
-        <w:t>END;</w:t>
-      </w:r>
-    </w:p>
-    <w:p>
-      <w:pPr>
-        <w:pStyle w:val="Codice"/>
-      </w:pPr>
-      <w:r>
-        <w:t>$BODY$</w:t>
-      </w:r>
-    </w:p>
-    <w:p>
-      <w:pPr>
-        <w:pStyle w:val="Codice"/>
-      </w:pPr>
-      <w:r>
-        <w:t xml:space="preserve">  LANGUAGE plpgsql VOLATILE</w:t>
-      </w:r>
-    </w:p>
-    <w:p>
-      <w:pPr>
-        <w:pStyle w:val="Codice"/>
-      </w:pPr>
-      <w:r>
-        <w:t xml:space="preserve">  COST 100;</w:t>
-      </w:r>
-    </w:p>
-    <w:p>
-      <w:pPr>
-        <w:pStyle w:val="Titolo3"/>
-      </w:pPr>
       <w:bookmarkStart w:id="58" w:name="_Toc222932785"/>
       <w:r>
-        <w:lastRenderedPageBreak/>
         <w:t>Esistenza di sessione</w:t>
       </w:r>
       <w:bookmarkEnd w:id="58"/>
@@ -28092,7 +28127,7 @@
           <w:rPr>
             <w:noProof/>
           </w:rPr>
-          <w:t>II</w:t>
+          <w:t>22</w:t>
         </w:r>
         <w:r>
           <w:fldChar w:fldCharType="end"/>
@@ -33567,7 +33602,7 @@
   <a:extraClrSchemeLst/>
   <a:extLst>
     <a:ext uri="{05A4C25C-085E-4340-85A3-A5531E510DB2}">
-      <thm15:themeFamily xmlns="" xmlns:thm15="http://schemas.microsoft.com/office/thememl/2012/main" name="Office Theme" id="{62F939B6-93AF-4DB8-9C6B-D6C7DFDC589F}" vid="{4A3C46E8-61CC-4603-A589-7422A47A8E4A}"/>
+      <thm15:themeFamily xmlns:thm15="http://schemas.microsoft.com/office/thememl/2012/main" xmlns="" name="Office Theme" id="{62F939B6-93AF-4DB8-9C6B-D6C7DFDC589F}" vid="{4A3C46E8-61CC-4603-A589-7422A47A8E4A}"/>
     </a:ext>
   </a:extLst>
 </a:theme>
@@ -33578,7 +33613,7 @@
 </file>
 
 <file path=customXml/itemProps1.xml><?xml version="1.0" encoding="utf-8"?>
-<ds:datastoreItem xmlns:ds="http://schemas.openxmlformats.org/officeDocument/2006/customXml" ds:itemID="{EDC3E35D-5DBB-FE4F-895A-0F88742F9CEA}">
+<ds:datastoreItem xmlns:ds="http://schemas.openxmlformats.org/officeDocument/2006/customXml" ds:itemID="{C34B0EEC-55C2-544F-8A2A-7D992A87C462}">
   <ds:schemaRefs>
     <ds:schemaRef ds:uri="http://schemas.openxmlformats.org/officeDocument/2006/bibliography"/>
   </ds:schemaRefs>

</xml_diff>

<commit_message>
Improved error management, JDBC connections is always closed in a finally block. Updated doc.
</commit_message>
<xml_diff>
--- a/doc/Documentazione.docx
+++ b/doc/Documentazione.docx
@@ -153,7 +153,6 @@
                                     <w:dataBinding w:prefixMappings="xmlns:ns0='http://purl.org/dc/elements/1.1/' xmlns:ns1='http://schemas.openxmlformats.org/package/2006/metadata/core-properties' " w:xpath="/ns1:coreProperties[1]/ns0:subject[1]" w:storeItemID="{6C3C8BC8-F283-45AE-878A-BAB7291924A1}"/>
                                     <w:text/>
                                   </w:sdtPr>
-                                  <w:sdtEndPr/>
                                   <w:sdtContent>
                                     <w:r>
                                       <w:rPr>
@@ -1072,7 +1071,6 @@
           <w:docPartUnique/>
         </w:docPartObj>
       </w:sdtPr>
-      <w:sdtEndPr/>
       <w:sdtContent>
         <w:p>
           <w:pPr>
@@ -1088,6 +1086,8 @@
             </w:rPr>
             <w:t>Sommario</w:t>
           </w:r>
+          <w:bookmarkStart w:id="0" w:name="_GoBack"/>
+          <w:bookmarkEnd w:id="0"/>
         </w:p>
         <w:p>
           <w:pPr>
@@ -1147,7 +1147,7 @@
             <w:rPr>
               <w:noProof/>
             </w:rPr>
-            <w:instrText xml:space="preserve"> PAGEREF _Toc222932729 \h </w:instrText>
+            <w:instrText xml:space="preserve"> PAGEREF _Toc223015819 \h </w:instrText>
           </w:r>
           <w:r>
             <w:rPr>
@@ -1226,7 +1226,7 @@
             <w:rPr>
               <w:noProof/>
             </w:rPr>
-            <w:instrText xml:space="preserve"> PAGEREF _Toc222932730 \h </w:instrText>
+            <w:instrText xml:space="preserve"> PAGEREF _Toc223015820 \h </w:instrText>
           </w:r>
           <w:r>
             <w:rPr>
@@ -1305,7 +1305,7 @@
             <w:rPr>
               <w:noProof/>
             </w:rPr>
-            <w:instrText xml:space="preserve"> PAGEREF _Toc222932731 \h </w:instrText>
+            <w:instrText xml:space="preserve"> PAGEREF _Toc223015821 \h </w:instrText>
           </w:r>
           <w:r>
             <w:rPr>
@@ -1384,7 +1384,7 @@
             <w:rPr>
               <w:noProof/>
             </w:rPr>
-            <w:instrText xml:space="preserve"> PAGEREF _Toc222932732 \h </w:instrText>
+            <w:instrText xml:space="preserve"> PAGEREF _Toc223015822 \h </w:instrText>
           </w:r>
           <w:r>
             <w:rPr>
@@ -1463,7 +1463,7 @@
             <w:rPr>
               <w:noProof/>
             </w:rPr>
-            <w:instrText xml:space="preserve"> PAGEREF _Toc222932733 \h </w:instrText>
+            <w:instrText xml:space="preserve"> PAGEREF _Toc223015823 \h </w:instrText>
           </w:r>
           <w:r>
             <w:rPr>
@@ -1542,7 +1542,7 @@
             <w:rPr>
               <w:noProof/>
             </w:rPr>
-            <w:instrText xml:space="preserve"> PAGEREF _Toc222932734 \h </w:instrText>
+            <w:instrText xml:space="preserve"> PAGEREF _Toc223015824 \h </w:instrText>
           </w:r>
           <w:r>
             <w:rPr>
@@ -1621,7 +1621,7 @@
             <w:rPr>
               <w:noProof/>
             </w:rPr>
-            <w:instrText xml:space="preserve"> PAGEREF _Toc222932735 \h </w:instrText>
+            <w:instrText xml:space="preserve"> PAGEREF _Toc223015825 \h </w:instrText>
           </w:r>
           <w:r>
             <w:rPr>
@@ -1700,7 +1700,7 @@
             <w:rPr>
               <w:noProof/>
             </w:rPr>
-            <w:instrText xml:space="preserve"> PAGEREF _Toc222932736 \h </w:instrText>
+            <w:instrText xml:space="preserve"> PAGEREF _Toc223015826 \h </w:instrText>
           </w:r>
           <w:r>
             <w:rPr>
@@ -1779,7 +1779,7 @@
             <w:rPr>
               <w:noProof/>
             </w:rPr>
-            <w:instrText xml:space="preserve"> PAGEREF _Toc222932737 \h </w:instrText>
+            <w:instrText xml:space="preserve"> PAGEREF _Toc223015827 \h </w:instrText>
           </w:r>
           <w:r>
             <w:rPr>
@@ -1854,7 +1854,7 @@
             <w:rPr>
               <w:noProof/>
             </w:rPr>
-            <w:instrText xml:space="preserve"> PAGEREF _Toc222932738 \h </w:instrText>
+            <w:instrText xml:space="preserve"> PAGEREF _Toc223015828 \h </w:instrText>
           </w:r>
           <w:r>
             <w:rPr>
@@ -1933,7 +1933,7 @@
             <w:rPr>
               <w:noProof/>
             </w:rPr>
-            <w:instrText xml:space="preserve"> PAGEREF _Toc222932739 \h </w:instrText>
+            <w:instrText xml:space="preserve"> PAGEREF _Toc223015829 \h </w:instrText>
           </w:r>
           <w:r>
             <w:rPr>
@@ -2012,7 +2012,7 @@
             <w:rPr>
               <w:noProof/>
             </w:rPr>
-            <w:instrText xml:space="preserve"> PAGEREF _Toc222932740 \h </w:instrText>
+            <w:instrText xml:space="preserve"> PAGEREF _Toc223015830 \h </w:instrText>
           </w:r>
           <w:r>
             <w:rPr>
@@ -2091,7 +2091,7 @@
             <w:rPr>
               <w:noProof/>
             </w:rPr>
-            <w:instrText xml:space="preserve"> PAGEREF _Toc222932741 \h </w:instrText>
+            <w:instrText xml:space="preserve"> PAGEREF _Toc223015831 \h </w:instrText>
           </w:r>
           <w:r>
             <w:rPr>
@@ -2170,7 +2170,7 @@
             <w:rPr>
               <w:noProof/>
             </w:rPr>
-            <w:instrText xml:space="preserve"> PAGEREF _Toc222932742 \h </w:instrText>
+            <w:instrText xml:space="preserve"> PAGEREF _Toc223015832 \h </w:instrText>
           </w:r>
           <w:r>
             <w:rPr>
@@ -2249,7 +2249,7 @@
             <w:rPr>
               <w:noProof/>
             </w:rPr>
-            <w:instrText xml:space="preserve"> PAGEREF _Toc222932743 \h </w:instrText>
+            <w:instrText xml:space="preserve"> PAGEREF _Toc223015833 \h </w:instrText>
           </w:r>
           <w:r>
             <w:rPr>
@@ -2328,7 +2328,7 @@
             <w:rPr>
               <w:noProof/>
             </w:rPr>
-            <w:instrText xml:space="preserve"> PAGEREF _Toc222932744 \h </w:instrText>
+            <w:instrText xml:space="preserve"> PAGEREF _Toc223015834 \h </w:instrText>
           </w:r>
           <w:r>
             <w:rPr>
@@ -2407,7 +2407,7 @@
             <w:rPr>
               <w:noProof/>
             </w:rPr>
-            <w:instrText xml:space="preserve"> PAGEREF _Toc222932745 \h </w:instrText>
+            <w:instrText xml:space="preserve"> PAGEREF _Toc223015835 \h </w:instrText>
           </w:r>
           <w:r>
             <w:rPr>
@@ -2486,7 +2486,7 @@
             <w:rPr>
               <w:noProof/>
             </w:rPr>
-            <w:instrText xml:space="preserve"> PAGEREF _Toc222932746 \h </w:instrText>
+            <w:instrText xml:space="preserve"> PAGEREF _Toc223015836 \h </w:instrText>
           </w:r>
           <w:r>
             <w:rPr>
@@ -2565,7 +2565,7 @@
             <w:rPr>
               <w:noProof/>
             </w:rPr>
-            <w:instrText xml:space="preserve"> PAGEREF _Toc222932747 \h </w:instrText>
+            <w:instrText xml:space="preserve"> PAGEREF _Toc223015837 \h </w:instrText>
           </w:r>
           <w:r>
             <w:rPr>
@@ -2644,7 +2644,7 @@
             <w:rPr>
               <w:noProof/>
             </w:rPr>
-            <w:instrText xml:space="preserve"> PAGEREF _Toc222932748 \h </w:instrText>
+            <w:instrText xml:space="preserve"> PAGEREF _Toc223015838 \h </w:instrText>
           </w:r>
           <w:r>
             <w:rPr>
@@ -2719,7 +2719,7 @@
             <w:rPr>
               <w:noProof/>
             </w:rPr>
-            <w:instrText xml:space="preserve"> PAGEREF _Toc222932749 \h </w:instrText>
+            <w:instrText xml:space="preserve"> PAGEREF _Toc223015839 \h </w:instrText>
           </w:r>
           <w:r>
             <w:rPr>
@@ -2798,7 +2798,7 @@
             <w:rPr>
               <w:noProof/>
             </w:rPr>
-            <w:instrText xml:space="preserve"> PAGEREF _Toc222932750 \h </w:instrText>
+            <w:instrText xml:space="preserve"> PAGEREF _Toc223015840 \h </w:instrText>
           </w:r>
           <w:r>
             <w:rPr>
@@ -2877,7 +2877,7 @@
             <w:rPr>
               <w:noProof/>
             </w:rPr>
-            <w:instrText xml:space="preserve"> PAGEREF _Toc222932751 \h </w:instrText>
+            <w:instrText xml:space="preserve"> PAGEREF _Toc223015841 \h </w:instrText>
           </w:r>
           <w:r>
             <w:rPr>
@@ -2956,7 +2956,7 @@
             <w:rPr>
               <w:noProof/>
             </w:rPr>
-            <w:instrText xml:space="preserve"> PAGEREF _Toc222932752 \h </w:instrText>
+            <w:instrText xml:space="preserve"> PAGEREF _Toc223015842 \h </w:instrText>
           </w:r>
           <w:r>
             <w:rPr>
@@ -3035,7 +3035,7 @@
             <w:rPr>
               <w:noProof/>
             </w:rPr>
-            <w:instrText xml:space="preserve"> PAGEREF _Toc222932753 \h </w:instrText>
+            <w:instrText xml:space="preserve"> PAGEREF _Toc223015843 \h </w:instrText>
           </w:r>
           <w:r>
             <w:rPr>
@@ -3114,7 +3114,7 @@
             <w:rPr>
               <w:noProof/>
             </w:rPr>
-            <w:instrText xml:space="preserve"> PAGEREF _Toc222932754 \h </w:instrText>
+            <w:instrText xml:space="preserve"> PAGEREF _Toc223015844 \h </w:instrText>
           </w:r>
           <w:r>
             <w:rPr>
@@ -3193,7 +3193,7 @@
             <w:rPr>
               <w:noProof/>
             </w:rPr>
-            <w:instrText xml:space="preserve"> PAGEREF _Toc222932755 \h </w:instrText>
+            <w:instrText xml:space="preserve"> PAGEREF _Toc223015845 \h </w:instrText>
           </w:r>
           <w:r>
             <w:rPr>
@@ -3272,7 +3272,7 @@
             <w:rPr>
               <w:noProof/>
             </w:rPr>
-            <w:instrText xml:space="preserve"> PAGEREF _Toc222932756 \h </w:instrText>
+            <w:instrText xml:space="preserve"> PAGEREF _Toc223015846 \h </w:instrText>
           </w:r>
           <w:r>
             <w:rPr>
@@ -3351,7 +3351,7 @@
             <w:rPr>
               <w:noProof/>
             </w:rPr>
-            <w:instrText xml:space="preserve"> PAGEREF _Toc222932757 \h </w:instrText>
+            <w:instrText xml:space="preserve"> PAGEREF _Toc223015847 \h </w:instrText>
           </w:r>
           <w:r>
             <w:rPr>
@@ -3430,7 +3430,7 @@
             <w:rPr>
               <w:noProof/>
             </w:rPr>
-            <w:instrText xml:space="preserve"> PAGEREF _Toc222932758 \h </w:instrText>
+            <w:instrText xml:space="preserve"> PAGEREF _Toc223015848 \h </w:instrText>
           </w:r>
           <w:r>
             <w:rPr>
@@ -3509,7 +3509,7 @@
             <w:rPr>
               <w:noProof/>
             </w:rPr>
-            <w:instrText xml:space="preserve"> PAGEREF _Toc222932759 \h </w:instrText>
+            <w:instrText xml:space="preserve"> PAGEREF _Toc223015849 \h </w:instrText>
           </w:r>
           <w:r>
             <w:rPr>
@@ -3588,7 +3588,7 @@
             <w:rPr>
               <w:noProof/>
             </w:rPr>
-            <w:instrText xml:space="preserve"> PAGEREF _Toc222932760 \h </w:instrText>
+            <w:instrText xml:space="preserve"> PAGEREF _Toc223015850 \h </w:instrText>
           </w:r>
           <w:r>
             <w:rPr>
@@ -3663,7 +3663,7 @@
             <w:rPr>
               <w:noProof/>
             </w:rPr>
-            <w:instrText xml:space="preserve"> PAGEREF _Toc222932761 \h </w:instrText>
+            <w:instrText xml:space="preserve"> PAGEREF _Toc223015851 \h </w:instrText>
           </w:r>
           <w:r>
             <w:rPr>
@@ -3742,7 +3742,7 @@
             <w:rPr>
               <w:noProof/>
             </w:rPr>
-            <w:instrText xml:space="preserve"> PAGEREF _Toc222932762 \h </w:instrText>
+            <w:instrText xml:space="preserve"> PAGEREF _Toc223015852 \h </w:instrText>
           </w:r>
           <w:r>
             <w:rPr>
@@ -3821,7 +3821,7 @@
             <w:rPr>
               <w:noProof/>
             </w:rPr>
-            <w:instrText xml:space="preserve"> PAGEREF _Toc222932763 \h </w:instrText>
+            <w:instrText xml:space="preserve"> PAGEREF _Toc223015853 \h </w:instrText>
           </w:r>
           <w:r>
             <w:rPr>
@@ -3900,7 +3900,7 @@
             <w:rPr>
               <w:noProof/>
             </w:rPr>
-            <w:instrText xml:space="preserve"> PAGEREF _Toc222932764 \h </w:instrText>
+            <w:instrText xml:space="preserve"> PAGEREF _Toc223015854 \h </w:instrText>
           </w:r>
           <w:r>
             <w:rPr>
@@ -3980,7 +3980,7 @@
             <w:rPr>
               <w:noProof/>
             </w:rPr>
-            <w:instrText xml:space="preserve"> PAGEREF _Toc222932765 \h </w:instrText>
+            <w:instrText xml:space="preserve"> PAGEREF _Toc223015855 \h </w:instrText>
           </w:r>
           <w:r>
             <w:rPr>
@@ -4059,7 +4059,7 @@
             <w:rPr>
               <w:noProof/>
             </w:rPr>
-            <w:instrText xml:space="preserve"> PAGEREF _Toc222932766 \h </w:instrText>
+            <w:instrText xml:space="preserve"> PAGEREF _Toc223015856 \h </w:instrText>
           </w:r>
           <w:r>
             <w:rPr>
@@ -4138,7 +4138,7 @@
             <w:rPr>
               <w:noProof/>
             </w:rPr>
-            <w:instrText xml:space="preserve"> PAGEREF _Toc222932767 \h </w:instrText>
+            <w:instrText xml:space="preserve"> PAGEREF _Toc223015857 \h </w:instrText>
           </w:r>
           <w:r>
             <w:rPr>
@@ -4217,7 +4217,7 @@
             <w:rPr>
               <w:noProof/>
             </w:rPr>
-            <w:instrText xml:space="preserve"> PAGEREF _Toc222932768 \h </w:instrText>
+            <w:instrText xml:space="preserve"> PAGEREF _Toc223015858 \h </w:instrText>
           </w:r>
           <w:r>
             <w:rPr>
@@ -4296,7 +4296,7 @@
             <w:rPr>
               <w:noProof/>
             </w:rPr>
-            <w:instrText xml:space="preserve"> PAGEREF _Toc222932769 \h </w:instrText>
+            <w:instrText xml:space="preserve"> PAGEREF _Toc223015859 \h </w:instrText>
           </w:r>
           <w:r>
             <w:rPr>
@@ -4375,7 +4375,7 @@
             <w:rPr>
               <w:noProof/>
             </w:rPr>
-            <w:instrText xml:space="preserve"> PAGEREF _Toc222932770 \h </w:instrText>
+            <w:instrText xml:space="preserve"> PAGEREF _Toc223015860 \h </w:instrText>
           </w:r>
           <w:r>
             <w:rPr>
@@ -4454,7 +4454,7 @@
             <w:rPr>
               <w:noProof/>
             </w:rPr>
-            <w:instrText xml:space="preserve"> PAGEREF _Toc222932771 \h </w:instrText>
+            <w:instrText xml:space="preserve"> PAGEREF _Toc223015861 \h </w:instrText>
           </w:r>
           <w:r>
             <w:rPr>
@@ -4533,7 +4533,7 @@
             <w:rPr>
               <w:noProof/>
             </w:rPr>
-            <w:instrText xml:space="preserve"> PAGEREF _Toc222932772 \h </w:instrText>
+            <w:instrText xml:space="preserve"> PAGEREF _Toc223015862 \h </w:instrText>
           </w:r>
           <w:r>
             <w:rPr>
@@ -4612,7 +4612,7 @@
             <w:rPr>
               <w:noProof/>
             </w:rPr>
-            <w:instrText xml:space="preserve"> PAGEREF _Toc222932773 \h </w:instrText>
+            <w:instrText xml:space="preserve"> PAGEREF _Toc223015863 \h </w:instrText>
           </w:r>
           <w:r>
             <w:rPr>
@@ -4691,7 +4691,7 @@
             <w:rPr>
               <w:noProof/>
             </w:rPr>
-            <w:instrText xml:space="preserve"> PAGEREF _Toc222932774 \h </w:instrText>
+            <w:instrText xml:space="preserve"> PAGEREF _Toc223015864 \h </w:instrText>
           </w:r>
           <w:r>
             <w:rPr>
@@ -4770,7 +4770,7 @@
             <w:rPr>
               <w:noProof/>
             </w:rPr>
-            <w:instrText xml:space="preserve"> PAGEREF _Toc222932775 \h </w:instrText>
+            <w:instrText xml:space="preserve"> PAGEREF _Toc223015865 \h </w:instrText>
           </w:r>
           <w:r>
             <w:rPr>
@@ -4849,7 +4849,7 @@
             <w:rPr>
               <w:noProof/>
             </w:rPr>
-            <w:instrText xml:space="preserve"> PAGEREF _Toc222932776 \h </w:instrText>
+            <w:instrText xml:space="preserve"> PAGEREF _Toc223015866 \h </w:instrText>
           </w:r>
           <w:r>
             <w:rPr>
@@ -4928,7 +4928,7 @@
             <w:rPr>
               <w:noProof/>
             </w:rPr>
-            <w:instrText xml:space="preserve"> PAGEREF _Toc222932777 \h </w:instrText>
+            <w:instrText xml:space="preserve"> PAGEREF _Toc223015867 \h </w:instrText>
           </w:r>
           <w:r>
             <w:rPr>
@@ -5007,7 +5007,7 @@
             <w:rPr>
               <w:noProof/>
             </w:rPr>
-            <w:instrText xml:space="preserve"> PAGEREF _Toc222932778 \h </w:instrText>
+            <w:instrText xml:space="preserve"> PAGEREF _Toc223015868 \h </w:instrText>
           </w:r>
           <w:r>
             <w:rPr>
@@ -5086,7 +5086,7 @@
             <w:rPr>
               <w:noProof/>
             </w:rPr>
-            <w:instrText xml:space="preserve"> PAGEREF _Toc222932779 \h </w:instrText>
+            <w:instrText xml:space="preserve"> PAGEREF _Toc223015869 \h </w:instrText>
           </w:r>
           <w:r>
             <w:rPr>
@@ -5165,7 +5165,7 @@
             <w:rPr>
               <w:noProof/>
             </w:rPr>
-            <w:instrText xml:space="preserve"> PAGEREF _Toc222932780 \h </w:instrText>
+            <w:instrText xml:space="preserve"> PAGEREF _Toc223015870 \h </w:instrText>
           </w:r>
           <w:r>
             <w:rPr>
@@ -5244,7 +5244,7 @@
             <w:rPr>
               <w:noProof/>
             </w:rPr>
-            <w:instrText xml:space="preserve"> PAGEREF _Toc222932781 \h </w:instrText>
+            <w:instrText xml:space="preserve"> PAGEREF _Toc223015871 \h </w:instrText>
           </w:r>
           <w:r>
             <w:rPr>
@@ -5323,7 +5323,7 @@
             <w:rPr>
               <w:noProof/>
             </w:rPr>
-            <w:instrText xml:space="preserve"> PAGEREF _Toc222932782 \h </w:instrText>
+            <w:instrText xml:space="preserve"> PAGEREF _Toc223015872 \h </w:instrText>
           </w:r>
           <w:r>
             <w:rPr>
@@ -5402,7 +5402,7 @@
             <w:rPr>
               <w:noProof/>
             </w:rPr>
-            <w:instrText xml:space="preserve"> PAGEREF _Toc222932783 \h </w:instrText>
+            <w:instrText xml:space="preserve"> PAGEREF _Toc223015873 \h </w:instrText>
           </w:r>
           <w:r>
             <w:rPr>
@@ -5481,7 +5481,7 @@
             <w:rPr>
               <w:noProof/>
             </w:rPr>
-            <w:instrText xml:space="preserve"> PAGEREF _Toc222932784 \h </w:instrText>
+            <w:instrText xml:space="preserve"> PAGEREF _Toc223015874 \h </w:instrText>
           </w:r>
           <w:r>
             <w:rPr>
@@ -5560,7 +5560,7 @@
             <w:rPr>
               <w:noProof/>
             </w:rPr>
-            <w:instrText xml:space="preserve"> PAGEREF _Toc222932785 \h </w:instrText>
+            <w:instrText xml:space="preserve"> PAGEREF _Toc223015875 \h </w:instrText>
           </w:r>
           <w:r>
             <w:rPr>
@@ -5635,7 +5635,7 @@
             <w:rPr>
               <w:noProof/>
             </w:rPr>
-            <w:instrText xml:space="preserve"> PAGEREF _Toc222932786 \h </w:instrText>
+            <w:instrText xml:space="preserve"> PAGEREF _Toc223015876 \h </w:instrText>
           </w:r>
           <w:r>
             <w:rPr>
@@ -5714,7 +5714,7 @@
             <w:rPr>
               <w:noProof/>
             </w:rPr>
-            <w:instrText xml:space="preserve"> PAGEREF _Toc222932787 \h </w:instrText>
+            <w:instrText xml:space="preserve"> PAGEREF _Toc223015877 \h </w:instrText>
           </w:r>
           <w:r>
             <w:rPr>
@@ -5793,7 +5793,7 @@
             <w:rPr>
               <w:noProof/>
             </w:rPr>
-            <w:instrText xml:space="preserve"> PAGEREF _Toc222932788 \h </w:instrText>
+            <w:instrText xml:space="preserve"> PAGEREF _Toc223015878 \h </w:instrText>
           </w:r>
           <w:r>
             <w:rPr>
@@ -5872,7 +5872,7 @@
             <w:rPr>
               <w:noProof/>
             </w:rPr>
-            <w:instrText xml:space="preserve"> PAGEREF _Toc222932789 \h </w:instrText>
+            <w:instrText xml:space="preserve"> PAGEREF _Toc223015879 \h </w:instrText>
           </w:r>
           <w:r>
             <w:rPr>
@@ -5951,7 +5951,7 @@
             <w:rPr>
               <w:noProof/>
             </w:rPr>
-            <w:instrText xml:space="preserve"> PAGEREF _Toc222932790 \h </w:instrText>
+            <w:instrText xml:space="preserve"> PAGEREF _Toc223015880 \h </w:instrText>
           </w:r>
           <w:r>
             <w:rPr>
@@ -6030,7 +6030,7 @@
             <w:rPr>
               <w:noProof/>
             </w:rPr>
-            <w:instrText xml:space="preserve"> PAGEREF _Toc222932791 \h </w:instrText>
+            <w:instrText xml:space="preserve"> PAGEREF _Toc223015881 \h </w:instrText>
           </w:r>
           <w:r>
             <w:rPr>
@@ -6109,7 +6109,7 @@
             <w:rPr>
               <w:noProof/>
             </w:rPr>
-            <w:instrText xml:space="preserve"> PAGEREF _Toc222932792 \h </w:instrText>
+            <w:instrText xml:space="preserve"> PAGEREF _Toc223015882 \h </w:instrText>
           </w:r>
           <w:r>
             <w:rPr>
@@ -6188,7 +6188,7 @@
             <w:rPr>
               <w:noProof/>
             </w:rPr>
-            <w:instrText xml:space="preserve"> PAGEREF _Toc222932793 \h </w:instrText>
+            <w:instrText xml:space="preserve"> PAGEREF _Toc223015883 \h </w:instrText>
           </w:r>
           <w:r>
             <w:rPr>
@@ -6267,7 +6267,7 @@
             <w:rPr>
               <w:noProof/>
             </w:rPr>
-            <w:instrText xml:space="preserve"> PAGEREF _Toc222932794 \h </w:instrText>
+            <w:instrText xml:space="preserve"> PAGEREF _Toc223015884 \h </w:instrText>
           </w:r>
           <w:r>
             <w:rPr>
@@ -6346,7 +6346,7 @@
             <w:rPr>
               <w:noProof/>
             </w:rPr>
-            <w:instrText xml:space="preserve"> PAGEREF _Toc222932795 \h </w:instrText>
+            <w:instrText xml:space="preserve"> PAGEREF _Toc223015885 \h </w:instrText>
           </w:r>
           <w:r>
             <w:rPr>
@@ -6425,7 +6425,7 @@
             <w:rPr>
               <w:noProof/>
             </w:rPr>
-            <w:instrText xml:space="preserve"> PAGEREF _Toc222932796 \h </w:instrText>
+            <w:instrText xml:space="preserve"> PAGEREF _Toc223015886 \h </w:instrText>
           </w:r>
           <w:r>
             <w:rPr>
@@ -6504,7 +6504,7 @@
             <w:rPr>
               <w:noProof/>
             </w:rPr>
-            <w:instrText xml:space="preserve"> PAGEREF _Toc222932797 \h </w:instrText>
+            <w:instrText xml:space="preserve"> PAGEREF _Toc223015887 \h </w:instrText>
           </w:r>
           <w:r>
             <w:rPr>
@@ -6583,7 +6583,7 @@
             <w:rPr>
               <w:noProof/>
             </w:rPr>
-            <w:instrText xml:space="preserve"> PAGEREF _Toc222932798 \h </w:instrText>
+            <w:instrText xml:space="preserve"> PAGEREF _Toc223015888 \h </w:instrText>
           </w:r>
           <w:r>
             <w:rPr>
@@ -6662,7 +6662,7 @@
             <w:rPr>
               <w:noProof/>
             </w:rPr>
-            <w:instrText xml:space="preserve"> PAGEREF _Toc222932799 \h </w:instrText>
+            <w:instrText xml:space="preserve"> PAGEREF _Toc223015889 \h </w:instrText>
           </w:r>
           <w:r>
             <w:rPr>
@@ -6741,7 +6741,7 @@
             <w:rPr>
               <w:noProof/>
             </w:rPr>
-            <w:instrText xml:space="preserve"> PAGEREF _Toc222932800 \h </w:instrText>
+            <w:instrText xml:space="preserve"> PAGEREF _Toc223015890 \h </w:instrText>
           </w:r>
           <w:r>
             <w:rPr>
@@ -6820,7 +6820,7 @@
             <w:rPr>
               <w:noProof/>
             </w:rPr>
-            <w:instrText xml:space="preserve"> PAGEREF _Toc222932801 \h </w:instrText>
+            <w:instrText xml:space="preserve"> PAGEREF _Toc223015891 \h </w:instrText>
           </w:r>
           <w:r>
             <w:rPr>
@@ -6900,7 +6900,7 @@
             <w:rPr>
               <w:noProof/>
             </w:rPr>
-            <w:instrText xml:space="preserve"> PAGEREF _Toc222932802 \h </w:instrText>
+            <w:instrText xml:space="preserve"> PAGEREF _Toc223015892 \h </w:instrText>
           </w:r>
           <w:r>
             <w:rPr>
@@ -6979,7 +6979,7 @@
             <w:rPr>
               <w:noProof/>
             </w:rPr>
-            <w:instrText xml:space="preserve"> PAGEREF _Toc222932803 \h </w:instrText>
+            <w:instrText xml:space="preserve"> PAGEREF _Toc223015893 \h </w:instrText>
           </w:r>
           <w:r>
             <w:rPr>
@@ -7058,7 +7058,7 @@
             <w:rPr>
               <w:noProof/>
             </w:rPr>
-            <w:instrText xml:space="preserve"> PAGEREF _Toc222932804 \h </w:instrText>
+            <w:instrText xml:space="preserve"> PAGEREF _Toc223015894 \h </w:instrText>
           </w:r>
           <w:r>
             <w:rPr>
@@ -7137,7 +7137,7 @@
             <w:rPr>
               <w:noProof/>
             </w:rPr>
-            <w:instrText xml:space="preserve"> PAGEREF _Toc222932805 \h </w:instrText>
+            <w:instrText xml:space="preserve"> PAGEREF _Toc223015895 \h </w:instrText>
           </w:r>
           <w:r>
             <w:rPr>
@@ -7216,7 +7216,7 @@
             <w:rPr>
               <w:noProof/>
             </w:rPr>
-            <w:instrText xml:space="preserve"> PAGEREF _Toc222932806 \h </w:instrText>
+            <w:instrText xml:space="preserve"> PAGEREF _Toc223015896 \h </w:instrText>
           </w:r>
           <w:r>
             <w:rPr>
@@ -7295,7 +7295,7 @@
             <w:rPr>
               <w:noProof/>
             </w:rPr>
-            <w:instrText xml:space="preserve"> PAGEREF _Toc222932807 \h </w:instrText>
+            <w:instrText xml:space="preserve"> PAGEREF _Toc223015897 \h </w:instrText>
           </w:r>
           <w:r>
             <w:rPr>
@@ -7370,7 +7370,7 @@
             <w:rPr>
               <w:noProof/>
             </w:rPr>
-            <w:instrText xml:space="preserve"> PAGEREF _Toc222932808 \h </w:instrText>
+            <w:instrText xml:space="preserve"> PAGEREF _Toc223015898 \h </w:instrText>
           </w:r>
           <w:r>
             <w:rPr>
@@ -7449,7 +7449,7 @@
             <w:rPr>
               <w:noProof/>
             </w:rPr>
-            <w:instrText xml:space="preserve"> PAGEREF _Toc222932809 \h </w:instrText>
+            <w:instrText xml:space="preserve"> PAGEREF _Toc223015899 \h </w:instrText>
           </w:r>
           <w:r>
             <w:rPr>
@@ -7528,7 +7528,7 @@
             <w:rPr>
               <w:noProof/>
             </w:rPr>
-            <w:instrText xml:space="preserve"> PAGEREF _Toc222932810 \h </w:instrText>
+            <w:instrText xml:space="preserve"> PAGEREF _Toc223015900 \h </w:instrText>
           </w:r>
           <w:r>
             <w:rPr>
@@ -7607,7 +7607,7 @@
             <w:rPr>
               <w:noProof/>
             </w:rPr>
-            <w:instrText xml:space="preserve"> PAGEREF _Toc222932811 \h </w:instrText>
+            <w:instrText xml:space="preserve"> PAGEREF _Toc223015901 \h </w:instrText>
           </w:r>
           <w:r>
             <w:rPr>
@@ -7686,7 +7686,7 @@
             <w:rPr>
               <w:noProof/>
             </w:rPr>
-            <w:instrText xml:space="preserve"> PAGEREF _Toc222932812 \h </w:instrText>
+            <w:instrText xml:space="preserve"> PAGEREF _Toc223015902 \h </w:instrText>
           </w:r>
           <w:r>
             <w:rPr>
@@ -7765,7 +7765,7 @@
             <w:rPr>
               <w:noProof/>
             </w:rPr>
-            <w:instrText xml:space="preserve"> PAGEREF _Toc222932813 \h </w:instrText>
+            <w:instrText xml:space="preserve"> PAGEREF _Toc223015903 \h </w:instrText>
           </w:r>
           <w:r>
             <w:rPr>
@@ -7844,7 +7844,7 @@
             <w:rPr>
               <w:noProof/>
             </w:rPr>
-            <w:instrText xml:space="preserve"> PAGEREF _Toc222932814 \h </w:instrText>
+            <w:instrText xml:space="preserve"> PAGEREF _Toc223015904 \h </w:instrText>
           </w:r>
           <w:r>
             <w:rPr>
@@ -7919,7 +7919,7 @@
             <w:rPr>
               <w:noProof/>
             </w:rPr>
-            <w:instrText xml:space="preserve"> PAGEREF _Toc222932815 \h </w:instrText>
+            <w:instrText xml:space="preserve"> PAGEREF _Toc223015905 \h </w:instrText>
           </w:r>
           <w:r>
             <w:rPr>
@@ -7998,7 +7998,7 @@
             <w:rPr>
               <w:noProof/>
             </w:rPr>
-            <w:instrText xml:space="preserve"> PAGEREF _Toc222932816 \h </w:instrText>
+            <w:instrText xml:space="preserve"> PAGEREF _Toc223015906 \h </w:instrText>
           </w:r>
           <w:r>
             <w:rPr>
@@ -8077,7 +8077,7 @@
             <w:rPr>
               <w:noProof/>
             </w:rPr>
-            <w:instrText xml:space="preserve"> PAGEREF _Toc222932817 \h </w:instrText>
+            <w:instrText xml:space="preserve"> PAGEREF _Toc223015907 \h </w:instrText>
           </w:r>
           <w:r>
             <w:rPr>
@@ -8156,7 +8156,7 @@
             <w:rPr>
               <w:noProof/>
             </w:rPr>
-            <w:instrText xml:space="preserve"> PAGEREF _Toc222932818 \h </w:instrText>
+            <w:instrText xml:space="preserve"> PAGEREF _Toc223015908 \h </w:instrText>
           </w:r>
           <w:r>
             <w:rPr>
@@ -8235,7 +8235,7 @@
             <w:rPr>
               <w:noProof/>
             </w:rPr>
-            <w:instrText xml:space="preserve"> PAGEREF _Toc222932819 \h </w:instrText>
+            <w:instrText xml:space="preserve"> PAGEREF _Toc223015909 \h </w:instrText>
           </w:r>
           <w:r>
             <w:rPr>
@@ -8288,7 +8288,7 @@
       <w:pPr>
         <w:pStyle w:val="Titolo1"/>
       </w:pPr>
-      <w:bookmarkStart w:id="0" w:name="_Toc222932729"/>
+      <w:bookmarkStart w:id="1" w:name="_Toc223015819"/>
       <w:r>
         <w:lastRenderedPageBreak/>
         <w:t>R</w:t>
@@ -8296,19 +8296,19 @@
       <w:r>
         <w:t>equisiti</w:t>
       </w:r>
-      <w:bookmarkEnd w:id="0"/>
+      <w:bookmarkEnd w:id="1"/>
     </w:p>
     <w:p>
       <w:pPr>
         <w:pStyle w:val="Titolo2"/>
       </w:pPr>
-      <w:bookmarkStart w:id="1" w:name="_Ref222389830"/>
-      <w:bookmarkStart w:id="2" w:name="_Toc222932730"/>
+      <w:bookmarkStart w:id="2" w:name="_Ref222389830"/>
+      <w:bookmarkStart w:id="3" w:name="_Toc223015820"/>
       <w:r>
         <w:t>Raccolta dei requisiti</w:t>
       </w:r>
-      <w:bookmarkEnd w:id="1"/>
       <w:bookmarkEnd w:id="2"/>
+      <w:bookmarkEnd w:id="3"/>
     </w:p>
     <w:p>
       <w:r>
@@ -8537,11 +8537,11 @@
       <w:pPr>
         <w:pStyle w:val="Titolo2"/>
       </w:pPr>
-      <w:bookmarkStart w:id="3" w:name="_Toc222932731"/>
+      <w:bookmarkStart w:id="4" w:name="_Toc223015821"/>
       <w:r>
         <w:t>Analisi dei requisiti</w:t>
       </w:r>
-      <w:bookmarkEnd w:id="3"/>
+      <w:bookmarkEnd w:id="4"/>
     </w:p>
     <w:p>
       <w:r>
@@ -8580,11 +8580,11 @@
       <w:pPr>
         <w:pStyle w:val="Titolo3"/>
       </w:pPr>
-      <w:bookmarkStart w:id="4" w:name="_Toc222932732"/>
+      <w:bookmarkStart w:id="5" w:name="_Toc223015822"/>
       <w:r>
         <w:t>Livello di astrazione</w:t>
       </w:r>
-      <w:bookmarkEnd w:id="4"/>
+      <w:bookmarkEnd w:id="5"/>
     </w:p>
     <w:p>
       <w:r>
@@ -8647,11 +8647,11 @@
       <w:pPr>
         <w:pStyle w:val="Titolo3"/>
       </w:pPr>
-      <w:bookmarkStart w:id="5" w:name="_Toc222932733"/>
+      <w:bookmarkStart w:id="6" w:name="_Toc223015823"/>
       <w:r>
         <w:t>Standardizzazione e linearizzazione</w:t>
       </w:r>
-      <w:bookmarkEnd w:id="5"/>
+      <w:bookmarkEnd w:id="6"/>
     </w:p>
     <w:p>
       <w:r>
@@ -8719,11 +8719,11 @@
       <w:pPr>
         <w:pStyle w:val="Titolo3"/>
       </w:pPr>
-      <w:bookmarkStart w:id="6" w:name="_Toc222932734"/>
+      <w:bookmarkStart w:id="7" w:name="_Toc223015824"/>
       <w:r>
         <w:t>Omonimie e sinonimie</w:t>
       </w:r>
-      <w:bookmarkEnd w:id="6"/>
+      <w:bookmarkEnd w:id="7"/>
     </w:p>
     <w:p>
       <w:r>
@@ -8815,11 +8815,11 @@
       <w:pPr>
         <w:pStyle w:val="Titolo3"/>
       </w:pPr>
-      <w:bookmarkStart w:id="7" w:name="_Toc222932735"/>
+      <w:bookmarkStart w:id="8" w:name="_Toc223015825"/>
       <w:r>
         <w:t>Requisiti trasformati</w:t>
       </w:r>
-      <w:bookmarkEnd w:id="7"/>
+      <w:bookmarkEnd w:id="8"/>
     </w:p>
     <w:p>
       <w:r>
@@ -9056,11 +9056,11 @@
       <w:pPr>
         <w:pStyle w:val="Titolo3"/>
       </w:pPr>
-      <w:bookmarkStart w:id="8" w:name="_Toc222932736"/>
+      <w:bookmarkStart w:id="9" w:name="_Toc223015826"/>
       <w:r>
         <w:t>Raggruppamento di frasi per concetti</w:t>
       </w:r>
-      <w:bookmarkEnd w:id="8"/>
+      <w:bookmarkEnd w:id="9"/>
     </w:p>
     <w:p>
       <w:r>
@@ -9129,12 +9129,24 @@
     </w:p>
     <w:p>
       <w:r>
-        <w:t>Per ogni attività si deve memorizzare il nome della struttura nel quale è collocata ed il piano (nel caso degli edifici).</w:t>
-      </w:r>
-    </w:p>
-    <w:p>
-      <w:r>
-        <w:t>Informazioni di interesse per le attività sono il nome (o ragione sociale), numero di dipendenti, la partita iva. Se l’attività è in franchising si vuole memorizzare il nome e il cognome del responsabile. Se l’attività non è in franchising si vuole memorizzare il nome e cognome del proprietario.</w:t>
+        <w:t>Per ogni attività si deve memorizzare il nome della struttura nel</w:t>
+      </w:r>
+      <w:r>
+        <w:t>la</w:t>
+      </w:r>
+      <w:r>
+        <w:t xml:space="preserve"> quale è collocata ed il piano (nel caso degli edifici).</w:t>
+      </w:r>
+    </w:p>
+    <w:p>
+      <w:r>
+        <w:t xml:space="preserve">Informazioni di interesse per le attività sono il nome (o ragione sociale), numero di dipendenti, la partita </w:t>
+      </w:r>
+      <w:r>
+        <w:t>IVA</w:t>
+      </w:r>
+      <w:r>
+        <w:t>. Se l’attività è in franchising si vuole memorizzare il nome e il cognome del responsabile. Se l’attività non è in franchising si vuole memorizzare il nome e cognome del proprietario.</w:t>
       </w:r>
     </w:p>
     <w:p>
@@ -9177,7 +9189,10 @@
     </w:p>
     <w:p>
       <w:r>
-        <w:t>Informazioni di interesse per le attività sono il nome (o ragione sociale), numero di dipendenti, la partita iva</w:t>
+        <w:t xml:space="preserve">Informazioni di interesse per le attività sono il nome (o ragione sociale), numero di dipendenti, la partita </w:t>
+      </w:r>
+      <w:r>
+        <w:t>IVA</w:t>
       </w:r>
       <w:r>
         <w:t xml:space="preserve"> (frase ripetuta)</w:t>
@@ -9195,11 +9210,11 @@
       <w:pPr>
         <w:pStyle w:val="Titolo3"/>
       </w:pPr>
-      <w:bookmarkStart w:id="9" w:name="_Toc222932737"/>
+      <w:bookmarkStart w:id="10" w:name="_Toc223015827"/>
       <w:r>
         <w:t>Glossario dei termini</w:t>
       </w:r>
-      <w:bookmarkEnd w:id="9"/>
+      <w:bookmarkEnd w:id="10"/>
     </w:p>
     <w:p>
       <w:r>
@@ -9796,12 +9811,12 @@
       <w:pPr>
         <w:pStyle w:val="Titolo1"/>
       </w:pPr>
-      <w:bookmarkStart w:id="10" w:name="_Toc222932738"/>
+      <w:bookmarkStart w:id="11" w:name="_Toc223015828"/>
       <w:r>
         <w:lastRenderedPageBreak/>
         <w:t>Progettazione concettuale</w:t>
       </w:r>
-      <w:bookmarkEnd w:id="10"/>
+      <w:bookmarkEnd w:id="11"/>
     </w:p>
     <w:p>
       <w:r>
@@ -9815,11 +9830,11 @@
       <w:pPr>
         <w:pStyle w:val="Titolo2"/>
       </w:pPr>
-      <w:bookmarkStart w:id="11" w:name="_Toc222932739"/>
+      <w:bookmarkStart w:id="12" w:name="_Toc223015829"/>
       <w:r>
         <w:t>Schema concettuale</w:t>
       </w:r>
-      <w:bookmarkEnd w:id="11"/>
+      <w:bookmarkEnd w:id="12"/>
     </w:p>
     <w:p>
       <w:r>
@@ -9836,11 +9851,11 @@
       <w:pPr>
         <w:pStyle w:val="Titolo3"/>
       </w:pPr>
-      <w:bookmarkStart w:id="12" w:name="_Toc222932740"/>
+      <w:bookmarkStart w:id="13" w:name="_Toc223015830"/>
       <w:r>
         <w:t>Schema scheletro</w:t>
       </w:r>
-      <w:bookmarkEnd w:id="12"/>
+      <w:bookmarkEnd w:id="13"/>
     </w:p>
     <w:p>
       <w:pPr>
@@ -9905,11 +9920,11 @@
       <w:pPr>
         <w:pStyle w:val="Titolo3"/>
       </w:pPr>
-      <w:bookmarkStart w:id="13" w:name="_Toc222932741"/>
+      <w:bookmarkStart w:id="14" w:name="_Toc223015831"/>
       <w:r>
         <w:t>Esplosione di entità</w:t>
       </w:r>
-      <w:bookmarkEnd w:id="13"/>
+      <w:bookmarkEnd w:id="14"/>
     </w:p>
     <w:p>
       <w:pPr>
@@ -10117,11 +10132,11 @@
       <w:pPr>
         <w:pStyle w:val="Titolo3"/>
       </w:pPr>
-      <w:bookmarkStart w:id="14" w:name="_Toc222932742"/>
+      <w:bookmarkStart w:id="15" w:name="_Toc223015832"/>
       <w:r>
         <w:t>Schema concettuale finale</w:t>
       </w:r>
-      <w:bookmarkEnd w:id="14"/>
+      <w:bookmarkEnd w:id="15"/>
     </w:p>
     <w:p>
       <w:r>
@@ -10188,11 +10203,11 @@
       <w:pPr>
         <w:pStyle w:val="Titolo2"/>
       </w:pPr>
-      <w:bookmarkStart w:id="15" w:name="_Toc222932743"/>
+      <w:bookmarkStart w:id="16" w:name="_Toc223015833"/>
       <w:r>
         <w:t>Dizionario dei dati</w:t>
       </w:r>
-      <w:bookmarkEnd w:id="15"/>
+      <w:bookmarkEnd w:id="16"/>
     </w:p>
     <w:p>
       <w:r>
@@ -10209,11 +10224,11 @@
       <w:pPr>
         <w:pStyle w:val="Titolo3"/>
       </w:pPr>
-      <w:bookmarkStart w:id="16" w:name="_Toc222932744"/>
+      <w:bookmarkStart w:id="17" w:name="_Toc223015834"/>
       <w:r>
         <w:t>Entità</w:t>
       </w:r>
-      <w:bookmarkEnd w:id="16"/>
+      <w:bookmarkEnd w:id="17"/>
     </w:p>
     <w:tbl>
       <w:tblPr>
@@ -11142,11 +11157,11 @@
       <w:pPr>
         <w:pStyle w:val="Titolo3"/>
       </w:pPr>
-      <w:bookmarkStart w:id="17" w:name="_Toc222932745"/>
+      <w:bookmarkStart w:id="18" w:name="_Toc223015835"/>
       <w:r>
         <w:t>Relazioni</w:t>
       </w:r>
-      <w:bookmarkEnd w:id="17"/>
+      <w:bookmarkEnd w:id="18"/>
     </w:p>
     <w:tbl>
       <w:tblPr>
@@ -11595,21 +11610,21 @@
       <w:pPr>
         <w:pStyle w:val="Titolo2"/>
       </w:pPr>
-      <w:bookmarkStart w:id="18" w:name="_Toc222932746"/>
+      <w:bookmarkStart w:id="19" w:name="_Toc223015836"/>
       <w:r>
         <w:t>Regole aziendali</w:t>
       </w:r>
-      <w:bookmarkEnd w:id="18"/>
+      <w:bookmarkEnd w:id="19"/>
     </w:p>
     <w:p>
       <w:pPr>
         <w:pStyle w:val="Titolo3"/>
       </w:pPr>
-      <w:bookmarkStart w:id="19" w:name="_Toc222932747"/>
+      <w:bookmarkStart w:id="20" w:name="_Toc223015837"/>
       <w:r>
         <w:t>Regole di vincolo</w:t>
       </w:r>
-      <w:bookmarkEnd w:id="19"/>
+      <w:bookmarkEnd w:id="20"/>
     </w:p>
     <w:p>
       <w:pPr>
@@ -11663,11 +11678,11 @@
       <w:pPr>
         <w:pStyle w:val="Titolo3"/>
       </w:pPr>
-      <w:bookmarkStart w:id="20" w:name="_Toc222932748"/>
+      <w:bookmarkStart w:id="21" w:name="_Toc223015838"/>
       <w:r>
         <w:t>Regole di derivazione</w:t>
       </w:r>
-      <w:bookmarkEnd w:id="20"/>
+      <w:bookmarkEnd w:id="21"/>
     </w:p>
     <w:p>
       <w:pPr>
@@ -11700,12 +11715,12 @@
       <w:pPr>
         <w:pStyle w:val="Titolo1"/>
       </w:pPr>
-      <w:bookmarkStart w:id="21" w:name="_Toc222932749"/>
+      <w:bookmarkStart w:id="22" w:name="_Toc223015839"/>
       <w:r>
         <w:lastRenderedPageBreak/>
         <w:t>Progettazione logica</w:t>
       </w:r>
-      <w:bookmarkEnd w:id="21"/>
+      <w:bookmarkEnd w:id="22"/>
     </w:p>
     <w:p>
       <w:r>
@@ -11716,11 +11731,11 @@
       <w:pPr>
         <w:pStyle w:val="Titolo2"/>
       </w:pPr>
-      <w:bookmarkStart w:id="22" w:name="_Toc222932750"/>
+      <w:bookmarkStart w:id="23" w:name="_Toc223015840"/>
       <w:r>
         <w:t>Operazioni</w:t>
       </w:r>
-      <w:bookmarkEnd w:id="22"/>
+      <w:bookmarkEnd w:id="23"/>
     </w:p>
     <w:p>
       <w:r>
@@ -11854,21 +11869,21 @@
       <w:pPr>
         <w:pStyle w:val="Titolo2"/>
       </w:pPr>
-      <w:bookmarkStart w:id="23" w:name="_Toc222932751"/>
+      <w:bookmarkStart w:id="24" w:name="_Toc223015841"/>
       <w:r>
         <w:t>Ristrutturazione dello schema E-R</w:t>
       </w:r>
-      <w:bookmarkEnd w:id="23"/>
+      <w:bookmarkEnd w:id="24"/>
     </w:p>
     <w:p>
       <w:pPr>
         <w:pStyle w:val="Titolo3"/>
       </w:pPr>
-      <w:bookmarkStart w:id="24" w:name="_Toc222932752"/>
+      <w:bookmarkStart w:id="25" w:name="_Toc223015842"/>
       <w:r>
         <w:t>Tavola dei Volumi</w:t>
       </w:r>
-      <w:bookmarkEnd w:id="24"/>
+      <w:bookmarkEnd w:id="25"/>
     </w:p>
     <w:p>
       <w:r>
@@ -12994,11 +13009,11 @@
       <w:pPr>
         <w:pStyle w:val="Titolo3"/>
       </w:pPr>
-      <w:bookmarkStart w:id="25" w:name="_Toc222932753"/>
+      <w:bookmarkStart w:id="26" w:name="_Toc223015843"/>
       <w:r>
         <w:t>Tavola delle Operazioni</w:t>
       </w:r>
-      <w:bookmarkEnd w:id="25"/>
+      <w:bookmarkEnd w:id="26"/>
     </w:p>
     <w:p>
       <w:r>
@@ -13538,11 +13553,11 @@
       <w:pPr>
         <w:pStyle w:val="Titolo3"/>
       </w:pPr>
-      <w:bookmarkStart w:id="26" w:name="_Toc222932754"/>
+      <w:bookmarkStart w:id="27" w:name="_Toc223015844"/>
       <w:r>
         <w:t>Tavole degli Accessi</w:t>
       </w:r>
-      <w:bookmarkEnd w:id="26"/>
+      <w:bookmarkEnd w:id="27"/>
     </w:p>
     <w:p>
       <w:r>
@@ -15907,11 +15922,11 @@
       <w:pPr>
         <w:pStyle w:val="Titolo3"/>
       </w:pPr>
-      <w:bookmarkStart w:id="27" w:name="_Toc222932755"/>
+      <w:bookmarkStart w:id="28" w:name="_Toc223015845"/>
       <w:r>
         <w:t>Analisi delle ridondanze</w:t>
       </w:r>
-      <w:bookmarkEnd w:id="27"/>
+      <w:bookmarkEnd w:id="28"/>
     </w:p>
     <w:p>
       <w:r>
@@ -15950,7 +15965,18 @@
         </w:numPr>
       </w:pPr>
       <w:r>
-        <w:t>Il costo dell’operazione 8 sarebbe di 35400.</w:t>
+        <w:t xml:space="preserve">Il costo dell’operazione 8 sarebbe di </w:t>
+      </w:r>
+      <m:oMath>
+        <m:r>
+          <w:rPr>
+            <w:rFonts w:ascii="Cambria Math" w:hAnsi="Cambria Math"/>
+          </w:rPr>
+          <m:t>35400</m:t>
+        </m:r>
+      </m:oMath>
+      <w:r>
+        <w:t>.</w:t>
       </w:r>
     </w:p>
     <w:p>
@@ -15962,7 +15988,41 @@
         </w:numPr>
       </w:pPr>
       <w:r>
-        <w:t>Ogni ridondanza aggrava la base di dati di 4 byte, quindi si ha uno spreco di spazio di  20000*4 byte = 80000 byte.</w:t>
+        <w:t xml:space="preserve">Ogni ridondanza aggrava la base di dati di </w:t>
+      </w:r>
+      <m:oMath>
+        <m:r>
+          <w:rPr>
+            <w:rFonts w:ascii="Cambria Math" w:hAnsi="Cambria Math"/>
+          </w:rPr>
+          <m:t>4 byte</m:t>
+        </m:r>
+      </m:oMath>
+      <w:r>
+        <w:t xml:space="preserve">, quindi si ha uno spreco di spazio di  </w:t>
+      </w:r>
+      <m:oMath>
+        <m:r>
+          <w:rPr>
+            <w:rFonts w:ascii="Cambria Math" w:hAnsi="Cambria Math"/>
+          </w:rPr>
+          <m:t>20000*4 byte</m:t>
+        </m:r>
+        <m:r>
+          <w:rPr>
+            <w:rFonts w:ascii="Cambria Math" w:hAnsi="Cambria Math"/>
+          </w:rPr>
+          <m:t>=</m:t>
+        </m:r>
+        <m:r>
+          <w:rPr>
+            <w:rFonts w:ascii="Cambria Math" w:hAnsi="Cambria Math"/>
+          </w:rPr>
+          <m:t xml:space="preserve"> 80000 byte</m:t>
+        </m:r>
+      </m:oMath>
+      <w:r>
+        <w:t>.</w:t>
       </w:r>
     </w:p>
     <w:p>
@@ -15979,7 +16039,18 @@
         </w:numPr>
       </w:pPr>
       <w:r>
-        <w:t>Il costo dell’operazione 8 rimane di 35400, in quanto il costo di una sottrazione è irrilevante rispettivamente all’accesso ai blocchi in memoria secondaria.</w:t>
+        <w:t xml:space="preserve">Il costo dell’operazione 8 rimane di </w:t>
+      </w:r>
+      <m:oMath>
+        <m:r>
+          <w:rPr>
+            <w:rFonts w:ascii="Cambria Math" w:hAnsi="Cambria Math"/>
+          </w:rPr>
+          <m:t>35400</m:t>
+        </m:r>
+      </m:oMath>
+      <w:r>
+        <w:t>, in quanto il costo di una sottrazione è irrilevante rispettivamente all’accesso ai blocchi in memoria secondaria.</w:t>
       </w:r>
     </w:p>
     <w:p>
@@ -15991,7 +16062,18 @@
         </w:numPr>
       </w:pPr>
       <w:r>
-        <w:t>Si risparmierebbero 80000 byte.</w:t>
+        <w:t xml:space="preserve">Si risparmierebbero </w:t>
+      </w:r>
+      <m:oMath>
+        <m:r>
+          <w:rPr>
+            <w:rFonts w:ascii="Cambria Math" w:hAnsi="Cambria Math"/>
+          </w:rPr>
+          <m:t>80000 byte</m:t>
+        </m:r>
+      </m:oMath>
+      <w:r>
+        <w:t>.</w:t>
       </w:r>
     </w:p>
     <w:p>
@@ -16032,7 +16114,29 @@
       </w:pPr>
       <w:r>
         <w:lastRenderedPageBreak/>
-        <w:t>Assumendo che la dimensione dell’attributo NumDip sia di 4 byte, lo spreco di memoria è di 400*4 byte = 1600 byte.</w:t>
+        <w:t xml:space="preserve">Assumendo che la dimensione dell’attributo NumDip sia di </w:t>
+      </w:r>
+      <m:oMath>
+        <m:r>
+          <w:rPr>
+            <w:rFonts w:ascii="Cambria Math" w:hAnsi="Cambria Math"/>
+          </w:rPr>
+          <m:t>4 byte</m:t>
+        </m:r>
+      </m:oMath>
+      <w:r>
+        <w:t xml:space="preserve">, lo spreco di memoria è di </w:t>
+      </w:r>
+      <m:oMath>
+        <m:r>
+          <w:rPr>
+            <w:rFonts w:ascii="Cambria Math" w:hAnsi="Cambria Math"/>
+          </w:rPr>
+          <m:t>400*4 byte = 1600 byte</m:t>
+        </m:r>
+      </m:oMath>
+      <w:r>
+        <w:t>.</w:t>
       </w:r>
     </w:p>
     <w:p>
@@ -16052,8 +16156,16 @@
       <w:r>
         <w:t xml:space="preserve">dell’operazione 5 è di </w:t>
       </w:r>
-      <w:r>
-        <w:t>6.</w:t>
+      <m:oMath>
+        <m:r>
+          <w:rPr>
+            <w:rFonts w:ascii="Cambria Math" w:hAnsi="Cambria Math"/>
+          </w:rPr>
+          <m:t>6</m:t>
+        </m:r>
+      </m:oMath>
+      <w:r>
+        <w:t>.</w:t>
       </w:r>
     </w:p>
     <w:p>
@@ -16071,7 +16183,18 @@
         <w:t xml:space="preserve">unitario </w:t>
       </w:r>
       <w:r>
-        <w:t>dell’operazione 7 è di 400.</w:t>
+        <w:t xml:space="preserve">dell’operazione 7 è di </w:t>
+      </w:r>
+      <m:oMath>
+        <m:r>
+          <w:rPr>
+            <w:rFonts w:ascii="Cambria Math" w:hAnsi="Cambria Math"/>
+          </w:rPr>
+          <m:t>400</m:t>
+        </m:r>
+      </m:oMath>
+      <w:r>
+        <w:t>.</w:t>
       </w:r>
     </w:p>
     <w:p>
@@ -16614,7 +16737,18 @@
         </w:numPr>
       </w:pPr>
       <w:r>
-        <w:t>Si avrebbe un risparmio di memoria di 1600 byte.</w:t>
+        <w:t xml:space="preserve">Si avrebbe un risparmio di memoria di </w:t>
+      </w:r>
+      <m:oMath>
+        <m:r>
+          <w:rPr>
+            <w:rFonts w:ascii="Cambria Math" w:hAnsi="Cambria Math"/>
+          </w:rPr>
+          <m:t>1600 byte</m:t>
+        </m:r>
+      </m:oMath>
+      <w:r>
+        <w:t>.</w:t>
       </w:r>
     </w:p>
     <w:p>
@@ -16634,9 +16768,14 @@
       <w:r>
         <w:t xml:space="preserve">dell’operazione 5 sarebbe di </w:t>
       </w:r>
-      <w:r>
-        <w:t>4</w:t>
-      </w:r>
+      <m:oMath>
+        <m:r>
+          <w:rPr>
+            <w:rFonts w:ascii="Cambria Math" w:hAnsi="Cambria Math"/>
+          </w:rPr>
+          <m:t>4</m:t>
+        </m:r>
+      </m:oMath>
       <w:r>
         <w:t>.</w:t>
       </w:r>
@@ -16656,7 +16795,18 @@
         <w:t xml:space="preserve">unitario </w:t>
       </w:r>
       <w:r>
-        <w:t>dell’operazione 7 sarebbe di 8400.</w:t>
+        <w:t xml:space="preserve">dell’operazione 7 sarebbe di </w:t>
+      </w:r>
+      <m:oMath>
+        <m:r>
+          <w:rPr>
+            <w:rFonts w:ascii="Cambria Math" w:hAnsi="Cambria Math"/>
+          </w:rPr>
+          <m:t>8400</m:t>
+        </m:r>
+      </m:oMath>
+      <w:r>
+        <w:t>.</w:t>
       </w:r>
     </w:p>
     <w:p>
@@ -16806,11 +16956,11 @@
       <w:pPr>
         <w:pStyle w:val="Titolo3"/>
       </w:pPr>
-      <w:bookmarkStart w:id="28" w:name="_Toc222932756"/>
+      <w:bookmarkStart w:id="29" w:name="_Toc223015846"/>
       <w:r>
         <w:t>Eliminazione delle gerarchie</w:t>
       </w:r>
-      <w:bookmarkEnd w:id="28"/>
+      <w:bookmarkEnd w:id="29"/>
     </w:p>
     <w:p>
       <w:r>
@@ -16980,11 +17130,11 @@
       <w:pPr>
         <w:pStyle w:val="Titolo3"/>
       </w:pPr>
-      <w:bookmarkStart w:id="29" w:name="_Toc222932757"/>
+      <w:bookmarkStart w:id="30" w:name="_Toc223015847"/>
       <w:r>
         <w:t>Partizionamento ed accorpamento di concetti</w:t>
       </w:r>
-      <w:bookmarkEnd w:id="29"/>
+      <w:bookmarkEnd w:id="30"/>
     </w:p>
     <w:p>
       <w:r>
@@ -17127,11 +17277,11 @@
       <w:pPr>
         <w:pStyle w:val="Titolo3"/>
       </w:pPr>
-      <w:bookmarkStart w:id="30" w:name="_Toc222932758"/>
+      <w:bookmarkStart w:id="31" w:name="_Toc223015848"/>
       <w:r>
         <w:t>Scelta degli identificatori principali</w:t>
       </w:r>
-      <w:bookmarkEnd w:id="30"/>
+      <w:bookmarkEnd w:id="31"/>
     </w:p>
     <w:p>
       <w:r>
@@ -17453,7 +17603,16 @@
         <w:spacing w:before="240"/>
       </w:pPr>
       <w:r>
-        <w:t>Per Dipendente l’utilizzo del codice fiscale come chiave primaria viene ritenuto non opportuno, visto che, ai fini applicativi, l’identificatore primario del dipendente sarà inserito nella query string delle richieste al servizio Web.</w:t>
+        <w:t xml:space="preserve">Per Dipendente l’utilizzo del codice fiscale come chiave primaria viene ritenuto non opportuno, visto che, ai fini applicativi, l’identificatore primario del dipendente sarà inserito nella </w:t>
+      </w:r>
+      <w:r>
+        <w:rPr>
+          <w:rStyle w:val="CodiceCarattere"/>
+        </w:rPr>
+        <w:t>query string</w:t>
+      </w:r>
+      <w:r>
+        <w:t xml:space="preserve"> delle richieste al servizio Web.</w:t>
       </w:r>
     </w:p>
     <w:p>
@@ -17468,14 +17627,14 @@
       <w:pPr>
         <w:pStyle w:val="Titolo2"/>
       </w:pPr>
-      <w:bookmarkStart w:id="31" w:name="_Toc222932759"/>
+      <w:bookmarkStart w:id="32" w:name="_Toc223015849"/>
       <w:r>
         <w:t>Schema E</w:t>
       </w:r>
       <w:r>
         <w:t>R ristrutturato</w:t>
       </w:r>
-      <w:bookmarkEnd w:id="31"/>
+      <w:bookmarkEnd w:id="32"/>
     </w:p>
     <w:p>
       <w:r>
@@ -17547,18 +17706,24 @@
       <w:pPr>
         <w:pStyle w:val="Titolo2"/>
       </w:pPr>
-      <w:bookmarkStart w:id="32" w:name="_Toc222932760"/>
+      <w:bookmarkStart w:id="33" w:name="_Toc223015850"/>
       <w:r>
         <w:t>Modello logico</w:t>
       </w:r>
-      <w:bookmarkEnd w:id="32"/>
+      <w:bookmarkEnd w:id="33"/>
     </w:p>
     <w:p>
       <w:r>
         <w:t>Si ottiene il seguente modello logico. Gli i</w:t>
       </w:r>
       <w:r>
-        <w:t>dentificatori sono sottolineati e gli attributi opzionali sono indicati con un asterisco *.</w:t>
+        <w:t>dentificatori sono</w:t>
+      </w:r>
+      <w:r>
+        <w:t xml:space="preserve"> in grassetto e sottolineati, mentre</w:t>
+      </w:r>
+      <w:r>
+        <w:t xml:space="preserve"> gli attributi opzionali sono indicati con un asterisco *.</w:t>
       </w:r>
     </w:p>
     <w:p>
@@ -17771,15 +17936,9 @@
         <w:t xml:space="preserve">, </w:t>
       </w:r>
       <w:r>
-        <w:rPr>
-          <w:u w:val="single"/>
-        </w:rPr>
         <w:t>id</w:t>
       </w:r>
       <w:r>
-        <w:rPr>
-          <w:u w:val="single"/>
-        </w:rPr>
         <w:t>_dipendente, id_attivita</w:t>
       </w:r>
       <w:r>
@@ -17986,12 +18145,12 @@
       <w:pPr>
         <w:pStyle w:val="Titolo1"/>
       </w:pPr>
-      <w:bookmarkStart w:id="33" w:name="_Toc222932761"/>
+      <w:bookmarkStart w:id="34" w:name="_Toc223015851"/>
       <w:r>
         <w:lastRenderedPageBreak/>
         <w:t>Progettazione fisica</w:t>
       </w:r>
-      <w:bookmarkEnd w:id="33"/>
+      <w:bookmarkEnd w:id="34"/>
     </w:p>
     <w:p>
       <w:r>
@@ -18026,24 +18185,24 @@
       <w:pPr>
         <w:pStyle w:val="Titolo2"/>
       </w:pPr>
-      <w:bookmarkStart w:id="34" w:name="_Toc222932762"/>
+      <w:bookmarkStart w:id="35" w:name="_Toc223015852"/>
       <w:r>
         <w:t>T</w:t>
       </w:r>
       <w:r>
         <w:t>abelle</w:t>
       </w:r>
-      <w:bookmarkEnd w:id="34"/>
+      <w:bookmarkEnd w:id="35"/>
     </w:p>
     <w:p>
       <w:pPr>
         <w:pStyle w:val="Titolo3"/>
       </w:pPr>
-      <w:bookmarkStart w:id="35" w:name="_Toc222932763"/>
+      <w:bookmarkStart w:id="36" w:name="_Toc223015853"/>
       <w:r>
         <w:t>TipoStruttura</w:t>
       </w:r>
-      <w:bookmarkEnd w:id="35"/>
+      <w:bookmarkEnd w:id="36"/>
     </w:p>
     <w:p>
       <w:pPr>
@@ -18113,11 +18272,11 @@
       <w:pPr>
         <w:pStyle w:val="Titolo3"/>
       </w:pPr>
-      <w:bookmarkStart w:id="36" w:name="_Toc222932764"/>
+      <w:bookmarkStart w:id="37" w:name="_Toc223015854"/>
       <w:r>
         <w:t>TipoAttivita</w:t>
       </w:r>
-      <w:bookmarkEnd w:id="36"/>
+      <w:bookmarkEnd w:id="37"/>
     </w:p>
     <w:p>
       <w:pPr>
@@ -18171,11 +18330,11 @@
       <w:pPr>
         <w:pStyle w:val="Titolo3"/>
       </w:pPr>
-      <w:bookmarkStart w:id="37" w:name="_Toc222932765"/>
+      <w:bookmarkStart w:id="38" w:name="_Toc223015855"/>
       <w:r>
         <w:t>Dipendente</w:t>
       </w:r>
-      <w:bookmarkEnd w:id="37"/>
+      <w:bookmarkEnd w:id="38"/>
     </w:p>
     <w:p>
       <w:pPr>
@@ -18269,11 +18428,11 @@
       <w:pPr>
         <w:pStyle w:val="Titolo3"/>
       </w:pPr>
-      <w:bookmarkStart w:id="38" w:name="_Toc222932766"/>
+      <w:bookmarkStart w:id="39" w:name="_Toc223015856"/>
       <w:r>
         <w:t>Struttura</w:t>
       </w:r>
-      <w:bookmarkEnd w:id="38"/>
+      <w:bookmarkEnd w:id="39"/>
     </w:p>
     <w:p>
       <w:pPr>
@@ -18367,12 +18526,12 @@
       <w:pPr>
         <w:pStyle w:val="Titolo3"/>
       </w:pPr>
-      <w:bookmarkStart w:id="39" w:name="_Toc222932767"/>
+      <w:bookmarkStart w:id="40" w:name="_Toc223015857"/>
       <w:r>
         <w:lastRenderedPageBreak/>
         <w:t>Attivita</w:t>
       </w:r>
-      <w:bookmarkEnd w:id="39"/>
+      <w:bookmarkEnd w:id="40"/>
     </w:p>
     <w:p>
       <w:pPr>
@@ -18562,14 +18721,14 @@
       <w:pPr>
         <w:pStyle w:val="Titolo3"/>
       </w:pPr>
-      <w:bookmarkStart w:id="40" w:name="_Toc222932768"/>
+      <w:bookmarkStart w:id="41" w:name="_Toc223015858"/>
       <w:r>
         <w:t>Dipenden</w:t>
       </w:r>
       <w:r>
         <w:t>za</w:t>
       </w:r>
-      <w:bookmarkEnd w:id="40"/>
+      <w:bookmarkEnd w:id="41"/>
     </w:p>
     <w:p>
       <w:pPr>
@@ -18703,11 +18862,11 @@
       <w:pPr>
         <w:pStyle w:val="Titolo3"/>
       </w:pPr>
-      <w:bookmarkStart w:id="41" w:name="_Toc222932769"/>
+      <w:bookmarkStart w:id="42" w:name="_Toc223015859"/>
       <w:r>
         <w:t>User</w:t>
       </w:r>
-      <w:bookmarkEnd w:id="41"/>
+      <w:bookmarkEnd w:id="42"/>
     </w:p>
     <w:p>
       <w:pPr>
@@ -18777,12 +18936,12 @@
       <w:pPr>
         <w:pStyle w:val="Titolo3"/>
       </w:pPr>
-      <w:bookmarkStart w:id="42" w:name="_Toc222932770"/>
+      <w:bookmarkStart w:id="43" w:name="_Toc223015860"/>
       <w:r>
         <w:lastRenderedPageBreak/>
         <w:t>UserSession</w:t>
       </w:r>
-      <w:bookmarkEnd w:id="42"/>
+      <w:bookmarkEnd w:id="43"/>
     </w:p>
     <w:p>
       <w:pPr>
@@ -18892,21 +19051,21 @@
       <w:pPr>
         <w:pStyle w:val="Titolo2"/>
       </w:pPr>
-      <w:bookmarkStart w:id="43" w:name="_Toc222932771"/>
+      <w:bookmarkStart w:id="44" w:name="_Toc223015861"/>
       <w:r>
         <w:t>Indici</w:t>
       </w:r>
-      <w:bookmarkEnd w:id="43"/>
+      <w:bookmarkEnd w:id="44"/>
     </w:p>
     <w:p>
       <w:pPr>
         <w:pStyle w:val="Titolo3"/>
       </w:pPr>
-      <w:bookmarkStart w:id="44" w:name="_Toc222932772"/>
+      <w:bookmarkStart w:id="45" w:name="_Toc223015862"/>
       <w:r>
         <w:t>Indice b-tree su attivita.nome</w:t>
       </w:r>
-      <w:bookmarkEnd w:id="44"/>
+      <w:bookmarkEnd w:id="45"/>
     </w:p>
     <w:p>
       <w:r>
@@ -18958,11 +19117,11 @@
       <w:pPr>
         <w:pStyle w:val="Titolo3"/>
       </w:pPr>
-      <w:bookmarkStart w:id="45" w:name="_Toc222932773"/>
+      <w:bookmarkStart w:id="46" w:name="_Toc223015863"/>
       <w:r>
         <w:t>Indice b-tree su dipendente.cognome e dipendente.nome</w:t>
       </w:r>
-      <w:bookmarkEnd w:id="45"/>
+      <w:bookmarkEnd w:id="46"/>
     </w:p>
     <w:p>
       <w:r>
@@ -19023,11 +19182,11 @@
       <w:pPr>
         <w:pStyle w:val="Titolo3"/>
       </w:pPr>
-      <w:bookmarkStart w:id="46" w:name="_Toc222932774"/>
+      <w:bookmarkStart w:id="47" w:name="_Toc223015864"/>
       <w:r>
         <w:t>Indice hash su struttura.codice</w:t>
       </w:r>
-      <w:bookmarkEnd w:id="46"/>
+      <w:bookmarkEnd w:id="47"/>
     </w:p>
     <w:p>
       <w:r>
@@ -19073,11 +19232,11 @@
       <w:pPr>
         <w:pStyle w:val="Titolo3"/>
       </w:pPr>
-      <w:bookmarkStart w:id="47" w:name="_Toc222932775"/>
+      <w:bookmarkStart w:id="48" w:name="_Toc223015865"/>
       <w:r>
         <w:t>Indice b-tree su tipo_attivita.descrizione</w:t>
       </w:r>
-      <w:bookmarkEnd w:id="47"/>
+      <w:bookmarkEnd w:id="48"/>
     </w:p>
     <w:p>
       <w:r>
@@ -19120,12 +19279,12 @@
       <w:pPr>
         <w:pStyle w:val="Titolo3"/>
       </w:pPr>
-      <w:bookmarkStart w:id="48" w:name="_Toc222932776"/>
+      <w:bookmarkStart w:id="49" w:name="_Toc223015866"/>
       <w:r>
         <w:lastRenderedPageBreak/>
         <w:t>Indice b-tree su tipo_struttura.descrizione</w:t>
       </w:r>
-      <w:bookmarkEnd w:id="48"/>
+      <w:bookmarkEnd w:id="49"/>
     </w:p>
     <w:p>
       <w:r>
@@ -19168,11 +19327,11 @@
       <w:pPr>
         <w:pStyle w:val="Titolo3"/>
       </w:pPr>
-      <w:bookmarkStart w:id="49" w:name="_Toc222932777"/>
+      <w:bookmarkStart w:id="50" w:name="_Toc223015867"/>
       <w:r>
         <w:t>Indice hash su user.username</w:t>
       </w:r>
-      <w:bookmarkEnd w:id="49"/>
+      <w:bookmarkEnd w:id="50"/>
     </w:p>
     <w:p>
       <w:r>
@@ -19185,7 +19344,16 @@
         <w:t>username</w:t>
       </w:r>
       <w:r>
-        <w:t>, e confrontando successivamente la password. È perciò utile un indice di tipo hash sul nome utente, in modo tale da accedere in maniera diretta al blocco di memoria contenente la tupla desiderata.</w:t>
+        <w:t xml:space="preserve">, e confrontando successivamente la </w:t>
+      </w:r>
+      <w:r>
+        <w:rPr>
+          <w:rStyle w:val="CodiceCarattere"/>
+        </w:rPr>
+        <w:t>password</w:t>
+      </w:r>
+      <w:r>
+        <w:t>. È perciò utile un indice di tipo hash sul nome utente, in modo tale da accedere in maniera diretta al blocco di memoria contenente la tupla desiderata.</w:t>
       </w:r>
     </w:p>
     <w:p>
@@ -19224,15 +19392,15 @@
       <w:pPr>
         <w:pStyle w:val="Titolo3"/>
       </w:pPr>
-      <w:bookmarkStart w:id="50" w:name="_Toc222932778"/>
+      <w:bookmarkStart w:id="51" w:name="_Toc223015868"/>
       <w:r>
         <w:t>Indice hash su user_session.authcode</w:t>
       </w:r>
-      <w:bookmarkEnd w:id="50"/>
-    </w:p>
-    <w:p>
-      <w:r>
-        <w:t xml:space="preserve">Anche per quanto riguarda la sessione si desidera accedere nella maniera più rapida possibile all’authcode, pertanto si crea un indice hash sul campo </w:t>
+      <w:bookmarkEnd w:id="51"/>
+    </w:p>
+    <w:p>
+      <w:r>
+        <w:t>Anche per quanto riguarda la sessione si desidera accedere nella maniera più rapida possibile all’</w:t>
       </w:r>
       <w:r>
         <w:rPr>
@@ -19241,6 +19409,15 @@
         <w:t>authcode</w:t>
       </w:r>
       <w:r>
+        <w:t xml:space="preserve">, pertanto si crea un indice hash sul campo </w:t>
+      </w:r>
+      <w:r>
+        <w:rPr>
+          <w:rStyle w:val="CodiceCarattere"/>
+        </w:rPr>
+        <w:t>authcode</w:t>
+      </w:r>
+      <w:r>
         <w:t>.</w:t>
       </w:r>
     </w:p>
@@ -19280,21 +19457,21 @@
       <w:pPr>
         <w:pStyle w:val="Titolo2"/>
       </w:pPr>
-      <w:bookmarkStart w:id="51" w:name="_Toc222932779"/>
+      <w:bookmarkStart w:id="52" w:name="_Toc223015869"/>
       <w:r>
         <w:t>Trigger</w:t>
       </w:r>
-      <w:bookmarkEnd w:id="51"/>
+      <w:bookmarkEnd w:id="52"/>
     </w:p>
     <w:p>
       <w:pPr>
         <w:pStyle w:val="Titolo3"/>
       </w:pPr>
-      <w:bookmarkStart w:id="52" w:name="_Toc222932780"/>
+      <w:bookmarkStart w:id="53" w:name="_Toc223015870"/>
       <w:r>
         <w:t>Gestione della ridondanza sul numero dei dipendenti</w:t>
       </w:r>
-      <w:bookmarkEnd w:id="52"/>
+      <w:bookmarkEnd w:id="53"/>
     </w:p>
     <w:p>
       <w:r>
@@ -19950,11 +20127,11 @@
       <w:pPr>
         <w:pStyle w:val="Titolo3"/>
       </w:pPr>
-      <w:bookmarkStart w:id="53" w:name="_Toc222932781"/>
+      <w:bookmarkStart w:id="54" w:name="_Toc223015871"/>
       <w:r>
         <w:t>Modifica di una attività o di un dipendente in una dipendenza</w:t>
       </w:r>
-      <w:bookmarkEnd w:id="53"/>
+      <w:bookmarkEnd w:id="54"/>
     </w:p>
     <w:p>
       <w:r>
@@ -20230,21 +20407,21 @@
       <w:pPr>
         <w:pStyle w:val="Titolo2"/>
       </w:pPr>
-      <w:bookmarkStart w:id="54" w:name="_Toc222932782"/>
+      <w:bookmarkStart w:id="55" w:name="_Toc223015872"/>
       <w:r>
         <w:t>Funzioni</w:t>
       </w:r>
-      <w:bookmarkEnd w:id="54"/>
+      <w:bookmarkEnd w:id="55"/>
     </w:p>
     <w:p>
       <w:pPr>
         <w:pStyle w:val="Titolo3"/>
       </w:pPr>
-      <w:bookmarkStart w:id="55" w:name="_Toc222932783"/>
+      <w:bookmarkStart w:id="56" w:name="_Toc223015873"/>
       <w:r>
         <w:t>Cerca dipendente</w:t>
       </w:r>
-      <w:bookmarkEnd w:id="55"/>
+      <w:bookmarkEnd w:id="56"/>
     </w:p>
     <w:p>
       <w:r>
@@ -20254,12 +20431,7 @@
         <w:t xml:space="preserve"> sua parte.</w:t>
       </w:r>
       <w:r>
-        <w:t xml:space="preserve"> Ad esempio, per ricercare Mario Rossi si potrebbero passare in i</w:t>
-      </w:r>
-      <w:bookmarkStart w:id="56" w:name="_GoBack"/>
-      <w:bookmarkEnd w:id="56"/>
-      <w:r>
-        <w:t>nput le stringhe “mar”, “rossi ma”, “mario r”, ecc. Tale funzione si rivela essenziale per gestire in maniera ottimale l’auto-complete di una eventuale ricerca.</w:t>
+        <w:t xml:space="preserve"> Ad esempio, per ricercare Mario Rossi si potrebbero passare in input le stringhe “mar”, “rossi ma”, “mario r”, ecc. Tale funzione si rivela essenziale per gestire in maniera ottimale l’auto-complete di una eventuale ricerca.</w:t>
       </w:r>
     </w:p>
     <w:p>
@@ -20405,7 +20577,7 @@
       <w:pPr>
         <w:pStyle w:val="Titolo3"/>
       </w:pPr>
-      <w:bookmarkStart w:id="57" w:name="_Toc222932784"/>
+      <w:bookmarkStart w:id="57" w:name="_Toc223015874"/>
       <w:r>
         <w:t>Conteggio ricerca dipendenti</w:t>
       </w:r>
@@ -20525,7 +20697,7 @@
       <w:pPr>
         <w:pStyle w:val="Titolo3"/>
       </w:pPr>
-      <w:bookmarkStart w:id="58" w:name="_Toc222932785"/>
+      <w:bookmarkStart w:id="58" w:name="_Toc223015875"/>
       <w:r>
         <w:t>Esistenza di sessione</w:t>
       </w:r>
@@ -20533,7 +20705,13 @@
     </w:p>
     <w:p>
       <w:r>
-        <w:t xml:space="preserve">La funzione riceva in ingresso una stringa che rappresenta un possibile authcode. Se l’authcode viene ritrovato, la funzione restituisce </w:t>
+        <w:t xml:space="preserve">La funzione riceva in ingresso una stringa che rappresenta un possibile </w:t>
+      </w:r>
+      <w:r>
+        <w:t>authcode</w:t>
+      </w:r>
+      <w:r>
+        <w:t xml:space="preserve">. Se l’authcode viene ritrovato, la funzione restituisce </w:t>
       </w:r>
       <w:r>
         <w:rPr>
@@ -20683,7 +20861,7 @@
       <w:pPr>
         <w:pStyle w:val="Titolo1"/>
       </w:pPr>
-      <w:bookmarkStart w:id="59" w:name="_Toc222932786"/>
+      <w:bookmarkStart w:id="59" w:name="_Toc223015876"/>
       <w:r>
         <w:lastRenderedPageBreak/>
         <w:t>Servizi Web RESTful</w:t>
@@ -20760,14 +20938,32 @@
     </w:p>
     <w:p>
       <w:r>
-        <w:t>Il progetto del servizio Web è stato realizzato con Eclipse Juno e JRE 1.6. IL DBMS utilizzato è PostgreSQL 9.2.</w:t>
+        <w:t xml:space="preserve">Il progetto del servizio Web </w:t>
+      </w:r>
+      <w:r>
+        <w:t xml:space="preserve">si trova nella cartella </w:t>
+      </w:r>
+      <w:r>
+        <w:rPr>
+          <w:rStyle w:val="CodiceCarattere"/>
+        </w:rPr>
+        <w:t>rest</w:t>
+      </w:r>
+      <w:r>
+        <w:t>,</w:t>
+      </w:r>
+      <w:r>
+        <w:t xml:space="preserve"> ed </w:t>
+      </w:r>
+      <w:r>
+        <w:t>è stato realizzato con Eclipse Juno e JRE 1.6. IL DBMS utilizzato è PostgreSQL 9.2.</w:t>
       </w:r>
     </w:p>
     <w:p>
       <w:pPr>
         <w:pStyle w:val="Titolo2"/>
       </w:pPr>
-      <w:bookmarkStart w:id="60" w:name="_Toc222932787"/>
+      <w:bookmarkStart w:id="60" w:name="_Toc223015877"/>
       <w:r>
         <w:t>Autenticazione e sicurezza</w:t>
       </w:r>
@@ -20777,7 +20973,7 @@
       <w:pPr>
         <w:pStyle w:val="Titolo3"/>
       </w:pPr>
-      <w:bookmarkStart w:id="61" w:name="_Toc222932788"/>
+      <w:bookmarkStart w:id="61" w:name="_Toc223015878"/>
       <w:r>
         <w:t>Login</w:t>
       </w:r>
@@ -20894,7 +21090,7 @@
       <w:pPr>
         <w:pStyle w:val="Titolo3"/>
       </w:pPr>
-      <w:bookmarkStart w:id="62" w:name="_Toc222932789"/>
+      <w:bookmarkStart w:id="62" w:name="_Toc223015879"/>
       <w:r>
         <w:t>Richieste</w:t>
       </w:r>
@@ -20991,7 +21187,16 @@
         <w:t>ResourceFilter, ContainerRequestFilter</w:t>
       </w:r>
       <w:r>
-        <w:t xml:space="preserve">), che filtra tutte le richieste prima che queste vengano processate dall’apposito modulo. Dalla richiesta viene estratto il parametro authcode che, se non presente o non valido, genera immediatamente un’eccezione, che scatena la restituzione del codice </w:t>
+        <w:t xml:space="preserve">), che filtra tutte le richieste prima che queste vengano processate dall’apposito modulo. Dalla richiesta viene estratto il parametro </w:t>
+      </w:r>
+      <w:r>
+        <w:rPr>
+          <w:rStyle w:val="CodiceCarattere"/>
+        </w:rPr>
+        <w:t>authcode</w:t>
+      </w:r>
+      <w:r>
+        <w:t xml:space="preserve"> che, se non presente o non valido, genera immediatamente un’eccezione, che scatena la restituzione del codice </w:t>
       </w:r>
       <w:r>
         <w:rPr>
@@ -21027,7 +21232,7 @@
       <w:pPr>
         <w:pStyle w:val="Titolo2"/>
       </w:pPr>
-      <w:bookmarkStart w:id="63" w:name="_Toc222932790"/>
+      <w:bookmarkStart w:id="63" w:name="_Toc223015880"/>
       <w:r>
         <w:t>Cross Origin Resource Sharing</w:t>
       </w:r>
@@ -21107,7 +21312,7 @@
       <w:pPr>
         <w:pStyle w:val="Titolo2"/>
       </w:pPr>
-      <w:bookmarkStart w:id="64" w:name="_Toc222932791"/>
+      <w:bookmarkStart w:id="64" w:name="_Toc223015881"/>
       <w:r>
         <w:t>Gestione dei valori nulli</w:t>
       </w:r>
@@ -21213,7 +21418,7 @@
       <w:pPr>
         <w:pStyle w:val="Titolo2"/>
       </w:pPr>
-      <w:bookmarkStart w:id="65" w:name="_Toc222932792"/>
+      <w:bookmarkStart w:id="65" w:name="_Toc223015882"/>
       <w:r>
         <w:t>Eccezioni</w:t>
       </w:r>
@@ -21272,7 +21477,7 @@
       <w:pPr>
         <w:pStyle w:val="Titolo3"/>
       </w:pPr>
-      <w:bookmarkStart w:id="66" w:name="_Toc222932793"/>
+      <w:bookmarkStart w:id="66" w:name="_Toc223015883"/>
       <w:r>
         <w:t>NotFoundException e NotFoundMapper</w:t>
       </w:r>
@@ -21314,7 +21519,7 @@
       <w:pPr>
         <w:pStyle w:val="Titolo3"/>
       </w:pPr>
-      <w:bookmarkStart w:id="67" w:name="_Toc222932794"/>
+      <w:bookmarkStart w:id="67" w:name="_Toc223015884"/>
       <w:r>
         <w:t>UnauthorizedException e UnauthorizedMapper</w:t>
       </w:r>
@@ -21353,7 +21558,7 @@
       <w:pPr>
         <w:pStyle w:val="Titolo3"/>
       </w:pPr>
-      <w:bookmarkStart w:id="68" w:name="_Toc222932795"/>
+      <w:bookmarkStart w:id="68" w:name="_Toc223015885"/>
       <w:r>
         <w:t>BadRequestException e BadRequestMapper</w:t>
       </w:r>
@@ -21386,7 +21591,7 @@
       <w:pPr>
         <w:pStyle w:val="Titolo3"/>
       </w:pPr>
-      <w:bookmarkStart w:id="69" w:name="_Toc222932796"/>
+      <w:bookmarkStart w:id="69" w:name="_Toc223015886"/>
       <w:r>
         <w:lastRenderedPageBreak/>
         <w:t>Altre eccezioni</w:t>
@@ -21411,7 +21616,7 @@
       <w:pPr>
         <w:pStyle w:val="Titolo2"/>
       </w:pPr>
-      <w:bookmarkStart w:id="70" w:name="_Toc222932797"/>
+      <w:bookmarkStart w:id="70" w:name="_Toc223015887"/>
       <w:r>
         <w:t>Risorse esposte</w:t>
       </w:r>
@@ -21438,7 +21643,7 @@
       <w:pPr>
         <w:pStyle w:val="Titolo3"/>
       </w:pPr>
-      <w:bookmarkStart w:id="71" w:name="_Toc222932798"/>
+      <w:bookmarkStart w:id="71" w:name="_Toc223015888"/>
       <w:r>
         <w:t>AttivitaResource</w:t>
       </w:r>
@@ -21835,7 +22040,7 @@
       <w:pPr>
         <w:pStyle w:val="Titolo3"/>
       </w:pPr>
-      <w:bookmarkStart w:id="72" w:name="_Toc222932799"/>
+      <w:bookmarkStart w:id="72" w:name="_Toc223015889"/>
       <w:r>
         <w:t>DipendenteResource</w:t>
       </w:r>
@@ -22315,7 +22520,7 @@
       <w:pPr>
         <w:pStyle w:val="Titolo3"/>
       </w:pPr>
-      <w:bookmarkStart w:id="73" w:name="_Toc222932800"/>
+      <w:bookmarkStart w:id="73" w:name="_Toc223015890"/>
       <w:r>
         <w:t>DipendenzaResource</w:t>
       </w:r>
@@ -22729,7 +22934,7 @@
       <w:pPr>
         <w:pStyle w:val="Titolo3"/>
       </w:pPr>
-      <w:bookmarkStart w:id="74" w:name="_Toc222932801"/>
+      <w:bookmarkStart w:id="74" w:name="_Toc223015891"/>
       <w:r>
         <w:t>StrutturaResource</w:t>
       </w:r>
@@ -23167,7 +23372,7 @@
       <w:pPr>
         <w:pStyle w:val="Titolo3"/>
       </w:pPr>
-      <w:bookmarkStart w:id="75" w:name="_Toc222932802"/>
+      <w:bookmarkStart w:id="75" w:name="_Toc223015892"/>
       <w:r>
         <w:t>TipoAttivitaResource</w:t>
       </w:r>
@@ -23437,7 +23642,7 @@
       <w:pPr>
         <w:pStyle w:val="Titolo3"/>
       </w:pPr>
-      <w:bookmarkStart w:id="76" w:name="_Toc222932803"/>
+      <w:bookmarkStart w:id="76" w:name="_Toc223015893"/>
       <w:r>
         <w:t>TipoStrutturaResource</w:t>
       </w:r>
@@ -23701,7 +23906,7 @@
       <w:pPr>
         <w:pStyle w:val="Titolo3"/>
       </w:pPr>
-      <w:bookmarkStart w:id="77" w:name="_Toc222932804"/>
+      <w:bookmarkStart w:id="77" w:name="_Toc223015894"/>
       <w:r>
         <w:t>UserResource</w:t>
       </w:r>
@@ -23873,7 +24078,7 @@
       <w:pPr>
         <w:pStyle w:val="Titolo3"/>
       </w:pPr>
-      <w:bookmarkStart w:id="78" w:name="_Toc222932805"/>
+      <w:bookmarkStart w:id="78" w:name="_Toc223015895"/>
       <w:r>
         <w:t>UserSessionResource</w:t>
       </w:r>
@@ -24165,7 +24370,7 @@
       <w:pPr>
         <w:pStyle w:val="Titolo2"/>
       </w:pPr>
-      <w:bookmarkStart w:id="79" w:name="_Toc222932806"/>
+      <w:bookmarkStart w:id="79" w:name="_Toc223015896"/>
       <w:r>
         <w:t>Utilizzo del database</w:t>
       </w:r>
@@ -24173,7 +24378,16 @@
     </w:p>
     <w:p>
       <w:r>
-        <w:t>Il database è stato utilizzato tramite le classi create da jOOQ. Il progetto rest-gen contiene un file di configurazione e la strategia personalizzata per la creazione delle classi e la gestione dell’ORM.</w:t>
+        <w:t xml:space="preserve">Il database è stato utilizzato tramite le classi create da jOOQ. Il progetto </w:t>
+      </w:r>
+      <w:r>
+        <w:rPr>
+          <w:rStyle w:val="CodiceCarattere"/>
+        </w:rPr>
+        <w:t>rest-gen</w:t>
+      </w:r>
+      <w:r>
+        <w:t xml:space="preserve"> contiene un file di configurazione e la strategia personalizzata per la creazione delle classi e la gestione dell’ORM.</w:t>
       </w:r>
     </w:p>
     <w:p>
@@ -24205,7 +24419,7 @@
       <w:pPr>
         <w:pStyle w:val="Titolo2"/>
       </w:pPr>
-      <w:bookmarkStart w:id="80" w:name="_Toc222932807"/>
+      <w:bookmarkStart w:id="80" w:name="_Toc223015897"/>
       <w:r>
         <w:t>Entità e Converter</w:t>
       </w:r>
@@ -24221,12 +24435,54 @@
         <w:t>Sono state create, per</w:t>
       </w:r>
       <w:r>
-        <w:t>tanto, alcune classi entità che sono popolate, a partire da oggetti gestiti da jOOQ, tramite appositi Converter. Questi Converter, in base ad un livello di conversione, generano gerarchie di oggetti in modo tale da rendere disponibile la maggior quantità possibile di informazione utile ad ogni chiamata.</w:t>
-      </w:r>
-    </w:p>
-    <w:p>
-      <w:r>
-        <w:t xml:space="preserve">Ad esempio, ritrovando un dipendente si può essere interessati a conoscere tutte le assunzioni che tale dipendente ha. Allo stesso modo, si vorrebbe conoscere anche l’attività in cui è stato assunto per ogni dipendente. Ma una attività mantiene riferimenti anche alle tipologie di attività, e a tutte le altre assunzioni! Per ovviare a possibili e </w:t>
+        <w:t xml:space="preserve">tanto, alcune classi entità che sono popolate, a partire da oggetti gestiti da jOOQ, tramite appositi </w:t>
+      </w:r>
+      <w:r>
+        <w:rPr>
+          <w:rStyle w:val="CodiceCarattere"/>
+        </w:rPr>
+        <w:t>Converter</w:t>
+      </w:r>
+      <w:r>
+        <w:t xml:space="preserve">. Questi </w:t>
+      </w:r>
+      <w:r>
+        <w:rPr>
+          <w:rStyle w:val="CodiceCarattere"/>
+        </w:rPr>
+        <w:t>Converter</w:t>
+      </w:r>
+      <w:r>
+        <w:t>, in base ad un livello di conversione, generano gerarchie di oggetti in modo tale da rendere disponibile la maggior quantità possibile di informazione utile ad ogni chiamata.</w:t>
+      </w:r>
+    </w:p>
+    <w:p>
+      <w:r>
+        <w:t>Ad esempio, ritrovando un dipendente si può essere interessati a conoscere tutte le assunzioni che tale dipendente ha. Allo stesso modo, si vorrebbe conoscere anche l’attività in cui</w:t>
+      </w:r>
+      <w:r>
+        <w:t xml:space="preserve"> ogni dipendente</w:t>
+      </w:r>
+      <w:r>
+        <w:t xml:space="preserve"> è stato assunto</w:t>
+      </w:r>
+      <w:r>
+        <w:t>,</w:t>
+      </w:r>
+      <w:r>
+        <w:t xml:space="preserve"> </w:t>
+      </w:r>
+      <w:r>
+        <w:t>m</w:t>
+      </w:r>
+      <w:r>
+        <w:t>a un</w:t>
+      </w:r>
+      <w:r>
+        <w:t>’</w:t>
+      </w:r>
+      <w:r>
+        <w:t xml:space="preserve">attività mantiene riferimenti anche alle tipologie di attività, e a tutte le altre assunzioni! Per ovviare a possibili e </w:t>
       </w:r>
       <w:r>
         <w:t xml:space="preserve">molto </w:t>
@@ -24237,7 +24493,16 @@
     </w:p>
     <w:p>
       <w:r>
-        <w:t xml:space="preserve">Tutti i Converter sono contenuti nel package </w:t>
+        <w:t xml:space="preserve">Tutti i </w:t>
+      </w:r>
+      <w:r>
+        <w:rPr>
+          <w:rStyle w:val="CodiceCarattere"/>
+        </w:rPr>
+        <w:t>Converter</w:t>
+      </w:r>
+      <w:r>
+        <w:t xml:space="preserve"> sono contenuti nel package </w:t>
       </w:r>
       <w:r>
         <w:rPr>
@@ -24279,7 +24544,7 @@
       <w:pPr>
         <w:pStyle w:val="Titolo1"/>
       </w:pPr>
-      <w:bookmarkStart w:id="81" w:name="_Toc222932808"/>
+      <w:bookmarkStart w:id="81" w:name="_Toc223015898"/>
       <w:r>
         <w:lastRenderedPageBreak/>
         <w:t>Web Application</w:t>
@@ -24402,7 +24667,16 @@
         <w:t>angular-resource</w:t>
       </w:r>
       <w:r>
-        <w:t xml:space="preserve"> è una parte opzionale di AngularJS che espone un service per la definizione e l’utilizzo di risorse REST in maniera immediata, con pieno supporto al CORS e al </w:t>
+        <w:t xml:space="preserve"> è una parte opzionale di AngularJS che espone un </w:t>
+      </w:r>
+      <w:r>
+        <w:rPr>
+          <w:rStyle w:val="CodiceCarattere"/>
+        </w:rPr>
+        <w:t>service</w:t>
+      </w:r>
+      <w:r>
+        <w:t xml:space="preserve"> per la definizione e l’utilizzo di risorse REST in maniera immediata, con pieno supporto al CORS e al </w:t>
       </w:r>
       <w:r>
         <w:t>caching automatico (opzionale).</w:t>
@@ -24492,7 +24766,19 @@
         <w:rPr>
           <w:b/>
         </w:rPr>
-        <w:t>moment</w:t>
+        <w:t>m</w:t>
+      </w:r>
+      <w:r>
+        <w:rPr>
+          <w:b/>
+        </w:rPr>
+        <w:t>oment</w:t>
+      </w:r>
+      <w:r>
+        <w:rPr>
+          <w:b/>
+        </w:rPr>
+        <w:t>.js</w:t>
       </w:r>
       <w:r>
         <w:t xml:space="preserve"> è una libreria per la gestione delle date in Javascript, che fornisce wrapper di accesso alla data equivalenti per tutti i browser.</w:t>
@@ -24568,10 +24854,24 @@
       </w:r>
     </w:p>
     <w:p>
+      <w:r>
+        <w:t xml:space="preserve">Il progetto si trova nella cartella </w:t>
+      </w:r>
+      <w:r>
+        <w:rPr>
+          <w:rStyle w:val="CodiceCarattere"/>
+        </w:rPr>
+        <w:t>web</w:t>
+      </w:r>
+      <w:r>
+        <w:t>.</w:t>
+      </w:r>
+    </w:p>
+    <w:p>
       <w:pPr>
         <w:pStyle w:val="Titolo2"/>
       </w:pPr>
-      <w:bookmarkStart w:id="82" w:name="_Toc222932809"/>
+      <w:bookmarkStart w:id="82" w:name="_Toc223015899"/>
       <w:r>
         <w:t>Componenti MVC</w:t>
       </w:r>
@@ -24581,7 +24881,7 @@
       <w:pPr>
         <w:pStyle w:val="Titolo3"/>
       </w:pPr>
-      <w:bookmarkStart w:id="83" w:name="_Toc222932810"/>
+      <w:bookmarkStart w:id="83" w:name="_Toc223015900"/>
       <w:r>
         <w:t>Router</w:t>
       </w:r>
@@ -24807,6 +25107,7 @@
           </w:tcPr>
           <w:p>
             <w:r>
+              <w:lastRenderedPageBreak/>
               <w:t>/dipendente</w:t>
             </w:r>
           </w:p>
@@ -24869,7 +25170,6 @@
           </w:tcPr>
           <w:p>
             <w:r>
-              <w:lastRenderedPageBreak/>
               <w:t>/dipendente/:ID</w:t>
             </w:r>
           </w:p>
@@ -25221,7 +25521,7 @@
       <w:pPr>
         <w:pStyle w:val="Titolo3"/>
       </w:pPr>
-      <w:bookmarkStart w:id="84" w:name="_Toc222932811"/>
+      <w:bookmarkStart w:id="84" w:name="_Toc223015901"/>
       <w:r>
         <w:t>Controller</w:t>
       </w:r>
@@ -25282,7 +25582,7 @@
       <w:pPr>
         <w:pStyle w:val="Titolo3"/>
       </w:pPr>
-      <w:bookmarkStart w:id="85" w:name="_Toc222932812"/>
+      <w:bookmarkStart w:id="85" w:name="_Toc223015902"/>
       <w:r>
         <w:t>View</w:t>
       </w:r>
@@ -25296,6 +25596,12 @@
     <w:p>
       <w:r>
         <w:t xml:space="preserve">Le view sono presenti nella cartella </w:t>
+      </w:r>
+      <w:r>
+        <w:rPr>
+          <w:rStyle w:val="CodiceCarattere"/>
+        </w:rPr>
+        <w:t>app/</w:t>
       </w:r>
       <w:r>
         <w:rPr>
@@ -25552,7 +25858,11 @@
               <w:cnfStyle w:val="000000100000" w:firstRow="0" w:lastRow="0" w:firstColumn="0" w:lastColumn="0" w:oddVBand="0" w:evenVBand="0" w:oddHBand="1" w:evenHBand="0" w:firstRowFirstColumn="0" w:firstRowLastColumn="0" w:lastRowFirstColumn="0" w:lastRowLastColumn="0"/>
             </w:pPr>
             <w:r>
-              <w:t>Definisce una dialog modale che contiene un riferimento alla pagina parziale di ricerca delle strutture. La ricerca, quindi, può essere fatta anche all’interno di una dialog.</w:t>
+              <w:t xml:space="preserve">Definisce una dialog modale che contiene un riferimento alla pagina parziale di ricerca delle strutture. La ricerca, quindi, può essere fatta </w:t>
+            </w:r>
+            <w:r>
+              <w:lastRenderedPageBreak/>
+              <w:t>anche all’interno di una dialog.</w:t>
             </w:r>
           </w:p>
         </w:tc>
@@ -25568,6 +25878,7 @@
           </w:tcPr>
           <w:p>
             <w:r>
+              <w:lastRenderedPageBreak/>
               <w:t>_select_assunzione.html</w:t>
             </w:r>
           </w:p>
@@ -25581,11 +25892,7 @@
               <w:cnfStyle w:val="000000000000" w:firstRow="0" w:lastRow="0" w:firstColumn="0" w:lastColumn="0" w:oddVBand="0" w:evenVBand="0" w:oddHBand="0" w:evenHBand="0" w:firstRowFirstColumn="0" w:firstRowLastColumn="0" w:lastRowFirstColumn="0" w:lastRowLastColumn="0"/>
             </w:pPr>
             <w:r>
-              <w:t xml:space="preserve">Pagina parziale di lista delle assunzioni di un dipendente e/o di una </w:t>
-            </w:r>
-            <w:r>
-              <w:lastRenderedPageBreak/>
-              <w:t>attività. Quando viene istanziata si aspetta alcuni parametri a livello superiore, sui quali avvia la ricerca.</w:t>
+              <w:t>Pagina parziale di lista delle assunzioni di un dipendente e/o di una attività. Quando viene istanziata si aspetta alcuni parametri a livello superiore, sui quali avvia la ricerca.</w:t>
             </w:r>
           </w:p>
         </w:tc>
@@ -25602,7 +25909,6 @@
           </w:tcPr>
           <w:p>
             <w:r>
-              <w:lastRenderedPageBreak/>
               <w:t>_select_attivita.html</w:t>
             </w:r>
           </w:p>
@@ -26567,7 +26873,7 @@
       <w:pPr>
         <w:pStyle w:val="Titolo2"/>
       </w:pPr>
-      <w:bookmarkStart w:id="86" w:name="_Toc222932813"/>
+      <w:bookmarkStart w:id="86" w:name="_Toc223015903"/>
       <w:r>
         <w:t>Comunicazione con il servizio RESTful</w:t>
       </w:r>
@@ -26590,7 +26896,13 @@
         <w:rPr>
           <w:rStyle w:val="CodiceCarattere"/>
         </w:rPr>
-        <w:t>/scripts/services/</w:t>
+        <w:t>app</w:t>
+      </w:r>
+      <w:r>
+        <w:rPr>
+          <w:rStyle w:val="CodiceCarattere"/>
+        </w:rPr>
+        <w:t>/scripts/services</w:t>
       </w:r>
       <w:r>
         <w:t xml:space="preserve">), che espone e media la comunicazione fra i Controller ed il modulo </w:t>
@@ -26705,6 +27017,7 @@
         </w:numPr>
       </w:pPr>
       <w:r>
+        <w:lastRenderedPageBreak/>
         <w:t>UserSession</w:t>
       </w:r>
     </w:p>
@@ -26712,16 +27025,27 @@
       <w:pPr>
         <w:pStyle w:val="Titolo2"/>
       </w:pPr>
-      <w:bookmarkStart w:id="87" w:name="_Toc222932814"/>
-      <w:r>
-        <w:lastRenderedPageBreak/>
+      <w:bookmarkStart w:id="87" w:name="_Toc223015904"/>
+      <w:r>
         <w:t>Factory e servizi aggiuntivi</w:t>
       </w:r>
       <w:bookmarkEnd w:id="87"/>
     </w:p>
     <w:p>
       <w:r>
-        <w:t>Per gestire in maniera opportuna il flusso delle informazioni all’interno dell’applicativo Web sono state realizzate altre componenti:</w:t>
+        <w:t>Per gestire in maniera opportuna il flusso delle informazioni all’interno dell’applicativo Web sono st</w:t>
+      </w:r>
+      <w:r>
+        <w:t xml:space="preserve">ate realizzate altre componenti, presenti in </w:t>
+      </w:r>
+      <w:r>
+        <w:rPr>
+          <w:rStyle w:val="CodiceCarattere"/>
+        </w:rPr>
+        <w:t>app/scripts/services</w:t>
+      </w:r>
+      <w:r>
+        <w:t>:</w:t>
       </w:r>
     </w:p>
     <w:p>
@@ -26862,7 +27186,7 @@
       <w:pPr>
         <w:pStyle w:val="Titolo1"/>
       </w:pPr>
-      <w:bookmarkStart w:id="88" w:name="_Toc222932815"/>
+      <w:bookmarkStart w:id="88" w:name="_Toc223015905"/>
       <w:r>
         <w:lastRenderedPageBreak/>
         <w:t>Progettazione del Data Warehouse</w:t>
@@ -26876,7 +27200,13 @@
     </w:p>
     <w:p>
       <w:r>
-        <w:t>A causa dell’eterogeneità delle tipologie di attività, e quindi di prodotti venduti e servizi offerti, si potrebbe immaginare di richiedere a tutte le entità del centro commerciale di fornire periodicamente, tramite opportuni sistemi di acquisizione dati, informazioni generiche relative a:</w:t>
+        <w:t>A causa dell’eterogeneità delle tipologie di attività, e quindi di prodotti venduti e servizi offerti, si potrebbe immaginare di richiedere a tutte le entità del centro commer</w:t>
+      </w:r>
+      <w:r>
+        <w:t>ciale di fornire periodicamente e</w:t>
+      </w:r>
+      <w:r>
+        <w:t xml:space="preserve"> tramite opportuni sistemi di acquisizione dati, informazioni generiche relative a:</w:t>
       </w:r>
     </w:p>
     <w:p>
@@ -26981,7 +27311,7 @@
       <w:pPr>
         <w:pStyle w:val="Titolo2"/>
       </w:pPr>
-      <w:bookmarkStart w:id="89" w:name="_Toc222932816"/>
+      <w:bookmarkStart w:id="89" w:name="_Toc223015906"/>
       <w:r>
         <w:t>Progettazione concettuale</w:t>
       </w:r>
@@ -27134,7 +27464,13 @@
         </w:numPr>
       </w:pPr>
       <w:r>
-        <w:t>Data, contiene le date relative agli incassi, con possibilità di realizzare gerarchie su giorno, mese, trimestre, anno.</w:t>
+        <w:t xml:space="preserve">Data, contiene le date relative agli incassi, con possibilità di realizzare gerarchie su giorno, mese, </w:t>
+      </w:r>
+      <w:r>
+        <w:t>quarto</w:t>
+      </w:r>
+      <w:r>
+        <w:t>, anno.</w:t>
       </w:r>
     </w:p>
     <w:p>
@@ -27234,14 +27570,20 @@
     </w:p>
     <w:p>
       <w:r>
-        <w:t>Sarebbe stato possibile introdurre un’ulteriore collegamento fra Attività e tipo di attività. Tuttavia si è scelto di optare verso una soluzione che garantisca migliori prestazioni a discapito del piccolo spreco di spazio.</w:t>
+        <w:t xml:space="preserve">Sarebbe stato possibile introdurre un’ulteriore collegamento fra </w:t>
+      </w:r>
+      <w:r>
+        <w:t>a</w:t>
+      </w:r>
+      <w:r>
+        <w:t>ttività e tipo di attività. Tuttavia si è scelto di optare verso una soluzione che garantisca migliori prestazioni a discapito del piccolo spreco di spazio.</w:t>
       </w:r>
     </w:p>
     <w:p>
       <w:pPr>
         <w:pStyle w:val="Titolo2"/>
       </w:pPr>
-      <w:bookmarkStart w:id="90" w:name="_Toc222932817"/>
+      <w:bookmarkStart w:id="90" w:name="_Toc223015907"/>
       <w:r>
         <w:t>Progettazione logica</w:t>
       </w:r>
@@ -27249,7 +27591,10 @@
     </w:p>
     <w:p>
       <w:r>
-        <w:t>Lo schema a stella/a costellazione è stato tradotto in un opportuno schema logico relazionale in modo tale da poterlo implementare tramite il DBMS di destinazione scelto, PostgreSQL 9.2.</w:t>
+        <w:t>Lo schema a stella</w:t>
+      </w:r>
+      <w:r>
+        <w:t xml:space="preserve"> è stato tradotto in un opportuno schema logico relazionale in modo tale da poterlo implementare tramite il DBMS di destinazione scelto, PostgreSQL 9.2.</w:t>
       </w:r>
     </w:p>
     <w:p>
@@ -27426,7 +27771,7 @@
       <w:pPr>
         <w:pStyle w:val="Titolo2"/>
       </w:pPr>
-      <w:bookmarkStart w:id="91" w:name="_Toc222932818"/>
+      <w:bookmarkStart w:id="91" w:name="_Toc223015908"/>
       <w:r>
         <w:t>Implementazione</w:t>
       </w:r>
@@ -27929,7 +28274,7 @@
       <w:pPr>
         <w:pStyle w:val="Titolo2"/>
       </w:pPr>
-      <w:bookmarkStart w:id="92" w:name="_Toc222932819"/>
+      <w:bookmarkStart w:id="92" w:name="_Toc223015909"/>
       <w:r>
         <w:lastRenderedPageBreak/>
         <w:t>Schema e analisi dei dati</w:t>
@@ -27973,7 +28318,13 @@
         <w:rPr>
           <w:rStyle w:val="CodiceCarattere"/>
         </w:rPr>
-        <w:t>mallAnalysis.jsp</w:t>
+        <w:t>dw/m</w:t>
+      </w:r>
+      <w:r>
+        <w:rPr>
+          <w:rStyle w:val="CodiceCarattere"/>
+        </w:rPr>
+        <w:t>allAnalysis.jsp</w:t>
       </w:r>
       <w:r>
         <w:t xml:space="preserve">. Tale pagina presenta, nel tag </w:t>
@@ -28107,7 +28458,6 @@
         <w:docPartUnique/>
       </w:docPartObj>
     </w:sdtPr>
-    <w:sdtEndPr/>
     <w:sdtContent>
       <w:p>
         <w:pPr>
@@ -28127,7 +28477,7 @@
           <w:rPr>
             <w:noProof/>
           </w:rPr>
-          <w:t>22</w:t>
+          <w:t>I</w:t>
         </w:r>
         <w:r>
           <w:fldChar w:fldCharType="end"/>
@@ -28154,7 +28504,6 @@
         <w:docPartUnique/>
       </w:docPartObj>
     </w:sdtPr>
-    <w:sdtEndPr/>
     <w:sdtContent>
       <w:p>
         <w:pPr>
@@ -28200,7 +28549,6 @@
         <w:docPartUnique/>
       </w:docPartObj>
     </w:sdtPr>
-    <w:sdtEndPr/>
     <w:sdtContent>
       <w:p>
         <w:pPr>
@@ -31369,7 +31717,6 @@
   <w:style w:type="character" w:default="1" w:styleId="Caratterepredefinitoparagrafo">
     <w:name w:val="Default Paragraph Font"/>
     <w:uiPriority w:val="1"/>
-    <w:semiHidden/>
     <w:unhideWhenUsed/>
   </w:style>
   <w:style w:type="table" w:default="1" w:styleId="Tabellanormale">
@@ -32565,7 +32912,6 @@
   <w:style w:type="character" w:default="1" w:styleId="Caratterepredefinitoparagrafo">
     <w:name w:val="Default Paragraph Font"/>
     <w:uiPriority w:val="1"/>
-    <w:semiHidden/>
     <w:unhideWhenUsed/>
   </w:style>
   <w:style w:type="table" w:default="1" w:styleId="Tabellanormale">
@@ -33602,7 +33948,7 @@
   <a:extraClrSchemeLst/>
   <a:extLst>
     <a:ext uri="{05A4C25C-085E-4340-85A3-A5531E510DB2}">
-      <thm15:themeFamily xmlns:thm15="http://schemas.microsoft.com/office/thememl/2012/main" xmlns="" name="Office Theme" id="{62F939B6-93AF-4DB8-9C6B-D6C7DFDC589F}" vid="{4A3C46E8-61CC-4603-A589-7422A47A8E4A}"/>
+      <thm15:themeFamily xmlns="" xmlns:thm15="http://schemas.microsoft.com/office/thememl/2012/main" name="Office Theme" id="{62F939B6-93AF-4DB8-9C6B-D6C7DFDC589F}" vid="{4A3C46E8-61CC-4603-A589-7422A47A8E4A}"/>
     </a:ext>
   </a:extLst>
 </a:theme>
@@ -33613,7 +33959,7 @@
 </file>
 
 <file path=customXml/itemProps1.xml><?xml version="1.0" encoding="utf-8"?>
-<ds:datastoreItem xmlns:ds="http://schemas.openxmlformats.org/officeDocument/2006/customXml" ds:itemID="{C34B0EEC-55C2-544F-8A2A-7D992A87C462}">
+<ds:datastoreItem xmlns:ds="http://schemas.openxmlformats.org/officeDocument/2006/customXml" ds:itemID="{D4D30A4F-B737-1A4B-B101-7A1ABD87BFDB}">
   <ds:schemaRefs>
     <ds:schemaRef ds:uri="http://schemas.openxmlformats.org/officeDocument/2006/bibliography"/>
   </ds:schemaRefs>

</xml_diff>